<commit_message>
Anpassung des Versionsdatums und der Anleitung vergessen
</commit_message>
<xml_diff>
--- a/Serienbriefe Anleitung und Versionsgeschichte.docx
+++ b/Serienbriefe Anleitung und Versionsgeschichte.docx
@@ -2057,7 +2057,6 @@
       <w:bookmarkStart w:id="0" w:name="_Toc104053119"/>
       <w:bookmarkStart w:id="1" w:name="_Toc104069011"/>
       <w:r>
-        <w:lastRenderedPageBreak/>
         <w:t>Vorbemerkung</w:t>
       </w:r>
       <w:r>
@@ -2200,39 +2199,7 @@
     </w:p>
     <w:p>
       <w:r>
-        <w:t xml:space="preserve">Die Serienbriefe sind so gestaltet, dass man im Reportdesigner sieht, wie der Serienbrief im Ausdruck aussehen würde, gemäß dem Konzept „What </w:t>
-      </w:r>
-      <w:proofErr w:type="spellStart"/>
-      <w:r>
-        <w:t>You</w:t>
-      </w:r>
-      <w:proofErr w:type="spellEnd"/>
-      <w:r>
-        <w:t xml:space="preserve"> See </w:t>
-      </w:r>
-      <w:proofErr w:type="spellStart"/>
-      <w:r>
-        <w:t>Is</w:t>
-      </w:r>
-      <w:proofErr w:type="spellEnd"/>
-      <w:r>
-        <w:t xml:space="preserve"> What </w:t>
-      </w:r>
-      <w:proofErr w:type="spellStart"/>
-      <w:r>
-        <w:t>You</w:t>
-      </w:r>
-      <w:proofErr w:type="spellEnd"/>
-      <w:r>
-        <w:t xml:space="preserve"> </w:t>
-      </w:r>
-      <w:proofErr w:type="spellStart"/>
-      <w:r>
-        <w:t>Get</w:t>
-      </w:r>
-      <w:proofErr w:type="spellEnd"/>
-      <w:r>
-        <w:t xml:space="preserve"> – WYSIWYG“. Vor dem </w:t>
+        <w:t xml:space="preserve">Die Serienbriefe sind so gestaltet, dass man im Reportdesigner sieht, wie der Serienbrief im Ausdruck aussehen würde, gemäß dem Konzept „What You See Is What You Get – WYSIWYG“. Vor dem </w:t>
       </w:r>
       <w:r>
         <w:t>aller</w:t>
@@ -2301,7 +2268,6 @@
       <w:bookmarkStart w:id="2" w:name="_Toc104053120"/>
       <w:bookmarkStart w:id="3" w:name="_Toc104069012"/>
       <w:r>
-        <w:lastRenderedPageBreak/>
         <w:t>Grundidee des Serienbriefes</w:t>
       </w:r>
       <w:bookmarkEnd w:id="2"/>
@@ -2346,11 +2312,9 @@
       <w:r>
         <w:t xml:space="preserve">. Beim Ausdruck wird das Adressfeld automatisch mit den Daten aus </w:t>
       </w:r>
-      <w:proofErr w:type="spellStart"/>
       <w:r>
         <w:t>SchILD</w:t>
       </w:r>
-      <w:proofErr w:type="spellEnd"/>
       <w:r>
         <w:t xml:space="preserve"> gefüllt, so dass die Briefe den korrekten Adressaten erreichen.</w:t>
       </w:r>
@@ -2374,13 +2338,8 @@
       <w:r>
         <w:t xml:space="preserve"> werden, oder in einer gesonderten </w:t>
       </w:r>
-      <w:proofErr w:type="spellStart"/>
-      <w:r>
-        <w:t>rtf</w:t>
-      </w:r>
-      <w:proofErr w:type="spellEnd"/>
-      <w:r>
-        <w:t>-</w:t>
+      <w:r>
+        <w:t>rtf-</w:t>
       </w:r>
       <w:r>
         <w:t xml:space="preserve">Datei </w:t>
@@ -2468,13 +2427,8 @@
       <w:r>
         <w:t xml:space="preserve">Ordners </w:t>
       </w:r>
-      <w:proofErr w:type="spellStart"/>
-      <w:r>
-        <w:t>SchILD</w:t>
-      </w:r>
-      <w:proofErr w:type="spellEnd"/>
-      <w:r>
-        <w:t>-Reports</w:t>
+      <w:r>
+        <w:t>SchILD-Reports</w:t>
       </w:r>
       <w:r>
         <w:t xml:space="preserve"> </w:t>
@@ -2669,21 +2623,12 @@
         </w:rPr>
         <w:t xml:space="preserve">im </w:t>
       </w:r>
-      <w:proofErr w:type="spellStart"/>
       <w:r>
         <w:rPr>
           <w:sz w:val="20"/>
           <w:szCs w:val="20"/>
         </w:rPr>
-        <w:t>Richtext</w:t>
-      </w:r>
-      <w:proofErr w:type="spellEnd"/>
-      <w:r>
-        <w:rPr>
-          <w:sz w:val="20"/>
-          <w:szCs w:val="20"/>
-        </w:rPr>
-        <w:t>-</w:t>
+        <w:t>Richtext-</w:t>
       </w:r>
       <w:r>
         <w:rPr>
@@ -2699,21 +2644,12 @@
         </w:rPr>
         <w:t>.</w:t>
       </w:r>
-      <w:proofErr w:type="spellStart"/>
       <w:r>
         <w:rPr>
           <w:sz w:val="20"/>
           <w:szCs w:val="20"/>
         </w:rPr>
-        <w:t>rtf</w:t>
-      </w:r>
-      <w:proofErr w:type="spellEnd"/>
-      <w:r>
-        <w:rPr>
-          <w:sz w:val="20"/>
-          <w:szCs w:val="20"/>
-        </w:rPr>
-        <w:t>“</w:t>
+        <w:t>rtf“</w:t>
       </w:r>
       <w:r>
         <w:rPr>
@@ -2727,32 +2663,15 @@
           <w:sz w:val="20"/>
           <w:szCs w:val="20"/>
         </w:rPr>
-        <w:t xml:space="preserve">im Ordner </w:t>
-      </w:r>
-      <w:proofErr w:type="gramStart"/>
+        <w:t>im Ordner „</w:t>
+      </w:r>
       <w:r>
         <w:rPr>
           <w:sz w:val="20"/>
           <w:szCs w:val="20"/>
         </w:rPr>
-        <w:t>„</w:t>
-      </w:r>
-      <w:r>
-        <w:rPr>
-          <w:sz w:val="20"/>
-          <w:szCs w:val="20"/>
-        </w:rPr>
-        <w:t>..</w:t>
-      </w:r>
-      <w:proofErr w:type="gramEnd"/>
-      <w:r>
-        <w:rPr>
-          <w:sz w:val="20"/>
-          <w:szCs w:val="20"/>
-        </w:rPr>
-        <w:t>\</w:t>
-      </w:r>
-      <w:proofErr w:type="spellStart"/>
+        <w:t>..\</w:t>
+      </w:r>
       <w:r>
         <w:rPr>
           <w:sz w:val="20"/>
@@ -2760,7 +2679,6 @@
         </w:rPr>
         <w:t>SchILD</w:t>
       </w:r>
-      <w:proofErr w:type="spellEnd"/>
       <w:r>
         <w:rPr>
           <w:sz w:val="20"/>
@@ -2830,7 +2748,6 @@
         </w:rPr>
         <w:t xml:space="preserve">In </w:t>
       </w:r>
-      <w:proofErr w:type="spellStart"/>
       <w:r>
         <w:rPr>
           <w:sz w:val="20"/>
@@ -2838,7 +2755,6 @@
         </w:rPr>
         <w:t>SchILD</w:t>
       </w:r>
-      <w:proofErr w:type="spellEnd"/>
       <w:r>
         <w:rPr>
           <w:sz w:val="20"/>
@@ -2950,21 +2866,12 @@
         </w:rPr>
         <w:t>.</w:t>
       </w:r>
-      <w:proofErr w:type="spellStart"/>
       <w:r>
         <w:rPr>
           <w:sz w:val="20"/>
           <w:szCs w:val="20"/>
         </w:rPr>
-        <w:t>rtf</w:t>
-      </w:r>
-      <w:proofErr w:type="spellEnd"/>
-      <w:r>
-        <w:rPr>
-          <w:sz w:val="20"/>
-          <w:szCs w:val="20"/>
-        </w:rPr>
-        <w:t>“ aus.</w:t>
+        <w:t>rtf“ aus.</w:t>
       </w:r>
       <w:r>
         <w:rPr>
@@ -3018,7 +2925,6 @@
         </w:rPr>
         <w:t xml:space="preserve">In </w:t>
       </w:r>
-      <w:proofErr w:type="spellStart"/>
       <w:r>
         <w:rPr>
           <w:sz w:val="20"/>
@@ -3026,7 +2932,6 @@
         </w:rPr>
         <w:t>SchILD</w:t>
       </w:r>
-      <w:proofErr w:type="spellEnd"/>
       <w:r>
         <w:rPr>
           <w:sz w:val="20"/>
@@ -3235,7 +3140,6 @@
       <w:bookmarkStart w:id="4" w:name="_Toc104053121"/>
       <w:bookmarkStart w:id="5" w:name="_Toc104069013"/>
       <w:r>
-        <w:lastRenderedPageBreak/>
         <w:t>Vorbereiten des Grundgerüsts</w:t>
       </w:r>
       <w:bookmarkEnd w:id="4"/>
@@ -3245,11 +3149,9 @@
       <w:r>
         <w:t xml:space="preserve">Wählen Sie in </w:t>
       </w:r>
-      <w:proofErr w:type="spellStart"/>
       <w:r>
         <w:t>SchILD</w:t>
       </w:r>
-      <w:proofErr w:type="spellEnd"/>
       <w:r>
         <w:t xml:space="preserve"> „Druckausgabe – Report</w:t>
       </w:r>
@@ -3291,11 +3193,9 @@
       <w:r>
         <w:t xml:space="preserve"> in die jeweilige </w:t>
       </w:r>
-      <w:proofErr w:type="spellStart"/>
       <w:r>
         <w:t>Textbox</w:t>
       </w:r>
-      <w:proofErr w:type="spellEnd"/>
       <w:r>
         <w:t xml:space="preserve"> beliebig bearbeiten, löschen und anpassen. Die Textblöcke selbst sollten Sie nicht verschieben.</w:t>
       </w:r>
@@ -3351,23 +3251,7 @@
     </w:p>
     <w:p>
       <w:r>
-        <w:t xml:space="preserve">Die restlichen Bereiche des Briefkopfes werden automatisch mit den in </w:t>
-      </w:r>
-      <w:proofErr w:type="spellStart"/>
-      <w:r>
-        <w:t>SchILD</w:t>
-      </w:r>
-      <w:proofErr w:type="spellEnd"/>
-      <w:r>
-        <w:t xml:space="preserve"> hinterlegten Angaben gefüllt. So erscheinen der Schulname und das Logo, welches in </w:t>
-      </w:r>
-      <w:proofErr w:type="spellStart"/>
-      <w:r>
-        <w:t>SchILD</w:t>
-      </w:r>
-      <w:proofErr w:type="spellEnd"/>
-      <w:r>
-        <w:t xml:space="preserve"> unter „Schulverwaltung – Schule bearbeiten“ hinterlegt wurde. Passen Sie die Größe und Position des Logos nach ihrem Geschmack an.</w:t>
+        <w:t>Die restlichen Bereiche des Briefkopfes werden automatisch mit den in SchILD hinterlegten Angaben gefüllt. So erscheinen der Schulname und das Logo, welches in SchILD unter „Schulverwaltung – Schule bearbeiten“ hinterlegt wurde. Passen Sie die Größe und Position des Logos nach ihrem Geschmack an.</w:t>
       </w:r>
     </w:p>
     <w:p>
@@ -3443,19 +3327,8 @@
           <w:i/>
           <w:iCs/>
         </w:rPr>
-        <w:t xml:space="preserve">Briefkopf </w:t>
-      </w:r>
-      <w:proofErr w:type="spellStart"/>
-      <w:r>
-        <w:rPr>
-          <w:b/>
-          <w:bCs/>
-          <w:i/>
-          <w:iCs/>
-        </w:rPr>
-        <w:t>Schulbezeichnug</w:t>
-      </w:r>
-      <w:proofErr w:type="spellEnd"/>
+        <w:t>Briefkopf Schulbezeichnug</w:t>
+      </w:r>
       <w:r>
         <w:t xml:space="preserve">, </w:t>
       </w:r>
@@ -3534,11 +3407,9 @@
       <w:r>
         <w:t xml:space="preserve">. Manuell befüllte Felder werden nicht mehr mit </w:t>
       </w:r>
-      <w:proofErr w:type="spellStart"/>
       <w:r>
         <w:t>SchILD</w:t>
       </w:r>
-      <w:proofErr w:type="spellEnd"/>
       <w:r>
         <w:t>-</w:t>
       </w:r>
@@ -3557,19 +3428,8 @@
           <w:i/>
           <w:iCs/>
         </w:rPr>
-        <w:t xml:space="preserve">Briefkopf </w:t>
-      </w:r>
-      <w:proofErr w:type="spellStart"/>
-      <w:r>
-        <w:rPr>
-          <w:b/>
-          <w:bCs/>
-          <w:i/>
-          <w:iCs/>
-        </w:rPr>
-        <w:t>Schulbezeichnug</w:t>
-      </w:r>
-      <w:proofErr w:type="spellEnd"/>
+        <w:t>Briefkopf Schulbezeichnug</w:t>
+      </w:r>
       <w:r>
         <w:t xml:space="preserve">, </w:t>
       </w:r>
@@ -3659,29 +3519,21 @@
       <w:r>
         <w:t>„</w:t>
       </w:r>
-      <w:proofErr w:type="spellStart"/>
       <w:r>
         <w:t>BriefAdresse</w:t>
       </w:r>
-      <w:proofErr w:type="spellEnd"/>
       <w:r>
         <w:t>“</w:t>
       </w:r>
       <w:r>
-        <w:t xml:space="preserve"> so </w:t>
-      </w:r>
-      <w:r>
-        <w:lastRenderedPageBreak/>
-        <w:t xml:space="preserve">umstellen, dass es seine Daten aus der richtigen Pipeline </w:t>
+        <w:t xml:space="preserve"> so umstellen, dass es seine Daten aus der richtigen Pipeline </w:t>
       </w:r>
       <w:r>
         <w:t>„</w:t>
       </w:r>
-      <w:proofErr w:type="spellStart"/>
       <w:r>
         <w:t>Schueler</w:t>
       </w:r>
-      <w:proofErr w:type="spellEnd"/>
       <w:r>
         <w:t xml:space="preserve">“ </w:t>
       </w:r>
@@ -3756,16 +3608,11 @@
         <w:t>s</w:t>
       </w:r>
       <w:r>
-        <w:t xml:space="preserve"> </w:t>
-      </w:r>
-      <w:proofErr w:type="spellStart"/>
-      <w:r>
-        <w:t>s</w:t>
+        <w:t xml:space="preserve"> s</w:t>
       </w:r>
       <w:r>
         <w:t>so</w:t>
       </w:r>
-      <w:proofErr w:type="spellEnd"/>
       <w:r>
         <w:t>, wie sie ihn normalerweise vor dem Hintergrund eines männlichen Schülers verfassen würden.</w:t>
       </w:r>
@@ -3907,11 +3754,9 @@
       <w:r>
         <w:t xml:space="preserve">, damit </w:t>
       </w:r>
-      <w:proofErr w:type="spellStart"/>
       <w:r>
         <w:t>SchILD</w:t>
       </w:r>
-      <w:proofErr w:type="spellEnd"/>
       <w:r>
         <w:t xml:space="preserve"> diese Platzhalter automatisch füllen kann</w:t>
       </w:r>
@@ -4116,39 +3961,7 @@
                 <w:rFonts w:ascii="Calibri" w:hAnsi="Calibri" w:cs="Calibri"/>
                 <w:color w:val="000000"/>
               </w:rPr>
-              <w:t>$</w:t>
-            </w:r>
-            <w:proofErr w:type="spellStart"/>
-            <w:r>
-              <w:rPr>
-                <w:rFonts w:ascii="Calibri" w:hAnsi="Calibri" w:cs="Calibri"/>
-                <w:color w:val="000000"/>
-              </w:rPr>
-              <w:t>KLVorname</w:t>
-            </w:r>
-            <w:proofErr w:type="spellEnd"/>
-            <w:r>
-              <w:rPr>
-                <w:rFonts w:ascii="Calibri" w:hAnsi="Calibri" w:cs="Calibri"/>
-                <w:color w:val="000000"/>
-              </w:rPr>
-              <w:t>$ $</w:t>
-            </w:r>
-            <w:proofErr w:type="spellStart"/>
-            <w:r>
-              <w:rPr>
-                <w:rFonts w:ascii="Calibri" w:hAnsi="Calibri" w:cs="Calibri"/>
-                <w:color w:val="000000"/>
-              </w:rPr>
-              <w:t>KLName</w:t>
-            </w:r>
-            <w:proofErr w:type="spellEnd"/>
-            <w:r>
-              <w:rPr>
-                <w:rFonts w:ascii="Calibri" w:hAnsi="Calibri" w:cs="Calibri"/>
-                <w:color w:val="000000"/>
-              </w:rPr>
-              <w:t>$, $Klassenlehrer$</w:t>
+              <w:t>$KLVorname$ $KLName$, $Klassenlehrer$</w:t>
             </w:r>
           </w:p>
         </w:tc>
@@ -4228,23 +4041,7 @@
         <w:ind w:left="1134" w:right="1277"/>
       </w:pPr>
       <w:r>
-        <w:t>$</w:t>
-      </w:r>
-      <w:proofErr w:type="spellStart"/>
-      <w:r>
-        <w:t>KLVorname</w:t>
-      </w:r>
-      <w:proofErr w:type="spellEnd"/>
-      <w:r>
-        <w:t>$ $</w:t>
-      </w:r>
-      <w:proofErr w:type="spellStart"/>
-      <w:r>
-        <w:t>KLName</w:t>
-      </w:r>
-      <w:proofErr w:type="spellEnd"/>
-      <w:r>
-        <w:t>$, $Klassenlehrer$</w:t>
+        <w:t>$KLVorname$ $KLName$, $Klassenlehrer$</w:t>
       </w:r>
     </w:p>
     <w:p>
@@ -4261,51 +4058,29 @@
     </w:p>
     <w:p>
       <w:r>
-        <w:lastRenderedPageBreak/>
-        <w:t xml:space="preserve">Speichern Sie diesen Brief in den Ordner </w:t>
-      </w:r>
-      <w:proofErr w:type="gramStart"/>
+        <w:t>Speichern Sie diesen Brief in den Ordner „</w:t>
+      </w:r>
+      <w:r>
+        <w:t>..\SchILD-Reports\Serienbriefe\RTF-Serienbriefvorlagen</w:t>
+      </w:r>
+      <w:r>
+        <w:t xml:space="preserve">“ </w:t>
+      </w:r>
+      <w:r>
+        <w:t>un</w:t>
+      </w:r>
+      <w:r>
+        <w:t>t</w:t>
+      </w:r>
+      <w:r>
+        <w:t xml:space="preserve">er Verwendung des Speicherformats </w:t>
+      </w:r>
       <w:r>
         <w:t>„</w:t>
       </w:r>
       <w:r>
-        <w:t>..</w:t>
-      </w:r>
-      <w:proofErr w:type="gramEnd"/>
-      <w:r>
-        <w:t>\</w:t>
-      </w:r>
-      <w:proofErr w:type="spellStart"/>
-      <w:r>
-        <w:t>SchILD</w:t>
-      </w:r>
-      <w:proofErr w:type="spellEnd"/>
-      <w:r>
-        <w:t>-Reports\Serienbriefe\RTF-Serienbriefvorlagen</w:t>
-      </w:r>
-      <w:r>
-        <w:t xml:space="preserve">“ </w:t>
-      </w:r>
-      <w:r>
-        <w:t>un</w:t>
-      </w:r>
-      <w:r>
-        <w:t>t</w:t>
-      </w:r>
-      <w:r>
-        <w:t xml:space="preserve">er Verwendung des Speicherformats </w:t>
-      </w:r>
-      <w:r>
-        <w:t>„</w:t>
-      </w:r>
-      <w:r>
-        <w:t>.</w:t>
-      </w:r>
-      <w:proofErr w:type="spellStart"/>
-      <w:r>
-        <w:t>rtf</w:t>
-      </w:r>
-      <w:proofErr w:type="spellEnd"/>
+        <w:t>.rtf</w:t>
+      </w:r>
       <w:r>
         <w:t>“</w:t>
       </w:r>
@@ -4338,11 +4113,9 @@
       <w:r>
         <w:t xml:space="preserve">Wählen Sie zunächst in </w:t>
       </w:r>
-      <w:proofErr w:type="spellStart"/>
       <w:r>
         <w:t>SchILD</w:t>
       </w:r>
-      <w:proofErr w:type="spellEnd"/>
       <w:r>
         <w:t>-NRW die Schülermenge aus.</w:t>
       </w:r>
@@ -4441,24 +4214,11 @@
       <w:r>
         <w:t xml:space="preserve"> im Ordner </w:t>
       </w:r>
-      <w:proofErr w:type="gramStart"/>
       <w:r>
         <w:t>„</w:t>
       </w:r>
       <w:r>
-        <w:t>..</w:t>
-      </w:r>
-      <w:proofErr w:type="gramEnd"/>
-      <w:r>
-        <w:t>\</w:t>
-      </w:r>
-      <w:proofErr w:type="spellStart"/>
-      <w:r>
-        <w:t>SchILD</w:t>
-      </w:r>
-      <w:proofErr w:type="spellEnd"/>
-      <w:r>
-        <w:t>-Reports\Serienbriefe\RTF-Serienbriefvorlagen</w:t>
+        <w:t>..\SchILD-Reports\Serienbriefe\RTF-Serienbriefvorlagen</w:t>
       </w:r>
       <w:r>
         <w:t xml:space="preserve">“ befindet. Durch Doppelklick auf diese </w:t>
@@ -4548,7 +4308,6 @@
         <w:rPr>
           <w:noProof/>
         </w:rPr>
-        <w:lastRenderedPageBreak/>
         <w:drawing>
           <wp:inline distT="0" distB="0" distL="0" distR="0" wp14:anchorId="16A5C723" wp14:editId="70D545E1">
             <wp:extent cx="4424362" cy="1405329"/>
@@ -4691,15 +4450,7 @@
         <w:t xml:space="preserve"> Maustaste auf den </w:t>
       </w:r>
       <w:r>
-        <w:t xml:space="preserve">Brieftext und wählen „Bearbeiten“. Sie gelangen nun in den </w:t>
-      </w:r>
-      <w:proofErr w:type="spellStart"/>
-      <w:r>
-        <w:t>RichText</w:t>
-      </w:r>
-      <w:proofErr w:type="spellEnd"/>
-      <w:r>
-        <w:t xml:space="preserve"> Editor, in welchem Sie den Brieftext eingeben können.</w:t>
+        <w:t>Brieftext und wählen „Bearbeiten“. Sie gelangen nun in den RichText Editor, in welchem Sie den Brieftext eingeben können.</w:t>
       </w:r>
     </w:p>
     <w:p>
@@ -4752,15 +4503,7 @@
         <w:t>-Report</w:t>
       </w:r>
       <w:r>
-        <w:t xml:space="preserve"> unter einem neuen Namen ab, z.B. „Einladung </w:t>
-      </w:r>
-      <w:proofErr w:type="spellStart"/>
-      <w:r>
-        <w:t>Theater.rtm</w:t>
-      </w:r>
-      <w:proofErr w:type="spellEnd"/>
-      <w:r>
-        <w:t>“.</w:t>
+        <w:t xml:space="preserve"> unter einem neuen Namen ab, z.B. „Einladung Theater.rtm“.</w:t>
       </w:r>
     </w:p>
     <w:p>
@@ -4780,11 +4523,7 @@
         <w:t xml:space="preserve"> </w:t>
       </w:r>
       <w:r>
-        <w:t xml:space="preserve">Im Folgenden wird Ihnen der RTF-Brieftext aus dem Report angezeigt, so dass Sie nochmals kontrollieren können, ob alles korrekt ist. </w:t>
-      </w:r>
-      <w:r>
-        <w:lastRenderedPageBreak/>
-        <w:t xml:space="preserve">Alternativ können Sie in diesem </w:t>
+        <w:t xml:space="preserve">Im Folgenden wird Ihnen der RTF-Brieftext aus dem Report angezeigt, so dass Sie nochmals kontrollieren können, ob alles korrekt ist. Alternativ können Sie in diesem </w:t>
       </w:r>
       <w:r>
         <w:t>T</w:t>
@@ -4963,15 +4702,7 @@
         <w:t xml:space="preserve"> vorgestellt und deren Auswirkungen erläutert.</w:t>
       </w:r>
       <w:r>
-        <w:t xml:space="preserve"> Sie finden die Parameter in der Entwurfsansicht des Reports. Auf der </w:t>
-      </w:r>
-      <w:proofErr w:type="spellStart"/>
-      <w:r>
-        <w:t>Linken</w:t>
-      </w:r>
-      <w:proofErr w:type="spellEnd"/>
-      <w:r>
-        <w:t xml:space="preserve"> Seite finden Sie den Berichtsbaum, welcher die Parameter auflistet. Wenn Sie auf einen Parameter klicken, werden Ihnen im Eigenschaften-Fenster die Werte des Parameters unter „Data &gt; Value“ angezeigt.</w:t>
+        <w:t xml:space="preserve"> Sie finden die Parameter in der Entwurfsansicht des Reports. Auf der Linken Seite finden Sie den Berichtsbaum, welcher die Parameter auflistet. Wenn Sie auf einen Parameter klicken, werden Ihnen im Eigenschaften-Fenster die Werte des Parameters unter „Data &gt; Value“ angezeigt.</w:t>
       </w:r>
       <w:r>
         <w:t xml:space="preserve"> Erlaubte Werte sind „ja“ und „nein“. Achten Sie darauf, dass Sie die Änderung mit der Eingabetaste abschließen.</w:t>
@@ -4987,7 +4718,6 @@
         <w:rPr>
           <w:noProof/>
         </w:rPr>
-        <w:lastRenderedPageBreak/>
         <w:drawing>
           <wp:anchor distT="0" distB="0" distL="114300" distR="114300" simplePos="0" relativeHeight="251659264" behindDoc="0" locked="0" layoutInCell="1" allowOverlap="1" wp14:anchorId="58F7EAA6" wp14:editId="41CF1E4B">
             <wp:simplePos x="0" y="0"/>
@@ -5044,13 +4774,11 @@
           </wp:anchor>
         </w:drawing>
       </w:r>
-      <w:proofErr w:type="spellStart"/>
       <w:r>
         <w:t>rtfLaden</w:t>
       </w:r>
       <w:bookmarkEnd w:id="17"/>
       <w:bookmarkEnd w:id="18"/>
-      <w:proofErr w:type="spellEnd"/>
     </w:p>
     <w:p>
       <w:r>
@@ -5068,13 +4796,11 @@
       </w:pPr>
       <w:bookmarkStart w:id="19" w:name="_Toc104053128"/>
       <w:bookmarkStart w:id="20" w:name="_Toc104069020"/>
-      <w:proofErr w:type="spellStart"/>
       <w:r>
         <w:t>rtfMitAbfrage</w:t>
       </w:r>
       <w:bookmarkEnd w:id="19"/>
       <w:bookmarkEnd w:id="20"/>
-      <w:proofErr w:type="spellEnd"/>
     </w:p>
     <w:p>
       <w:r>
@@ -5084,15 +4810,7 @@
         <w:t>s</w:t>
       </w:r>
       <w:r>
-        <w:t xml:space="preserve"> ist „ja“. Der Parameter wird nur berücksichtigt, wenn </w:t>
-      </w:r>
-      <w:proofErr w:type="spellStart"/>
-      <w:r>
-        <w:t>rtfLaden</w:t>
-      </w:r>
-      <w:proofErr w:type="spellEnd"/>
-      <w:r>
-        <w:t xml:space="preserve"> ebenfalls den Wert „ja“ hat.</w:t>
+        <w:t xml:space="preserve"> ist „ja“. Der Parameter wird nur berücksichtigt, wenn rtfLaden ebenfalls den Wert „ja“ hat.</w:t>
       </w:r>
     </w:p>
     <w:p>
@@ -5124,25 +4842,15 @@
       </w:pPr>
       <w:bookmarkStart w:id="21" w:name="_Toc104053129"/>
       <w:bookmarkStart w:id="22" w:name="_Toc104069021"/>
-      <w:proofErr w:type="spellStart"/>
       <w:r>
         <w:t>rtfVolljaehrigeLaden</w:t>
       </w:r>
       <w:bookmarkEnd w:id="21"/>
       <w:bookmarkEnd w:id="22"/>
-      <w:proofErr w:type="spellEnd"/>
     </w:p>
     <w:p>
       <w:r>
-        <w:t xml:space="preserve">Die Standardeinstellung des Parameters ist „nein“. Der Parameter wird nur berücksichtigt, wenn </w:t>
-      </w:r>
-      <w:proofErr w:type="spellStart"/>
-      <w:r>
-        <w:t>rtfLaden</w:t>
-      </w:r>
-      <w:proofErr w:type="spellEnd"/>
-      <w:r>
-        <w:t xml:space="preserve"> ebenfalls den Wert „ja“ hat. Der Parameter steht nur im Serienbrief an Erzieher zur Verfügung.</w:t>
+        <w:t>Die Standardeinstellung des Parameters ist „nein“. Der Parameter wird nur berücksichtigt, wenn rtfLaden ebenfalls den Wert „ja“ hat. Der Parameter steht nur im Serienbrief an Erzieher zur Verfügung.</w:t>
       </w:r>
     </w:p>
     <w:p>
@@ -5152,23 +4860,7 @@
     </w:p>
     <w:p>
       <w:r>
-        <w:t xml:space="preserve">Es wird empfohlen, den Parameter </w:t>
-      </w:r>
-      <w:proofErr w:type="spellStart"/>
-      <w:r>
-        <w:t>rtfMitAbfrage</w:t>
-      </w:r>
-      <w:proofErr w:type="spellEnd"/>
-      <w:r>
-        <w:t xml:space="preserve"> auf den Wert „ja“ zu stellen, sofern der Parameter „</w:t>
-      </w:r>
-      <w:proofErr w:type="spellStart"/>
-      <w:r>
-        <w:t>rtfVolljaehrigeLaden</w:t>
-      </w:r>
-      <w:proofErr w:type="spellEnd"/>
-      <w:r>
-        <w:t>“ auf den Wert „ja“ gesetzt wird.</w:t>
+        <w:t>Es wird empfohlen, den Parameter rtfMitAbfrage auf den Wert „ja“ zu stellen, sofern der Parameter „rtfVolljaehrigeLaden“ auf den Wert „ja“ gesetzt wird.</w:t>
       </w:r>
     </w:p>
     <w:p>
@@ -5177,13 +4869,11 @@
       </w:pPr>
       <w:bookmarkStart w:id="23" w:name="_Toc104053130"/>
       <w:bookmarkStart w:id="24" w:name="_Toc104069022"/>
-      <w:proofErr w:type="spellStart"/>
       <w:r>
         <w:t>rtfNachbearbeiten</w:t>
       </w:r>
       <w:bookmarkEnd w:id="23"/>
       <w:bookmarkEnd w:id="24"/>
-      <w:proofErr w:type="spellEnd"/>
     </w:p>
     <w:p>
       <w:r>
@@ -5197,7 +4887,6 @@
     </w:p>
     <w:p>
       <w:r>
-        <w:lastRenderedPageBreak/>
         <w:t>Mit Hilfe des Bearbeitungsfensters haben Sie die Möglichkeit, ohne den Report selbst bearbeiten zu müssen, schnell einen Serienbrief zu tippen oder einen vorgefertigten Text in das Bearbeitungsfenster einzufügen. Schalten Sie den Parameter auf den Wert „nein“, wenn Sie kein Bearbeitungsfenster angezeigt bekommen wollen.</w:t>
       </w:r>
     </w:p>
@@ -5207,13 +4896,11 @@
       </w:pPr>
       <w:bookmarkStart w:id="25" w:name="_Toc104053131"/>
       <w:bookmarkStart w:id="26" w:name="_Toc104069023"/>
-      <w:proofErr w:type="spellStart"/>
       <w:r>
         <w:t>BLstattSTL</w:t>
       </w:r>
       <w:bookmarkEnd w:id="25"/>
       <w:bookmarkEnd w:id="26"/>
-      <w:proofErr w:type="spellEnd"/>
     </w:p>
     <w:p>
       <w:r>
@@ -5231,13 +4918,11 @@
       </w:pPr>
       <w:bookmarkStart w:id="27" w:name="_Toc104053132"/>
       <w:bookmarkStart w:id="28" w:name="_Toc104069024"/>
-      <w:proofErr w:type="spellStart"/>
       <w:r>
         <w:t>BriefdatumAbfrage</w:t>
       </w:r>
       <w:bookmarkEnd w:id="27"/>
       <w:bookmarkEnd w:id="28"/>
-      <w:proofErr w:type="spellEnd"/>
     </w:p>
     <w:p>
       <w:r>
@@ -5507,7 +5192,6 @@
       <w:bookmarkStart w:id="30" w:name="_Toc104053133"/>
       <w:bookmarkStart w:id="31" w:name="_Toc104069026"/>
       <w:r>
-        <w:lastRenderedPageBreak/>
         <w:t>Übersicht aller zur Verfügung stehenden Platzhalter</w:t>
       </w:r>
       <w:bookmarkEnd w:id="30"/>
@@ -7199,25 +6883,7 @@
                 <w:color w:val="000000"/>
                 <w:lang w:eastAsia="de-DE"/>
               </w:rPr>
-              <w:t>$</w:t>
-            </w:r>
-            <w:proofErr w:type="spellStart"/>
-            <w:r>
-              <w:rPr>
-                <w:rFonts w:ascii="Calibri" w:eastAsia="Times New Roman" w:hAnsi="Calibri" w:cs="Calibri"/>
-                <w:color w:val="000000"/>
-                <w:lang w:eastAsia="de-DE"/>
-              </w:rPr>
-              <w:t>Nachpruefungsfaecher</w:t>
-            </w:r>
-            <w:proofErr w:type="spellEnd"/>
-            <w:r>
-              <w:rPr>
-                <w:rFonts w:ascii="Calibri" w:eastAsia="Times New Roman" w:hAnsi="Calibri" w:cs="Calibri"/>
-                <w:color w:val="000000"/>
-                <w:lang w:eastAsia="de-DE"/>
-              </w:rPr>
-              <w:t>$</w:t>
+              <w:t>$Nachpruefungsfaecher$</w:t>
             </w:r>
           </w:p>
         </w:tc>
@@ -7396,25 +7062,7 @@
                 <w:color w:val="000000"/>
                 <w:lang w:eastAsia="de-DE"/>
               </w:rPr>
-              <w:t>$</w:t>
-            </w:r>
-            <w:proofErr w:type="spellStart"/>
-            <w:r>
-              <w:rPr>
-                <w:rFonts w:ascii="Calibri" w:eastAsia="Times New Roman" w:hAnsi="Calibri" w:cs="Calibri"/>
-                <w:color w:val="000000"/>
-                <w:lang w:eastAsia="de-DE"/>
-              </w:rPr>
-              <w:t>Schueler</w:t>
-            </w:r>
-            <w:proofErr w:type="spellEnd"/>
-            <w:r>
-              <w:rPr>
-                <w:rFonts w:ascii="Calibri" w:eastAsia="Times New Roman" w:hAnsi="Calibri" w:cs="Calibri"/>
-                <w:color w:val="000000"/>
-                <w:lang w:eastAsia="de-DE"/>
-              </w:rPr>
-              <w:t>$</w:t>
+              <w:t>$Schueler$</w:t>
             </w:r>
           </w:p>
         </w:tc>
@@ -7638,7 +7286,6 @@
                 <w:lang w:eastAsia="de-DE"/>
               </w:rPr>
             </w:pPr>
-            <w:proofErr w:type="gramStart"/>
             <w:r>
               <w:rPr>
                 <w:rFonts w:ascii="Calibri" w:eastAsia="Times New Roman" w:hAnsi="Calibri" w:cs="Calibri"/>
@@ -7647,7 +7294,6 @@
               </w:rPr>
               <w:t>"Hallo"</w:t>
             </w:r>
-            <w:proofErr w:type="gramEnd"/>
           </w:p>
         </w:tc>
       </w:tr>
@@ -7774,7 +7420,6 @@
                 <w:lang w:eastAsia="de-DE"/>
               </w:rPr>
             </w:pPr>
-            <w:proofErr w:type="gramStart"/>
             <w:r>
               <w:rPr>
                 <w:rFonts w:ascii="Calibri" w:eastAsia="Times New Roman" w:hAnsi="Calibri" w:cs="Calibri"/>
@@ -7783,7 +7428,6 @@
               </w:rPr>
               <w:t>"hallo"</w:t>
             </w:r>
-            <w:proofErr w:type="gramEnd"/>
           </w:p>
         </w:tc>
       </w:tr>
@@ -8356,25 +8000,7 @@
                 <w:color w:val="000000"/>
                 <w:lang w:eastAsia="de-DE"/>
               </w:rPr>
-              <w:t>$</w:t>
-            </w:r>
-            <w:proofErr w:type="gramStart"/>
-            <w:r>
-              <w:rPr>
-                <w:rFonts w:ascii="Calibri" w:eastAsia="Times New Roman" w:hAnsi="Calibri" w:cs="Calibri"/>
-                <w:color w:val="000000"/>
-                <w:lang w:eastAsia="de-DE"/>
-              </w:rPr>
-              <w:t>Sehr</w:t>
-            </w:r>
-            <w:proofErr w:type="gramEnd"/>
-            <w:r>
-              <w:rPr>
-                <w:rFonts w:ascii="Calibri" w:eastAsia="Times New Roman" w:hAnsi="Calibri" w:cs="Calibri"/>
-                <w:color w:val="000000"/>
-                <w:lang w:eastAsia="de-DE"/>
-              </w:rPr>
-              <w:t xml:space="preserve"> geehrter Herr Nachname$</w:t>
+              <w:t>$Sehr geehrter Herr Nachname$</w:t>
             </w:r>
           </w:p>
         </w:tc>
@@ -8642,25 +8268,7 @@
                 <w:color w:val="000000"/>
                 <w:lang w:eastAsia="de-DE"/>
               </w:rPr>
-              <w:t>$</w:t>
-            </w:r>
-            <w:proofErr w:type="spellStart"/>
-            <w:r>
-              <w:rPr>
-                <w:rFonts w:ascii="Calibri" w:eastAsia="Times New Roman" w:hAnsi="Calibri" w:cs="Calibri"/>
-                <w:color w:val="000000"/>
-                <w:lang w:eastAsia="de-DE"/>
-              </w:rPr>
-              <w:t>Schueler</w:t>
-            </w:r>
-            <w:proofErr w:type="spellEnd"/>
-            <w:r>
-              <w:rPr>
-                <w:rFonts w:ascii="Calibri" w:eastAsia="Times New Roman" w:hAnsi="Calibri" w:cs="Calibri"/>
-                <w:color w:val="000000"/>
-                <w:lang w:eastAsia="de-DE"/>
-              </w:rPr>
-              <w:t xml:space="preserve"> der Klasse$</w:t>
+              <w:t>$Schueler der Klasse$</w:t>
             </w:r>
           </w:p>
         </w:tc>
@@ -8821,7 +8429,6 @@
                 <w:color w:val="000000"/>
                 <w:lang w:eastAsia="de-DE"/>
               </w:rPr>
-              <w:lastRenderedPageBreak/>
               <w:t>$Ihr Sohn$</w:t>
             </w:r>
           </w:p>
@@ -12031,10 +11638,8 @@
                 <w:color w:val="000000"/>
                 <w:lang w:eastAsia="de-DE"/>
               </w:rPr>
-              <w:lastRenderedPageBreak/>
               <w:t>$</w:t>
             </w:r>
-            <w:proofErr w:type="spellStart"/>
             <w:r>
               <w:rPr>
                 <w:rFonts w:ascii="Calibri" w:eastAsia="Times New Roman" w:hAnsi="Calibri" w:cs="Calibri"/>
@@ -12043,7 +11648,6 @@
               </w:rPr>
               <w:t>moechte</w:t>
             </w:r>
-            <w:proofErr w:type="spellEnd"/>
             <w:r>
               <w:rPr>
                 <w:rFonts w:ascii="Calibri" w:eastAsia="Times New Roman" w:hAnsi="Calibri" w:cs="Calibri"/>
@@ -12183,7 +11787,6 @@
               </w:rPr>
               <w:t xml:space="preserve">$Ich </w:t>
             </w:r>
-            <w:proofErr w:type="spellStart"/>
             <w:r>
               <w:rPr>
                 <w:rFonts w:ascii="Calibri" w:eastAsia="Times New Roman" w:hAnsi="Calibri" w:cs="Calibri"/>
@@ -12192,7 +11795,6 @@
               </w:rPr>
               <w:t>moechte</w:t>
             </w:r>
-            <w:proofErr w:type="spellEnd"/>
             <w:r>
               <w:rPr>
                 <w:rFonts w:ascii="Calibri" w:eastAsia="Times New Roman" w:hAnsi="Calibri" w:cs="Calibri"/>
@@ -12669,25 +12271,7 @@
                 <w:color w:val="000000"/>
                 <w:lang w:eastAsia="de-DE"/>
               </w:rPr>
-              <w:t xml:space="preserve">"Frau Dr. </w:t>
-            </w:r>
-            <w:proofErr w:type="spellStart"/>
-            <w:r>
-              <w:rPr>
-                <w:rFonts w:ascii="Calibri" w:eastAsia="Times New Roman" w:hAnsi="Calibri" w:cs="Calibri"/>
-                <w:color w:val="000000"/>
-                <w:lang w:eastAsia="de-DE"/>
-              </w:rPr>
-              <w:t>Elenor</w:t>
-            </w:r>
-            <w:proofErr w:type="spellEnd"/>
-            <w:r>
-              <w:rPr>
-                <w:rFonts w:ascii="Calibri" w:eastAsia="Times New Roman" w:hAnsi="Calibri" w:cs="Calibri"/>
-                <w:color w:val="000000"/>
-                <w:lang w:eastAsia="de-DE"/>
-              </w:rPr>
-              <w:t xml:space="preserve"> Richter"</w:t>
+              <w:t>"Frau Dr. Elenor Richter"</w:t>
             </w:r>
           </w:p>
         </w:tc>
@@ -12719,25 +12303,7 @@
                 <w:color w:val="000000"/>
                 <w:lang w:eastAsia="de-DE"/>
               </w:rPr>
-              <w:t xml:space="preserve">"Frau Dr. </w:t>
-            </w:r>
-            <w:proofErr w:type="spellStart"/>
-            <w:r>
-              <w:rPr>
-                <w:rFonts w:ascii="Calibri" w:eastAsia="Times New Roman" w:hAnsi="Calibri" w:cs="Calibri"/>
-                <w:color w:val="000000"/>
-                <w:lang w:eastAsia="de-DE"/>
-              </w:rPr>
-              <w:t>Elenor</w:t>
-            </w:r>
-            <w:proofErr w:type="spellEnd"/>
-            <w:r>
-              <w:rPr>
-                <w:rFonts w:ascii="Calibri" w:eastAsia="Times New Roman" w:hAnsi="Calibri" w:cs="Calibri"/>
-                <w:color w:val="000000"/>
-                <w:lang w:eastAsia="de-DE"/>
-              </w:rPr>
-              <w:t xml:space="preserve"> Richter und Herr Friedrich Richter"</w:t>
+              <w:t>"Frau Dr. Elenor Richter und Herr Friedrich Richter"</w:t>
             </w:r>
           </w:p>
         </w:tc>
@@ -13217,7 +12783,23 @@
                 <w:color w:val="000000"/>
                 <w:lang w:eastAsia="de-DE"/>
               </w:rPr>
-              <w:t>"Sehr geehrte Erzieher"</w:t>
+              <w:t>"</w:t>
+            </w:r>
+            <w:r>
+              <w:rPr>
+                <w:rFonts w:ascii="Calibri" w:eastAsia="Times New Roman" w:hAnsi="Calibri" w:cs="Calibri"/>
+                <w:color w:val="000000"/>
+                <w:lang w:eastAsia="de-DE"/>
+              </w:rPr>
+              <w:t>Guten Tag Dr. Elenor Richter</w:t>
+            </w:r>
+            <w:r>
+              <w:rPr>
+                <w:rFonts w:ascii="Calibri" w:eastAsia="Times New Roman" w:hAnsi="Calibri" w:cs="Calibri"/>
+                <w:color w:val="000000"/>
+                <w:lang w:eastAsia="de-DE"/>
+              </w:rPr>
+              <w:t>"</w:t>
             </w:r>
           </w:p>
         </w:tc>
@@ -13399,7 +12981,47 @@
                 <w:color w:val="000000"/>
                 <w:lang w:eastAsia="de-DE"/>
               </w:rPr>
-              <w:t>"sehr geehrte Erzieher"</w:t>
+              <w:t>"</w:t>
+            </w:r>
+            <w:r>
+              <w:rPr>
+                <w:rFonts w:ascii="Calibri" w:eastAsia="Times New Roman" w:hAnsi="Calibri" w:cs="Calibri"/>
+                <w:color w:val="000000"/>
+                <w:lang w:eastAsia="de-DE"/>
+              </w:rPr>
+              <w:t>g</w:t>
+            </w:r>
+            <w:r>
+              <w:rPr>
+                <w:rFonts w:ascii="Calibri" w:eastAsia="Times New Roman" w:hAnsi="Calibri" w:cs="Calibri"/>
+                <w:color w:val="000000"/>
+                <w:lang w:eastAsia="de-DE"/>
+              </w:rPr>
+              <w:t xml:space="preserve">uten Tag </w:t>
+            </w:r>
+            <w:r>
+              <w:rPr>
+                <w:rFonts w:ascii="Calibri" w:eastAsia="Times New Roman" w:hAnsi="Calibri" w:cs="Calibri"/>
+                <w:color w:val="000000"/>
+                <w:lang w:eastAsia="de-DE"/>
+              </w:rPr>
+              <w:t xml:space="preserve">Dr. </w:t>
+            </w:r>
+            <w:r>
+              <w:rPr>
+                <w:rFonts w:ascii="Calibri" w:eastAsia="Times New Roman" w:hAnsi="Calibri" w:cs="Calibri"/>
+                <w:color w:val="000000"/>
+                <w:lang w:eastAsia="de-DE"/>
+              </w:rPr>
+              <w:t>Elenor Richter</w:t>
+            </w:r>
+            <w:r>
+              <w:rPr>
+                <w:rFonts w:ascii="Calibri" w:eastAsia="Times New Roman" w:hAnsi="Calibri" w:cs="Calibri"/>
+                <w:color w:val="000000"/>
+                <w:lang w:eastAsia="de-DE"/>
+              </w:rPr>
+              <w:t>"</w:t>
             </w:r>
           </w:p>
         </w:tc>
@@ -13437,25 +13059,7 @@
                 <w:color w:val="000000"/>
                 <w:lang w:eastAsia="de-DE"/>
               </w:rPr>
-              <w:t>$</w:t>
-            </w:r>
-            <w:proofErr w:type="spellStart"/>
-            <w:r>
-              <w:rPr>
-                <w:rFonts w:ascii="Calibri" w:eastAsia="Times New Roman" w:hAnsi="Calibri" w:cs="Calibri"/>
-                <w:color w:val="000000"/>
-                <w:lang w:eastAsia="de-DE"/>
-              </w:rPr>
-              <w:t>Persoenliche</w:t>
-            </w:r>
-            <w:proofErr w:type="spellEnd"/>
-            <w:r>
-              <w:rPr>
-                <w:rFonts w:ascii="Calibri" w:eastAsia="Times New Roman" w:hAnsi="Calibri" w:cs="Calibri"/>
-                <w:color w:val="000000"/>
-                <w:lang w:eastAsia="de-DE"/>
-              </w:rPr>
-              <w:t xml:space="preserve"> Anrede$</w:t>
+              <w:t>$Persoenliche Anrede$</w:t>
             </w:r>
           </w:p>
         </w:tc>
@@ -13583,7 +13187,23 @@
                 <w:color w:val="000000"/>
                 <w:lang w:eastAsia="de-DE"/>
               </w:rPr>
-              <w:t>"Liebe Erzieher"</w:t>
+              <w:t>"</w:t>
+            </w:r>
+            <w:r>
+              <w:rPr>
+                <w:rFonts w:ascii="Calibri" w:eastAsia="Times New Roman" w:hAnsi="Calibri" w:cs="Calibri"/>
+                <w:color w:val="000000"/>
+                <w:lang w:eastAsia="de-DE"/>
+              </w:rPr>
+              <w:t>Hallo Dr. Elenor Richter</w:t>
+            </w:r>
+            <w:r>
+              <w:rPr>
+                <w:rFonts w:ascii="Calibri" w:eastAsia="Times New Roman" w:hAnsi="Calibri" w:cs="Calibri"/>
+                <w:color w:val="000000"/>
+                <w:lang w:eastAsia="de-DE"/>
+              </w:rPr>
+              <w:t>"</w:t>
             </w:r>
           </w:p>
         </w:tc>
@@ -13623,7 +13243,6 @@
               </w:rPr>
               <w:t>$</w:t>
             </w:r>
-            <w:proofErr w:type="spellStart"/>
             <w:r>
               <w:rPr>
                 <w:rFonts w:ascii="Calibri" w:eastAsia="Times New Roman" w:hAnsi="Calibri" w:cs="Calibri"/>
@@ -13638,16 +13257,7 @@
                 <w:color w:val="000000"/>
                 <w:lang w:eastAsia="de-DE"/>
               </w:rPr>
-              <w:t>ersoenliche</w:t>
-            </w:r>
-            <w:proofErr w:type="spellEnd"/>
-            <w:r>
-              <w:rPr>
-                <w:rFonts w:ascii="Calibri" w:eastAsia="Times New Roman" w:hAnsi="Calibri" w:cs="Calibri"/>
-                <w:color w:val="000000"/>
-                <w:lang w:eastAsia="de-DE"/>
-              </w:rPr>
-              <w:t xml:space="preserve"> Anrede$</w:t>
+              <w:t>ersoenliche Anrede$</w:t>
             </w:r>
           </w:p>
         </w:tc>
@@ -13775,7 +13385,23 @@
                 <w:color w:val="000000"/>
                 <w:lang w:eastAsia="de-DE"/>
               </w:rPr>
-              <w:t>"liebe Erzieher"</w:t>
+              <w:t>"</w:t>
+            </w:r>
+            <w:r>
+              <w:rPr>
+                <w:rFonts w:ascii="Calibri" w:eastAsia="Times New Roman" w:hAnsi="Calibri" w:cs="Calibri"/>
+                <w:color w:val="000000"/>
+                <w:lang w:eastAsia="de-DE"/>
+              </w:rPr>
+              <w:t>hallo Dr. Elenor Richter</w:t>
+            </w:r>
+            <w:r>
+              <w:rPr>
+                <w:rFonts w:ascii="Calibri" w:eastAsia="Times New Roman" w:hAnsi="Calibri" w:cs="Calibri"/>
+                <w:color w:val="000000"/>
+                <w:lang w:eastAsia="de-DE"/>
+              </w:rPr>
+              <w:t>"</w:t>
             </w:r>
           </w:p>
         </w:tc>
@@ -14477,7 +14103,6 @@
                 <w:color w:val="000000"/>
                 <w:lang w:eastAsia="de-DE"/>
               </w:rPr>
-              <w:lastRenderedPageBreak/>
               <w:t>$den Klassenlehrer$</w:t>
             </w:r>
           </w:p>
@@ -14634,25 +14259,7 @@
                 <w:lang w:eastAsia="de-DE"/>
               </w:rPr>
               <w:br/>
-              <w:t>"</w:t>
-            </w:r>
-            <w:proofErr w:type="gramStart"/>
-            <w:r>
-              <w:rPr>
-                <w:rFonts w:ascii="Calibri" w:eastAsia="Times New Roman" w:hAnsi="Calibri" w:cs="Calibri"/>
-                <w:color w:val="000000"/>
-                <w:lang w:eastAsia="de-DE"/>
-              </w:rPr>
-              <w:t>den Stufenleiter</w:t>
-            </w:r>
-            <w:proofErr w:type="gramEnd"/>
-            <w:r>
-              <w:rPr>
-                <w:rFonts w:ascii="Calibri" w:eastAsia="Times New Roman" w:hAnsi="Calibri" w:cs="Calibri"/>
-                <w:color w:val="000000"/>
-                <w:lang w:eastAsia="de-DE"/>
-              </w:rPr>
-              <w:t>"</w:t>
+              <w:t>"den Stufenleiter"</w:t>
             </w:r>
             <w:r>
               <w:rPr>
@@ -14979,25 +14586,7 @@
                 <w:lang w:eastAsia="de-DE"/>
               </w:rPr>
               <w:br/>
-              <w:t>"</w:t>
-            </w:r>
-            <w:proofErr w:type="gramStart"/>
-            <w:r>
-              <w:rPr>
-                <w:rFonts w:ascii="Calibri" w:eastAsia="Times New Roman" w:hAnsi="Calibri" w:cs="Calibri"/>
-                <w:color w:val="000000"/>
-                <w:lang w:eastAsia="de-DE"/>
-              </w:rPr>
-              <w:t>dem Stufenleiter</w:t>
-            </w:r>
-            <w:proofErr w:type="gramEnd"/>
-            <w:r>
-              <w:rPr>
-                <w:rFonts w:ascii="Calibri" w:eastAsia="Times New Roman" w:hAnsi="Calibri" w:cs="Calibri"/>
-                <w:color w:val="000000"/>
-                <w:lang w:eastAsia="de-DE"/>
-              </w:rPr>
-              <w:t>"</w:t>
+              <w:t>"dem Stufenleiter"</w:t>
             </w:r>
             <w:r>
               <w:rPr>
@@ -15727,25 +15316,7 @@
                 <w:lang w:eastAsia="de-DE"/>
               </w:rPr>
               <w:br/>
-              <w:t>"</w:t>
-            </w:r>
-            <w:proofErr w:type="gramStart"/>
-            <w:r>
-              <w:rPr>
-                <w:rFonts w:ascii="Calibri" w:eastAsia="Times New Roman" w:hAnsi="Calibri" w:cs="Calibri"/>
-                <w:color w:val="000000"/>
-                <w:lang w:eastAsia="de-DE"/>
-              </w:rPr>
-              <w:t>Dein Stufenleiter</w:t>
-            </w:r>
-            <w:proofErr w:type="gramEnd"/>
-            <w:r>
-              <w:rPr>
-                <w:rFonts w:ascii="Calibri" w:eastAsia="Times New Roman" w:hAnsi="Calibri" w:cs="Calibri"/>
-                <w:color w:val="000000"/>
-                <w:lang w:eastAsia="de-DE"/>
-              </w:rPr>
-              <w:t>"</w:t>
+              <w:t>"Dein Stufenleiter"</w:t>
             </w:r>
             <w:r>
               <w:rPr>
@@ -16056,25 +15627,7 @@
                 <w:lang w:eastAsia="de-DE"/>
               </w:rPr>
               <w:br/>
-              <w:t>"</w:t>
-            </w:r>
-            <w:proofErr w:type="gramStart"/>
-            <w:r>
-              <w:rPr>
-                <w:rFonts w:ascii="Calibri" w:eastAsia="Times New Roman" w:hAnsi="Calibri" w:cs="Calibri"/>
-                <w:color w:val="000000"/>
-                <w:lang w:eastAsia="de-DE"/>
-              </w:rPr>
-              <w:t>dein Stufenleiter</w:t>
-            </w:r>
-            <w:proofErr w:type="gramEnd"/>
-            <w:r>
-              <w:rPr>
-                <w:rFonts w:ascii="Calibri" w:eastAsia="Times New Roman" w:hAnsi="Calibri" w:cs="Calibri"/>
-                <w:color w:val="000000"/>
-                <w:lang w:eastAsia="de-DE"/>
-              </w:rPr>
-              <w:t>"</w:t>
+              <w:t>"dein Stufenleiter"</w:t>
             </w:r>
             <w:r>
               <w:rPr>
@@ -16100,25 +15653,7 @@
                 <w:color w:val="000000"/>
                 <w:lang w:eastAsia="de-DE"/>
               </w:rPr>
-              <w:t>"</w:t>
-            </w:r>
-            <w:proofErr w:type="spellStart"/>
-            <w:r>
-              <w:rPr>
-                <w:rFonts w:ascii="Calibri" w:eastAsia="Times New Roman" w:hAnsi="Calibri" w:cs="Calibri"/>
-                <w:color w:val="000000"/>
-                <w:lang w:eastAsia="de-DE"/>
-              </w:rPr>
-              <w:t>deinBeratungslehrer</w:t>
-            </w:r>
-            <w:proofErr w:type="spellEnd"/>
-            <w:r>
-              <w:rPr>
-                <w:rFonts w:ascii="Calibri" w:eastAsia="Times New Roman" w:hAnsi="Calibri" w:cs="Calibri"/>
-                <w:color w:val="000000"/>
-                <w:lang w:eastAsia="de-DE"/>
-              </w:rPr>
-              <w:t>"</w:t>
+              <w:t>"deinBeratungslehrer"</w:t>
             </w:r>
           </w:p>
         </w:tc>
@@ -16362,25 +15897,7 @@
                 <w:lang w:eastAsia="de-DE"/>
               </w:rPr>
               <w:br/>
-              <w:t>"</w:t>
-            </w:r>
-            <w:proofErr w:type="gramStart"/>
-            <w:r>
-              <w:rPr>
-                <w:rFonts w:ascii="Calibri" w:eastAsia="Times New Roman" w:hAnsi="Calibri" w:cs="Calibri"/>
-                <w:color w:val="000000"/>
-                <w:lang w:eastAsia="de-DE"/>
-              </w:rPr>
-              <w:t>Ihr Stufenleiter</w:t>
-            </w:r>
-            <w:proofErr w:type="gramEnd"/>
-            <w:r>
-              <w:rPr>
-                <w:rFonts w:ascii="Calibri" w:eastAsia="Times New Roman" w:hAnsi="Calibri" w:cs="Calibri"/>
-                <w:color w:val="000000"/>
-                <w:lang w:eastAsia="de-DE"/>
-              </w:rPr>
-              <w:t>"</w:t>
+              <w:t>"Ihr Stufenleiter"</w:t>
             </w:r>
             <w:r>
               <w:rPr>
@@ -16643,25 +16160,7 @@
                 <w:lang w:eastAsia="de-DE"/>
               </w:rPr>
               <w:br/>
-              <w:t>"</w:t>
-            </w:r>
-            <w:proofErr w:type="gramStart"/>
-            <w:r>
-              <w:rPr>
-                <w:rFonts w:ascii="Calibri" w:eastAsia="Times New Roman" w:hAnsi="Calibri" w:cs="Calibri"/>
-                <w:color w:val="000000"/>
-                <w:lang w:eastAsia="de-DE"/>
-              </w:rPr>
-              <w:t>ihr Stufenleiter</w:t>
-            </w:r>
-            <w:proofErr w:type="gramEnd"/>
-            <w:r>
-              <w:rPr>
-                <w:rFonts w:ascii="Calibri" w:eastAsia="Times New Roman" w:hAnsi="Calibri" w:cs="Calibri"/>
-                <w:color w:val="000000"/>
-                <w:lang w:eastAsia="de-DE"/>
-              </w:rPr>
-              <w:t>"</w:t>
+              <w:t>"ihr Stufenleiter"</w:t>
             </w:r>
             <w:r>
               <w:rPr>
@@ -16808,25 +16307,7 @@
                 <w:color w:val="000000"/>
                 <w:lang w:eastAsia="de-DE"/>
               </w:rPr>
-              <w:t>$</w:t>
-            </w:r>
-            <w:proofErr w:type="spellStart"/>
-            <w:r>
-              <w:rPr>
-                <w:rFonts w:ascii="Calibri" w:eastAsia="Times New Roman" w:hAnsi="Calibri" w:cs="Calibri"/>
-                <w:color w:val="000000"/>
-                <w:lang w:eastAsia="de-DE"/>
-              </w:rPr>
-              <w:t>KLAnrede</w:t>
-            </w:r>
-            <w:proofErr w:type="spellEnd"/>
-            <w:r>
-              <w:rPr>
-                <w:rFonts w:ascii="Calibri" w:eastAsia="Times New Roman" w:hAnsi="Calibri" w:cs="Calibri"/>
-                <w:color w:val="000000"/>
-                <w:lang w:eastAsia="de-DE"/>
-              </w:rPr>
-              <w:t>$˽</w:t>
+              <w:t>$KLAnrede$˽</w:t>
             </w:r>
           </w:p>
         </w:tc>
@@ -16992,25 +16473,7 @@
                 <w:color w:val="000000"/>
                 <w:lang w:eastAsia="de-DE"/>
               </w:rPr>
-              <w:t>$</w:t>
-            </w:r>
-            <w:proofErr w:type="spellStart"/>
-            <w:r>
-              <w:rPr>
-                <w:rFonts w:ascii="Calibri" w:eastAsia="Times New Roman" w:hAnsi="Calibri" w:cs="Calibri"/>
-                <w:color w:val="000000"/>
-                <w:lang w:eastAsia="de-DE"/>
-              </w:rPr>
-              <w:t>KLTitel</w:t>
-            </w:r>
-            <w:proofErr w:type="spellEnd"/>
-            <w:r>
-              <w:rPr>
-                <w:rFonts w:ascii="Calibri" w:eastAsia="Times New Roman" w:hAnsi="Calibri" w:cs="Calibri"/>
-                <w:color w:val="000000"/>
-                <w:lang w:eastAsia="de-DE"/>
-              </w:rPr>
-              <w:t>$˽</w:t>
+              <w:t>$KLTitel$˽</w:t>
             </w:r>
           </w:p>
         </w:tc>
@@ -17144,25 +16607,7 @@
                 <w:color w:val="000000"/>
                 <w:lang w:eastAsia="de-DE"/>
               </w:rPr>
-              <w:t>$</w:t>
-            </w:r>
-            <w:proofErr w:type="spellStart"/>
-            <w:r>
-              <w:rPr>
-                <w:rFonts w:ascii="Calibri" w:eastAsia="Times New Roman" w:hAnsi="Calibri" w:cs="Calibri"/>
-                <w:color w:val="000000"/>
-                <w:lang w:eastAsia="de-DE"/>
-              </w:rPr>
-              <w:t>KLName</w:t>
-            </w:r>
-            <w:proofErr w:type="spellEnd"/>
-            <w:r>
-              <w:rPr>
-                <w:rFonts w:ascii="Calibri" w:eastAsia="Times New Roman" w:hAnsi="Calibri" w:cs="Calibri"/>
-                <w:color w:val="000000"/>
-                <w:lang w:eastAsia="de-DE"/>
-              </w:rPr>
-              <w:t>$</w:t>
+              <w:t>$KLName$</w:t>
             </w:r>
           </w:p>
         </w:tc>
@@ -17296,25 +16741,7 @@
                 <w:color w:val="000000"/>
                 <w:lang w:eastAsia="de-DE"/>
               </w:rPr>
-              <w:t>$</w:t>
-            </w:r>
-            <w:proofErr w:type="spellStart"/>
-            <w:r>
-              <w:rPr>
-                <w:rFonts w:ascii="Calibri" w:eastAsia="Times New Roman" w:hAnsi="Calibri" w:cs="Calibri"/>
-                <w:color w:val="000000"/>
-                <w:lang w:eastAsia="de-DE"/>
-              </w:rPr>
-              <w:t>KLVorname</w:t>
-            </w:r>
-            <w:proofErr w:type="spellEnd"/>
-            <w:r>
-              <w:rPr>
-                <w:rFonts w:ascii="Calibri" w:eastAsia="Times New Roman" w:hAnsi="Calibri" w:cs="Calibri"/>
-                <w:color w:val="000000"/>
-                <w:lang w:eastAsia="de-DE"/>
-              </w:rPr>
-              <w:t>$</w:t>
+              <w:t>$KLVorname$</w:t>
             </w:r>
           </w:p>
         </w:tc>
@@ -17448,25 +16875,7 @@
                 <w:color w:val="000000"/>
                 <w:lang w:eastAsia="de-DE"/>
               </w:rPr>
-              <w:t>$</w:t>
-            </w:r>
-            <w:proofErr w:type="spellStart"/>
-            <w:r>
-              <w:rPr>
-                <w:rFonts w:ascii="Calibri" w:eastAsia="Times New Roman" w:hAnsi="Calibri" w:cs="Calibri"/>
-                <w:color w:val="000000"/>
-                <w:lang w:eastAsia="de-DE"/>
-              </w:rPr>
-              <w:t>KLVornameKurz</w:t>
-            </w:r>
-            <w:proofErr w:type="spellEnd"/>
-            <w:r>
-              <w:rPr>
-                <w:rFonts w:ascii="Calibri" w:eastAsia="Times New Roman" w:hAnsi="Calibri" w:cs="Calibri"/>
-                <w:color w:val="000000"/>
-                <w:lang w:eastAsia="de-DE"/>
-              </w:rPr>
-              <w:t>$</w:t>
+              <w:t>$KLVornameKurz$</w:t>
             </w:r>
           </w:p>
         </w:tc>
@@ -17600,25 +17009,7 @@
                 <w:color w:val="000000"/>
                 <w:lang w:eastAsia="de-DE"/>
               </w:rPr>
-              <w:t>$</w:t>
-            </w:r>
-            <w:proofErr w:type="spellStart"/>
-            <w:r>
-              <w:rPr>
-                <w:rFonts w:ascii="Calibri" w:eastAsia="Times New Roman" w:hAnsi="Calibri" w:cs="Calibri"/>
-                <w:color w:val="000000"/>
-                <w:lang w:eastAsia="de-DE"/>
-              </w:rPr>
-              <w:t>KLAmt</w:t>
-            </w:r>
-            <w:proofErr w:type="spellEnd"/>
-            <w:r>
-              <w:rPr>
-                <w:rFonts w:ascii="Calibri" w:eastAsia="Times New Roman" w:hAnsi="Calibri" w:cs="Calibri"/>
-                <w:color w:val="000000"/>
-                <w:lang w:eastAsia="de-DE"/>
-              </w:rPr>
-              <w:t>$</w:t>
+              <w:t>$KLAmt$</w:t>
             </w:r>
           </w:p>
         </w:tc>
@@ -17650,25 +17041,7 @@
                 <w:color w:val="000000"/>
                 <w:lang w:eastAsia="de-DE"/>
               </w:rPr>
-              <w:t>"</w:t>
-            </w:r>
-            <w:proofErr w:type="spellStart"/>
-            <w:r>
-              <w:rPr>
-                <w:rFonts w:ascii="Calibri" w:eastAsia="Times New Roman" w:hAnsi="Calibri" w:cs="Calibri"/>
-                <w:color w:val="000000"/>
-                <w:lang w:eastAsia="de-DE"/>
-              </w:rPr>
-              <w:t>StR</w:t>
-            </w:r>
-            <w:proofErr w:type="spellEnd"/>
-            <w:r>
-              <w:rPr>
-                <w:rFonts w:ascii="Calibri" w:eastAsia="Times New Roman" w:hAnsi="Calibri" w:cs="Calibri"/>
-                <w:color w:val="000000"/>
-                <w:lang w:eastAsia="de-DE"/>
-              </w:rPr>
-              <w:t>""</w:t>
+              <w:t>"StR""</w:t>
             </w:r>
           </w:p>
         </w:tc>
@@ -17700,25 +17073,7 @@
                 <w:color w:val="000000"/>
                 <w:lang w:eastAsia="de-DE"/>
               </w:rPr>
-              <w:t>"</w:t>
-            </w:r>
-            <w:proofErr w:type="spellStart"/>
-            <w:r>
-              <w:rPr>
-                <w:rFonts w:ascii="Calibri" w:eastAsia="Times New Roman" w:hAnsi="Calibri" w:cs="Calibri"/>
-                <w:color w:val="000000"/>
-                <w:lang w:eastAsia="de-DE"/>
-              </w:rPr>
-              <w:t>StR</w:t>
-            </w:r>
-            <w:proofErr w:type="spellEnd"/>
-            <w:r>
-              <w:rPr>
-                <w:rFonts w:ascii="Calibri" w:eastAsia="Times New Roman" w:hAnsi="Calibri" w:cs="Calibri"/>
-                <w:color w:val="000000"/>
-                <w:lang w:eastAsia="de-DE"/>
-              </w:rPr>
-              <w:t>"</w:t>
+              <w:t>"StR"</w:t>
             </w:r>
           </w:p>
         </w:tc>
@@ -17750,25 +17105,7 @@
                 <w:color w:val="000000"/>
                 <w:lang w:eastAsia="de-DE"/>
               </w:rPr>
-              <w:t>"</w:t>
-            </w:r>
-            <w:proofErr w:type="spellStart"/>
-            <w:r>
-              <w:rPr>
-                <w:rFonts w:ascii="Calibri" w:eastAsia="Times New Roman" w:hAnsi="Calibri" w:cs="Calibri"/>
-                <w:color w:val="000000"/>
-                <w:lang w:eastAsia="de-DE"/>
-              </w:rPr>
-              <w:t>StR</w:t>
-            </w:r>
-            <w:proofErr w:type="spellEnd"/>
-            <w:r>
-              <w:rPr>
-                <w:rFonts w:ascii="Calibri" w:eastAsia="Times New Roman" w:hAnsi="Calibri" w:cs="Calibri"/>
-                <w:color w:val="000000"/>
-                <w:lang w:eastAsia="de-DE"/>
-              </w:rPr>
-              <w:t>""</w:t>
+              <w:t>"StR""</w:t>
             </w:r>
           </w:p>
         </w:tc>
@@ -17806,25 +17143,7 @@
                 <w:color w:val="000000"/>
                 <w:lang w:eastAsia="de-DE"/>
               </w:rPr>
-              <w:t xml:space="preserve">$Herr </w:t>
-            </w:r>
-            <w:proofErr w:type="spellStart"/>
-            <w:r>
-              <w:rPr>
-                <w:rFonts w:ascii="Calibri" w:eastAsia="Times New Roman" w:hAnsi="Calibri" w:cs="Calibri"/>
-                <w:color w:val="000000"/>
-                <w:lang w:eastAsia="de-DE"/>
-              </w:rPr>
-              <w:t>KLName</w:t>
-            </w:r>
-            <w:proofErr w:type="spellEnd"/>
-            <w:r>
-              <w:rPr>
-                <w:rFonts w:ascii="Calibri" w:eastAsia="Times New Roman" w:hAnsi="Calibri" w:cs="Calibri"/>
-                <w:color w:val="000000"/>
-                <w:lang w:eastAsia="de-DE"/>
-              </w:rPr>
-              <w:t>$</w:t>
+              <w:t>$Herr KLName$</w:t>
             </w:r>
           </w:p>
         </w:tc>
@@ -17979,24 +17298,7 @@
                 <w:rFonts w:eastAsia="Times New Roman"/>
                 <w:lang w:eastAsia="de-DE"/>
               </w:rPr>
-              <w:lastRenderedPageBreak/>
-              <w:t xml:space="preserve">Platzhalter </w:t>
-            </w:r>
-            <w:proofErr w:type="spellStart"/>
-            <w:r>
-              <w:rPr>
-                <w:rFonts w:eastAsia="Times New Roman"/>
-                <w:lang w:eastAsia="de-DE"/>
-              </w:rPr>
-              <w:t>stv</w:t>
-            </w:r>
-            <w:proofErr w:type="spellEnd"/>
-            <w:r>
-              <w:rPr>
-                <w:rFonts w:eastAsia="Times New Roman"/>
-                <w:lang w:eastAsia="de-DE"/>
-              </w:rPr>
-              <w:t>. Klassenleitung</w:t>
+              <w:t>Platzhalter stv. Klassenleitung</w:t>
             </w:r>
             <w:bookmarkEnd w:id="36"/>
           </w:p>
@@ -18143,25 +17445,7 @@
                 <w:color w:val="000000"/>
                 <w:lang w:eastAsia="de-DE"/>
               </w:rPr>
-              <w:t>$</w:t>
-            </w:r>
-            <w:proofErr w:type="spellStart"/>
-            <w:r>
-              <w:rPr>
-                <w:rFonts w:ascii="Calibri" w:eastAsia="Times New Roman" w:hAnsi="Calibri" w:cs="Calibri"/>
-                <w:color w:val="000000"/>
-                <w:lang w:eastAsia="de-DE"/>
-              </w:rPr>
-              <w:t>SKlassenlehrer</w:t>
-            </w:r>
-            <w:proofErr w:type="spellEnd"/>
-            <w:r>
-              <w:rPr>
-                <w:rFonts w:ascii="Calibri" w:eastAsia="Times New Roman" w:hAnsi="Calibri" w:cs="Calibri"/>
-                <w:color w:val="000000"/>
-                <w:lang w:eastAsia="de-DE"/>
-              </w:rPr>
-              <w:t>$</w:t>
+              <w:t>$SKlassenlehrer$</w:t>
             </w:r>
           </w:p>
         </w:tc>
@@ -18437,25 +17721,7 @@
                 <w:color w:val="000000"/>
                 <w:lang w:eastAsia="de-DE"/>
               </w:rPr>
-              <w:t xml:space="preserve">$der </w:t>
-            </w:r>
-            <w:proofErr w:type="spellStart"/>
-            <w:r>
-              <w:rPr>
-                <w:rFonts w:ascii="Calibri" w:eastAsia="Times New Roman" w:hAnsi="Calibri" w:cs="Calibri"/>
-                <w:color w:val="000000"/>
-                <w:lang w:eastAsia="de-DE"/>
-              </w:rPr>
-              <w:t>SKlassenlehrer</w:t>
-            </w:r>
-            <w:proofErr w:type="spellEnd"/>
-            <w:r>
-              <w:rPr>
-                <w:rFonts w:ascii="Calibri" w:eastAsia="Times New Roman" w:hAnsi="Calibri" w:cs="Calibri"/>
-                <w:color w:val="000000"/>
-                <w:lang w:eastAsia="de-DE"/>
-              </w:rPr>
-              <w:t>$</w:t>
+              <w:t>$der SKlassenlehrer$</w:t>
             </w:r>
           </w:p>
         </w:tc>
@@ -18586,25 +17852,7 @@
                 <w:lang w:eastAsia="de-DE"/>
               </w:rPr>
               <w:br/>
-              <w:t>"</w:t>
-            </w:r>
-            <w:proofErr w:type="gramStart"/>
-            <w:r>
-              <w:rPr>
-                <w:rFonts w:ascii="Calibri" w:eastAsia="Times New Roman" w:hAnsi="Calibri" w:cs="Calibri"/>
-                <w:color w:val="000000"/>
-                <w:lang w:eastAsia="de-DE"/>
-              </w:rPr>
-              <w:t>der stellvertretende Stufenleiter</w:t>
-            </w:r>
-            <w:proofErr w:type="gramEnd"/>
-            <w:r>
-              <w:rPr>
-                <w:rFonts w:ascii="Calibri" w:eastAsia="Times New Roman" w:hAnsi="Calibri" w:cs="Calibri"/>
-                <w:color w:val="000000"/>
-                <w:lang w:eastAsia="de-DE"/>
-              </w:rPr>
-              <w:t>"</w:t>
+              <w:t>"der stellvertretende Stufenleiter"</w:t>
             </w:r>
             <w:r>
               <w:rPr>
@@ -18797,25 +18045,7 @@
                 <w:color w:val="000000"/>
                 <w:lang w:eastAsia="de-DE"/>
               </w:rPr>
-              <w:t xml:space="preserve">$den </w:t>
-            </w:r>
-            <w:proofErr w:type="spellStart"/>
-            <w:r>
-              <w:rPr>
-                <w:rFonts w:ascii="Calibri" w:eastAsia="Times New Roman" w:hAnsi="Calibri" w:cs="Calibri"/>
-                <w:color w:val="000000"/>
-                <w:lang w:eastAsia="de-DE"/>
-              </w:rPr>
-              <w:t>SKlassenlehrer</w:t>
-            </w:r>
-            <w:proofErr w:type="spellEnd"/>
-            <w:r>
-              <w:rPr>
-                <w:rFonts w:ascii="Calibri" w:eastAsia="Times New Roman" w:hAnsi="Calibri" w:cs="Calibri"/>
-                <w:color w:val="000000"/>
-                <w:lang w:eastAsia="de-DE"/>
-              </w:rPr>
-              <w:t>$</w:t>
+              <w:t>$den SKlassenlehrer$</w:t>
             </w:r>
           </w:p>
         </w:tc>
@@ -18978,25 +18208,7 @@
                 <w:lang w:eastAsia="de-DE"/>
               </w:rPr>
               <w:br/>
-              <w:t>"</w:t>
-            </w:r>
-            <w:proofErr w:type="gramStart"/>
-            <w:r>
-              <w:rPr>
-                <w:rFonts w:ascii="Calibri" w:eastAsia="Times New Roman" w:hAnsi="Calibri" w:cs="Calibri"/>
-                <w:color w:val="000000"/>
-                <w:lang w:eastAsia="de-DE"/>
-              </w:rPr>
-              <w:t>den stellvertretenden Stufenleiter</w:t>
-            </w:r>
-            <w:proofErr w:type="gramEnd"/>
-            <w:r>
-              <w:rPr>
-                <w:rFonts w:ascii="Calibri" w:eastAsia="Times New Roman" w:hAnsi="Calibri" w:cs="Calibri"/>
-                <w:color w:val="000000"/>
-                <w:lang w:eastAsia="de-DE"/>
-              </w:rPr>
-              <w:t>"</w:t>
+              <w:t>"den stellvertretenden Stufenleiter"</w:t>
             </w:r>
             <w:r>
               <w:rPr>
@@ -19189,25 +18401,7 @@
                 <w:color w:val="000000"/>
                 <w:lang w:eastAsia="de-DE"/>
               </w:rPr>
-              <w:t xml:space="preserve">$dem </w:t>
-            </w:r>
-            <w:proofErr w:type="spellStart"/>
-            <w:r>
-              <w:rPr>
-                <w:rFonts w:ascii="Calibri" w:eastAsia="Times New Roman" w:hAnsi="Calibri" w:cs="Calibri"/>
-                <w:color w:val="000000"/>
-                <w:lang w:eastAsia="de-DE"/>
-              </w:rPr>
-              <w:t>SKlassenlehrer</w:t>
-            </w:r>
-            <w:proofErr w:type="spellEnd"/>
-            <w:r>
-              <w:rPr>
-                <w:rFonts w:ascii="Calibri" w:eastAsia="Times New Roman" w:hAnsi="Calibri" w:cs="Calibri"/>
-                <w:color w:val="000000"/>
-                <w:lang w:eastAsia="de-DE"/>
-              </w:rPr>
-              <w:t>$</w:t>
+              <w:t>$dem SKlassenlehrer$</w:t>
             </w:r>
           </w:p>
         </w:tc>
@@ -19370,25 +18564,7 @@
                 <w:lang w:eastAsia="de-DE"/>
               </w:rPr>
               <w:br/>
-              <w:t>"</w:t>
-            </w:r>
-            <w:proofErr w:type="gramStart"/>
-            <w:r>
-              <w:rPr>
-                <w:rFonts w:ascii="Calibri" w:eastAsia="Times New Roman" w:hAnsi="Calibri" w:cs="Calibri"/>
-                <w:color w:val="000000"/>
-                <w:lang w:eastAsia="de-DE"/>
-              </w:rPr>
-              <w:t>dem stellvertretenden Stufenleiter</w:t>
-            </w:r>
-            <w:proofErr w:type="gramEnd"/>
-            <w:r>
-              <w:rPr>
-                <w:rFonts w:ascii="Calibri" w:eastAsia="Times New Roman" w:hAnsi="Calibri" w:cs="Calibri"/>
-                <w:color w:val="000000"/>
-                <w:lang w:eastAsia="de-DE"/>
-              </w:rPr>
-              <w:t>"</w:t>
+              <w:t>"dem stellvertretenden Stufenleiter"</w:t>
             </w:r>
             <w:r>
               <w:rPr>
@@ -19486,16 +18662,7 @@
                 <w:lang w:eastAsia="de-DE"/>
               </w:rPr>
               <w:br/>
-              <w:t>"der stellvertretenden Stufenleitung</w:t>
-            </w:r>
-            <w:proofErr w:type="gramStart"/>
-            <w:r>
-              <w:rPr>
-                <w:rFonts w:ascii="Calibri" w:eastAsia="Times New Roman" w:hAnsi="Calibri" w:cs="Calibri"/>
-                <w:color w:val="000000"/>
-                <w:lang w:eastAsia="de-DE"/>
-              </w:rPr>
-              <w:t>"</w:t>
+              <w:t>"der stellvertretenden Stufenleitung"</w:t>
             </w:r>
             <w:r>
               <w:rPr>
@@ -19511,16 +18678,7 @@
                 <w:color w:val="000000"/>
                 <w:lang w:eastAsia="de-DE"/>
               </w:rPr>
-              <w:t>/</w:t>
-            </w:r>
-            <w:proofErr w:type="gramEnd"/>
-            <w:r>
-              <w:rPr>
-                <w:rFonts w:ascii="Calibri" w:eastAsia="Times New Roman" w:hAnsi="Calibri" w:cs="Calibri"/>
-                <w:color w:val="000000"/>
-                <w:lang w:eastAsia="de-DE"/>
-              </w:rPr>
-              <w:t xml:space="preserve"> </w:t>
+              <w:t xml:space="preserve">/ </w:t>
             </w:r>
             <w:r>
               <w:rPr>
@@ -19630,16 +18788,7 @@
                 <w:color w:val="000000"/>
                 <w:lang w:eastAsia="de-DE"/>
               </w:rPr>
-              <w:t xml:space="preserve"> </w:t>
-            </w:r>
-            <w:proofErr w:type="spellStart"/>
-            <w:r>
-              <w:rPr>
-                <w:rFonts w:ascii="Calibri" w:eastAsia="Times New Roman" w:hAnsi="Calibri" w:cs="Calibri"/>
-                <w:color w:val="000000"/>
-                <w:lang w:eastAsia="de-DE"/>
-              </w:rPr>
-              <w:t>SKlassenlehrer</w:t>
+              <w:t xml:space="preserve"> SKlassenlehrer</w:t>
             </w:r>
             <w:r>
               <w:rPr>
@@ -19649,7 +18798,6 @@
               </w:rPr>
               <w:t>s</w:t>
             </w:r>
-            <w:proofErr w:type="spellEnd"/>
             <w:r>
               <w:rPr>
                 <w:rFonts w:ascii="Calibri" w:eastAsia="Times New Roman" w:hAnsi="Calibri" w:cs="Calibri"/>
@@ -20089,26 +19237,7 @@
                 <w:color w:val="000000"/>
                 <w:lang w:eastAsia="de-DE"/>
               </w:rPr>
-              <w:lastRenderedPageBreak/>
-              <w:t xml:space="preserve">$Dein </w:t>
-            </w:r>
-            <w:proofErr w:type="spellStart"/>
-            <w:r>
-              <w:rPr>
-                <w:rFonts w:ascii="Calibri" w:eastAsia="Times New Roman" w:hAnsi="Calibri" w:cs="Calibri"/>
-                <w:color w:val="000000"/>
-                <w:lang w:eastAsia="de-DE"/>
-              </w:rPr>
-              <w:t>SKlassenlehrer</w:t>
-            </w:r>
-            <w:proofErr w:type="spellEnd"/>
-            <w:r>
-              <w:rPr>
-                <w:rFonts w:ascii="Calibri" w:eastAsia="Times New Roman" w:hAnsi="Calibri" w:cs="Calibri"/>
-                <w:color w:val="000000"/>
-                <w:lang w:eastAsia="de-DE"/>
-              </w:rPr>
-              <w:t>$</w:t>
+              <w:t>$Dein SKlassenlehrer$</w:t>
             </w:r>
           </w:p>
         </w:tc>
@@ -20239,25 +19368,7 @@
                 <w:lang w:eastAsia="de-DE"/>
               </w:rPr>
               <w:br/>
-              <w:t>"</w:t>
-            </w:r>
-            <w:proofErr w:type="gramStart"/>
-            <w:r>
-              <w:rPr>
-                <w:rFonts w:ascii="Calibri" w:eastAsia="Times New Roman" w:hAnsi="Calibri" w:cs="Calibri"/>
-                <w:color w:val="000000"/>
-                <w:lang w:eastAsia="de-DE"/>
-              </w:rPr>
-              <w:t>Dein stellvertretender Stufenleiter</w:t>
-            </w:r>
-            <w:proofErr w:type="gramEnd"/>
-            <w:r>
-              <w:rPr>
-                <w:rFonts w:ascii="Calibri" w:eastAsia="Times New Roman" w:hAnsi="Calibri" w:cs="Calibri"/>
-                <w:color w:val="000000"/>
-                <w:lang w:eastAsia="de-DE"/>
-              </w:rPr>
-              <w:t>"</w:t>
+              <w:t>"Dein stellvertretender Stufenleiter"</w:t>
             </w:r>
             <w:r>
               <w:rPr>
@@ -20450,25 +19561,7 @@
                 <w:color w:val="000000"/>
                 <w:lang w:eastAsia="de-DE"/>
               </w:rPr>
-              <w:t xml:space="preserve">$dein </w:t>
-            </w:r>
-            <w:proofErr w:type="spellStart"/>
-            <w:r>
-              <w:rPr>
-                <w:rFonts w:ascii="Calibri" w:eastAsia="Times New Roman" w:hAnsi="Calibri" w:cs="Calibri"/>
-                <w:color w:val="000000"/>
-                <w:lang w:eastAsia="de-DE"/>
-              </w:rPr>
-              <w:t>SKlassenlehrer</w:t>
-            </w:r>
-            <w:proofErr w:type="spellEnd"/>
-            <w:r>
-              <w:rPr>
-                <w:rFonts w:ascii="Calibri" w:eastAsia="Times New Roman" w:hAnsi="Calibri" w:cs="Calibri"/>
-                <w:color w:val="000000"/>
-                <w:lang w:eastAsia="de-DE"/>
-              </w:rPr>
-              <w:t>$</w:t>
+              <w:t>$dein SKlassenlehrer$</w:t>
             </w:r>
           </w:p>
         </w:tc>
@@ -20599,25 +19692,7 @@
                 <w:lang w:eastAsia="de-DE"/>
               </w:rPr>
               <w:br/>
-              <w:t>"</w:t>
-            </w:r>
-            <w:proofErr w:type="gramStart"/>
-            <w:r>
-              <w:rPr>
-                <w:rFonts w:ascii="Calibri" w:eastAsia="Times New Roman" w:hAnsi="Calibri" w:cs="Calibri"/>
-                <w:color w:val="000000"/>
-                <w:lang w:eastAsia="de-DE"/>
-              </w:rPr>
-              <w:t>dein stellvertretender Stufenleiter</w:t>
-            </w:r>
-            <w:proofErr w:type="gramEnd"/>
-            <w:r>
-              <w:rPr>
-                <w:rFonts w:ascii="Calibri" w:eastAsia="Times New Roman" w:hAnsi="Calibri" w:cs="Calibri"/>
-                <w:color w:val="000000"/>
-                <w:lang w:eastAsia="de-DE"/>
-              </w:rPr>
-              <w:t>"</w:t>
+              <w:t>"dein stellvertretender Stufenleiter"</w:t>
             </w:r>
             <w:r>
               <w:rPr>
@@ -20810,25 +19885,7 @@
                 <w:color w:val="000000"/>
                 <w:lang w:eastAsia="de-DE"/>
               </w:rPr>
-              <w:t xml:space="preserve">$Ihr </w:t>
-            </w:r>
-            <w:proofErr w:type="spellStart"/>
-            <w:r>
-              <w:rPr>
-                <w:rFonts w:ascii="Calibri" w:eastAsia="Times New Roman" w:hAnsi="Calibri" w:cs="Calibri"/>
-                <w:color w:val="000000"/>
-                <w:lang w:eastAsia="de-DE"/>
-              </w:rPr>
-              <w:t>SKlassenlehrer</w:t>
-            </w:r>
-            <w:proofErr w:type="spellEnd"/>
-            <w:r>
-              <w:rPr>
-                <w:rFonts w:ascii="Calibri" w:eastAsia="Times New Roman" w:hAnsi="Calibri" w:cs="Calibri"/>
-                <w:color w:val="000000"/>
-                <w:lang w:eastAsia="de-DE"/>
-              </w:rPr>
-              <w:t>$</w:t>
+              <w:t>$Ihr SKlassenlehrer$</w:t>
             </w:r>
           </w:p>
         </w:tc>
@@ -21152,25 +20209,7 @@
                 <w:color w:val="000000"/>
                 <w:lang w:eastAsia="de-DE"/>
               </w:rPr>
-              <w:t xml:space="preserve">$ihr </w:t>
-            </w:r>
-            <w:proofErr w:type="spellStart"/>
-            <w:r>
-              <w:rPr>
-                <w:rFonts w:ascii="Calibri" w:eastAsia="Times New Roman" w:hAnsi="Calibri" w:cs="Calibri"/>
-                <w:color w:val="000000"/>
-                <w:lang w:eastAsia="de-DE"/>
-              </w:rPr>
-              <w:t>SKlassenlehrer</w:t>
-            </w:r>
-            <w:proofErr w:type="spellEnd"/>
-            <w:r>
-              <w:rPr>
-                <w:rFonts w:ascii="Calibri" w:eastAsia="Times New Roman" w:hAnsi="Calibri" w:cs="Calibri"/>
-                <w:color w:val="000000"/>
-                <w:lang w:eastAsia="de-DE"/>
-              </w:rPr>
-              <w:t>$</w:t>
+              <w:t>$ihr SKlassenlehrer$</w:t>
             </w:r>
           </w:p>
         </w:tc>
@@ -21494,25 +20533,7 @@
                 <w:color w:val="000000"/>
                 <w:lang w:eastAsia="de-DE"/>
               </w:rPr>
-              <w:t>$</w:t>
-            </w:r>
-            <w:proofErr w:type="spellStart"/>
-            <w:r>
-              <w:rPr>
-                <w:rFonts w:ascii="Calibri" w:eastAsia="Times New Roman" w:hAnsi="Calibri" w:cs="Calibri"/>
-                <w:color w:val="000000"/>
-                <w:lang w:eastAsia="de-DE"/>
-              </w:rPr>
-              <w:t>SKLAnrede</w:t>
-            </w:r>
-            <w:proofErr w:type="spellEnd"/>
-            <w:r>
-              <w:rPr>
-                <w:rFonts w:ascii="Calibri" w:eastAsia="Times New Roman" w:hAnsi="Calibri" w:cs="Calibri"/>
-                <w:color w:val="000000"/>
-                <w:lang w:eastAsia="de-DE"/>
-              </w:rPr>
-              <w:t>$˽</w:t>
+              <w:t>$SKLAnrede$˽</w:t>
             </w:r>
           </w:p>
         </w:tc>
@@ -21678,25 +20699,7 @@
                 <w:color w:val="000000"/>
                 <w:lang w:eastAsia="de-DE"/>
               </w:rPr>
-              <w:t>$</w:t>
-            </w:r>
-            <w:proofErr w:type="spellStart"/>
-            <w:r>
-              <w:rPr>
-                <w:rFonts w:ascii="Calibri" w:eastAsia="Times New Roman" w:hAnsi="Calibri" w:cs="Calibri"/>
-                <w:color w:val="000000"/>
-                <w:lang w:eastAsia="de-DE"/>
-              </w:rPr>
-              <w:t>SKLTitel</w:t>
-            </w:r>
-            <w:proofErr w:type="spellEnd"/>
-            <w:r>
-              <w:rPr>
-                <w:rFonts w:ascii="Calibri" w:eastAsia="Times New Roman" w:hAnsi="Calibri" w:cs="Calibri"/>
-                <w:color w:val="000000"/>
-                <w:lang w:eastAsia="de-DE"/>
-              </w:rPr>
-              <w:t>$˽</w:t>
+              <w:t>$SKLTitel$˽</w:t>
             </w:r>
           </w:p>
         </w:tc>
@@ -21830,25 +20833,7 @@
                 <w:color w:val="000000"/>
                 <w:lang w:eastAsia="de-DE"/>
               </w:rPr>
-              <w:t>$</w:t>
-            </w:r>
-            <w:proofErr w:type="spellStart"/>
-            <w:r>
-              <w:rPr>
-                <w:rFonts w:ascii="Calibri" w:eastAsia="Times New Roman" w:hAnsi="Calibri" w:cs="Calibri"/>
-                <w:color w:val="000000"/>
-                <w:lang w:eastAsia="de-DE"/>
-              </w:rPr>
-              <w:t>SKLName</w:t>
-            </w:r>
-            <w:proofErr w:type="spellEnd"/>
-            <w:r>
-              <w:rPr>
-                <w:rFonts w:ascii="Calibri" w:eastAsia="Times New Roman" w:hAnsi="Calibri" w:cs="Calibri"/>
-                <w:color w:val="000000"/>
-                <w:lang w:eastAsia="de-DE"/>
-              </w:rPr>
-              <w:t>$</w:t>
+              <w:t>$SKLName$</w:t>
             </w:r>
           </w:p>
         </w:tc>
@@ -21982,25 +20967,7 @@
                 <w:color w:val="000000"/>
                 <w:lang w:eastAsia="de-DE"/>
               </w:rPr>
-              <w:t>$</w:t>
-            </w:r>
-            <w:proofErr w:type="spellStart"/>
-            <w:r>
-              <w:rPr>
-                <w:rFonts w:ascii="Calibri" w:eastAsia="Times New Roman" w:hAnsi="Calibri" w:cs="Calibri"/>
-                <w:color w:val="000000"/>
-                <w:lang w:eastAsia="de-DE"/>
-              </w:rPr>
-              <w:t>SKLVorname</w:t>
-            </w:r>
-            <w:proofErr w:type="spellEnd"/>
-            <w:r>
-              <w:rPr>
-                <w:rFonts w:ascii="Calibri" w:eastAsia="Times New Roman" w:hAnsi="Calibri" w:cs="Calibri"/>
-                <w:color w:val="000000"/>
-                <w:lang w:eastAsia="de-DE"/>
-              </w:rPr>
-              <w:t>$</w:t>
+              <w:t>$SKLVorname$</w:t>
             </w:r>
           </w:p>
         </w:tc>
@@ -22134,25 +21101,7 @@
                 <w:color w:val="000000"/>
                 <w:lang w:eastAsia="de-DE"/>
               </w:rPr>
-              <w:t>$</w:t>
-            </w:r>
-            <w:proofErr w:type="spellStart"/>
-            <w:r>
-              <w:rPr>
-                <w:rFonts w:ascii="Calibri" w:eastAsia="Times New Roman" w:hAnsi="Calibri" w:cs="Calibri"/>
-                <w:color w:val="000000"/>
-                <w:lang w:eastAsia="de-DE"/>
-              </w:rPr>
-              <w:t>SKLVornameKurz</w:t>
-            </w:r>
-            <w:proofErr w:type="spellEnd"/>
-            <w:r>
-              <w:rPr>
-                <w:rFonts w:ascii="Calibri" w:eastAsia="Times New Roman" w:hAnsi="Calibri" w:cs="Calibri"/>
-                <w:color w:val="000000"/>
-                <w:lang w:eastAsia="de-DE"/>
-              </w:rPr>
-              <w:t>$</w:t>
+              <w:t>$SKLVornameKurz$</w:t>
             </w:r>
           </w:p>
         </w:tc>
@@ -22286,25 +21235,7 @@
                 <w:color w:val="000000"/>
                 <w:lang w:eastAsia="de-DE"/>
               </w:rPr>
-              <w:t>$</w:t>
-            </w:r>
-            <w:proofErr w:type="spellStart"/>
-            <w:r>
-              <w:rPr>
-                <w:rFonts w:ascii="Calibri" w:eastAsia="Times New Roman" w:hAnsi="Calibri" w:cs="Calibri"/>
-                <w:color w:val="000000"/>
-                <w:lang w:eastAsia="de-DE"/>
-              </w:rPr>
-              <w:t>SKLAmt</w:t>
-            </w:r>
-            <w:proofErr w:type="spellEnd"/>
-            <w:r>
-              <w:rPr>
-                <w:rFonts w:ascii="Calibri" w:eastAsia="Times New Roman" w:hAnsi="Calibri" w:cs="Calibri"/>
-                <w:color w:val="000000"/>
-                <w:lang w:eastAsia="de-DE"/>
-              </w:rPr>
-              <w:t>$</w:t>
+              <w:t>$SKLAmt$</w:t>
             </w:r>
           </w:p>
         </w:tc>
@@ -22336,25 +21267,7 @@
                 <w:color w:val="000000"/>
                 <w:lang w:eastAsia="de-DE"/>
               </w:rPr>
-              <w:t>"</w:t>
-            </w:r>
-            <w:proofErr w:type="spellStart"/>
-            <w:r>
-              <w:rPr>
-                <w:rFonts w:ascii="Calibri" w:eastAsia="Times New Roman" w:hAnsi="Calibri" w:cs="Calibri"/>
-                <w:color w:val="000000"/>
-                <w:lang w:eastAsia="de-DE"/>
-              </w:rPr>
-              <w:t>StR</w:t>
-            </w:r>
-            <w:proofErr w:type="spellEnd"/>
-            <w:r>
-              <w:rPr>
-                <w:rFonts w:ascii="Calibri" w:eastAsia="Times New Roman" w:hAnsi="Calibri" w:cs="Calibri"/>
-                <w:color w:val="000000"/>
-                <w:lang w:eastAsia="de-DE"/>
-              </w:rPr>
-              <w:t>""</w:t>
+              <w:t>"StR""</w:t>
             </w:r>
           </w:p>
         </w:tc>
@@ -22386,25 +21299,7 @@
                 <w:color w:val="000000"/>
                 <w:lang w:eastAsia="de-DE"/>
               </w:rPr>
-              <w:t>"</w:t>
-            </w:r>
-            <w:proofErr w:type="spellStart"/>
-            <w:r>
-              <w:rPr>
-                <w:rFonts w:ascii="Calibri" w:eastAsia="Times New Roman" w:hAnsi="Calibri" w:cs="Calibri"/>
-                <w:color w:val="000000"/>
-                <w:lang w:eastAsia="de-DE"/>
-              </w:rPr>
-              <w:t>StR</w:t>
-            </w:r>
-            <w:proofErr w:type="spellEnd"/>
-            <w:r>
-              <w:rPr>
-                <w:rFonts w:ascii="Calibri" w:eastAsia="Times New Roman" w:hAnsi="Calibri" w:cs="Calibri"/>
-                <w:color w:val="000000"/>
-                <w:lang w:eastAsia="de-DE"/>
-              </w:rPr>
-              <w:t>"</w:t>
+              <w:t>"StR"</w:t>
             </w:r>
           </w:p>
         </w:tc>
@@ -22436,25 +21331,7 @@
                 <w:color w:val="000000"/>
                 <w:lang w:eastAsia="de-DE"/>
               </w:rPr>
-              <w:t>"</w:t>
-            </w:r>
-            <w:proofErr w:type="spellStart"/>
-            <w:r>
-              <w:rPr>
-                <w:rFonts w:ascii="Calibri" w:eastAsia="Times New Roman" w:hAnsi="Calibri" w:cs="Calibri"/>
-                <w:color w:val="000000"/>
-                <w:lang w:eastAsia="de-DE"/>
-              </w:rPr>
-              <w:t>StR</w:t>
-            </w:r>
-            <w:proofErr w:type="spellEnd"/>
-            <w:r>
-              <w:rPr>
-                <w:rFonts w:ascii="Calibri" w:eastAsia="Times New Roman" w:hAnsi="Calibri" w:cs="Calibri"/>
-                <w:color w:val="000000"/>
-                <w:lang w:eastAsia="de-DE"/>
-              </w:rPr>
-              <w:t>"</w:t>
+              <w:t>"StR"</w:t>
             </w:r>
           </w:p>
         </w:tc>
@@ -22492,25 +21369,7 @@
                 <w:color w:val="000000"/>
                 <w:lang w:eastAsia="de-DE"/>
               </w:rPr>
-              <w:t xml:space="preserve">$Herr </w:t>
-            </w:r>
-            <w:proofErr w:type="spellStart"/>
-            <w:r>
-              <w:rPr>
-                <w:rFonts w:ascii="Calibri" w:eastAsia="Times New Roman" w:hAnsi="Calibri" w:cs="Calibri"/>
-                <w:color w:val="000000"/>
-                <w:lang w:eastAsia="de-DE"/>
-              </w:rPr>
-              <w:t>SKLName</w:t>
-            </w:r>
-            <w:proofErr w:type="spellEnd"/>
-            <w:r>
-              <w:rPr>
-                <w:rFonts w:ascii="Calibri" w:eastAsia="Times New Roman" w:hAnsi="Calibri" w:cs="Calibri"/>
-                <w:color w:val="000000"/>
-                <w:lang w:eastAsia="de-DE"/>
-              </w:rPr>
-              <w:t>$</w:t>
+              <w:t>$Herr SKLName$</w:t>
             </w:r>
           </w:p>
         </w:tc>
@@ -22660,7 +21519,6 @@
                 <w:rFonts w:eastAsia="Times New Roman"/>
                 <w:lang w:eastAsia="de-DE"/>
               </w:rPr>
-              <w:lastRenderedPageBreak/>
               <w:t>Platzhalter Schulleitung</w:t>
             </w:r>
             <w:bookmarkEnd w:id="37"/>
@@ -22942,25 +21800,7 @@
                 <w:color w:val="000000"/>
                 <w:lang w:eastAsia="de-DE"/>
               </w:rPr>
-              <w:t>$</w:t>
-            </w:r>
-            <w:proofErr w:type="spellStart"/>
-            <w:r>
-              <w:rPr>
-                <w:rFonts w:ascii="Calibri" w:eastAsia="Times New Roman" w:hAnsi="Calibri" w:cs="Calibri"/>
-                <w:color w:val="000000"/>
-                <w:lang w:eastAsia="de-DE"/>
-              </w:rPr>
-              <w:t>SLAnrede</w:t>
-            </w:r>
-            <w:proofErr w:type="spellEnd"/>
-            <w:r>
-              <w:rPr>
-                <w:rFonts w:ascii="Calibri" w:eastAsia="Times New Roman" w:hAnsi="Calibri" w:cs="Calibri"/>
-                <w:color w:val="000000"/>
-                <w:lang w:eastAsia="de-DE"/>
-              </w:rPr>
-              <w:t>$˽</w:t>
+              <w:t>$SLAnrede$˽</w:t>
             </w:r>
           </w:p>
         </w:tc>
@@ -23126,25 +21966,7 @@
                 <w:color w:val="000000"/>
                 <w:lang w:eastAsia="de-DE"/>
               </w:rPr>
-              <w:t>$</w:t>
-            </w:r>
-            <w:proofErr w:type="spellStart"/>
-            <w:r>
-              <w:rPr>
-                <w:rFonts w:ascii="Calibri" w:eastAsia="Times New Roman" w:hAnsi="Calibri" w:cs="Calibri"/>
-                <w:color w:val="000000"/>
-                <w:lang w:eastAsia="de-DE"/>
-              </w:rPr>
-              <w:t>SLTitel</w:t>
-            </w:r>
-            <w:proofErr w:type="spellEnd"/>
-            <w:r>
-              <w:rPr>
-                <w:rFonts w:ascii="Calibri" w:eastAsia="Times New Roman" w:hAnsi="Calibri" w:cs="Calibri"/>
-                <w:color w:val="000000"/>
-                <w:lang w:eastAsia="de-DE"/>
-              </w:rPr>
-              <w:t>$˽</w:t>
+              <w:t>$SLTitel$˽</w:t>
             </w:r>
           </w:p>
         </w:tc>
@@ -23278,25 +22100,7 @@
                 <w:color w:val="000000"/>
                 <w:lang w:eastAsia="de-DE"/>
               </w:rPr>
-              <w:t>$</w:t>
-            </w:r>
-            <w:proofErr w:type="spellStart"/>
-            <w:r>
-              <w:rPr>
-                <w:rFonts w:ascii="Calibri" w:eastAsia="Times New Roman" w:hAnsi="Calibri" w:cs="Calibri"/>
-                <w:color w:val="000000"/>
-                <w:lang w:eastAsia="de-DE"/>
-              </w:rPr>
-              <w:t>SLName</w:t>
-            </w:r>
-            <w:proofErr w:type="spellEnd"/>
-            <w:r>
-              <w:rPr>
-                <w:rFonts w:ascii="Calibri" w:eastAsia="Times New Roman" w:hAnsi="Calibri" w:cs="Calibri"/>
-                <w:color w:val="000000"/>
-                <w:lang w:eastAsia="de-DE"/>
-              </w:rPr>
-              <w:t>$</w:t>
+              <w:t>$SLName$</w:t>
             </w:r>
           </w:p>
         </w:tc>
@@ -23430,25 +22234,7 @@
                 <w:color w:val="000000"/>
                 <w:lang w:eastAsia="de-DE"/>
               </w:rPr>
-              <w:t>$</w:t>
-            </w:r>
-            <w:proofErr w:type="spellStart"/>
-            <w:r>
-              <w:rPr>
-                <w:rFonts w:ascii="Calibri" w:eastAsia="Times New Roman" w:hAnsi="Calibri" w:cs="Calibri"/>
-                <w:color w:val="000000"/>
-                <w:lang w:eastAsia="de-DE"/>
-              </w:rPr>
-              <w:t>SLVorname</w:t>
-            </w:r>
-            <w:proofErr w:type="spellEnd"/>
-            <w:r>
-              <w:rPr>
-                <w:rFonts w:ascii="Calibri" w:eastAsia="Times New Roman" w:hAnsi="Calibri" w:cs="Calibri"/>
-                <w:color w:val="000000"/>
-                <w:lang w:eastAsia="de-DE"/>
-              </w:rPr>
-              <w:t>$</w:t>
+              <w:t>$SLVorname$</w:t>
             </w:r>
           </w:p>
         </w:tc>
@@ -23582,25 +22368,7 @@
                 <w:color w:val="000000"/>
                 <w:lang w:eastAsia="de-DE"/>
               </w:rPr>
-              <w:t>$</w:t>
-            </w:r>
-            <w:proofErr w:type="spellStart"/>
-            <w:r>
-              <w:rPr>
-                <w:rFonts w:ascii="Calibri" w:eastAsia="Times New Roman" w:hAnsi="Calibri" w:cs="Calibri"/>
-                <w:color w:val="000000"/>
-                <w:lang w:eastAsia="de-DE"/>
-              </w:rPr>
-              <w:t>SLVornameKurz</w:t>
-            </w:r>
-            <w:proofErr w:type="spellEnd"/>
-            <w:r>
-              <w:rPr>
-                <w:rFonts w:ascii="Calibri" w:eastAsia="Times New Roman" w:hAnsi="Calibri" w:cs="Calibri"/>
-                <w:color w:val="000000"/>
-                <w:lang w:eastAsia="de-DE"/>
-              </w:rPr>
-              <w:t>$</w:t>
+              <w:t>$SLVornameKurz$</w:t>
             </w:r>
           </w:p>
         </w:tc>
@@ -23734,25 +22502,7 @@
                 <w:color w:val="000000"/>
                 <w:lang w:eastAsia="de-DE"/>
               </w:rPr>
-              <w:t>$</w:t>
-            </w:r>
-            <w:proofErr w:type="spellStart"/>
-            <w:r>
-              <w:rPr>
-                <w:rFonts w:ascii="Calibri" w:eastAsia="Times New Roman" w:hAnsi="Calibri" w:cs="Calibri"/>
-                <w:color w:val="000000"/>
-                <w:lang w:eastAsia="de-DE"/>
-              </w:rPr>
-              <w:t>SLAmt</w:t>
-            </w:r>
-            <w:proofErr w:type="spellEnd"/>
-            <w:r>
-              <w:rPr>
-                <w:rFonts w:ascii="Calibri" w:eastAsia="Times New Roman" w:hAnsi="Calibri" w:cs="Calibri"/>
-                <w:color w:val="000000"/>
-                <w:lang w:eastAsia="de-DE"/>
-              </w:rPr>
-              <w:t>$</w:t>
+              <w:t>$SLAmt$</w:t>
             </w:r>
           </w:p>
         </w:tc>
@@ -23886,25 +22636,7 @@
                 <w:color w:val="000000"/>
                 <w:lang w:eastAsia="de-DE"/>
               </w:rPr>
-              <w:t xml:space="preserve">$Herr </w:t>
-            </w:r>
-            <w:proofErr w:type="spellStart"/>
-            <w:r>
-              <w:rPr>
-                <w:rFonts w:ascii="Calibri" w:eastAsia="Times New Roman" w:hAnsi="Calibri" w:cs="Calibri"/>
-                <w:color w:val="000000"/>
-                <w:lang w:eastAsia="de-DE"/>
-              </w:rPr>
-              <w:t>SLName</w:t>
-            </w:r>
-            <w:proofErr w:type="spellEnd"/>
-            <w:r>
-              <w:rPr>
-                <w:rFonts w:ascii="Calibri" w:eastAsia="Times New Roman" w:hAnsi="Calibri" w:cs="Calibri"/>
-                <w:color w:val="000000"/>
-                <w:lang w:eastAsia="de-DE"/>
-              </w:rPr>
-              <w:t>$</w:t>
+              <w:t>$Herr SLName$</w:t>
             </w:r>
           </w:p>
         </w:tc>
@@ -24054,23 +22786,7 @@
                 <w:rFonts w:eastAsia="Times New Roman"/>
                 <w:lang w:eastAsia="de-DE"/>
               </w:rPr>
-              <w:t xml:space="preserve">Platzhalter </w:t>
-            </w:r>
-            <w:proofErr w:type="spellStart"/>
-            <w:r>
-              <w:rPr>
-                <w:rFonts w:eastAsia="Times New Roman"/>
-                <w:lang w:eastAsia="de-DE"/>
-              </w:rPr>
-              <w:t>stv</w:t>
-            </w:r>
-            <w:proofErr w:type="spellEnd"/>
-            <w:r>
-              <w:rPr>
-                <w:rFonts w:eastAsia="Times New Roman"/>
-                <w:lang w:eastAsia="de-DE"/>
-              </w:rPr>
-              <w:t>. Schulleitung</w:t>
+              <w:t>Platzhalter stv. Schulleitung</w:t>
             </w:r>
             <w:bookmarkEnd w:id="38"/>
           </w:p>
@@ -24217,25 +22933,7 @@
                 <w:color w:val="000000"/>
                 <w:lang w:eastAsia="de-DE"/>
               </w:rPr>
-              <w:t>$</w:t>
-            </w:r>
-            <w:proofErr w:type="spellStart"/>
-            <w:r>
-              <w:rPr>
-                <w:rFonts w:ascii="Calibri" w:eastAsia="Times New Roman" w:hAnsi="Calibri" w:cs="Calibri"/>
-                <w:color w:val="000000"/>
-                <w:lang w:eastAsia="de-DE"/>
-              </w:rPr>
-              <w:t>SSchulleiter</w:t>
-            </w:r>
-            <w:proofErr w:type="spellEnd"/>
-            <w:r>
-              <w:rPr>
-                <w:rFonts w:ascii="Calibri" w:eastAsia="Times New Roman" w:hAnsi="Calibri" w:cs="Calibri"/>
-                <w:color w:val="000000"/>
-                <w:lang w:eastAsia="de-DE"/>
-              </w:rPr>
-              <w:t>$</w:t>
+              <w:t>$SSchulleiter$</w:t>
             </w:r>
           </w:p>
         </w:tc>
@@ -24369,25 +23067,7 @@
                 <w:color w:val="000000"/>
                 <w:lang w:eastAsia="de-DE"/>
               </w:rPr>
-              <w:t>$</w:t>
-            </w:r>
-            <w:proofErr w:type="spellStart"/>
-            <w:r>
-              <w:rPr>
-                <w:rFonts w:ascii="Calibri" w:eastAsia="Times New Roman" w:hAnsi="Calibri" w:cs="Calibri"/>
-                <w:color w:val="000000"/>
-                <w:lang w:eastAsia="de-DE"/>
-              </w:rPr>
-              <w:t>SSLAnrede</w:t>
-            </w:r>
-            <w:proofErr w:type="spellEnd"/>
-            <w:r>
-              <w:rPr>
-                <w:rFonts w:ascii="Calibri" w:eastAsia="Times New Roman" w:hAnsi="Calibri" w:cs="Calibri"/>
-                <w:color w:val="000000"/>
-                <w:lang w:eastAsia="de-DE"/>
-              </w:rPr>
-              <w:t>$˽</w:t>
+              <w:t>$SSLAnrede$˽</w:t>
             </w:r>
           </w:p>
         </w:tc>
@@ -24553,25 +23233,7 @@
                 <w:color w:val="000000"/>
                 <w:lang w:eastAsia="de-DE"/>
               </w:rPr>
-              <w:t>$</w:t>
-            </w:r>
-            <w:proofErr w:type="spellStart"/>
-            <w:r>
-              <w:rPr>
-                <w:rFonts w:ascii="Calibri" w:eastAsia="Times New Roman" w:hAnsi="Calibri" w:cs="Calibri"/>
-                <w:color w:val="000000"/>
-                <w:lang w:eastAsia="de-DE"/>
-              </w:rPr>
-              <w:t>SSLTitel</w:t>
-            </w:r>
-            <w:proofErr w:type="spellEnd"/>
-            <w:r>
-              <w:rPr>
-                <w:rFonts w:ascii="Calibri" w:eastAsia="Times New Roman" w:hAnsi="Calibri" w:cs="Calibri"/>
-                <w:color w:val="000000"/>
-                <w:lang w:eastAsia="de-DE"/>
-              </w:rPr>
-              <w:t>$˽</w:t>
+              <w:t>$SSLTitel$˽</w:t>
             </w:r>
           </w:p>
         </w:tc>
@@ -24705,25 +23367,7 @@
                 <w:color w:val="000000"/>
                 <w:lang w:eastAsia="de-DE"/>
               </w:rPr>
-              <w:t>$</w:t>
-            </w:r>
-            <w:proofErr w:type="spellStart"/>
-            <w:r>
-              <w:rPr>
-                <w:rFonts w:ascii="Calibri" w:eastAsia="Times New Roman" w:hAnsi="Calibri" w:cs="Calibri"/>
-                <w:color w:val="000000"/>
-                <w:lang w:eastAsia="de-DE"/>
-              </w:rPr>
-              <w:t>SSLName</w:t>
-            </w:r>
-            <w:proofErr w:type="spellEnd"/>
-            <w:r>
-              <w:rPr>
-                <w:rFonts w:ascii="Calibri" w:eastAsia="Times New Roman" w:hAnsi="Calibri" w:cs="Calibri"/>
-                <w:color w:val="000000"/>
-                <w:lang w:eastAsia="de-DE"/>
-              </w:rPr>
-              <w:t>$</w:t>
+              <w:t>$SSLName$</w:t>
             </w:r>
           </w:p>
         </w:tc>
@@ -24857,25 +23501,7 @@
                 <w:color w:val="000000"/>
                 <w:lang w:eastAsia="de-DE"/>
               </w:rPr>
-              <w:t>$</w:t>
-            </w:r>
-            <w:proofErr w:type="spellStart"/>
-            <w:r>
-              <w:rPr>
-                <w:rFonts w:ascii="Calibri" w:eastAsia="Times New Roman" w:hAnsi="Calibri" w:cs="Calibri"/>
-                <w:color w:val="000000"/>
-                <w:lang w:eastAsia="de-DE"/>
-              </w:rPr>
-              <w:t>SSLVorname</w:t>
-            </w:r>
-            <w:proofErr w:type="spellEnd"/>
-            <w:r>
-              <w:rPr>
-                <w:rFonts w:ascii="Calibri" w:eastAsia="Times New Roman" w:hAnsi="Calibri" w:cs="Calibri"/>
-                <w:color w:val="000000"/>
-                <w:lang w:eastAsia="de-DE"/>
-              </w:rPr>
-              <w:t>$</w:t>
+              <w:t>$SSLVorname$</w:t>
             </w:r>
           </w:p>
         </w:tc>
@@ -25009,25 +23635,7 @@
                 <w:color w:val="000000"/>
                 <w:lang w:eastAsia="de-DE"/>
               </w:rPr>
-              <w:t>$</w:t>
-            </w:r>
-            <w:proofErr w:type="spellStart"/>
-            <w:r>
-              <w:rPr>
-                <w:rFonts w:ascii="Calibri" w:eastAsia="Times New Roman" w:hAnsi="Calibri" w:cs="Calibri"/>
-                <w:color w:val="000000"/>
-                <w:lang w:eastAsia="de-DE"/>
-              </w:rPr>
-              <w:t>SSLVornameKurz</w:t>
-            </w:r>
-            <w:proofErr w:type="spellEnd"/>
-            <w:r>
-              <w:rPr>
-                <w:rFonts w:ascii="Calibri" w:eastAsia="Times New Roman" w:hAnsi="Calibri" w:cs="Calibri"/>
-                <w:color w:val="000000"/>
-                <w:lang w:eastAsia="de-DE"/>
-              </w:rPr>
-              <w:t>$</w:t>
+              <w:t>$SSLVornameKurz$</w:t>
             </w:r>
           </w:p>
         </w:tc>
@@ -25161,25 +23769,7 @@
                 <w:color w:val="000000"/>
                 <w:lang w:eastAsia="de-DE"/>
               </w:rPr>
-              <w:t>$</w:t>
-            </w:r>
-            <w:proofErr w:type="spellStart"/>
-            <w:r>
-              <w:rPr>
-                <w:rFonts w:ascii="Calibri" w:eastAsia="Times New Roman" w:hAnsi="Calibri" w:cs="Calibri"/>
-                <w:color w:val="000000"/>
-                <w:lang w:eastAsia="de-DE"/>
-              </w:rPr>
-              <w:t>SSLAmt</w:t>
-            </w:r>
-            <w:proofErr w:type="spellEnd"/>
-            <w:r>
-              <w:rPr>
-                <w:rFonts w:ascii="Calibri" w:eastAsia="Times New Roman" w:hAnsi="Calibri" w:cs="Calibri"/>
-                <w:color w:val="000000"/>
-                <w:lang w:eastAsia="de-DE"/>
-              </w:rPr>
-              <w:t>$</w:t>
+              <w:t>$SSLAmt$</w:t>
             </w:r>
           </w:p>
         </w:tc>
@@ -25313,25 +23903,7 @@
                 <w:color w:val="000000"/>
                 <w:lang w:eastAsia="de-DE"/>
               </w:rPr>
-              <w:t xml:space="preserve">$Herr </w:t>
-            </w:r>
-            <w:proofErr w:type="spellStart"/>
-            <w:r>
-              <w:rPr>
-                <w:rFonts w:ascii="Calibri" w:eastAsia="Times New Roman" w:hAnsi="Calibri" w:cs="Calibri"/>
-                <w:color w:val="000000"/>
-                <w:lang w:eastAsia="de-DE"/>
-              </w:rPr>
-              <w:t>SSLName</w:t>
-            </w:r>
-            <w:proofErr w:type="spellEnd"/>
-            <w:r>
-              <w:rPr>
-                <w:rFonts w:ascii="Calibri" w:eastAsia="Times New Roman" w:hAnsi="Calibri" w:cs="Calibri"/>
-                <w:color w:val="000000"/>
-                <w:lang w:eastAsia="de-DE"/>
-              </w:rPr>
-              <w:t>$</w:t>
+              <w:t>$Herr SSLName$</w:t>
             </w:r>
           </w:p>
         </w:tc>
@@ -25767,7 +24339,6 @@
                 <w:color w:val="000000"/>
                 <w:lang w:eastAsia="de-DE"/>
               </w:rPr>
-              <w:lastRenderedPageBreak/>
               <w:t>$Datumsauswahl$</w:t>
             </w:r>
           </w:p>
@@ -26527,25 +25098,7 @@
                 <w:color w:val="000000"/>
                 <w:lang w:eastAsia="de-DE"/>
               </w:rPr>
-              <w:t xml:space="preserve">Durch Verwendung von &amp;männliche </w:t>
-            </w:r>
-            <w:proofErr w:type="spellStart"/>
-            <w:r>
-              <w:rPr>
-                <w:rFonts w:ascii="Calibri" w:eastAsia="Times New Roman" w:hAnsi="Calibri" w:cs="Calibri"/>
-                <w:color w:val="000000"/>
-                <w:lang w:eastAsia="de-DE"/>
-              </w:rPr>
-              <w:t>Form%weibliche</w:t>
-            </w:r>
-            <w:proofErr w:type="spellEnd"/>
-            <w:r>
-              <w:rPr>
-                <w:rFonts w:ascii="Calibri" w:eastAsia="Times New Roman" w:hAnsi="Calibri" w:cs="Calibri"/>
-                <w:color w:val="000000"/>
-                <w:lang w:eastAsia="de-DE"/>
-              </w:rPr>
-              <w:t xml:space="preserve"> Form&amp; </w:t>
+              <w:t xml:space="preserve">Durch Verwendung von &amp;männliche Form%weibliche Form&amp; </w:t>
             </w:r>
             <w:r>
               <w:rPr>
@@ -26623,97 +25176,43 @@
                 <w:color w:val="000000"/>
                 <w:lang w:eastAsia="de-DE"/>
               </w:rPr>
-              <w:t>&amp;</w:t>
-            </w:r>
-            <w:proofErr w:type="spellStart"/>
-            <w:r>
-              <w:rPr>
-                <w:rFonts w:ascii="Calibri" w:eastAsia="Times New Roman" w:hAnsi="Calibri" w:cs="Calibri"/>
-                <w:color w:val="000000"/>
-                <w:lang w:eastAsia="de-DE"/>
-              </w:rPr>
-              <w:t>Klassensprecher%Klassensprecherin</w:t>
-            </w:r>
-            <w:proofErr w:type="spellEnd"/>
-            <w:r>
-              <w:rPr>
-                <w:rFonts w:ascii="Calibri" w:eastAsia="Times New Roman" w:hAnsi="Calibri" w:cs="Calibri"/>
-                <w:color w:val="000000"/>
-                <w:lang w:eastAsia="de-DE"/>
-              </w:rPr>
-              <w:t>&amp;</w:t>
-            </w:r>
-          </w:p>
-          <w:p>
-            <w:pPr>
-              <w:spacing w:after="0" w:line="240" w:lineRule="auto"/>
-              <w:rPr>
-                <w:rFonts w:ascii="Calibri" w:eastAsia="Times New Roman" w:hAnsi="Calibri" w:cs="Calibri"/>
-                <w:color w:val="000000"/>
-                <w:lang w:eastAsia="de-DE"/>
-              </w:rPr>
-            </w:pPr>
-            <w:r>
-              <w:rPr>
-                <w:rFonts w:ascii="Calibri" w:eastAsia="Times New Roman" w:hAnsi="Calibri" w:cs="Calibri"/>
-                <w:color w:val="000000"/>
-                <w:lang w:eastAsia="de-DE"/>
-              </w:rPr>
-              <w:t>&amp;</w:t>
-            </w:r>
-            <w:proofErr w:type="spellStart"/>
-            <w:r>
-              <w:rPr>
-                <w:rFonts w:ascii="Calibri" w:eastAsia="Times New Roman" w:hAnsi="Calibri" w:cs="Calibri"/>
-                <w:color w:val="000000"/>
-                <w:lang w:eastAsia="de-DE"/>
-              </w:rPr>
-              <w:t>Klassenbuchführer%Klassenbuchführerin</w:t>
-            </w:r>
-            <w:proofErr w:type="spellEnd"/>
-            <w:r>
-              <w:rPr>
-                <w:rFonts w:ascii="Calibri" w:eastAsia="Times New Roman" w:hAnsi="Calibri" w:cs="Calibri"/>
-                <w:color w:val="000000"/>
-                <w:lang w:eastAsia="de-DE"/>
-              </w:rPr>
-              <w:t>&amp;</w:t>
-            </w:r>
-          </w:p>
-          <w:p>
-            <w:pPr>
-              <w:spacing w:after="0" w:line="240" w:lineRule="auto"/>
-              <w:rPr>
-                <w:rFonts w:ascii="Calibri" w:eastAsia="Times New Roman" w:hAnsi="Calibri" w:cs="Calibri"/>
-                <w:color w:val="000000"/>
-                <w:lang w:eastAsia="de-DE"/>
-              </w:rPr>
-            </w:pPr>
-            <w:r>
-              <w:rPr>
-                <w:rFonts w:ascii="Calibri" w:eastAsia="Times New Roman" w:hAnsi="Calibri" w:cs="Calibri"/>
-                <w:color w:val="000000"/>
-                <w:lang w:eastAsia="de-DE"/>
-              </w:rPr>
-              <w:t xml:space="preserve">&amp;der </w:t>
-            </w:r>
-            <w:proofErr w:type="spellStart"/>
-            <w:r>
-              <w:rPr>
-                <w:rFonts w:ascii="Calibri" w:eastAsia="Times New Roman" w:hAnsi="Calibri" w:cs="Calibri"/>
-                <w:color w:val="000000"/>
-                <w:lang w:eastAsia="de-DE"/>
-              </w:rPr>
-              <w:t>Junge%das</w:t>
-            </w:r>
-            <w:proofErr w:type="spellEnd"/>
-            <w:r>
-              <w:rPr>
-                <w:rFonts w:ascii="Calibri" w:eastAsia="Times New Roman" w:hAnsi="Calibri" w:cs="Calibri"/>
-                <w:color w:val="000000"/>
-                <w:lang w:eastAsia="de-DE"/>
-              </w:rPr>
-              <w:t xml:space="preserve"> Mädchen&amp;</w:t>
+              <w:t>&amp;Klassensprecher%Klassensprecherin&amp;</w:t>
+            </w:r>
+          </w:p>
+          <w:p>
+            <w:pPr>
+              <w:spacing w:after="0" w:line="240" w:lineRule="auto"/>
+              <w:rPr>
+                <w:rFonts w:ascii="Calibri" w:eastAsia="Times New Roman" w:hAnsi="Calibri" w:cs="Calibri"/>
+                <w:color w:val="000000"/>
+                <w:lang w:eastAsia="de-DE"/>
+              </w:rPr>
+            </w:pPr>
+            <w:r>
+              <w:rPr>
+                <w:rFonts w:ascii="Calibri" w:eastAsia="Times New Roman" w:hAnsi="Calibri" w:cs="Calibri"/>
+                <w:color w:val="000000"/>
+                <w:lang w:eastAsia="de-DE"/>
+              </w:rPr>
+              <w:t>&amp;Klassenbuchführer%Klassenbuchführerin&amp;</w:t>
+            </w:r>
+          </w:p>
+          <w:p>
+            <w:pPr>
+              <w:spacing w:after="0" w:line="240" w:lineRule="auto"/>
+              <w:rPr>
+                <w:rFonts w:ascii="Calibri" w:eastAsia="Times New Roman" w:hAnsi="Calibri" w:cs="Calibri"/>
+                <w:color w:val="000000"/>
+                <w:lang w:eastAsia="de-DE"/>
+              </w:rPr>
+            </w:pPr>
+            <w:r>
+              <w:rPr>
+                <w:rFonts w:ascii="Calibri" w:eastAsia="Times New Roman" w:hAnsi="Calibri" w:cs="Calibri"/>
+                <w:color w:val="000000"/>
+                <w:lang w:eastAsia="de-DE"/>
+              </w:rPr>
+              <w:t>&amp;der Junge%das Mädchen&amp;</w:t>
             </w:r>
           </w:p>
         </w:tc>
@@ -26738,7 +25237,6 @@
       <w:bookmarkStart w:id="42" w:name="_Toc104055078"/>
       <w:bookmarkStart w:id="43" w:name="_Toc104069036"/>
       <w:r>
-        <w:lastRenderedPageBreak/>
         <w:t>Versionsgeschichte der Serienbriefe</w:t>
       </w:r>
       <w:bookmarkEnd w:id="41"/>
@@ -26786,47 +25284,7 @@
         <w:spacing w:after="160" w:line="259" w:lineRule="auto"/>
       </w:pPr>
       <w:r>
-        <w:t xml:space="preserve">Wenn </w:t>
-      </w:r>
-      <w:proofErr w:type="spellStart"/>
-      <w:r>
-        <w:t>rtf</w:t>
-      </w:r>
-      <w:proofErr w:type="spellEnd"/>
-      <w:r>
-        <w:t xml:space="preserve">-Brieftext geladen wurde, kam es zu einer Fehlermeldung, sobald Schild geschlossen wurde. Schild wurde in der Folge nicht ordnungsgemäß beendet und lief unsichtbar als Instanz weiter. Auf diese Weise konnten viele Schild-Instanzen im Hintergrund ausgeführt werden und Speicherplatz belegen. Ursache war Code im </w:t>
-      </w:r>
-      <w:proofErr w:type="spellStart"/>
-      <w:r>
-        <w:t>GlobalOnDestroy</w:t>
-      </w:r>
-      <w:proofErr w:type="spellEnd"/>
-      <w:r>
-        <w:t xml:space="preserve"> Ereignis. Hier </w:t>
-      </w:r>
-      <w:proofErr w:type="gramStart"/>
-      <w:r>
-        <w:t>darf anscheinend</w:t>
-      </w:r>
-      <w:proofErr w:type="gramEnd"/>
-      <w:r>
-        <w:t xml:space="preserve"> kein Code eingetragen sein. Der relevante Code wurde in das </w:t>
-      </w:r>
-      <w:proofErr w:type="spellStart"/>
-      <w:r>
-        <w:t>ReportAfterPrint</w:t>
-      </w:r>
-      <w:proofErr w:type="spellEnd"/>
-      <w:r>
-        <w:t xml:space="preserve">- und in der Folge auch in das </w:t>
-      </w:r>
-      <w:proofErr w:type="spellStart"/>
-      <w:r>
-        <w:t>ReportBeforePrint</w:t>
-      </w:r>
-      <w:proofErr w:type="spellEnd"/>
-      <w:r>
-        <w:t>-Ereignis verschoben.</w:t>
+        <w:t>Wenn rtf-Brieftext geladen wurde, kam es zu einer Fehlermeldung, sobald Schild geschlossen wurde. Schild wurde in der Folge nicht ordnungsgemäß beendet und lief unsichtbar als Instanz weiter. Auf diese Weise konnten viele Schild-Instanzen im Hintergrund ausgeführt werden und Speicherplatz belegen. Ursache war Code im GlobalOnDestroy Ereignis. Hier darf anscheinend kein Code eingetragen sein. Der relevante Code wurde in das ReportAfterPrint- und in der Folge auch in das ReportBeforePrint-Ereignis verschoben.</w:t>
       </w:r>
     </w:p>
     <w:p>
@@ -26907,7 +25365,83 @@
         <w:t>$Eingabetext2$ und $Eingabetext3$ eröffnet mit dem bestehenden Platzhalter $Eingabetext$ die Möglichkeit bis zu drei Platzhalter für einen Eingabetext zu verwenden</w:t>
       </w:r>
     </w:p>
-    <w:p/>
+    <w:p>
+      <w:pPr>
+        <w:pBdr>
+          <w:bottom w:val="single" w:sz="4" w:space="1" w:color="auto"/>
+        </w:pBdr>
+        <w:rPr>
+          <w:b/>
+          <w:bCs/>
+          <w:sz w:val="24"/>
+          <w:szCs w:val="24"/>
+        </w:rPr>
+      </w:pPr>
+      <w:r>
+        <w:rPr>
+          <w:b/>
+          <w:bCs/>
+          <w:sz w:val="24"/>
+          <w:szCs w:val="24"/>
+        </w:rPr>
+        <w:t>28</w:t>
+      </w:r>
+      <w:r>
+        <w:rPr>
+          <w:b/>
+          <w:bCs/>
+          <w:sz w:val="24"/>
+          <w:szCs w:val="24"/>
+        </w:rPr>
+        <w:t>.</w:t>
+      </w:r>
+      <w:r>
+        <w:rPr>
+          <w:b/>
+          <w:bCs/>
+          <w:sz w:val="24"/>
+          <w:szCs w:val="24"/>
+        </w:rPr>
+        <w:t>11</w:t>
+      </w:r>
+      <w:r>
+        <w:rPr>
+          <w:b/>
+          <w:bCs/>
+          <w:sz w:val="24"/>
+          <w:szCs w:val="24"/>
+        </w:rPr>
+        <w:t>.2022</w:t>
+      </w:r>
+    </w:p>
+    <w:p>
+      <w:pPr>
+        <w:spacing w:after="160" w:line="259" w:lineRule="auto"/>
+      </w:pPr>
+      <w:r>
+        <w:t>Alle Serienbriefe</w:t>
+      </w:r>
+    </w:p>
+    <w:p>
+      <w:pPr>
+        <w:pStyle w:val="Listenabsatz"/>
+        <w:numPr>
+          <w:ilvl w:val="0"/>
+          <w:numId w:val="11"/>
+        </w:numPr>
+      </w:pPr>
+      <w:r>
+        <w:t>Bei dem Serienbrief an die Erziehungsberechtigten wird das Geschlecht und damit die formelle und persönliche Briefanrede anhand der Anrede 'Herr' oder 'Frau' unterschieden. Fehlt dieses Geschlecht, so wurde bisher die Briefanrede in der Form 'Sehr geehrte Erziehungsberechtigt' verwendet.</w:t>
+      </w:r>
+    </w:p>
+    <w:p>
+      <w:pPr>
+        <w:pStyle w:val="Listenabsatz"/>
+      </w:pPr>
+      <w:r>
+        <w:t>Darauf folgt jedoch eine fehlerhafte Anrede bei volljährigen Schülerinnen und Schülern, welche in Schild auf dem Reiter Erz.-Berechtigte geführt werden. Aus diesem Grund wird nun bei den Erziehungsberechtigten die Briefanrede in der Form 'Guten Tag Titel Vorname Nachname' oder 'Hallo Titel Vorname Nachname' verwendet. Diese Briefanrede für das dritte geschlecht wird auch bei den Schülern verwendet.</w:t>
+      </w:r>
+    </w:p>
     <w:sectPr>
       <w:pgSz w:w="11906" w:h="16838"/>
       <w:pgMar w:top="1418" w:right="1276" w:bottom="1134" w:left="1418" w:header="709" w:footer="709" w:gutter="0"/>
@@ -27526,6 +26060,119 @@
     </w:lvl>
   </w:abstractNum>
   <w:abstractNum w:abstractNumId="5" w15:restartNumberingAfterBreak="0">
+    <w:nsid w:val="1AEB7062"/>
+    <w:multiLevelType w:val="hybridMultilevel"/>
+    <w:tmpl w:val="7A1E425E"/>
+    <w:lvl w:ilvl="0" w:tplc="04070001">
+      <w:start w:val="1"/>
+      <w:numFmt w:val="bullet"/>
+      <w:lvlText w:val=""/>
+      <w:lvlJc w:val="left"/>
+      <w:pPr>
+        <w:ind w:left="720" w:hanging="360"/>
+      </w:pPr>
+      <w:rPr>
+        <w:rFonts w:ascii="Symbol" w:hAnsi="Symbol" w:hint="default"/>
+      </w:rPr>
+    </w:lvl>
+    <w:lvl w:ilvl="1" w:tplc="04070003" w:tentative="1">
+      <w:start w:val="1"/>
+      <w:numFmt w:val="bullet"/>
+      <w:lvlText w:val="o"/>
+      <w:lvlJc w:val="left"/>
+      <w:pPr>
+        <w:ind w:left="1440" w:hanging="360"/>
+      </w:pPr>
+      <w:rPr>
+        <w:rFonts w:ascii="Courier New" w:hAnsi="Courier New" w:cs="Courier New" w:hint="default"/>
+      </w:rPr>
+    </w:lvl>
+    <w:lvl w:ilvl="2" w:tplc="04070005" w:tentative="1">
+      <w:start w:val="1"/>
+      <w:numFmt w:val="bullet"/>
+      <w:lvlText w:val=""/>
+      <w:lvlJc w:val="left"/>
+      <w:pPr>
+        <w:ind w:left="2160" w:hanging="360"/>
+      </w:pPr>
+      <w:rPr>
+        <w:rFonts w:ascii="Wingdings" w:hAnsi="Wingdings" w:hint="default"/>
+      </w:rPr>
+    </w:lvl>
+    <w:lvl w:ilvl="3" w:tplc="04070001" w:tentative="1">
+      <w:start w:val="1"/>
+      <w:numFmt w:val="bullet"/>
+      <w:lvlText w:val=""/>
+      <w:lvlJc w:val="left"/>
+      <w:pPr>
+        <w:ind w:left="2880" w:hanging="360"/>
+      </w:pPr>
+      <w:rPr>
+        <w:rFonts w:ascii="Symbol" w:hAnsi="Symbol" w:hint="default"/>
+      </w:rPr>
+    </w:lvl>
+    <w:lvl w:ilvl="4" w:tplc="04070003" w:tentative="1">
+      <w:start w:val="1"/>
+      <w:numFmt w:val="bullet"/>
+      <w:lvlText w:val="o"/>
+      <w:lvlJc w:val="left"/>
+      <w:pPr>
+        <w:ind w:left="3600" w:hanging="360"/>
+      </w:pPr>
+      <w:rPr>
+        <w:rFonts w:ascii="Courier New" w:hAnsi="Courier New" w:cs="Courier New" w:hint="default"/>
+      </w:rPr>
+    </w:lvl>
+    <w:lvl w:ilvl="5" w:tplc="04070005" w:tentative="1">
+      <w:start w:val="1"/>
+      <w:numFmt w:val="bullet"/>
+      <w:lvlText w:val=""/>
+      <w:lvlJc w:val="left"/>
+      <w:pPr>
+        <w:ind w:left="4320" w:hanging="360"/>
+      </w:pPr>
+      <w:rPr>
+        <w:rFonts w:ascii="Wingdings" w:hAnsi="Wingdings" w:hint="default"/>
+      </w:rPr>
+    </w:lvl>
+    <w:lvl w:ilvl="6" w:tplc="04070001" w:tentative="1">
+      <w:start w:val="1"/>
+      <w:numFmt w:val="bullet"/>
+      <w:lvlText w:val=""/>
+      <w:lvlJc w:val="left"/>
+      <w:pPr>
+        <w:ind w:left="5040" w:hanging="360"/>
+      </w:pPr>
+      <w:rPr>
+        <w:rFonts w:ascii="Symbol" w:hAnsi="Symbol" w:hint="default"/>
+      </w:rPr>
+    </w:lvl>
+    <w:lvl w:ilvl="7" w:tplc="04070003" w:tentative="1">
+      <w:start w:val="1"/>
+      <w:numFmt w:val="bullet"/>
+      <w:lvlText w:val="o"/>
+      <w:lvlJc w:val="left"/>
+      <w:pPr>
+        <w:ind w:left="5760" w:hanging="360"/>
+      </w:pPr>
+      <w:rPr>
+        <w:rFonts w:ascii="Courier New" w:hAnsi="Courier New" w:cs="Courier New" w:hint="default"/>
+      </w:rPr>
+    </w:lvl>
+    <w:lvl w:ilvl="8" w:tplc="04070005" w:tentative="1">
+      <w:start w:val="1"/>
+      <w:numFmt w:val="bullet"/>
+      <w:lvlText w:val=""/>
+      <w:lvlJc w:val="left"/>
+      <w:pPr>
+        <w:ind w:left="6480" w:hanging="360"/>
+      </w:pPr>
+      <w:rPr>
+        <w:rFonts w:ascii="Wingdings" w:hAnsi="Wingdings" w:hint="default"/>
+      </w:rPr>
+    </w:lvl>
+  </w:abstractNum>
+  <w:abstractNum w:abstractNumId="6" w15:restartNumberingAfterBreak="0">
     <w:nsid w:val="1BB7044B"/>
     <w:multiLevelType w:val="hybridMultilevel"/>
     <w:tmpl w:val="BD7E33C4"/>
@@ -27614,7 +26261,7 @@
       </w:pPr>
     </w:lvl>
   </w:abstractNum>
-  <w:abstractNum w:abstractNumId="6" w15:restartNumberingAfterBreak="0">
+  <w:abstractNum w:abstractNumId="7" w15:restartNumberingAfterBreak="0">
     <w:nsid w:val="3A6E4756"/>
     <w:multiLevelType w:val="hybridMultilevel"/>
     <w:tmpl w:val="F7D67A66"/>
@@ -27700,7 +26347,7 @@
       </w:pPr>
     </w:lvl>
   </w:abstractNum>
-  <w:abstractNum w:abstractNumId="7" w15:restartNumberingAfterBreak="0">
+  <w:abstractNum w:abstractNumId="8" w15:restartNumberingAfterBreak="0">
     <w:nsid w:val="3FBD6796"/>
     <w:multiLevelType w:val="hybridMultilevel"/>
     <w:tmpl w:val="D2C4649E"/>
@@ -27789,7 +26436,7 @@
       </w:pPr>
     </w:lvl>
   </w:abstractNum>
-  <w:abstractNum w:abstractNumId="8" w15:restartNumberingAfterBreak="0">
+  <w:abstractNum w:abstractNumId="9" w15:restartNumberingAfterBreak="0">
     <w:nsid w:val="598A44F9"/>
     <w:multiLevelType w:val="hybridMultilevel"/>
     <w:tmpl w:val="9EA23F44"/>
@@ -27878,7 +26525,7 @@
       </w:pPr>
     </w:lvl>
   </w:abstractNum>
-  <w:abstractNum w:abstractNumId="9" w15:restartNumberingAfterBreak="0">
+  <w:abstractNum w:abstractNumId="10" w15:restartNumberingAfterBreak="0">
     <w:nsid w:val="7D59104B"/>
     <w:multiLevelType w:val="hybridMultilevel"/>
     <w:tmpl w:val="F7D67A66"/>
@@ -27968,13 +26615,13 @@
     <w:abstractNumId w:val="4"/>
   </w:num>
   <w:num w:numId="2" w16cid:durableId="2106536804">
-    <w:abstractNumId w:val="7"/>
+    <w:abstractNumId w:val="8"/>
   </w:num>
   <w:num w:numId="3" w16cid:durableId="590898340">
-    <w:abstractNumId w:val="5"/>
+    <w:abstractNumId w:val="6"/>
   </w:num>
   <w:num w:numId="4" w16cid:durableId="1737584746">
-    <w:abstractNumId w:val="8"/>
+    <w:abstractNumId w:val="9"/>
   </w:num>
   <w:num w:numId="5" w16cid:durableId="1865556571">
     <w:abstractNumId w:val="1"/>
@@ -27983,16 +26630,19 @@
     <w:abstractNumId w:val="0"/>
   </w:num>
   <w:num w:numId="7" w16cid:durableId="2013681671">
-    <w:abstractNumId w:val="6"/>
+    <w:abstractNumId w:val="7"/>
   </w:num>
   <w:num w:numId="8" w16cid:durableId="1064186600">
-    <w:abstractNumId w:val="9"/>
+    <w:abstractNumId w:val="10"/>
   </w:num>
   <w:num w:numId="9" w16cid:durableId="986203616">
     <w:abstractNumId w:val="3"/>
   </w:num>
   <w:num w:numId="10" w16cid:durableId="1057435915">
     <w:abstractNumId w:val="2"/>
+  </w:num>
+  <w:num w:numId="11" w16cid:durableId="1080712528">
+    <w:abstractNumId w:val="5"/>
   </w:num>
 </w:numbering>
 </file>
@@ -28395,7 +27045,7 @@
   <w:style w:type="paragraph" w:default="1" w:styleId="Standard">
     <w:name w:val="Normal"/>
     <w:qFormat/>
-    <w:rsid w:val="00510782"/>
+    <w:rsid w:val="00E24D1A"/>
   </w:style>
   <w:style w:type="paragraph" w:styleId="berschrift1">
     <w:name w:val="heading 1"/>

</xml_diff>

<commit_message>
Anleitung - Versionshistorie ergänzt
</commit_message>
<xml_diff>
--- a/Serienbriefe Anleitung und Versionsgeschichte.docx
+++ b/Serienbriefe Anleitung und Versionsgeschichte.docx
@@ -12989,31 +12989,7 @@
                 <w:color w:val="000000"/>
                 <w:lang w:eastAsia="de-DE"/>
               </w:rPr>
-              <w:t>g</w:t>
-            </w:r>
-            <w:r>
-              <w:rPr>
-                <w:rFonts w:ascii="Calibri" w:eastAsia="Times New Roman" w:hAnsi="Calibri" w:cs="Calibri"/>
-                <w:color w:val="000000"/>
-                <w:lang w:eastAsia="de-DE"/>
-              </w:rPr>
-              <w:t xml:space="preserve">uten Tag </w:t>
-            </w:r>
-            <w:r>
-              <w:rPr>
-                <w:rFonts w:ascii="Calibri" w:eastAsia="Times New Roman" w:hAnsi="Calibri" w:cs="Calibri"/>
-                <w:color w:val="000000"/>
-                <w:lang w:eastAsia="de-DE"/>
-              </w:rPr>
-              <w:t xml:space="preserve">Dr. </w:t>
-            </w:r>
-            <w:r>
-              <w:rPr>
-                <w:rFonts w:ascii="Calibri" w:eastAsia="Times New Roman" w:hAnsi="Calibri" w:cs="Calibri"/>
-                <w:color w:val="000000"/>
-                <w:lang w:eastAsia="de-DE"/>
-              </w:rPr>
-              <w:t>Elenor Richter</w:t>
+              <w:t>guten Tag Dr. Elenor Richter</w:t>
             </w:r>
             <w:r>
               <w:rPr>
@@ -25244,6 +25220,76 @@
       <w:bookmarkEnd w:id="43"/>
     </w:p>
     <w:p/>
+    <w:p>
+      <w:pPr>
+        <w:pBdr>
+          <w:bottom w:val="single" w:sz="4" w:space="1" w:color="auto"/>
+        </w:pBdr>
+        <w:rPr>
+          <w:b/>
+          <w:bCs/>
+          <w:sz w:val="24"/>
+          <w:szCs w:val="24"/>
+        </w:rPr>
+      </w:pPr>
+      <w:r>
+        <w:rPr>
+          <w:b/>
+          <w:bCs/>
+          <w:sz w:val="24"/>
+          <w:szCs w:val="24"/>
+        </w:rPr>
+        <w:t>06</w:t>
+      </w:r>
+      <w:r>
+        <w:rPr>
+          <w:b/>
+          <w:bCs/>
+          <w:sz w:val="24"/>
+          <w:szCs w:val="24"/>
+        </w:rPr>
+        <w:t>.</w:t>
+      </w:r>
+      <w:r>
+        <w:rPr>
+          <w:b/>
+          <w:bCs/>
+          <w:sz w:val="24"/>
+          <w:szCs w:val="24"/>
+        </w:rPr>
+        <w:t>12</w:t>
+      </w:r>
+      <w:r>
+        <w:rPr>
+          <w:b/>
+          <w:bCs/>
+          <w:sz w:val="24"/>
+          <w:szCs w:val="24"/>
+        </w:rPr>
+        <w:t>.2022</w:t>
+      </w:r>
+    </w:p>
+    <w:p>
+      <w:pPr>
+        <w:spacing w:after="160" w:line="259" w:lineRule="auto"/>
+      </w:pPr>
+      <w:r>
+        <w:t>Serienbrief Erzieher und Mahnbrief</w:t>
+      </w:r>
+    </w:p>
+    <w:p>
+      <w:pPr>
+        <w:pStyle w:val="Listenabsatz"/>
+        <w:numPr>
+          <w:ilvl w:val="0"/>
+          <w:numId w:val="9"/>
+        </w:numPr>
+        <w:spacing w:after="160" w:line="259" w:lineRule="auto"/>
+      </w:pPr>
+      <w:r>
+        <w:t>Die Funktion Platzhalter ersetzen wurde optimiert. Nun werden auch volljährige Schülerinnen und Schüler korrekt angesprochen, wenn keine Anrede vorhanden ist. Zudem wurde die Anrede bei Personen ohne eindeutige Anrede vereinheitlicht.</w:t>
+      </w:r>
+    </w:p>
     <w:p>
       <w:pPr>
         <w:pBdr>

</xml_diff>

<commit_message>
Serienbrief Mahnungen und Mahnungsübersichten leichte Anpassungen
- Der Mahnbrief wurde im Code angepasst. Bei abwegigen Eingaben von Warndaten konnte es vorkommen, dass im zweiten Halbjahr auch gewarnte Fächer aus dem ersten halbjahr ausgedruckt werden. nun behoben.
- Die Mahnübersichten wurden um Informationen ergänzt. Es wird nun durch ein (W) gekennzeichnet, ob der Schüler Wiederholer ist und durch ein (1x W) oder (2x W), wie oft ein Schüler schon wiederholt hat. Ist aber ein wenig Quick and Dirty programmiert.
</commit_message>
<xml_diff>
--- a/Serienbriefe Anleitung und Versionsgeschichte.docx
+++ b/Serienbriefe Anleitung und Versionsgeschichte.docx
@@ -2200,7 +2200,55 @@
     </w:p>
     <w:p>
       <w:r>
-        <w:t xml:space="preserve">Die Serienbriefe sind so gestaltet, dass man im Reportdesigner sieht, wie der Serienbrief im Ausdruck aussehen würde, gemäß dem Konzept „What You See Is What You Get – WYSIWYG“. Vor dem </w:t>
+        <w:t>Die Serienbriefe sind so gestaltet, dass man im Reportdesigner sieht, wie der Serienbrief im Ausdruck aussehen würde, gemäß dem Konzept „</w:t>
+      </w:r>
+      <w:proofErr w:type="spellStart"/>
+      <w:r>
+        <w:t>What</w:t>
+      </w:r>
+      <w:proofErr w:type="spellEnd"/>
+      <w:r>
+        <w:t xml:space="preserve"> </w:t>
+      </w:r>
+      <w:proofErr w:type="spellStart"/>
+      <w:r>
+        <w:t>You</w:t>
+      </w:r>
+      <w:proofErr w:type="spellEnd"/>
+      <w:r>
+        <w:t xml:space="preserve"> See </w:t>
+      </w:r>
+      <w:proofErr w:type="spellStart"/>
+      <w:r>
+        <w:t>Is</w:t>
+      </w:r>
+      <w:proofErr w:type="spellEnd"/>
+      <w:r>
+        <w:t xml:space="preserve"> </w:t>
+      </w:r>
+      <w:proofErr w:type="spellStart"/>
+      <w:r>
+        <w:t>What</w:t>
+      </w:r>
+      <w:proofErr w:type="spellEnd"/>
+      <w:r>
+        <w:t xml:space="preserve"> </w:t>
+      </w:r>
+      <w:proofErr w:type="spellStart"/>
+      <w:r>
+        <w:t>You</w:t>
+      </w:r>
+      <w:proofErr w:type="spellEnd"/>
+      <w:r>
+        <w:t xml:space="preserve"> </w:t>
+      </w:r>
+      <w:proofErr w:type="spellStart"/>
+      <w:r>
+        <w:t>Get</w:t>
+      </w:r>
+      <w:proofErr w:type="spellEnd"/>
+      <w:r>
+        <w:t xml:space="preserve"> – WYSIWYG“. Vor dem </w:t>
       </w:r>
       <w:r>
         <w:t>aller</w:t>
@@ -2340,8 +2388,13 @@
       <w:r>
         <w:t xml:space="preserve"> werden, oder in einer gesonderten </w:t>
       </w:r>
-      <w:r>
-        <w:t>rtf-</w:t>
+      <w:proofErr w:type="spellStart"/>
+      <w:r>
+        <w:t>rtf</w:t>
+      </w:r>
+      <w:proofErr w:type="spellEnd"/>
+      <w:r>
+        <w:t>-</w:t>
       </w:r>
       <w:r>
         <w:t xml:space="preserve">Datei </w:t>
@@ -2625,12 +2678,21 @@
         </w:rPr>
         <w:t xml:space="preserve">im </w:t>
       </w:r>
+      <w:proofErr w:type="spellStart"/>
       <w:r>
         <w:rPr>
           <w:sz w:val="20"/>
           <w:szCs w:val="20"/>
         </w:rPr>
-        <w:t>Richtext-</w:t>
+        <w:t>Richtext</w:t>
+      </w:r>
+      <w:proofErr w:type="spellEnd"/>
+      <w:r>
+        <w:rPr>
+          <w:sz w:val="20"/>
+          <w:szCs w:val="20"/>
+        </w:rPr>
+        <w:t>-</w:t>
       </w:r>
       <w:r>
         <w:rPr>
@@ -2646,12 +2708,21 @@
         </w:rPr>
         <w:t>.</w:t>
       </w:r>
+      <w:proofErr w:type="spellStart"/>
       <w:r>
         <w:rPr>
           <w:sz w:val="20"/>
           <w:szCs w:val="20"/>
         </w:rPr>
-        <w:t>rtf“</w:t>
+        <w:t>rtf</w:t>
+      </w:r>
+      <w:proofErr w:type="spellEnd"/>
+      <w:r>
+        <w:rPr>
+          <w:sz w:val="20"/>
+          <w:szCs w:val="20"/>
+        </w:rPr>
+        <w:t>“</w:t>
       </w:r>
       <w:r>
         <w:rPr>
@@ -2665,14 +2736,30 @@
           <w:sz w:val="20"/>
           <w:szCs w:val="20"/>
         </w:rPr>
-        <w:t>im Ordner „</w:t>
-      </w:r>
+        <w:t xml:space="preserve">im Ordner </w:t>
+      </w:r>
+      <w:proofErr w:type="gramStart"/>
       <w:r>
         <w:rPr>
           <w:sz w:val="20"/>
           <w:szCs w:val="20"/>
         </w:rPr>
-        <w:t>..\</w:t>
+        <w:t>„</w:t>
+      </w:r>
+      <w:r>
+        <w:rPr>
+          <w:sz w:val="20"/>
+          <w:szCs w:val="20"/>
+        </w:rPr>
+        <w:t>..</w:t>
+      </w:r>
+      <w:proofErr w:type="gramEnd"/>
+      <w:r>
+        <w:rPr>
+          <w:sz w:val="20"/>
+          <w:szCs w:val="20"/>
+        </w:rPr>
+        <w:t>\</w:t>
       </w:r>
       <w:r>
         <w:rPr>
@@ -2750,6 +2837,7 @@
         </w:rPr>
         <w:t xml:space="preserve">In </w:t>
       </w:r>
+      <w:proofErr w:type="spellStart"/>
       <w:r>
         <w:rPr>
           <w:sz w:val="20"/>
@@ -2762,7 +2850,15 @@
           <w:sz w:val="20"/>
           <w:szCs w:val="20"/>
         </w:rPr>
-        <w:t xml:space="preserve">-NRW Aufruf des </w:t>
+        <w:t>-NRW</w:t>
+      </w:r>
+      <w:proofErr w:type="spellEnd"/>
+      <w:r>
+        <w:rPr>
+          <w:sz w:val="20"/>
+          <w:szCs w:val="20"/>
+        </w:rPr>
+        <w:t xml:space="preserve"> Aufruf des </w:t>
       </w:r>
       <w:r>
         <w:rPr>
@@ -2868,12 +2964,21 @@
         </w:rPr>
         <w:t>.</w:t>
       </w:r>
+      <w:proofErr w:type="spellStart"/>
       <w:r>
         <w:rPr>
           <w:sz w:val="20"/>
           <w:szCs w:val="20"/>
         </w:rPr>
-        <w:t>rtf“ aus.</w:t>
+        <w:t>rtf</w:t>
+      </w:r>
+      <w:proofErr w:type="spellEnd"/>
+      <w:r>
+        <w:rPr>
+          <w:sz w:val="20"/>
+          <w:szCs w:val="20"/>
+        </w:rPr>
+        <w:t>“ aus.</w:t>
       </w:r>
       <w:r>
         <w:rPr>
@@ -2927,6 +3032,7 @@
         </w:rPr>
         <w:t xml:space="preserve">In </w:t>
       </w:r>
+      <w:proofErr w:type="spellStart"/>
       <w:r>
         <w:rPr>
           <w:sz w:val="20"/>
@@ -2939,7 +3045,15 @@
           <w:sz w:val="20"/>
           <w:szCs w:val="20"/>
         </w:rPr>
-        <w:t>-NRW Aufruf des Report-Explorers</w:t>
+        <w:t>-NRW</w:t>
+      </w:r>
+      <w:proofErr w:type="spellEnd"/>
+      <w:r>
+        <w:rPr>
+          <w:sz w:val="20"/>
+          <w:szCs w:val="20"/>
+        </w:rPr>
+        <w:t xml:space="preserve"> Aufruf des Report-Explorers</w:t>
       </w:r>
       <w:r>
         <w:rPr>
@@ -3196,9 +3310,11 @@
       <w:r>
         <w:t xml:space="preserve"> in die jeweilige </w:t>
       </w:r>
+      <w:proofErr w:type="spellStart"/>
       <w:r>
         <w:t>Textbox</w:t>
       </w:r>
+      <w:proofErr w:type="spellEnd"/>
       <w:r>
         <w:t xml:space="preserve"> beliebig bearbeiten, löschen und anpassen. Die Textblöcke selbst sollten Sie nicht verschieben.</w:t>
       </w:r>
@@ -3522,9 +3638,11 @@
       <w:r>
         <w:t>„</w:t>
       </w:r>
+      <w:proofErr w:type="spellStart"/>
       <w:r>
         <w:t>BriefAdresse</w:t>
       </w:r>
+      <w:proofErr w:type="spellEnd"/>
       <w:r>
         <w:t>“</w:t>
       </w:r>
@@ -3538,9 +3656,11 @@
       <w:r>
         <w:t>„</w:t>
       </w:r>
+      <w:proofErr w:type="spellStart"/>
       <w:r>
         <w:t>Schueler</w:t>
       </w:r>
+      <w:proofErr w:type="spellEnd"/>
       <w:r>
         <w:t xml:space="preserve">“ </w:t>
       </w:r>
@@ -3615,11 +3735,16 @@
         <w:t>s</w:t>
       </w:r>
       <w:r>
-        <w:t xml:space="preserve"> s</w:t>
+        <w:t xml:space="preserve"> </w:t>
+      </w:r>
+      <w:proofErr w:type="spellStart"/>
+      <w:r>
+        <w:t>s</w:t>
       </w:r>
       <w:r>
         <w:t>so</w:t>
       </w:r>
+      <w:proofErr w:type="spellEnd"/>
       <w:r>
         <w:t>, wie sie ihn normalerweise vor dem Hintergrund eines männlichen Schülers verfassen würden.</w:t>
       </w:r>
@@ -3968,7 +4093,39 @@
                 <w:rFonts w:ascii="Calibri" w:hAnsi="Calibri" w:cs="Calibri"/>
                 <w:color w:val="000000"/>
               </w:rPr>
-              <w:t>$KLVorname$ $KLName$, $Klassenlehrer$</w:t>
+              <w:t>$</w:t>
+            </w:r>
+            <w:proofErr w:type="spellStart"/>
+            <w:r>
+              <w:rPr>
+                <w:rFonts w:ascii="Calibri" w:hAnsi="Calibri" w:cs="Calibri"/>
+                <w:color w:val="000000"/>
+              </w:rPr>
+              <w:t>KLVorname</w:t>
+            </w:r>
+            <w:proofErr w:type="spellEnd"/>
+            <w:r>
+              <w:rPr>
+                <w:rFonts w:ascii="Calibri" w:hAnsi="Calibri" w:cs="Calibri"/>
+                <w:color w:val="000000"/>
+              </w:rPr>
+              <w:t>$ $</w:t>
+            </w:r>
+            <w:proofErr w:type="spellStart"/>
+            <w:r>
+              <w:rPr>
+                <w:rFonts w:ascii="Calibri" w:hAnsi="Calibri" w:cs="Calibri"/>
+                <w:color w:val="000000"/>
+              </w:rPr>
+              <w:t>KLName</w:t>
+            </w:r>
+            <w:proofErr w:type="spellEnd"/>
+            <w:r>
+              <w:rPr>
+                <w:rFonts w:ascii="Calibri" w:hAnsi="Calibri" w:cs="Calibri"/>
+                <w:color w:val="000000"/>
+              </w:rPr>
+              <w:t>$, $Klassenlehrer$</w:t>
             </w:r>
           </w:p>
         </w:tc>
@@ -4048,7 +4205,23 @@
         <w:ind w:left="1134" w:right="1277"/>
       </w:pPr>
       <w:r>
-        <w:t>$KLVorname$ $KLName$, $Klassenlehrer$</w:t>
+        <w:t>$</w:t>
+      </w:r>
+      <w:proofErr w:type="spellStart"/>
+      <w:r>
+        <w:t>KLVorname</w:t>
+      </w:r>
+      <w:proofErr w:type="spellEnd"/>
+      <w:r>
+        <w:t>$ $</w:t>
+      </w:r>
+      <w:proofErr w:type="spellStart"/>
+      <w:r>
+        <w:t>KLName</w:t>
+      </w:r>
+      <w:proofErr w:type="spellEnd"/>
+      <w:r>
+        <w:t>$, $Klassenlehrer$</w:t>
       </w:r>
     </w:p>
     <w:p>
@@ -4066,10 +4239,18 @@
     <w:p>
       <w:r>
         <w:lastRenderedPageBreak/>
-        <w:t>Speichern Sie diesen Brief in den Ordner „</w:t>
-      </w:r>
-      <w:r>
-        <w:t>..\SchILD-Reports\Serienbriefe\RTF-Serienbriefvorlagen</w:t>
+        <w:t xml:space="preserve">Speichern Sie diesen Brief in den Ordner </w:t>
+      </w:r>
+      <w:proofErr w:type="gramStart"/>
+      <w:r>
+        <w:t>„</w:t>
+      </w:r>
+      <w:r>
+        <w:t>..</w:t>
+      </w:r>
+      <w:proofErr w:type="gramEnd"/>
+      <w:r>
+        <w:t>\SchILD-Reports\Serienbriefe\RTF-Serienbriefvorlagen</w:t>
       </w:r>
       <w:r>
         <w:t xml:space="preserve">“ </w:t>
@@ -4087,8 +4268,13 @@
         <w:t>„</w:t>
       </w:r>
       <w:r>
-        <w:t>.rtf</w:t>
-      </w:r>
+        <w:t>.</w:t>
+      </w:r>
+      <w:proofErr w:type="spellStart"/>
+      <w:r>
+        <w:t>rtf</w:t>
+      </w:r>
+      <w:proofErr w:type="spellEnd"/>
       <w:r>
         <w:t>“</w:t>
       </w:r>
@@ -4121,11 +4307,16 @@
       <w:r>
         <w:t xml:space="preserve">Wählen Sie zunächst in </w:t>
       </w:r>
+      <w:proofErr w:type="spellStart"/>
       <w:r>
         <w:t>SchILD</w:t>
       </w:r>
       <w:r>
-        <w:t>-NRW die Schülermenge aus.</w:t>
+        <w:t>-NRW</w:t>
+      </w:r>
+      <w:proofErr w:type="spellEnd"/>
+      <w:r>
+        <w:t xml:space="preserve"> die Schülermenge aus.</w:t>
       </w:r>
       <w:r>
         <w:t xml:space="preserve"> </w:t>
@@ -4222,11 +4413,16 @@
       <w:r>
         <w:t xml:space="preserve"> im Ordner </w:t>
       </w:r>
+      <w:proofErr w:type="gramStart"/>
       <w:r>
         <w:t>„</w:t>
       </w:r>
       <w:r>
-        <w:t>..\SchILD-Reports\Serienbriefe\RTF-Serienbriefvorlagen</w:t>
+        <w:t>..</w:t>
+      </w:r>
+      <w:proofErr w:type="gramEnd"/>
+      <w:r>
+        <w:t>\SchILD-Reports\Serienbriefe\RTF-Serienbriefvorlagen</w:t>
       </w:r>
       <w:r>
         <w:t xml:space="preserve">“ befindet. Durch Doppelklick auf diese </w:t>
@@ -4459,7 +4655,15 @@
         <w:t xml:space="preserve"> Maustaste auf den </w:t>
       </w:r>
       <w:r>
-        <w:t>Brieftext und wählen „Bearbeiten“. Sie gelangen nun in den RichText Editor, in welchem Sie den Brieftext eingeben können.</w:t>
+        <w:t xml:space="preserve">Brieftext und wählen „Bearbeiten“. Sie gelangen nun in den </w:t>
+      </w:r>
+      <w:proofErr w:type="spellStart"/>
+      <w:r>
+        <w:t>RichText</w:t>
+      </w:r>
+      <w:proofErr w:type="spellEnd"/>
+      <w:r>
+        <w:t xml:space="preserve"> Editor, in welchem Sie den Brieftext eingeben können.</w:t>
       </w:r>
     </w:p>
     <w:p>
@@ -4512,7 +4716,15 @@
         <w:t>-Report</w:t>
       </w:r>
       <w:r>
-        <w:t xml:space="preserve"> unter einem neuen Namen ab, z.B. „Einladung Theater.rtm“.</w:t>
+        <w:t xml:space="preserve"> unter einem neuen Namen ab, z.B. „Einladung </w:t>
+      </w:r>
+      <w:proofErr w:type="spellStart"/>
+      <w:r>
+        <w:t>Theater.rtm</w:t>
+      </w:r>
+      <w:proofErr w:type="spellEnd"/>
+      <w:r>
+        <w:t>“.</w:t>
       </w:r>
     </w:p>
     <w:p>
@@ -4715,7 +4927,15 @@
         <w:t xml:space="preserve"> vorgestellt und deren Auswirkungen erläutert.</w:t>
       </w:r>
       <w:r>
-        <w:t xml:space="preserve"> Sie finden die Parameter in der Entwurfsansicht des Reports. Auf der Linken Seite finden Sie den Berichtsbaum, welcher die Parameter auflistet. Wenn Sie auf einen Parameter klicken, werden Ihnen im Eigenschaften-Fenster die Werte des Parameters unter „Data &gt; Value“ angezeigt.</w:t>
+        <w:t xml:space="preserve"> Sie finden die Parameter in der Entwurfsansicht des Reports. Auf der </w:t>
+      </w:r>
+      <w:proofErr w:type="spellStart"/>
+      <w:r>
+        <w:t>Linken</w:t>
+      </w:r>
+      <w:proofErr w:type="spellEnd"/>
+      <w:r>
+        <w:t xml:space="preserve"> Seite finden Sie den Berichtsbaum, welcher die Parameter auflistet. Wenn Sie auf einen Parameter klicken, werden Ihnen im Eigenschaften-Fenster die Werte des Parameters unter „Data &gt; Value“ angezeigt.</w:t>
       </w:r>
       <w:r>
         <w:t xml:space="preserve"> Erlaubte Werte sind „ja“ und „nein“. Achten Sie darauf, dass Sie die Änderung mit der Eingabetaste abschließen.</w:t>
@@ -4788,11 +5008,13 @@
           </wp:anchor>
         </w:drawing>
       </w:r>
+      <w:proofErr w:type="spellStart"/>
       <w:r>
         <w:t>rtfLaden</w:t>
       </w:r>
       <w:bookmarkEnd w:id="17"/>
       <w:bookmarkEnd w:id="18"/>
+      <w:proofErr w:type="spellEnd"/>
     </w:p>
     <w:p>
       <w:r>
@@ -4810,11 +5032,13 @@
       </w:pPr>
       <w:bookmarkStart w:id="19" w:name="_Toc104053128"/>
       <w:bookmarkStart w:id="20" w:name="_Toc104069020"/>
+      <w:proofErr w:type="spellStart"/>
       <w:r>
         <w:t>rtfMitAbfrage</w:t>
       </w:r>
       <w:bookmarkEnd w:id="19"/>
       <w:bookmarkEnd w:id="20"/>
+      <w:proofErr w:type="spellEnd"/>
     </w:p>
     <w:p>
       <w:r>
@@ -4824,7 +5048,15 @@
         <w:t>s</w:t>
       </w:r>
       <w:r>
-        <w:t xml:space="preserve"> ist „ja“. Der Parameter wird nur berücksichtigt, wenn rtfLaden ebenfalls den Wert „ja“ hat.</w:t>
+        <w:t xml:space="preserve"> ist „ja“. Der Parameter wird nur berücksichtigt, wenn </w:t>
+      </w:r>
+      <w:proofErr w:type="spellStart"/>
+      <w:r>
+        <w:t>rtfLaden</w:t>
+      </w:r>
+      <w:proofErr w:type="spellEnd"/>
+      <w:r>
+        <w:t xml:space="preserve"> ebenfalls den Wert „ja“ hat.</w:t>
       </w:r>
     </w:p>
     <w:p>
@@ -4856,15 +5088,25 @@
       </w:pPr>
       <w:bookmarkStart w:id="21" w:name="_Toc104053129"/>
       <w:bookmarkStart w:id="22" w:name="_Toc104069021"/>
+      <w:proofErr w:type="spellStart"/>
       <w:r>
         <w:t>rtfVolljaehrigeLaden</w:t>
       </w:r>
       <w:bookmarkEnd w:id="21"/>
       <w:bookmarkEnd w:id="22"/>
+      <w:proofErr w:type="spellEnd"/>
     </w:p>
     <w:p>
       <w:r>
-        <w:t>Die Standardeinstellung des Parameters ist „nein“. Der Parameter wird nur berücksichtigt, wenn rtfLaden ebenfalls den Wert „ja“ hat. Der Parameter steht nur im Serienbrief an Erzieher zur Verfügung.</w:t>
+        <w:t xml:space="preserve">Die Standardeinstellung des Parameters ist „nein“. Der Parameter wird nur berücksichtigt, wenn </w:t>
+      </w:r>
+      <w:proofErr w:type="spellStart"/>
+      <w:r>
+        <w:t>rtfLaden</w:t>
+      </w:r>
+      <w:proofErr w:type="spellEnd"/>
+      <w:r>
+        <w:t xml:space="preserve"> ebenfalls den Wert „ja“ hat. Der Parameter steht nur im Serienbrief an Erzieher zur Verfügung.</w:t>
       </w:r>
     </w:p>
     <w:p>
@@ -4874,7 +5116,23 @@
     </w:p>
     <w:p>
       <w:r>
-        <w:t>Es wird empfohlen, den Parameter rtfMitAbfrage auf den Wert „ja“ zu stellen, sofern der Parameter „rtfVolljaehrigeLaden“ auf den Wert „ja“ gesetzt wird.</w:t>
+        <w:t xml:space="preserve">Es wird empfohlen, den Parameter </w:t>
+      </w:r>
+      <w:proofErr w:type="spellStart"/>
+      <w:r>
+        <w:t>rtfMitAbfrage</w:t>
+      </w:r>
+      <w:proofErr w:type="spellEnd"/>
+      <w:r>
+        <w:t xml:space="preserve"> auf den Wert „ja“ zu stellen, sofern der Parameter „</w:t>
+      </w:r>
+      <w:proofErr w:type="spellStart"/>
+      <w:r>
+        <w:t>rtfVolljaehrigeLaden</w:t>
+      </w:r>
+      <w:proofErr w:type="spellEnd"/>
+      <w:r>
+        <w:t>“ auf den Wert „ja“ gesetzt wird.</w:t>
       </w:r>
     </w:p>
     <w:p>
@@ -4883,11 +5141,13 @@
       </w:pPr>
       <w:bookmarkStart w:id="23" w:name="_Toc104053130"/>
       <w:bookmarkStart w:id="24" w:name="_Toc104069022"/>
+      <w:proofErr w:type="spellStart"/>
       <w:r>
         <w:t>rtfNachbearbeiten</w:t>
       </w:r>
       <w:bookmarkEnd w:id="23"/>
       <w:bookmarkEnd w:id="24"/>
+      <w:proofErr w:type="spellEnd"/>
     </w:p>
     <w:p>
       <w:r>
@@ -4896,7 +5156,15 @@
     </w:p>
     <w:p>
       <w:r>
-        <w:t>Wenn dieser Parameter den Wert „ja“ hat, so erscheint vor dem Ausdruck ein RTF-Bearbeitungsfenster, in welchem der Serienbrieftext gesichtet, angepasst, gespeichert und übernommen werden kann. Der Schalter wirkt sich jedoch nur dann aus, wenn Sie den im Report enthaltenen Brieftext drucken wollen. Ein Bearbeitungsfenster wird nicht angezeigt, wenn eine externer RTF Textdatei geladen wird, da davon ausgegangen wird, dass diese vorher ohnehin angepasst wurde.</w:t>
+        <w:t xml:space="preserve">Wenn dieser Parameter den Wert „ja“ hat, so erscheint vor dem Ausdruck ein RTF-Bearbeitungsfenster, in welchem der Serienbrieftext gesichtet, angepasst, gespeichert und übernommen werden kann. Der Schalter wirkt sich jedoch nur dann aus, wenn Sie den im Report enthaltenen Brieftext drucken wollen. Ein Bearbeitungsfenster wird nicht angezeigt, wenn eine externer </w:t>
+      </w:r>
+      <w:proofErr w:type="gramStart"/>
+      <w:r>
+        <w:t>RTF Textdatei</w:t>
+      </w:r>
+      <w:proofErr w:type="gramEnd"/>
+      <w:r>
+        <w:t xml:space="preserve"> geladen wird, da davon ausgegangen wird, dass diese vorher ohnehin angepasst wurde.</w:t>
       </w:r>
     </w:p>
     <w:p>
@@ -4911,11 +5179,13 @@
       </w:pPr>
       <w:bookmarkStart w:id="25" w:name="_Toc104053131"/>
       <w:bookmarkStart w:id="26" w:name="_Toc104069023"/>
+      <w:proofErr w:type="spellStart"/>
       <w:r>
         <w:t>BLstattSTL</w:t>
       </w:r>
       <w:bookmarkEnd w:id="25"/>
       <w:bookmarkEnd w:id="26"/>
+      <w:proofErr w:type="spellEnd"/>
     </w:p>
     <w:p>
       <w:r>
@@ -4933,11 +5203,13 @@
       </w:pPr>
       <w:bookmarkStart w:id="27" w:name="_Toc104053132"/>
       <w:bookmarkStart w:id="28" w:name="_Toc104069024"/>
+      <w:proofErr w:type="spellStart"/>
       <w:r>
         <w:t>BriefdatumAbfrage</w:t>
       </w:r>
       <w:bookmarkEnd w:id="27"/>
       <w:bookmarkEnd w:id="28"/>
+      <w:proofErr w:type="spellEnd"/>
     </w:p>
     <w:p>
       <w:r>
@@ -5674,7 +5946,25 @@
                 <w:color w:val="000000"/>
                 <w:lang w:eastAsia="de-DE"/>
               </w:rPr>
-              <w:t>$AlleVornamen$</w:t>
+              <w:t>$</w:t>
+            </w:r>
+            <w:proofErr w:type="spellStart"/>
+            <w:r>
+              <w:rPr>
+                <w:rFonts w:ascii="Calibri" w:eastAsia="Times New Roman" w:hAnsi="Calibri" w:cs="Calibri"/>
+                <w:color w:val="000000"/>
+                <w:lang w:eastAsia="de-DE"/>
+              </w:rPr>
+              <w:t>AlleVornamen</w:t>
+            </w:r>
+            <w:proofErr w:type="spellEnd"/>
+            <w:r>
+              <w:rPr>
+                <w:rFonts w:ascii="Calibri" w:eastAsia="Times New Roman" w:hAnsi="Calibri" w:cs="Calibri"/>
+                <w:color w:val="000000"/>
+                <w:lang w:eastAsia="de-DE"/>
+              </w:rPr>
+              <w:t>$</w:t>
             </w:r>
           </w:p>
         </w:tc>
@@ -6677,6 +6967,7 @@
               </w:rPr>
               <w:t>$</w:t>
             </w:r>
+            <w:proofErr w:type="spellStart"/>
             <w:r>
               <w:rPr>
                 <w:rFonts w:ascii="Calibri" w:eastAsia="Times New Roman" w:hAnsi="Calibri" w:cs="Calibri"/>
@@ -6701,6 +6992,7 @@
               </w:rPr>
               <w:t>n</w:t>
             </w:r>
+            <w:proofErr w:type="spellEnd"/>
             <w:r>
               <w:rPr>
                 <w:rFonts w:ascii="Calibri" w:eastAsia="Times New Roman" w:hAnsi="Calibri" w:cs="Calibri"/>
@@ -7155,6 +7447,7 @@
               </w:rPr>
               <w:t xml:space="preserve">$Name, </w:t>
             </w:r>
+            <w:proofErr w:type="spellStart"/>
             <w:r>
               <w:rPr>
                 <w:rFonts w:ascii="Calibri" w:eastAsia="Times New Roman" w:hAnsi="Calibri" w:cs="Calibri"/>
@@ -7179,6 +7472,7 @@
               </w:rPr>
               <w:t>n</w:t>
             </w:r>
+            <w:proofErr w:type="spellEnd"/>
             <w:r>
               <w:rPr>
                 <w:rFonts w:ascii="Calibri" w:eastAsia="Times New Roman" w:hAnsi="Calibri" w:cs="Calibri"/>
@@ -7365,6 +7659,7 @@
               </w:rPr>
               <w:t xml:space="preserve">$Name </w:t>
             </w:r>
+            <w:proofErr w:type="spellStart"/>
             <w:r>
               <w:rPr>
                 <w:rFonts w:ascii="Calibri" w:eastAsia="Times New Roman" w:hAnsi="Calibri" w:cs="Calibri"/>
@@ -7389,6 +7684,7 @@
               </w:rPr>
               <w:t>n</w:t>
             </w:r>
+            <w:proofErr w:type="spellEnd"/>
             <w:r>
               <w:rPr>
                 <w:rFonts w:ascii="Calibri" w:eastAsia="Times New Roman" w:hAnsi="Calibri" w:cs="Calibri"/>
@@ -7707,7 +8003,25 @@
                 <w:color w:val="000000"/>
                 <w:lang w:eastAsia="de-DE"/>
               </w:rPr>
-              <w:t>$Nachpruefungsfaecher$</w:t>
+              <w:t>$</w:t>
+            </w:r>
+            <w:proofErr w:type="spellStart"/>
+            <w:r>
+              <w:rPr>
+                <w:rFonts w:ascii="Calibri" w:eastAsia="Times New Roman" w:hAnsi="Calibri" w:cs="Calibri"/>
+                <w:color w:val="000000"/>
+                <w:lang w:eastAsia="de-DE"/>
+              </w:rPr>
+              <w:t>Nachpruefungsfaecher</w:t>
+            </w:r>
+            <w:proofErr w:type="spellEnd"/>
+            <w:r>
+              <w:rPr>
+                <w:rFonts w:ascii="Calibri" w:eastAsia="Times New Roman" w:hAnsi="Calibri" w:cs="Calibri"/>
+                <w:color w:val="000000"/>
+                <w:lang w:eastAsia="de-DE"/>
+              </w:rPr>
+              <w:t>$</w:t>
             </w:r>
           </w:p>
         </w:tc>
@@ -7886,7 +8200,25 @@
                 <w:color w:val="000000"/>
                 <w:lang w:eastAsia="de-DE"/>
               </w:rPr>
-              <w:t>$Schueler$</w:t>
+              <w:t>$</w:t>
+            </w:r>
+            <w:proofErr w:type="spellStart"/>
+            <w:r>
+              <w:rPr>
+                <w:rFonts w:ascii="Calibri" w:eastAsia="Times New Roman" w:hAnsi="Calibri" w:cs="Calibri"/>
+                <w:color w:val="000000"/>
+                <w:lang w:eastAsia="de-DE"/>
+              </w:rPr>
+              <w:t>Schueler</w:t>
+            </w:r>
+            <w:proofErr w:type="spellEnd"/>
+            <w:r>
+              <w:rPr>
+                <w:rFonts w:ascii="Calibri" w:eastAsia="Times New Roman" w:hAnsi="Calibri" w:cs="Calibri"/>
+                <w:color w:val="000000"/>
+                <w:lang w:eastAsia="de-DE"/>
+              </w:rPr>
+              <w:t>$</w:t>
             </w:r>
           </w:p>
         </w:tc>
@@ -8110,6 +8442,7 @@
                 <w:lang w:eastAsia="de-DE"/>
               </w:rPr>
             </w:pPr>
+            <w:proofErr w:type="gramStart"/>
             <w:r>
               <w:rPr>
                 <w:rFonts w:ascii="Calibri" w:eastAsia="Times New Roman" w:hAnsi="Calibri" w:cs="Calibri"/>
@@ -8118,6 +8451,7 @@
               </w:rPr>
               <w:t>"Hallo"</w:t>
             </w:r>
+            <w:proofErr w:type="gramEnd"/>
           </w:p>
         </w:tc>
       </w:tr>
@@ -8244,6 +8578,7 @@
                 <w:lang w:eastAsia="de-DE"/>
               </w:rPr>
             </w:pPr>
+            <w:proofErr w:type="gramStart"/>
             <w:r>
               <w:rPr>
                 <w:rFonts w:ascii="Calibri" w:eastAsia="Times New Roman" w:hAnsi="Calibri" w:cs="Calibri"/>
@@ -8252,6 +8587,7 @@
               </w:rPr>
               <w:t>"hallo"</w:t>
             </w:r>
+            <w:proofErr w:type="gramEnd"/>
           </w:p>
         </w:tc>
       </w:tr>
@@ -8423,6 +8759,7 @@
               </w:rPr>
               <w:t xml:space="preserve">$Lieber </w:t>
             </w:r>
+            <w:proofErr w:type="spellStart"/>
             <w:r>
               <w:rPr>
                 <w:rFonts w:ascii="Calibri" w:eastAsia="Times New Roman" w:hAnsi="Calibri" w:cs="Calibri"/>
@@ -8447,6 +8784,7 @@
               </w:rPr>
               <w:t>n</w:t>
             </w:r>
+            <w:proofErr w:type="spellEnd"/>
             <w:r>
               <w:rPr>
                 <w:rFonts w:ascii="Calibri" w:eastAsia="Times New Roman" w:hAnsi="Calibri" w:cs="Calibri"/>
@@ -8767,6 +9105,7 @@
               </w:rPr>
               <w:t xml:space="preserve">$lieber </w:t>
             </w:r>
+            <w:proofErr w:type="spellStart"/>
             <w:r>
               <w:rPr>
                 <w:rFonts w:ascii="Calibri" w:eastAsia="Times New Roman" w:hAnsi="Calibri" w:cs="Calibri"/>
@@ -8791,6 +9130,7 @@
               </w:rPr>
               <w:t>n</w:t>
             </w:r>
+            <w:proofErr w:type="spellEnd"/>
             <w:r>
               <w:rPr>
                 <w:rFonts w:ascii="Calibri" w:eastAsia="Times New Roman" w:hAnsi="Calibri" w:cs="Calibri"/>
@@ -9245,7 +9585,25 @@
                 <w:lang w:eastAsia="de-DE"/>
               </w:rPr>
               <w:lastRenderedPageBreak/>
-              <w:t>$Sehr geehrter Herr Nachname$</w:t>
+              <w:t>$</w:t>
+            </w:r>
+            <w:proofErr w:type="gramStart"/>
+            <w:r>
+              <w:rPr>
+                <w:rFonts w:ascii="Calibri" w:eastAsia="Times New Roman" w:hAnsi="Calibri" w:cs="Calibri"/>
+                <w:color w:val="000000"/>
+                <w:lang w:eastAsia="de-DE"/>
+              </w:rPr>
+              <w:t>Sehr</w:t>
+            </w:r>
+            <w:proofErr w:type="gramEnd"/>
+            <w:r>
+              <w:rPr>
+                <w:rFonts w:ascii="Calibri" w:eastAsia="Times New Roman" w:hAnsi="Calibri" w:cs="Calibri"/>
+                <w:color w:val="000000"/>
+                <w:lang w:eastAsia="de-DE"/>
+              </w:rPr>
+              <w:t xml:space="preserve"> geehrter Herr Nachname$</w:t>
             </w:r>
           </w:p>
         </w:tc>
@@ -9513,7 +9871,25 @@
                 <w:color w:val="000000"/>
                 <w:lang w:eastAsia="de-DE"/>
               </w:rPr>
-              <w:t>$Schueler der Klasse$</w:t>
+              <w:t>$</w:t>
+            </w:r>
+            <w:proofErr w:type="spellStart"/>
+            <w:r>
+              <w:rPr>
+                <w:rFonts w:ascii="Calibri" w:eastAsia="Times New Roman" w:hAnsi="Calibri" w:cs="Calibri"/>
+                <w:color w:val="000000"/>
+                <w:lang w:eastAsia="de-DE"/>
+              </w:rPr>
+              <w:t>Schueler</w:t>
+            </w:r>
+            <w:proofErr w:type="spellEnd"/>
+            <w:r>
+              <w:rPr>
+                <w:rFonts w:ascii="Calibri" w:eastAsia="Times New Roman" w:hAnsi="Calibri" w:cs="Calibri"/>
+                <w:color w:val="000000"/>
+                <w:lang w:eastAsia="de-DE"/>
+              </w:rPr>
+              <w:t xml:space="preserve"> der Klasse$</w:t>
             </w:r>
           </w:p>
         </w:tc>
@@ -12886,6 +13262,7 @@
               </w:rPr>
               <w:t>$</w:t>
             </w:r>
+            <w:proofErr w:type="spellStart"/>
             <w:r>
               <w:rPr>
                 <w:rFonts w:ascii="Calibri" w:eastAsia="Times New Roman" w:hAnsi="Calibri" w:cs="Calibri"/>
@@ -12894,6 +13271,7 @@
               </w:rPr>
               <w:t>moechte</w:t>
             </w:r>
+            <w:proofErr w:type="spellEnd"/>
             <w:r>
               <w:rPr>
                 <w:rFonts w:ascii="Calibri" w:eastAsia="Times New Roman" w:hAnsi="Calibri" w:cs="Calibri"/>
@@ -13033,6 +13411,7 @@
               </w:rPr>
               <w:t xml:space="preserve">$Ich </w:t>
             </w:r>
+            <w:proofErr w:type="spellStart"/>
             <w:r>
               <w:rPr>
                 <w:rFonts w:ascii="Calibri" w:eastAsia="Times New Roman" w:hAnsi="Calibri" w:cs="Calibri"/>
@@ -13041,6 +13420,7 @@
               </w:rPr>
               <w:t>moechte</w:t>
             </w:r>
+            <w:proofErr w:type="spellEnd"/>
             <w:r>
               <w:rPr>
                 <w:rFonts w:ascii="Calibri" w:eastAsia="Times New Roman" w:hAnsi="Calibri" w:cs="Calibri"/>
@@ -13517,7 +13897,25 @@
                 <w:color w:val="000000"/>
                 <w:lang w:eastAsia="de-DE"/>
               </w:rPr>
-              <w:t>"Frau Dr. Elenor Richter"</w:t>
+              <w:t xml:space="preserve">"Frau Dr. </w:t>
+            </w:r>
+            <w:proofErr w:type="spellStart"/>
+            <w:r>
+              <w:rPr>
+                <w:rFonts w:ascii="Calibri" w:eastAsia="Times New Roman" w:hAnsi="Calibri" w:cs="Calibri"/>
+                <w:color w:val="000000"/>
+                <w:lang w:eastAsia="de-DE"/>
+              </w:rPr>
+              <w:t>Elenor</w:t>
+            </w:r>
+            <w:proofErr w:type="spellEnd"/>
+            <w:r>
+              <w:rPr>
+                <w:rFonts w:ascii="Calibri" w:eastAsia="Times New Roman" w:hAnsi="Calibri" w:cs="Calibri"/>
+                <w:color w:val="000000"/>
+                <w:lang w:eastAsia="de-DE"/>
+              </w:rPr>
+              <w:t xml:space="preserve"> Richter"</w:t>
             </w:r>
           </w:p>
         </w:tc>
@@ -13549,7 +13947,25 @@
                 <w:color w:val="000000"/>
                 <w:lang w:eastAsia="de-DE"/>
               </w:rPr>
-              <w:t>"Frau Dr. Elenor Richter und Herr Friedrich Richter"</w:t>
+              <w:t xml:space="preserve">"Frau Dr. </w:t>
+            </w:r>
+            <w:proofErr w:type="spellStart"/>
+            <w:r>
+              <w:rPr>
+                <w:rFonts w:ascii="Calibri" w:eastAsia="Times New Roman" w:hAnsi="Calibri" w:cs="Calibri"/>
+                <w:color w:val="000000"/>
+                <w:lang w:eastAsia="de-DE"/>
+              </w:rPr>
+              <w:t>Elenor</w:t>
+            </w:r>
+            <w:proofErr w:type="spellEnd"/>
+            <w:r>
+              <w:rPr>
+                <w:rFonts w:ascii="Calibri" w:eastAsia="Times New Roman" w:hAnsi="Calibri" w:cs="Calibri"/>
+                <w:color w:val="000000"/>
+                <w:lang w:eastAsia="de-DE"/>
+              </w:rPr>
+              <w:t xml:space="preserve"> Richter und Herr Friedrich Richter"</w:t>
             </w:r>
           </w:p>
         </w:tc>
@@ -14037,7 +14453,25 @@
                 <w:color w:val="000000"/>
                 <w:lang w:eastAsia="de-DE"/>
               </w:rPr>
-              <w:t>Guten Tag Dr. Elenor Richter</w:t>
+              <w:t xml:space="preserve">Guten Tag Dr. </w:t>
+            </w:r>
+            <w:proofErr w:type="spellStart"/>
+            <w:r>
+              <w:rPr>
+                <w:rFonts w:ascii="Calibri" w:eastAsia="Times New Roman" w:hAnsi="Calibri" w:cs="Calibri"/>
+                <w:color w:val="000000"/>
+                <w:lang w:eastAsia="de-DE"/>
+              </w:rPr>
+              <w:t>Elenor</w:t>
+            </w:r>
+            <w:proofErr w:type="spellEnd"/>
+            <w:r>
+              <w:rPr>
+                <w:rFonts w:ascii="Calibri" w:eastAsia="Times New Roman" w:hAnsi="Calibri" w:cs="Calibri"/>
+                <w:color w:val="000000"/>
+                <w:lang w:eastAsia="de-DE"/>
+              </w:rPr>
+              <w:t xml:space="preserve"> Richter</w:t>
             </w:r>
             <w:r>
               <w:rPr>
@@ -14235,7 +14669,25 @@
                 <w:color w:val="000000"/>
                 <w:lang w:eastAsia="de-DE"/>
               </w:rPr>
-              <w:t>guten Tag Dr. Elenor Richter</w:t>
+              <w:t xml:space="preserve">guten Tag Dr. </w:t>
+            </w:r>
+            <w:proofErr w:type="spellStart"/>
+            <w:r>
+              <w:rPr>
+                <w:rFonts w:ascii="Calibri" w:eastAsia="Times New Roman" w:hAnsi="Calibri" w:cs="Calibri"/>
+                <w:color w:val="000000"/>
+                <w:lang w:eastAsia="de-DE"/>
+              </w:rPr>
+              <w:t>Elenor</w:t>
+            </w:r>
+            <w:proofErr w:type="spellEnd"/>
+            <w:r>
+              <w:rPr>
+                <w:rFonts w:ascii="Calibri" w:eastAsia="Times New Roman" w:hAnsi="Calibri" w:cs="Calibri"/>
+                <w:color w:val="000000"/>
+                <w:lang w:eastAsia="de-DE"/>
+              </w:rPr>
+              <w:t xml:space="preserve"> Richter</w:t>
             </w:r>
             <w:r>
               <w:rPr>
@@ -14281,7 +14733,25 @@
                 <w:color w:val="000000"/>
                 <w:lang w:eastAsia="de-DE"/>
               </w:rPr>
-              <w:t>$Persoenliche Anrede$</w:t>
+              <w:t>$</w:t>
+            </w:r>
+            <w:proofErr w:type="spellStart"/>
+            <w:r>
+              <w:rPr>
+                <w:rFonts w:ascii="Calibri" w:eastAsia="Times New Roman" w:hAnsi="Calibri" w:cs="Calibri"/>
+                <w:color w:val="000000"/>
+                <w:lang w:eastAsia="de-DE"/>
+              </w:rPr>
+              <w:t>Persoenliche</w:t>
+            </w:r>
+            <w:proofErr w:type="spellEnd"/>
+            <w:r>
+              <w:rPr>
+                <w:rFonts w:ascii="Calibri" w:eastAsia="Times New Roman" w:hAnsi="Calibri" w:cs="Calibri"/>
+                <w:color w:val="000000"/>
+                <w:lang w:eastAsia="de-DE"/>
+              </w:rPr>
+              <w:t xml:space="preserve"> Anrede$</w:t>
             </w:r>
           </w:p>
         </w:tc>
@@ -14417,7 +14887,25 @@
                 <w:color w:val="000000"/>
                 <w:lang w:eastAsia="de-DE"/>
               </w:rPr>
-              <w:t>Hallo Dr. Elenor Richter</w:t>
+              <w:t xml:space="preserve">Hallo Dr. </w:t>
+            </w:r>
+            <w:proofErr w:type="spellStart"/>
+            <w:r>
+              <w:rPr>
+                <w:rFonts w:ascii="Calibri" w:eastAsia="Times New Roman" w:hAnsi="Calibri" w:cs="Calibri"/>
+                <w:color w:val="000000"/>
+                <w:lang w:eastAsia="de-DE"/>
+              </w:rPr>
+              <w:t>Elenor</w:t>
+            </w:r>
+            <w:proofErr w:type="spellEnd"/>
+            <w:r>
+              <w:rPr>
+                <w:rFonts w:ascii="Calibri" w:eastAsia="Times New Roman" w:hAnsi="Calibri" w:cs="Calibri"/>
+                <w:color w:val="000000"/>
+                <w:lang w:eastAsia="de-DE"/>
+              </w:rPr>
+              <w:t xml:space="preserve"> Richter</w:t>
             </w:r>
             <w:r>
               <w:rPr>
@@ -14465,6 +14953,7 @@
               </w:rPr>
               <w:t>$</w:t>
             </w:r>
+            <w:proofErr w:type="spellStart"/>
             <w:r>
               <w:rPr>
                 <w:rFonts w:ascii="Calibri" w:eastAsia="Times New Roman" w:hAnsi="Calibri" w:cs="Calibri"/>
@@ -14479,7 +14968,16 @@
                 <w:color w:val="000000"/>
                 <w:lang w:eastAsia="de-DE"/>
               </w:rPr>
-              <w:t>ersoenliche Anrede$</w:t>
+              <w:t>ersoenliche</w:t>
+            </w:r>
+            <w:proofErr w:type="spellEnd"/>
+            <w:r>
+              <w:rPr>
+                <w:rFonts w:ascii="Calibri" w:eastAsia="Times New Roman" w:hAnsi="Calibri" w:cs="Calibri"/>
+                <w:color w:val="000000"/>
+                <w:lang w:eastAsia="de-DE"/>
+              </w:rPr>
+              <w:t xml:space="preserve"> Anrede$</w:t>
             </w:r>
           </w:p>
         </w:tc>
@@ -14615,7 +15113,25 @@
                 <w:color w:val="000000"/>
                 <w:lang w:eastAsia="de-DE"/>
               </w:rPr>
-              <w:t>hallo Dr. Elenor Richter</w:t>
+              <w:t xml:space="preserve">hallo Dr. </w:t>
+            </w:r>
+            <w:proofErr w:type="spellStart"/>
+            <w:r>
+              <w:rPr>
+                <w:rFonts w:ascii="Calibri" w:eastAsia="Times New Roman" w:hAnsi="Calibri" w:cs="Calibri"/>
+                <w:color w:val="000000"/>
+                <w:lang w:eastAsia="de-DE"/>
+              </w:rPr>
+              <w:t>Elenor</w:t>
+            </w:r>
+            <w:proofErr w:type="spellEnd"/>
+            <w:r>
+              <w:rPr>
+                <w:rFonts w:ascii="Calibri" w:eastAsia="Times New Roman" w:hAnsi="Calibri" w:cs="Calibri"/>
+                <w:color w:val="000000"/>
+                <w:lang w:eastAsia="de-DE"/>
+              </w:rPr>
+              <w:t xml:space="preserve"> Richter</w:t>
             </w:r>
             <w:r>
               <w:rPr>
@@ -15482,7 +15998,25 @@
                 <w:lang w:eastAsia="de-DE"/>
               </w:rPr>
               <w:br/>
-              <w:t>"den Stufenleiter"</w:t>
+              <w:t>"</w:t>
+            </w:r>
+            <w:proofErr w:type="gramStart"/>
+            <w:r>
+              <w:rPr>
+                <w:rFonts w:ascii="Calibri" w:eastAsia="Times New Roman" w:hAnsi="Calibri" w:cs="Calibri"/>
+                <w:color w:val="000000"/>
+                <w:lang w:eastAsia="de-DE"/>
+              </w:rPr>
+              <w:t>den Stufenleiter</w:t>
+            </w:r>
+            <w:proofErr w:type="gramEnd"/>
+            <w:r>
+              <w:rPr>
+                <w:rFonts w:ascii="Calibri" w:eastAsia="Times New Roman" w:hAnsi="Calibri" w:cs="Calibri"/>
+                <w:color w:val="000000"/>
+                <w:lang w:eastAsia="de-DE"/>
+              </w:rPr>
+              <w:t>"</w:t>
             </w:r>
             <w:r>
               <w:rPr>
@@ -15809,7 +16343,25 @@
                 <w:lang w:eastAsia="de-DE"/>
               </w:rPr>
               <w:br/>
-              <w:t>"dem Stufenleiter"</w:t>
+              <w:t>"</w:t>
+            </w:r>
+            <w:proofErr w:type="gramStart"/>
+            <w:r>
+              <w:rPr>
+                <w:rFonts w:ascii="Calibri" w:eastAsia="Times New Roman" w:hAnsi="Calibri" w:cs="Calibri"/>
+                <w:color w:val="000000"/>
+                <w:lang w:eastAsia="de-DE"/>
+              </w:rPr>
+              <w:t>dem Stufenleiter</w:t>
+            </w:r>
+            <w:proofErr w:type="gramEnd"/>
+            <w:r>
+              <w:rPr>
+                <w:rFonts w:ascii="Calibri" w:eastAsia="Times New Roman" w:hAnsi="Calibri" w:cs="Calibri"/>
+                <w:color w:val="000000"/>
+                <w:lang w:eastAsia="de-DE"/>
+              </w:rPr>
+              <w:t>"</w:t>
             </w:r>
             <w:r>
               <w:rPr>
@@ -16539,7 +17091,25 @@
                 <w:lang w:eastAsia="de-DE"/>
               </w:rPr>
               <w:br/>
-              <w:t>"Dein Stufenleiter"</w:t>
+              <w:t>"</w:t>
+            </w:r>
+            <w:proofErr w:type="gramStart"/>
+            <w:r>
+              <w:rPr>
+                <w:rFonts w:ascii="Calibri" w:eastAsia="Times New Roman" w:hAnsi="Calibri" w:cs="Calibri"/>
+                <w:color w:val="000000"/>
+                <w:lang w:eastAsia="de-DE"/>
+              </w:rPr>
+              <w:t>Dein Stufenleiter</w:t>
+            </w:r>
+            <w:proofErr w:type="gramEnd"/>
+            <w:r>
+              <w:rPr>
+                <w:rFonts w:ascii="Calibri" w:eastAsia="Times New Roman" w:hAnsi="Calibri" w:cs="Calibri"/>
+                <w:color w:val="000000"/>
+                <w:lang w:eastAsia="de-DE"/>
+              </w:rPr>
+              <w:t>"</w:t>
             </w:r>
             <w:r>
               <w:rPr>
@@ -16850,7 +17420,25 @@
                 <w:lang w:eastAsia="de-DE"/>
               </w:rPr>
               <w:br/>
-              <w:t>"dein Stufenleiter"</w:t>
+              <w:t>"</w:t>
+            </w:r>
+            <w:proofErr w:type="gramStart"/>
+            <w:r>
+              <w:rPr>
+                <w:rFonts w:ascii="Calibri" w:eastAsia="Times New Roman" w:hAnsi="Calibri" w:cs="Calibri"/>
+                <w:color w:val="000000"/>
+                <w:lang w:eastAsia="de-DE"/>
+              </w:rPr>
+              <w:t>dein Stufenleiter</w:t>
+            </w:r>
+            <w:proofErr w:type="gramEnd"/>
+            <w:r>
+              <w:rPr>
+                <w:rFonts w:ascii="Calibri" w:eastAsia="Times New Roman" w:hAnsi="Calibri" w:cs="Calibri"/>
+                <w:color w:val="000000"/>
+                <w:lang w:eastAsia="de-DE"/>
+              </w:rPr>
+              <w:t>"</w:t>
             </w:r>
             <w:r>
               <w:rPr>
@@ -16876,7 +17464,25 @@
                 <w:color w:val="000000"/>
                 <w:lang w:eastAsia="de-DE"/>
               </w:rPr>
-              <w:t>"deinBeratungslehrer"</w:t>
+              <w:t>"</w:t>
+            </w:r>
+            <w:proofErr w:type="spellStart"/>
+            <w:r>
+              <w:rPr>
+                <w:rFonts w:ascii="Calibri" w:eastAsia="Times New Roman" w:hAnsi="Calibri" w:cs="Calibri"/>
+                <w:color w:val="000000"/>
+                <w:lang w:eastAsia="de-DE"/>
+              </w:rPr>
+              <w:t>deinBeratungslehrer</w:t>
+            </w:r>
+            <w:proofErr w:type="spellEnd"/>
+            <w:r>
+              <w:rPr>
+                <w:rFonts w:ascii="Calibri" w:eastAsia="Times New Roman" w:hAnsi="Calibri" w:cs="Calibri"/>
+                <w:color w:val="000000"/>
+                <w:lang w:eastAsia="de-DE"/>
+              </w:rPr>
+              <w:t>"</w:t>
             </w:r>
           </w:p>
         </w:tc>
@@ -17120,7 +17726,25 @@
                 <w:lang w:eastAsia="de-DE"/>
               </w:rPr>
               <w:br/>
-              <w:t>"Ihr Stufenleiter"</w:t>
+              <w:t>"</w:t>
+            </w:r>
+            <w:proofErr w:type="gramStart"/>
+            <w:r>
+              <w:rPr>
+                <w:rFonts w:ascii="Calibri" w:eastAsia="Times New Roman" w:hAnsi="Calibri" w:cs="Calibri"/>
+                <w:color w:val="000000"/>
+                <w:lang w:eastAsia="de-DE"/>
+              </w:rPr>
+              <w:t>Ihr Stufenleiter</w:t>
+            </w:r>
+            <w:proofErr w:type="gramEnd"/>
+            <w:r>
+              <w:rPr>
+                <w:rFonts w:ascii="Calibri" w:eastAsia="Times New Roman" w:hAnsi="Calibri" w:cs="Calibri"/>
+                <w:color w:val="000000"/>
+                <w:lang w:eastAsia="de-DE"/>
+              </w:rPr>
+              <w:t>"</w:t>
             </w:r>
             <w:r>
               <w:rPr>
@@ -17383,7 +18007,25 @@
                 <w:lang w:eastAsia="de-DE"/>
               </w:rPr>
               <w:br/>
-              <w:t>"ihr Stufenleiter"</w:t>
+              <w:t>"</w:t>
+            </w:r>
+            <w:proofErr w:type="gramStart"/>
+            <w:r>
+              <w:rPr>
+                <w:rFonts w:ascii="Calibri" w:eastAsia="Times New Roman" w:hAnsi="Calibri" w:cs="Calibri"/>
+                <w:color w:val="000000"/>
+                <w:lang w:eastAsia="de-DE"/>
+              </w:rPr>
+              <w:t>ihr Stufenleiter</w:t>
+            </w:r>
+            <w:proofErr w:type="gramEnd"/>
+            <w:r>
+              <w:rPr>
+                <w:rFonts w:ascii="Calibri" w:eastAsia="Times New Roman" w:hAnsi="Calibri" w:cs="Calibri"/>
+                <w:color w:val="000000"/>
+                <w:lang w:eastAsia="de-DE"/>
+              </w:rPr>
+              <w:t>"</w:t>
             </w:r>
             <w:r>
               <w:rPr>
@@ -17530,7 +18172,25 @@
                 <w:color w:val="000000"/>
                 <w:lang w:eastAsia="de-DE"/>
               </w:rPr>
-              <w:t>$KLAnrede$˽</w:t>
+              <w:t>$</w:t>
+            </w:r>
+            <w:proofErr w:type="spellStart"/>
+            <w:r>
+              <w:rPr>
+                <w:rFonts w:ascii="Calibri" w:eastAsia="Times New Roman" w:hAnsi="Calibri" w:cs="Calibri"/>
+                <w:color w:val="000000"/>
+                <w:lang w:eastAsia="de-DE"/>
+              </w:rPr>
+              <w:t>KLAnrede</w:t>
+            </w:r>
+            <w:proofErr w:type="spellEnd"/>
+            <w:r>
+              <w:rPr>
+                <w:rFonts w:ascii="Calibri" w:eastAsia="Times New Roman" w:hAnsi="Calibri" w:cs="Calibri"/>
+                <w:color w:val="000000"/>
+                <w:lang w:eastAsia="de-DE"/>
+              </w:rPr>
+              <w:t>$˽</w:t>
             </w:r>
           </w:p>
         </w:tc>
@@ -17696,7 +18356,25 @@
                 <w:color w:val="000000"/>
                 <w:lang w:eastAsia="de-DE"/>
               </w:rPr>
-              <w:t>$KLTitel$˽</w:t>
+              <w:t>$</w:t>
+            </w:r>
+            <w:proofErr w:type="spellStart"/>
+            <w:r>
+              <w:rPr>
+                <w:rFonts w:ascii="Calibri" w:eastAsia="Times New Roman" w:hAnsi="Calibri" w:cs="Calibri"/>
+                <w:color w:val="000000"/>
+                <w:lang w:eastAsia="de-DE"/>
+              </w:rPr>
+              <w:t>KLTitel</w:t>
+            </w:r>
+            <w:proofErr w:type="spellEnd"/>
+            <w:r>
+              <w:rPr>
+                <w:rFonts w:ascii="Calibri" w:eastAsia="Times New Roman" w:hAnsi="Calibri" w:cs="Calibri"/>
+                <w:color w:val="000000"/>
+                <w:lang w:eastAsia="de-DE"/>
+              </w:rPr>
+              <w:t>$˽</w:t>
             </w:r>
           </w:p>
         </w:tc>
@@ -17830,7 +18508,25 @@
                 <w:color w:val="000000"/>
                 <w:lang w:eastAsia="de-DE"/>
               </w:rPr>
-              <w:t>$KLName$</w:t>
+              <w:t>$</w:t>
+            </w:r>
+            <w:proofErr w:type="spellStart"/>
+            <w:r>
+              <w:rPr>
+                <w:rFonts w:ascii="Calibri" w:eastAsia="Times New Roman" w:hAnsi="Calibri" w:cs="Calibri"/>
+                <w:color w:val="000000"/>
+                <w:lang w:eastAsia="de-DE"/>
+              </w:rPr>
+              <w:t>KLName</w:t>
+            </w:r>
+            <w:proofErr w:type="spellEnd"/>
+            <w:r>
+              <w:rPr>
+                <w:rFonts w:ascii="Calibri" w:eastAsia="Times New Roman" w:hAnsi="Calibri" w:cs="Calibri"/>
+                <w:color w:val="000000"/>
+                <w:lang w:eastAsia="de-DE"/>
+              </w:rPr>
+              <w:t>$</w:t>
             </w:r>
           </w:p>
         </w:tc>
@@ -17964,7 +18660,25 @@
                 <w:color w:val="000000"/>
                 <w:lang w:eastAsia="de-DE"/>
               </w:rPr>
-              <w:t>$KLVorname$</w:t>
+              <w:t>$</w:t>
+            </w:r>
+            <w:proofErr w:type="spellStart"/>
+            <w:r>
+              <w:rPr>
+                <w:rFonts w:ascii="Calibri" w:eastAsia="Times New Roman" w:hAnsi="Calibri" w:cs="Calibri"/>
+                <w:color w:val="000000"/>
+                <w:lang w:eastAsia="de-DE"/>
+              </w:rPr>
+              <w:t>KLVorname</w:t>
+            </w:r>
+            <w:proofErr w:type="spellEnd"/>
+            <w:r>
+              <w:rPr>
+                <w:rFonts w:ascii="Calibri" w:eastAsia="Times New Roman" w:hAnsi="Calibri" w:cs="Calibri"/>
+                <w:color w:val="000000"/>
+                <w:lang w:eastAsia="de-DE"/>
+              </w:rPr>
+              <w:t>$</w:t>
             </w:r>
           </w:p>
         </w:tc>
@@ -18099,7 +18813,25 @@
                 <w:lang w:eastAsia="de-DE"/>
               </w:rPr>
               <w:lastRenderedPageBreak/>
-              <w:t>$KLVornameKurz$</w:t>
+              <w:t>$</w:t>
+            </w:r>
+            <w:proofErr w:type="spellStart"/>
+            <w:r>
+              <w:rPr>
+                <w:rFonts w:ascii="Calibri" w:eastAsia="Times New Roman" w:hAnsi="Calibri" w:cs="Calibri"/>
+                <w:color w:val="000000"/>
+                <w:lang w:eastAsia="de-DE"/>
+              </w:rPr>
+              <w:t>KLVornameKurz</w:t>
+            </w:r>
+            <w:proofErr w:type="spellEnd"/>
+            <w:r>
+              <w:rPr>
+                <w:rFonts w:ascii="Calibri" w:eastAsia="Times New Roman" w:hAnsi="Calibri" w:cs="Calibri"/>
+                <w:color w:val="000000"/>
+                <w:lang w:eastAsia="de-DE"/>
+              </w:rPr>
+              <w:t>$</w:t>
             </w:r>
           </w:p>
         </w:tc>
@@ -18233,7 +18965,25 @@
                 <w:color w:val="000000"/>
                 <w:lang w:eastAsia="de-DE"/>
               </w:rPr>
-              <w:t>$KLAmt$</w:t>
+              <w:t>$</w:t>
+            </w:r>
+            <w:proofErr w:type="spellStart"/>
+            <w:r>
+              <w:rPr>
+                <w:rFonts w:ascii="Calibri" w:eastAsia="Times New Roman" w:hAnsi="Calibri" w:cs="Calibri"/>
+                <w:color w:val="000000"/>
+                <w:lang w:eastAsia="de-DE"/>
+              </w:rPr>
+              <w:t>KLAmt</w:t>
+            </w:r>
+            <w:proofErr w:type="spellEnd"/>
+            <w:r>
+              <w:rPr>
+                <w:rFonts w:ascii="Calibri" w:eastAsia="Times New Roman" w:hAnsi="Calibri" w:cs="Calibri"/>
+                <w:color w:val="000000"/>
+                <w:lang w:eastAsia="de-DE"/>
+              </w:rPr>
+              <w:t>$</w:t>
             </w:r>
           </w:p>
         </w:tc>
@@ -18265,7 +19015,25 @@
                 <w:color w:val="000000"/>
                 <w:lang w:eastAsia="de-DE"/>
               </w:rPr>
-              <w:t>"StR""</w:t>
+              <w:t>"</w:t>
+            </w:r>
+            <w:proofErr w:type="spellStart"/>
+            <w:r>
+              <w:rPr>
+                <w:rFonts w:ascii="Calibri" w:eastAsia="Times New Roman" w:hAnsi="Calibri" w:cs="Calibri"/>
+                <w:color w:val="000000"/>
+                <w:lang w:eastAsia="de-DE"/>
+              </w:rPr>
+              <w:t>StR</w:t>
+            </w:r>
+            <w:proofErr w:type="spellEnd"/>
+            <w:r>
+              <w:rPr>
+                <w:rFonts w:ascii="Calibri" w:eastAsia="Times New Roman" w:hAnsi="Calibri" w:cs="Calibri"/>
+                <w:color w:val="000000"/>
+                <w:lang w:eastAsia="de-DE"/>
+              </w:rPr>
+              <w:t>""</w:t>
             </w:r>
           </w:p>
         </w:tc>
@@ -18297,7 +19065,25 @@
                 <w:color w:val="000000"/>
                 <w:lang w:eastAsia="de-DE"/>
               </w:rPr>
-              <w:t>"StR"</w:t>
+              <w:t>"</w:t>
+            </w:r>
+            <w:proofErr w:type="spellStart"/>
+            <w:r>
+              <w:rPr>
+                <w:rFonts w:ascii="Calibri" w:eastAsia="Times New Roman" w:hAnsi="Calibri" w:cs="Calibri"/>
+                <w:color w:val="000000"/>
+                <w:lang w:eastAsia="de-DE"/>
+              </w:rPr>
+              <w:t>StR</w:t>
+            </w:r>
+            <w:proofErr w:type="spellEnd"/>
+            <w:r>
+              <w:rPr>
+                <w:rFonts w:ascii="Calibri" w:eastAsia="Times New Roman" w:hAnsi="Calibri" w:cs="Calibri"/>
+                <w:color w:val="000000"/>
+                <w:lang w:eastAsia="de-DE"/>
+              </w:rPr>
+              <w:t>"</w:t>
             </w:r>
           </w:p>
         </w:tc>
@@ -18329,7 +19115,25 @@
                 <w:color w:val="000000"/>
                 <w:lang w:eastAsia="de-DE"/>
               </w:rPr>
-              <w:t>"StR""</w:t>
+              <w:t>"</w:t>
+            </w:r>
+            <w:proofErr w:type="spellStart"/>
+            <w:r>
+              <w:rPr>
+                <w:rFonts w:ascii="Calibri" w:eastAsia="Times New Roman" w:hAnsi="Calibri" w:cs="Calibri"/>
+                <w:color w:val="000000"/>
+                <w:lang w:eastAsia="de-DE"/>
+              </w:rPr>
+              <w:t>StR</w:t>
+            </w:r>
+            <w:proofErr w:type="spellEnd"/>
+            <w:r>
+              <w:rPr>
+                <w:rFonts w:ascii="Calibri" w:eastAsia="Times New Roman" w:hAnsi="Calibri" w:cs="Calibri"/>
+                <w:color w:val="000000"/>
+                <w:lang w:eastAsia="de-DE"/>
+              </w:rPr>
+              <w:t>""</w:t>
             </w:r>
           </w:p>
         </w:tc>
@@ -18367,7 +19171,25 @@
                 <w:color w:val="000000"/>
                 <w:lang w:eastAsia="de-DE"/>
               </w:rPr>
-              <w:t>$Herr KLName$</w:t>
+              <w:t xml:space="preserve">$Herr </w:t>
+            </w:r>
+            <w:proofErr w:type="spellStart"/>
+            <w:r>
+              <w:rPr>
+                <w:rFonts w:ascii="Calibri" w:eastAsia="Times New Roman" w:hAnsi="Calibri" w:cs="Calibri"/>
+                <w:color w:val="000000"/>
+                <w:lang w:eastAsia="de-DE"/>
+              </w:rPr>
+              <w:t>KLName</w:t>
+            </w:r>
+            <w:proofErr w:type="spellEnd"/>
+            <w:r>
+              <w:rPr>
+                <w:rFonts w:ascii="Calibri" w:eastAsia="Times New Roman" w:hAnsi="Calibri" w:cs="Calibri"/>
+                <w:color w:val="000000"/>
+                <w:lang w:eastAsia="de-DE"/>
+              </w:rPr>
+              <w:t>$</w:t>
             </w:r>
           </w:p>
         </w:tc>
@@ -18517,7 +19339,23 @@
                 <w:rFonts w:eastAsia="Times New Roman"/>
                 <w:lang w:eastAsia="de-DE"/>
               </w:rPr>
-              <w:t>Platzhalter stv. Klassenleitung</w:t>
+              <w:t xml:space="preserve">Platzhalter </w:t>
+            </w:r>
+            <w:proofErr w:type="spellStart"/>
+            <w:r>
+              <w:rPr>
+                <w:rFonts w:eastAsia="Times New Roman"/>
+                <w:lang w:eastAsia="de-DE"/>
+              </w:rPr>
+              <w:t>stv</w:t>
+            </w:r>
+            <w:proofErr w:type="spellEnd"/>
+            <w:r>
+              <w:rPr>
+                <w:rFonts w:eastAsia="Times New Roman"/>
+                <w:lang w:eastAsia="de-DE"/>
+              </w:rPr>
+              <w:t>. Klassenleitung</w:t>
             </w:r>
             <w:bookmarkEnd w:id="36"/>
           </w:p>
@@ -18664,7 +19502,25 @@
                 <w:color w:val="000000"/>
                 <w:lang w:eastAsia="de-DE"/>
               </w:rPr>
-              <w:t>$SKlassenlehrer$</w:t>
+              <w:t>$</w:t>
+            </w:r>
+            <w:proofErr w:type="spellStart"/>
+            <w:r>
+              <w:rPr>
+                <w:rFonts w:ascii="Calibri" w:eastAsia="Times New Roman" w:hAnsi="Calibri" w:cs="Calibri"/>
+                <w:color w:val="000000"/>
+                <w:lang w:eastAsia="de-DE"/>
+              </w:rPr>
+              <w:t>SKlassenlehrer</w:t>
+            </w:r>
+            <w:proofErr w:type="spellEnd"/>
+            <w:r>
+              <w:rPr>
+                <w:rFonts w:ascii="Calibri" w:eastAsia="Times New Roman" w:hAnsi="Calibri" w:cs="Calibri"/>
+                <w:color w:val="000000"/>
+                <w:lang w:eastAsia="de-DE"/>
+              </w:rPr>
+              <w:t>$</w:t>
             </w:r>
           </w:p>
         </w:tc>
@@ -18940,7 +19796,25 @@
                 <w:color w:val="000000"/>
                 <w:lang w:eastAsia="de-DE"/>
               </w:rPr>
-              <w:t>$der SKlassenlehrer$</w:t>
+              <w:t xml:space="preserve">$der </w:t>
+            </w:r>
+            <w:proofErr w:type="spellStart"/>
+            <w:r>
+              <w:rPr>
+                <w:rFonts w:ascii="Calibri" w:eastAsia="Times New Roman" w:hAnsi="Calibri" w:cs="Calibri"/>
+                <w:color w:val="000000"/>
+                <w:lang w:eastAsia="de-DE"/>
+              </w:rPr>
+              <w:t>SKlassenlehrer</w:t>
+            </w:r>
+            <w:proofErr w:type="spellEnd"/>
+            <w:r>
+              <w:rPr>
+                <w:rFonts w:ascii="Calibri" w:eastAsia="Times New Roman" w:hAnsi="Calibri" w:cs="Calibri"/>
+                <w:color w:val="000000"/>
+                <w:lang w:eastAsia="de-DE"/>
+              </w:rPr>
+              <w:t>$</w:t>
             </w:r>
           </w:p>
         </w:tc>
@@ -19071,7 +19945,25 @@
                 <w:lang w:eastAsia="de-DE"/>
               </w:rPr>
               <w:br/>
-              <w:t>"der stellvertretende Stufenleiter"</w:t>
+              <w:t>"</w:t>
+            </w:r>
+            <w:proofErr w:type="gramStart"/>
+            <w:r>
+              <w:rPr>
+                <w:rFonts w:ascii="Calibri" w:eastAsia="Times New Roman" w:hAnsi="Calibri" w:cs="Calibri"/>
+                <w:color w:val="000000"/>
+                <w:lang w:eastAsia="de-DE"/>
+              </w:rPr>
+              <w:t>der stellvertretende Stufenleiter</w:t>
+            </w:r>
+            <w:proofErr w:type="gramEnd"/>
+            <w:r>
+              <w:rPr>
+                <w:rFonts w:ascii="Calibri" w:eastAsia="Times New Roman" w:hAnsi="Calibri" w:cs="Calibri"/>
+                <w:color w:val="000000"/>
+                <w:lang w:eastAsia="de-DE"/>
+              </w:rPr>
+              <w:t>"</w:t>
             </w:r>
             <w:r>
               <w:rPr>
@@ -19264,7 +20156,25 @@
                 <w:color w:val="000000"/>
                 <w:lang w:eastAsia="de-DE"/>
               </w:rPr>
-              <w:t>$den SKlassenlehrer$</w:t>
+              <w:t xml:space="preserve">$den </w:t>
+            </w:r>
+            <w:proofErr w:type="spellStart"/>
+            <w:r>
+              <w:rPr>
+                <w:rFonts w:ascii="Calibri" w:eastAsia="Times New Roman" w:hAnsi="Calibri" w:cs="Calibri"/>
+                <w:color w:val="000000"/>
+                <w:lang w:eastAsia="de-DE"/>
+              </w:rPr>
+              <w:t>SKlassenlehrer</w:t>
+            </w:r>
+            <w:proofErr w:type="spellEnd"/>
+            <w:r>
+              <w:rPr>
+                <w:rFonts w:ascii="Calibri" w:eastAsia="Times New Roman" w:hAnsi="Calibri" w:cs="Calibri"/>
+                <w:color w:val="000000"/>
+                <w:lang w:eastAsia="de-DE"/>
+              </w:rPr>
+              <w:t>$</w:t>
             </w:r>
           </w:p>
         </w:tc>
@@ -19427,7 +20337,25 @@
                 <w:lang w:eastAsia="de-DE"/>
               </w:rPr>
               <w:br/>
-              <w:t>"den stellvertretenden Stufenleiter"</w:t>
+              <w:t>"</w:t>
+            </w:r>
+            <w:proofErr w:type="gramStart"/>
+            <w:r>
+              <w:rPr>
+                <w:rFonts w:ascii="Calibri" w:eastAsia="Times New Roman" w:hAnsi="Calibri" w:cs="Calibri"/>
+                <w:color w:val="000000"/>
+                <w:lang w:eastAsia="de-DE"/>
+              </w:rPr>
+              <w:t>den stellvertretenden Stufenleiter</w:t>
+            </w:r>
+            <w:proofErr w:type="gramEnd"/>
+            <w:r>
+              <w:rPr>
+                <w:rFonts w:ascii="Calibri" w:eastAsia="Times New Roman" w:hAnsi="Calibri" w:cs="Calibri"/>
+                <w:color w:val="000000"/>
+                <w:lang w:eastAsia="de-DE"/>
+              </w:rPr>
+              <w:t>"</w:t>
             </w:r>
             <w:r>
               <w:rPr>
@@ -19620,7 +20548,25 @@
                 <w:color w:val="000000"/>
                 <w:lang w:eastAsia="de-DE"/>
               </w:rPr>
-              <w:t>$dem SKlassenlehrer$</w:t>
+              <w:t xml:space="preserve">$dem </w:t>
+            </w:r>
+            <w:proofErr w:type="spellStart"/>
+            <w:r>
+              <w:rPr>
+                <w:rFonts w:ascii="Calibri" w:eastAsia="Times New Roman" w:hAnsi="Calibri" w:cs="Calibri"/>
+                <w:color w:val="000000"/>
+                <w:lang w:eastAsia="de-DE"/>
+              </w:rPr>
+              <w:t>SKlassenlehrer</w:t>
+            </w:r>
+            <w:proofErr w:type="spellEnd"/>
+            <w:r>
+              <w:rPr>
+                <w:rFonts w:ascii="Calibri" w:eastAsia="Times New Roman" w:hAnsi="Calibri" w:cs="Calibri"/>
+                <w:color w:val="000000"/>
+                <w:lang w:eastAsia="de-DE"/>
+              </w:rPr>
+              <w:t>$</w:t>
             </w:r>
           </w:p>
         </w:tc>
@@ -19783,7 +20729,25 @@
                 <w:lang w:eastAsia="de-DE"/>
               </w:rPr>
               <w:br/>
-              <w:t>"dem stellvertretenden Stufenleiter"</w:t>
+              <w:t>"</w:t>
+            </w:r>
+            <w:proofErr w:type="gramStart"/>
+            <w:r>
+              <w:rPr>
+                <w:rFonts w:ascii="Calibri" w:eastAsia="Times New Roman" w:hAnsi="Calibri" w:cs="Calibri"/>
+                <w:color w:val="000000"/>
+                <w:lang w:eastAsia="de-DE"/>
+              </w:rPr>
+              <w:t>dem stellvertretenden Stufenleiter</w:t>
+            </w:r>
+            <w:proofErr w:type="gramEnd"/>
+            <w:r>
+              <w:rPr>
+                <w:rFonts w:ascii="Calibri" w:eastAsia="Times New Roman" w:hAnsi="Calibri" w:cs="Calibri"/>
+                <w:color w:val="000000"/>
+                <w:lang w:eastAsia="de-DE"/>
+              </w:rPr>
+              <w:t>"</w:t>
             </w:r>
             <w:r>
               <w:rPr>
@@ -19881,7 +20845,16 @@
                 <w:lang w:eastAsia="de-DE"/>
               </w:rPr>
               <w:br/>
-              <w:t>"der stellvertretenden Stufenleitung"</w:t>
+              <w:t>"der stellvertretenden Stufenleitung</w:t>
+            </w:r>
+            <w:proofErr w:type="gramStart"/>
+            <w:r>
+              <w:rPr>
+                <w:rFonts w:ascii="Calibri" w:eastAsia="Times New Roman" w:hAnsi="Calibri" w:cs="Calibri"/>
+                <w:color w:val="000000"/>
+                <w:lang w:eastAsia="de-DE"/>
+              </w:rPr>
+              <w:t>"</w:t>
             </w:r>
             <w:r>
               <w:rPr>
@@ -19897,7 +20870,16 @@
                 <w:color w:val="000000"/>
                 <w:lang w:eastAsia="de-DE"/>
               </w:rPr>
-              <w:t xml:space="preserve">/ </w:t>
+              <w:t>/</w:t>
+            </w:r>
+            <w:proofErr w:type="gramEnd"/>
+            <w:r>
+              <w:rPr>
+                <w:rFonts w:ascii="Calibri" w:eastAsia="Times New Roman" w:hAnsi="Calibri" w:cs="Calibri"/>
+                <w:color w:val="000000"/>
+                <w:lang w:eastAsia="de-DE"/>
+              </w:rPr>
+              <w:t xml:space="preserve"> </w:t>
             </w:r>
             <w:r>
               <w:rPr>
@@ -20008,7 +20990,16 @@
                 <w:color w:val="000000"/>
                 <w:lang w:eastAsia="de-DE"/>
               </w:rPr>
-              <w:t xml:space="preserve"> SKlassenlehrer</w:t>
+              <w:t xml:space="preserve"> </w:t>
+            </w:r>
+            <w:proofErr w:type="spellStart"/>
+            <w:r>
+              <w:rPr>
+                <w:rFonts w:ascii="Calibri" w:eastAsia="Times New Roman" w:hAnsi="Calibri" w:cs="Calibri"/>
+                <w:color w:val="000000"/>
+                <w:lang w:eastAsia="de-DE"/>
+              </w:rPr>
+              <w:t>SKlassenlehrer</w:t>
             </w:r>
             <w:r>
               <w:rPr>
@@ -20018,6 +21009,7 @@
               </w:rPr>
               <w:t>s</w:t>
             </w:r>
+            <w:proofErr w:type="spellEnd"/>
             <w:r>
               <w:rPr>
                 <w:rFonts w:ascii="Calibri" w:eastAsia="Times New Roman" w:hAnsi="Calibri" w:cs="Calibri"/>
@@ -20457,7 +21449,25 @@
                 <w:color w:val="000000"/>
                 <w:lang w:eastAsia="de-DE"/>
               </w:rPr>
-              <w:t>$Dein SKlassenlehrer$</w:t>
+              <w:t xml:space="preserve">$Dein </w:t>
+            </w:r>
+            <w:proofErr w:type="spellStart"/>
+            <w:r>
+              <w:rPr>
+                <w:rFonts w:ascii="Calibri" w:eastAsia="Times New Roman" w:hAnsi="Calibri" w:cs="Calibri"/>
+                <w:color w:val="000000"/>
+                <w:lang w:eastAsia="de-DE"/>
+              </w:rPr>
+              <w:t>SKlassenlehrer</w:t>
+            </w:r>
+            <w:proofErr w:type="spellEnd"/>
+            <w:r>
+              <w:rPr>
+                <w:rFonts w:ascii="Calibri" w:eastAsia="Times New Roman" w:hAnsi="Calibri" w:cs="Calibri"/>
+                <w:color w:val="000000"/>
+                <w:lang w:eastAsia="de-DE"/>
+              </w:rPr>
+              <w:t>$</w:t>
             </w:r>
           </w:p>
         </w:tc>
@@ -20588,7 +21598,25 @@
                 <w:lang w:eastAsia="de-DE"/>
               </w:rPr>
               <w:br/>
-              <w:t>"Dein stellvertretender Stufenleiter"</w:t>
+              <w:t>"</w:t>
+            </w:r>
+            <w:proofErr w:type="gramStart"/>
+            <w:r>
+              <w:rPr>
+                <w:rFonts w:ascii="Calibri" w:eastAsia="Times New Roman" w:hAnsi="Calibri" w:cs="Calibri"/>
+                <w:color w:val="000000"/>
+                <w:lang w:eastAsia="de-DE"/>
+              </w:rPr>
+              <w:t>Dein stellvertretender Stufenleiter</w:t>
+            </w:r>
+            <w:proofErr w:type="gramEnd"/>
+            <w:r>
+              <w:rPr>
+                <w:rFonts w:ascii="Calibri" w:eastAsia="Times New Roman" w:hAnsi="Calibri" w:cs="Calibri"/>
+                <w:color w:val="000000"/>
+                <w:lang w:eastAsia="de-DE"/>
+              </w:rPr>
+              <w:t>"</w:t>
             </w:r>
             <w:r>
               <w:rPr>
@@ -20781,7 +21809,25 @@
                 <w:color w:val="000000"/>
                 <w:lang w:eastAsia="de-DE"/>
               </w:rPr>
-              <w:t>$dein SKlassenlehrer$</w:t>
+              <w:t xml:space="preserve">$dein </w:t>
+            </w:r>
+            <w:proofErr w:type="spellStart"/>
+            <w:r>
+              <w:rPr>
+                <w:rFonts w:ascii="Calibri" w:eastAsia="Times New Roman" w:hAnsi="Calibri" w:cs="Calibri"/>
+                <w:color w:val="000000"/>
+                <w:lang w:eastAsia="de-DE"/>
+              </w:rPr>
+              <w:t>SKlassenlehrer</w:t>
+            </w:r>
+            <w:proofErr w:type="spellEnd"/>
+            <w:r>
+              <w:rPr>
+                <w:rFonts w:ascii="Calibri" w:eastAsia="Times New Roman" w:hAnsi="Calibri" w:cs="Calibri"/>
+                <w:color w:val="000000"/>
+                <w:lang w:eastAsia="de-DE"/>
+              </w:rPr>
+              <w:t>$</w:t>
             </w:r>
           </w:p>
         </w:tc>
@@ -20912,7 +21958,25 @@
                 <w:lang w:eastAsia="de-DE"/>
               </w:rPr>
               <w:br/>
-              <w:t>"dein stellvertretender Stufenleiter"</w:t>
+              <w:t>"</w:t>
+            </w:r>
+            <w:proofErr w:type="gramStart"/>
+            <w:r>
+              <w:rPr>
+                <w:rFonts w:ascii="Calibri" w:eastAsia="Times New Roman" w:hAnsi="Calibri" w:cs="Calibri"/>
+                <w:color w:val="000000"/>
+                <w:lang w:eastAsia="de-DE"/>
+              </w:rPr>
+              <w:t>dein stellvertretender Stufenleiter</w:t>
+            </w:r>
+            <w:proofErr w:type="gramEnd"/>
+            <w:r>
+              <w:rPr>
+                <w:rFonts w:ascii="Calibri" w:eastAsia="Times New Roman" w:hAnsi="Calibri" w:cs="Calibri"/>
+                <w:color w:val="000000"/>
+                <w:lang w:eastAsia="de-DE"/>
+              </w:rPr>
+              <w:t>"</w:t>
             </w:r>
             <w:r>
               <w:rPr>
@@ -21105,7 +22169,25 @@
                 <w:color w:val="000000"/>
                 <w:lang w:eastAsia="de-DE"/>
               </w:rPr>
-              <w:t>$Ihr SKlassenlehrer$</w:t>
+              <w:t xml:space="preserve">$Ihr </w:t>
+            </w:r>
+            <w:proofErr w:type="spellStart"/>
+            <w:r>
+              <w:rPr>
+                <w:rFonts w:ascii="Calibri" w:eastAsia="Times New Roman" w:hAnsi="Calibri" w:cs="Calibri"/>
+                <w:color w:val="000000"/>
+                <w:lang w:eastAsia="de-DE"/>
+              </w:rPr>
+              <w:t>SKlassenlehrer</w:t>
+            </w:r>
+            <w:proofErr w:type="spellEnd"/>
+            <w:r>
+              <w:rPr>
+                <w:rFonts w:ascii="Calibri" w:eastAsia="Times New Roman" w:hAnsi="Calibri" w:cs="Calibri"/>
+                <w:color w:val="000000"/>
+                <w:lang w:eastAsia="de-DE"/>
+              </w:rPr>
+              <w:t>$</w:t>
             </w:r>
           </w:p>
         </w:tc>
@@ -21429,7 +22511,25 @@
                 <w:color w:val="000000"/>
                 <w:lang w:eastAsia="de-DE"/>
               </w:rPr>
-              <w:t>$ihr SKlassenlehrer$</w:t>
+              <w:t xml:space="preserve">$ihr </w:t>
+            </w:r>
+            <w:proofErr w:type="spellStart"/>
+            <w:r>
+              <w:rPr>
+                <w:rFonts w:ascii="Calibri" w:eastAsia="Times New Roman" w:hAnsi="Calibri" w:cs="Calibri"/>
+                <w:color w:val="000000"/>
+                <w:lang w:eastAsia="de-DE"/>
+              </w:rPr>
+              <w:t>SKlassenlehrer</w:t>
+            </w:r>
+            <w:proofErr w:type="spellEnd"/>
+            <w:r>
+              <w:rPr>
+                <w:rFonts w:ascii="Calibri" w:eastAsia="Times New Roman" w:hAnsi="Calibri" w:cs="Calibri"/>
+                <w:color w:val="000000"/>
+                <w:lang w:eastAsia="de-DE"/>
+              </w:rPr>
+              <w:t>$</w:t>
             </w:r>
           </w:p>
         </w:tc>
@@ -21753,7 +22853,25 @@
                 <w:color w:val="000000"/>
                 <w:lang w:eastAsia="de-DE"/>
               </w:rPr>
-              <w:t>$SKLAnrede$˽</w:t>
+              <w:t>$</w:t>
+            </w:r>
+            <w:proofErr w:type="spellStart"/>
+            <w:r>
+              <w:rPr>
+                <w:rFonts w:ascii="Calibri" w:eastAsia="Times New Roman" w:hAnsi="Calibri" w:cs="Calibri"/>
+                <w:color w:val="000000"/>
+                <w:lang w:eastAsia="de-DE"/>
+              </w:rPr>
+              <w:t>SKLAnrede</w:t>
+            </w:r>
+            <w:proofErr w:type="spellEnd"/>
+            <w:r>
+              <w:rPr>
+                <w:rFonts w:ascii="Calibri" w:eastAsia="Times New Roman" w:hAnsi="Calibri" w:cs="Calibri"/>
+                <w:color w:val="000000"/>
+                <w:lang w:eastAsia="de-DE"/>
+              </w:rPr>
+              <w:t>$˽</w:t>
             </w:r>
           </w:p>
         </w:tc>
@@ -21919,7 +23037,25 @@
                 <w:color w:val="000000"/>
                 <w:lang w:eastAsia="de-DE"/>
               </w:rPr>
-              <w:t>$SKLTitel$˽</w:t>
+              <w:t>$</w:t>
+            </w:r>
+            <w:proofErr w:type="spellStart"/>
+            <w:r>
+              <w:rPr>
+                <w:rFonts w:ascii="Calibri" w:eastAsia="Times New Roman" w:hAnsi="Calibri" w:cs="Calibri"/>
+                <w:color w:val="000000"/>
+                <w:lang w:eastAsia="de-DE"/>
+              </w:rPr>
+              <w:t>SKLTitel</w:t>
+            </w:r>
+            <w:proofErr w:type="spellEnd"/>
+            <w:r>
+              <w:rPr>
+                <w:rFonts w:ascii="Calibri" w:eastAsia="Times New Roman" w:hAnsi="Calibri" w:cs="Calibri"/>
+                <w:color w:val="000000"/>
+                <w:lang w:eastAsia="de-DE"/>
+              </w:rPr>
+              <w:t>$˽</w:t>
             </w:r>
           </w:p>
         </w:tc>
@@ -22053,7 +23189,25 @@
                 <w:color w:val="000000"/>
                 <w:lang w:eastAsia="de-DE"/>
               </w:rPr>
-              <w:t>$SKLName$</w:t>
+              <w:t>$</w:t>
+            </w:r>
+            <w:proofErr w:type="spellStart"/>
+            <w:r>
+              <w:rPr>
+                <w:rFonts w:ascii="Calibri" w:eastAsia="Times New Roman" w:hAnsi="Calibri" w:cs="Calibri"/>
+                <w:color w:val="000000"/>
+                <w:lang w:eastAsia="de-DE"/>
+              </w:rPr>
+              <w:t>SKLName</w:t>
+            </w:r>
+            <w:proofErr w:type="spellEnd"/>
+            <w:r>
+              <w:rPr>
+                <w:rFonts w:ascii="Calibri" w:eastAsia="Times New Roman" w:hAnsi="Calibri" w:cs="Calibri"/>
+                <w:color w:val="000000"/>
+                <w:lang w:eastAsia="de-DE"/>
+              </w:rPr>
+              <w:t>$</w:t>
             </w:r>
           </w:p>
         </w:tc>
@@ -22188,7 +23342,25 @@
                 <w:lang w:eastAsia="de-DE"/>
               </w:rPr>
               <w:lastRenderedPageBreak/>
-              <w:t>$SKLVorname$</w:t>
+              <w:t>$</w:t>
+            </w:r>
+            <w:proofErr w:type="spellStart"/>
+            <w:r>
+              <w:rPr>
+                <w:rFonts w:ascii="Calibri" w:eastAsia="Times New Roman" w:hAnsi="Calibri" w:cs="Calibri"/>
+                <w:color w:val="000000"/>
+                <w:lang w:eastAsia="de-DE"/>
+              </w:rPr>
+              <w:t>SKLVorname</w:t>
+            </w:r>
+            <w:proofErr w:type="spellEnd"/>
+            <w:r>
+              <w:rPr>
+                <w:rFonts w:ascii="Calibri" w:eastAsia="Times New Roman" w:hAnsi="Calibri" w:cs="Calibri"/>
+                <w:color w:val="000000"/>
+                <w:lang w:eastAsia="de-DE"/>
+              </w:rPr>
+              <w:t>$</w:t>
             </w:r>
           </w:p>
         </w:tc>
@@ -22322,7 +23494,25 @@
                 <w:color w:val="000000"/>
                 <w:lang w:eastAsia="de-DE"/>
               </w:rPr>
-              <w:t>$SKLVornameKurz$</w:t>
+              <w:t>$</w:t>
+            </w:r>
+            <w:proofErr w:type="spellStart"/>
+            <w:r>
+              <w:rPr>
+                <w:rFonts w:ascii="Calibri" w:eastAsia="Times New Roman" w:hAnsi="Calibri" w:cs="Calibri"/>
+                <w:color w:val="000000"/>
+                <w:lang w:eastAsia="de-DE"/>
+              </w:rPr>
+              <w:t>SKLVornameKurz</w:t>
+            </w:r>
+            <w:proofErr w:type="spellEnd"/>
+            <w:r>
+              <w:rPr>
+                <w:rFonts w:ascii="Calibri" w:eastAsia="Times New Roman" w:hAnsi="Calibri" w:cs="Calibri"/>
+                <w:color w:val="000000"/>
+                <w:lang w:eastAsia="de-DE"/>
+              </w:rPr>
+              <w:t>$</w:t>
             </w:r>
           </w:p>
         </w:tc>
@@ -22456,7 +23646,25 @@
                 <w:color w:val="000000"/>
                 <w:lang w:eastAsia="de-DE"/>
               </w:rPr>
-              <w:t>$SKLAmt$</w:t>
+              <w:t>$</w:t>
+            </w:r>
+            <w:proofErr w:type="spellStart"/>
+            <w:r>
+              <w:rPr>
+                <w:rFonts w:ascii="Calibri" w:eastAsia="Times New Roman" w:hAnsi="Calibri" w:cs="Calibri"/>
+                <w:color w:val="000000"/>
+                <w:lang w:eastAsia="de-DE"/>
+              </w:rPr>
+              <w:t>SKLAmt</w:t>
+            </w:r>
+            <w:proofErr w:type="spellEnd"/>
+            <w:r>
+              <w:rPr>
+                <w:rFonts w:ascii="Calibri" w:eastAsia="Times New Roman" w:hAnsi="Calibri" w:cs="Calibri"/>
+                <w:color w:val="000000"/>
+                <w:lang w:eastAsia="de-DE"/>
+              </w:rPr>
+              <w:t>$</w:t>
             </w:r>
           </w:p>
         </w:tc>
@@ -22488,7 +23696,25 @@
                 <w:color w:val="000000"/>
                 <w:lang w:eastAsia="de-DE"/>
               </w:rPr>
-              <w:t>"StR""</w:t>
+              <w:t>"</w:t>
+            </w:r>
+            <w:proofErr w:type="spellStart"/>
+            <w:r>
+              <w:rPr>
+                <w:rFonts w:ascii="Calibri" w:eastAsia="Times New Roman" w:hAnsi="Calibri" w:cs="Calibri"/>
+                <w:color w:val="000000"/>
+                <w:lang w:eastAsia="de-DE"/>
+              </w:rPr>
+              <w:t>StR</w:t>
+            </w:r>
+            <w:proofErr w:type="spellEnd"/>
+            <w:r>
+              <w:rPr>
+                <w:rFonts w:ascii="Calibri" w:eastAsia="Times New Roman" w:hAnsi="Calibri" w:cs="Calibri"/>
+                <w:color w:val="000000"/>
+                <w:lang w:eastAsia="de-DE"/>
+              </w:rPr>
+              <w:t>""</w:t>
             </w:r>
           </w:p>
         </w:tc>
@@ -22520,7 +23746,25 @@
                 <w:color w:val="000000"/>
                 <w:lang w:eastAsia="de-DE"/>
               </w:rPr>
-              <w:t>"StR"</w:t>
+              <w:t>"</w:t>
+            </w:r>
+            <w:proofErr w:type="spellStart"/>
+            <w:r>
+              <w:rPr>
+                <w:rFonts w:ascii="Calibri" w:eastAsia="Times New Roman" w:hAnsi="Calibri" w:cs="Calibri"/>
+                <w:color w:val="000000"/>
+                <w:lang w:eastAsia="de-DE"/>
+              </w:rPr>
+              <w:t>StR</w:t>
+            </w:r>
+            <w:proofErr w:type="spellEnd"/>
+            <w:r>
+              <w:rPr>
+                <w:rFonts w:ascii="Calibri" w:eastAsia="Times New Roman" w:hAnsi="Calibri" w:cs="Calibri"/>
+                <w:color w:val="000000"/>
+                <w:lang w:eastAsia="de-DE"/>
+              </w:rPr>
+              <w:t>"</w:t>
             </w:r>
           </w:p>
         </w:tc>
@@ -22552,7 +23796,25 @@
                 <w:color w:val="000000"/>
                 <w:lang w:eastAsia="de-DE"/>
               </w:rPr>
-              <w:t>"StR"</w:t>
+              <w:t>"</w:t>
+            </w:r>
+            <w:proofErr w:type="spellStart"/>
+            <w:r>
+              <w:rPr>
+                <w:rFonts w:ascii="Calibri" w:eastAsia="Times New Roman" w:hAnsi="Calibri" w:cs="Calibri"/>
+                <w:color w:val="000000"/>
+                <w:lang w:eastAsia="de-DE"/>
+              </w:rPr>
+              <w:t>StR</w:t>
+            </w:r>
+            <w:proofErr w:type="spellEnd"/>
+            <w:r>
+              <w:rPr>
+                <w:rFonts w:ascii="Calibri" w:eastAsia="Times New Roman" w:hAnsi="Calibri" w:cs="Calibri"/>
+                <w:color w:val="000000"/>
+                <w:lang w:eastAsia="de-DE"/>
+              </w:rPr>
+              <w:t>"</w:t>
             </w:r>
           </w:p>
         </w:tc>
@@ -22590,7 +23852,25 @@
                 <w:color w:val="000000"/>
                 <w:lang w:eastAsia="de-DE"/>
               </w:rPr>
-              <w:t>$Herr SKLName$</w:t>
+              <w:t xml:space="preserve">$Herr </w:t>
+            </w:r>
+            <w:proofErr w:type="spellStart"/>
+            <w:r>
+              <w:rPr>
+                <w:rFonts w:ascii="Calibri" w:eastAsia="Times New Roman" w:hAnsi="Calibri" w:cs="Calibri"/>
+                <w:color w:val="000000"/>
+                <w:lang w:eastAsia="de-DE"/>
+              </w:rPr>
+              <w:t>SKLName</w:t>
+            </w:r>
+            <w:proofErr w:type="spellEnd"/>
+            <w:r>
+              <w:rPr>
+                <w:rFonts w:ascii="Calibri" w:eastAsia="Times New Roman" w:hAnsi="Calibri" w:cs="Calibri"/>
+                <w:color w:val="000000"/>
+                <w:lang w:eastAsia="de-DE"/>
+              </w:rPr>
+              <w:t>$</w:t>
             </w:r>
           </w:p>
         </w:tc>
@@ -23021,7 +24301,25 @@
                 <w:color w:val="000000"/>
                 <w:lang w:eastAsia="de-DE"/>
               </w:rPr>
-              <w:t>$SLAnrede$˽</w:t>
+              <w:t>$</w:t>
+            </w:r>
+            <w:proofErr w:type="spellStart"/>
+            <w:r>
+              <w:rPr>
+                <w:rFonts w:ascii="Calibri" w:eastAsia="Times New Roman" w:hAnsi="Calibri" w:cs="Calibri"/>
+                <w:color w:val="000000"/>
+                <w:lang w:eastAsia="de-DE"/>
+              </w:rPr>
+              <w:t>SLAnrede</w:t>
+            </w:r>
+            <w:proofErr w:type="spellEnd"/>
+            <w:r>
+              <w:rPr>
+                <w:rFonts w:ascii="Calibri" w:eastAsia="Times New Roman" w:hAnsi="Calibri" w:cs="Calibri"/>
+                <w:color w:val="000000"/>
+                <w:lang w:eastAsia="de-DE"/>
+              </w:rPr>
+              <w:t>$˽</w:t>
             </w:r>
           </w:p>
         </w:tc>
@@ -23187,7 +24485,25 @@
                 <w:color w:val="000000"/>
                 <w:lang w:eastAsia="de-DE"/>
               </w:rPr>
-              <w:t>$SLTitel$˽</w:t>
+              <w:t>$</w:t>
+            </w:r>
+            <w:proofErr w:type="spellStart"/>
+            <w:r>
+              <w:rPr>
+                <w:rFonts w:ascii="Calibri" w:eastAsia="Times New Roman" w:hAnsi="Calibri" w:cs="Calibri"/>
+                <w:color w:val="000000"/>
+                <w:lang w:eastAsia="de-DE"/>
+              </w:rPr>
+              <w:t>SLTitel</w:t>
+            </w:r>
+            <w:proofErr w:type="spellEnd"/>
+            <w:r>
+              <w:rPr>
+                <w:rFonts w:ascii="Calibri" w:eastAsia="Times New Roman" w:hAnsi="Calibri" w:cs="Calibri"/>
+                <w:color w:val="000000"/>
+                <w:lang w:eastAsia="de-DE"/>
+              </w:rPr>
+              <w:t>$˽</w:t>
             </w:r>
           </w:p>
         </w:tc>
@@ -23321,7 +24637,25 @@
                 <w:color w:val="000000"/>
                 <w:lang w:eastAsia="de-DE"/>
               </w:rPr>
-              <w:t>$SLName$</w:t>
+              <w:t>$</w:t>
+            </w:r>
+            <w:proofErr w:type="spellStart"/>
+            <w:r>
+              <w:rPr>
+                <w:rFonts w:ascii="Calibri" w:eastAsia="Times New Roman" w:hAnsi="Calibri" w:cs="Calibri"/>
+                <w:color w:val="000000"/>
+                <w:lang w:eastAsia="de-DE"/>
+              </w:rPr>
+              <w:t>SLName</w:t>
+            </w:r>
+            <w:proofErr w:type="spellEnd"/>
+            <w:r>
+              <w:rPr>
+                <w:rFonts w:ascii="Calibri" w:eastAsia="Times New Roman" w:hAnsi="Calibri" w:cs="Calibri"/>
+                <w:color w:val="000000"/>
+                <w:lang w:eastAsia="de-DE"/>
+              </w:rPr>
+              <w:t>$</w:t>
             </w:r>
           </w:p>
         </w:tc>
@@ -23455,7 +24789,25 @@
                 <w:color w:val="000000"/>
                 <w:lang w:eastAsia="de-DE"/>
               </w:rPr>
-              <w:t>$SLVorname$</w:t>
+              <w:t>$</w:t>
+            </w:r>
+            <w:proofErr w:type="spellStart"/>
+            <w:r>
+              <w:rPr>
+                <w:rFonts w:ascii="Calibri" w:eastAsia="Times New Roman" w:hAnsi="Calibri" w:cs="Calibri"/>
+                <w:color w:val="000000"/>
+                <w:lang w:eastAsia="de-DE"/>
+              </w:rPr>
+              <w:t>SLVorname</w:t>
+            </w:r>
+            <w:proofErr w:type="spellEnd"/>
+            <w:r>
+              <w:rPr>
+                <w:rFonts w:ascii="Calibri" w:eastAsia="Times New Roman" w:hAnsi="Calibri" w:cs="Calibri"/>
+                <w:color w:val="000000"/>
+                <w:lang w:eastAsia="de-DE"/>
+              </w:rPr>
+              <w:t>$</w:t>
             </w:r>
           </w:p>
         </w:tc>
@@ -23589,7 +24941,25 @@
                 <w:color w:val="000000"/>
                 <w:lang w:eastAsia="de-DE"/>
               </w:rPr>
-              <w:t>$SLVornameKurz$</w:t>
+              <w:t>$</w:t>
+            </w:r>
+            <w:proofErr w:type="spellStart"/>
+            <w:r>
+              <w:rPr>
+                <w:rFonts w:ascii="Calibri" w:eastAsia="Times New Roman" w:hAnsi="Calibri" w:cs="Calibri"/>
+                <w:color w:val="000000"/>
+                <w:lang w:eastAsia="de-DE"/>
+              </w:rPr>
+              <w:t>SLVornameKurz</w:t>
+            </w:r>
+            <w:proofErr w:type="spellEnd"/>
+            <w:r>
+              <w:rPr>
+                <w:rFonts w:ascii="Calibri" w:eastAsia="Times New Roman" w:hAnsi="Calibri" w:cs="Calibri"/>
+                <w:color w:val="000000"/>
+                <w:lang w:eastAsia="de-DE"/>
+              </w:rPr>
+              <w:t>$</w:t>
             </w:r>
           </w:p>
         </w:tc>
@@ -23723,7 +25093,25 @@
                 <w:color w:val="000000"/>
                 <w:lang w:eastAsia="de-DE"/>
               </w:rPr>
-              <w:t>$SLAmt$</w:t>
+              <w:t>$</w:t>
+            </w:r>
+            <w:proofErr w:type="spellStart"/>
+            <w:r>
+              <w:rPr>
+                <w:rFonts w:ascii="Calibri" w:eastAsia="Times New Roman" w:hAnsi="Calibri" w:cs="Calibri"/>
+                <w:color w:val="000000"/>
+                <w:lang w:eastAsia="de-DE"/>
+              </w:rPr>
+              <w:t>SLAmt</w:t>
+            </w:r>
+            <w:proofErr w:type="spellEnd"/>
+            <w:r>
+              <w:rPr>
+                <w:rFonts w:ascii="Calibri" w:eastAsia="Times New Roman" w:hAnsi="Calibri" w:cs="Calibri"/>
+                <w:color w:val="000000"/>
+                <w:lang w:eastAsia="de-DE"/>
+              </w:rPr>
+              <w:t>$</w:t>
             </w:r>
           </w:p>
         </w:tc>
@@ -23857,7 +25245,25 @@
                 <w:color w:val="000000"/>
                 <w:lang w:eastAsia="de-DE"/>
               </w:rPr>
-              <w:t>$Herr SLName$</w:t>
+              <w:t xml:space="preserve">$Herr </w:t>
+            </w:r>
+            <w:proofErr w:type="spellStart"/>
+            <w:r>
+              <w:rPr>
+                <w:rFonts w:ascii="Calibri" w:eastAsia="Times New Roman" w:hAnsi="Calibri" w:cs="Calibri"/>
+                <w:color w:val="000000"/>
+                <w:lang w:eastAsia="de-DE"/>
+              </w:rPr>
+              <w:t>SLName</w:t>
+            </w:r>
+            <w:proofErr w:type="spellEnd"/>
+            <w:r>
+              <w:rPr>
+                <w:rFonts w:ascii="Calibri" w:eastAsia="Times New Roman" w:hAnsi="Calibri" w:cs="Calibri"/>
+                <w:color w:val="000000"/>
+                <w:lang w:eastAsia="de-DE"/>
+              </w:rPr>
+              <w:t>$</w:t>
             </w:r>
           </w:p>
         </w:tc>
@@ -24007,7 +25413,23 @@
                 <w:rFonts w:eastAsia="Times New Roman"/>
                 <w:lang w:eastAsia="de-DE"/>
               </w:rPr>
-              <w:t>Platzhalter stv. Schulleitung</w:t>
+              <w:t xml:space="preserve">Platzhalter </w:t>
+            </w:r>
+            <w:proofErr w:type="spellStart"/>
+            <w:r>
+              <w:rPr>
+                <w:rFonts w:eastAsia="Times New Roman"/>
+                <w:lang w:eastAsia="de-DE"/>
+              </w:rPr>
+              <w:t>stv</w:t>
+            </w:r>
+            <w:proofErr w:type="spellEnd"/>
+            <w:r>
+              <w:rPr>
+                <w:rFonts w:eastAsia="Times New Roman"/>
+                <w:lang w:eastAsia="de-DE"/>
+              </w:rPr>
+              <w:t>. Schulleitung</w:t>
             </w:r>
             <w:bookmarkEnd w:id="38"/>
           </w:p>
@@ -24154,7 +25576,25 @@
                 <w:color w:val="000000"/>
                 <w:lang w:eastAsia="de-DE"/>
               </w:rPr>
-              <w:t>$SSchulleiter$</w:t>
+              <w:t>$</w:t>
+            </w:r>
+            <w:proofErr w:type="spellStart"/>
+            <w:r>
+              <w:rPr>
+                <w:rFonts w:ascii="Calibri" w:eastAsia="Times New Roman" w:hAnsi="Calibri" w:cs="Calibri"/>
+                <w:color w:val="000000"/>
+                <w:lang w:eastAsia="de-DE"/>
+              </w:rPr>
+              <w:t>SSchulleiter</w:t>
+            </w:r>
+            <w:proofErr w:type="spellEnd"/>
+            <w:r>
+              <w:rPr>
+                <w:rFonts w:ascii="Calibri" w:eastAsia="Times New Roman" w:hAnsi="Calibri" w:cs="Calibri"/>
+                <w:color w:val="000000"/>
+                <w:lang w:eastAsia="de-DE"/>
+              </w:rPr>
+              <w:t>$</w:t>
             </w:r>
           </w:p>
         </w:tc>
@@ -24288,7 +25728,25 @@
                 <w:color w:val="000000"/>
                 <w:lang w:eastAsia="de-DE"/>
               </w:rPr>
-              <w:t>$SSLAnrede$˽</w:t>
+              <w:t>$</w:t>
+            </w:r>
+            <w:proofErr w:type="spellStart"/>
+            <w:r>
+              <w:rPr>
+                <w:rFonts w:ascii="Calibri" w:eastAsia="Times New Roman" w:hAnsi="Calibri" w:cs="Calibri"/>
+                <w:color w:val="000000"/>
+                <w:lang w:eastAsia="de-DE"/>
+              </w:rPr>
+              <w:t>SSLAnrede</w:t>
+            </w:r>
+            <w:proofErr w:type="spellEnd"/>
+            <w:r>
+              <w:rPr>
+                <w:rFonts w:ascii="Calibri" w:eastAsia="Times New Roman" w:hAnsi="Calibri" w:cs="Calibri"/>
+                <w:color w:val="000000"/>
+                <w:lang w:eastAsia="de-DE"/>
+              </w:rPr>
+              <w:t>$˽</w:t>
             </w:r>
           </w:p>
         </w:tc>
@@ -24454,7 +25912,25 @@
                 <w:color w:val="000000"/>
                 <w:lang w:eastAsia="de-DE"/>
               </w:rPr>
-              <w:t>$SSLTitel$˽</w:t>
+              <w:t>$</w:t>
+            </w:r>
+            <w:proofErr w:type="spellStart"/>
+            <w:r>
+              <w:rPr>
+                <w:rFonts w:ascii="Calibri" w:eastAsia="Times New Roman" w:hAnsi="Calibri" w:cs="Calibri"/>
+                <w:color w:val="000000"/>
+                <w:lang w:eastAsia="de-DE"/>
+              </w:rPr>
+              <w:t>SSLTitel</w:t>
+            </w:r>
+            <w:proofErr w:type="spellEnd"/>
+            <w:r>
+              <w:rPr>
+                <w:rFonts w:ascii="Calibri" w:eastAsia="Times New Roman" w:hAnsi="Calibri" w:cs="Calibri"/>
+                <w:color w:val="000000"/>
+                <w:lang w:eastAsia="de-DE"/>
+              </w:rPr>
+              <w:t>$˽</w:t>
             </w:r>
           </w:p>
         </w:tc>
@@ -24588,7 +26064,25 @@
                 <w:color w:val="000000"/>
                 <w:lang w:eastAsia="de-DE"/>
               </w:rPr>
-              <w:t>$SSLName$</w:t>
+              <w:t>$</w:t>
+            </w:r>
+            <w:proofErr w:type="spellStart"/>
+            <w:r>
+              <w:rPr>
+                <w:rFonts w:ascii="Calibri" w:eastAsia="Times New Roman" w:hAnsi="Calibri" w:cs="Calibri"/>
+                <w:color w:val="000000"/>
+                <w:lang w:eastAsia="de-DE"/>
+              </w:rPr>
+              <w:t>SSLName</w:t>
+            </w:r>
+            <w:proofErr w:type="spellEnd"/>
+            <w:r>
+              <w:rPr>
+                <w:rFonts w:ascii="Calibri" w:eastAsia="Times New Roman" w:hAnsi="Calibri" w:cs="Calibri"/>
+                <w:color w:val="000000"/>
+                <w:lang w:eastAsia="de-DE"/>
+              </w:rPr>
+              <w:t>$</w:t>
             </w:r>
           </w:p>
         </w:tc>
@@ -24722,7 +26216,25 @@
                 <w:color w:val="000000"/>
                 <w:lang w:eastAsia="de-DE"/>
               </w:rPr>
-              <w:t>$SSLVorname$</w:t>
+              <w:t>$</w:t>
+            </w:r>
+            <w:proofErr w:type="spellStart"/>
+            <w:r>
+              <w:rPr>
+                <w:rFonts w:ascii="Calibri" w:eastAsia="Times New Roman" w:hAnsi="Calibri" w:cs="Calibri"/>
+                <w:color w:val="000000"/>
+                <w:lang w:eastAsia="de-DE"/>
+              </w:rPr>
+              <w:t>SSLVorname</w:t>
+            </w:r>
+            <w:proofErr w:type="spellEnd"/>
+            <w:r>
+              <w:rPr>
+                <w:rFonts w:ascii="Calibri" w:eastAsia="Times New Roman" w:hAnsi="Calibri" w:cs="Calibri"/>
+                <w:color w:val="000000"/>
+                <w:lang w:eastAsia="de-DE"/>
+              </w:rPr>
+              <w:t>$</w:t>
             </w:r>
           </w:p>
         </w:tc>
@@ -24856,7 +26368,25 @@
                 <w:color w:val="000000"/>
                 <w:lang w:eastAsia="de-DE"/>
               </w:rPr>
-              <w:t>$SSLVornameKurz$</w:t>
+              <w:t>$</w:t>
+            </w:r>
+            <w:proofErr w:type="spellStart"/>
+            <w:r>
+              <w:rPr>
+                <w:rFonts w:ascii="Calibri" w:eastAsia="Times New Roman" w:hAnsi="Calibri" w:cs="Calibri"/>
+                <w:color w:val="000000"/>
+                <w:lang w:eastAsia="de-DE"/>
+              </w:rPr>
+              <w:t>SSLVornameKurz</w:t>
+            </w:r>
+            <w:proofErr w:type="spellEnd"/>
+            <w:r>
+              <w:rPr>
+                <w:rFonts w:ascii="Calibri" w:eastAsia="Times New Roman" w:hAnsi="Calibri" w:cs="Calibri"/>
+                <w:color w:val="000000"/>
+                <w:lang w:eastAsia="de-DE"/>
+              </w:rPr>
+              <w:t>$</w:t>
             </w:r>
           </w:p>
         </w:tc>
@@ -24990,7 +26520,25 @@
                 <w:color w:val="000000"/>
                 <w:lang w:eastAsia="de-DE"/>
               </w:rPr>
-              <w:t>$SSLAmt$</w:t>
+              <w:t>$</w:t>
+            </w:r>
+            <w:proofErr w:type="spellStart"/>
+            <w:r>
+              <w:rPr>
+                <w:rFonts w:ascii="Calibri" w:eastAsia="Times New Roman" w:hAnsi="Calibri" w:cs="Calibri"/>
+                <w:color w:val="000000"/>
+                <w:lang w:eastAsia="de-DE"/>
+              </w:rPr>
+              <w:t>SSLAmt</w:t>
+            </w:r>
+            <w:proofErr w:type="spellEnd"/>
+            <w:r>
+              <w:rPr>
+                <w:rFonts w:ascii="Calibri" w:eastAsia="Times New Roman" w:hAnsi="Calibri" w:cs="Calibri"/>
+                <w:color w:val="000000"/>
+                <w:lang w:eastAsia="de-DE"/>
+              </w:rPr>
+              <w:t>$</w:t>
             </w:r>
           </w:p>
         </w:tc>
@@ -25124,7 +26672,25 @@
                 <w:color w:val="000000"/>
                 <w:lang w:eastAsia="de-DE"/>
               </w:rPr>
-              <w:t>$Herr SSLName$</w:t>
+              <w:t xml:space="preserve">$Herr </w:t>
+            </w:r>
+            <w:proofErr w:type="spellStart"/>
+            <w:r>
+              <w:rPr>
+                <w:rFonts w:ascii="Calibri" w:eastAsia="Times New Roman" w:hAnsi="Calibri" w:cs="Calibri"/>
+                <w:color w:val="000000"/>
+                <w:lang w:eastAsia="de-DE"/>
+              </w:rPr>
+              <w:t>SSLName</w:t>
+            </w:r>
+            <w:proofErr w:type="spellEnd"/>
+            <w:r>
+              <w:rPr>
+                <w:rFonts w:ascii="Calibri" w:eastAsia="Times New Roman" w:hAnsi="Calibri" w:cs="Calibri"/>
+                <w:color w:val="000000"/>
+                <w:lang w:eastAsia="de-DE"/>
+              </w:rPr>
+              <w:t>$</w:t>
             </w:r>
           </w:p>
         </w:tc>
@@ -26321,7 +27887,25 @@
                 <w:color w:val="000000"/>
                 <w:lang w:eastAsia="de-DE"/>
               </w:rPr>
-              <w:t xml:space="preserve">Durch Verwendung von &amp;männliche Form%weibliche Form&amp; </w:t>
+              <w:t xml:space="preserve">Durch Verwendung von &amp;männliche </w:t>
+            </w:r>
+            <w:proofErr w:type="spellStart"/>
+            <w:r>
+              <w:rPr>
+                <w:rFonts w:ascii="Calibri" w:eastAsia="Times New Roman" w:hAnsi="Calibri" w:cs="Calibri"/>
+                <w:color w:val="000000"/>
+                <w:lang w:eastAsia="de-DE"/>
+              </w:rPr>
+              <w:t>Form%weibliche</w:t>
+            </w:r>
+            <w:proofErr w:type="spellEnd"/>
+            <w:r>
+              <w:rPr>
+                <w:rFonts w:ascii="Calibri" w:eastAsia="Times New Roman" w:hAnsi="Calibri" w:cs="Calibri"/>
+                <w:color w:val="000000"/>
+                <w:lang w:eastAsia="de-DE"/>
+              </w:rPr>
+              <w:t xml:space="preserve"> Form&amp; </w:t>
             </w:r>
             <w:r>
               <w:rPr>
@@ -26399,43 +27983,97 @@
                 <w:color w:val="000000"/>
                 <w:lang w:eastAsia="de-DE"/>
               </w:rPr>
-              <w:t>&amp;Klassensprecher%Klassensprecherin&amp;</w:t>
-            </w:r>
-          </w:p>
-          <w:p>
-            <w:pPr>
-              <w:spacing w:after="0" w:line="240" w:lineRule="auto"/>
-              <w:rPr>
-                <w:rFonts w:ascii="Calibri" w:eastAsia="Times New Roman" w:hAnsi="Calibri" w:cs="Calibri"/>
-                <w:color w:val="000000"/>
-                <w:lang w:eastAsia="de-DE"/>
-              </w:rPr>
-            </w:pPr>
-            <w:r>
-              <w:rPr>
-                <w:rFonts w:ascii="Calibri" w:eastAsia="Times New Roman" w:hAnsi="Calibri" w:cs="Calibri"/>
-                <w:color w:val="000000"/>
-                <w:lang w:eastAsia="de-DE"/>
-              </w:rPr>
-              <w:t>&amp;Klassenbuchführer%Klassenbuchführerin&amp;</w:t>
-            </w:r>
-          </w:p>
-          <w:p>
-            <w:pPr>
-              <w:spacing w:after="0" w:line="240" w:lineRule="auto"/>
-              <w:rPr>
-                <w:rFonts w:ascii="Calibri" w:eastAsia="Times New Roman" w:hAnsi="Calibri" w:cs="Calibri"/>
-                <w:color w:val="000000"/>
-                <w:lang w:eastAsia="de-DE"/>
-              </w:rPr>
-            </w:pPr>
-            <w:r>
-              <w:rPr>
-                <w:rFonts w:ascii="Calibri" w:eastAsia="Times New Roman" w:hAnsi="Calibri" w:cs="Calibri"/>
-                <w:color w:val="000000"/>
-                <w:lang w:eastAsia="de-DE"/>
-              </w:rPr>
-              <w:t>&amp;der Junge%das Mädchen&amp;</w:t>
+              <w:t>&amp;</w:t>
+            </w:r>
+            <w:proofErr w:type="spellStart"/>
+            <w:r>
+              <w:rPr>
+                <w:rFonts w:ascii="Calibri" w:eastAsia="Times New Roman" w:hAnsi="Calibri" w:cs="Calibri"/>
+                <w:color w:val="000000"/>
+                <w:lang w:eastAsia="de-DE"/>
+              </w:rPr>
+              <w:t>Klassensprecher%Klassensprecherin</w:t>
+            </w:r>
+            <w:proofErr w:type="spellEnd"/>
+            <w:r>
+              <w:rPr>
+                <w:rFonts w:ascii="Calibri" w:eastAsia="Times New Roman" w:hAnsi="Calibri" w:cs="Calibri"/>
+                <w:color w:val="000000"/>
+                <w:lang w:eastAsia="de-DE"/>
+              </w:rPr>
+              <w:t>&amp;</w:t>
+            </w:r>
+          </w:p>
+          <w:p>
+            <w:pPr>
+              <w:spacing w:after="0" w:line="240" w:lineRule="auto"/>
+              <w:rPr>
+                <w:rFonts w:ascii="Calibri" w:eastAsia="Times New Roman" w:hAnsi="Calibri" w:cs="Calibri"/>
+                <w:color w:val="000000"/>
+                <w:lang w:eastAsia="de-DE"/>
+              </w:rPr>
+            </w:pPr>
+            <w:r>
+              <w:rPr>
+                <w:rFonts w:ascii="Calibri" w:eastAsia="Times New Roman" w:hAnsi="Calibri" w:cs="Calibri"/>
+                <w:color w:val="000000"/>
+                <w:lang w:eastAsia="de-DE"/>
+              </w:rPr>
+              <w:t>&amp;</w:t>
+            </w:r>
+            <w:proofErr w:type="spellStart"/>
+            <w:r>
+              <w:rPr>
+                <w:rFonts w:ascii="Calibri" w:eastAsia="Times New Roman" w:hAnsi="Calibri" w:cs="Calibri"/>
+                <w:color w:val="000000"/>
+                <w:lang w:eastAsia="de-DE"/>
+              </w:rPr>
+              <w:t>Klassenbuchführer%Klassenbuchführerin</w:t>
+            </w:r>
+            <w:proofErr w:type="spellEnd"/>
+            <w:r>
+              <w:rPr>
+                <w:rFonts w:ascii="Calibri" w:eastAsia="Times New Roman" w:hAnsi="Calibri" w:cs="Calibri"/>
+                <w:color w:val="000000"/>
+                <w:lang w:eastAsia="de-DE"/>
+              </w:rPr>
+              <w:t>&amp;</w:t>
+            </w:r>
+          </w:p>
+          <w:p>
+            <w:pPr>
+              <w:spacing w:after="0" w:line="240" w:lineRule="auto"/>
+              <w:rPr>
+                <w:rFonts w:ascii="Calibri" w:eastAsia="Times New Roman" w:hAnsi="Calibri" w:cs="Calibri"/>
+                <w:color w:val="000000"/>
+                <w:lang w:eastAsia="de-DE"/>
+              </w:rPr>
+            </w:pPr>
+            <w:r>
+              <w:rPr>
+                <w:rFonts w:ascii="Calibri" w:eastAsia="Times New Roman" w:hAnsi="Calibri" w:cs="Calibri"/>
+                <w:color w:val="000000"/>
+                <w:lang w:eastAsia="de-DE"/>
+              </w:rPr>
+              <w:t xml:space="preserve">&amp;der </w:t>
+            </w:r>
+            <w:proofErr w:type="spellStart"/>
+            <w:r>
+              <w:rPr>
+                <w:rFonts w:ascii="Calibri" w:eastAsia="Times New Roman" w:hAnsi="Calibri" w:cs="Calibri"/>
+                <w:color w:val="000000"/>
+                <w:lang w:eastAsia="de-DE"/>
+              </w:rPr>
+              <w:t>Junge%das</w:t>
+            </w:r>
+            <w:proofErr w:type="spellEnd"/>
+            <w:r>
+              <w:rPr>
+                <w:rFonts w:ascii="Calibri" w:eastAsia="Times New Roman" w:hAnsi="Calibri" w:cs="Calibri"/>
+                <w:color w:val="000000"/>
+                <w:lang w:eastAsia="de-DE"/>
+              </w:rPr>
+              <w:t xml:space="preserve"> Mädchen&amp;</w:t>
             </w:r>
           </w:p>
         </w:tc>
@@ -26467,7 +28105,6 @@
       <w:bookmarkEnd w:id="42"/>
       <w:bookmarkEnd w:id="43"/>
     </w:p>
-    <w:p/>
     <w:p>
       <w:pPr>
         <w:pBdr>
@@ -26487,34 +28124,7 @@
           <w:sz w:val="24"/>
           <w:szCs w:val="24"/>
         </w:rPr>
-        <w:t>08</w:t>
-      </w:r>
-      <w:r>
-        <w:rPr>
-          <w:b/>
-          <w:bCs/>
-          <w:sz w:val="24"/>
-          <w:szCs w:val="24"/>
-        </w:rPr>
-        <w:t>.0</w:t>
-      </w:r>
-      <w:r>
-        <w:rPr>
-          <w:b/>
-          <w:bCs/>
-          <w:sz w:val="24"/>
-          <w:szCs w:val="24"/>
-        </w:rPr>
-        <w:t>3</w:t>
-      </w:r>
-      <w:r>
-        <w:rPr>
-          <w:b/>
-          <w:bCs/>
-          <w:sz w:val="24"/>
-          <w:szCs w:val="24"/>
-        </w:rPr>
-        <w:t>.2023</w:t>
+        <w:t>23.03.2023</w:t>
       </w:r>
     </w:p>
     <w:p>
@@ -26522,7 +28132,7 @@
         <w:spacing w:after="160" w:line="259" w:lineRule="auto"/>
       </w:pPr>
       <w:r>
-        <w:t>Alle Serienbriefe</w:t>
+        <w:t>Mahnbrief</w:t>
       </w:r>
     </w:p>
     <w:p>
@@ -26535,7 +28145,7 @@
         <w:spacing w:after="160" w:line="259" w:lineRule="auto"/>
       </w:pPr>
       <w:r>
-        <w:t>Viele Schulen tragen in das Datenbankfeld „Name“ den Rufnamen und in das Datenbankfeld „Weitere/Alle Vornamen“ den vollständigen Vornamen ein. Die Serienbriefe wurden aus diesem Grund um folgende Platzhalter erweitert: $AlleVornamen$, $AlleVornamen Name$, $Name, AlleVornamen$, $Name AlleVornamen$, $Lieber AlleVornamen$, $lieber AlleVornamen$.</w:t>
+        <w:t>Im Code des Mahnbriefes fehlten in einer Abfrage zwei Klammern. Die fehlenden Klammern konnten dazu führen, dass im zweiten Halbjahr gemahnte Fächer des ersten Halbjahres aufgelistet wurden, wenn ein abwegiges Mahndatum gesetzt wurde.</w:t>
       </w:r>
     </w:p>
     <w:p>
@@ -26557,7 +28167,7 @@
           <w:sz w:val="24"/>
           <w:szCs w:val="24"/>
         </w:rPr>
-        <w:t>19.01.2023</w:t>
+        <w:t>08.03.2023</w:t>
       </w:r>
     </w:p>
     <w:p>
@@ -26565,7 +28175,7 @@
         <w:spacing w:after="160" w:line="259" w:lineRule="auto"/>
       </w:pPr>
       <w:r>
-        <w:t>Serienbrief Erzieher und Mahnbrief</w:t>
+        <w:t>Alle Serienbriefe</w:t>
       </w:r>
     </w:p>
     <w:p>
@@ -26578,28 +28188,55 @@
         <w:spacing w:after="160" w:line="259" w:lineRule="auto"/>
       </w:pPr>
       <w:r>
-        <w:t xml:space="preserve">Beim Drucken eines </w:t>
-      </w:r>
-      <w:r>
-        <w:t>Erzieher-</w:t>
-      </w:r>
-      <w:r>
-        <w:t xml:space="preserve">Serienbriefs mit Archivierung </w:t>
-      </w:r>
-      <w:r>
-        <w:t xml:space="preserve">lief der Reportgenerator in eine Endlosschliefe. Der Fehler konnte nur </w:t>
-      </w:r>
-      <w:r>
-        <w:t>durch Anpassung des Reportdesigners behoben werden</w:t>
-      </w:r>
-      <w:r>
-        <w:t>.</w:t>
-      </w:r>
-      <w:r>
-        <w:t xml:space="preserve"> Die Prozedur NurErzieherMitAnschreiben wird nun nach Beenden des Reports automatisch zurückgesetzt.</w:t>
-      </w:r>
-      <w:r>
-        <w:t xml:space="preserve"> In den Serienbriefen an Erzieher musste in der Folge die Funktion NurErzieherMitAnschreiben aus dem ReportAfterPrint-Ereignis entfernt werden.</w:t>
+        <w:t>Viele Schulen tragen in das Datenbankfeld „Name“ den Rufnamen und in das Datenbankfeld „Weitere/Alle Vornamen“ den vollständigen Vornamen ein. Die Serienbriefe wurden aus diesem Grund um folgende Platzhalter erweitert: $</w:t>
+      </w:r>
+      <w:proofErr w:type="spellStart"/>
+      <w:r>
+        <w:t>AlleVornamen</w:t>
+      </w:r>
+      <w:proofErr w:type="spellEnd"/>
+      <w:r>
+        <w:t>$, $</w:t>
+      </w:r>
+      <w:proofErr w:type="spellStart"/>
+      <w:r>
+        <w:t>AlleVornamen</w:t>
+      </w:r>
+      <w:proofErr w:type="spellEnd"/>
+      <w:r>
+        <w:t xml:space="preserve"> Name$, $Name, </w:t>
+      </w:r>
+      <w:proofErr w:type="spellStart"/>
+      <w:r>
+        <w:t>AlleVornamen</w:t>
+      </w:r>
+      <w:proofErr w:type="spellEnd"/>
+      <w:r>
+        <w:t xml:space="preserve">$, $Name </w:t>
+      </w:r>
+      <w:proofErr w:type="spellStart"/>
+      <w:r>
+        <w:t>AlleVornamen</w:t>
+      </w:r>
+      <w:proofErr w:type="spellEnd"/>
+      <w:r>
+        <w:t xml:space="preserve">$, $Lieber </w:t>
+      </w:r>
+      <w:proofErr w:type="spellStart"/>
+      <w:r>
+        <w:t>AlleVornamen</w:t>
+      </w:r>
+      <w:proofErr w:type="spellEnd"/>
+      <w:r>
+        <w:t xml:space="preserve">$, $lieber </w:t>
+      </w:r>
+      <w:proofErr w:type="spellStart"/>
+      <w:r>
+        <w:t>AlleVornamen</w:t>
+      </w:r>
+      <w:proofErr w:type="spellEnd"/>
+      <w:r>
+        <w:t>$.</w:t>
       </w:r>
     </w:p>
     <w:p>
@@ -26621,7 +28258,7 @@
           <w:sz w:val="24"/>
           <w:szCs w:val="24"/>
         </w:rPr>
-        <w:t>06.12.2022</w:t>
+        <w:t>19.01.2023</w:t>
       </w:r>
     </w:p>
     <w:p>
@@ -26642,7 +28279,36 @@
         <w:spacing w:after="160" w:line="259" w:lineRule="auto"/>
       </w:pPr>
       <w:r>
-        <w:t>Die Funktion Platzhalter ersetzen wurde optimiert. Nun werden auch volljährige Schülerinnen und Schüler korrekt angesprochen, wenn keine Anrede vorhanden ist. Zudem wurde die Anrede bei Personen ohne eindeutige Anrede vereinheitlicht.</w:t>
+        <w:t xml:space="preserve">Beim Drucken eines </w:t>
+      </w:r>
+      <w:r>
+        <w:t>Erzieher-</w:t>
+      </w:r>
+      <w:r>
+        <w:t xml:space="preserve">Serienbriefs mit Archivierung </w:t>
+      </w:r>
+      <w:r>
+        <w:t xml:space="preserve">lief der Reportgenerator in eine Endlosschliefe. Der Fehler konnte nur </w:t>
+      </w:r>
+      <w:r>
+        <w:t>durch Anpassung des Reportdesigners behoben werden</w:t>
+      </w:r>
+      <w:r>
+        <w:t>.</w:t>
+      </w:r>
+      <w:r>
+        <w:t xml:space="preserve"> Die Prozedur NurErzieherMitAnschreiben wird nun nach Beenden des Reports automatisch zurückgesetzt.</w:t>
+      </w:r>
+      <w:r>
+        <w:t xml:space="preserve"> In den Serienbriefen an Erzieher musste in der Folge die Funktion NurErzieherMitAnschreiben aus dem </w:t>
+      </w:r>
+      <w:proofErr w:type="spellStart"/>
+      <w:r>
+        <w:t>ReportAfterPrint</w:t>
+      </w:r>
+      <w:proofErr w:type="spellEnd"/>
+      <w:r>
+        <w:t>-Ereignis entfernt werden.</w:t>
       </w:r>
     </w:p>
     <w:p>
@@ -26664,7 +28330,7 @@
           <w:sz w:val="24"/>
           <w:szCs w:val="24"/>
         </w:rPr>
-        <w:t>21.05.2022</w:t>
+        <w:t>06.12.2022</w:t>
       </w:r>
     </w:p>
     <w:p>
@@ -26672,7 +28338,7 @@
         <w:spacing w:after="160" w:line="259" w:lineRule="auto"/>
       </w:pPr>
       <w:r>
-        <w:t>Alle Serienbriefe</w:t>
+        <w:t>Serienbrief Erzieher und Mahnbrief</w:t>
       </w:r>
     </w:p>
     <w:p>
@@ -26685,86 +28351,7 @@
         <w:spacing w:after="160" w:line="259" w:lineRule="auto"/>
       </w:pPr>
       <w:r>
-        <w:t>Wenn rtf-Brieftext geladen wurde, kam es zu einer Fehlermeldung, sobald Schild geschlossen wurde. Schild wurde in der Folge nicht ordnungsgemäß beendet und lief unsichtbar als Instanz weiter. Auf diese Weise konnten viele Schild-Instanzen im Hintergrund ausgeführt werden und Speicherplatz belegen. Ursache war Code im GlobalOnDestroy Ereignis. Hier darf anscheinend kein Code eingetragen sein. Der relevante Code wurde in das ReportAfterPrint- und in der Folge auch in das ReportBeforePrint-Ereignis verschoben.</w:t>
-      </w:r>
-    </w:p>
-    <w:p>
-      <w:pPr>
-        <w:pStyle w:val="Listenabsatz"/>
-        <w:numPr>
-          <w:ilvl w:val="0"/>
-          <w:numId w:val="9"/>
-        </w:numPr>
-        <w:spacing w:after="160" w:line="259" w:lineRule="auto"/>
-      </w:pPr>
-      <w:r>
-        <w:t>Es wurden mehrere Platzhalter ergänzt:</w:t>
-      </w:r>
-    </w:p>
-    <w:p>
-      <w:pPr>
-        <w:pStyle w:val="Listenabsatz"/>
-        <w:numPr>
-          <w:ilvl w:val="1"/>
-          <w:numId w:val="9"/>
-        </w:numPr>
-        <w:spacing w:after="160" w:line="259" w:lineRule="auto"/>
-      </w:pPr>
-      <w:r>
-        <w:t>$Schuljahr$ gibt das aktuelle Schuljahr des jeweiligen Schülers in der Form „2021/22“ aus</w:t>
-      </w:r>
-    </w:p>
-    <w:p>
-      <w:pPr>
-        <w:pStyle w:val="Listenabsatz"/>
-        <w:numPr>
-          <w:ilvl w:val="1"/>
-          <w:numId w:val="9"/>
-        </w:numPr>
-        <w:spacing w:after="160" w:line="259" w:lineRule="auto"/>
-      </w:pPr>
-      <w:r>
-        <w:t>$Schuljahr und Abschnitt$ gibt das aktuelle Schuljahr und den aktuellen Abschnitt in der Form „2021/22 1. Halbjahr“ aus</w:t>
-      </w:r>
-    </w:p>
-    <w:p>
-      <w:pPr>
-        <w:pStyle w:val="Listenabsatz"/>
-        <w:numPr>
-          <w:ilvl w:val="1"/>
-          <w:numId w:val="9"/>
-        </w:numPr>
-        <w:spacing w:after="160" w:line="259" w:lineRule="auto"/>
-      </w:pPr>
-      <w:r>
-        <w:t>$Datumsauswahl2$ und $Datumsauswahl3$ eröffnen mit dem bestehenden Platzhalter $Datumsauswahl$ die Möglichkeit bis zu drei Platzhalter für ein Datum in der Kurzform „21.02.2021“ zu verwenden</w:t>
-      </w:r>
-    </w:p>
-    <w:p>
-      <w:pPr>
-        <w:pStyle w:val="Listenabsatz"/>
-        <w:numPr>
-          <w:ilvl w:val="1"/>
-          <w:numId w:val="9"/>
-        </w:numPr>
-        <w:spacing w:after="160" w:line="259" w:lineRule="auto"/>
-      </w:pPr>
-      <w:r>
-        <w:t>$Datumsauswahl Langform2$ und $Datumsauswahl Langform3$ eröffnen mit dem bestehenden Platzhalter $Datumsauswahl Langform$ die Möglichkeit bis zu drei Platzhalter für ein Datum in der Langform „Samstag, 21. Mai 2022“ zu verwenden</w:t>
-      </w:r>
-    </w:p>
-    <w:p>
-      <w:pPr>
-        <w:pStyle w:val="Listenabsatz"/>
-        <w:numPr>
-          <w:ilvl w:val="1"/>
-          <w:numId w:val="9"/>
-        </w:numPr>
-        <w:spacing w:after="160" w:line="259" w:lineRule="auto"/>
-      </w:pPr>
-      <w:r>
-        <w:lastRenderedPageBreak/>
-        <w:t>$Eingabetext2$ und $Eingabetext3$ eröffnet mit dem bestehenden Platzhalter $Eingabetext$ die Möglichkeit bis zu drei Platzhalter für einen Eingabetext zu verwenden</w:t>
+        <w:t>Die Funktion Platzhalter ersetzen wurde optimiert. Nun werden auch volljährige Schülerinnen und Schüler korrekt angesprochen, wenn keine Anrede vorhanden ist. Zudem wurde die Anrede bei Personen ohne eindeutige Anrede vereinheitlicht.</w:t>
       </w:r>
     </w:p>
     <w:p>
@@ -26786,6 +28373,168 @@
           <w:sz w:val="24"/>
           <w:szCs w:val="24"/>
         </w:rPr>
+        <w:t>21.05.2022</w:t>
+      </w:r>
+    </w:p>
+    <w:p>
+      <w:pPr>
+        <w:spacing w:after="160" w:line="259" w:lineRule="auto"/>
+      </w:pPr>
+      <w:r>
+        <w:t>Alle Serienbriefe</w:t>
+      </w:r>
+    </w:p>
+    <w:p>
+      <w:pPr>
+        <w:pStyle w:val="Listenabsatz"/>
+        <w:numPr>
+          <w:ilvl w:val="0"/>
+          <w:numId w:val="9"/>
+        </w:numPr>
+        <w:spacing w:after="160" w:line="259" w:lineRule="auto"/>
+      </w:pPr>
+      <w:r>
+        <w:t xml:space="preserve">Wenn </w:t>
+      </w:r>
+      <w:proofErr w:type="spellStart"/>
+      <w:r>
+        <w:t>rtf</w:t>
+      </w:r>
+      <w:proofErr w:type="spellEnd"/>
+      <w:r>
+        <w:t xml:space="preserve">-Brieftext geladen wurde, kam es zu einer Fehlermeldung, sobald Schild geschlossen wurde. Schild wurde in der Folge nicht ordnungsgemäß beendet und lief unsichtbar als Instanz weiter. Auf diese Weise konnten viele Schild-Instanzen im Hintergrund ausgeführt werden und Speicherplatz belegen. Ursache war Code im </w:t>
+      </w:r>
+      <w:proofErr w:type="spellStart"/>
+      <w:r>
+        <w:t>GlobalOnDestroy</w:t>
+      </w:r>
+      <w:proofErr w:type="spellEnd"/>
+      <w:r>
+        <w:t xml:space="preserve"> Ereignis. Hier </w:t>
+      </w:r>
+      <w:proofErr w:type="gramStart"/>
+      <w:r>
+        <w:t>darf anscheinend</w:t>
+      </w:r>
+      <w:proofErr w:type="gramEnd"/>
+      <w:r>
+        <w:t xml:space="preserve"> kein Code eingetragen sein. Der relevante Code wurde in das </w:t>
+      </w:r>
+      <w:proofErr w:type="spellStart"/>
+      <w:r>
+        <w:t>ReportAfterPrint</w:t>
+      </w:r>
+      <w:proofErr w:type="spellEnd"/>
+      <w:r>
+        <w:t xml:space="preserve">- und in der Folge auch in das </w:t>
+      </w:r>
+      <w:proofErr w:type="spellStart"/>
+      <w:r>
+        <w:t>ReportBeforePrint</w:t>
+      </w:r>
+      <w:proofErr w:type="spellEnd"/>
+      <w:r>
+        <w:t>-Ereignis verschoben.</w:t>
+      </w:r>
+    </w:p>
+    <w:p>
+      <w:pPr>
+        <w:pStyle w:val="Listenabsatz"/>
+        <w:numPr>
+          <w:ilvl w:val="0"/>
+          <w:numId w:val="9"/>
+        </w:numPr>
+        <w:spacing w:after="160" w:line="259" w:lineRule="auto"/>
+      </w:pPr>
+      <w:r>
+        <w:t>Es wurden mehrere Platzhalter ergänzt:</w:t>
+      </w:r>
+    </w:p>
+    <w:p>
+      <w:pPr>
+        <w:pStyle w:val="Listenabsatz"/>
+        <w:numPr>
+          <w:ilvl w:val="1"/>
+          <w:numId w:val="9"/>
+        </w:numPr>
+        <w:spacing w:after="160" w:line="259" w:lineRule="auto"/>
+      </w:pPr>
+      <w:r>
+        <w:t>$Schuljahr$ gibt das aktuelle Schuljahr des jeweiligen Schülers in der Form „2021/22“ aus</w:t>
+      </w:r>
+    </w:p>
+    <w:p>
+      <w:pPr>
+        <w:pStyle w:val="Listenabsatz"/>
+        <w:numPr>
+          <w:ilvl w:val="1"/>
+          <w:numId w:val="9"/>
+        </w:numPr>
+        <w:spacing w:after="160" w:line="259" w:lineRule="auto"/>
+      </w:pPr>
+      <w:r>
+        <w:t>$Schuljahr und Abschnitt$ gibt das aktuelle Schuljahr und den aktuellen Abschnitt in der Form „2021/22 1. Halbjahr“ aus</w:t>
+      </w:r>
+    </w:p>
+    <w:p>
+      <w:pPr>
+        <w:pStyle w:val="Listenabsatz"/>
+        <w:numPr>
+          <w:ilvl w:val="1"/>
+          <w:numId w:val="9"/>
+        </w:numPr>
+        <w:spacing w:after="160" w:line="259" w:lineRule="auto"/>
+      </w:pPr>
+      <w:r>
+        <w:lastRenderedPageBreak/>
+        <w:t>$Datumsauswahl2$ und $Datumsauswahl3$ eröffnen mit dem bestehenden Platzhalter $Datumsauswahl$ die Möglichkeit bis zu drei Platzhalter für ein Datum in der Kurzform „21.02.2021“ zu verwenden</w:t>
+      </w:r>
+    </w:p>
+    <w:p>
+      <w:pPr>
+        <w:pStyle w:val="Listenabsatz"/>
+        <w:numPr>
+          <w:ilvl w:val="1"/>
+          <w:numId w:val="9"/>
+        </w:numPr>
+        <w:spacing w:after="160" w:line="259" w:lineRule="auto"/>
+      </w:pPr>
+      <w:r>
+        <w:t>$Datumsauswahl Langform2$ und $Datumsauswahl Langform3$ eröffnen mit dem bestehenden Platzhalter $Datumsauswahl Langform$ die Möglichkeit bis zu drei Platzhalter für ein Datum in der Langform „Samstag, 21. Mai 2022“ zu verwenden</w:t>
+      </w:r>
+    </w:p>
+    <w:p>
+      <w:pPr>
+        <w:pStyle w:val="Listenabsatz"/>
+        <w:numPr>
+          <w:ilvl w:val="1"/>
+          <w:numId w:val="9"/>
+        </w:numPr>
+        <w:spacing w:after="160" w:line="259" w:lineRule="auto"/>
+      </w:pPr>
+      <w:r>
+        <w:t>$Eingabetext2$ und $Eingabetext3$ eröffnet mit dem bestehenden Platzhalter $Eingabetext$ die Möglichkeit bis zu drei Platzhalter für einen Eingabetext zu verwenden</w:t>
+      </w:r>
+    </w:p>
+    <w:p>
+      <w:pPr>
+        <w:pBdr>
+          <w:bottom w:val="single" w:sz="4" w:space="1" w:color="auto"/>
+        </w:pBdr>
+        <w:rPr>
+          <w:b/>
+          <w:bCs/>
+          <w:sz w:val="24"/>
+          <w:szCs w:val="24"/>
+        </w:rPr>
+      </w:pPr>
+      <w:r>
+        <w:rPr>
+          <w:b/>
+          <w:bCs/>
+          <w:sz w:val="24"/>
+          <w:szCs w:val="24"/>
+        </w:rPr>
         <w:t>28</w:t>
       </w:r>
       <w:r>
@@ -26841,7 +28590,15 @@
         <w:pStyle w:val="Listenabsatz"/>
       </w:pPr>
       <w:r>
-        <w:t>Darauf folgt jedoch eine fehlerhafte Anrede bei volljährigen Schülerinnen und Schülern, welche in Schild auf dem Reiter Erz.-Berechtigte geführt werden. Aus diesem Grund wird nun bei den Erziehungsberechtigten die Briefanrede in der Form 'Guten Tag Titel Vorname Nachname' oder 'Hallo Titel Vorname Nachname' verwendet. Diese Briefanrede für das dritte geschlecht wird auch bei den Schülern verwendet.</w:t>
+        <w:t xml:space="preserve">Darauf folgt jedoch eine fehlerhafte Anrede bei volljährigen Schülerinnen und Schülern, welche in Schild auf dem Reiter Erz.-Berechtigte geführt werden. Aus diesem Grund wird nun bei den Erziehungsberechtigten die Briefanrede in der Form 'Guten Tag Titel Vorname Nachname' oder 'Hallo Titel Vorname Nachname' verwendet. Diese Briefanrede für das dritte </w:t>
+      </w:r>
+      <w:proofErr w:type="spellStart"/>
+      <w:r>
+        <w:t>geschlecht</w:t>
+      </w:r>
+      <w:proofErr w:type="spellEnd"/>
+      <w:r>
+        <w:t xml:space="preserve"> wird auch bei den Schülern verwendet.</w:t>
       </w:r>
     </w:p>
     <w:sectPr>

</xml_diff>

<commit_message>
Ergänzung von Klassen bei Schülerreports, kl. Korrekturen Bei den Schülerstammblättern
</commit_message>
<xml_diff>
--- a/Serienbriefe Anleitung und Versionsgeschichte.docx
+++ b/Serienbriefe Anleitung und Versionsgeschichte.docx
@@ -1,6 +1,6 @@
 
 <file path=word/document.xml><?xml version="1.0" encoding="utf-8"?>
-<w:document xmlns:wpc="http://schemas.microsoft.com/office/word/2010/wordprocessingCanvas" xmlns:cx="http://schemas.microsoft.com/office/drawing/2014/chartex" xmlns:cx1="http://schemas.microsoft.com/office/drawing/2015/9/8/chartex" xmlns:cx2="http://schemas.microsoft.com/office/drawing/2015/10/21/chartex" xmlns:cx3="http://schemas.microsoft.com/office/drawing/2016/5/9/chartex" xmlns:cx4="http://schemas.microsoft.com/office/drawing/2016/5/10/chartex" xmlns:cx5="http://schemas.microsoft.com/office/drawing/2016/5/11/chartex" xmlns:cx6="http://schemas.microsoft.com/office/drawing/2016/5/12/chartex" xmlns:cx7="http://schemas.microsoft.com/office/drawing/2016/5/13/chartex" xmlns:cx8="http://schemas.microsoft.com/office/drawing/2016/5/14/chartex" xmlns:mc="http://schemas.openxmlformats.org/markup-compatibility/2006" xmlns:aink="http://schemas.microsoft.com/office/drawing/2016/ink" xmlns:am3d="http://schemas.microsoft.com/office/drawing/2017/model3d" xmlns:o="urn:schemas-microsoft-com:office:office" xmlns:oel="http://schemas.microsoft.com/office/2019/extlst" xmlns:r="http://schemas.openxmlformats.org/officeDocument/2006/relationships" xmlns:m="http://schemas.openxmlformats.org/officeDocument/2006/math" xmlns:v="urn:schemas-microsoft-com:vml" xmlns:wp14="http://schemas.microsoft.com/office/word/2010/wordprocessingDrawing" xmlns:wp="http://schemas.openxmlformats.org/drawingml/2006/wordprocessingDrawing" xmlns:w10="urn:schemas-microsoft-com:office:word" xmlns:w="http://schemas.openxmlformats.org/wordprocessingml/2006/main" xmlns:w14="http://schemas.microsoft.com/office/word/2010/wordml" xmlns:w15="http://schemas.microsoft.com/office/word/2012/wordml" xmlns:w16cex="http://schemas.microsoft.com/office/word/2018/wordml/cex" xmlns:w16cid="http://schemas.microsoft.com/office/word/2016/wordml/cid" xmlns:w16="http://schemas.microsoft.com/office/word/2018/wordml" xmlns:w16sdtdh="http://schemas.microsoft.com/office/word/2020/wordml/sdtdatahash" xmlns:w16se="http://schemas.microsoft.com/office/word/2015/wordml/symex" xmlns:wpg="http://schemas.microsoft.com/office/word/2010/wordprocessingGroup" xmlns:wpi="http://schemas.microsoft.com/office/word/2010/wordprocessingInk" xmlns:wne="http://schemas.microsoft.com/office/word/2006/wordml" xmlns:wps="http://schemas.microsoft.com/office/word/2010/wordprocessingShape" mc:Ignorable="w14 w15 w16se w16cid w16 w16cex w16sdtdh wp14">
+<w:document xmlns:wpc="http://schemas.microsoft.com/office/word/2010/wordprocessingCanvas" xmlns:cx="http://schemas.microsoft.com/office/drawing/2014/chartex" xmlns:cx1="http://schemas.microsoft.com/office/drawing/2015/9/8/chartex" xmlns:cx2="http://schemas.microsoft.com/office/drawing/2015/10/21/chartex" xmlns:cx3="http://schemas.microsoft.com/office/drawing/2016/5/9/chartex" xmlns:cx4="http://schemas.microsoft.com/office/drawing/2016/5/10/chartex" xmlns:cx5="http://schemas.microsoft.com/office/drawing/2016/5/11/chartex" xmlns:cx6="http://schemas.microsoft.com/office/drawing/2016/5/12/chartex" xmlns:cx7="http://schemas.microsoft.com/office/drawing/2016/5/13/chartex" xmlns:cx8="http://schemas.microsoft.com/office/drawing/2016/5/14/chartex" xmlns:mc="http://schemas.openxmlformats.org/markup-compatibility/2006" xmlns:aink="http://schemas.microsoft.com/office/drawing/2016/ink" xmlns:am3d="http://schemas.microsoft.com/office/drawing/2017/model3d" xmlns:o="urn:schemas-microsoft-com:office:office" xmlns:oel="http://schemas.microsoft.com/office/2019/extlst" xmlns:r="http://schemas.openxmlformats.org/officeDocument/2006/relationships" xmlns:m="http://schemas.openxmlformats.org/officeDocument/2006/math" xmlns:v="urn:schemas-microsoft-com:vml" xmlns:wp14="http://schemas.microsoft.com/office/word/2010/wordprocessingDrawing" xmlns:wp="http://schemas.openxmlformats.org/drawingml/2006/wordprocessingDrawing" xmlns:w10="urn:schemas-microsoft-com:office:word" xmlns:w="http://schemas.openxmlformats.org/wordprocessingml/2006/main" xmlns:w14="http://schemas.microsoft.com/office/word/2010/wordml" xmlns:w15="http://schemas.microsoft.com/office/word/2012/wordml" xmlns:w16cex="http://schemas.microsoft.com/office/word/2018/wordml/cex" xmlns:w16cid="http://schemas.microsoft.com/office/word/2016/wordml/cid" xmlns:w16="http://schemas.microsoft.com/office/word/2018/wordml" xmlns:w16du="http://schemas.microsoft.com/office/word/2023/wordml/word16du" xmlns:w16sdtdh="http://schemas.microsoft.com/office/word/2020/wordml/sdtdatahash" xmlns:w16se="http://schemas.microsoft.com/office/word/2015/wordml/symex" xmlns:wpg="http://schemas.microsoft.com/office/word/2010/wordprocessingGroup" xmlns:wpi="http://schemas.microsoft.com/office/word/2010/wordprocessingInk" xmlns:wne="http://schemas.microsoft.com/office/word/2006/wordml" xmlns:wps="http://schemas.microsoft.com/office/word/2010/wordprocessingShape" mc:Ignorable="w14 w15 w16se w16cid w16 w16cex w16sdtdh wp14">
   <w:body>
     <w:p/>
     <w:p/>
@@ -135,7 +135,16 @@
         <w:jc w:val="center"/>
       </w:pPr>
       <w:r>
-        <w:t>vom 21.05.2022</w:t>
+        <w:t xml:space="preserve">vom </w:t>
+      </w:r>
+      <w:r>
+        <w:t>09</w:t>
+      </w:r>
+      <w:r>
+        <w:t>.05.202</w:t>
+      </w:r>
+      <w:r>
+        <w:t>3</w:t>
       </w:r>
     </w:p>
     <w:p/>
@@ -2057,55 +2066,7 @@
     </w:p>
     <w:p>
       <w:r>
-        <w:t>Die Serienbriefe sind so gestaltet, dass man im Reportdesigner sieht, wie der Serienbrief im Ausdruck aussehen würde, gemäß dem Konzept „</w:t>
-      </w:r>
-      <w:proofErr w:type="spellStart"/>
-      <w:r>
-        <w:t>What</w:t>
-      </w:r>
-      <w:proofErr w:type="spellEnd"/>
-      <w:r>
-        <w:t xml:space="preserve"> </w:t>
-      </w:r>
-      <w:proofErr w:type="spellStart"/>
-      <w:r>
-        <w:t>You</w:t>
-      </w:r>
-      <w:proofErr w:type="spellEnd"/>
-      <w:r>
-        <w:t xml:space="preserve"> See </w:t>
-      </w:r>
-      <w:proofErr w:type="spellStart"/>
-      <w:r>
-        <w:t>Is</w:t>
-      </w:r>
-      <w:proofErr w:type="spellEnd"/>
-      <w:r>
-        <w:t xml:space="preserve"> </w:t>
-      </w:r>
-      <w:proofErr w:type="spellStart"/>
-      <w:r>
-        <w:t>What</w:t>
-      </w:r>
-      <w:proofErr w:type="spellEnd"/>
-      <w:r>
-        <w:t xml:space="preserve"> </w:t>
-      </w:r>
-      <w:proofErr w:type="spellStart"/>
-      <w:r>
-        <w:t>You</w:t>
-      </w:r>
-      <w:proofErr w:type="spellEnd"/>
-      <w:r>
-        <w:t xml:space="preserve"> </w:t>
-      </w:r>
-      <w:proofErr w:type="spellStart"/>
-      <w:r>
-        <w:t>Get</w:t>
-      </w:r>
-      <w:proofErr w:type="spellEnd"/>
-      <w:r>
-        <w:t xml:space="preserve"> – WYSIWYG“. Vor dem </w:t>
+        <w:t xml:space="preserve">Die Serienbriefe sind so gestaltet, dass man im Reportdesigner sieht, wie der Serienbrief im Ausdruck aussehen würde, gemäß dem Konzept „What You See Is What You Get – WYSIWYG“. Vor dem </w:t>
       </w:r>
       <w:r>
         <w:t>aller</w:t>
@@ -2279,13 +2240,8 @@
       <w:r>
         <w:t xml:space="preserve"> werden, oder in einer gesonderten </w:t>
       </w:r>
-      <w:proofErr w:type="spellStart"/>
-      <w:r>
-        <w:t>rtf</w:t>
-      </w:r>
-      <w:proofErr w:type="spellEnd"/>
-      <w:r>
-        <w:t>-</w:t>
+      <w:r>
+        <w:t>rtf-</w:t>
       </w:r>
       <w:r>
         <w:t xml:space="preserve">Datei </w:t>
@@ -2339,13 +2295,8 @@
         <w:t xml:space="preserve">erüst strickt vom Textteil, so dass man nicht </w:t>
       </w:r>
       <w:r>
-        <w:t xml:space="preserve">aus </w:t>
-      </w:r>
-      <w:proofErr w:type="gramStart"/>
-      <w:r>
-        <w:t>Versehen</w:t>
-      </w:r>
-      <w:proofErr w:type="gramEnd"/>
+        <w:t>aus Versehen</w:t>
+      </w:r>
       <w:r>
         <w:t xml:space="preserve"> das </w:t>
       </w:r>
@@ -2589,21 +2540,12 @@
         </w:rPr>
         <w:t xml:space="preserve">im </w:t>
       </w:r>
-      <w:proofErr w:type="spellStart"/>
       <w:r>
         <w:rPr>
           <w:sz w:val="20"/>
           <w:szCs w:val="20"/>
         </w:rPr>
-        <w:t>Richtext</w:t>
-      </w:r>
-      <w:proofErr w:type="spellEnd"/>
-      <w:r>
-        <w:rPr>
-          <w:sz w:val="20"/>
-          <w:szCs w:val="20"/>
-        </w:rPr>
-        <w:t>-</w:t>
+        <w:t>Richtext-</w:t>
       </w:r>
       <w:r>
         <w:rPr>
@@ -2619,21 +2561,12 @@
         </w:rPr>
         <w:t>.</w:t>
       </w:r>
-      <w:proofErr w:type="spellStart"/>
       <w:r>
         <w:rPr>
           <w:sz w:val="20"/>
           <w:szCs w:val="20"/>
         </w:rPr>
-        <w:t>rtf</w:t>
-      </w:r>
-      <w:proofErr w:type="spellEnd"/>
-      <w:r>
-        <w:rPr>
-          <w:sz w:val="20"/>
-          <w:szCs w:val="20"/>
-        </w:rPr>
-        <w:t>“</w:t>
+        <w:t>rtf“</w:t>
       </w:r>
       <w:r>
         <w:rPr>
@@ -2647,30 +2580,14 @@
           <w:sz w:val="20"/>
           <w:szCs w:val="20"/>
         </w:rPr>
-        <w:t xml:space="preserve">im Ordner </w:t>
-      </w:r>
-      <w:proofErr w:type="gramStart"/>
+        <w:t>im Ordner „</w:t>
+      </w:r>
       <w:r>
         <w:rPr>
           <w:sz w:val="20"/>
           <w:szCs w:val="20"/>
         </w:rPr>
-        <w:t>„</w:t>
-      </w:r>
-      <w:r>
-        <w:rPr>
-          <w:sz w:val="20"/>
-          <w:szCs w:val="20"/>
-        </w:rPr>
-        <w:t>..</w:t>
-      </w:r>
-      <w:proofErr w:type="gramEnd"/>
-      <w:r>
-        <w:rPr>
-          <w:sz w:val="20"/>
-          <w:szCs w:val="20"/>
-        </w:rPr>
-        <w:t>\</w:t>
+        <w:t>..\</w:t>
       </w:r>
       <w:r>
         <w:rPr>
@@ -2748,7 +2665,6 @@
         </w:rPr>
         <w:t xml:space="preserve">In </w:t>
       </w:r>
-      <w:proofErr w:type="spellStart"/>
       <w:r>
         <w:rPr>
           <w:sz w:val="20"/>
@@ -2761,15 +2677,7 @@
           <w:sz w:val="20"/>
           <w:szCs w:val="20"/>
         </w:rPr>
-        <w:t>-NRW</w:t>
-      </w:r>
-      <w:proofErr w:type="spellEnd"/>
-      <w:r>
-        <w:rPr>
-          <w:sz w:val="20"/>
-          <w:szCs w:val="20"/>
-        </w:rPr>
-        <w:t xml:space="preserve"> Aufruf des </w:t>
+        <w:t xml:space="preserve">-NRW Aufruf des </w:t>
       </w:r>
       <w:r>
         <w:rPr>
@@ -2889,21 +2797,12 @@
         </w:rPr>
         <w:t>.</w:t>
       </w:r>
-      <w:proofErr w:type="spellStart"/>
       <w:r>
         <w:rPr>
           <w:sz w:val="20"/>
           <w:szCs w:val="20"/>
         </w:rPr>
-        <w:t>rtf</w:t>
-      </w:r>
-      <w:proofErr w:type="spellEnd"/>
-      <w:r>
-        <w:rPr>
-          <w:sz w:val="20"/>
-          <w:szCs w:val="20"/>
-        </w:rPr>
-        <w:t>“ aus.</w:t>
+        <w:t>rtf“ aus.</w:t>
       </w:r>
       <w:r>
         <w:rPr>
@@ -2957,7 +2856,6 @@
         </w:rPr>
         <w:t xml:space="preserve">In </w:t>
       </w:r>
-      <w:proofErr w:type="spellStart"/>
       <w:r>
         <w:rPr>
           <w:sz w:val="20"/>
@@ -2970,15 +2868,7 @@
           <w:sz w:val="20"/>
           <w:szCs w:val="20"/>
         </w:rPr>
-        <w:t>-NRW</w:t>
-      </w:r>
-      <w:proofErr w:type="spellEnd"/>
-      <w:r>
-        <w:rPr>
-          <w:sz w:val="20"/>
-          <w:szCs w:val="20"/>
-        </w:rPr>
-        <w:t xml:space="preserve"> Aufruf des Report-Explorers</w:t>
+        <w:t>-NRW Aufruf des Report-Explorers</w:t>
       </w:r>
       <w:r>
         <w:rPr>
@@ -3237,11 +3127,9 @@
       <w:r>
         <w:t xml:space="preserve"> in die jeweilige </w:t>
       </w:r>
-      <w:proofErr w:type="spellStart"/>
       <w:r>
         <w:t>Textbox</w:t>
       </w:r>
-      <w:proofErr w:type="spellEnd"/>
       <w:r>
         <w:t xml:space="preserve"> beliebig bearbeiten, löschen und anpassen. Die Textblöcke selbst sollten Sie nicht verschieben.</w:t>
       </w:r>
@@ -3699,11 +3587,9 @@
       <w:r>
         <w:t>„</w:t>
       </w:r>
-      <w:proofErr w:type="spellStart"/>
       <w:r>
         <w:t>BriefAdresse</w:t>
       </w:r>
-      <w:proofErr w:type="spellEnd"/>
       <w:r>
         <w:t>“</w:t>
       </w:r>
@@ -3713,11 +3599,9 @@
       <w:r>
         <w:t>„</w:t>
       </w:r>
-      <w:proofErr w:type="spellStart"/>
       <w:r>
         <w:t>Schueler</w:t>
       </w:r>
-      <w:proofErr w:type="spellEnd"/>
       <w:r>
         <w:t xml:space="preserve">“ </w:t>
       </w:r>
@@ -4146,39 +4030,7 @@
                 <w:rFonts w:ascii="Calibri" w:hAnsi="Calibri" w:cs="Calibri"/>
                 <w:color w:val="000000"/>
               </w:rPr>
-              <w:t>$</w:t>
-            </w:r>
-            <w:proofErr w:type="spellStart"/>
-            <w:r>
-              <w:rPr>
-                <w:rFonts w:ascii="Calibri" w:hAnsi="Calibri" w:cs="Calibri"/>
-                <w:color w:val="000000"/>
-              </w:rPr>
-              <w:t>KLVorname</w:t>
-            </w:r>
-            <w:proofErr w:type="spellEnd"/>
-            <w:r>
-              <w:rPr>
-                <w:rFonts w:ascii="Calibri" w:hAnsi="Calibri" w:cs="Calibri"/>
-                <w:color w:val="000000"/>
-              </w:rPr>
-              <w:t>$ $</w:t>
-            </w:r>
-            <w:proofErr w:type="spellStart"/>
-            <w:r>
-              <w:rPr>
-                <w:rFonts w:ascii="Calibri" w:hAnsi="Calibri" w:cs="Calibri"/>
-                <w:color w:val="000000"/>
-              </w:rPr>
-              <w:t>KLName</w:t>
-            </w:r>
-            <w:proofErr w:type="spellEnd"/>
-            <w:r>
-              <w:rPr>
-                <w:rFonts w:ascii="Calibri" w:hAnsi="Calibri" w:cs="Calibri"/>
-                <w:color w:val="000000"/>
-              </w:rPr>
-              <w:t>$, $Klassenlehrer$</w:t>
+              <w:t>$KLVorname$ $KLName$, $Klassenlehrer$</w:t>
             </w:r>
           </w:p>
         </w:tc>
@@ -4258,23 +4110,7 @@
         <w:ind w:left="1134" w:right="1277"/>
       </w:pPr>
       <w:r>
-        <w:t>$</w:t>
-      </w:r>
-      <w:proofErr w:type="spellStart"/>
-      <w:r>
-        <w:t>KLVorname</w:t>
-      </w:r>
-      <w:proofErr w:type="spellEnd"/>
-      <w:r>
-        <w:t>$ $</w:t>
-      </w:r>
-      <w:proofErr w:type="spellStart"/>
-      <w:r>
-        <w:t>KLName</w:t>
-      </w:r>
-      <w:proofErr w:type="spellEnd"/>
-      <w:r>
-        <w:t>$, $Klassenlehrer$</w:t>
+        <w:t>$KLVorname$ $KLName$, $Klassenlehrer$</w:t>
       </w:r>
     </w:p>
     <w:p>
@@ -4292,42 +4128,29 @@
     <w:p>
       <w:r>
         <w:lastRenderedPageBreak/>
-        <w:t xml:space="preserve">Speichern Sie diesen Brief in den Ordner </w:t>
-      </w:r>
-      <w:proofErr w:type="gramStart"/>
+        <w:t>Speichern Sie diesen Brief in den Ordner „</w:t>
+      </w:r>
+      <w:r>
+        <w:t>..\SchILD-Reports\Serienbriefe\RTF-Serienbriefvorlagen</w:t>
+      </w:r>
+      <w:r>
+        <w:t xml:space="preserve">“ </w:t>
+      </w:r>
+      <w:r>
+        <w:t>un</w:t>
+      </w:r>
+      <w:r>
+        <w:t>t</w:t>
+      </w:r>
+      <w:r>
+        <w:t xml:space="preserve">er Verwendung des Speicherformats </w:t>
+      </w:r>
       <w:r>
         <w:t>„</w:t>
       </w:r>
       <w:r>
-        <w:t>..</w:t>
-      </w:r>
-      <w:proofErr w:type="gramEnd"/>
-      <w:r>
-        <w:t>\SchILD-Reports\Serienbriefe\RTF-Serienbriefvorlagen</w:t>
-      </w:r>
-      <w:r>
-        <w:t xml:space="preserve">“ </w:t>
-      </w:r>
-      <w:r>
-        <w:t>un</w:t>
-      </w:r>
-      <w:r>
-        <w:t>t</w:t>
-      </w:r>
-      <w:r>
-        <w:t xml:space="preserve">er Verwendung des Speicherformats </w:t>
-      </w:r>
-      <w:r>
-        <w:t>„</w:t>
-      </w:r>
-      <w:r>
-        <w:t>.</w:t>
-      </w:r>
-      <w:proofErr w:type="spellStart"/>
-      <w:r>
-        <w:t>rtf</w:t>
-      </w:r>
-      <w:proofErr w:type="spellEnd"/>
+        <w:t>.rtf</w:t>
+      </w:r>
       <w:r>
         <w:t>“</w:t>
       </w:r>
@@ -4360,16 +4183,11 @@
       <w:r>
         <w:t xml:space="preserve">Wählen Sie zunächst in </w:t>
       </w:r>
-      <w:proofErr w:type="spellStart"/>
       <w:r>
         <w:t>SchILD</w:t>
       </w:r>
       <w:r>
-        <w:t>-NRW</w:t>
-      </w:r>
-      <w:proofErr w:type="spellEnd"/>
-      <w:r>
-        <w:t xml:space="preserve"> die Schülermenge aus.</w:t>
+        <w:t>-NRW die Schülermenge aus.</w:t>
       </w:r>
       <w:r>
         <w:t xml:space="preserve"> </w:t>
@@ -4466,16 +4284,11 @@
       <w:r>
         <w:t xml:space="preserve"> im Ordner </w:t>
       </w:r>
-      <w:proofErr w:type="gramStart"/>
       <w:r>
         <w:t>„</w:t>
       </w:r>
       <w:r>
-        <w:t>..</w:t>
-      </w:r>
-      <w:proofErr w:type="gramEnd"/>
-      <w:r>
-        <w:t>\SchILD-Reports\Serienbriefe\RTF-Serienbriefvorlagen</w:t>
+        <w:t>..\SchILD-Reports\Serienbriefe\RTF-Serienbriefvorlagen</w:t>
       </w:r>
       <w:r>
         <w:t xml:space="preserve">“ befindet. Durch Doppelklick auf diese </w:t>
@@ -4708,15 +4521,7 @@
         <w:t xml:space="preserve"> Maustaste auf den </w:t>
       </w:r>
       <w:r>
-        <w:t xml:space="preserve">Brieftext und wählen „Bearbeiten“. Sie gelangen nun in den </w:t>
-      </w:r>
-      <w:proofErr w:type="spellStart"/>
-      <w:r>
-        <w:t>RichText</w:t>
-      </w:r>
-      <w:proofErr w:type="spellEnd"/>
-      <w:r>
-        <w:t xml:space="preserve"> Editor, in welchem Sie den Brieftext eingeben können.</w:t>
+        <w:t>Brieftext und wählen „Bearbeiten“. Sie gelangen nun in den RichText Editor, in welchem Sie den Brieftext eingeben können.</w:t>
       </w:r>
     </w:p>
     <w:p>
@@ -4769,15 +4574,7 @@
         <w:t>-Report</w:t>
       </w:r>
       <w:r>
-        <w:t xml:space="preserve"> unter einem neuen Namen ab, z.B. „Einladung </w:t>
-      </w:r>
-      <w:proofErr w:type="spellStart"/>
-      <w:r>
-        <w:t>Theater.rtm</w:t>
-      </w:r>
-      <w:proofErr w:type="spellEnd"/>
-      <w:r>
-        <w:t>“.</w:t>
+        <w:t xml:space="preserve"> unter einem neuen Namen ab, z.B. „Einladung Theater.rtm“.</w:t>
       </w:r>
     </w:p>
     <w:p>
@@ -5059,13 +4856,11 @@
           </wp:anchor>
         </w:drawing>
       </w:r>
-      <w:proofErr w:type="spellStart"/>
       <w:r>
         <w:t>rtfLaden</w:t>
       </w:r>
       <w:bookmarkEnd w:id="17"/>
       <w:bookmarkEnd w:id="18"/>
-      <w:proofErr w:type="spellEnd"/>
     </w:p>
     <w:p>
       <w:r>
@@ -5083,13 +4878,11 @@
       </w:pPr>
       <w:bookmarkStart w:id="19" w:name="_Toc104053128"/>
       <w:bookmarkStart w:id="20" w:name="_Toc134483102"/>
-      <w:proofErr w:type="spellStart"/>
       <w:r>
         <w:t>rtfMitAbfrage</w:t>
       </w:r>
       <w:bookmarkEnd w:id="19"/>
       <w:bookmarkEnd w:id="20"/>
-      <w:proofErr w:type="spellEnd"/>
     </w:p>
     <w:p>
       <w:r>
@@ -5099,15 +4892,7 @@
         <w:t>s</w:t>
       </w:r>
       <w:r>
-        <w:t xml:space="preserve"> ist „ja“. Der Parameter wird nur berücksichtigt, wenn </w:t>
-      </w:r>
-      <w:proofErr w:type="spellStart"/>
-      <w:r>
-        <w:t>rtfLaden</w:t>
-      </w:r>
-      <w:proofErr w:type="spellEnd"/>
-      <w:r>
-        <w:t xml:space="preserve"> ebenfalls den Wert „ja“ hat.</w:t>
+        <w:t xml:space="preserve"> ist „ja“. Der Parameter wird nur berücksichtigt, wenn rtfLaden ebenfalls den Wert „ja“ hat.</w:t>
       </w:r>
     </w:p>
     <w:p>
@@ -5139,12 +4924,10 @@
       </w:pPr>
       <w:bookmarkStart w:id="21" w:name="_Toc104053129"/>
       <w:bookmarkStart w:id="22" w:name="_Toc134483103"/>
-      <w:proofErr w:type="spellStart"/>
       <w:r>
         <w:t>rtfVolljaehrigeLaden</w:t>
       </w:r>
       <w:bookmarkEnd w:id="21"/>
-      <w:proofErr w:type="spellEnd"/>
       <w:r>
         <w:t xml:space="preserve"> (nur im Serienbrief an Erzieher)</w:t>
       </w:r>
@@ -5152,15 +4935,7 @@
     </w:p>
     <w:p>
       <w:r>
-        <w:t xml:space="preserve">Die Standardeinstellung des Parameters ist „nein“. Der Parameter wird nur berücksichtigt, wenn </w:t>
-      </w:r>
-      <w:proofErr w:type="spellStart"/>
-      <w:r>
-        <w:t>rtfLaden</w:t>
-      </w:r>
-      <w:proofErr w:type="spellEnd"/>
-      <w:r>
-        <w:t xml:space="preserve"> ebenfalls den Wert „ja“ hat. Der Parameter steht nur im Serienbrief an Erzieher zur Verfügung.</w:t>
+        <w:t>Die Standardeinstellung des Parameters ist „nein“. Der Parameter wird nur berücksichtigt, wenn rtfLaden ebenfalls den Wert „ja“ hat. Der Parameter steht nur im Serienbrief an Erzieher zur Verfügung.</w:t>
       </w:r>
     </w:p>
     <w:p>
@@ -5176,23 +4951,7 @@
     </w:p>
     <w:p>
       <w:r>
-        <w:t xml:space="preserve">Es wird empfohlen, den Parameter </w:t>
-      </w:r>
-      <w:proofErr w:type="spellStart"/>
-      <w:r>
-        <w:t>rtfMitAbfrage</w:t>
-      </w:r>
-      <w:proofErr w:type="spellEnd"/>
-      <w:r>
-        <w:t xml:space="preserve"> auf den Wert „ja“ zu stellen, sofern der Parameter „</w:t>
-      </w:r>
-      <w:proofErr w:type="spellStart"/>
-      <w:r>
-        <w:t>rtfVolljaehrigeLaden</w:t>
-      </w:r>
-      <w:proofErr w:type="spellEnd"/>
-      <w:r>
-        <w:t>“ auf den Wert „ja“ gesetzt wird.</w:t>
+        <w:t>Es wird empfohlen, den Parameter rtfMitAbfrage auf den Wert „ja“ zu stellen, sofern der Parameter „rtfVolljaehrigeLaden“ auf den Wert „ja“ gesetzt wird.</w:t>
       </w:r>
     </w:p>
     <w:p>
@@ -5201,13 +4960,11 @@
       </w:pPr>
       <w:bookmarkStart w:id="23" w:name="_Toc104053130"/>
       <w:bookmarkStart w:id="24" w:name="_Toc134483104"/>
-      <w:proofErr w:type="spellStart"/>
       <w:r>
         <w:t>rtfNachbearbeiten</w:t>
       </w:r>
       <w:bookmarkEnd w:id="23"/>
       <w:bookmarkEnd w:id="24"/>
-      <w:proofErr w:type="spellEnd"/>
     </w:p>
     <w:p>
       <w:r>
@@ -5909,25 +5666,7 @@
                 <w:color w:val="000000"/>
                 <w:lang w:eastAsia="de-DE"/>
               </w:rPr>
-              <w:t>$</w:t>
-            </w:r>
-            <w:proofErr w:type="spellStart"/>
-            <w:r>
-              <w:rPr>
-                <w:rFonts w:ascii="Calibri" w:eastAsia="Times New Roman" w:hAnsi="Calibri" w:cs="Calibri"/>
-                <w:color w:val="000000"/>
-                <w:lang w:eastAsia="de-DE"/>
-              </w:rPr>
-              <w:t>AlleVornamen</w:t>
-            </w:r>
-            <w:proofErr w:type="spellEnd"/>
-            <w:r>
-              <w:rPr>
-                <w:rFonts w:ascii="Calibri" w:eastAsia="Times New Roman" w:hAnsi="Calibri" w:cs="Calibri"/>
-                <w:color w:val="000000"/>
-                <w:lang w:eastAsia="de-DE"/>
-              </w:rPr>
-              <w:t>$</w:t>
+              <w:t>$AlleVornamen$</w:t>
             </w:r>
           </w:p>
         </w:tc>
@@ -6930,7 +6669,6 @@
               </w:rPr>
               <w:t>$</w:t>
             </w:r>
-            <w:proofErr w:type="spellStart"/>
             <w:r>
               <w:rPr>
                 <w:rFonts w:ascii="Calibri" w:eastAsia="Times New Roman" w:hAnsi="Calibri" w:cs="Calibri"/>
@@ -6955,7 +6693,6 @@
               </w:rPr>
               <w:t>n</w:t>
             </w:r>
-            <w:proofErr w:type="spellEnd"/>
             <w:r>
               <w:rPr>
                 <w:rFonts w:ascii="Calibri" w:eastAsia="Times New Roman" w:hAnsi="Calibri" w:cs="Calibri"/>
@@ -7410,7 +7147,6 @@
               </w:rPr>
               <w:t xml:space="preserve">$Name, </w:t>
             </w:r>
-            <w:proofErr w:type="spellStart"/>
             <w:r>
               <w:rPr>
                 <w:rFonts w:ascii="Calibri" w:eastAsia="Times New Roman" w:hAnsi="Calibri" w:cs="Calibri"/>
@@ -7435,7 +7171,6 @@
               </w:rPr>
               <w:t>n</w:t>
             </w:r>
-            <w:proofErr w:type="spellEnd"/>
             <w:r>
               <w:rPr>
                 <w:rFonts w:ascii="Calibri" w:eastAsia="Times New Roman" w:hAnsi="Calibri" w:cs="Calibri"/>
@@ -7622,7 +7357,6 @@
               </w:rPr>
               <w:t xml:space="preserve">$Name </w:t>
             </w:r>
-            <w:proofErr w:type="spellStart"/>
             <w:r>
               <w:rPr>
                 <w:rFonts w:ascii="Calibri" w:eastAsia="Times New Roman" w:hAnsi="Calibri" w:cs="Calibri"/>
@@ -7647,7 +7381,6 @@
               </w:rPr>
               <w:t>n</w:t>
             </w:r>
-            <w:proofErr w:type="spellEnd"/>
             <w:r>
               <w:rPr>
                 <w:rFonts w:ascii="Calibri" w:eastAsia="Times New Roman" w:hAnsi="Calibri" w:cs="Calibri"/>
@@ -7966,25 +7699,7 @@
                 <w:color w:val="000000"/>
                 <w:lang w:eastAsia="de-DE"/>
               </w:rPr>
-              <w:t>$</w:t>
-            </w:r>
-            <w:proofErr w:type="spellStart"/>
-            <w:r>
-              <w:rPr>
-                <w:rFonts w:ascii="Calibri" w:eastAsia="Times New Roman" w:hAnsi="Calibri" w:cs="Calibri"/>
-                <w:color w:val="000000"/>
-                <w:lang w:eastAsia="de-DE"/>
-              </w:rPr>
-              <w:t>Nachpruefungsfaecher</w:t>
-            </w:r>
-            <w:proofErr w:type="spellEnd"/>
-            <w:r>
-              <w:rPr>
-                <w:rFonts w:ascii="Calibri" w:eastAsia="Times New Roman" w:hAnsi="Calibri" w:cs="Calibri"/>
-                <w:color w:val="000000"/>
-                <w:lang w:eastAsia="de-DE"/>
-              </w:rPr>
-              <w:t>$</w:t>
+              <w:t>$Nachpruefungsfaecher$</w:t>
             </w:r>
           </w:p>
         </w:tc>
@@ -8163,25 +7878,7 @@
                 <w:color w:val="000000"/>
                 <w:lang w:eastAsia="de-DE"/>
               </w:rPr>
-              <w:t>$</w:t>
-            </w:r>
-            <w:proofErr w:type="spellStart"/>
-            <w:r>
-              <w:rPr>
-                <w:rFonts w:ascii="Calibri" w:eastAsia="Times New Roman" w:hAnsi="Calibri" w:cs="Calibri"/>
-                <w:color w:val="000000"/>
-                <w:lang w:eastAsia="de-DE"/>
-              </w:rPr>
-              <w:t>Schueler</w:t>
-            </w:r>
-            <w:proofErr w:type="spellEnd"/>
-            <w:r>
-              <w:rPr>
-                <w:rFonts w:ascii="Calibri" w:eastAsia="Times New Roman" w:hAnsi="Calibri" w:cs="Calibri"/>
-                <w:color w:val="000000"/>
-                <w:lang w:eastAsia="de-DE"/>
-              </w:rPr>
-              <w:t>$</w:t>
+              <w:t>$Schueler$</w:t>
             </w:r>
           </w:p>
         </w:tc>
@@ -8405,7 +8102,6 @@
                 <w:lang w:eastAsia="de-DE"/>
               </w:rPr>
             </w:pPr>
-            <w:proofErr w:type="gramStart"/>
             <w:r>
               <w:rPr>
                 <w:rFonts w:ascii="Calibri" w:eastAsia="Times New Roman" w:hAnsi="Calibri" w:cs="Calibri"/>
@@ -8414,7 +8110,6 @@
               </w:rPr>
               <w:t>"Hallo"</w:t>
             </w:r>
-            <w:proofErr w:type="gramEnd"/>
           </w:p>
         </w:tc>
       </w:tr>
@@ -8541,7 +8236,6 @@
                 <w:lang w:eastAsia="de-DE"/>
               </w:rPr>
             </w:pPr>
-            <w:proofErr w:type="gramStart"/>
             <w:r>
               <w:rPr>
                 <w:rFonts w:ascii="Calibri" w:eastAsia="Times New Roman" w:hAnsi="Calibri" w:cs="Calibri"/>
@@ -8550,7 +8244,6 @@
               </w:rPr>
               <w:t>"hallo"</w:t>
             </w:r>
-            <w:proofErr w:type="gramEnd"/>
           </w:p>
         </w:tc>
       </w:tr>
@@ -8722,7 +8415,6 @@
               </w:rPr>
               <w:t xml:space="preserve">$Lieber </w:t>
             </w:r>
-            <w:proofErr w:type="spellStart"/>
             <w:r>
               <w:rPr>
                 <w:rFonts w:ascii="Calibri" w:eastAsia="Times New Roman" w:hAnsi="Calibri" w:cs="Calibri"/>
@@ -8747,7 +8439,6 @@
               </w:rPr>
               <w:t>n</w:t>
             </w:r>
-            <w:proofErr w:type="spellEnd"/>
             <w:r>
               <w:rPr>
                 <w:rFonts w:ascii="Calibri" w:eastAsia="Times New Roman" w:hAnsi="Calibri" w:cs="Calibri"/>
@@ -9068,7 +8759,6 @@
               </w:rPr>
               <w:t xml:space="preserve">$lieber </w:t>
             </w:r>
-            <w:proofErr w:type="spellStart"/>
             <w:r>
               <w:rPr>
                 <w:rFonts w:ascii="Calibri" w:eastAsia="Times New Roman" w:hAnsi="Calibri" w:cs="Calibri"/>
@@ -9093,7 +8783,6 @@
               </w:rPr>
               <w:t>n</w:t>
             </w:r>
-            <w:proofErr w:type="spellEnd"/>
             <w:r>
               <w:rPr>
                 <w:rFonts w:ascii="Calibri" w:eastAsia="Times New Roman" w:hAnsi="Calibri" w:cs="Calibri"/>
@@ -9548,25 +9237,7 @@
                 <w:lang w:eastAsia="de-DE"/>
               </w:rPr>
               <w:lastRenderedPageBreak/>
-              <w:t>$</w:t>
-            </w:r>
-            <w:proofErr w:type="gramStart"/>
-            <w:r>
-              <w:rPr>
-                <w:rFonts w:ascii="Calibri" w:eastAsia="Times New Roman" w:hAnsi="Calibri" w:cs="Calibri"/>
-                <w:color w:val="000000"/>
-                <w:lang w:eastAsia="de-DE"/>
-              </w:rPr>
-              <w:t>Sehr</w:t>
-            </w:r>
-            <w:proofErr w:type="gramEnd"/>
-            <w:r>
-              <w:rPr>
-                <w:rFonts w:ascii="Calibri" w:eastAsia="Times New Roman" w:hAnsi="Calibri" w:cs="Calibri"/>
-                <w:color w:val="000000"/>
-                <w:lang w:eastAsia="de-DE"/>
-              </w:rPr>
-              <w:t xml:space="preserve"> geehrter Herr Nachname$</w:t>
+              <w:t>$Sehr geehrter Herr Nachname$</w:t>
             </w:r>
           </w:p>
         </w:tc>
@@ -9834,25 +9505,7 @@
                 <w:color w:val="000000"/>
                 <w:lang w:eastAsia="de-DE"/>
               </w:rPr>
-              <w:t>$</w:t>
-            </w:r>
-            <w:proofErr w:type="spellStart"/>
-            <w:r>
-              <w:rPr>
-                <w:rFonts w:ascii="Calibri" w:eastAsia="Times New Roman" w:hAnsi="Calibri" w:cs="Calibri"/>
-                <w:color w:val="000000"/>
-                <w:lang w:eastAsia="de-DE"/>
-              </w:rPr>
-              <w:t>Schueler</w:t>
-            </w:r>
-            <w:proofErr w:type="spellEnd"/>
-            <w:r>
-              <w:rPr>
-                <w:rFonts w:ascii="Calibri" w:eastAsia="Times New Roman" w:hAnsi="Calibri" w:cs="Calibri"/>
-                <w:color w:val="000000"/>
-                <w:lang w:eastAsia="de-DE"/>
-              </w:rPr>
-              <w:t xml:space="preserve"> der Klasse$</w:t>
+              <w:t>$Schueler der Klasse$</w:t>
             </w:r>
           </w:p>
         </w:tc>
@@ -13225,7 +12878,6 @@
               </w:rPr>
               <w:t>$</w:t>
             </w:r>
-            <w:proofErr w:type="spellStart"/>
             <w:r>
               <w:rPr>
                 <w:rFonts w:ascii="Calibri" w:eastAsia="Times New Roman" w:hAnsi="Calibri" w:cs="Calibri"/>
@@ -13234,7 +12886,6 @@
               </w:rPr>
               <w:t>moechte</w:t>
             </w:r>
-            <w:proofErr w:type="spellEnd"/>
             <w:r>
               <w:rPr>
                 <w:rFonts w:ascii="Calibri" w:eastAsia="Times New Roman" w:hAnsi="Calibri" w:cs="Calibri"/>
@@ -13374,7 +13025,6 @@
               </w:rPr>
               <w:t xml:space="preserve">$Ich </w:t>
             </w:r>
-            <w:proofErr w:type="spellStart"/>
             <w:r>
               <w:rPr>
                 <w:rFonts w:ascii="Calibri" w:eastAsia="Times New Roman" w:hAnsi="Calibri" w:cs="Calibri"/>
@@ -13383,7 +13033,6 @@
               </w:rPr>
               <w:t>moechte</w:t>
             </w:r>
-            <w:proofErr w:type="spellEnd"/>
             <w:r>
               <w:rPr>
                 <w:rFonts w:ascii="Calibri" w:eastAsia="Times New Roman" w:hAnsi="Calibri" w:cs="Calibri"/>
@@ -13860,25 +13509,7 @@
                 <w:color w:val="000000"/>
                 <w:lang w:eastAsia="de-DE"/>
               </w:rPr>
-              <w:t xml:space="preserve">"Frau Dr. </w:t>
-            </w:r>
-            <w:proofErr w:type="spellStart"/>
-            <w:r>
-              <w:rPr>
-                <w:rFonts w:ascii="Calibri" w:eastAsia="Times New Roman" w:hAnsi="Calibri" w:cs="Calibri"/>
-                <w:color w:val="000000"/>
-                <w:lang w:eastAsia="de-DE"/>
-              </w:rPr>
-              <w:t>Elenor</w:t>
-            </w:r>
-            <w:proofErr w:type="spellEnd"/>
-            <w:r>
-              <w:rPr>
-                <w:rFonts w:ascii="Calibri" w:eastAsia="Times New Roman" w:hAnsi="Calibri" w:cs="Calibri"/>
-                <w:color w:val="000000"/>
-                <w:lang w:eastAsia="de-DE"/>
-              </w:rPr>
-              <w:t xml:space="preserve"> Richter"</w:t>
+              <w:t>"Frau Dr. Elenor Richter"</w:t>
             </w:r>
           </w:p>
         </w:tc>
@@ -13910,25 +13541,7 @@
                 <w:color w:val="000000"/>
                 <w:lang w:eastAsia="de-DE"/>
               </w:rPr>
-              <w:t xml:space="preserve">"Frau Dr. </w:t>
-            </w:r>
-            <w:proofErr w:type="spellStart"/>
-            <w:r>
-              <w:rPr>
-                <w:rFonts w:ascii="Calibri" w:eastAsia="Times New Roman" w:hAnsi="Calibri" w:cs="Calibri"/>
-                <w:color w:val="000000"/>
-                <w:lang w:eastAsia="de-DE"/>
-              </w:rPr>
-              <w:t>Elenor</w:t>
-            </w:r>
-            <w:proofErr w:type="spellEnd"/>
-            <w:r>
-              <w:rPr>
-                <w:rFonts w:ascii="Calibri" w:eastAsia="Times New Roman" w:hAnsi="Calibri" w:cs="Calibri"/>
-                <w:color w:val="000000"/>
-                <w:lang w:eastAsia="de-DE"/>
-              </w:rPr>
-              <w:t xml:space="preserve"> Richter und Herr Friedrich Richter"</w:t>
+              <w:t>"Frau Dr. Elenor Richter und Herr Friedrich Richter"</w:t>
             </w:r>
           </w:p>
         </w:tc>
@@ -14416,25 +14029,7 @@
                 <w:color w:val="000000"/>
                 <w:lang w:eastAsia="de-DE"/>
               </w:rPr>
-              <w:t xml:space="preserve">Guten Tag Dr. </w:t>
-            </w:r>
-            <w:proofErr w:type="spellStart"/>
-            <w:r>
-              <w:rPr>
-                <w:rFonts w:ascii="Calibri" w:eastAsia="Times New Roman" w:hAnsi="Calibri" w:cs="Calibri"/>
-                <w:color w:val="000000"/>
-                <w:lang w:eastAsia="de-DE"/>
-              </w:rPr>
-              <w:t>Elenor</w:t>
-            </w:r>
-            <w:proofErr w:type="spellEnd"/>
-            <w:r>
-              <w:rPr>
-                <w:rFonts w:ascii="Calibri" w:eastAsia="Times New Roman" w:hAnsi="Calibri" w:cs="Calibri"/>
-                <w:color w:val="000000"/>
-                <w:lang w:eastAsia="de-DE"/>
-              </w:rPr>
-              <w:t xml:space="preserve"> Richter</w:t>
+              <w:t>Guten Tag Dr. Elenor Richter</w:t>
             </w:r>
             <w:r>
               <w:rPr>
@@ -14632,25 +14227,7 @@
                 <w:color w:val="000000"/>
                 <w:lang w:eastAsia="de-DE"/>
               </w:rPr>
-              <w:t xml:space="preserve">guten Tag Dr. </w:t>
-            </w:r>
-            <w:proofErr w:type="spellStart"/>
-            <w:r>
-              <w:rPr>
-                <w:rFonts w:ascii="Calibri" w:eastAsia="Times New Roman" w:hAnsi="Calibri" w:cs="Calibri"/>
-                <w:color w:val="000000"/>
-                <w:lang w:eastAsia="de-DE"/>
-              </w:rPr>
-              <w:t>Elenor</w:t>
-            </w:r>
-            <w:proofErr w:type="spellEnd"/>
-            <w:r>
-              <w:rPr>
-                <w:rFonts w:ascii="Calibri" w:eastAsia="Times New Roman" w:hAnsi="Calibri" w:cs="Calibri"/>
-                <w:color w:val="000000"/>
-                <w:lang w:eastAsia="de-DE"/>
-              </w:rPr>
-              <w:t xml:space="preserve"> Richter</w:t>
+              <w:t>guten Tag Dr. Elenor Richter</w:t>
             </w:r>
             <w:r>
               <w:rPr>
@@ -14696,25 +14273,7 @@
                 <w:color w:val="000000"/>
                 <w:lang w:eastAsia="de-DE"/>
               </w:rPr>
-              <w:t>$</w:t>
-            </w:r>
-            <w:proofErr w:type="spellStart"/>
-            <w:r>
-              <w:rPr>
-                <w:rFonts w:ascii="Calibri" w:eastAsia="Times New Roman" w:hAnsi="Calibri" w:cs="Calibri"/>
-                <w:color w:val="000000"/>
-                <w:lang w:eastAsia="de-DE"/>
-              </w:rPr>
-              <w:t>Persoenliche</w:t>
-            </w:r>
-            <w:proofErr w:type="spellEnd"/>
-            <w:r>
-              <w:rPr>
-                <w:rFonts w:ascii="Calibri" w:eastAsia="Times New Roman" w:hAnsi="Calibri" w:cs="Calibri"/>
-                <w:color w:val="000000"/>
-                <w:lang w:eastAsia="de-DE"/>
-              </w:rPr>
-              <w:t xml:space="preserve"> Anrede$</w:t>
+              <w:t>$Persoenliche Anrede$</w:t>
             </w:r>
           </w:p>
         </w:tc>
@@ -14850,25 +14409,7 @@
                 <w:color w:val="000000"/>
                 <w:lang w:eastAsia="de-DE"/>
               </w:rPr>
-              <w:t xml:space="preserve">Hallo Dr. </w:t>
-            </w:r>
-            <w:proofErr w:type="spellStart"/>
-            <w:r>
-              <w:rPr>
-                <w:rFonts w:ascii="Calibri" w:eastAsia="Times New Roman" w:hAnsi="Calibri" w:cs="Calibri"/>
-                <w:color w:val="000000"/>
-                <w:lang w:eastAsia="de-DE"/>
-              </w:rPr>
-              <w:t>Elenor</w:t>
-            </w:r>
-            <w:proofErr w:type="spellEnd"/>
-            <w:r>
-              <w:rPr>
-                <w:rFonts w:ascii="Calibri" w:eastAsia="Times New Roman" w:hAnsi="Calibri" w:cs="Calibri"/>
-                <w:color w:val="000000"/>
-                <w:lang w:eastAsia="de-DE"/>
-              </w:rPr>
-              <w:t xml:space="preserve"> Richter</w:t>
+              <w:t>Hallo Dr. Elenor Richter</w:t>
             </w:r>
             <w:r>
               <w:rPr>
@@ -14916,7 +14457,6 @@
               </w:rPr>
               <w:t>$</w:t>
             </w:r>
-            <w:proofErr w:type="spellStart"/>
             <w:r>
               <w:rPr>
                 <w:rFonts w:ascii="Calibri" w:eastAsia="Times New Roman" w:hAnsi="Calibri" w:cs="Calibri"/>
@@ -14931,16 +14471,7 @@
                 <w:color w:val="000000"/>
                 <w:lang w:eastAsia="de-DE"/>
               </w:rPr>
-              <w:t>ersoenliche</w:t>
-            </w:r>
-            <w:proofErr w:type="spellEnd"/>
-            <w:r>
-              <w:rPr>
-                <w:rFonts w:ascii="Calibri" w:eastAsia="Times New Roman" w:hAnsi="Calibri" w:cs="Calibri"/>
-                <w:color w:val="000000"/>
-                <w:lang w:eastAsia="de-DE"/>
-              </w:rPr>
-              <w:t xml:space="preserve"> Anrede$</w:t>
+              <w:t>ersoenliche Anrede$</w:t>
             </w:r>
           </w:p>
         </w:tc>
@@ -15076,25 +14607,7 @@
                 <w:color w:val="000000"/>
                 <w:lang w:eastAsia="de-DE"/>
               </w:rPr>
-              <w:t xml:space="preserve">hallo Dr. </w:t>
-            </w:r>
-            <w:proofErr w:type="spellStart"/>
-            <w:r>
-              <w:rPr>
-                <w:rFonts w:ascii="Calibri" w:eastAsia="Times New Roman" w:hAnsi="Calibri" w:cs="Calibri"/>
-                <w:color w:val="000000"/>
-                <w:lang w:eastAsia="de-DE"/>
-              </w:rPr>
-              <w:t>Elenor</w:t>
-            </w:r>
-            <w:proofErr w:type="spellEnd"/>
-            <w:r>
-              <w:rPr>
-                <w:rFonts w:ascii="Calibri" w:eastAsia="Times New Roman" w:hAnsi="Calibri" w:cs="Calibri"/>
-                <w:color w:val="000000"/>
-                <w:lang w:eastAsia="de-DE"/>
-              </w:rPr>
-              <w:t xml:space="preserve"> Richter</w:t>
+              <w:t>hallo Dr. Elenor Richter</w:t>
             </w:r>
             <w:r>
               <w:rPr>
@@ -18442,25 +17955,7 @@
                 <w:color w:val="000000"/>
                 <w:lang w:eastAsia="de-DE"/>
               </w:rPr>
-              <w:t>$</w:t>
-            </w:r>
-            <w:proofErr w:type="spellStart"/>
-            <w:r>
-              <w:rPr>
-                <w:rFonts w:ascii="Calibri" w:eastAsia="Times New Roman" w:hAnsi="Calibri" w:cs="Calibri"/>
-                <w:color w:val="000000"/>
-                <w:lang w:eastAsia="de-DE"/>
-              </w:rPr>
-              <w:t>KLAnrede</w:t>
-            </w:r>
-            <w:proofErr w:type="spellEnd"/>
-            <w:r>
-              <w:rPr>
-                <w:rFonts w:ascii="Calibri" w:eastAsia="Times New Roman" w:hAnsi="Calibri" w:cs="Calibri"/>
-                <w:color w:val="000000"/>
-                <w:lang w:eastAsia="de-DE"/>
-              </w:rPr>
-              <w:t>$˽</w:t>
+              <w:t>$KLAnrede$˽</w:t>
             </w:r>
           </w:p>
         </w:tc>
@@ -18626,25 +18121,7 @@
                 <w:color w:val="000000"/>
                 <w:lang w:eastAsia="de-DE"/>
               </w:rPr>
-              <w:t>$</w:t>
-            </w:r>
-            <w:proofErr w:type="spellStart"/>
-            <w:r>
-              <w:rPr>
-                <w:rFonts w:ascii="Calibri" w:eastAsia="Times New Roman" w:hAnsi="Calibri" w:cs="Calibri"/>
-                <w:color w:val="000000"/>
-                <w:lang w:eastAsia="de-DE"/>
-              </w:rPr>
-              <w:t>KLTitel</w:t>
-            </w:r>
-            <w:proofErr w:type="spellEnd"/>
-            <w:r>
-              <w:rPr>
-                <w:rFonts w:ascii="Calibri" w:eastAsia="Times New Roman" w:hAnsi="Calibri" w:cs="Calibri"/>
-                <w:color w:val="000000"/>
-                <w:lang w:eastAsia="de-DE"/>
-              </w:rPr>
-              <w:t>$˽</w:t>
+              <w:t>$KLTitel$˽</w:t>
             </w:r>
           </w:p>
         </w:tc>
@@ -18778,25 +18255,7 @@
                 <w:color w:val="000000"/>
                 <w:lang w:eastAsia="de-DE"/>
               </w:rPr>
-              <w:t>$</w:t>
-            </w:r>
-            <w:proofErr w:type="spellStart"/>
-            <w:r>
-              <w:rPr>
-                <w:rFonts w:ascii="Calibri" w:eastAsia="Times New Roman" w:hAnsi="Calibri" w:cs="Calibri"/>
-                <w:color w:val="000000"/>
-                <w:lang w:eastAsia="de-DE"/>
-              </w:rPr>
-              <w:t>KLName</w:t>
-            </w:r>
-            <w:proofErr w:type="spellEnd"/>
-            <w:r>
-              <w:rPr>
-                <w:rFonts w:ascii="Calibri" w:eastAsia="Times New Roman" w:hAnsi="Calibri" w:cs="Calibri"/>
-                <w:color w:val="000000"/>
-                <w:lang w:eastAsia="de-DE"/>
-              </w:rPr>
-              <w:t>$</w:t>
+              <w:t>$KLName$</w:t>
             </w:r>
           </w:p>
         </w:tc>
@@ -18930,25 +18389,7 @@
                 <w:color w:val="000000"/>
                 <w:lang w:eastAsia="de-DE"/>
               </w:rPr>
-              <w:t>$</w:t>
-            </w:r>
-            <w:proofErr w:type="spellStart"/>
-            <w:r>
-              <w:rPr>
-                <w:rFonts w:ascii="Calibri" w:eastAsia="Times New Roman" w:hAnsi="Calibri" w:cs="Calibri"/>
-                <w:color w:val="000000"/>
-                <w:lang w:eastAsia="de-DE"/>
-              </w:rPr>
-              <w:t>KLVorname</w:t>
-            </w:r>
-            <w:proofErr w:type="spellEnd"/>
-            <w:r>
-              <w:rPr>
-                <w:rFonts w:ascii="Calibri" w:eastAsia="Times New Roman" w:hAnsi="Calibri" w:cs="Calibri"/>
-                <w:color w:val="000000"/>
-                <w:lang w:eastAsia="de-DE"/>
-              </w:rPr>
-              <w:t>$</w:t>
+              <w:t>$KLVorname$</w:t>
             </w:r>
           </w:p>
         </w:tc>
@@ -19082,25 +18523,7 @@
                 <w:color w:val="000000"/>
                 <w:lang w:eastAsia="de-DE"/>
               </w:rPr>
-              <w:t>$</w:t>
-            </w:r>
-            <w:proofErr w:type="spellStart"/>
-            <w:r>
-              <w:rPr>
-                <w:rFonts w:ascii="Calibri" w:eastAsia="Times New Roman" w:hAnsi="Calibri" w:cs="Calibri"/>
-                <w:color w:val="000000"/>
-                <w:lang w:eastAsia="de-DE"/>
-              </w:rPr>
-              <w:t>KLVornameKurz</w:t>
-            </w:r>
-            <w:proofErr w:type="spellEnd"/>
-            <w:r>
-              <w:rPr>
-                <w:rFonts w:ascii="Calibri" w:eastAsia="Times New Roman" w:hAnsi="Calibri" w:cs="Calibri"/>
-                <w:color w:val="000000"/>
-                <w:lang w:eastAsia="de-DE"/>
-              </w:rPr>
-              <w:t>$</w:t>
+              <w:t>$KLVornameKurz$</w:t>
             </w:r>
           </w:p>
         </w:tc>
@@ -19234,25 +18657,7 @@
                 <w:color w:val="000000"/>
                 <w:lang w:eastAsia="de-DE"/>
               </w:rPr>
-              <w:t>$</w:t>
-            </w:r>
-            <w:proofErr w:type="spellStart"/>
-            <w:r>
-              <w:rPr>
-                <w:rFonts w:ascii="Calibri" w:eastAsia="Times New Roman" w:hAnsi="Calibri" w:cs="Calibri"/>
-                <w:color w:val="000000"/>
-                <w:lang w:eastAsia="de-DE"/>
-              </w:rPr>
-              <w:t>KLAmt</w:t>
-            </w:r>
-            <w:proofErr w:type="spellEnd"/>
-            <w:r>
-              <w:rPr>
-                <w:rFonts w:ascii="Calibri" w:eastAsia="Times New Roman" w:hAnsi="Calibri" w:cs="Calibri"/>
-                <w:color w:val="000000"/>
-                <w:lang w:eastAsia="de-DE"/>
-              </w:rPr>
-              <w:t>$</w:t>
+              <w:t>$KLAmt$</w:t>
             </w:r>
           </w:p>
         </w:tc>
@@ -19284,25 +18689,7 @@
                 <w:color w:val="000000"/>
                 <w:lang w:eastAsia="de-DE"/>
               </w:rPr>
-              <w:t>"</w:t>
-            </w:r>
-            <w:proofErr w:type="spellStart"/>
-            <w:r>
-              <w:rPr>
-                <w:rFonts w:ascii="Calibri" w:eastAsia="Times New Roman" w:hAnsi="Calibri" w:cs="Calibri"/>
-                <w:color w:val="000000"/>
-                <w:lang w:eastAsia="de-DE"/>
-              </w:rPr>
-              <w:t>StR</w:t>
-            </w:r>
-            <w:proofErr w:type="spellEnd"/>
-            <w:r>
-              <w:rPr>
-                <w:rFonts w:ascii="Calibri" w:eastAsia="Times New Roman" w:hAnsi="Calibri" w:cs="Calibri"/>
-                <w:color w:val="000000"/>
-                <w:lang w:eastAsia="de-DE"/>
-              </w:rPr>
-              <w:t>""</w:t>
+              <w:t>"StR""</w:t>
             </w:r>
           </w:p>
         </w:tc>
@@ -19334,25 +18721,7 @@
                 <w:color w:val="000000"/>
                 <w:lang w:eastAsia="de-DE"/>
               </w:rPr>
-              <w:t>"</w:t>
-            </w:r>
-            <w:proofErr w:type="spellStart"/>
-            <w:r>
-              <w:rPr>
-                <w:rFonts w:ascii="Calibri" w:eastAsia="Times New Roman" w:hAnsi="Calibri" w:cs="Calibri"/>
-                <w:color w:val="000000"/>
-                <w:lang w:eastAsia="de-DE"/>
-              </w:rPr>
-              <w:t>StR</w:t>
-            </w:r>
-            <w:proofErr w:type="spellEnd"/>
-            <w:r>
-              <w:rPr>
-                <w:rFonts w:ascii="Calibri" w:eastAsia="Times New Roman" w:hAnsi="Calibri" w:cs="Calibri"/>
-                <w:color w:val="000000"/>
-                <w:lang w:eastAsia="de-DE"/>
-              </w:rPr>
-              <w:t>"</w:t>
+              <w:t>"StR"</w:t>
             </w:r>
           </w:p>
         </w:tc>
@@ -19384,25 +18753,7 @@
                 <w:color w:val="000000"/>
                 <w:lang w:eastAsia="de-DE"/>
               </w:rPr>
-              <w:t>"</w:t>
-            </w:r>
-            <w:proofErr w:type="spellStart"/>
-            <w:r>
-              <w:rPr>
-                <w:rFonts w:ascii="Calibri" w:eastAsia="Times New Roman" w:hAnsi="Calibri" w:cs="Calibri"/>
-                <w:color w:val="000000"/>
-                <w:lang w:eastAsia="de-DE"/>
-              </w:rPr>
-              <w:t>StR</w:t>
-            </w:r>
-            <w:proofErr w:type="spellEnd"/>
-            <w:r>
-              <w:rPr>
-                <w:rFonts w:ascii="Calibri" w:eastAsia="Times New Roman" w:hAnsi="Calibri" w:cs="Calibri"/>
-                <w:color w:val="000000"/>
-                <w:lang w:eastAsia="de-DE"/>
-              </w:rPr>
-              <w:t>""</w:t>
+              <w:t>"StR""</w:t>
             </w:r>
           </w:p>
         </w:tc>
@@ -19440,25 +18791,7 @@
                 <w:color w:val="000000"/>
                 <w:lang w:eastAsia="de-DE"/>
               </w:rPr>
-              <w:t xml:space="preserve">$Herr </w:t>
-            </w:r>
-            <w:proofErr w:type="spellStart"/>
-            <w:r>
-              <w:rPr>
-                <w:rFonts w:ascii="Calibri" w:eastAsia="Times New Roman" w:hAnsi="Calibri" w:cs="Calibri"/>
-                <w:color w:val="000000"/>
-                <w:lang w:eastAsia="de-DE"/>
-              </w:rPr>
-              <w:t>KLName</w:t>
-            </w:r>
-            <w:proofErr w:type="spellEnd"/>
-            <w:r>
-              <w:rPr>
-                <w:rFonts w:ascii="Calibri" w:eastAsia="Times New Roman" w:hAnsi="Calibri" w:cs="Calibri"/>
-                <w:color w:val="000000"/>
-                <w:lang w:eastAsia="de-DE"/>
-              </w:rPr>
-              <w:t>$</w:t>
+              <w:t>$Herr KLName$</w:t>
             </w:r>
           </w:p>
         </w:tc>
@@ -19608,23 +18941,7 @@
                 <w:rFonts w:eastAsia="Times New Roman"/>
                 <w:lang w:eastAsia="de-DE"/>
               </w:rPr>
-              <w:t xml:space="preserve">Platzhalter </w:t>
-            </w:r>
-            <w:proofErr w:type="spellStart"/>
-            <w:r>
-              <w:rPr>
-                <w:rFonts w:eastAsia="Times New Roman"/>
-                <w:lang w:eastAsia="de-DE"/>
-              </w:rPr>
-              <w:t>stv</w:t>
-            </w:r>
-            <w:proofErr w:type="spellEnd"/>
-            <w:r>
-              <w:rPr>
-                <w:rFonts w:eastAsia="Times New Roman"/>
-                <w:lang w:eastAsia="de-DE"/>
-              </w:rPr>
-              <w:t>. Klassenleitung</w:t>
+              <w:t>Platzhalter stv. Klassenleitung</w:t>
             </w:r>
             <w:bookmarkEnd w:id="32"/>
           </w:p>
@@ -19771,25 +19088,7 @@
                 <w:color w:val="000000"/>
                 <w:lang w:eastAsia="de-DE"/>
               </w:rPr>
-              <w:t>$</w:t>
-            </w:r>
-            <w:proofErr w:type="spellStart"/>
-            <w:r>
-              <w:rPr>
-                <w:rFonts w:ascii="Calibri" w:eastAsia="Times New Roman" w:hAnsi="Calibri" w:cs="Calibri"/>
-                <w:color w:val="000000"/>
-                <w:lang w:eastAsia="de-DE"/>
-              </w:rPr>
-              <w:t>SKlassenlehrer</w:t>
-            </w:r>
-            <w:proofErr w:type="spellEnd"/>
-            <w:r>
-              <w:rPr>
-                <w:rFonts w:ascii="Calibri" w:eastAsia="Times New Roman" w:hAnsi="Calibri" w:cs="Calibri"/>
-                <w:color w:val="000000"/>
-                <w:lang w:eastAsia="de-DE"/>
-              </w:rPr>
-              <w:t>$</w:t>
+              <w:t>$SKlassenlehrer$</w:t>
             </w:r>
           </w:p>
         </w:tc>
@@ -20113,25 +19412,7 @@
                 <w:color w:val="000000"/>
                 <w:lang w:eastAsia="de-DE"/>
               </w:rPr>
-              <w:t xml:space="preserve">$der </w:t>
-            </w:r>
-            <w:proofErr w:type="spellStart"/>
-            <w:r>
-              <w:rPr>
-                <w:rFonts w:ascii="Calibri" w:eastAsia="Times New Roman" w:hAnsi="Calibri" w:cs="Calibri"/>
-                <w:color w:val="000000"/>
-                <w:lang w:eastAsia="de-DE"/>
-              </w:rPr>
-              <w:t>SKlassenlehrer</w:t>
-            </w:r>
-            <w:proofErr w:type="spellEnd"/>
-            <w:r>
-              <w:rPr>
-                <w:rFonts w:ascii="Calibri" w:eastAsia="Times New Roman" w:hAnsi="Calibri" w:cs="Calibri"/>
-                <w:color w:val="000000"/>
-                <w:lang w:eastAsia="de-DE"/>
-              </w:rPr>
-              <w:t>$</w:t>
+              <w:t>$der SKlassenlehrer$</w:t>
             </w:r>
           </w:p>
         </w:tc>
@@ -20504,25 +19785,7 @@
                 <w:lang w:eastAsia="de-DE"/>
               </w:rPr>
               <w:lastRenderedPageBreak/>
-              <w:t xml:space="preserve">$den </w:t>
-            </w:r>
-            <w:proofErr w:type="spellStart"/>
-            <w:r>
-              <w:rPr>
-                <w:rFonts w:ascii="Calibri" w:eastAsia="Times New Roman" w:hAnsi="Calibri" w:cs="Calibri"/>
-                <w:color w:val="000000"/>
-                <w:lang w:eastAsia="de-DE"/>
-              </w:rPr>
-              <w:t>SKlassenlehrer</w:t>
-            </w:r>
-            <w:proofErr w:type="spellEnd"/>
-            <w:r>
-              <w:rPr>
-                <w:rFonts w:ascii="Calibri" w:eastAsia="Times New Roman" w:hAnsi="Calibri" w:cs="Calibri"/>
-                <w:color w:val="000000"/>
-                <w:lang w:eastAsia="de-DE"/>
-              </w:rPr>
-              <w:t>$</w:t>
+              <w:t>$den SKlassenlehrer$</w:t>
             </w:r>
           </w:p>
         </w:tc>
@@ -20942,25 +20205,7 @@
                 <w:color w:val="000000"/>
                 <w:lang w:eastAsia="de-DE"/>
               </w:rPr>
-              <w:t xml:space="preserve">$dem </w:t>
-            </w:r>
-            <w:proofErr w:type="spellStart"/>
-            <w:r>
-              <w:rPr>
-                <w:rFonts w:ascii="Calibri" w:eastAsia="Times New Roman" w:hAnsi="Calibri" w:cs="Calibri"/>
-                <w:color w:val="000000"/>
-                <w:lang w:eastAsia="de-DE"/>
-              </w:rPr>
-              <w:t>SKlassenlehrer</w:t>
-            </w:r>
-            <w:proofErr w:type="spellEnd"/>
-            <w:r>
-              <w:rPr>
-                <w:rFonts w:ascii="Calibri" w:eastAsia="Times New Roman" w:hAnsi="Calibri" w:cs="Calibri"/>
-                <w:color w:val="000000"/>
-                <w:lang w:eastAsia="de-DE"/>
-              </w:rPr>
-              <w:t>$</w:t>
+              <w:t>$dem SKlassenlehrer$</w:t>
             </w:r>
           </w:p>
         </w:tc>
@@ -21395,16 +20640,7 @@
                 <w:color w:val="000000"/>
                 <w:lang w:eastAsia="de-DE"/>
               </w:rPr>
-              <w:t xml:space="preserve"> </w:t>
-            </w:r>
-            <w:proofErr w:type="spellStart"/>
-            <w:r>
-              <w:rPr>
-                <w:rFonts w:ascii="Calibri" w:eastAsia="Times New Roman" w:hAnsi="Calibri" w:cs="Calibri"/>
-                <w:color w:val="000000"/>
-                <w:lang w:eastAsia="de-DE"/>
-              </w:rPr>
-              <w:t>SKlassenlehrer</w:t>
+              <w:t xml:space="preserve"> SKlassenlehrer</w:t>
             </w:r>
             <w:r>
               <w:rPr>
@@ -21414,7 +20650,6 @@
               </w:rPr>
               <w:t>s</w:t>
             </w:r>
-            <w:proofErr w:type="spellEnd"/>
             <w:r>
               <w:rPr>
                 <w:rFonts w:ascii="Calibri" w:eastAsia="Times New Roman" w:hAnsi="Calibri" w:cs="Calibri"/>
@@ -21902,25 +21137,7 @@
                 <w:color w:val="000000"/>
                 <w:lang w:eastAsia="de-DE"/>
               </w:rPr>
-              <w:t xml:space="preserve">$Dein </w:t>
-            </w:r>
-            <w:proofErr w:type="spellStart"/>
-            <w:r>
-              <w:rPr>
-                <w:rFonts w:ascii="Calibri" w:eastAsia="Times New Roman" w:hAnsi="Calibri" w:cs="Calibri"/>
-                <w:color w:val="000000"/>
-                <w:lang w:eastAsia="de-DE"/>
-              </w:rPr>
-              <w:t>SKlassenlehrer</w:t>
-            </w:r>
-            <w:proofErr w:type="spellEnd"/>
-            <w:r>
-              <w:rPr>
-                <w:rFonts w:ascii="Calibri" w:eastAsia="Times New Roman" w:hAnsi="Calibri" w:cs="Calibri"/>
-                <w:color w:val="000000"/>
-                <w:lang w:eastAsia="de-DE"/>
-              </w:rPr>
-              <w:t>$</w:t>
+              <w:t>$Dein SKlassenlehrer$</w:t>
             </w:r>
           </w:p>
         </w:tc>
@@ -22292,25 +21509,7 @@
                 <w:color w:val="000000"/>
                 <w:lang w:eastAsia="de-DE"/>
               </w:rPr>
-              <w:t xml:space="preserve">$dein </w:t>
-            </w:r>
-            <w:proofErr w:type="spellStart"/>
-            <w:r>
-              <w:rPr>
-                <w:rFonts w:ascii="Calibri" w:eastAsia="Times New Roman" w:hAnsi="Calibri" w:cs="Calibri"/>
-                <w:color w:val="000000"/>
-                <w:lang w:eastAsia="de-DE"/>
-              </w:rPr>
-              <w:t>SKlassenlehrer</w:t>
-            </w:r>
-            <w:proofErr w:type="spellEnd"/>
-            <w:r>
-              <w:rPr>
-                <w:rFonts w:ascii="Calibri" w:eastAsia="Times New Roman" w:hAnsi="Calibri" w:cs="Calibri"/>
-                <w:color w:val="000000"/>
-                <w:lang w:eastAsia="de-DE"/>
-              </w:rPr>
-              <w:t>$</w:t>
+              <w:t>$dein SKlassenlehrer$</w:t>
             </w:r>
           </w:p>
         </w:tc>
@@ -22683,25 +21882,7 @@
                 <w:lang w:eastAsia="de-DE"/>
               </w:rPr>
               <w:lastRenderedPageBreak/>
-              <w:t xml:space="preserve">$Ihr </w:t>
-            </w:r>
-            <w:proofErr w:type="spellStart"/>
-            <w:r>
-              <w:rPr>
-                <w:rFonts w:ascii="Calibri" w:eastAsia="Times New Roman" w:hAnsi="Calibri" w:cs="Calibri"/>
-                <w:color w:val="000000"/>
-                <w:lang w:eastAsia="de-DE"/>
-              </w:rPr>
-              <w:t>SKlassenlehrer</w:t>
-            </w:r>
-            <w:proofErr w:type="spellEnd"/>
-            <w:r>
-              <w:rPr>
-                <w:rFonts w:ascii="Calibri" w:eastAsia="Times New Roman" w:hAnsi="Calibri" w:cs="Calibri"/>
-                <w:color w:val="000000"/>
-                <w:lang w:eastAsia="de-DE"/>
-              </w:rPr>
-              <w:t>$</w:t>
+              <w:t>$Ihr SKlassenlehrer$</w:t>
             </w:r>
           </w:p>
         </w:tc>
@@ -23073,25 +22254,7 @@
                 <w:color w:val="000000"/>
                 <w:lang w:eastAsia="de-DE"/>
               </w:rPr>
-              <w:t xml:space="preserve">$ihr </w:t>
-            </w:r>
-            <w:proofErr w:type="spellStart"/>
-            <w:r>
-              <w:rPr>
-                <w:rFonts w:ascii="Calibri" w:eastAsia="Times New Roman" w:hAnsi="Calibri" w:cs="Calibri"/>
-                <w:color w:val="000000"/>
-                <w:lang w:eastAsia="de-DE"/>
-              </w:rPr>
-              <w:t>SKlassenlehrer</w:t>
-            </w:r>
-            <w:proofErr w:type="spellEnd"/>
-            <w:r>
-              <w:rPr>
-                <w:rFonts w:ascii="Calibri" w:eastAsia="Times New Roman" w:hAnsi="Calibri" w:cs="Calibri"/>
-                <w:color w:val="000000"/>
-                <w:lang w:eastAsia="de-DE"/>
-              </w:rPr>
-              <w:t>$</w:t>
+              <w:t>$ihr SKlassenlehrer$</w:t>
             </w:r>
           </w:p>
         </w:tc>
@@ -23463,25 +22626,7 @@
                 <w:color w:val="000000"/>
                 <w:lang w:eastAsia="de-DE"/>
               </w:rPr>
-              <w:t>$</w:t>
-            </w:r>
-            <w:proofErr w:type="spellStart"/>
-            <w:r>
-              <w:rPr>
-                <w:rFonts w:ascii="Calibri" w:eastAsia="Times New Roman" w:hAnsi="Calibri" w:cs="Calibri"/>
-                <w:color w:val="000000"/>
-                <w:lang w:eastAsia="de-DE"/>
-              </w:rPr>
-              <w:t>SKLAnrede</w:t>
-            </w:r>
-            <w:proofErr w:type="spellEnd"/>
-            <w:r>
-              <w:rPr>
-                <w:rFonts w:ascii="Calibri" w:eastAsia="Times New Roman" w:hAnsi="Calibri" w:cs="Calibri"/>
-                <w:color w:val="000000"/>
-                <w:lang w:eastAsia="de-DE"/>
-              </w:rPr>
-              <w:t>$˽</w:t>
+              <w:t>$SKLAnrede$˽</w:t>
             </w:r>
           </w:p>
         </w:tc>
@@ -23647,25 +22792,7 @@
                 <w:color w:val="000000"/>
                 <w:lang w:eastAsia="de-DE"/>
               </w:rPr>
-              <w:t>$</w:t>
-            </w:r>
-            <w:proofErr w:type="spellStart"/>
-            <w:r>
-              <w:rPr>
-                <w:rFonts w:ascii="Calibri" w:eastAsia="Times New Roman" w:hAnsi="Calibri" w:cs="Calibri"/>
-                <w:color w:val="000000"/>
-                <w:lang w:eastAsia="de-DE"/>
-              </w:rPr>
-              <w:t>SKLTitel</w:t>
-            </w:r>
-            <w:proofErr w:type="spellEnd"/>
-            <w:r>
-              <w:rPr>
-                <w:rFonts w:ascii="Calibri" w:eastAsia="Times New Roman" w:hAnsi="Calibri" w:cs="Calibri"/>
-                <w:color w:val="000000"/>
-                <w:lang w:eastAsia="de-DE"/>
-              </w:rPr>
-              <w:t>$˽</w:t>
+              <w:t>$SKLTitel$˽</w:t>
             </w:r>
           </w:p>
         </w:tc>
@@ -23799,25 +22926,7 @@
                 <w:color w:val="000000"/>
                 <w:lang w:eastAsia="de-DE"/>
               </w:rPr>
-              <w:t>$</w:t>
-            </w:r>
-            <w:proofErr w:type="spellStart"/>
-            <w:r>
-              <w:rPr>
-                <w:rFonts w:ascii="Calibri" w:eastAsia="Times New Roman" w:hAnsi="Calibri" w:cs="Calibri"/>
-                <w:color w:val="000000"/>
-                <w:lang w:eastAsia="de-DE"/>
-              </w:rPr>
-              <w:t>SKLName</w:t>
-            </w:r>
-            <w:proofErr w:type="spellEnd"/>
-            <w:r>
-              <w:rPr>
-                <w:rFonts w:ascii="Calibri" w:eastAsia="Times New Roman" w:hAnsi="Calibri" w:cs="Calibri"/>
-                <w:color w:val="000000"/>
-                <w:lang w:eastAsia="de-DE"/>
-              </w:rPr>
-              <w:t>$</w:t>
+              <w:t>$SKLName$</w:t>
             </w:r>
           </w:p>
         </w:tc>
@@ -23951,25 +23060,7 @@
                 <w:color w:val="000000"/>
                 <w:lang w:eastAsia="de-DE"/>
               </w:rPr>
-              <w:t>$</w:t>
-            </w:r>
-            <w:proofErr w:type="spellStart"/>
-            <w:r>
-              <w:rPr>
-                <w:rFonts w:ascii="Calibri" w:eastAsia="Times New Roman" w:hAnsi="Calibri" w:cs="Calibri"/>
-                <w:color w:val="000000"/>
-                <w:lang w:eastAsia="de-DE"/>
-              </w:rPr>
-              <w:t>SKLVorname</w:t>
-            </w:r>
-            <w:proofErr w:type="spellEnd"/>
-            <w:r>
-              <w:rPr>
-                <w:rFonts w:ascii="Calibri" w:eastAsia="Times New Roman" w:hAnsi="Calibri" w:cs="Calibri"/>
-                <w:color w:val="000000"/>
-                <w:lang w:eastAsia="de-DE"/>
-              </w:rPr>
-              <w:t>$</w:t>
+              <w:t>$SKLVorname$</w:t>
             </w:r>
           </w:p>
         </w:tc>
@@ -24103,25 +23194,7 @@
                 <w:color w:val="000000"/>
                 <w:lang w:eastAsia="de-DE"/>
               </w:rPr>
-              <w:t>$</w:t>
-            </w:r>
-            <w:proofErr w:type="spellStart"/>
-            <w:r>
-              <w:rPr>
-                <w:rFonts w:ascii="Calibri" w:eastAsia="Times New Roman" w:hAnsi="Calibri" w:cs="Calibri"/>
-                <w:color w:val="000000"/>
-                <w:lang w:eastAsia="de-DE"/>
-              </w:rPr>
-              <w:t>SKLVornameKurz</w:t>
-            </w:r>
-            <w:proofErr w:type="spellEnd"/>
-            <w:r>
-              <w:rPr>
-                <w:rFonts w:ascii="Calibri" w:eastAsia="Times New Roman" w:hAnsi="Calibri" w:cs="Calibri"/>
-                <w:color w:val="000000"/>
-                <w:lang w:eastAsia="de-DE"/>
-              </w:rPr>
-              <w:t>$</w:t>
+              <w:t>$SKLVornameKurz$</w:t>
             </w:r>
           </w:p>
         </w:tc>
@@ -24255,25 +23328,7 @@
                 <w:color w:val="000000"/>
                 <w:lang w:eastAsia="de-DE"/>
               </w:rPr>
-              <w:t>$</w:t>
-            </w:r>
-            <w:proofErr w:type="spellStart"/>
-            <w:r>
-              <w:rPr>
-                <w:rFonts w:ascii="Calibri" w:eastAsia="Times New Roman" w:hAnsi="Calibri" w:cs="Calibri"/>
-                <w:color w:val="000000"/>
-                <w:lang w:eastAsia="de-DE"/>
-              </w:rPr>
-              <w:t>SKLAmt</w:t>
-            </w:r>
-            <w:proofErr w:type="spellEnd"/>
-            <w:r>
-              <w:rPr>
-                <w:rFonts w:ascii="Calibri" w:eastAsia="Times New Roman" w:hAnsi="Calibri" w:cs="Calibri"/>
-                <w:color w:val="000000"/>
-                <w:lang w:eastAsia="de-DE"/>
-              </w:rPr>
-              <w:t>$</w:t>
+              <w:t>$SKLAmt$</w:t>
             </w:r>
           </w:p>
         </w:tc>
@@ -24305,25 +23360,7 @@
                 <w:color w:val="000000"/>
                 <w:lang w:eastAsia="de-DE"/>
               </w:rPr>
-              <w:t>"</w:t>
-            </w:r>
-            <w:proofErr w:type="spellStart"/>
-            <w:r>
-              <w:rPr>
-                <w:rFonts w:ascii="Calibri" w:eastAsia="Times New Roman" w:hAnsi="Calibri" w:cs="Calibri"/>
-                <w:color w:val="000000"/>
-                <w:lang w:eastAsia="de-DE"/>
-              </w:rPr>
-              <w:t>StR</w:t>
-            </w:r>
-            <w:proofErr w:type="spellEnd"/>
-            <w:r>
-              <w:rPr>
-                <w:rFonts w:ascii="Calibri" w:eastAsia="Times New Roman" w:hAnsi="Calibri" w:cs="Calibri"/>
-                <w:color w:val="000000"/>
-                <w:lang w:eastAsia="de-DE"/>
-              </w:rPr>
-              <w:t>""</w:t>
+              <w:t>"StR""</w:t>
             </w:r>
           </w:p>
         </w:tc>
@@ -24355,25 +23392,7 @@
                 <w:color w:val="000000"/>
                 <w:lang w:eastAsia="de-DE"/>
               </w:rPr>
-              <w:t>"</w:t>
-            </w:r>
-            <w:proofErr w:type="spellStart"/>
-            <w:r>
-              <w:rPr>
-                <w:rFonts w:ascii="Calibri" w:eastAsia="Times New Roman" w:hAnsi="Calibri" w:cs="Calibri"/>
-                <w:color w:val="000000"/>
-                <w:lang w:eastAsia="de-DE"/>
-              </w:rPr>
-              <w:t>StR</w:t>
-            </w:r>
-            <w:proofErr w:type="spellEnd"/>
-            <w:r>
-              <w:rPr>
-                <w:rFonts w:ascii="Calibri" w:eastAsia="Times New Roman" w:hAnsi="Calibri" w:cs="Calibri"/>
-                <w:color w:val="000000"/>
-                <w:lang w:eastAsia="de-DE"/>
-              </w:rPr>
-              <w:t>"</w:t>
+              <w:t>"StR"</w:t>
             </w:r>
           </w:p>
         </w:tc>
@@ -24405,25 +23424,7 @@
                 <w:color w:val="000000"/>
                 <w:lang w:eastAsia="de-DE"/>
               </w:rPr>
-              <w:t>"</w:t>
-            </w:r>
-            <w:proofErr w:type="spellStart"/>
-            <w:r>
-              <w:rPr>
-                <w:rFonts w:ascii="Calibri" w:eastAsia="Times New Roman" w:hAnsi="Calibri" w:cs="Calibri"/>
-                <w:color w:val="000000"/>
-                <w:lang w:eastAsia="de-DE"/>
-              </w:rPr>
-              <w:t>StR</w:t>
-            </w:r>
-            <w:proofErr w:type="spellEnd"/>
-            <w:r>
-              <w:rPr>
-                <w:rFonts w:ascii="Calibri" w:eastAsia="Times New Roman" w:hAnsi="Calibri" w:cs="Calibri"/>
-                <w:color w:val="000000"/>
-                <w:lang w:eastAsia="de-DE"/>
-              </w:rPr>
-              <w:t>"</w:t>
+              <w:t>"StR"</w:t>
             </w:r>
           </w:p>
         </w:tc>
@@ -24461,25 +23462,7 @@
                 <w:color w:val="000000"/>
                 <w:lang w:eastAsia="de-DE"/>
               </w:rPr>
-              <w:t xml:space="preserve">$Herr </w:t>
-            </w:r>
-            <w:proofErr w:type="spellStart"/>
-            <w:r>
-              <w:rPr>
-                <w:rFonts w:ascii="Calibri" w:eastAsia="Times New Roman" w:hAnsi="Calibri" w:cs="Calibri"/>
-                <w:color w:val="000000"/>
-                <w:lang w:eastAsia="de-DE"/>
-              </w:rPr>
-              <w:t>SKLName</w:t>
-            </w:r>
-            <w:proofErr w:type="spellEnd"/>
-            <w:r>
-              <w:rPr>
-                <w:rFonts w:ascii="Calibri" w:eastAsia="Times New Roman" w:hAnsi="Calibri" w:cs="Calibri"/>
-                <w:color w:val="000000"/>
-                <w:lang w:eastAsia="de-DE"/>
-              </w:rPr>
-              <w:t>$</w:t>
+              <w:t>$Herr SKLName$</w:t>
             </w:r>
           </w:p>
         </w:tc>
@@ -24910,25 +23893,7 @@
                 <w:color w:val="000000"/>
                 <w:lang w:eastAsia="de-DE"/>
               </w:rPr>
-              <w:t>$</w:t>
-            </w:r>
-            <w:proofErr w:type="spellStart"/>
-            <w:r>
-              <w:rPr>
-                <w:rFonts w:ascii="Calibri" w:eastAsia="Times New Roman" w:hAnsi="Calibri" w:cs="Calibri"/>
-                <w:color w:val="000000"/>
-                <w:lang w:eastAsia="de-DE"/>
-              </w:rPr>
-              <w:t>SLAnrede</w:t>
-            </w:r>
-            <w:proofErr w:type="spellEnd"/>
-            <w:r>
-              <w:rPr>
-                <w:rFonts w:ascii="Calibri" w:eastAsia="Times New Roman" w:hAnsi="Calibri" w:cs="Calibri"/>
-                <w:color w:val="000000"/>
-                <w:lang w:eastAsia="de-DE"/>
-              </w:rPr>
-              <w:t>$˽</w:t>
+              <w:t>$SLAnrede$˽</w:t>
             </w:r>
           </w:p>
         </w:tc>
@@ -25094,25 +24059,7 @@
                 <w:color w:val="000000"/>
                 <w:lang w:eastAsia="de-DE"/>
               </w:rPr>
-              <w:t>$</w:t>
-            </w:r>
-            <w:proofErr w:type="spellStart"/>
-            <w:r>
-              <w:rPr>
-                <w:rFonts w:ascii="Calibri" w:eastAsia="Times New Roman" w:hAnsi="Calibri" w:cs="Calibri"/>
-                <w:color w:val="000000"/>
-                <w:lang w:eastAsia="de-DE"/>
-              </w:rPr>
-              <w:t>SLTitel</w:t>
-            </w:r>
-            <w:proofErr w:type="spellEnd"/>
-            <w:r>
-              <w:rPr>
-                <w:rFonts w:ascii="Calibri" w:eastAsia="Times New Roman" w:hAnsi="Calibri" w:cs="Calibri"/>
-                <w:color w:val="000000"/>
-                <w:lang w:eastAsia="de-DE"/>
-              </w:rPr>
-              <w:t>$˽</w:t>
+              <w:t>$SLTitel$˽</w:t>
             </w:r>
           </w:p>
         </w:tc>
@@ -25246,25 +24193,7 @@
                 <w:color w:val="000000"/>
                 <w:lang w:eastAsia="de-DE"/>
               </w:rPr>
-              <w:t>$</w:t>
-            </w:r>
-            <w:proofErr w:type="spellStart"/>
-            <w:r>
-              <w:rPr>
-                <w:rFonts w:ascii="Calibri" w:eastAsia="Times New Roman" w:hAnsi="Calibri" w:cs="Calibri"/>
-                <w:color w:val="000000"/>
-                <w:lang w:eastAsia="de-DE"/>
-              </w:rPr>
-              <w:t>SLName</w:t>
-            </w:r>
-            <w:proofErr w:type="spellEnd"/>
-            <w:r>
-              <w:rPr>
-                <w:rFonts w:ascii="Calibri" w:eastAsia="Times New Roman" w:hAnsi="Calibri" w:cs="Calibri"/>
-                <w:color w:val="000000"/>
-                <w:lang w:eastAsia="de-DE"/>
-              </w:rPr>
-              <w:t>$</w:t>
+              <w:t>$SLName$</w:t>
             </w:r>
           </w:p>
         </w:tc>
@@ -25398,25 +24327,7 @@
                 <w:color w:val="000000"/>
                 <w:lang w:eastAsia="de-DE"/>
               </w:rPr>
-              <w:t>$</w:t>
-            </w:r>
-            <w:proofErr w:type="spellStart"/>
-            <w:r>
-              <w:rPr>
-                <w:rFonts w:ascii="Calibri" w:eastAsia="Times New Roman" w:hAnsi="Calibri" w:cs="Calibri"/>
-                <w:color w:val="000000"/>
-                <w:lang w:eastAsia="de-DE"/>
-              </w:rPr>
-              <w:t>SLVorname</w:t>
-            </w:r>
-            <w:proofErr w:type="spellEnd"/>
-            <w:r>
-              <w:rPr>
-                <w:rFonts w:ascii="Calibri" w:eastAsia="Times New Roman" w:hAnsi="Calibri" w:cs="Calibri"/>
-                <w:color w:val="000000"/>
-                <w:lang w:eastAsia="de-DE"/>
-              </w:rPr>
-              <w:t>$</w:t>
+              <w:t>$SLVorname$</w:t>
             </w:r>
           </w:p>
         </w:tc>
@@ -25550,25 +24461,7 @@
                 <w:color w:val="000000"/>
                 <w:lang w:eastAsia="de-DE"/>
               </w:rPr>
-              <w:t>$</w:t>
-            </w:r>
-            <w:proofErr w:type="spellStart"/>
-            <w:r>
-              <w:rPr>
-                <w:rFonts w:ascii="Calibri" w:eastAsia="Times New Roman" w:hAnsi="Calibri" w:cs="Calibri"/>
-                <w:color w:val="000000"/>
-                <w:lang w:eastAsia="de-DE"/>
-              </w:rPr>
-              <w:t>SLVornameKurz</w:t>
-            </w:r>
-            <w:proofErr w:type="spellEnd"/>
-            <w:r>
-              <w:rPr>
-                <w:rFonts w:ascii="Calibri" w:eastAsia="Times New Roman" w:hAnsi="Calibri" w:cs="Calibri"/>
-                <w:color w:val="000000"/>
-                <w:lang w:eastAsia="de-DE"/>
-              </w:rPr>
-              <w:t>$</w:t>
+              <w:t>$SLVornameKurz$</w:t>
             </w:r>
           </w:p>
         </w:tc>
@@ -25702,25 +24595,7 @@
                 <w:color w:val="000000"/>
                 <w:lang w:eastAsia="de-DE"/>
               </w:rPr>
-              <w:t>$</w:t>
-            </w:r>
-            <w:proofErr w:type="spellStart"/>
-            <w:r>
-              <w:rPr>
-                <w:rFonts w:ascii="Calibri" w:eastAsia="Times New Roman" w:hAnsi="Calibri" w:cs="Calibri"/>
-                <w:color w:val="000000"/>
-                <w:lang w:eastAsia="de-DE"/>
-              </w:rPr>
-              <w:t>SLAmt</w:t>
-            </w:r>
-            <w:proofErr w:type="spellEnd"/>
-            <w:r>
-              <w:rPr>
-                <w:rFonts w:ascii="Calibri" w:eastAsia="Times New Roman" w:hAnsi="Calibri" w:cs="Calibri"/>
-                <w:color w:val="000000"/>
-                <w:lang w:eastAsia="de-DE"/>
-              </w:rPr>
-              <w:t>$</w:t>
+              <w:t>$SLAmt$</w:t>
             </w:r>
           </w:p>
         </w:tc>
@@ -25854,25 +24729,7 @@
                 <w:color w:val="000000"/>
                 <w:lang w:eastAsia="de-DE"/>
               </w:rPr>
-              <w:t xml:space="preserve">$Herr </w:t>
-            </w:r>
-            <w:proofErr w:type="spellStart"/>
-            <w:r>
-              <w:rPr>
-                <w:rFonts w:ascii="Calibri" w:eastAsia="Times New Roman" w:hAnsi="Calibri" w:cs="Calibri"/>
-                <w:color w:val="000000"/>
-                <w:lang w:eastAsia="de-DE"/>
-              </w:rPr>
-              <w:t>SLName</w:t>
-            </w:r>
-            <w:proofErr w:type="spellEnd"/>
-            <w:r>
-              <w:rPr>
-                <w:rFonts w:ascii="Calibri" w:eastAsia="Times New Roman" w:hAnsi="Calibri" w:cs="Calibri"/>
-                <w:color w:val="000000"/>
-                <w:lang w:eastAsia="de-DE"/>
-              </w:rPr>
-              <w:t>$</w:t>
+              <w:t>$Herr SLName$</w:t>
             </w:r>
           </w:p>
         </w:tc>
@@ -26023,23 +24880,7 @@
                 <w:lang w:eastAsia="de-DE"/>
               </w:rPr>
               <w:lastRenderedPageBreak/>
-              <w:t xml:space="preserve">Platzhalter </w:t>
-            </w:r>
-            <w:proofErr w:type="spellStart"/>
-            <w:r>
-              <w:rPr>
-                <w:rFonts w:eastAsia="Times New Roman"/>
-                <w:lang w:eastAsia="de-DE"/>
-              </w:rPr>
-              <w:t>stv</w:t>
-            </w:r>
-            <w:proofErr w:type="spellEnd"/>
-            <w:r>
-              <w:rPr>
-                <w:rFonts w:eastAsia="Times New Roman"/>
-                <w:lang w:eastAsia="de-DE"/>
-              </w:rPr>
-              <w:t>. Schulleitung</w:t>
+              <w:t>Platzhalter stv. Schulleitung</w:t>
             </w:r>
             <w:bookmarkEnd w:id="34"/>
           </w:p>
@@ -26186,25 +25027,7 @@
                 <w:color w:val="000000"/>
                 <w:lang w:eastAsia="de-DE"/>
               </w:rPr>
-              <w:t>$</w:t>
-            </w:r>
-            <w:proofErr w:type="spellStart"/>
-            <w:r>
-              <w:rPr>
-                <w:rFonts w:ascii="Calibri" w:eastAsia="Times New Roman" w:hAnsi="Calibri" w:cs="Calibri"/>
-                <w:color w:val="000000"/>
-                <w:lang w:eastAsia="de-DE"/>
-              </w:rPr>
-              <w:t>SSchulleiter</w:t>
-            </w:r>
-            <w:proofErr w:type="spellEnd"/>
-            <w:r>
-              <w:rPr>
-                <w:rFonts w:ascii="Calibri" w:eastAsia="Times New Roman" w:hAnsi="Calibri" w:cs="Calibri"/>
-                <w:color w:val="000000"/>
-                <w:lang w:eastAsia="de-DE"/>
-              </w:rPr>
-              <w:t>$</w:t>
+              <w:t>$SSchulleiter$</w:t>
             </w:r>
           </w:p>
         </w:tc>
@@ -26338,25 +25161,7 @@
                 <w:color w:val="000000"/>
                 <w:lang w:eastAsia="de-DE"/>
               </w:rPr>
-              <w:t>$</w:t>
-            </w:r>
-            <w:proofErr w:type="spellStart"/>
-            <w:r>
-              <w:rPr>
-                <w:rFonts w:ascii="Calibri" w:eastAsia="Times New Roman" w:hAnsi="Calibri" w:cs="Calibri"/>
-                <w:color w:val="000000"/>
-                <w:lang w:eastAsia="de-DE"/>
-              </w:rPr>
-              <w:t>SSLAnrede</w:t>
-            </w:r>
-            <w:proofErr w:type="spellEnd"/>
-            <w:r>
-              <w:rPr>
-                <w:rFonts w:ascii="Calibri" w:eastAsia="Times New Roman" w:hAnsi="Calibri" w:cs="Calibri"/>
-                <w:color w:val="000000"/>
-                <w:lang w:eastAsia="de-DE"/>
-              </w:rPr>
-              <w:t>$˽</w:t>
+              <w:t>$SSLAnrede$˽</w:t>
             </w:r>
           </w:p>
         </w:tc>
@@ -26522,25 +25327,7 @@
                 <w:color w:val="000000"/>
                 <w:lang w:eastAsia="de-DE"/>
               </w:rPr>
-              <w:t>$</w:t>
-            </w:r>
-            <w:proofErr w:type="spellStart"/>
-            <w:r>
-              <w:rPr>
-                <w:rFonts w:ascii="Calibri" w:eastAsia="Times New Roman" w:hAnsi="Calibri" w:cs="Calibri"/>
-                <w:color w:val="000000"/>
-                <w:lang w:eastAsia="de-DE"/>
-              </w:rPr>
-              <w:t>SSLTitel</w:t>
-            </w:r>
-            <w:proofErr w:type="spellEnd"/>
-            <w:r>
-              <w:rPr>
-                <w:rFonts w:ascii="Calibri" w:eastAsia="Times New Roman" w:hAnsi="Calibri" w:cs="Calibri"/>
-                <w:color w:val="000000"/>
-                <w:lang w:eastAsia="de-DE"/>
-              </w:rPr>
-              <w:t>$˽</w:t>
+              <w:t>$SSLTitel$˽</w:t>
             </w:r>
           </w:p>
         </w:tc>
@@ -26674,25 +25461,7 @@
                 <w:color w:val="000000"/>
                 <w:lang w:eastAsia="de-DE"/>
               </w:rPr>
-              <w:t>$</w:t>
-            </w:r>
-            <w:proofErr w:type="spellStart"/>
-            <w:r>
-              <w:rPr>
-                <w:rFonts w:ascii="Calibri" w:eastAsia="Times New Roman" w:hAnsi="Calibri" w:cs="Calibri"/>
-                <w:color w:val="000000"/>
-                <w:lang w:eastAsia="de-DE"/>
-              </w:rPr>
-              <w:t>SSLName</w:t>
-            </w:r>
-            <w:proofErr w:type="spellEnd"/>
-            <w:r>
-              <w:rPr>
-                <w:rFonts w:ascii="Calibri" w:eastAsia="Times New Roman" w:hAnsi="Calibri" w:cs="Calibri"/>
-                <w:color w:val="000000"/>
-                <w:lang w:eastAsia="de-DE"/>
-              </w:rPr>
-              <w:t>$</w:t>
+              <w:t>$SSLName$</w:t>
             </w:r>
           </w:p>
         </w:tc>
@@ -26826,25 +25595,7 @@
                 <w:color w:val="000000"/>
                 <w:lang w:eastAsia="de-DE"/>
               </w:rPr>
-              <w:t>$</w:t>
-            </w:r>
-            <w:proofErr w:type="spellStart"/>
-            <w:r>
-              <w:rPr>
-                <w:rFonts w:ascii="Calibri" w:eastAsia="Times New Roman" w:hAnsi="Calibri" w:cs="Calibri"/>
-                <w:color w:val="000000"/>
-                <w:lang w:eastAsia="de-DE"/>
-              </w:rPr>
-              <w:t>SSLVorname</w:t>
-            </w:r>
-            <w:proofErr w:type="spellEnd"/>
-            <w:r>
-              <w:rPr>
-                <w:rFonts w:ascii="Calibri" w:eastAsia="Times New Roman" w:hAnsi="Calibri" w:cs="Calibri"/>
-                <w:color w:val="000000"/>
-                <w:lang w:eastAsia="de-DE"/>
-              </w:rPr>
-              <w:t>$</w:t>
+              <w:t>$SSLVorname$</w:t>
             </w:r>
           </w:p>
         </w:tc>
@@ -26978,25 +25729,7 @@
                 <w:color w:val="000000"/>
                 <w:lang w:eastAsia="de-DE"/>
               </w:rPr>
-              <w:t>$</w:t>
-            </w:r>
-            <w:proofErr w:type="spellStart"/>
-            <w:r>
-              <w:rPr>
-                <w:rFonts w:ascii="Calibri" w:eastAsia="Times New Roman" w:hAnsi="Calibri" w:cs="Calibri"/>
-                <w:color w:val="000000"/>
-                <w:lang w:eastAsia="de-DE"/>
-              </w:rPr>
-              <w:t>SSLVornameKurz</w:t>
-            </w:r>
-            <w:proofErr w:type="spellEnd"/>
-            <w:r>
-              <w:rPr>
-                <w:rFonts w:ascii="Calibri" w:eastAsia="Times New Roman" w:hAnsi="Calibri" w:cs="Calibri"/>
-                <w:color w:val="000000"/>
-                <w:lang w:eastAsia="de-DE"/>
-              </w:rPr>
-              <w:t>$</w:t>
+              <w:t>$SSLVornameKurz$</w:t>
             </w:r>
           </w:p>
         </w:tc>
@@ -27130,25 +25863,7 @@
                 <w:color w:val="000000"/>
                 <w:lang w:eastAsia="de-DE"/>
               </w:rPr>
-              <w:t>$</w:t>
-            </w:r>
-            <w:proofErr w:type="spellStart"/>
-            <w:r>
-              <w:rPr>
-                <w:rFonts w:ascii="Calibri" w:eastAsia="Times New Roman" w:hAnsi="Calibri" w:cs="Calibri"/>
-                <w:color w:val="000000"/>
-                <w:lang w:eastAsia="de-DE"/>
-              </w:rPr>
-              <w:t>SSLAmt</w:t>
-            </w:r>
-            <w:proofErr w:type="spellEnd"/>
-            <w:r>
-              <w:rPr>
-                <w:rFonts w:ascii="Calibri" w:eastAsia="Times New Roman" w:hAnsi="Calibri" w:cs="Calibri"/>
-                <w:color w:val="000000"/>
-                <w:lang w:eastAsia="de-DE"/>
-              </w:rPr>
-              <w:t>$</w:t>
+              <w:t>$SSLAmt$</w:t>
             </w:r>
           </w:p>
         </w:tc>
@@ -27282,25 +25997,7 @@
                 <w:color w:val="000000"/>
                 <w:lang w:eastAsia="de-DE"/>
               </w:rPr>
-              <w:t xml:space="preserve">$Herr </w:t>
-            </w:r>
-            <w:proofErr w:type="spellStart"/>
-            <w:r>
-              <w:rPr>
-                <w:rFonts w:ascii="Calibri" w:eastAsia="Times New Roman" w:hAnsi="Calibri" w:cs="Calibri"/>
-                <w:color w:val="000000"/>
-                <w:lang w:eastAsia="de-DE"/>
-              </w:rPr>
-              <w:t>SSLName</w:t>
-            </w:r>
-            <w:proofErr w:type="spellEnd"/>
-            <w:r>
-              <w:rPr>
-                <w:rFonts w:ascii="Calibri" w:eastAsia="Times New Roman" w:hAnsi="Calibri" w:cs="Calibri"/>
-                <w:color w:val="000000"/>
-                <w:lang w:eastAsia="de-DE"/>
-              </w:rPr>
-              <w:t>$</w:t>
+              <w:t>$Herr SSLName$</w:t>
             </w:r>
           </w:p>
         </w:tc>
@@ -27672,7 +26369,6 @@
               </w:rPr>
               <w:t>$</w:t>
             </w:r>
-            <w:proofErr w:type="spellStart"/>
             <w:r>
               <w:rPr>
                 <w:rFonts w:ascii="Calibri" w:eastAsia="Times New Roman" w:hAnsi="Calibri" w:cs="Calibri"/>
@@ -27681,7 +26377,6 @@
               </w:rPr>
               <w:t>Texteingabe|Titel</w:t>
             </w:r>
-            <w:proofErr w:type="spellEnd"/>
             <w:r>
               <w:rPr>
                 <w:rFonts w:ascii="Calibri" w:eastAsia="Times New Roman" w:hAnsi="Calibri" w:cs="Calibri"/>
@@ -27798,23 +26493,13 @@
               </w:rPr>
               <w:t>$</w:t>
             </w:r>
-            <w:proofErr w:type="spellStart"/>
-            <w:r>
-              <w:rPr>
-                <w:rFonts w:ascii="Calibri" w:eastAsia="Times New Roman" w:hAnsi="Calibri" w:cs="Calibri"/>
-                <w:color w:val="000000"/>
-                <w:lang w:eastAsia="de-DE"/>
-              </w:rPr>
-              <w:t>Texteingabe|Titel</w:t>
-            </w:r>
-            <w:proofErr w:type="spellEnd"/>
-            <w:r>
-              <w:rPr>
-                <w:rFonts w:ascii="Calibri" w:eastAsia="Times New Roman" w:hAnsi="Calibri" w:cs="Calibri"/>
-                <w:color w:val="000000"/>
-                <w:lang w:eastAsia="de-DE"/>
-              </w:rPr>
-              <w:t>|</w:t>
+            <w:r>
+              <w:rPr>
+                <w:rFonts w:ascii="Calibri" w:eastAsia="Times New Roman" w:hAnsi="Calibri" w:cs="Calibri"/>
+                <w:color w:val="000000"/>
+                <w:lang w:eastAsia="de-DE"/>
+              </w:rPr>
+              <w:t>Texteingabe|Titel|</w:t>
             </w:r>
             <w:r>
               <w:t xml:space="preserve"> Textvorschlag</w:t>
@@ -27910,16 +26595,7 @@
                 <w:lang w:eastAsia="de-DE"/>
               </w:rPr>
               <w:lastRenderedPageBreak/>
-              <w:t>$</w:t>
-            </w:r>
-            <w:proofErr w:type="spellStart"/>
-            <w:r>
-              <w:rPr>
-                <w:rFonts w:ascii="Calibri" w:eastAsia="Times New Roman" w:hAnsi="Calibri" w:cs="Calibri"/>
-                <w:color w:val="000000"/>
-                <w:lang w:eastAsia="de-DE"/>
-              </w:rPr>
-              <w:t>Datumsauswahl</w:t>
+              <w:t>$Datumsauswahl</w:t>
             </w:r>
             <w:r>
               <w:rPr>
@@ -27929,7 +26605,6 @@
               </w:rPr>
               <w:t>|Titel</w:t>
             </w:r>
-            <w:proofErr w:type="spellEnd"/>
             <w:r>
               <w:rPr>
                 <w:rFonts w:ascii="Calibri" w:eastAsia="Times New Roman" w:hAnsi="Calibri" w:cs="Calibri"/>
@@ -28020,16 +26695,7 @@
                 <w:color w:val="000000"/>
                 <w:lang w:eastAsia="de-DE"/>
               </w:rPr>
-              <w:t xml:space="preserve">$Datumsauswahl </w:t>
-            </w:r>
-            <w:proofErr w:type="spellStart"/>
-            <w:r>
-              <w:rPr>
-                <w:rFonts w:ascii="Calibri" w:eastAsia="Times New Roman" w:hAnsi="Calibri" w:cs="Calibri"/>
-                <w:color w:val="000000"/>
-                <w:lang w:eastAsia="de-DE"/>
-              </w:rPr>
-              <w:t>Langform</w:t>
+              <w:t>$Datumsauswahl Langform</w:t>
             </w:r>
             <w:r>
               <w:rPr>
@@ -28039,7 +26705,6 @@
               </w:rPr>
               <w:t>|Titel</w:t>
             </w:r>
-            <w:proofErr w:type="spellEnd"/>
             <w:r>
               <w:rPr>
                 <w:rFonts w:ascii="Calibri" w:eastAsia="Times New Roman" w:hAnsi="Calibri" w:cs="Calibri"/>
@@ -28183,25 +26848,7 @@
                 <w:color w:val="000000"/>
                 <w:lang w:eastAsia="de-DE"/>
               </w:rPr>
-              <w:t xml:space="preserve">Durch Verwendung von &amp;männliche </w:t>
-            </w:r>
-            <w:proofErr w:type="spellStart"/>
-            <w:r>
-              <w:rPr>
-                <w:rFonts w:ascii="Calibri" w:eastAsia="Times New Roman" w:hAnsi="Calibri" w:cs="Calibri"/>
-                <w:color w:val="000000"/>
-                <w:lang w:eastAsia="de-DE"/>
-              </w:rPr>
-              <w:t>Form%weibliche</w:t>
-            </w:r>
-            <w:proofErr w:type="spellEnd"/>
-            <w:r>
-              <w:rPr>
-                <w:rFonts w:ascii="Calibri" w:eastAsia="Times New Roman" w:hAnsi="Calibri" w:cs="Calibri"/>
-                <w:color w:val="000000"/>
-                <w:lang w:eastAsia="de-DE"/>
-              </w:rPr>
-              <w:t xml:space="preserve"> Form&amp; </w:t>
+              <w:t xml:space="preserve">Durch Verwendung von &amp;männliche Form%weibliche Form&amp; </w:t>
             </w:r>
             <w:r>
               <w:rPr>
@@ -28279,97 +26926,43 @@
                 <w:color w:val="000000"/>
                 <w:lang w:eastAsia="de-DE"/>
               </w:rPr>
-              <w:t>&amp;</w:t>
-            </w:r>
-            <w:proofErr w:type="spellStart"/>
-            <w:r>
-              <w:rPr>
-                <w:rFonts w:ascii="Calibri" w:eastAsia="Times New Roman" w:hAnsi="Calibri" w:cs="Calibri"/>
-                <w:color w:val="000000"/>
-                <w:lang w:eastAsia="de-DE"/>
-              </w:rPr>
-              <w:t>Klassensprecher%Klassensprecherin</w:t>
-            </w:r>
-            <w:proofErr w:type="spellEnd"/>
-            <w:r>
-              <w:rPr>
-                <w:rFonts w:ascii="Calibri" w:eastAsia="Times New Roman" w:hAnsi="Calibri" w:cs="Calibri"/>
-                <w:color w:val="000000"/>
-                <w:lang w:eastAsia="de-DE"/>
-              </w:rPr>
-              <w:t>&amp;</w:t>
-            </w:r>
-          </w:p>
-          <w:p>
-            <w:pPr>
-              <w:spacing w:after="0" w:line="240" w:lineRule="auto"/>
-              <w:rPr>
-                <w:rFonts w:ascii="Calibri" w:eastAsia="Times New Roman" w:hAnsi="Calibri" w:cs="Calibri"/>
-                <w:color w:val="000000"/>
-                <w:lang w:eastAsia="de-DE"/>
-              </w:rPr>
-            </w:pPr>
-            <w:r>
-              <w:rPr>
-                <w:rFonts w:ascii="Calibri" w:eastAsia="Times New Roman" w:hAnsi="Calibri" w:cs="Calibri"/>
-                <w:color w:val="000000"/>
-                <w:lang w:eastAsia="de-DE"/>
-              </w:rPr>
-              <w:t>&amp;</w:t>
-            </w:r>
-            <w:proofErr w:type="spellStart"/>
-            <w:r>
-              <w:rPr>
-                <w:rFonts w:ascii="Calibri" w:eastAsia="Times New Roman" w:hAnsi="Calibri" w:cs="Calibri"/>
-                <w:color w:val="000000"/>
-                <w:lang w:eastAsia="de-DE"/>
-              </w:rPr>
-              <w:t>Klassenbuchführer%Klassenbuchführerin</w:t>
-            </w:r>
-            <w:proofErr w:type="spellEnd"/>
-            <w:r>
-              <w:rPr>
-                <w:rFonts w:ascii="Calibri" w:eastAsia="Times New Roman" w:hAnsi="Calibri" w:cs="Calibri"/>
-                <w:color w:val="000000"/>
-                <w:lang w:eastAsia="de-DE"/>
-              </w:rPr>
-              <w:t>&amp;</w:t>
-            </w:r>
-          </w:p>
-          <w:p>
-            <w:pPr>
-              <w:spacing w:after="0" w:line="240" w:lineRule="auto"/>
-              <w:rPr>
-                <w:rFonts w:ascii="Calibri" w:eastAsia="Times New Roman" w:hAnsi="Calibri" w:cs="Calibri"/>
-                <w:color w:val="000000"/>
-                <w:lang w:eastAsia="de-DE"/>
-              </w:rPr>
-            </w:pPr>
-            <w:r>
-              <w:rPr>
-                <w:rFonts w:ascii="Calibri" w:eastAsia="Times New Roman" w:hAnsi="Calibri" w:cs="Calibri"/>
-                <w:color w:val="000000"/>
-                <w:lang w:eastAsia="de-DE"/>
-              </w:rPr>
-              <w:t xml:space="preserve">&amp;der </w:t>
-            </w:r>
-            <w:proofErr w:type="spellStart"/>
-            <w:r>
-              <w:rPr>
-                <w:rFonts w:ascii="Calibri" w:eastAsia="Times New Roman" w:hAnsi="Calibri" w:cs="Calibri"/>
-                <w:color w:val="000000"/>
-                <w:lang w:eastAsia="de-DE"/>
-              </w:rPr>
-              <w:t>Junge%das</w:t>
-            </w:r>
-            <w:proofErr w:type="spellEnd"/>
-            <w:r>
-              <w:rPr>
-                <w:rFonts w:ascii="Calibri" w:eastAsia="Times New Roman" w:hAnsi="Calibri" w:cs="Calibri"/>
-                <w:color w:val="000000"/>
-                <w:lang w:eastAsia="de-DE"/>
-              </w:rPr>
-              <w:t xml:space="preserve"> Mädchen&amp;</w:t>
+              <w:t>&amp;Klassensprecher%Klassensprecherin&amp;</w:t>
+            </w:r>
+          </w:p>
+          <w:p>
+            <w:pPr>
+              <w:spacing w:after="0" w:line="240" w:lineRule="auto"/>
+              <w:rPr>
+                <w:rFonts w:ascii="Calibri" w:eastAsia="Times New Roman" w:hAnsi="Calibri" w:cs="Calibri"/>
+                <w:color w:val="000000"/>
+                <w:lang w:eastAsia="de-DE"/>
+              </w:rPr>
+            </w:pPr>
+            <w:r>
+              <w:rPr>
+                <w:rFonts w:ascii="Calibri" w:eastAsia="Times New Roman" w:hAnsi="Calibri" w:cs="Calibri"/>
+                <w:color w:val="000000"/>
+                <w:lang w:eastAsia="de-DE"/>
+              </w:rPr>
+              <w:t>&amp;Klassenbuchführer%Klassenbuchführerin&amp;</w:t>
+            </w:r>
+          </w:p>
+          <w:p>
+            <w:pPr>
+              <w:spacing w:after="0" w:line="240" w:lineRule="auto"/>
+              <w:rPr>
+                <w:rFonts w:ascii="Calibri" w:eastAsia="Times New Roman" w:hAnsi="Calibri" w:cs="Calibri"/>
+                <w:color w:val="000000"/>
+                <w:lang w:eastAsia="de-DE"/>
+              </w:rPr>
+            </w:pPr>
+            <w:r>
+              <w:rPr>
+                <w:rFonts w:ascii="Calibri" w:eastAsia="Times New Roman" w:hAnsi="Calibri" w:cs="Calibri"/>
+                <w:color w:val="000000"/>
+                <w:lang w:eastAsia="de-DE"/>
+              </w:rPr>
+              <w:t>&amp;der Junge%das Mädchen&amp;</w:t>
             </w:r>
           </w:p>
         </w:tc>
@@ -28420,7 +27013,25 @@
           <w:sz w:val="24"/>
           <w:szCs w:val="24"/>
         </w:rPr>
-        <w:t>08.05.2023</w:t>
+        <w:t>0</w:t>
+      </w:r>
+      <w:r>
+        <w:rPr>
+          <w:b/>
+          <w:bCs/>
+          <w:sz w:val="24"/>
+          <w:szCs w:val="24"/>
+        </w:rPr>
+        <w:t>9</w:t>
+      </w:r>
+      <w:r>
+        <w:rPr>
+          <w:b/>
+          <w:bCs/>
+          <w:sz w:val="24"/>
+          <w:szCs w:val="24"/>
+        </w:rPr>
+        <w:t>.05.2023</w:t>
       </w:r>
     </w:p>
     <w:p>
@@ -28436,329 +27047,12 @@
         <w:pStyle w:val="Listenabsatz"/>
         <w:numPr>
           <w:ilvl w:val="0"/>
-          <w:numId w:val="9"/>
+          <w:numId w:val="12"/>
         </w:numPr>
         <w:spacing w:after="160" w:line="259" w:lineRule="auto"/>
       </w:pPr>
       <w:r>
-        <w:t>Der Code wurde umfangreicher überarbeitet. Das Ersetzen der Platzhalter erfolgt nun in zwei Schritten. Im ersten Schritt werden Platzhalter ersetzt, welche bei allen Serienbriefen identisch sind. Der so vorbereitete Brief dient in der Folge als Vorlage für die restlichen Ersetzungen, welche Schülerweise erfolgen müssen.</w:t>
-      </w:r>
-    </w:p>
-    <w:p>
-      <w:pPr>
-        <w:pStyle w:val="Listenabsatz"/>
-        <w:numPr>
-          <w:ilvl w:val="0"/>
-          <w:numId w:val="9"/>
-        </w:numPr>
-        <w:spacing w:after="160" w:line="259" w:lineRule="auto"/>
-      </w:pPr>
-      <w:r>
-        <w:t>Der Parameter '</w:t>
-      </w:r>
-      <w:proofErr w:type="spellStart"/>
-      <w:r>
-        <w:t>BriefdatumAbfrage</w:t>
-      </w:r>
-      <w:proofErr w:type="spellEnd"/>
-      <w:r>
-        <w:t xml:space="preserve">' wurde entfernt. Die Abfrage eines </w:t>
-      </w:r>
-      <w:proofErr w:type="spellStart"/>
-      <w:r>
-        <w:t>briefdatums</w:t>
-      </w:r>
-      <w:proofErr w:type="spellEnd"/>
-      <w:r>
-        <w:t xml:space="preserve"> wird nun über den Eintrag im Datumsfeld gesteuert.</w:t>
-      </w:r>
-    </w:p>
-    <w:p>
-      <w:pPr>
-        <w:pStyle w:val="Listenabsatz"/>
-        <w:numPr>
-          <w:ilvl w:val="1"/>
-          <w:numId w:val="9"/>
-        </w:numPr>
-        <w:spacing w:after="160" w:line="259" w:lineRule="auto"/>
-      </w:pPr>
-      <w:r>
-        <w:t>Ort, Datum: Als Datum wird das Tagesdatum des Systems gesetzt</w:t>
-      </w:r>
-    </w:p>
-    <w:p>
-      <w:pPr>
-        <w:pStyle w:val="Listenabsatz"/>
-        <w:numPr>
-          <w:ilvl w:val="1"/>
-          <w:numId w:val="9"/>
-        </w:numPr>
-        <w:spacing w:after="160" w:line="259" w:lineRule="auto"/>
-      </w:pPr>
-      <w:r>
-        <w:t>Ort, Datumsauswahl: Über eine Datumsauswahl kann das Briefdatum gewählt werden</w:t>
-      </w:r>
-    </w:p>
-    <w:p>
-      <w:pPr>
-        <w:pStyle w:val="Listenabsatz"/>
-        <w:numPr>
-          <w:ilvl w:val="1"/>
-          <w:numId w:val="9"/>
-        </w:numPr>
-        <w:spacing w:after="160" w:line="259" w:lineRule="auto"/>
-      </w:pPr>
-      <w:r>
-        <w:t>manueller Eintrag: ein manueller Eintrag, der von den vorhergehenden Optionen abweicht, wird unverändert übernommen</w:t>
-      </w:r>
-    </w:p>
-    <w:p>
-      <w:pPr>
-        <w:pStyle w:val="Listenabsatz"/>
-        <w:numPr>
-          <w:ilvl w:val="0"/>
-          <w:numId w:val="9"/>
-        </w:numPr>
-        <w:spacing w:after="160" w:line="259" w:lineRule="auto"/>
-      </w:pPr>
-      <w:r>
-        <w:t xml:space="preserve">Der Platzhalter </w:t>
-      </w:r>
-      <w:r>
-        <w:t>$Briefdatum$</w:t>
-      </w:r>
-      <w:r>
-        <w:t xml:space="preserve"> wird nicht mehr ersetzt/unterstützt, da er im Brieftext keinen Sinn ergibt.</w:t>
-      </w:r>
-    </w:p>
-    <w:p>
-      <w:pPr>
-        <w:pStyle w:val="Listenabsatz"/>
-        <w:numPr>
-          <w:ilvl w:val="0"/>
-          <w:numId w:val="9"/>
-        </w:numPr>
-        <w:spacing w:after="160" w:line="259" w:lineRule="auto"/>
-      </w:pPr>
-      <w:r>
-        <w:t>Der Parameter '</w:t>
-      </w:r>
-      <w:proofErr w:type="spellStart"/>
-      <w:r>
-        <w:t>BLstattSTL</w:t>
-      </w:r>
-      <w:proofErr w:type="spellEnd"/>
-      <w:r>
-        <w:t xml:space="preserve">' wurde entfernt. </w:t>
-      </w:r>
-      <w:r>
-        <w:t>In der gymnasialen Oberstufe werden nun immer die Begriffe 'Beratungslehrer/Beratungslehrerin/Beratungslehrkraft' verwendet, da dies nach APO-GOSt die offizielle Bezeichnung ist. In der Oberstufe an Berufskollegs werden nun immer die Begriffe 'Jahrgangsstufenleiter/Jahrgangsstufenleiterin/Jahrgangsstufenleitung' verwendet, da dies nach APO-BK die offizielle Bezeichnung ist.</w:t>
-      </w:r>
-    </w:p>
-    <w:p>
-      <w:pPr>
-        <w:pStyle w:val="Listenabsatz"/>
-        <w:numPr>
-          <w:ilvl w:val="0"/>
-          <w:numId w:val="9"/>
-        </w:numPr>
-        <w:spacing w:after="160" w:line="259" w:lineRule="auto"/>
-      </w:pPr>
-      <w:r>
-        <w:t xml:space="preserve">Die Platzhalter </w:t>
-      </w:r>
-      <w:r>
-        <w:t>$Datumsauswahl$, $Datumsauswahl2$, $Datumsauswahl3$, $Datumsauswahl Langform$, $Datumsauswahl Langform2$, $Datumsauswahl Langform3$, $Eingabetext$, $Eingabetext2$, $Eingabetext3$</w:t>
-      </w:r>
-      <w:r>
-        <w:t xml:space="preserve"> werden nicht mehr ersetzt/unterstützt. Briefvorlagen mit diesen Platzhaltern müssen angepasst werden.</w:t>
-      </w:r>
-      <w:r>
-        <w:t xml:space="preserve"> Hierzu stehen neue, flexiblere Platzhalter zur Verfügung</w:t>
-      </w:r>
-    </w:p>
-    <w:p>
-      <w:pPr>
-        <w:pStyle w:val="Listenabsatz"/>
-        <w:numPr>
-          <w:ilvl w:val="0"/>
-          <w:numId w:val="9"/>
-        </w:numPr>
-        <w:spacing w:after="160" w:line="259" w:lineRule="auto"/>
-      </w:pPr>
-      <w:r>
-        <w:t xml:space="preserve">Es können nun beliebig viele Platzhalter zur Texteingabe und Datumsauswahl verwendet werden. </w:t>
-      </w:r>
-      <w:r>
-        <w:t xml:space="preserve">Der Platzhalter für die Texteingabe besteht aus dem Signalwort 'Texteingabe', einem Titel für das Eingabefenster und optional aus einem </w:t>
-      </w:r>
-      <w:r>
-        <w:t>Textvorschlag</w:t>
-      </w:r>
-      <w:r>
-        <w:t xml:space="preserve">. Der Platzhalter </w:t>
-      </w:r>
-      <w:r>
-        <w:t>beginnt</w:t>
-      </w:r>
-      <w:r>
-        <w:t xml:space="preserve"> und </w:t>
-      </w:r>
-      <w:r>
-        <w:t>e</w:t>
-      </w:r>
-      <w:r>
-        <w:t xml:space="preserve">ndet wie gewohnt mit dem Dollarzeichen, während </w:t>
-      </w:r>
-      <w:r>
-        <w:t>Signalwort, Titel und Textvorschlag durch ein Pipe-Zeichen | (</w:t>
-      </w:r>
-      <w:proofErr w:type="spellStart"/>
-      <w:r>
-        <w:t>AltGr</w:t>
-      </w:r>
-      <w:proofErr w:type="spellEnd"/>
-      <w:r>
-        <w:t>+&lt;) voneinander getrennt werden. Der Platzhalter für die Datumsauswahl besteht aus dem Signalwort 'Datumsauswahl' oder 'Datumsauswahl Langform' und einem Titel für das Eingabefenster.</w:t>
-      </w:r>
-    </w:p>
-    <w:p>
-      <w:pPr>
-        <w:pStyle w:val="Listenabsatz"/>
-        <w:spacing w:after="160" w:line="259" w:lineRule="auto"/>
-      </w:pPr>
-    </w:p>
-    <w:p>
-      <w:pPr>
-        <w:pStyle w:val="Listenabsatz"/>
-        <w:spacing w:after="160" w:line="259" w:lineRule="auto"/>
-      </w:pPr>
-      <w:r>
-        <w:t>Beispiel:</w:t>
-      </w:r>
-    </w:p>
-    <w:p>
-      <w:pPr>
-        <w:pStyle w:val="Listenabsatz"/>
-        <w:spacing w:after="160" w:line="259" w:lineRule="auto"/>
-      </w:pPr>
-      <w:r>
-        <w:t>$</w:t>
-      </w:r>
-      <w:proofErr w:type="spellStart"/>
-      <w:r>
-        <w:t>Texteingabe|Dies</w:t>
-      </w:r>
-      <w:proofErr w:type="spellEnd"/>
-      <w:r>
-        <w:t xml:space="preserve"> ist der </w:t>
-      </w:r>
-      <w:proofErr w:type="spellStart"/>
-      <w:r>
-        <w:t>Titeltext|Dies</w:t>
-      </w:r>
-      <w:proofErr w:type="spellEnd"/>
-      <w:r>
-        <w:t xml:space="preserve"> ist der </w:t>
-      </w:r>
-      <w:r>
-        <w:t>Textvorschlag</w:t>
-      </w:r>
-      <w:r>
-        <w:t>$</w:t>
-      </w:r>
-    </w:p>
-    <w:p>
-      <w:pPr>
-        <w:pStyle w:val="Listenabsatz"/>
-        <w:spacing w:after="160" w:line="259" w:lineRule="auto"/>
-      </w:pPr>
-      <w:r>
-        <w:t>$</w:t>
-      </w:r>
-      <w:proofErr w:type="spellStart"/>
-      <w:r>
-        <w:t>Texteingabe|Dies</w:t>
-      </w:r>
-      <w:proofErr w:type="spellEnd"/>
-      <w:r>
-        <w:t xml:space="preserve"> ist der Titeltext$</w:t>
-      </w:r>
-    </w:p>
-    <w:p>
-      <w:pPr>
-        <w:pStyle w:val="Listenabsatz"/>
-        <w:spacing w:after="160" w:line="259" w:lineRule="auto"/>
-      </w:pPr>
-      <w:r>
-        <w:t>$</w:t>
-      </w:r>
-      <w:proofErr w:type="spellStart"/>
-      <w:r>
-        <w:t>Datumsauswahl|Dies</w:t>
-      </w:r>
-      <w:proofErr w:type="spellEnd"/>
-      <w:r>
-        <w:t xml:space="preserve"> ist der Titeltext$</w:t>
-      </w:r>
-    </w:p>
-    <w:p>
-      <w:pPr>
-        <w:pStyle w:val="Listenabsatz"/>
-        <w:spacing w:after="160" w:line="259" w:lineRule="auto"/>
-      </w:pPr>
-      <w:r>
-        <w:t xml:space="preserve">$Datumsauswahl </w:t>
-      </w:r>
-      <w:proofErr w:type="spellStart"/>
-      <w:r>
-        <w:t>Langform|Dies</w:t>
-      </w:r>
-      <w:proofErr w:type="spellEnd"/>
-      <w:r>
-        <w:t xml:space="preserve"> ist der Titeltext$</w:t>
-      </w:r>
-    </w:p>
-    <w:p>
-      <w:pPr>
-        <w:pStyle w:val="Listenabsatz"/>
-        <w:spacing w:after="160" w:line="259" w:lineRule="auto"/>
-      </w:pPr>
-    </w:p>
-    <w:p>
-      <w:pPr>
-        <w:pStyle w:val="Listenabsatz"/>
-        <w:spacing w:after="160" w:line="259" w:lineRule="auto"/>
-      </w:pPr>
-      <w:r>
-        <w:t>Wenn im Brieftext mehrere identische Platzhalter für die Texteingabe oder Datumsauswahl vorkommen, erfolgt nur ein einzelnes Abfragefenster. Beide Platzhalter werden identisch ersetzt. Solange sich die Platzhalter</w:t>
-      </w:r>
-      <w:r>
-        <w:t xml:space="preserve"> voneinander unterscheiden, wird erfolgt für jeden einzelnen eine Eingabeaufforderung.</w:t>
-      </w:r>
-      <w:r>
-        <w:t xml:space="preserve"> Die obigen Beispiele unterscheiden sich alle voneinander, so dass für jeden einzelnen eine Eingabeaufforderung erscheinen würde.</w:t>
-      </w:r>
-    </w:p>
-    <w:p>
-      <w:pPr>
-        <w:pStyle w:val="Listenabsatz"/>
-        <w:spacing w:after="160" w:line="259" w:lineRule="auto"/>
-      </w:pPr>
-      <w:r>
-        <w:t xml:space="preserve">Wenn für volljährige Schülerinnen und Schüler ein zweites </w:t>
-      </w:r>
-      <w:proofErr w:type="spellStart"/>
-      <w:r>
-        <w:t>rtf</w:t>
-      </w:r>
-      <w:proofErr w:type="spellEnd"/>
-      <w:r>
-        <w:t xml:space="preserve">-Dokument geladen wird, so erfolgt für diese Platzhalter keine erneute Abfrage, jedoch werden diese ersetzt, sofern die </w:t>
-      </w:r>
-      <w:r>
-        <w:lastRenderedPageBreak/>
-        <w:t>Platzhalter identisch zu denen im ersten Dokument sind. Das zweite Dokument für volljährige Schülerinnen und Schüler kann also alle Platzhalter des ersten Dokuments enthalten, darf aber keine weiteren Platzhalter darüber hinaus verwenden, da diese nicht ersetzt werden.</w:t>
+        <w:t>Verbesserungen im Code für eine einfachere zukünftige Fehlersuche und einfachere Änderungen (keine Auswirkungen auf die Reportfunktionalität)</w:t>
       </w:r>
     </w:p>
     <w:p>
@@ -28780,7 +27074,7 @@
           <w:sz w:val="24"/>
           <w:szCs w:val="24"/>
         </w:rPr>
-        <w:t>23.03.2023</w:t>
+        <w:t>08.05.2023</w:t>
       </w:r>
     </w:p>
     <w:p>
@@ -28788,7 +27082,7 @@
         <w:spacing w:after="160" w:line="259" w:lineRule="auto"/>
       </w:pPr>
       <w:r>
-        <w:t>Mahnbrief</w:t>
+        <w:t>Alle Serienbriefe</w:t>
       </w:r>
     </w:p>
     <w:p>
@@ -28801,7 +27095,247 @@
         <w:spacing w:after="160" w:line="259" w:lineRule="auto"/>
       </w:pPr>
       <w:r>
-        <w:t>Im Code des Mahnbriefes fehlten in einer Abfrage zwei Klammern. Die fehlenden Klammern konnten dazu führen, dass im zweiten Halbjahr gemahnte Fächer des ersten Halbjahres aufgelistet wurden, wenn ein abwegiges Mahndatum gesetzt wurde.</w:t>
+        <w:t>Der Code wurde umfangreicher überarbeitet. Das Ersetzen der Platzhalter erfolgt nun in zwei Schritten. Im ersten Schritt werden Platzhalter ersetzt, welche bei allen Serienbriefen identisch sind. Der so vorbereitete Brief dient in der Folge als Vorlage für die restlichen Ersetzungen, welche Schülerweise erfolgen müssen.</w:t>
+      </w:r>
+    </w:p>
+    <w:p>
+      <w:pPr>
+        <w:pStyle w:val="Listenabsatz"/>
+        <w:numPr>
+          <w:ilvl w:val="0"/>
+          <w:numId w:val="9"/>
+        </w:numPr>
+        <w:spacing w:after="160" w:line="259" w:lineRule="auto"/>
+      </w:pPr>
+      <w:r>
+        <w:t xml:space="preserve">Der Parameter 'BriefdatumAbfrage' wurde entfernt. Die Abfrage eines </w:t>
+      </w:r>
+      <w:r>
+        <w:t>B</w:t>
+      </w:r>
+      <w:r>
+        <w:t>riefdatums wird nun über den Eintrag im Datumsfeld gesteuert.</w:t>
+      </w:r>
+    </w:p>
+    <w:p>
+      <w:pPr>
+        <w:pStyle w:val="Listenabsatz"/>
+        <w:numPr>
+          <w:ilvl w:val="1"/>
+          <w:numId w:val="9"/>
+        </w:numPr>
+        <w:spacing w:after="160" w:line="259" w:lineRule="auto"/>
+      </w:pPr>
+      <w:r>
+        <w:t>Ort, Datum: Als Datum wird das Tagesdatum des Systems gesetzt</w:t>
+      </w:r>
+    </w:p>
+    <w:p>
+      <w:pPr>
+        <w:pStyle w:val="Listenabsatz"/>
+        <w:numPr>
+          <w:ilvl w:val="1"/>
+          <w:numId w:val="9"/>
+        </w:numPr>
+        <w:spacing w:after="160" w:line="259" w:lineRule="auto"/>
+      </w:pPr>
+      <w:r>
+        <w:t>Ort, Datumsauswahl: Über eine Datumsauswahl kann das Briefdatum gewählt werden</w:t>
+      </w:r>
+    </w:p>
+    <w:p>
+      <w:pPr>
+        <w:pStyle w:val="Listenabsatz"/>
+        <w:numPr>
+          <w:ilvl w:val="1"/>
+          <w:numId w:val="9"/>
+        </w:numPr>
+        <w:spacing w:after="160" w:line="259" w:lineRule="auto"/>
+      </w:pPr>
+      <w:r>
+        <w:t>manueller Eintrag: ein manueller Eintrag, der von den vorhergehenden Optionen abweicht, wird unverändert übernommen</w:t>
+      </w:r>
+    </w:p>
+    <w:p>
+      <w:pPr>
+        <w:pStyle w:val="Listenabsatz"/>
+        <w:numPr>
+          <w:ilvl w:val="0"/>
+          <w:numId w:val="9"/>
+        </w:numPr>
+        <w:spacing w:after="160" w:line="259" w:lineRule="auto"/>
+      </w:pPr>
+      <w:r>
+        <w:t xml:space="preserve">Der Platzhalter </w:t>
+      </w:r>
+      <w:r>
+        <w:t>$Briefdatum$</w:t>
+      </w:r>
+      <w:r>
+        <w:t xml:space="preserve"> wird nicht mehr ersetzt/unterstützt, da er im Brieftext keinen Sinn ergibt.</w:t>
+      </w:r>
+    </w:p>
+    <w:p>
+      <w:pPr>
+        <w:pStyle w:val="Listenabsatz"/>
+        <w:numPr>
+          <w:ilvl w:val="0"/>
+          <w:numId w:val="9"/>
+        </w:numPr>
+        <w:spacing w:after="160" w:line="259" w:lineRule="auto"/>
+      </w:pPr>
+      <w:r>
+        <w:t xml:space="preserve">Der Parameter 'BLstattSTL' wurde entfernt. </w:t>
+      </w:r>
+      <w:r>
+        <w:t>In der gymnasialen Oberstufe werden nun immer die Begriffe 'Beratungslehrer/Beratungslehrerin/Beratungslehrkraft' verwendet, da dies nach APO-GOSt die offizielle Bezeichnung ist. In der Oberstufe an Berufskollegs werden nun immer die Begriffe 'Jahrgangsstufenleiter/Jahrgangsstufenleiterin/Jahrgangsstufenleitung' verwendet, da dies nach APO-BK die offizielle Bezeichnung ist.</w:t>
+      </w:r>
+    </w:p>
+    <w:p>
+      <w:pPr>
+        <w:pStyle w:val="Listenabsatz"/>
+        <w:numPr>
+          <w:ilvl w:val="0"/>
+          <w:numId w:val="9"/>
+        </w:numPr>
+        <w:spacing w:after="160" w:line="259" w:lineRule="auto"/>
+      </w:pPr>
+      <w:r>
+        <w:t xml:space="preserve">Die Platzhalter </w:t>
+      </w:r>
+      <w:r>
+        <w:t>$Datumsauswahl$, $Datumsauswahl2$, $Datumsauswahl3$, $Datumsauswahl Langform$, $Datumsauswahl Langform2$, $Datumsauswahl Langform3$, $Eingabetext$, $Eingabetext2$, $Eingabetext3$</w:t>
+      </w:r>
+      <w:r>
+        <w:t xml:space="preserve"> werden nicht mehr ersetzt/unterstützt. Briefvorlagen mit diesen Platzhaltern müssen angepasst werden.</w:t>
+      </w:r>
+      <w:r>
+        <w:t xml:space="preserve"> Hierzu stehen neue, flexiblere Platzhalter zur Verfügung</w:t>
+      </w:r>
+    </w:p>
+    <w:p>
+      <w:pPr>
+        <w:pStyle w:val="Listenabsatz"/>
+        <w:numPr>
+          <w:ilvl w:val="0"/>
+          <w:numId w:val="9"/>
+        </w:numPr>
+        <w:spacing w:after="160" w:line="259" w:lineRule="auto"/>
+      </w:pPr>
+      <w:r>
+        <w:t xml:space="preserve">Es können nun beliebig viele Platzhalter zur Texteingabe und Datumsauswahl verwendet werden. </w:t>
+      </w:r>
+      <w:r>
+        <w:t xml:space="preserve">Der Platzhalter für die Texteingabe besteht aus dem Signalwort 'Texteingabe', einem Titel für das Eingabefenster und optional aus einem </w:t>
+      </w:r>
+      <w:r>
+        <w:t>Textvorschlag</w:t>
+      </w:r>
+      <w:r>
+        <w:t xml:space="preserve">. Der Platzhalter </w:t>
+      </w:r>
+      <w:r>
+        <w:t>beginnt</w:t>
+      </w:r>
+      <w:r>
+        <w:t xml:space="preserve"> und </w:t>
+      </w:r>
+      <w:r>
+        <w:t>e</w:t>
+      </w:r>
+      <w:r>
+        <w:t xml:space="preserve">ndet wie gewohnt mit dem Dollarzeichen, während </w:t>
+      </w:r>
+      <w:r>
+        <w:t>Signalwort, Titel und Textvorschlag durch ein Pipe-Zeichen | (AltGr+&lt;) voneinander getrennt werden. Der Platzhalter für die Datumsauswahl besteht aus dem Signalwort 'Datumsauswahl' oder 'Datumsauswahl Langform' und einem Titel für das Eingabefenster.</w:t>
+      </w:r>
+    </w:p>
+    <w:p>
+      <w:pPr>
+        <w:pStyle w:val="Listenabsatz"/>
+        <w:spacing w:after="160" w:line="259" w:lineRule="auto"/>
+      </w:pPr>
+    </w:p>
+    <w:p>
+      <w:pPr>
+        <w:pStyle w:val="Listenabsatz"/>
+        <w:spacing w:after="160" w:line="259" w:lineRule="auto"/>
+      </w:pPr>
+      <w:r>
+        <w:t>Beispiel:</w:t>
+      </w:r>
+    </w:p>
+    <w:p>
+      <w:pPr>
+        <w:pStyle w:val="Listenabsatz"/>
+        <w:spacing w:after="160" w:line="259" w:lineRule="auto"/>
+      </w:pPr>
+      <w:r>
+        <w:t xml:space="preserve">$Texteingabe|Dies ist der Titeltext|Dies ist der </w:t>
+      </w:r>
+      <w:r>
+        <w:t>Textvorschlag</w:t>
+      </w:r>
+      <w:r>
+        <w:t>$</w:t>
+      </w:r>
+    </w:p>
+    <w:p>
+      <w:pPr>
+        <w:pStyle w:val="Listenabsatz"/>
+        <w:spacing w:after="160" w:line="259" w:lineRule="auto"/>
+      </w:pPr>
+      <w:r>
+        <w:t>$Texteingabe|Dies ist der Titeltext$</w:t>
+      </w:r>
+    </w:p>
+    <w:p>
+      <w:pPr>
+        <w:pStyle w:val="Listenabsatz"/>
+        <w:spacing w:after="160" w:line="259" w:lineRule="auto"/>
+      </w:pPr>
+      <w:r>
+        <w:t>$Datumsauswahl|Dies ist der Titeltext$</w:t>
+      </w:r>
+    </w:p>
+    <w:p>
+      <w:pPr>
+        <w:pStyle w:val="Listenabsatz"/>
+        <w:spacing w:after="160" w:line="259" w:lineRule="auto"/>
+      </w:pPr>
+      <w:r>
+        <w:t>$Datumsauswahl Langform|Dies ist der Titeltext$</w:t>
+      </w:r>
+    </w:p>
+    <w:p>
+      <w:pPr>
+        <w:pStyle w:val="Listenabsatz"/>
+        <w:spacing w:after="160" w:line="259" w:lineRule="auto"/>
+      </w:pPr>
+    </w:p>
+    <w:p>
+      <w:pPr>
+        <w:pStyle w:val="Listenabsatz"/>
+        <w:spacing w:after="160" w:line="259" w:lineRule="auto"/>
+      </w:pPr>
+      <w:r>
+        <w:lastRenderedPageBreak/>
+        <w:t>Wenn im Brieftext mehrere identische Platzhalter für die Texteingabe oder Datumsauswahl vorkommen, erfolgt nur ein einzelnes Abfragefenster. Beide Platzhalter werden identisch ersetzt. Solange sich die Platzhalter</w:t>
+      </w:r>
+      <w:r>
+        <w:t xml:space="preserve"> voneinander unterscheiden, erfolgt für jeden einzelnen eine Eingabeaufforderung.</w:t>
+      </w:r>
+      <w:r>
+        <w:t xml:space="preserve"> Die obigen Beispiele unterscheiden sich alle voneinander, so dass für jeden einzelnen eine Eingabeaufforderung erscheinen würde.</w:t>
+      </w:r>
+    </w:p>
+    <w:p>
+      <w:pPr>
+        <w:pStyle w:val="Listenabsatz"/>
+        <w:spacing w:after="160" w:line="259" w:lineRule="auto"/>
+      </w:pPr>
+      <w:r>
+        <w:t>Wenn für volljährige Schülerinnen und Schüler ein zweites rtf-Dokument geladen wird, so erfolgt für diese Platzhalter keine erneute Abfrage, jedoch werden diese ersetzt, sofern die Platzhalter identisch zu denen im ersten Dokument sind. Das zweite Dokument für volljährige Schülerinnen und Schüler kann also alle Platzhalter des ersten Dokuments enthalten, darf aber keine weiteren Platzhalter darüber hinaus verwenden, da diese nicht ersetzt werden.</w:t>
       </w:r>
     </w:p>
     <w:p>
@@ -28823,7 +27357,7 @@
           <w:sz w:val="24"/>
           <w:szCs w:val="24"/>
         </w:rPr>
-        <w:t>08.03.2023</w:t>
+        <w:t>23.03.2023</w:t>
       </w:r>
     </w:p>
     <w:p>
@@ -28831,7 +27365,7 @@
         <w:spacing w:after="160" w:line="259" w:lineRule="auto"/>
       </w:pPr>
       <w:r>
-        <w:t>Alle Serienbriefe</w:t>
+        <w:t>Mahnbrief</w:t>
       </w:r>
     </w:p>
     <w:p>
@@ -28844,55 +27378,7 @@
         <w:spacing w:after="160" w:line="259" w:lineRule="auto"/>
       </w:pPr>
       <w:r>
-        <w:t>Viele Schulen tragen in das Datenbankfeld „Name“ den Rufnamen und in das Datenbankfeld „Weitere/Alle Vornamen“ den vollständigen Vornamen ein. Die Serienbriefe wurden aus diesem Grund um folgende Platzhalter erweitert: $</w:t>
-      </w:r>
-      <w:proofErr w:type="spellStart"/>
-      <w:r>
-        <w:t>AlleVornamen</w:t>
-      </w:r>
-      <w:proofErr w:type="spellEnd"/>
-      <w:r>
-        <w:t>$, $</w:t>
-      </w:r>
-      <w:proofErr w:type="spellStart"/>
-      <w:r>
-        <w:t>AlleVornamen</w:t>
-      </w:r>
-      <w:proofErr w:type="spellEnd"/>
-      <w:r>
-        <w:t xml:space="preserve"> Name$, $Name, </w:t>
-      </w:r>
-      <w:proofErr w:type="spellStart"/>
-      <w:r>
-        <w:t>AlleVornamen</w:t>
-      </w:r>
-      <w:proofErr w:type="spellEnd"/>
-      <w:r>
-        <w:t xml:space="preserve">$, $Name </w:t>
-      </w:r>
-      <w:proofErr w:type="spellStart"/>
-      <w:r>
-        <w:t>AlleVornamen</w:t>
-      </w:r>
-      <w:proofErr w:type="spellEnd"/>
-      <w:r>
-        <w:t xml:space="preserve">$, $Lieber </w:t>
-      </w:r>
-      <w:proofErr w:type="spellStart"/>
-      <w:r>
-        <w:t>AlleVornamen</w:t>
-      </w:r>
-      <w:proofErr w:type="spellEnd"/>
-      <w:r>
-        <w:t xml:space="preserve">$, $lieber </w:t>
-      </w:r>
-      <w:proofErr w:type="spellStart"/>
-      <w:r>
-        <w:t>AlleVornamen</w:t>
-      </w:r>
-      <w:proofErr w:type="spellEnd"/>
-      <w:r>
-        <w:t>$.</w:t>
+        <w:t>Im Code des Mahnbriefes fehlten in einer Abfrage zwei Klammern. Die fehlenden Klammern konnten dazu führen, dass im zweiten Halbjahr gemahnte Fächer des ersten Halbjahres aufgelistet wurden, wenn ein abwegiges Mahndatum gesetzt wurde.</w:t>
       </w:r>
     </w:p>
     <w:p>
@@ -28914,7 +27400,7 @@
           <w:sz w:val="24"/>
           <w:szCs w:val="24"/>
         </w:rPr>
-        <w:t>19.01.2023</w:t>
+        <w:t>08.03.2023</w:t>
       </w:r>
     </w:p>
     <w:p>
@@ -28922,7 +27408,7 @@
         <w:spacing w:after="160" w:line="259" w:lineRule="auto"/>
       </w:pPr>
       <w:r>
-        <w:t>Serienbrief Erzieher und Mahnbrief</w:t>
+        <w:t>Alle Serienbriefe</w:t>
       </w:r>
     </w:p>
     <w:p>
@@ -28935,36 +27421,7 @@
         <w:spacing w:after="160" w:line="259" w:lineRule="auto"/>
       </w:pPr>
       <w:r>
-        <w:t xml:space="preserve">Beim Drucken eines </w:t>
-      </w:r>
-      <w:r>
-        <w:t>Erzieher-</w:t>
-      </w:r>
-      <w:r>
-        <w:t xml:space="preserve">Serienbriefs mit Archivierung </w:t>
-      </w:r>
-      <w:r>
-        <w:t xml:space="preserve">lief der Reportgenerator in eine Endlosschliefe. Der Fehler konnte nur </w:t>
-      </w:r>
-      <w:r>
-        <w:t>durch Anpassung des Reportdesigners behoben werden</w:t>
-      </w:r>
-      <w:r>
-        <w:t>.</w:t>
-      </w:r>
-      <w:r>
-        <w:t xml:space="preserve"> Die Prozedur NurErzieherMitAnschreiben wird nun nach Beenden des Reports automatisch zurückgesetzt.</w:t>
-      </w:r>
-      <w:r>
-        <w:t xml:space="preserve"> In den Serienbriefen an Erzieher musste in der Folge die Funktion NurErzieherMitAnschreiben aus dem </w:t>
-      </w:r>
-      <w:proofErr w:type="spellStart"/>
-      <w:r>
-        <w:t>ReportAfterPrint</w:t>
-      </w:r>
-      <w:proofErr w:type="spellEnd"/>
-      <w:r>
-        <w:t>-Ereignis entfernt werden.</w:t>
+        <w:t>Viele Schulen tragen in das Datenbankfeld „Name“ den Rufnamen und in das Datenbankfeld „Weitere/Alle Vornamen“ den vollständigen Vornamen ein. Die Serienbriefe wurden aus diesem Grund um folgende Platzhalter erweitert: $AlleVornamen$, $AlleVornamen Name$, $Name, AlleVornamen$, $Name AlleVornamen$, $Lieber AlleVornamen$, $lieber AlleVornamen$.</w:t>
       </w:r>
     </w:p>
     <w:p>
@@ -28986,7 +27443,7 @@
           <w:sz w:val="24"/>
           <w:szCs w:val="24"/>
         </w:rPr>
-        <w:t>06.12.2022</w:t>
+        <w:t>19.01.2023</w:t>
       </w:r>
     </w:p>
     <w:p>
@@ -29007,7 +27464,28 @@
         <w:spacing w:after="160" w:line="259" w:lineRule="auto"/>
       </w:pPr>
       <w:r>
-        <w:t>Die Funktion Platzhalter ersetzen wurde optimiert. Nun werden auch volljährige Schülerinnen und Schüler korrekt angesprochen, wenn keine Anrede vorhanden ist. Zudem wurde die Anrede bei Personen ohne eindeutige Anrede vereinheitlicht.</w:t>
+        <w:t xml:space="preserve">Beim Drucken eines </w:t>
+      </w:r>
+      <w:r>
+        <w:t>Erzieher-</w:t>
+      </w:r>
+      <w:r>
+        <w:t xml:space="preserve">Serienbriefs mit Archivierung </w:t>
+      </w:r>
+      <w:r>
+        <w:t xml:space="preserve">lief der Reportgenerator in eine Endlosschliefe. Der Fehler konnte nur </w:t>
+      </w:r>
+      <w:r>
+        <w:t>durch Anpassung des Reportdesigners behoben werden</w:t>
+      </w:r>
+      <w:r>
+        <w:t>.</w:t>
+      </w:r>
+      <w:r>
+        <w:t xml:space="preserve"> Die Prozedur NurErzieherMitAnschreiben wird nun nach Beenden des Reports automatisch zurückgesetzt.</w:t>
+      </w:r>
+      <w:r>
+        <w:t xml:space="preserve"> In den Serienbriefen an Erzieher musste in der Folge die Funktion NurErzieherMitAnschreiben aus dem ReportAfterPrint-Ereignis entfernt werden.</w:t>
       </w:r>
     </w:p>
     <w:p>
@@ -29029,7 +27507,7 @@
           <w:sz w:val="24"/>
           <w:szCs w:val="24"/>
         </w:rPr>
-        <w:t>21.05.2022</w:t>
+        <w:t>06.12.2022</w:t>
       </w:r>
     </w:p>
     <w:p>
@@ -29037,7 +27515,7 @@
         <w:spacing w:after="160" w:line="259" w:lineRule="auto"/>
       </w:pPr>
       <w:r>
-        <w:t>Alle Serienbriefe</w:t>
+        <w:t>Serienbrief Erzieher und Mahnbrief</w:t>
       </w:r>
     </w:p>
     <w:p>
@@ -29050,126 +27528,7 @@
         <w:spacing w:after="160" w:line="259" w:lineRule="auto"/>
       </w:pPr>
       <w:r>
-        <w:t xml:space="preserve">Wenn </w:t>
-      </w:r>
-      <w:proofErr w:type="spellStart"/>
-      <w:r>
-        <w:t>rtf</w:t>
-      </w:r>
-      <w:proofErr w:type="spellEnd"/>
-      <w:r>
-        <w:t xml:space="preserve">-Brieftext geladen wurde, kam es zu einer Fehlermeldung, sobald Schild geschlossen wurde. Schild wurde in der Folge nicht ordnungsgemäß beendet und lief unsichtbar als Instanz weiter. Auf diese Weise konnten viele Schild-Instanzen im Hintergrund ausgeführt werden und Speicherplatz belegen. Ursache war Code im </w:t>
-      </w:r>
-      <w:proofErr w:type="spellStart"/>
-      <w:r>
-        <w:t>GlobalOnDestroy</w:t>
-      </w:r>
-      <w:proofErr w:type="spellEnd"/>
-      <w:r>
-        <w:t xml:space="preserve"> Ereignis. Hier </w:t>
-      </w:r>
-      <w:proofErr w:type="gramStart"/>
-      <w:r>
-        <w:t>darf anscheinend</w:t>
-      </w:r>
-      <w:proofErr w:type="gramEnd"/>
-      <w:r>
-        <w:t xml:space="preserve"> kein Code eingetragen sein. Der relevante Code wurde in das </w:t>
-      </w:r>
-      <w:proofErr w:type="spellStart"/>
-      <w:r>
-        <w:t>ReportAfterPrint</w:t>
-      </w:r>
-      <w:proofErr w:type="spellEnd"/>
-      <w:r>
-        <w:t xml:space="preserve">- und in der Folge auch in das </w:t>
-      </w:r>
-      <w:proofErr w:type="spellStart"/>
-      <w:r>
-        <w:t>ReportBeforePrint</w:t>
-      </w:r>
-      <w:proofErr w:type="spellEnd"/>
-      <w:r>
-        <w:t>-Ereignis verschoben.</w:t>
-      </w:r>
-    </w:p>
-    <w:p>
-      <w:pPr>
-        <w:pStyle w:val="Listenabsatz"/>
-        <w:numPr>
-          <w:ilvl w:val="0"/>
-          <w:numId w:val="9"/>
-        </w:numPr>
-        <w:spacing w:after="160" w:line="259" w:lineRule="auto"/>
-      </w:pPr>
-      <w:r>
-        <w:t>Es wurden mehrere Platzhalter ergänzt:</w:t>
-      </w:r>
-    </w:p>
-    <w:p>
-      <w:pPr>
-        <w:pStyle w:val="Listenabsatz"/>
-        <w:numPr>
-          <w:ilvl w:val="1"/>
-          <w:numId w:val="9"/>
-        </w:numPr>
-        <w:spacing w:after="160" w:line="259" w:lineRule="auto"/>
-      </w:pPr>
-      <w:r>
-        <w:t>$Schuljahr$ gibt das aktuelle Schuljahr des jeweiligen Schülers in der Form „2021/22“ aus</w:t>
-      </w:r>
-    </w:p>
-    <w:p>
-      <w:pPr>
-        <w:pStyle w:val="Listenabsatz"/>
-        <w:numPr>
-          <w:ilvl w:val="1"/>
-          <w:numId w:val="9"/>
-        </w:numPr>
-        <w:spacing w:after="160" w:line="259" w:lineRule="auto"/>
-      </w:pPr>
-      <w:r>
-        <w:lastRenderedPageBreak/>
-        <w:t>$Schuljahr und Abschnitt$ gibt das aktuelle Schuljahr und den aktuellen Abschnitt in der Form „2021/22 1. Halbjahr“ aus</w:t>
-      </w:r>
-    </w:p>
-    <w:p>
-      <w:pPr>
-        <w:pStyle w:val="Listenabsatz"/>
-        <w:numPr>
-          <w:ilvl w:val="1"/>
-          <w:numId w:val="9"/>
-        </w:numPr>
-        <w:spacing w:after="160" w:line="259" w:lineRule="auto"/>
-      </w:pPr>
-      <w:r>
-        <w:t>$Datumsauswahl2$ und $Datumsauswahl3$ eröffnen mit dem bestehenden Platzhalter $Datumsauswahl$ die Möglichkeit bis zu drei Platzhalter für ein Datum in der Kurzform „21.02.2021“ zu verwenden</w:t>
-      </w:r>
-    </w:p>
-    <w:p>
-      <w:pPr>
-        <w:pStyle w:val="Listenabsatz"/>
-        <w:numPr>
-          <w:ilvl w:val="1"/>
-          <w:numId w:val="9"/>
-        </w:numPr>
-        <w:spacing w:after="160" w:line="259" w:lineRule="auto"/>
-      </w:pPr>
-      <w:r>
-        <w:t>$Datumsauswahl Langform2$ und $Datumsauswahl Langform3$ eröffnen mit dem bestehenden Platzhalter $Datumsauswahl Langform$ die Möglichkeit bis zu drei Platzhalter für ein Datum in der Langform „Samstag, 21. Mai 2022“ zu verwenden</w:t>
-      </w:r>
-    </w:p>
-    <w:p>
-      <w:pPr>
-        <w:pStyle w:val="Listenabsatz"/>
-        <w:numPr>
-          <w:ilvl w:val="1"/>
-          <w:numId w:val="9"/>
-        </w:numPr>
-        <w:spacing w:after="160" w:line="259" w:lineRule="auto"/>
-      </w:pPr>
-      <w:r>
-        <w:t>$Eingabetext2$ und $Eingabetext3$ eröffnet mit dem bestehenden Platzhalter $Eingabetext$ die Möglichkeit bis zu drei Platzhalter für einen Eingabetext zu verwenden</w:t>
+        <w:t>Die Funktion Platzhalter ersetzen wurde optimiert. Nun werden auch volljährige Schülerinnen und Schüler korrekt angesprochen, wenn keine Anrede vorhanden ist. Zudem wurde die Anrede bei Personen ohne eindeutige Anrede vereinheitlicht.</w:t>
       </w:r>
     </w:p>
     <w:p>
@@ -29191,6 +27550,131 @@
           <w:sz w:val="24"/>
           <w:szCs w:val="24"/>
         </w:rPr>
+        <w:t>21.05.2022</w:t>
+      </w:r>
+    </w:p>
+    <w:p>
+      <w:pPr>
+        <w:spacing w:after="160" w:line="259" w:lineRule="auto"/>
+      </w:pPr>
+      <w:r>
+        <w:t>Alle Serienbriefe</w:t>
+      </w:r>
+    </w:p>
+    <w:p>
+      <w:pPr>
+        <w:pStyle w:val="Listenabsatz"/>
+        <w:numPr>
+          <w:ilvl w:val="0"/>
+          <w:numId w:val="9"/>
+        </w:numPr>
+        <w:spacing w:after="160" w:line="259" w:lineRule="auto"/>
+      </w:pPr>
+      <w:r>
+        <w:t xml:space="preserve">Wenn rtf-Brieftext geladen wurde, kam es zu einer Fehlermeldung, sobald Schild geschlossen wurde. Schild wurde in der Folge nicht ordnungsgemäß beendet und lief unsichtbar als Instanz </w:t>
+      </w:r>
+      <w:r>
+        <w:lastRenderedPageBreak/>
+        <w:t>weiter. Auf diese Weise konnten viele Schild-Instanzen im Hintergrund ausgeführt werden und Speicherplatz belegen. Ursache war Code im GlobalOnDestroy Ereignis. Hier darf anscheinend kein Code eingetragen sein. Der relevante Code wurde in das ReportAfterPrint- und in der Folge auch in das ReportBeforePrint-Ereignis verschoben.</w:t>
+      </w:r>
+    </w:p>
+    <w:p>
+      <w:pPr>
+        <w:pStyle w:val="Listenabsatz"/>
+        <w:numPr>
+          <w:ilvl w:val="0"/>
+          <w:numId w:val="9"/>
+        </w:numPr>
+        <w:spacing w:after="160" w:line="259" w:lineRule="auto"/>
+      </w:pPr>
+      <w:r>
+        <w:t>Es wurden mehrere Platzhalter ergänzt:</w:t>
+      </w:r>
+    </w:p>
+    <w:p>
+      <w:pPr>
+        <w:pStyle w:val="Listenabsatz"/>
+        <w:numPr>
+          <w:ilvl w:val="1"/>
+          <w:numId w:val="9"/>
+        </w:numPr>
+        <w:spacing w:after="160" w:line="259" w:lineRule="auto"/>
+      </w:pPr>
+      <w:r>
+        <w:t>$Schuljahr$ gibt das aktuelle Schuljahr des jeweiligen Schülers in der Form „2021/22“ aus</w:t>
+      </w:r>
+    </w:p>
+    <w:p>
+      <w:pPr>
+        <w:pStyle w:val="Listenabsatz"/>
+        <w:numPr>
+          <w:ilvl w:val="1"/>
+          <w:numId w:val="9"/>
+        </w:numPr>
+        <w:spacing w:after="160" w:line="259" w:lineRule="auto"/>
+      </w:pPr>
+      <w:r>
+        <w:t>$Schuljahr und Abschnitt$ gibt das aktuelle Schuljahr und den aktuellen Abschnitt in der Form „2021/22 1. Halbjahr“ aus</w:t>
+      </w:r>
+    </w:p>
+    <w:p>
+      <w:pPr>
+        <w:pStyle w:val="Listenabsatz"/>
+        <w:numPr>
+          <w:ilvl w:val="1"/>
+          <w:numId w:val="9"/>
+        </w:numPr>
+        <w:spacing w:after="160" w:line="259" w:lineRule="auto"/>
+      </w:pPr>
+      <w:r>
+        <w:t>$Datumsauswahl2$ und $Datumsauswahl3$ eröffnen mit dem bestehenden Platzhalter $Datumsauswahl$ die Möglichkeit bis zu drei Platzhalter für ein Datum in der Kurzform „21.02.2021“ zu verwenden</w:t>
+      </w:r>
+    </w:p>
+    <w:p>
+      <w:pPr>
+        <w:pStyle w:val="Listenabsatz"/>
+        <w:numPr>
+          <w:ilvl w:val="1"/>
+          <w:numId w:val="9"/>
+        </w:numPr>
+        <w:spacing w:after="160" w:line="259" w:lineRule="auto"/>
+      </w:pPr>
+      <w:r>
+        <w:t>$Datumsauswahl Langform2$ und $Datumsauswahl Langform3$ eröffnen mit dem bestehenden Platzhalter $Datumsauswahl Langform$ die Möglichkeit bis zu drei Platzhalter für ein Datum in der Langform „Samstag, 21. Mai 2022“ zu verwenden</w:t>
+      </w:r>
+    </w:p>
+    <w:p>
+      <w:pPr>
+        <w:pStyle w:val="Listenabsatz"/>
+        <w:numPr>
+          <w:ilvl w:val="1"/>
+          <w:numId w:val="9"/>
+        </w:numPr>
+        <w:spacing w:after="160" w:line="259" w:lineRule="auto"/>
+      </w:pPr>
+      <w:r>
+        <w:t>$Eingabetext2$ und $Eingabetext3$ eröffnet mit dem bestehenden Platzhalter $Eingabetext$ die Möglichkeit bis zu drei Platzhalter für einen Eingabetext zu verwenden</w:t>
+      </w:r>
+    </w:p>
+    <w:p>
+      <w:pPr>
+        <w:pBdr>
+          <w:bottom w:val="single" w:sz="4" w:space="1" w:color="auto"/>
+        </w:pBdr>
+        <w:rPr>
+          <w:b/>
+          <w:bCs/>
+          <w:sz w:val="24"/>
+          <w:szCs w:val="24"/>
+        </w:rPr>
+      </w:pPr>
+      <w:r>
+        <w:rPr>
+          <w:b/>
+          <w:bCs/>
+          <w:sz w:val="24"/>
+          <w:szCs w:val="24"/>
+        </w:rPr>
         <w:t>28</w:t>
       </w:r>
       <w:r>
@@ -29266,7 +27750,7 @@
 </file>
 
 <file path=word/endnotes.xml><?xml version="1.0" encoding="utf-8"?>
-<w:endnotes xmlns:wpc="http://schemas.microsoft.com/office/word/2010/wordprocessingCanvas" xmlns:cx="http://schemas.microsoft.com/office/drawing/2014/chartex" xmlns:cx1="http://schemas.microsoft.com/office/drawing/2015/9/8/chartex" xmlns:cx2="http://schemas.microsoft.com/office/drawing/2015/10/21/chartex" xmlns:cx3="http://schemas.microsoft.com/office/drawing/2016/5/9/chartex" xmlns:cx4="http://schemas.microsoft.com/office/drawing/2016/5/10/chartex" xmlns:cx5="http://schemas.microsoft.com/office/drawing/2016/5/11/chartex" xmlns:cx6="http://schemas.microsoft.com/office/drawing/2016/5/12/chartex" xmlns:cx7="http://schemas.microsoft.com/office/drawing/2016/5/13/chartex" xmlns:cx8="http://schemas.microsoft.com/office/drawing/2016/5/14/chartex" xmlns:mc="http://schemas.openxmlformats.org/markup-compatibility/2006" xmlns:aink="http://schemas.microsoft.com/office/drawing/2016/ink" xmlns:am3d="http://schemas.microsoft.com/office/drawing/2017/model3d" xmlns:o="urn:schemas-microsoft-com:office:office" xmlns:oel="http://schemas.microsoft.com/office/2019/extlst" xmlns:r="http://schemas.openxmlformats.org/officeDocument/2006/relationships" xmlns:m="http://schemas.openxmlformats.org/officeDocument/2006/math" xmlns:v="urn:schemas-microsoft-com:vml" xmlns:wp14="http://schemas.microsoft.com/office/word/2010/wordprocessingDrawing" xmlns:wp="http://schemas.openxmlformats.org/drawingml/2006/wordprocessingDrawing" xmlns:w10="urn:schemas-microsoft-com:office:word" xmlns:w="http://schemas.openxmlformats.org/wordprocessingml/2006/main" xmlns:w14="http://schemas.microsoft.com/office/word/2010/wordml" xmlns:w15="http://schemas.microsoft.com/office/word/2012/wordml" xmlns:w16cex="http://schemas.microsoft.com/office/word/2018/wordml/cex" xmlns:w16cid="http://schemas.microsoft.com/office/word/2016/wordml/cid" xmlns:w16="http://schemas.microsoft.com/office/word/2018/wordml" xmlns:w16sdtdh="http://schemas.microsoft.com/office/word/2020/wordml/sdtdatahash" xmlns:w16se="http://schemas.microsoft.com/office/word/2015/wordml/symex" xmlns:wpg="http://schemas.microsoft.com/office/word/2010/wordprocessingGroup" xmlns:wpi="http://schemas.microsoft.com/office/word/2010/wordprocessingInk" xmlns:wne="http://schemas.microsoft.com/office/word/2006/wordml" xmlns:wps="http://schemas.microsoft.com/office/word/2010/wordprocessingShape" mc:Ignorable="w14 w15 w16se w16cid w16 w16cex w16sdtdh wp14">
+<w:endnotes xmlns:wpc="http://schemas.microsoft.com/office/word/2010/wordprocessingCanvas" xmlns:cx="http://schemas.microsoft.com/office/drawing/2014/chartex" xmlns:cx1="http://schemas.microsoft.com/office/drawing/2015/9/8/chartex" xmlns:cx2="http://schemas.microsoft.com/office/drawing/2015/10/21/chartex" xmlns:cx3="http://schemas.microsoft.com/office/drawing/2016/5/9/chartex" xmlns:cx4="http://schemas.microsoft.com/office/drawing/2016/5/10/chartex" xmlns:cx5="http://schemas.microsoft.com/office/drawing/2016/5/11/chartex" xmlns:cx6="http://schemas.microsoft.com/office/drawing/2016/5/12/chartex" xmlns:cx7="http://schemas.microsoft.com/office/drawing/2016/5/13/chartex" xmlns:cx8="http://schemas.microsoft.com/office/drawing/2016/5/14/chartex" xmlns:mc="http://schemas.openxmlformats.org/markup-compatibility/2006" xmlns:aink="http://schemas.microsoft.com/office/drawing/2016/ink" xmlns:am3d="http://schemas.microsoft.com/office/drawing/2017/model3d" xmlns:o="urn:schemas-microsoft-com:office:office" xmlns:oel="http://schemas.microsoft.com/office/2019/extlst" xmlns:r="http://schemas.openxmlformats.org/officeDocument/2006/relationships" xmlns:m="http://schemas.openxmlformats.org/officeDocument/2006/math" xmlns:v="urn:schemas-microsoft-com:vml" xmlns:wp14="http://schemas.microsoft.com/office/word/2010/wordprocessingDrawing" xmlns:wp="http://schemas.openxmlformats.org/drawingml/2006/wordprocessingDrawing" xmlns:w10="urn:schemas-microsoft-com:office:word" xmlns:w="http://schemas.openxmlformats.org/wordprocessingml/2006/main" xmlns:w14="http://schemas.microsoft.com/office/word/2010/wordml" xmlns:w15="http://schemas.microsoft.com/office/word/2012/wordml" xmlns:w16cex="http://schemas.microsoft.com/office/word/2018/wordml/cex" xmlns:w16cid="http://schemas.microsoft.com/office/word/2016/wordml/cid" xmlns:w16="http://schemas.microsoft.com/office/word/2018/wordml" xmlns:w16du="http://schemas.microsoft.com/office/word/2023/wordml/word16du" xmlns:w16sdtdh="http://schemas.microsoft.com/office/word/2020/wordml/sdtdatahash" xmlns:w16se="http://schemas.microsoft.com/office/word/2015/wordml/symex" xmlns:wpg="http://schemas.microsoft.com/office/word/2010/wordprocessingGroup" xmlns:wpi="http://schemas.microsoft.com/office/word/2010/wordprocessingInk" xmlns:wne="http://schemas.microsoft.com/office/word/2006/wordml" xmlns:wps="http://schemas.microsoft.com/office/word/2010/wordprocessingShape" mc:Ignorable="w14 w15 w16se w16cid w16 w16cex w16sdtdh wp14">
   <w:endnote w:type="separator" w:id="-1">
     <w:p>
       <w:pPr>
@@ -29291,7 +27775,7 @@
 </file>
 
 <file path=word/footer1.xml><?xml version="1.0" encoding="utf-8"?>
-<w:ftr xmlns:wpc="http://schemas.microsoft.com/office/word/2010/wordprocessingCanvas" xmlns:cx="http://schemas.microsoft.com/office/drawing/2014/chartex" xmlns:cx1="http://schemas.microsoft.com/office/drawing/2015/9/8/chartex" xmlns:cx2="http://schemas.microsoft.com/office/drawing/2015/10/21/chartex" xmlns:cx3="http://schemas.microsoft.com/office/drawing/2016/5/9/chartex" xmlns:cx4="http://schemas.microsoft.com/office/drawing/2016/5/10/chartex" xmlns:cx5="http://schemas.microsoft.com/office/drawing/2016/5/11/chartex" xmlns:cx6="http://schemas.microsoft.com/office/drawing/2016/5/12/chartex" xmlns:cx7="http://schemas.microsoft.com/office/drawing/2016/5/13/chartex" xmlns:cx8="http://schemas.microsoft.com/office/drawing/2016/5/14/chartex" xmlns:mc="http://schemas.openxmlformats.org/markup-compatibility/2006" xmlns:aink="http://schemas.microsoft.com/office/drawing/2016/ink" xmlns:am3d="http://schemas.microsoft.com/office/drawing/2017/model3d" xmlns:o="urn:schemas-microsoft-com:office:office" xmlns:oel="http://schemas.microsoft.com/office/2019/extlst" xmlns:r="http://schemas.openxmlformats.org/officeDocument/2006/relationships" xmlns:m="http://schemas.openxmlformats.org/officeDocument/2006/math" xmlns:v="urn:schemas-microsoft-com:vml" xmlns:wp14="http://schemas.microsoft.com/office/word/2010/wordprocessingDrawing" xmlns:wp="http://schemas.openxmlformats.org/drawingml/2006/wordprocessingDrawing" xmlns:w10="urn:schemas-microsoft-com:office:word" xmlns:w="http://schemas.openxmlformats.org/wordprocessingml/2006/main" xmlns:w14="http://schemas.microsoft.com/office/word/2010/wordml" xmlns:w15="http://schemas.microsoft.com/office/word/2012/wordml" xmlns:w16cex="http://schemas.microsoft.com/office/word/2018/wordml/cex" xmlns:w16cid="http://schemas.microsoft.com/office/word/2016/wordml/cid" xmlns:w16="http://schemas.microsoft.com/office/word/2018/wordml" xmlns:w16sdtdh="http://schemas.microsoft.com/office/word/2020/wordml/sdtdatahash" xmlns:w16se="http://schemas.microsoft.com/office/word/2015/wordml/symex" xmlns:wpg="http://schemas.microsoft.com/office/word/2010/wordprocessingGroup" xmlns:wpi="http://schemas.microsoft.com/office/word/2010/wordprocessingInk" xmlns:wne="http://schemas.microsoft.com/office/word/2006/wordml" xmlns:wps="http://schemas.microsoft.com/office/word/2010/wordprocessingShape" mc:Ignorable="w14 w15 w16se w16cid w16 w16cex w16sdtdh wp14">
+<w:ftr xmlns:wpc="http://schemas.microsoft.com/office/word/2010/wordprocessingCanvas" xmlns:cx="http://schemas.microsoft.com/office/drawing/2014/chartex" xmlns:cx1="http://schemas.microsoft.com/office/drawing/2015/9/8/chartex" xmlns:cx2="http://schemas.microsoft.com/office/drawing/2015/10/21/chartex" xmlns:cx3="http://schemas.microsoft.com/office/drawing/2016/5/9/chartex" xmlns:cx4="http://schemas.microsoft.com/office/drawing/2016/5/10/chartex" xmlns:cx5="http://schemas.microsoft.com/office/drawing/2016/5/11/chartex" xmlns:cx6="http://schemas.microsoft.com/office/drawing/2016/5/12/chartex" xmlns:cx7="http://schemas.microsoft.com/office/drawing/2016/5/13/chartex" xmlns:cx8="http://schemas.microsoft.com/office/drawing/2016/5/14/chartex" xmlns:mc="http://schemas.openxmlformats.org/markup-compatibility/2006" xmlns:aink="http://schemas.microsoft.com/office/drawing/2016/ink" xmlns:am3d="http://schemas.microsoft.com/office/drawing/2017/model3d" xmlns:o="urn:schemas-microsoft-com:office:office" xmlns:oel="http://schemas.microsoft.com/office/2019/extlst" xmlns:r="http://schemas.openxmlformats.org/officeDocument/2006/relationships" xmlns:m="http://schemas.openxmlformats.org/officeDocument/2006/math" xmlns:v="urn:schemas-microsoft-com:vml" xmlns:wp14="http://schemas.microsoft.com/office/word/2010/wordprocessingDrawing" xmlns:wp="http://schemas.openxmlformats.org/drawingml/2006/wordprocessingDrawing" xmlns:w10="urn:schemas-microsoft-com:office:word" xmlns:w="http://schemas.openxmlformats.org/wordprocessingml/2006/main" xmlns:w14="http://schemas.microsoft.com/office/word/2010/wordml" xmlns:w15="http://schemas.microsoft.com/office/word/2012/wordml" xmlns:w16cex="http://schemas.microsoft.com/office/word/2018/wordml/cex" xmlns:w16cid="http://schemas.microsoft.com/office/word/2016/wordml/cid" xmlns:w16="http://schemas.microsoft.com/office/word/2018/wordml" xmlns:w16du="http://schemas.microsoft.com/office/word/2023/wordml/word16du" xmlns:w16sdtdh="http://schemas.microsoft.com/office/word/2020/wordml/sdtdatahash" xmlns:w16se="http://schemas.microsoft.com/office/word/2015/wordml/symex" xmlns:wpg="http://schemas.microsoft.com/office/word/2010/wordprocessingGroup" xmlns:wpi="http://schemas.microsoft.com/office/word/2010/wordprocessingInk" xmlns:wne="http://schemas.microsoft.com/office/word/2006/wordml" xmlns:wps="http://schemas.microsoft.com/office/word/2010/wordprocessingShape" mc:Ignorable="w14 w15 w16se w16cid w16 w16cex w16sdtdh wp14">
   <w:p>
     <w:pPr>
       <w:pStyle w:val="Fuzeile"/>
@@ -29301,7 +27785,7 @@
 </file>
 
 <file path=word/footer2.xml><?xml version="1.0" encoding="utf-8"?>
-<w:ftr xmlns:wpc="http://schemas.microsoft.com/office/word/2010/wordprocessingCanvas" xmlns:cx="http://schemas.microsoft.com/office/drawing/2014/chartex" xmlns:cx1="http://schemas.microsoft.com/office/drawing/2015/9/8/chartex" xmlns:cx2="http://schemas.microsoft.com/office/drawing/2015/10/21/chartex" xmlns:cx3="http://schemas.microsoft.com/office/drawing/2016/5/9/chartex" xmlns:cx4="http://schemas.microsoft.com/office/drawing/2016/5/10/chartex" xmlns:cx5="http://schemas.microsoft.com/office/drawing/2016/5/11/chartex" xmlns:cx6="http://schemas.microsoft.com/office/drawing/2016/5/12/chartex" xmlns:cx7="http://schemas.microsoft.com/office/drawing/2016/5/13/chartex" xmlns:cx8="http://schemas.microsoft.com/office/drawing/2016/5/14/chartex" xmlns:mc="http://schemas.openxmlformats.org/markup-compatibility/2006" xmlns:aink="http://schemas.microsoft.com/office/drawing/2016/ink" xmlns:am3d="http://schemas.microsoft.com/office/drawing/2017/model3d" xmlns:o="urn:schemas-microsoft-com:office:office" xmlns:oel="http://schemas.microsoft.com/office/2019/extlst" xmlns:r="http://schemas.openxmlformats.org/officeDocument/2006/relationships" xmlns:m="http://schemas.openxmlformats.org/officeDocument/2006/math" xmlns:v="urn:schemas-microsoft-com:vml" xmlns:wp14="http://schemas.microsoft.com/office/word/2010/wordprocessingDrawing" xmlns:wp="http://schemas.openxmlformats.org/drawingml/2006/wordprocessingDrawing" xmlns:w10="urn:schemas-microsoft-com:office:word" xmlns:w="http://schemas.openxmlformats.org/wordprocessingml/2006/main" xmlns:w14="http://schemas.microsoft.com/office/word/2010/wordml" xmlns:w15="http://schemas.microsoft.com/office/word/2012/wordml" xmlns:w16cex="http://schemas.microsoft.com/office/word/2018/wordml/cex" xmlns:w16cid="http://schemas.microsoft.com/office/word/2016/wordml/cid" xmlns:w16="http://schemas.microsoft.com/office/word/2018/wordml" xmlns:w16sdtdh="http://schemas.microsoft.com/office/word/2020/wordml/sdtdatahash" xmlns:w16se="http://schemas.microsoft.com/office/word/2015/wordml/symex" xmlns:wpg="http://schemas.microsoft.com/office/word/2010/wordprocessingGroup" xmlns:wpi="http://schemas.microsoft.com/office/word/2010/wordprocessingInk" xmlns:wne="http://schemas.microsoft.com/office/word/2006/wordml" xmlns:wps="http://schemas.microsoft.com/office/word/2010/wordprocessingShape" mc:Ignorable="w14 w15 w16se w16cid w16 w16cex w16sdtdh wp14">
+<w:ftr xmlns:wpc="http://schemas.microsoft.com/office/word/2010/wordprocessingCanvas" xmlns:cx="http://schemas.microsoft.com/office/drawing/2014/chartex" xmlns:cx1="http://schemas.microsoft.com/office/drawing/2015/9/8/chartex" xmlns:cx2="http://schemas.microsoft.com/office/drawing/2015/10/21/chartex" xmlns:cx3="http://schemas.microsoft.com/office/drawing/2016/5/9/chartex" xmlns:cx4="http://schemas.microsoft.com/office/drawing/2016/5/10/chartex" xmlns:cx5="http://schemas.microsoft.com/office/drawing/2016/5/11/chartex" xmlns:cx6="http://schemas.microsoft.com/office/drawing/2016/5/12/chartex" xmlns:cx7="http://schemas.microsoft.com/office/drawing/2016/5/13/chartex" xmlns:cx8="http://schemas.microsoft.com/office/drawing/2016/5/14/chartex" xmlns:mc="http://schemas.openxmlformats.org/markup-compatibility/2006" xmlns:aink="http://schemas.microsoft.com/office/drawing/2016/ink" xmlns:am3d="http://schemas.microsoft.com/office/drawing/2017/model3d" xmlns:o="urn:schemas-microsoft-com:office:office" xmlns:oel="http://schemas.microsoft.com/office/2019/extlst" xmlns:r="http://schemas.openxmlformats.org/officeDocument/2006/relationships" xmlns:m="http://schemas.openxmlformats.org/officeDocument/2006/math" xmlns:v="urn:schemas-microsoft-com:vml" xmlns:wp14="http://schemas.microsoft.com/office/word/2010/wordprocessingDrawing" xmlns:wp="http://schemas.openxmlformats.org/drawingml/2006/wordprocessingDrawing" xmlns:w10="urn:schemas-microsoft-com:office:word" xmlns:w="http://schemas.openxmlformats.org/wordprocessingml/2006/main" xmlns:w14="http://schemas.microsoft.com/office/word/2010/wordml" xmlns:w15="http://schemas.microsoft.com/office/word/2012/wordml" xmlns:w16cex="http://schemas.microsoft.com/office/word/2018/wordml/cex" xmlns:w16cid="http://schemas.microsoft.com/office/word/2016/wordml/cid" xmlns:w16="http://schemas.microsoft.com/office/word/2018/wordml" xmlns:w16du="http://schemas.microsoft.com/office/word/2023/wordml/word16du" xmlns:w16sdtdh="http://schemas.microsoft.com/office/word/2020/wordml/sdtdatahash" xmlns:w16se="http://schemas.microsoft.com/office/word/2015/wordml/symex" xmlns:wpg="http://schemas.microsoft.com/office/word/2010/wordprocessingGroup" xmlns:wpi="http://schemas.microsoft.com/office/word/2010/wordprocessingInk" xmlns:wne="http://schemas.microsoft.com/office/word/2006/wordml" xmlns:wps="http://schemas.microsoft.com/office/word/2010/wordprocessingShape" mc:Ignorable="w14 w15 w16se w16cid w16 w16cex w16sdtdh wp14">
   <w:p>
     <w:pPr>
       <w:pStyle w:val="Fuzeile"/>
@@ -29343,7 +27827,7 @@
 </file>
 
 <file path=word/footnotes.xml><?xml version="1.0" encoding="utf-8"?>
-<w:footnotes xmlns:wpc="http://schemas.microsoft.com/office/word/2010/wordprocessingCanvas" xmlns:cx="http://schemas.microsoft.com/office/drawing/2014/chartex" xmlns:cx1="http://schemas.microsoft.com/office/drawing/2015/9/8/chartex" xmlns:cx2="http://schemas.microsoft.com/office/drawing/2015/10/21/chartex" xmlns:cx3="http://schemas.microsoft.com/office/drawing/2016/5/9/chartex" xmlns:cx4="http://schemas.microsoft.com/office/drawing/2016/5/10/chartex" xmlns:cx5="http://schemas.microsoft.com/office/drawing/2016/5/11/chartex" xmlns:cx6="http://schemas.microsoft.com/office/drawing/2016/5/12/chartex" xmlns:cx7="http://schemas.microsoft.com/office/drawing/2016/5/13/chartex" xmlns:cx8="http://schemas.microsoft.com/office/drawing/2016/5/14/chartex" xmlns:mc="http://schemas.openxmlformats.org/markup-compatibility/2006" xmlns:aink="http://schemas.microsoft.com/office/drawing/2016/ink" xmlns:am3d="http://schemas.microsoft.com/office/drawing/2017/model3d" xmlns:o="urn:schemas-microsoft-com:office:office" xmlns:oel="http://schemas.microsoft.com/office/2019/extlst" xmlns:r="http://schemas.openxmlformats.org/officeDocument/2006/relationships" xmlns:m="http://schemas.openxmlformats.org/officeDocument/2006/math" xmlns:v="urn:schemas-microsoft-com:vml" xmlns:wp14="http://schemas.microsoft.com/office/word/2010/wordprocessingDrawing" xmlns:wp="http://schemas.openxmlformats.org/drawingml/2006/wordprocessingDrawing" xmlns:w10="urn:schemas-microsoft-com:office:word" xmlns:w="http://schemas.openxmlformats.org/wordprocessingml/2006/main" xmlns:w14="http://schemas.microsoft.com/office/word/2010/wordml" xmlns:w15="http://schemas.microsoft.com/office/word/2012/wordml" xmlns:w16cex="http://schemas.microsoft.com/office/word/2018/wordml/cex" xmlns:w16cid="http://schemas.microsoft.com/office/word/2016/wordml/cid" xmlns:w16="http://schemas.microsoft.com/office/word/2018/wordml" xmlns:w16sdtdh="http://schemas.microsoft.com/office/word/2020/wordml/sdtdatahash" xmlns:w16se="http://schemas.microsoft.com/office/word/2015/wordml/symex" xmlns:wpg="http://schemas.microsoft.com/office/word/2010/wordprocessingGroup" xmlns:wpi="http://schemas.microsoft.com/office/word/2010/wordprocessingInk" xmlns:wne="http://schemas.microsoft.com/office/word/2006/wordml" xmlns:wps="http://schemas.microsoft.com/office/word/2010/wordprocessingShape" mc:Ignorable="w14 w15 w16se w16cid w16 w16cex w16sdtdh wp14">
+<w:footnotes xmlns:wpc="http://schemas.microsoft.com/office/word/2010/wordprocessingCanvas" xmlns:cx="http://schemas.microsoft.com/office/drawing/2014/chartex" xmlns:cx1="http://schemas.microsoft.com/office/drawing/2015/9/8/chartex" xmlns:cx2="http://schemas.microsoft.com/office/drawing/2015/10/21/chartex" xmlns:cx3="http://schemas.microsoft.com/office/drawing/2016/5/9/chartex" xmlns:cx4="http://schemas.microsoft.com/office/drawing/2016/5/10/chartex" xmlns:cx5="http://schemas.microsoft.com/office/drawing/2016/5/11/chartex" xmlns:cx6="http://schemas.microsoft.com/office/drawing/2016/5/12/chartex" xmlns:cx7="http://schemas.microsoft.com/office/drawing/2016/5/13/chartex" xmlns:cx8="http://schemas.microsoft.com/office/drawing/2016/5/14/chartex" xmlns:mc="http://schemas.openxmlformats.org/markup-compatibility/2006" xmlns:aink="http://schemas.microsoft.com/office/drawing/2016/ink" xmlns:am3d="http://schemas.microsoft.com/office/drawing/2017/model3d" xmlns:o="urn:schemas-microsoft-com:office:office" xmlns:oel="http://schemas.microsoft.com/office/2019/extlst" xmlns:r="http://schemas.openxmlformats.org/officeDocument/2006/relationships" xmlns:m="http://schemas.openxmlformats.org/officeDocument/2006/math" xmlns:v="urn:schemas-microsoft-com:vml" xmlns:wp14="http://schemas.microsoft.com/office/word/2010/wordprocessingDrawing" xmlns:wp="http://schemas.openxmlformats.org/drawingml/2006/wordprocessingDrawing" xmlns:w10="urn:schemas-microsoft-com:office:word" xmlns:w="http://schemas.openxmlformats.org/wordprocessingml/2006/main" xmlns:w14="http://schemas.microsoft.com/office/word/2010/wordml" xmlns:w15="http://schemas.microsoft.com/office/word/2012/wordml" xmlns:w16cex="http://schemas.microsoft.com/office/word/2018/wordml/cex" xmlns:w16cid="http://schemas.microsoft.com/office/word/2016/wordml/cid" xmlns:w16="http://schemas.microsoft.com/office/word/2018/wordml" xmlns:w16du="http://schemas.microsoft.com/office/word/2023/wordml/word16du" xmlns:w16sdtdh="http://schemas.microsoft.com/office/word/2020/wordml/sdtdatahash" xmlns:w16se="http://schemas.microsoft.com/office/word/2015/wordml/symex" xmlns:wpg="http://schemas.microsoft.com/office/word/2010/wordprocessingGroup" xmlns:wpi="http://schemas.microsoft.com/office/word/2010/wordprocessingInk" xmlns:wne="http://schemas.microsoft.com/office/word/2006/wordml" xmlns:wps="http://schemas.microsoft.com/office/word/2010/wordprocessingShape" mc:Ignorable="w14 w15 w16se w16cid w16 w16cex w16sdtdh wp14">
   <w:footnote w:type="separator" w:id="-1">
     <w:p>
       <w:pPr>
@@ -29368,7 +27852,7 @@
 </file>
 
 <file path=word/header1.xml><?xml version="1.0" encoding="utf-8"?>
-<w:hdr xmlns:wpc="http://schemas.microsoft.com/office/word/2010/wordprocessingCanvas" xmlns:cx="http://schemas.microsoft.com/office/drawing/2014/chartex" xmlns:cx1="http://schemas.microsoft.com/office/drawing/2015/9/8/chartex" xmlns:cx2="http://schemas.microsoft.com/office/drawing/2015/10/21/chartex" xmlns:cx3="http://schemas.microsoft.com/office/drawing/2016/5/9/chartex" xmlns:cx4="http://schemas.microsoft.com/office/drawing/2016/5/10/chartex" xmlns:cx5="http://schemas.microsoft.com/office/drawing/2016/5/11/chartex" xmlns:cx6="http://schemas.microsoft.com/office/drawing/2016/5/12/chartex" xmlns:cx7="http://schemas.microsoft.com/office/drawing/2016/5/13/chartex" xmlns:cx8="http://schemas.microsoft.com/office/drawing/2016/5/14/chartex" xmlns:mc="http://schemas.openxmlformats.org/markup-compatibility/2006" xmlns:aink="http://schemas.microsoft.com/office/drawing/2016/ink" xmlns:am3d="http://schemas.microsoft.com/office/drawing/2017/model3d" xmlns:o="urn:schemas-microsoft-com:office:office" xmlns:oel="http://schemas.microsoft.com/office/2019/extlst" xmlns:r="http://schemas.openxmlformats.org/officeDocument/2006/relationships" xmlns:m="http://schemas.openxmlformats.org/officeDocument/2006/math" xmlns:v="urn:schemas-microsoft-com:vml" xmlns:wp14="http://schemas.microsoft.com/office/word/2010/wordprocessingDrawing" xmlns:wp="http://schemas.openxmlformats.org/drawingml/2006/wordprocessingDrawing" xmlns:w10="urn:schemas-microsoft-com:office:word" xmlns:w="http://schemas.openxmlformats.org/wordprocessingml/2006/main" xmlns:w14="http://schemas.microsoft.com/office/word/2010/wordml" xmlns:w15="http://schemas.microsoft.com/office/word/2012/wordml" xmlns:w16cex="http://schemas.microsoft.com/office/word/2018/wordml/cex" xmlns:w16cid="http://schemas.microsoft.com/office/word/2016/wordml/cid" xmlns:w16="http://schemas.microsoft.com/office/word/2018/wordml" xmlns:w16sdtdh="http://schemas.microsoft.com/office/word/2020/wordml/sdtdatahash" xmlns:w16se="http://schemas.microsoft.com/office/word/2015/wordml/symex" xmlns:wpg="http://schemas.microsoft.com/office/word/2010/wordprocessingGroup" xmlns:wpi="http://schemas.microsoft.com/office/word/2010/wordprocessingInk" xmlns:wne="http://schemas.microsoft.com/office/word/2006/wordml" xmlns:wps="http://schemas.microsoft.com/office/word/2010/wordprocessingShape" mc:Ignorable="w14 w15 w16se w16cid w16 w16cex w16sdtdh wp14">
+<w:hdr xmlns:wpc="http://schemas.microsoft.com/office/word/2010/wordprocessingCanvas" xmlns:cx="http://schemas.microsoft.com/office/drawing/2014/chartex" xmlns:cx1="http://schemas.microsoft.com/office/drawing/2015/9/8/chartex" xmlns:cx2="http://schemas.microsoft.com/office/drawing/2015/10/21/chartex" xmlns:cx3="http://schemas.microsoft.com/office/drawing/2016/5/9/chartex" xmlns:cx4="http://schemas.microsoft.com/office/drawing/2016/5/10/chartex" xmlns:cx5="http://schemas.microsoft.com/office/drawing/2016/5/11/chartex" xmlns:cx6="http://schemas.microsoft.com/office/drawing/2016/5/12/chartex" xmlns:cx7="http://schemas.microsoft.com/office/drawing/2016/5/13/chartex" xmlns:cx8="http://schemas.microsoft.com/office/drawing/2016/5/14/chartex" xmlns:mc="http://schemas.openxmlformats.org/markup-compatibility/2006" xmlns:aink="http://schemas.microsoft.com/office/drawing/2016/ink" xmlns:am3d="http://schemas.microsoft.com/office/drawing/2017/model3d" xmlns:o="urn:schemas-microsoft-com:office:office" xmlns:oel="http://schemas.microsoft.com/office/2019/extlst" xmlns:r="http://schemas.openxmlformats.org/officeDocument/2006/relationships" xmlns:m="http://schemas.openxmlformats.org/officeDocument/2006/math" xmlns:v="urn:schemas-microsoft-com:vml" xmlns:wp14="http://schemas.microsoft.com/office/word/2010/wordprocessingDrawing" xmlns:wp="http://schemas.openxmlformats.org/drawingml/2006/wordprocessingDrawing" xmlns:w10="urn:schemas-microsoft-com:office:word" xmlns:w="http://schemas.openxmlformats.org/wordprocessingml/2006/main" xmlns:w14="http://schemas.microsoft.com/office/word/2010/wordml" xmlns:w15="http://schemas.microsoft.com/office/word/2012/wordml" xmlns:w16cex="http://schemas.microsoft.com/office/word/2018/wordml/cex" xmlns:w16cid="http://schemas.microsoft.com/office/word/2016/wordml/cid" xmlns:w16="http://schemas.microsoft.com/office/word/2018/wordml" xmlns:w16du="http://schemas.microsoft.com/office/word/2023/wordml/word16du" xmlns:w16sdtdh="http://schemas.microsoft.com/office/word/2020/wordml/sdtdatahash" xmlns:w16se="http://schemas.microsoft.com/office/word/2015/wordml/symex" xmlns:wpg="http://schemas.microsoft.com/office/word/2010/wordprocessingGroup" xmlns:wpi="http://schemas.microsoft.com/office/word/2010/wordprocessingInk" xmlns:wne="http://schemas.microsoft.com/office/word/2006/wordml" xmlns:wps="http://schemas.microsoft.com/office/word/2010/wordprocessingShape" mc:Ignorable="w14 w15 w16se w16cid w16 w16cex w16sdtdh wp14">
   <w:p>
     <w:pPr>
       <w:pStyle w:val="Kopfzeile"/>
@@ -29384,7 +27868,7 @@
 </file>
 
 <file path=word/numbering.xml><?xml version="1.0" encoding="utf-8"?>
-<w:numbering xmlns:wpc="http://schemas.microsoft.com/office/word/2010/wordprocessingCanvas" xmlns:cx="http://schemas.microsoft.com/office/drawing/2014/chartex" xmlns:cx1="http://schemas.microsoft.com/office/drawing/2015/9/8/chartex" xmlns:cx2="http://schemas.microsoft.com/office/drawing/2015/10/21/chartex" xmlns:cx3="http://schemas.microsoft.com/office/drawing/2016/5/9/chartex" xmlns:cx4="http://schemas.microsoft.com/office/drawing/2016/5/10/chartex" xmlns:cx5="http://schemas.microsoft.com/office/drawing/2016/5/11/chartex" xmlns:cx6="http://schemas.microsoft.com/office/drawing/2016/5/12/chartex" xmlns:cx7="http://schemas.microsoft.com/office/drawing/2016/5/13/chartex" xmlns:cx8="http://schemas.microsoft.com/office/drawing/2016/5/14/chartex" xmlns:mc="http://schemas.openxmlformats.org/markup-compatibility/2006" xmlns:aink="http://schemas.microsoft.com/office/drawing/2016/ink" xmlns:am3d="http://schemas.microsoft.com/office/drawing/2017/model3d" xmlns:o="urn:schemas-microsoft-com:office:office" xmlns:oel="http://schemas.microsoft.com/office/2019/extlst" xmlns:r="http://schemas.openxmlformats.org/officeDocument/2006/relationships" xmlns:m="http://schemas.openxmlformats.org/officeDocument/2006/math" xmlns:v="urn:schemas-microsoft-com:vml" xmlns:wp14="http://schemas.microsoft.com/office/word/2010/wordprocessingDrawing" xmlns:wp="http://schemas.openxmlformats.org/drawingml/2006/wordprocessingDrawing" xmlns:w10="urn:schemas-microsoft-com:office:word" xmlns:w="http://schemas.openxmlformats.org/wordprocessingml/2006/main" xmlns:w14="http://schemas.microsoft.com/office/word/2010/wordml" xmlns:w15="http://schemas.microsoft.com/office/word/2012/wordml" xmlns:w16cex="http://schemas.microsoft.com/office/word/2018/wordml/cex" xmlns:w16cid="http://schemas.microsoft.com/office/word/2016/wordml/cid" xmlns:w16="http://schemas.microsoft.com/office/word/2018/wordml" xmlns:w16sdtdh="http://schemas.microsoft.com/office/word/2020/wordml/sdtdatahash" xmlns:w16se="http://schemas.microsoft.com/office/word/2015/wordml/symex" xmlns:wpg="http://schemas.microsoft.com/office/word/2010/wordprocessingGroup" xmlns:wpi="http://schemas.microsoft.com/office/word/2010/wordprocessingInk" xmlns:wne="http://schemas.microsoft.com/office/word/2006/wordml" xmlns:wps="http://schemas.microsoft.com/office/word/2010/wordprocessingShape" mc:Ignorable="w14 w15 w16se w16cid w16 w16cex w16sdtdh wp14">
+<w:numbering xmlns:wpc="http://schemas.microsoft.com/office/word/2010/wordprocessingCanvas" xmlns:cx="http://schemas.microsoft.com/office/drawing/2014/chartex" xmlns:cx1="http://schemas.microsoft.com/office/drawing/2015/9/8/chartex" xmlns:cx2="http://schemas.microsoft.com/office/drawing/2015/10/21/chartex" xmlns:cx3="http://schemas.microsoft.com/office/drawing/2016/5/9/chartex" xmlns:cx4="http://schemas.microsoft.com/office/drawing/2016/5/10/chartex" xmlns:cx5="http://schemas.microsoft.com/office/drawing/2016/5/11/chartex" xmlns:cx6="http://schemas.microsoft.com/office/drawing/2016/5/12/chartex" xmlns:cx7="http://schemas.microsoft.com/office/drawing/2016/5/13/chartex" xmlns:cx8="http://schemas.microsoft.com/office/drawing/2016/5/14/chartex" xmlns:mc="http://schemas.openxmlformats.org/markup-compatibility/2006" xmlns:aink="http://schemas.microsoft.com/office/drawing/2016/ink" xmlns:am3d="http://schemas.microsoft.com/office/drawing/2017/model3d" xmlns:o="urn:schemas-microsoft-com:office:office" xmlns:oel="http://schemas.microsoft.com/office/2019/extlst" xmlns:r="http://schemas.openxmlformats.org/officeDocument/2006/relationships" xmlns:m="http://schemas.openxmlformats.org/officeDocument/2006/math" xmlns:v="urn:schemas-microsoft-com:vml" xmlns:wp14="http://schemas.microsoft.com/office/word/2010/wordprocessingDrawing" xmlns:wp="http://schemas.openxmlformats.org/drawingml/2006/wordprocessingDrawing" xmlns:w10="urn:schemas-microsoft-com:office:word" xmlns:w="http://schemas.openxmlformats.org/wordprocessingml/2006/main" xmlns:w14="http://schemas.microsoft.com/office/word/2010/wordml" xmlns:w15="http://schemas.microsoft.com/office/word/2012/wordml" xmlns:w16cex="http://schemas.microsoft.com/office/word/2018/wordml/cex" xmlns:w16cid="http://schemas.microsoft.com/office/word/2016/wordml/cid" xmlns:w16="http://schemas.microsoft.com/office/word/2018/wordml" xmlns:w16du="http://schemas.microsoft.com/office/word/2023/wordml/word16du" xmlns:w16sdtdh="http://schemas.microsoft.com/office/word/2020/wordml/sdtdatahash" xmlns:w16se="http://schemas.microsoft.com/office/word/2015/wordml/symex" xmlns:wpg="http://schemas.microsoft.com/office/word/2010/wordprocessingGroup" xmlns:wpi="http://schemas.microsoft.com/office/word/2010/wordprocessingInk" xmlns:wne="http://schemas.microsoft.com/office/word/2006/wordml" xmlns:wps="http://schemas.microsoft.com/office/word/2010/wordprocessingShape" mc:Ignorable="w14 w15 w16se w16cid w16 w16cex w16sdtdh wp14">
   <w:abstractNum w:abstractNumId="0" w15:restartNumberingAfterBreak="0">
     <w:nsid w:val="02A17A28"/>
     <w:multiLevelType w:val="hybridMultilevel"/>
@@ -30339,6 +28823,119 @@
     </w:lvl>
   </w:abstractNum>
   <w:abstractNum w:abstractNumId="10" w15:restartNumberingAfterBreak="0">
+    <w:nsid w:val="67C707AC"/>
+    <w:multiLevelType w:val="hybridMultilevel"/>
+    <w:tmpl w:val="F60CD77E"/>
+    <w:lvl w:ilvl="0" w:tplc="04070001">
+      <w:start w:val="1"/>
+      <w:numFmt w:val="bullet"/>
+      <w:lvlText w:val=""/>
+      <w:lvlJc w:val="left"/>
+      <w:pPr>
+        <w:ind w:left="720" w:hanging="360"/>
+      </w:pPr>
+      <w:rPr>
+        <w:rFonts w:ascii="Symbol" w:hAnsi="Symbol" w:hint="default"/>
+      </w:rPr>
+    </w:lvl>
+    <w:lvl w:ilvl="1" w:tplc="04070003" w:tentative="1">
+      <w:start w:val="1"/>
+      <w:numFmt w:val="bullet"/>
+      <w:lvlText w:val="o"/>
+      <w:lvlJc w:val="left"/>
+      <w:pPr>
+        <w:ind w:left="1440" w:hanging="360"/>
+      </w:pPr>
+      <w:rPr>
+        <w:rFonts w:ascii="Courier New" w:hAnsi="Courier New" w:cs="Courier New" w:hint="default"/>
+      </w:rPr>
+    </w:lvl>
+    <w:lvl w:ilvl="2" w:tplc="04070005" w:tentative="1">
+      <w:start w:val="1"/>
+      <w:numFmt w:val="bullet"/>
+      <w:lvlText w:val=""/>
+      <w:lvlJc w:val="left"/>
+      <w:pPr>
+        <w:ind w:left="2160" w:hanging="360"/>
+      </w:pPr>
+      <w:rPr>
+        <w:rFonts w:ascii="Wingdings" w:hAnsi="Wingdings" w:hint="default"/>
+      </w:rPr>
+    </w:lvl>
+    <w:lvl w:ilvl="3" w:tplc="04070001" w:tentative="1">
+      <w:start w:val="1"/>
+      <w:numFmt w:val="bullet"/>
+      <w:lvlText w:val=""/>
+      <w:lvlJc w:val="left"/>
+      <w:pPr>
+        <w:ind w:left="2880" w:hanging="360"/>
+      </w:pPr>
+      <w:rPr>
+        <w:rFonts w:ascii="Symbol" w:hAnsi="Symbol" w:hint="default"/>
+      </w:rPr>
+    </w:lvl>
+    <w:lvl w:ilvl="4" w:tplc="04070003" w:tentative="1">
+      <w:start w:val="1"/>
+      <w:numFmt w:val="bullet"/>
+      <w:lvlText w:val="o"/>
+      <w:lvlJc w:val="left"/>
+      <w:pPr>
+        <w:ind w:left="3600" w:hanging="360"/>
+      </w:pPr>
+      <w:rPr>
+        <w:rFonts w:ascii="Courier New" w:hAnsi="Courier New" w:cs="Courier New" w:hint="default"/>
+      </w:rPr>
+    </w:lvl>
+    <w:lvl w:ilvl="5" w:tplc="04070005" w:tentative="1">
+      <w:start w:val="1"/>
+      <w:numFmt w:val="bullet"/>
+      <w:lvlText w:val=""/>
+      <w:lvlJc w:val="left"/>
+      <w:pPr>
+        <w:ind w:left="4320" w:hanging="360"/>
+      </w:pPr>
+      <w:rPr>
+        <w:rFonts w:ascii="Wingdings" w:hAnsi="Wingdings" w:hint="default"/>
+      </w:rPr>
+    </w:lvl>
+    <w:lvl w:ilvl="6" w:tplc="04070001" w:tentative="1">
+      <w:start w:val="1"/>
+      <w:numFmt w:val="bullet"/>
+      <w:lvlText w:val=""/>
+      <w:lvlJc w:val="left"/>
+      <w:pPr>
+        <w:ind w:left="5040" w:hanging="360"/>
+      </w:pPr>
+      <w:rPr>
+        <w:rFonts w:ascii="Symbol" w:hAnsi="Symbol" w:hint="default"/>
+      </w:rPr>
+    </w:lvl>
+    <w:lvl w:ilvl="7" w:tplc="04070003" w:tentative="1">
+      <w:start w:val="1"/>
+      <w:numFmt w:val="bullet"/>
+      <w:lvlText w:val="o"/>
+      <w:lvlJc w:val="left"/>
+      <w:pPr>
+        <w:ind w:left="5760" w:hanging="360"/>
+      </w:pPr>
+      <w:rPr>
+        <w:rFonts w:ascii="Courier New" w:hAnsi="Courier New" w:cs="Courier New" w:hint="default"/>
+      </w:rPr>
+    </w:lvl>
+    <w:lvl w:ilvl="8" w:tplc="04070005" w:tentative="1">
+      <w:start w:val="1"/>
+      <w:numFmt w:val="bullet"/>
+      <w:lvlText w:val=""/>
+      <w:lvlJc w:val="left"/>
+      <w:pPr>
+        <w:ind w:left="6480" w:hanging="360"/>
+      </w:pPr>
+      <w:rPr>
+        <w:rFonts w:ascii="Wingdings" w:hAnsi="Wingdings" w:hint="default"/>
+      </w:rPr>
+    </w:lvl>
+  </w:abstractNum>
+  <w:abstractNum w:abstractNumId="11" w15:restartNumberingAfterBreak="0">
     <w:nsid w:val="7D59104B"/>
     <w:multiLevelType w:val="hybridMultilevel"/>
     <w:tmpl w:val="F7D67A66"/>
@@ -30446,7 +29043,7 @@
     <w:abstractNumId w:val="7"/>
   </w:num>
   <w:num w:numId="8" w16cid:durableId="1064186600">
-    <w:abstractNumId w:val="10"/>
+    <w:abstractNumId w:val="11"/>
   </w:num>
   <w:num w:numId="9" w16cid:durableId="986203616">
     <w:abstractNumId w:val="3"/>
@@ -30456,6 +29053,9 @@
   </w:num>
   <w:num w:numId="11" w16cid:durableId="1080712528">
     <w:abstractNumId w:val="5"/>
+  </w:num>
+  <w:num w:numId="12" w16cid:durableId="882785623">
+    <w:abstractNumId w:val="10"/>
   </w:num>
 </w:numbering>
 </file>

</xml_diff>

<commit_message>
Platzhalter $Briefdatum$ wurde wieder eingeführt
Der Platzhalter wurde für die Warnbriefe benötigt. Der Platzhalter wird mit den Werten ersetzt, die im Datumsfeld des Briefkopfes eingetragen werden. Dieses Datumsfeld wird normalerweise automatisch vom Serienbrief befüllt. Aber auch wenn dort manuell Texte in der Form "Ort, den Datum", "Ort, der Datum", "Ort, Datum" oder "Datum" eingetragen werden, gelingt die Extraktion des Briefdatums.
</commit_message>
<xml_diff>
--- a/Serienbriefe Anleitung und Versionsgeschichte.docx
+++ b/Serienbriefe Anleitung und Versionsgeschichte.docx
@@ -1,6 +1,6 @@
 
 <file path=word/document.xml><?xml version="1.0" encoding="utf-8"?>
-<w:document xmlns:wpc="http://schemas.microsoft.com/office/word/2010/wordprocessingCanvas" xmlns:cx="http://schemas.microsoft.com/office/drawing/2014/chartex" xmlns:cx1="http://schemas.microsoft.com/office/drawing/2015/9/8/chartex" xmlns:cx2="http://schemas.microsoft.com/office/drawing/2015/10/21/chartex" xmlns:cx3="http://schemas.microsoft.com/office/drawing/2016/5/9/chartex" xmlns:cx4="http://schemas.microsoft.com/office/drawing/2016/5/10/chartex" xmlns:cx5="http://schemas.microsoft.com/office/drawing/2016/5/11/chartex" xmlns:cx6="http://schemas.microsoft.com/office/drawing/2016/5/12/chartex" xmlns:cx7="http://schemas.microsoft.com/office/drawing/2016/5/13/chartex" xmlns:cx8="http://schemas.microsoft.com/office/drawing/2016/5/14/chartex" xmlns:mc="http://schemas.openxmlformats.org/markup-compatibility/2006" xmlns:aink="http://schemas.microsoft.com/office/drawing/2016/ink" xmlns:am3d="http://schemas.microsoft.com/office/drawing/2017/model3d" xmlns:o="urn:schemas-microsoft-com:office:office" xmlns:oel="http://schemas.microsoft.com/office/2019/extlst" xmlns:r="http://schemas.openxmlformats.org/officeDocument/2006/relationships" xmlns:m="http://schemas.openxmlformats.org/officeDocument/2006/math" xmlns:v="urn:schemas-microsoft-com:vml" xmlns:wp14="http://schemas.microsoft.com/office/word/2010/wordprocessingDrawing" xmlns:wp="http://schemas.openxmlformats.org/drawingml/2006/wordprocessingDrawing" xmlns:w10="urn:schemas-microsoft-com:office:word" xmlns:w="http://schemas.openxmlformats.org/wordprocessingml/2006/main" xmlns:w14="http://schemas.microsoft.com/office/word/2010/wordml" xmlns:w15="http://schemas.microsoft.com/office/word/2012/wordml" xmlns:w16cex="http://schemas.microsoft.com/office/word/2018/wordml/cex" xmlns:w16cid="http://schemas.microsoft.com/office/word/2016/wordml/cid" xmlns:w16="http://schemas.microsoft.com/office/word/2018/wordml" xmlns:w16du="http://schemas.microsoft.com/office/word/2023/wordml/word16du" xmlns:w16sdtdh="http://schemas.microsoft.com/office/word/2020/wordml/sdtdatahash" xmlns:w16se="http://schemas.microsoft.com/office/word/2015/wordml/symex" xmlns:wpg="http://schemas.microsoft.com/office/word/2010/wordprocessingGroup" xmlns:wpi="http://schemas.microsoft.com/office/word/2010/wordprocessingInk" xmlns:wne="http://schemas.microsoft.com/office/word/2006/wordml" xmlns:wps="http://schemas.microsoft.com/office/word/2010/wordprocessingShape" mc:Ignorable="w14 w15 w16se w16cid w16 w16cex w16sdtdh wp14">
+<w:document xmlns:wpc="http://schemas.microsoft.com/office/word/2010/wordprocessingCanvas" xmlns:cx="http://schemas.microsoft.com/office/drawing/2014/chartex" xmlns:cx1="http://schemas.microsoft.com/office/drawing/2015/9/8/chartex" xmlns:cx2="http://schemas.microsoft.com/office/drawing/2015/10/21/chartex" xmlns:cx3="http://schemas.microsoft.com/office/drawing/2016/5/9/chartex" xmlns:cx4="http://schemas.microsoft.com/office/drawing/2016/5/10/chartex" xmlns:cx5="http://schemas.microsoft.com/office/drawing/2016/5/11/chartex" xmlns:cx6="http://schemas.microsoft.com/office/drawing/2016/5/12/chartex" xmlns:cx7="http://schemas.microsoft.com/office/drawing/2016/5/13/chartex" xmlns:cx8="http://schemas.microsoft.com/office/drawing/2016/5/14/chartex" xmlns:mc="http://schemas.openxmlformats.org/markup-compatibility/2006" xmlns:aink="http://schemas.microsoft.com/office/drawing/2016/ink" xmlns:am3d="http://schemas.microsoft.com/office/drawing/2017/model3d" xmlns:o="urn:schemas-microsoft-com:office:office" xmlns:oel="http://schemas.microsoft.com/office/2019/extlst" xmlns:r="http://schemas.openxmlformats.org/officeDocument/2006/relationships" xmlns:m="http://schemas.openxmlformats.org/officeDocument/2006/math" xmlns:v="urn:schemas-microsoft-com:vml" xmlns:wp14="http://schemas.microsoft.com/office/word/2010/wordprocessingDrawing" xmlns:wp="http://schemas.openxmlformats.org/drawingml/2006/wordprocessingDrawing" xmlns:w10="urn:schemas-microsoft-com:office:word" xmlns:w="http://schemas.openxmlformats.org/wordprocessingml/2006/main" xmlns:w14="http://schemas.microsoft.com/office/word/2010/wordml" xmlns:w15="http://schemas.microsoft.com/office/word/2012/wordml" xmlns:w16cex="http://schemas.microsoft.com/office/word/2018/wordml/cex" xmlns:w16cid="http://schemas.microsoft.com/office/word/2016/wordml/cid" xmlns:w16="http://schemas.microsoft.com/office/word/2018/wordml" xmlns:w16sdtdh="http://schemas.microsoft.com/office/word/2020/wordml/sdtdatahash" xmlns:w16se="http://schemas.microsoft.com/office/word/2015/wordml/symex" xmlns:wpg="http://schemas.microsoft.com/office/word/2010/wordprocessingGroup" xmlns:wpi="http://schemas.microsoft.com/office/word/2010/wordprocessingInk" xmlns:wne="http://schemas.microsoft.com/office/word/2006/wordml" xmlns:wps="http://schemas.microsoft.com/office/word/2010/wordprocessingShape" mc:Ignorable="w14 w15 w16se w16cid w16 w16cex w16sdtdh wp14">
   <w:body>
     <w:p/>
     <w:p/>
@@ -2066,7 +2066,55 @@
     </w:p>
     <w:p>
       <w:r>
-        <w:t xml:space="preserve">Die Serienbriefe sind so gestaltet, dass man im Reportdesigner sieht, wie der Serienbrief im Ausdruck aussehen würde, gemäß dem Konzept „What You See Is What You Get – WYSIWYG“. Vor dem </w:t>
+        <w:t>Die Serienbriefe sind so gestaltet, dass man im Reportdesigner sieht, wie der Serienbrief im Ausdruck aussehen würde, gemäß dem Konzept „</w:t>
+      </w:r>
+      <w:proofErr w:type="spellStart"/>
+      <w:r>
+        <w:t>What</w:t>
+      </w:r>
+      <w:proofErr w:type="spellEnd"/>
+      <w:r>
+        <w:t xml:space="preserve"> </w:t>
+      </w:r>
+      <w:proofErr w:type="spellStart"/>
+      <w:r>
+        <w:t>You</w:t>
+      </w:r>
+      <w:proofErr w:type="spellEnd"/>
+      <w:r>
+        <w:t xml:space="preserve"> See </w:t>
+      </w:r>
+      <w:proofErr w:type="spellStart"/>
+      <w:r>
+        <w:t>Is</w:t>
+      </w:r>
+      <w:proofErr w:type="spellEnd"/>
+      <w:r>
+        <w:t xml:space="preserve"> </w:t>
+      </w:r>
+      <w:proofErr w:type="spellStart"/>
+      <w:r>
+        <w:t>What</w:t>
+      </w:r>
+      <w:proofErr w:type="spellEnd"/>
+      <w:r>
+        <w:t xml:space="preserve"> </w:t>
+      </w:r>
+      <w:proofErr w:type="spellStart"/>
+      <w:r>
+        <w:t>You</w:t>
+      </w:r>
+      <w:proofErr w:type="spellEnd"/>
+      <w:r>
+        <w:t xml:space="preserve"> </w:t>
+      </w:r>
+      <w:proofErr w:type="spellStart"/>
+      <w:r>
+        <w:t>Get</w:t>
+      </w:r>
+      <w:proofErr w:type="spellEnd"/>
+      <w:r>
+        <w:t xml:space="preserve"> – WYSIWYG“. Vor dem </w:t>
       </w:r>
       <w:r>
         <w:t>aller</w:t>
@@ -2240,8 +2288,13 @@
       <w:r>
         <w:t xml:space="preserve"> werden, oder in einer gesonderten </w:t>
       </w:r>
-      <w:r>
-        <w:t>rtf-</w:t>
+      <w:proofErr w:type="spellStart"/>
+      <w:r>
+        <w:t>rtf</w:t>
+      </w:r>
+      <w:proofErr w:type="spellEnd"/>
+      <w:r>
+        <w:t>-</w:t>
       </w:r>
       <w:r>
         <w:t xml:space="preserve">Datei </w:t>
@@ -2540,12 +2593,21 @@
         </w:rPr>
         <w:t xml:space="preserve">im </w:t>
       </w:r>
+      <w:proofErr w:type="spellStart"/>
       <w:r>
         <w:rPr>
           <w:sz w:val="20"/>
           <w:szCs w:val="20"/>
         </w:rPr>
-        <w:t>Richtext-</w:t>
+        <w:t>Richtext</w:t>
+      </w:r>
+      <w:proofErr w:type="spellEnd"/>
+      <w:r>
+        <w:rPr>
+          <w:sz w:val="20"/>
+          <w:szCs w:val="20"/>
+        </w:rPr>
+        <w:t>-</w:t>
       </w:r>
       <w:r>
         <w:rPr>
@@ -2561,12 +2623,21 @@
         </w:rPr>
         <w:t>.</w:t>
       </w:r>
+      <w:proofErr w:type="spellStart"/>
       <w:r>
         <w:rPr>
           <w:sz w:val="20"/>
           <w:szCs w:val="20"/>
         </w:rPr>
-        <w:t>rtf“</w:t>
+        <w:t>rtf</w:t>
+      </w:r>
+      <w:proofErr w:type="spellEnd"/>
+      <w:r>
+        <w:rPr>
+          <w:sz w:val="20"/>
+          <w:szCs w:val="20"/>
+        </w:rPr>
+        <w:t>“</w:t>
       </w:r>
       <w:r>
         <w:rPr>
@@ -2665,6 +2736,7 @@
         </w:rPr>
         <w:t xml:space="preserve">In </w:t>
       </w:r>
+      <w:proofErr w:type="spellStart"/>
       <w:r>
         <w:rPr>
           <w:sz w:val="20"/>
@@ -2677,7 +2749,15 @@
           <w:sz w:val="20"/>
           <w:szCs w:val="20"/>
         </w:rPr>
-        <w:t xml:space="preserve">-NRW Aufruf des </w:t>
+        <w:t>-NRW</w:t>
+      </w:r>
+      <w:proofErr w:type="spellEnd"/>
+      <w:r>
+        <w:rPr>
+          <w:sz w:val="20"/>
+          <w:szCs w:val="20"/>
+        </w:rPr>
+        <w:t xml:space="preserve"> Aufruf des </w:t>
       </w:r>
       <w:r>
         <w:rPr>
@@ -2797,12 +2877,21 @@
         </w:rPr>
         <w:t>.</w:t>
       </w:r>
+      <w:proofErr w:type="spellStart"/>
       <w:r>
         <w:rPr>
           <w:sz w:val="20"/>
           <w:szCs w:val="20"/>
         </w:rPr>
-        <w:t>rtf“ aus.</w:t>
+        <w:t>rtf</w:t>
+      </w:r>
+      <w:proofErr w:type="spellEnd"/>
+      <w:r>
+        <w:rPr>
+          <w:sz w:val="20"/>
+          <w:szCs w:val="20"/>
+        </w:rPr>
+        <w:t>“ aus.</w:t>
       </w:r>
       <w:r>
         <w:rPr>
@@ -2856,6 +2945,7 @@
         </w:rPr>
         <w:t xml:space="preserve">In </w:t>
       </w:r>
+      <w:proofErr w:type="spellStart"/>
       <w:r>
         <w:rPr>
           <w:sz w:val="20"/>
@@ -2868,7 +2958,15 @@
           <w:sz w:val="20"/>
           <w:szCs w:val="20"/>
         </w:rPr>
-        <w:t>-NRW Aufruf des Report-Explorers</w:t>
+        <w:t>-NRW</w:t>
+      </w:r>
+      <w:proofErr w:type="spellEnd"/>
+      <w:r>
+        <w:rPr>
+          <w:sz w:val="20"/>
+          <w:szCs w:val="20"/>
+        </w:rPr>
+        <w:t xml:space="preserve"> Aufruf des Report-Explorers</w:t>
       </w:r>
       <w:r>
         <w:rPr>
@@ -3127,9 +3225,11 @@
       <w:r>
         <w:t xml:space="preserve"> in die jeweilige </w:t>
       </w:r>
+      <w:proofErr w:type="spellStart"/>
       <w:r>
         <w:t>Textbox</w:t>
       </w:r>
+      <w:proofErr w:type="spellEnd"/>
       <w:r>
         <w:t xml:space="preserve"> beliebig bearbeiten, löschen und anpassen. Die Textblöcke selbst sollten Sie nicht verschieben.</w:t>
       </w:r>
@@ -3587,9 +3687,11 @@
       <w:r>
         <w:t>„</w:t>
       </w:r>
+      <w:proofErr w:type="spellStart"/>
       <w:r>
         <w:t>BriefAdresse</w:t>
       </w:r>
+      <w:proofErr w:type="spellEnd"/>
       <w:r>
         <w:t>“</w:t>
       </w:r>
@@ -3599,9 +3701,11 @@
       <w:r>
         <w:t>„</w:t>
       </w:r>
+      <w:proofErr w:type="spellStart"/>
       <w:r>
         <w:t>Schueler</w:t>
       </w:r>
+      <w:proofErr w:type="spellEnd"/>
       <w:r>
         <w:t xml:space="preserve">“ </w:t>
       </w:r>
@@ -4030,7 +4134,39 @@
                 <w:rFonts w:ascii="Calibri" w:hAnsi="Calibri" w:cs="Calibri"/>
                 <w:color w:val="000000"/>
               </w:rPr>
-              <w:t>$KLVorname$ $KLName$, $Klassenlehrer$</w:t>
+              <w:t>$</w:t>
+            </w:r>
+            <w:proofErr w:type="spellStart"/>
+            <w:r>
+              <w:rPr>
+                <w:rFonts w:ascii="Calibri" w:hAnsi="Calibri" w:cs="Calibri"/>
+                <w:color w:val="000000"/>
+              </w:rPr>
+              <w:t>KLVorname</w:t>
+            </w:r>
+            <w:proofErr w:type="spellEnd"/>
+            <w:r>
+              <w:rPr>
+                <w:rFonts w:ascii="Calibri" w:hAnsi="Calibri" w:cs="Calibri"/>
+                <w:color w:val="000000"/>
+              </w:rPr>
+              <w:t>$ $</w:t>
+            </w:r>
+            <w:proofErr w:type="spellStart"/>
+            <w:r>
+              <w:rPr>
+                <w:rFonts w:ascii="Calibri" w:hAnsi="Calibri" w:cs="Calibri"/>
+                <w:color w:val="000000"/>
+              </w:rPr>
+              <w:t>KLName</w:t>
+            </w:r>
+            <w:proofErr w:type="spellEnd"/>
+            <w:r>
+              <w:rPr>
+                <w:rFonts w:ascii="Calibri" w:hAnsi="Calibri" w:cs="Calibri"/>
+                <w:color w:val="000000"/>
+              </w:rPr>
+              <w:t>$, $Klassenlehrer$</w:t>
             </w:r>
           </w:p>
         </w:tc>
@@ -4110,7 +4246,23 @@
         <w:ind w:left="1134" w:right="1277"/>
       </w:pPr>
       <w:r>
-        <w:t>$KLVorname$ $KLName$, $Klassenlehrer$</w:t>
+        <w:t>$</w:t>
+      </w:r>
+      <w:proofErr w:type="spellStart"/>
+      <w:r>
+        <w:t>KLVorname</w:t>
+      </w:r>
+      <w:proofErr w:type="spellEnd"/>
+      <w:r>
+        <w:t>$ $</w:t>
+      </w:r>
+      <w:proofErr w:type="spellStart"/>
+      <w:r>
+        <w:t>KLName</w:t>
+      </w:r>
+      <w:proofErr w:type="spellEnd"/>
+      <w:r>
+        <w:t>$, $Klassenlehrer$</w:t>
       </w:r>
     </w:p>
     <w:p>
@@ -4149,8 +4301,13 @@
         <w:t>„</w:t>
       </w:r>
       <w:r>
-        <w:t>.rtf</w:t>
-      </w:r>
+        <w:t>.</w:t>
+      </w:r>
+      <w:proofErr w:type="spellStart"/>
+      <w:r>
+        <w:t>rtf</w:t>
+      </w:r>
+      <w:proofErr w:type="spellEnd"/>
       <w:r>
         <w:t>“</w:t>
       </w:r>
@@ -4183,11 +4340,16 @@
       <w:r>
         <w:t xml:space="preserve">Wählen Sie zunächst in </w:t>
       </w:r>
+      <w:proofErr w:type="spellStart"/>
       <w:r>
         <w:t>SchILD</w:t>
       </w:r>
       <w:r>
-        <w:t>-NRW die Schülermenge aus.</w:t>
+        <w:t>-NRW</w:t>
+      </w:r>
+      <w:proofErr w:type="spellEnd"/>
+      <w:r>
+        <w:t xml:space="preserve"> die Schülermenge aus.</w:t>
       </w:r>
       <w:r>
         <w:t xml:space="preserve"> </w:t>
@@ -4521,7 +4683,15 @@
         <w:t xml:space="preserve"> Maustaste auf den </w:t>
       </w:r>
       <w:r>
-        <w:t>Brieftext und wählen „Bearbeiten“. Sie gelangen nun in den RichText Editor, in welchem Sie den Brieftext eingeben können.</w:t>
+        <w:t xml:space="preserve">Brieftext und wählen „Bearbeiten“. Sie gelangen nun in den </w:t>
+      </w:r>
+      <w:proofErr w:type="spellStart"/>
+      <w:r>
+        <w:t>RichText</w:t>
+      </w:r>
+      <w:proofErr w:type="spellEnd"/>
+      <w:r>
+        <w:t xml:space="preserve"> Editor, in welchem Sie den Brieftext eingeben können.</w:t>
       </w:r>
     </w:p>
     <w:p>
@@ -4574,7 +4744,15 @@
         <w:t>-Report</w:t>
       </w:r>
       <w:r>
-        <w:t xml:space="preserve"> unter einem neuen Namen ab, z.B. „Einladung Theater.rtm“.</w:t>
+        <w:t xml:space="preserve"> unter einem neuen Namen ab, z.B. „Einladung </w:t>
+      </w:r>
+      <w:proofErr w:type="spellStart"/>
+      <w:r>
+        <w:t>Theater.rtm</w:t>
+      </w:r>
+      <w:proofErr w:type="spellEnd"/>
+      <w:r>
+        <w:t>“.</w:t>
       </w:r>
     </w:p>
     <w:p>
@@ -4856,11 +5034,13 @@
           </wp:anchor>
         </w:drawing>
       </w:r>
+      <w:proofErr w:type="spellStart"/>
       <w:r>
         <w:t>rtfLaden</w:t>
       </w:r>
       <w:bookmarkEnd w:id="17"/>
       <w:bookmarkEnd w:id="18"/>
+      <w:proofErr w:type="spellEnd"/>
     </w:p>
     <w:p>
       <w:r>
@@ -4878,11 +5058,13 @@
       </w:pPr>
       <w:bookmarkStart w:id="19" w:name="_Toc104053128"/>
       <w:bookmarkStart w:id="20" w:name="_Toc134483102"/>
+      <w:proofErr w:type="spellStart"/>
       <w:r>
         <w:t>rtfMitAbfrage</w:t>
       </w:r>
       <w:bookmarkEnd w:id="19"/>
       <w:bookmarkEnd w:id="20"/>
+      <w:proofErr w:type="spellEnd"/>
     </w:p>
     <w:p>
       <w:r>
@@ -4892,7 +5074,15 @@
         <w:t>s</w:t>
       </w:r>
       <w:r>
-        <w:t xml:space="preserve"> ist „ja“. Der Parameter wird nur berücksichtigt, wenn rtfLaden ebenfalls den Wert „ja“ hat.</w:t>
+        <w:t xml:space="preserve"> ist „ja“. Der Parameter wird nur berücksichtigt, wenn </w:t>
+      </w:r>
+      <w:proofErr w:type="spellStart"/>
+      <w:r>
+        <w:t>rtfLaden</w:t>
+      </w:r>
+      <w:proofErr w:type="spellEnd"/>
+      <w:r>
+        <w:t xml:space="preserve"> ebenfalls den Wert „ja“ hat.</w:t>
       </w:r>
     </w:p>
     <w:p>
@@ -4924,10 +5114,12 @@
       </w:pPr>
       <w:bookmarkStart w:id="21" w:name="_Toc104053129"/>
       <w:bookmarkStart w:id="22" w:name="_Toc134483103"/>
+      <w:proofErr w:type="spellStart"/>
       <w:r>
         <w:t>rtfVolljaehrigeLaden</w:t>
       </w:r>
       <w:bookmarkEnd w:id="21"/>
+      <w:proofErr w:type="spellEnd"/>
       <w:r>
         <w:t xml:space="preserve"> (nur im Serienbrief an Erzieher)</w:t>
       </w:r>
@@ -4935,7 +5127,15 @@
     </w:p>
     <w:p>
       <w:r>
-        <w:t>Die Standardeinstellung des Parameters ist „nein“. Der Parameter wird nur berücksichtigt, wenn rtfLaden ebenfalls den Wert „ja“ hat. Der Parameter steht nur im Serienbrief an Erzieher zur Verfügung.</w:t>
+        <w:t xml:space="preserve">Die Standardeinstellung des Parameters ist „nein“. Der Parameter wird nur berücksichtigt, wenn </w:t>
+      </w:r>
+      <w:proofErr w:type="spellStart"/>
+      <w:r>
+        <w:t>rtfLaden</w:t>
+      </w:r>
+      <w:proofErr w:type="spellEnd"/>
+      <w:r>
+        <w:t xml:space="preserve"> ebenfalls den Wert „ja“ hat. Der Parameter steht nur im Serienbrief an Erzieher zur Verfügung.</w:t>
       </w:r>
     </w:p>
     <w:p>
@@ -4951,7 +5151,23 @@
     </w:p>
     <w:p>
       <w:r>
-        <w:t>Es wird empfohlen, den Parameter rtfMitAbfrage auf den Wert „ja“ zu stellen, sofern der Parameter „rtfVolljaehrigeLaden“ auf den Wert „ja“ gesetzt wird.</w:t>
+        <w:t xml:space="preserve">Es wird empfohlen, den Parameter </w:t>
+      </w:r>
+      <w:proofErr w:type="spellStart"/>
+      <w:r>
+        <w:t>rtfMitAbfrage</w:t>
+      </w:r>
+      <w:proofErr w:type="spellEnd"/>
+      <w:r>
+        <w:t xml:space="preserve"> auf den Wert „ja“ zu stellen, sofern der Parameter „</w:t>
+      </w:r>
+      <w:proofErr w:type="spellStart"/>
+      <w:r>
+        <w:t>rtfVolljaehrigeLaden</w:t>
+      </w:r>
+      <w:proofErr w:type="spellEnd"/>
+      <w:r>
+        <w:t>“ auf den Wert „ja“ gesetzt wird.</w:t>
       </w:r>
     </w:p>
     <w:p>
@@ -4960,11 +5176,13 @@
       </w:pPr>
       <w:bookmarkStart w:id="23" w:name="_Toc104053130"/>
       <w:bookmarkStart w:id="24" w:name="_Toc134483104"/>
+      <w:proofErr w:type="spellStart"/>
       <w:r>
         <w:t>rtfNachbearbeiten</w:t>
       </w:r>
       <w:bookmarkEnd w:id="23"/>
       <w:bookmarkEnd w:id="24"/>
+      <w:proofErr w:type="spellEnd"/>
     </w:p>
     <w:p>
       <w:r>
@@ -5666,7 +5884,25 @@
                 <w:color w:val="000000"/>
                 <w:lang w:eastAsia="de-DE"/>
               </w:rPr>
-              <w:t>$AlleVornamen$</w:t>
+              <w:t>$</w:t>
+            </w:r>
+            <w:proofErr w:type="spellStart"/>
+            <w:r>
+              <w:rPr>
+                <w:rFonts w:ascii="Calibri" w:eastAsia="Times New Roman" w:hAnsi="Calibri" w:cs="Calibri"/>
+                <w:color w:val="000000"/>
+                <w:lang w:eastAsia="de-DE"/>
+              </w:rPr>
+              <w:t>AlleVornamen</w:t>
+            </w:r>
+            <w:proofErr w:type="spellEnd"/>
+            <w:r>
+              <w:rPr>
+                <w:rFonts w:ascii="Calibri" w:eastAsia="Times New Roman" w:hAnsi="Calibri" w:cs="Calibri"/>
+                <w:color w:val="000000"/>
+                <w:lang w:eastAsia="de-DE"/>
+              </w:rPr>
+              <w:t>$</w:t>
             </w:r>
           </w:p>
         </w:tc>
@@ -6669,6 +6905,7 @@
               </w:rPr>
               <w:t>$</w:t>
             </w:r>
+            <w:proofErr w:type="spellStart"/>
             <w:r>
               <w:rPr>
                 <w:rFonts w:ascii="Calibri" w:eastAsia="Times New Roman" w:hAnsi="Calibri" w:cs="Calibri"/>
@@ -6693,6 +6930,7 @@
               </w:rPr>
               <w:t>n</w:t>
             </w:r>
+            <w:proofErr w:type="spellEnd"/>
             <w:r>
               <w:rPr>
                 <w:rFonts w:ascii="Calibri" w:eastAsia="Times New Roman" w:hAnsi="Calibri" w:cs="Calibri"/>
@@ -7147,6 +7385,7 @@
               </w:rPr>
               <w:t xml:space="preserve">$Name, </w:t>
             </w:r>
+            <w:proofErr w:type="spellStart"/>
             <w:r>
               <w:rPr>
                 <w:rFonts w:ascii="Calibri" w:eastAsia="Times New Roman" w:hAnsi="Calibri" w:cs="Calibri"/>
@@ -7171,6 +7410,7 @@
               </w:rPr>
               <w:t>n</w:t>
             </w:r>
+            <w:proofErr w:type="spellEnd"/>
             <w:r>
               <w:rPr>
                 <w:rFonts w:ascii="Calibri" w:eastAsia="Times New Roman" w:hAnsi="Calibri" w:cs="Calibri"/>
@@ -7357,6 +7597,7 @@
               </w:rPr>
               <w:t xml:space="preserve">$Name </w:t>
             </w:r>
+            <w:proofErr w:type="spellStart"/>
             <w:r>
               <w:rPr>
                 <w:rFonts w:ascii="Calibri" w:eastAsia="Times New Roman" w:hAnsi="Calibri" w:cs="Calibri"/>
@@ -7381,6 +7622,7 @@
               </w:rPr>
               <w:t>n</w:t>
             </w:r>
+            <w:proofErr w:type="spellEnd"/>
             <w:r>
               <w:rPr>
                 <w:rFonts w:ascii="Calibri" w:eastAsia="Times New Roman" w:hAnsi="Calibri" w:cs="Calibri"/>
@@ -7699,7 +7941,25 @@
                 <w:color w:val="000000"/>
                 <w:lang w:eastAsia="de-DE"/>
               </w:rPr>
-              <w:t>$Nachpruefungsfaecher$</w:t>
+              <w:t>$</w:t>
+            </w:r>
+            <w:proofErr w:type="spellStart"/>
+            <w:r>
+              <w:rPr>
+                <w:rFonts w:ascii="Calibri" w:eastAsia="Times New Roman" w:hAnsi="Calibri" w:cs="Calibri"/>
+                <w:color w:val="000000"/>
+                <w:lang w:eastAsia="de-DE"/>
+              </w:rPr>
+              <w:t>Nachpruefungsfaecher</w:t>
+            </w:r>
+            <w:proofErr w:type="spellEnd"/>
+            <w:r>
+              <w:rPr>
+                <w:rFonts w:ascii="Calibri" w:eastAsia="Times New Roman" w:hAnsi="Calibri" w:cs="Calibri"/>
+                <w:color w:val="000000"/>
+                <w:lang w:eastAsia="de-DE"/>
+              </w:rPr>
+              <w:t>$</w:t>
             </w:r>
           </w:p>
         </w:tc>
@@ -7878,7 +8138,25 @@
                 <w:color w:val="000000"/>
                 <w:lang w:eastAsia="de-DE"/>
               </w:rPr>
-              <w:t>$Schueler$</w:t>
+              <w:t>$</w:t>
+            </w:r>
+            <w:proofErr w:type="spellStart"/>
+            <w:r>
+              <w:rPr>
+                <w:rFonts w:ascii="Calibri" w:eastAsia="Times New Roman" w:hAnsi="Calibri" w:cs="Calibri"/>
+                <w:color w:val="000000"/>
+                <w:lang w:eastAsia="de-DE"/>
+              </w:rPr>
+              <w:t>Schueler</w:t>
+            </w:r>
+            <w:proofErr w:type="spellEnd"/>
+            <w:r>
+              <w:rPr>
+                <w:rFonts w:ascii="Calibri" w:eastAsia="Times New Roman" w:hAnsi="Calibri" w:cs="Calibri"/>
+                <w:color w:val="000000"/>
+                <w:lang w:eastAsia="de-DE"/>
+              </w:rPr>
+              <w:t>$</w:t>
             </w:r>
           </w:p>
         </w:tc>
@@ -8415,6 +8693,7 @@
               </w:rPr>
               <w:t xml:space="preserve">$Lieber </w:t>
             </w:r>
+            <w:proofErr w:type="spellStart"/>
             <w:r>
               <w:rPr>
                 <w:rFonts w:ascii="Calibri" w:eastAsia="Times New Roman" w:hAnsi="Calibri" w:cs="Calibri"/>
@@ -8439,6 +8718,7 @@
               </w:rPr>
               <w:t>n</w:t>
             </w:r>
+            <w:proofErr w:type="spellEnd"/>
             <w:r>
               <w:rPr>
                 <w:rFonts w:ascii="Calibri" w:eastAsia="Times New Roman" w:hAnsi="Calibri" w:cs="Calibri"/>
@@ -8759,6 +9039,7 @@
               </w:rPr>
               <w:t xml:space="preserve">$lieber </w:t>
             </w:r>
+            <w:proofErr w:type="spellStart"/>
             <w:r>
               <w:rPr>
                 <w:rFonts w:ascii="Calibri" w:eastAsia="Times New Roman" w:hAnsi="Calibri" w:cs="Calibri"/>
@@ -8783,6 +9064,7 @@
               </w:rPr>
               <w:t>n</w:t>
             </w:r>
+            <w:proofErr w:type="spellEnd"/>
             <w:r>
               <w:rPr>
                 <w:rFonts w:ascii="Calibri" w:eastAsia="Times New Roman" w:hAnsi="Calibri" w:cs="Calibri"/>
@@ -9505,7 +9787,25 @@
                 <w:color w:val="000000"/>
                 <w:lang w:eastAsia="de-DE"/>
               </w:rPr>
-              <w:t>$Schueler der Klasse$</w:t>
+              <w:t>$</w:t>
+            </w:r>
+            <w:proofErr w:type="spellStart"/>
+            <w:r>
+              <w:rPr>
+                <w:rFonts w:ascii="Calibri" w:eastAsia="Times New Roman" w:hAnsi="Calibri" w:cs="Calibri"/>
+                <w:color w:val="000000"/>
+                <w:lang w:eastAsia="de-DE"/>
+              </w:rPr>
+              <w:t>Schueler</w:t>
+            </w:r>
+            <w:proofErr w:type="spellEnd"/>
+            <w:r>
+              <w:rPr>
+                <w:rFonts w:ascii="Calibri" w:eastAsia="Times New Roman" w:hAnsi="Calibri" w:cs="Calibri"/>
+                <w:color w:val="000000"/>
+                <w:lang w:eastAsia="de-DE"/>
+              </w:rPr>
+              <w:t xml:space="preserve"> der Klasse$</w:t>
             </w:r>
           </w:p>
         </w:tc>
@@ -12878,6 +13178,7 @@
               </w:rPr>
               <w:t>$</w:t>
             </w:r>
+            <w:proofErr w:type="spellStart"/>
             <w:r>
               <w:rPr>
                 <w:rFonts w:ascii="Calibri" w:eastAsia="Times New Roman" w:hAnsi="Calibri" w:cs="Calibri"/>
@@ -12886,6 +13187,7 @@
               </w:rPr>
               <w:t>moechte</w:t>
             </w:r>
+            <w:proofErr w:type="spellEnd"/>
             <w:r>
               <w:rPr>
                 <w:rFonts w:ascii="Calibri" w:eastAsia="Times New Roman" w:hAnsi="Calibri" w:cs="Calibri"/>
@@ -13025,6 +13327,7 @@
               </w:rPr>
               <w:t xml:space="preserve">$Ich </w:t>
             </w:r>
+            <w:proofErr w:type="spellStart"/>
             <w:r>
               <w:rPr>
                 <w:rFonts w:ascii="Calibri" w:eastAsia="Times New Roman" w:hAnsi="Calibri" w:cs="Calibri"/>
@@ -13033,6 +13336,7 @@
               </w:rPr>
               <w:t>moechte</w:t>
             </w:r>
+            <w:proofErr w:type="spellEnd"/>
             <w:r>
               <w:rPr>
                 <w:rFonts w:ascii="Calibri" w:eastAsia="Times New Roman" w:hAnsi="Calibri" w:cs="Calibri"/>
@@ -13509,7 +13813,25 @@
                 <w:color w:val="000000"/>
                 <w:lang w:eastAsia="de-DE"/>
               </w:rPr>
-              <w:t>"Frau Dr. Elenor Richter"</w:t>
+              <w:t xml:space="preserve">"Frau Dr. </w:t>
+            </w:r>
+            <w:proofErr w:type="spellStart"/>
+            <w:r>
+              <w:rPr>
+                <w:rFonts w:ascii="Calibri" w:eastAsia="Times New Roman" w:hAnsi="Calibri" w:cs="Calibri"/>
+                <w:color w:val="000000"/>
+                <w:lang w:eastAsia="de-DE"/>
+              </w:rPr>
+              <w:t>Elenor</w:t>
+            </w:r>
+            <w:proofErr w:type="spellEnd"/>
+            <w:r>
+              <w:rPr>
+                <w:rFonts w:ascii="Calibri" w:eastAsia="Times New Roman" w:hAnsi="Calibri" w:cs="Calibri"/>
+                <w:color w:val="000000"/>
+                <w:lang w:eastAsia="de-DE"/>
+              </w:rPr>
+              <w:t xml:space="preserve"> Richter"</w:t>
             </w:r>
           </w:p>
         </w:tc>
@@ -13541,7 +13863,25 @@
                 <w:color w:val="000000"/>
                 <w:lang w:eastAsia="de-DE"/>
               </w:rPr>
-              <w:t>"Frau Dr. Elenor Richter und Herr Friedrich Richter"</w:t>
+              <w:t xml:space="preserve">"Frau Dr. </w:t>
+            </w:r>
+            <w:proofErr w:type="spellStart"/>
+            <w:r>
+              <w:rPr>
+                <w:rFonts w:ascii="Calibri" w:eastAsia="Times New Roman" w:hAnsi="Calibri" w:cs="Calibri"/>
+                <w:color w:val="000000"/>
+                <w:lang w:eastAsia="de-DE"/>
+              </w:rPr>
+              <w:t>Elenor</w:t>
+            </w:r>
+            <w:proofErr w:type="spellEnd"/>
+            <w:r>
+              <w:rPr>
+                <w:rFonts w:ascii="Calibri" w:eastAsia="Times New Roman" w:hAnsi="Calibri" w:cs="Calibri"/>
+                <w:color w:val="000000"/>
+                <w:lang w:eastAsia="de-DE"/>
+              </w:rPr>
+              <w:t xml:space="preserve"> Richter und Herr Friedrich Richter"</w:t>
             </w:r>
           </w:p>
         </w:tc>
@@ -14029,7 +14369,25 @@
                 <w:color w:val="000000"/>
                 <w:lang w:eastAsia="de-DE"/>
               </w:rPr>
-              <w:t>Guten Tag Dr. Elenor Richter</w:t>
+              <w:t xml:space="preserve">Guten Tag Dr. </w:t>
+            </w:r>
+            <w:proofErr w:type="spellStart"/>
+            <w:r>
+              <w:rPr>
+                <w:rFonts w:ascii="Calibri" w:eastAsia="Times New Roman" w:hAnsi="Calibri" w:cs="Calibri"/>
+                <w:color w:val="000000"/>
+                <w:lang w:eastAsia="de-DE"/>
+              </w:rPr>
+              <w:t>Elenor</w:t>
+            </w:r>
+            <w:proofErr w:type="spellEnd"/>
+            <w:r>
+              <w:rPr>
+                <w:rFonts w:ascii="Calibri" w:eastAsia="Times New Roman" w:hAnsi="Calibri" w:cs="Calibri"/>
+                <w:color w:val="000000"/>
+                <w:lang w:eastAsia="de-DE"/>
+              </w:rPr>
+              <w:t xml:space="preserve"> Richter</w:t>
             </w:r>
             <w:r>
               <w:rPr>
@@ -14227,7 +14585,25 @@
                 <w:color w:val="000000"/>
                 <w:lang w:eastAsia="de-DE"/>
               </w:rPr>
-              <w:t>guten Tag Dr. Elenor Richter</w:t>
+              <w:t xml:space="preserve">guten Tag Dr. </w:t>
+            </w:r>
+            <w:proofErr w:type="spellStart"/>
+            <w:r>
+              <w:rPr>
+                <w:rFonts w:ascii="Calibri" w:eastAsia="Times New Roman" w:hAnsi="Calibri" w:cs="Calibri"/>
+                <w:color w:val="000000"/>
+                <w:lang w:eastAsia="de-DE"/>
+              </w:rPr>
+              <w:t>Elenor</w:t>
+            </w:r>
+            <w:proofErr w:type="spellEnd"/>
+            <w:r>
+              <w:rPr>
+                <w:rFonts w:ascii="Calibri" w:eastAsia="Times New Roman" w:hAnsi="Calibri" w:cs="Calibri"/>
+                <w:color w:val="000000"/>
+                <w:lang w:eastAsia="de-DE"/>
+              </w:rPr>
+              <w:t xml:space="preserve"> Richter</w:t>
             </w:r>
             <w:r>
               <w:rPr>
@@ -14273,7 +14649,25 @@
                 <w:color w:val="000000"/>
                 <w:lang w:eastAsia="de-DE"/>
               </w:rPr>
-              <w:t>$Persoenliche Anrede$</w:t>
+              <w:t>$</w:t>
+            </w:r>
+            <w:proofErr w:type="spellStart"/>
+            <w:r>
+              <w:rPr>
+                <w:rFonts w:ascii="Calibri" w:eastAsia="Times New Roman" w:hAnsi="Calibri" w:cs="Calibri"/>
+                <w:color w:val="000000"/>
+                <w:lang w:eastAsia="de-DE"/>
+              </w:rPr>
+              <w:t>Persoenliche</w:t>
+            </w:r>
+            <w:proofErr w:type="spellEnd"/>
+            <w:r>
+              <w:rPr>
+                <w:rFonts w:ascii="Calibri" w:eastAsia="Times New Roman" w:hAnsi="Calibri" w:cs="Calibri"/>
+                <w:color w:val="000000"/>
+                <w:lang w:eastAsia="de-DE"/>
+              </w:rPr>
+              <w:t xml:space="preserve"> Anrede$</w:t>
             </w:r>
           </w:p>
         </w:tc>
@@ -14409,7 +14803,25 @@
                 <w:color w:val="000000"/>
                 <w:lang w:eastAsia="de-DE"/>
               </w:rPr>
-              <w:t>Hallo Dr. Elenor Richter</w:t>
+              <w:t xml:space="preserve">Hallo Dr. </w:t>
+            </w:r>
+            <w:proofErr w:type="spellStart"/>
+            <w:r>
+              <w:rPr>
+                <w:rFonts w:ascii="Calibri" w:eastAsia="Times New Roman" w:hAnsi="Calibri" w:cs="Calibri"/>
+                <w:color w:val="000000"/>
+                <w:lang w:eastAsia="de-DE"/>
+              </w:rPr>
+              <w:t>Elenor</w:t>
+            </w:r>
+            <w:proofErr w:type="spellEnd"/>
+            <w:r>
+              <w:rPr>
+                <w:rFonts w:ascii="Calibri" w:eastAsia="Times New Roman" w:hAnsi="Calibri" w:cs="Calibri"/>
+                <w:color w:val="000000"/>
+                <w:lang w:eastAsia="de-DE"/>
+              </w:rPr>
+              <w:t xml:space="preserve"> Richter</w:t>
             </w:r>
             <w:r>
               <w:rPr>
@@ -14457,6 +14869,7 @@
               </w:rPr>
               <w:t>$</w:t>
             </w:r>
+            <w:proofErr w:type="spellStart"/>
             <w:r>
               <w:rPr>
                 <w:rFonts w:ascii="Calibri" w:eastAsia="Times New Roman" w:hAnsi="Calibri" w:cs="Calibri"/>
@@ -14471,7 +14884,16 @@
                 <w:color w:val="000000"/>
                 <w:lang w:eastAsia="de-DE"/>
               </w:rPr>
-              <w:t>ersoenliche Anrede$</w:t>
+              <w:t>ersoenliche</w:t>
+            </w:r>
+            <w:proofErr w:type="spellEnd"/>
+            <w:r>
+              <w:rPr>
+                <w:rFonts w:ascii="Calibri" w:eastAsia="Times New Roman" w:hAnsi="Calibri" w:cs="Calibri"/>
+                <w:color w:val="000000"/>
+                <w:lang w:eastAsia="de-DE"/>
+              </w:rPr>
+              <w:t xml:space="preserve"> Anrede$</w:t>
             </w:r>
           </w:p>
         </w:tc>
@@ -14607,7 +15029,25 @@
                 <w:color w:val="000000"/>
                 <w:lang w:eastAsia="de-DE"/>
               </w:rPr>
-              <w:t>hallo Dr. Elenor Richter</w:t>
+              <w:t xml:space="preserve">hallo Dr. </w:t>
+            </w:r>
+            <w:proofErr w:type="spellStart"/>
+            <w:r>
+              <w:rPr>
+                <w:rFonts w:ascii="Calibri" w:eastAsia="Times New Roman" w:hAnsi="Calibri" w:cs="Calibri"/>
+                <w:color w:val="000000"/>
+                <w:lang w:eastAsia="de-DE"/>
+              </w:rPr>
+              <w:t>Elenor</w:t>
+            </w:r>
+            <w:proofErr w:type="spellEnd"/>
+            <w:r>
+              <w:rPr>
+                <w:rFonts w:ascii="Calibri" w:eastAsia="Times New Roman" w:hAnsi="Calibri" w:cs="Calibri"/>
+                <w:color w:val="000000"/>
+                <w:lang w:eastAsia="de-DE"/>
+              </w:rPr>
+              <w:t xml:space="preserve"> Richter</w:t>
             </w:r>
             <w:r>
               <w:rPr>
@@ -17955,7 +18395,25 @@
                 <w:color w:val="000000"/>
                 <w:lang w:eastAsia="de-DE"/>
               </w:rPr>
-              <w:t>$KLAnrede$˽</w:t>
+              <w:t>$</w:t>
+            </w:r>
+            <w:proofErr w:type="spellStart"/>
+            <w:r>
+              <w:rPr>
+                <w:rFonts w:ascii="Calibri" w:eastAsia="Times New Roman" w:hAnsi="Calibri" w:cs="Calibri"/>
+                <w:color w:val="000000"/>
+                <w:lang w:eastAsia="de-DE"/>
+              </w:rPr>
+              <w:t>KLAnrede</w:t>
+            </w:r>
+            <w:proofErr w:type="spellEnd"/>
+            <w:r>
+              <w:rPr>
+                <w:rFonts w:ascii="Calibri" w:eastAsia="Times New Roman" w:hAnsi="Calibri" w:cs="Calibri"/>
+                <w:color w:val="000000"/>
+                <w:lang w:eastAsia="de-DE"/>
+              </w:rPr>
+              <w:t>$˽</w:t>
             </w:r>
           </w:p>
         </w:tc>
@@ -18121,7 +18579,25 @@
                 <w:color w:val="000000"/>
                 <w:lang w:eastAsia="de-DE"/>
               </w:rPr>
-              <w:t>$KLTitel$˽</w:t>
+              <w:t>$</w:t>
+            </w:r>
+            <w:proofErr w:type="spellStart"/>
+            <w:r>
+              <w:rPr>
+                <w:rFonts w:ascii="Calibri" w:eastAsia="Times New Roman" w:hAnsi="Calibri" w:cs="Calibri"/>
+                <w:color w:val="000000"/>
+                <w:lang w:eastAsia="de-DE"/>
+              </w:rPr>
+              <w:t>KLTitel</w:t>
+            </w:r>
+            <w:proofErr w:type="spellEnd"/>
+            <w:r>
+              <w:rPr>
+                <w:rFonts w:ascii="Calibri" w:eastAsia="Times New Roman" w:hAnsi="Calibri" w:cs="Calibri"/>
+                <w:color w:val="000000"/>
+                <w:lang w:eastAsia="de-DE"/>
+              </w:rPr>
+              <w:t>$˽</w:t>
             </w:r>
           </w:p>
         </w:tc>
@@ -18255,7 +18731,25 @@
                 <w:color w:val="000000"/>
                 <w:lang w:eastAsia="de-DE"/>
               </w:rPr>
-              <w:t>$KLName$</w:t>
+              <w:t>$</w:t>
+            </w:r>
+            <w:proofErr w:type="spellStart"/>
+            <w:r>
+              <w:rPr>
+                <w:rFonts w:ascii="Calibri" w:eastAsia="Times New Roman" w:hAnsi="Calibri" w:cs="Calibri"/>
+                <w:color w:val="000000"/>
+                <w:lang w:eastAsia="de-DE"/>
+              </w:rPr>
+              <w:t>KLName</w:t>
+            </w:r>
+            <w:proofErr w:type="spellEnd"/>
+            <w:r>
+              <w:rPr>
+                <w:rFonts w:ascii="Calibri" w:eastAsia="Times New Roman" w:hAnsi="Calibri" w:cs="Calibri"/>
+                <w:color w:val="000000"/>
+                <w:lang w:eastAsia="de-DE"/>
+              </w:rPr>
+              <w:t>$</w:t>
             </w:r>
           </w:p>
         </w:tc>
@@ -18389,7 +18883,25 @@
                 <w:color w:val="000000"/>
                 <w:lang w:eastAsia="de-DE"/>
               </w:rPr>
-              <w:t>$KLVorname$</w:t>
+              <w:t>$</w:t>
+            </w:r>
+            <w:proofErr w:type="spellStart"/>
+            <w:r>
+              <w:rPr>
+                <w:rFonts w:ascii="Calibri" w:eastAsia="Times New Roman" w:hAnsi="Calibri" w:cs="Calibri"/>
+                <w:color w:val="000000"/>
+                <w:lang w:eastAsia="de-DE"/>
+              </w:rPr>
+              <w:t>KLVorname</w:t>
+            </w:r>
+            <w:proofErr w:type="spellEnd"/>
+            <w:r>
+              <w:rPr>
+                <w:rFonts w:ascii="Calibri" w:eastAsia="Times New Roman" w:hAnsi="Calibri" w:cs="Calibri"/>
+                <w:color w:val="000000"/>
+                <w:lang w:eastAsia="de-DE"/>
+              </w:rPr>
+              <w:t>$</w:t>
             </w:r>
           </w:p>
         </w:tc>
@@ -18523,7 +19035,25 @@
                 <w:color w:val="000000"/>
                 <w:lang w:eastAsia="de-DE"/>
               </w:rPr>
-              <w:t>$KLVornameKurz$</w:t>
+              <w:t>$</w:t>
+            </w:r>
+            <w:proofErr w:type="spellStart"/>
+            <w:r>
+              <w:rPr>
+                <w:rFonts w:ascii="Calibri" w:eastAsia="Times New Roman" w:hAnsi="Calibri" w:cs="Calibri"/>
+                <w:color w:val="000000"/>
+                <w:lang w:eastAsia="de-DE"/>
+              </w:rPr>
+              <w:t>KLVornameKurz</w:t>
+            </w:r>
+            <w:proofErr w:type="spellEnd"/>
+            <w:r>
+              <w:rPr>
+                <w:rFonts w:ascii="Calibri" w:eastAsia="Times New Roman" w:hAnsi="Calibri" w:cs="Calibri"/>
+                <w:color w:val="000000"/>
+                <w:lang w:eastAsia="de-DE"/>
+              </w:rPr>
+              <w:t>$</w:t>
             </w:r>
           </w:p>
         </w:tc>
@@ -18657,7 +19187,25 @@
                 <w:color w:val="000000"/>
                 <w:lang w:eastAsia="de-DE"/>
               </w:rPr>
-              <w:t>$KLAmt$</w:t>
+              <w:t>$</w:t>
+            </w:r>
+            <w:proofErr w:type="spellStart"/>
+            <w:r>
+              <w:rPr>
+                <w:rFonts w:ascii="Calibri" w:eastAsia="Times New Roman" w:hAnsi="Calibri" w:cs="Calibri"/>
+                <w:color w:val="000000"/>
+                <w:lang w:eastAsia="de-DE"/>
+              </w:rPr>
+              <w:t>KLAmt</w:t>
+            </w:r>
+            <w:proofErr w:type="spellEnd"/>
+            <w:r>
+              <w:rPr>
+                <w:rFonts w:ascii="Calibri" w:eastAsia="Times New Roman" w:hAnsi="Calibri" w:cs="Calibri"/>
+                <w:color w:val="000000"/>
+                <w:lang w:eastAsia="de-DE"/>
+              </w:rPr>
+              <w:t>$</w:t>
             </w:r>
           </w:p>
         </w:tc>
@@ -18689,7 +19237,25 @@
                 <w:color w:val="000000"/>
                 <w:lang w:eastAsia="de-DE"/>
               </w:rPr>
-              <w:t>"StR""</w:t>
+              <w:t>"</w:t>
+            </w:r>
+            <w:proofErr w:type="spellStart"/>
+            <w:r>
+              <w:rPr>
+                <w:rFonts w:ascii="Calibri" w:eastAsia="Times New Roman" w:hAnsi="Calibri" w:cs="Calibri"/>
+                <w:color w:val="000000"/>
+                <w:lang w:eastAsia="de-DE"/>
+              </w:rPr>
+              <w:t>StR</w:t>
+            </w:r>
+            <w:proofErr w:type="spellEnd"/>
+            <w:r>
+              <w:rPr>
+                <w:rFonts w:ascii="Calibri" w:eastAsia="Times New Roman" w:hAnsi="Calibri" w:cs="Calibri"/>
+                <w:color w:val="000000"/>
+                <w:lang w:eastAsia="de-DE"/>
+              </w:rPr>
+              <w:t>""</w:t>
             </w:r>
           </w:p>
         </w:tc>
@@ -18721,7 +19287,25 @@
                 <w:color w:val="000000"/>
                 <w:lang w:eastAsia="de-DE"/>
               </w:rPr>
-              <w:t>"StR"</w:t>
+              <w:t>"</w:t>
+            </w:r>
+            <w:proofErr w:type="spellStart"/>
+            <w:r>
+              <w:rPr>
+                <w:rFonts w:ascii="Calibri" w:eastAsia="Times New Roman" w:hAnsi="Calibri" w:cs="Calibri"/>
+                <w:color w:val="000000"/>
+                <w:lang w:eastAsia="de-DE"/>
+              </w:rPr>
+              <w:t>StR</w:t>
+            </w:r>
+            <w:proofErr w:type="spellEnd"/>
+            <w:r>
+              <w:rPr>
+                <w:rFonts w:ascii="Calibri" w:eastAsia="Times New Roman" w:hAnsi="Calibri" w:cs="Calibri"/>
+                <w:color w:val="000000"/>
+                <w:lang w:eastAsia="de-DE"/>
+              </w:rPr>
+              <w:t>"</w:t>
             </w:r>
           </w:p>
         </w:tc>
@@ -18753,7 +19337,25 @@
                 <w:color w:val="000000"/>
                 <w:lang w:eastAsia="de-DE"/>
               </w:rPr>
-              <w:t>"StR""</w:t>
+              <w:t>"</w:t>
+            </w:r>
+            <w:proofErr w:type="spellStart"/>
+            <w:r>
+              <w:rPr>
+                <w:rFonts w:ascii="Calibri" w:eastAsia="Times New Roman" w:hAnsi="Calibri" w:cs="Calibri"/>
+                <w:color w:val="000000"/>
+                <w:lang w:eastAsia="de-DE"/>
+              </w:rPr>
+              <w:t>StR</w:t>
+            </w:r>
+            <w:proofErr w:type="spellEnd"/>
+            <w:r>
+              <w:rPr>
+                <w:rFonts w:ascii="Calibri" w:eastAsia="Times New Roman" w:hAnsi="Calibri" w:cs="Calibri"/>
+                <w:color w:val="000000"/>
+                <w:lang w:eastAsia="de-DE"/>
+              </w:rPr>
+              <w:t>""</w:t>
             </w:r>
           </w:p>
         </w:tc>
@@ -18791,7 +19393,25 @@
                 <w:color w:val="000000"/>
                 <w:lang w:eastAsia="de-DE"/>
               </w:rPr>
-              <w:t>$Herr KLName$</w:t>
+              <w:t xml:space="preserve">$Herr </w:t>
+            </w:r>
+            <w:proofErr w:type="spellStart"/>
+            <w:r>
+              <w:rPr>
+                <w:rFonts w:ascii="Calibri" w:eastAsia="Times New Roman" w:hAnsi="Calibri" w:cs="Calibri"/>
+                <w:color w:val="000000"/>
+                <w:lang w:eastAsia="de-DE"/>
+              </w:rPr>
+              <w:t>KLName</w:t>
+            </w:r>
+            <w:proofErr w:type="spellEnd"/>
+            <w:r>
+              <w:rPr>
+                <w:rFonts w:ascii="Calibri" w:eastAsia="Times New Roman" w:hAnsi="Calibri" w:cs="Calibri"/>
+                <w:color w:val="000000"/>
+                <w:lang w:eastAsia="de-DE"/>
+              </w:rPr>
+              <w:t>$</w:t>
             </w:r>
           </w:p>
         </w:tc>
@@ -18941,7 +19561,23 @@
                 <w:rFonts w:eastAsia="Times New Roman"/>
                 <w:lang w:eastAsia="de-DE"/>
               </w:rPr>
-              <w:t>Platzhalter stv. Klassenleitung</w:t>
+              <w:t xml:space="preserve">Platzhalter </w:t>
+            </w:r>
+            <w:proofErr w:type="spellStart"/>
+            <w:r>
+              <w:rPr>
+                <w:rFonts w:eastAsia="Times New Roman"/>
+                <w:lang w:eastAsia="de-DE"/>
+              </w:rPr>
+              <w:t>stv</w:t>
+            </w:r>
+            <w:proofErr w:type="spellEnd"/>
+            <w:r>
+              <w:rPr>
+                <w:rFonts w:eastAsia="Times New Roman"/>
+                <w:lang w:eastAsia="de-DE"/>
+              </w:rPr>
+              <w:t>. Klassenleitung</w:t>
             </w:r>
             <w:bookmarkEnd w:id="32"/>
           </w:p>
@@ -19088,7 +19724,25 @@
                 <w:color w:val="000000"/>
                 <w:lang w:eastAsia="de-DE"/>
               </w:rPr>
-              <w:t>$SKlassenlehrer$</w:t>
+              <w:t>$</w:t>
+            </w:r>
+            <w:proofErr w:type="spellStart"/>
+            <w:r>
+              <w:rPr>
+                <w:rFonts w:ascii="Calibri" w:eastAsia="Times New Roman" w:hAnsi="Calibri" w:cs="Calibri"/>
+                <w:color w:val="000000"/>
+                <w:lang w:eastAsia="de-DE"/>
+              </w:rPr>
+              <w:t>SKlassenlehrer</w:t>
+            </w:r>
+            <w:proofErr w:type="spellEnd"/>
+            <w:r>
+              <w:rPr>
+                <w:rFonts w:ascii="Calibri" w:eastAsia="Times New Roman" w:hAnsi="Calibri" w:cs="Calibri"/>
+                <w:color w:val="000000"/>
+                <w:lang w:eastAsia="de-DE"/>
+              </w:rPr>
+              <w:t>$</w:t>
             </w:r>
           </w:p>
         </w:tc>
@@ -19412,7 +20066,25 @@
                 <w:color w:val="000000"/>
                 <w:lang w:eastAsia="de-DE"/>
               </w:rPr>
-              <w:t>$der SKlassenlehrer$</w:t>
+              <w:t xml:space="preserve">$der </w:t>
+            </w:r>
+            <w:proofErr w:type="spellStart"/>
+            <w:r>
+              <w:rPr>
+                <w:rFonts w:ascii="Calibri" w:eastAsia="Times New Roman" w:hAnsi="Calibri" w:cs="Calibri"/>
+                <w:color w:val="000000"/>
+                <w:lang w:eastAsia="de-DE"/>
+              </w:rPr>
+              <w:t>SKlassenlehrer</w:t>
+            </w:r>
+            <w:proofErr w:type="spellEnd"/>
+            <w:r>
+              <w:rPr>
+                <w:rFonts w:ascii="Calibri" w:eastAsia="Times New Roman" w:hAnsi="Calibri" w:cs="Calibri"/>
+                <w:color w:val="000000"/>
+                <w:lang w:eastAsia="de-DE"/>
+              </w:rPr>
+              <w:t>$</w:t>
             </w:r>
           </w:p>
         </w:tc>
@@ -19785,7 +20457,25 @@
                 <w:lang w:eastAsia="de-DE"/>
               </w:rPr>
               <w:lastRenderedPageBreak/>
-              <w:t>$den SKlassenlehrer$</w:t>
+              <w:t xml:space="preserve">$den </w:t>
+            </w:r>
+            <w:proofErr w:type="spellStart"/>
+            <w:r>
+              <w:rPr>
+                <w:rFonts w:ascii="Calibri" w:eastAsia="Times New Roman" w:hAnsi="Calibri" w:cs="Calibri"/>
+                <w:color w:val="000000"/>
+                <w:lang w:eastAsia="de-DE"/>
+              </w:rPr>
+              <w:t>SKlassenlehrer</w:t>
+            </w:r>
+            <w:proofErr w:type="spellEnd"/>
+            <w:r>
+              <w:rPr>
+                <w:rFonts w:ascii="Calibri" w:eastAsia="Times New Roman" w:hAnsi="Calibri" w:cs="Calibri"/>
+                <w:color w:val="000000"/>
+                <w:lang w:eastAsia="de-DE"/>
+              </w:rPr>
+              <w:t>$</w:t>
             </w:r>
           </w:p>
         </w:tc>
@@ -20205,7 +20895,25 @@
                 <w:color w:val="000000"/>
                 <w:lang w:eastAsia="de-DE"/>
               </w:rPr>
-              <w:t>$dem SKlassenlehrer$</w:t>
+              <w:t xml:space="preserve">$dem </w:t>
+            </w:r>
+            <w:proofErr w:type="spellStart"/>
+            <w:r>
+              <w:rPr>
+                <w:rFonts w:ascii="Calibri" w:eastAsia="Times New Roman" w:hAnsi="Calibri" w:cs="Calibri"/>
+                <w:color w:val="000000"/>
+                <w:lang w:eastAsia="de-DE"/>
+              </w:rPr>
+              <w:t>SKlassenlehrer</w:t>
+            </w:r>
+            <w:proofErr w:type="spellEnd"/>
+            <w:r>
+              <w:rPr>
+                <w:rFonts w:ascii="Calibri" w:eastAsia="Times New Roman" w:hAnsi="Calibri" w:cs="Calibri"/>
+                <w:color w:val="000000"/>
+                <w:lang w:eastAsia="de-DE"/>
+              </w:rPr>
+              <w:t>$</w:t>
             </w:r>
           </w:p>
         </w:tc>
@@ -20640,7 +21348,16 @@
                 <w:color w:val="000000"/>
                 <w:lang w:eastAsia="de-DE"/>
               </w:rPr>
-              <w:t xml:space="preserve"> SKlassenlehrer</w:t>
+              <w:t xml:space="preserve"> </w:t>
+            </w:r>
+            <w:proofErr w:type="spellStart"/>
+            <w:r>
+              <w:rPr>
+                <w:rFonts w:ascii="Calibri" w:eastAsia="Times New Roman" w:hAnsi="Calibri" w:cs="Calibri"/>
+                <w:color w:val="000000"/>
+                <w:lang w:eastAsia="de-DE"/>
+              </w:rPr>
+              <w:t>SKlassenlehrer</w:t>
             </w:r>
             <w:r>
               <w:rPr>
@@ -20650,6 +21367,7 @@
               </w:rPr>
               <w:t>s</w:t>
             </w:r>
+            <w:proofErr w:type="spellEnd"/>
             <w:r>
               <w:rPr>
                 <w:rFonts w:ascii="Calibri" w:eastAsia="Times New Roman" w:hAnsi="Calibri" w:cs="Calibri"/>
@@ -21137,7 +21855,25 @@
                 <w:color w:val="000000"/>
                 <w:lang w:eastAsia="de-DE"/>
               </w:rPr>
-              <w:t>$Dein SKlassenlehrer$</w:t>
+              <w:t xml:space="preserve">$Dein </w:t>
+            </w:r>
+            <w:proofErr w:type="spellStart"/>
+            <w:r>
+              <w:rPr>
+                <w:rFonts w:ascii="Calibri" w:eastAsia="Times New Roman" w:hAnsi="Calibri" w:cs="Calibri"/>
+                <w:color w:val="000000"/>
+                <w:lang w:eastAsia="de-DE"/>
+              </w:rPr>
+              <w:t>SKlassenlehrer</w:t>
+            </w:r>
+            <w:proofErr w:type="spellEnd"/>
+            <w:r>
+              <w:rPr>
+                <w:rFonts w:ascii="Calibri" w:eastAsia="Times New Roman" w:hAnsi="Calibri" w:cs="Calibri"/>
+                <w:color w:val="000000"/>
+                <w:lang w:eastAsia="de-DE"/>
+              </w:rPr>
+              <w:t>$</w:t>
             </w:r>
           </w:p>
         </w:tc>
@@ -21509,7 +22245,25 @@
                 <w:color w:val="000000"/>
                 <w:lang w:eastAsia="de-DE"/>
               </w:rPr>
-              <w:t>$dein SKlassenlehrer$</w:t>
+              <w:t xml:space="preserve">$dein </w:t>
+            </w:r>
+            <w:proofErr w:type="spellStart"/>
+            <w:r>
+              <w:rPr>
+                <w:rFonts w:ascii="Calibri" w:eastAsia="Times New Roman" w:hAnsi="Calibri" w:cs="Calibri"/>
+                <w:color w:val="000000"/>
+                <w:lang w:eastAsia="de-DE"/>
+              </w:rPr>
+              <w:t>SKlassenlehrer</w:t>
+            </w:r>
+            <w:proofErr w:type="spellEnd"/>
+            <w:r>
+              <w:rPr>
+                <w:rFonts w:ascii="Calibri" w:eastAsia="Times New Roman" w:hAnsi="Calibri" w:cs="Calibri"/>
+                <w:color w:val="000000"/>
+                <w:lang w:eastAsia="de-DE"/>
+              </w:rPr>
+              <w:t>$</w:t>
             </w:r>
           </w:p>
         </w:tc>
@@ -21882,7 +22636,25 @@
                 <w:lang w:eastAsia="de-DE"/>
               </w:rPr>
               <w:lastRenderedPageBreak/>
-              <w:t>$Ihr SKlassenlehrer$</w:t>
+              <w:t xml:space="preserve">$Ihr </w:t>
+            </w:r>
+            <w:proofErr w:type="spellStart"/>
+            <w:r>
+              <w:rPr>
+                <w:rFonts w:ascii="Calibri" w:eastAsia="Times New Roman" w:hAnsi="Calibri" w:cs="Calibri"/>
+                <w:color w:val="000000"/>
+                <w:lang w:eastAsia="de-DE"/>
+              </w:rPr>
+              <w:t>SKlassenlehrer</w:t>
+            </w:r>
+            <w:proofErr w:type="spellEnd"/>
+            <w:r>
+              <w:rPr>
+                <w:rFonts w:ascii="Calibri" w:eastAsia="Times New Roman" w:hAnsi="Calibri" w:cs="Calibri"/>
+                <w:color w:val="000000"/>
+                <w:lang w:eastAsia="de-DE"/>
+              </w:rPr>
+              <w:t>$</w:t>
             </w:r>
           </w:p>
         </w:tc>
@@ -22254,7 +23026,25 @@
                 <w:color w:val="000000"/>
                 <w:lang w:eastAsia="de-DE"/>
               </w:rPr>
-              <w:t>$ihr SKlassenlehrer$</w:t>
+              <w:t xml:space="preserve">$ihr </w:t>
+            </w:r>
+            <w:proofErr w:type="spellStart"/>
+            <w:r>
+              <w:rPr>
+                <w:rFonts w:ascii="Calibri" w:eastAsia="Times New Roman" w:hAnsi="Calibri" w:cs="Calibri"/>
+                <w:color w:val="000000"/>
+                <w:lang w:eastAsia="de-DE"/>
+              </w:rPr>
+              <w:t>SKlassenlehrer</w:t>
+            </w:r>
+            <w:proofErr w:type="spellEnd"/>
+            <w:r>
+              <w:rPr>
+                <w:rFonts w:ascii="Calibri" w:eastAsia="Times New Roman" w:hAnsi="Calibri" w:cs="Calibri"/>
+                <w:color w:val="000000"/>
+                <w:lang w:eastAsia="de-DE"/>
+              </w:rPr>
+              <w:t>$</w:t>
             </w:r>
           </w:p>
         </w:tc>
@@ -22626,7 +23416,25 @@
                 <w:color w:val="000000"/>
                 <w:lang w:eastAsia="de-DE"/>
               </w:rPr>
-              <w:t>$SKLAnrede$˽</w:t>
+              <w:t>$</w:t>
+            </w:r>
+            <w:proofErr w:type="spellStart"/>
+            <w:r>
+              <w:rPr>
+                <w:rFonts w:ascii="Calibri" w:eastAsia="Times New Roman" w:hAnsi="Calibri" w:cs="Calibri"/>
+                <w:color w:val="000000"/>
+                <w:lang w:eastAsia="de-DE"/>
+              </w:rPr>
+              <w:t>SKLAnrede</w:t>
+            </w:r>
+            <w:proofErr w:type="spellEnd"/>
+            <w:r>
+              <w:rPr>
+                <w:rFonts w:ascii="Calibri" w:eastAsia="Times New Roman" w:hAnsi="Calibri" w:cs="Calibri"/>
+                <w:color w:val="000000"/>
+                <w:lang w:eastAsia="de-DE"/>
+              </w:rPr>
+              <w:t>$˽</w:t>
             </w:r>
           </w:p>
         </w:tc>
@@ -22792,7 +23600,25 @@
                 <w:color w:val="000000"/>
                 <w:lang w:eastAsia="de-DE"/>
               </w:rPr>
-              <w:t>$SKLTitel$˽</w:t>
+              <w:t>$</w:t>
+            </w:r>
+            <w:proofErr w:type="spellStart"/>
+            <w:r>
+              <w:rPr>
+                <w:rFonts w:ascii="Calibri" w:eastAsia="Times New Roman" w:hAnsi="Calibri" w:cs="Calibri"/>
+                <w:color w:val="000000"/>
+                <w:lang w:eastAsia="de-DE"/>
+              </w:rPr>
+              <w:t>SKLTitel</w:t>
+            </w:r>
+            <w:proofErr w:type="spellEnd"/>
+            <w:r>
+              <w:rPr>
+                <w:rFonts w:ascii="Calibri" w:eastAsia="Times New Roman" w:hAnsi="Calibri" w:cs="Calibri"/>
+                <w:color w:val="000000"/>
+                <w:lang w:eastAsia="de-DE"/>
+              </w:rPr>
+              <w:t>$˽</w:t>
             </w:r>
           </w:p>
         </w:tc>
@@ -22926,7 +23752,25 @@
                 <w:color w:val="000000"/>
                 <w:lang w:eastAsia="de-DE"/>
               </w:rPr>
-              <w:t>$SKLName$</w:t>
+              <w:t>$</w:t>
+            </w:r>
+            <w:proofErr w:type="spellStart"/>
+            <w:r>
+              <w:rPr>
+                <w:rFonts w:ascii="Calibri" w:eastAsia="Times New Roman" w:hAnsi="Calibri" w:cs="Calibri"/>
+                <w:color w:val="000000"/>
+                <w:lang w:eastAsia="de-DE"/>
+              </w:rPr>
+              <w:t>SKLName</w:t>
+            </w:r>
+            <w:proofErr w:type="spellEnd"/>
+            <w:r>
+              <w:rPr>
+                <w:rFonts w:ascii="Calibri" w:eastAsia="Times New Roman" w:hAnsi="Calibri" w:cs="Calibri"/>
+                <w:color w:val="000000"/>
+                <w:lang w:eastAsia="de-DE"/>
+              </w:rPr>
+              <w:t>$</w:t>
             </w:r>
           </w:p>
         </w:tc>
@@ -23060,7 +23904,25 @@
                 <w:color w:val="000000"/>
                 <w:lang w:eastAsia="de-DE"/>
               </w:rPr>
-              <w:t>$SKLVorname$</w:t>
+              <w:t>$</w:t>
+            </w:r>
+            <w:proofErr w:type="spellStart"/>
+            <w:r>
+              <w:rPr>
+                <w:rFonts w:ascii="Calibri" w:eastAsia="Times New Roman" w:hAnsi="Calibri" w:cs="Calibri"/>
+                <w:color w:val="000000"/>
+                <w:lang w:eastAsia="de-DE"/>
+              </w:rPr>
+              <w:t>SKLVorname</w:t>
+            </w:r>
+            <w:proofErr w:type="spellEnd"/>
+            <w:r>
+              <w:rPr>
+                <w:rFonts w:ascii="Calibri" w:eastAsia="Times New Roman" w:hAnsi="Calibri" w:cs="Calibri"/>
+                <w:color w:val="000000"/>
+                <w:lang w:eastAsia="de-DE"/>
+              </w:rPr>
+              <w:t>$</w:t>
             </w:r>
           </w:p>
         </w:tc>
@@ -23194,7 +24056,25 @@
                 <w:color w:val="000000"/>
                 <w:lang w:eastAsia="de-DE"/>
               </w:rPr>
-              <w:t>$SKLVornameKurz$</w:t>
+              <w:t>$</w:t>
+            </w:r>
+            <w:proofErr w:type="spellStart"/>
+            <w:r>
+              <w:rPr>
+                <w:rFonts w:ascii="Calibri" w:eastAsia="Times New Roman" w:hAnsi="Calibri" w:cs="Calibri"/>
+                <w:color w:val="000000"/>
+                <w:lang w:eastAsia="de-DE"/>
+              </w:rPr>
+              <w:t>SKLVornameKurz</w:t>
+            </w:r>
+            <w:proofErr w:type="spellEnd"/>
+            <w:r>
+              <w:rPr>
+                <w:rFonts w:ascii="Calibri" w:eastAsia="Times New Roman" w:hAnsi="Calibri" w:cs="Calibri"/>
+                <w:color w:val="000000"/>
+                <w:lang w:eastAsia="de-DE"/>
+              </w:rPr>
+              <w:t>$</w:t>
             </w:r>
           </w:p>
         </w:tc>
@@ -23328,7 +24208,25 @@
                 <w:color w:val="000000"/>
                 <w:lang w:eastAsia="de-DE"/>
               </w:rPr>
-              <w:t>$SKLAmt$</w:t>
+              <w:t>$</w:t>
+            </w:r>
+            <w:proofErr w:type="spellStart"/>
+            <w:r>
+              <w:rPr>
+                <w:rFonts w:ascii="Calibri" w:eastAsia="Times New Roman" w:hAnsi="Calibri" w:cs="Calibri"/>
+                <w:color w:val="000000"/>
+                <w:lang w:eastAsia="de-DE"/>
+              </w:rPr>
+              <w:t>SKLAmt</w:t>
+            </w:r>
+            <w:proofErr w:type="spellEnd"/>
+            <w:r>
+              <w:rPr>
+                <w:rFonts w:ascii="Calibri" w:eastAsia="Times New Roman" w:hAnsi="Calibri" w:cs="Calibri"/>
+                <w:color w:val="000000"/>
+                <w:lang w:eastAsia="de-DE"/>
+              </w:rPr>
+              <w:t>$</w:t>
             </w:r>
           </w:p>
         </w:tc>
@@ -23360,7 +24258,25 @@
                 <w:color w:val="000000"/>
                 <w:lang w:eastAsia="de-DE"/>
               </w:rPr>
-              <w:t>"StR""</w:t>
+              <w:t>"</w:t>
+            </w:r>
+            <w:proofErr w:type="spellStart"/>
+            <w:r>
+              <w:rPr>
+                <w:rFonts w:ascii="Calibri" w:eastAsia="Times New Roman" w:hAnsi="Calibri" w:cs="Calibri"/>
+                <w:color w:val="000000"/>
+                <w:lang w:eastAsia="de-DE"/>
+              </w:rPr>
+              <w:t>StR</w:t>
+            </w:r>
+            <w:proofErr w:type="spellEnd"/>
+            <w:r>
+              <w:rPr>
+                <w:rFonts w:ascii="Calibri" w:eastAsia="Times New Roman" w:hAnsi="Calibri" w:cs="Calibri"/>
+                <w:color w:val="000000"/>
+                <w:lang w:eastAsia="de-DE"/>
+              </w:rPr>
+              <w:t>""</w:t>
             </w:r>
           </w:p>
         </w:tc>
@@ -23392,7 +24308,25 @@
                 <w:color w:val="000000"/>
                 <w:lang w:eastAsia="de-DE"/>
               </w:rPr>
-              <w:t>"StR"</w:t>
+              <w:t>"</w:t>
+            </w:r>
+            <w:proofErr w:type="spellStart"/>
+            <w:r>
+              <w:rPr>
+                <w:rFonts w:ascii="Calibri" w:eastAsia="Times New Roman" w:hAnsi="Calibri" w:cs="Calibri"/>
+                <w:color w:val="000000"/>
+                <w:lang w:eastAsia="de-DE"/>
+              </w:rPr>
+              <w:t>StR</w:t>
+            </w:r>
+            <w:proofErr w:type="spellEnd"/>
+            <w:r>
+              <w:rPr>
+                <w:rFonts w:ascii="Calibri" w:eastAsia="Times New Roman" w:hAnsi="Calibri" w:cs="Calibri"/>
+                <w:color w:val="000000"/>
+                <w:lang w:eastAsia="de-DE"/>
+              </w:rPr>
+              <w:t>"</w:t>
             </w:r>
           </w:p>
         </w:tc>
@@ -23424,7 +24358,25 @@
                 <w:color w:val="000000"/>
                 <w:lang w:eastAsia="de-DE"/>
               </w:rPr>
-              <w:t>"StR"</w:t>
+              <w:t>"</w:t>
+            </w:r>
+            <w:proofErr w:type="spellStart"/>
+            <w:r>
+              <w:rPr>
+                <w:rFonts w:ascii="Calibri" w:eastAsia="Times New Roman" w:hAnsi="Calibri" w:cs="Calibri"/>
+                <w:color w:val="000000"/>
+                <w:lang w:eastAsia="de-DE"/>
+              </w:rPr>
+              <w:t>StR</w:t>
+            </w:r>
+            <w:proofErr w:type="spellEnd"/>
+            <w:r>
+              <w:rPr>
+                <w:rFonts w:ascii="Calibri" w:eastAsia="Times New Roman" w:hAnsi="Calibri" w:cs="Calibri"/>
+                <w:color w:val="000000"/>
+                <w:lang w:eastAsia="de-DE"/>
+              </w:rPr>
+              <w:t>"</w:t>
             </w:r>
           </w:p>
         </w:tc>
@@ -23462,7 +24414,25 @@
                 <w:color w:val="000000"/>
                 <w:lang w:eastAsia="de-DE"/>
               </w:rPr>
-              <w:t>$Herr SKLName$</w:t>
+              <w:t xml:space="preserve">$Herr </w:t>
+            </w:r>
+            <w:proofErr w:type="spellStart"/>
+            <w:r>
+              <w:rPr>
+                <w:rFonts w:ascii="Calibri" w:eastAsia="Times New Roman" w:hAnsi="Calibri" w:cs="Calibri"/>
+                <w:color w:val="000000"/>
+                <w:lang w:eastAsia="de-DE"/>
+              </w:rPr>
+              <w:t>SKLName</w:t>
+            </w:r>
+            <w:proofErr w:type="spellEnd"/>
+            <w:r>
+              <w:rPr>
+                <w:rFonts w:ascii="Calibri" w:eastAsia="Times New Roman" w:hAnsi="Calibri" w:cs="Calibri"/>
+                <w:color w:val="000000"/>
+                <w:lang w:eastAsia="de-DE"/>
+              </w:rPr>
+              <w:t>$</w:t>
             </w:r>
           </w:p>
         </w:tc>
@@ -23893,7 +24863,25 @@
                 <w:color w:val="000000"/>
                 <w:lang w:eastAsia="de-DE"/>
               </w:rPr>
-              <w:t>$SLAnrede$˽</w:t>
+              <w:t>$</w:t>
+            </w:r>
+            <w:proofErr w:type="spellStart"/>
+            <w:r>
+              <w:rPr>
+                <w:rFonts w:ascii="Calibri" w:eastAsia="Times New Roman" w:hAnsi="Calibri" w:cs="Calibri"/>
+                <w:color w:val="000000"/>
+                <w:lang w:eastAsia="de-DE"/>
+              </w:rPr>
+              <w:t>SLAnrede</w:t>
+            </w:r>
+            <w:proofErr w:type="spellEnd"/>
+            <w:r>
+              <w:rPr>
+                <w:rFonts w:ascii="Calibri" w:eastAsia="Times New Roman" w:hAnsi="Calibri" w:cs="Calibri"/>
+                <w:color w:val="000000"/>
+                <w:lang w:eastAsia="de-DE"/>
+              </w:rPr>
+              <w:t>$˽</w:t>
             </w:r>
           </w:p>
         </w:tc>
@@ -24059,7 +25047,25 @@
                 <w:color w:val="000000"/>
                 <w:lang w:eastAsia="de-DE"/>
               </w:rPr>
-              <w:t>$SLTitel$˽</w:t>
+              <w:t>$</w:t>
+            </w:r>
+            <w:proofErr w:type="spellStart"/>
+            <w:r>
+              <w:rPr>
+                <w:rFonts w:ascii="Calibri" w:eastAsia="Times New Roman" w:hAnsi="Calibri" w:cs="Calibri"/>
+                <w:color w:val="000000"/>
+                <w:lang w:eastAsia="de-DE"/>
+              </w:rPr>
+              <w:t>SLTitel</w:t>
+            </w:r>
+            <w:proofErr w:type="spellEnd"/>
+            <w:r>
+              <w:rPr>
+                <w:rFonts w:ascii="Calibri" w:eastAsia="Times New Roman" w:hAnsi="Calibri" w:cs="Calibri"/>
+                <w:color w:val="000000"/>
+                <w:lang w:eastAsia="de-DE"/>
+              </w:rPr>
+              <w:t>$˽</w:t>
             </w:r>
           </w:p>
         </w:tc>
@@ -24193,7 +25199,25 @@
                 <w:color w:val="000000"/>
                 <w:lang w:eastAsia="de-DE"/>
               </w:rPr>
-              <w:t>$SLName$</w:t>
+              <w:t>$</w:t>
+            </w:r>
+            <w:proofErr w:type="spellStart"/>
+            <w:r>
+              <w:rPr>
+                <w:rFonts w:ascii="Calibri" w:eastAsia="Times New Roman" w:hAnsi="Calibri" w:cs="Calibri"/>
+                <w:color w:val="000000"/>
+                <w:lang w:eastAsia="de-DE"/>
+              </w:rPr>
+              <w:t>SLName</w:t>
+            </w:r>
+            <w:proofErr w:type="spellEnd"/>
+            <w:r>
+              <w:rPr>
+                <w:rFonts w:ascii="Calibri" w:eastAsia="Times New Roman" w:hAnsi="Calibri" w:cs="Calibri"/>
+                <w:color w:val="000000"/>
+                <w:lang w:eastAsia="de-DE"/>
+              </w:rPr>
+              <w:t>$</w:t>
             </w:r>
           </w:p>
         </w:tc>
@@ -24327,7 +25351,25 @@
                 <w:color w:val="000000"/>
                 <w:lang w:eastAsia="de-DE"/>
               </w:rPr>
-              <w:t>$SLVorname$</w:t>
+              <w:t>$</w:t>
+            </w:r>
+            <w:proofErr w:type="spellStart"/>
+            <w:r>
+              <w:rPr>
+                <w:rFonts w:ascii="Calibri" w:eastAsia="Times New Roman" w:hAnsi="Calibri" w:cs="Calibri"/>
+                <w:color w:val="000000"/>
+                <w:lang w:eastAsia="de-DE"/>
+              </w:rPr>
+              <w:t>SLVorname</w:t>
+            </w:r>
+            <w:proofErr w:type="spellEnd"/>
+            <w:r>
+              <w:rPr>
+                <w:rFonts w:ascii="Calibri" w:eastAsia="Times New Roman" w:hAnsi="Calibri" w:cs="Calibri"/>
+                <w:color w:val="000000"/>
+                <w:lang w:eastAsia="de-DE"/>
+              </w:rPr>
+              <w:t>$</w:t>
             </w:r>
           </w:p>
         </w:tc>
@@ -24461,7 +25503,25 @@
                 <w:color w:val="000000"/>
                 <w:lang w:eastAsia="de-DE"/>
               </w:rPr>
-              <w:t>$SLVornameKurz$</w:t>
+              <w:t>$</w:t>
+            </w:r>
+            <w:proofErr w:type="spellStart"/>
+            <w:r>
+              <w:rPr>
+                <w:rFonts w:ascii="Calibri" w:eastAsia="Times New Roman" w:hAnsi="Calibri" w:cs="Calibri"/>
+                <w:color w:val="000000"/>
+                <w:lang w:eastAsia="de-DE"/>
+              </w:rPr>
+              <w:t>SLVornameKurz</w:t>
+            </w:r>
+            <w:proofErr w:type="spellEnd"/>
+            <w:r>
+              <w:rPr>
+                <w:rFonts w:ascii="Calibri" w:eastAsia="Times New Roman" w:hAnsi="Calibri" w:cs="Calibri"/>
+                <w:color w:val="000000"/>
+                <w:lang w:eastAsia="de-DE"/>
+              </w:rPr>
+              <w:t>$</w:t>
             </w:r>
           </w:p>
         </w:tc>
@@ -24595,7 +25655,25 @@
                 <w:color w:val="000000"/>
                 <w:lang w:eastAsia="de-DE"/>
               </w:rPr>
-              <w:t>$SLAmt$</w:t>
+              <w:t>$</w:t>
+            </w:r>
+            <w:proofErr w:type="spellStart"/>
+            <w:r>
+              <w:rPr>
+                <w:rFonts w:ascii="Calibri" w:eastAsia="Times New Roman" w:hAnsi="Calibri" w:cs="Calibri"/>
+                <w:color w:val="000000"/>
+                <w:lang w:eastAsia="de-DE"/>
+              </w:rPr>
+              <w:t>SLAmt</w:t>
+            </w:r>
+            <w:proofErr w:type="spellEnd"/>
+            <w:r>
+              <w:rPr>
+                <w:rFonts w:ascii="Calibri" w:eastAsia="Times New Roman" w:hAnsi="Calibri" w:cs="Calibri"/>
+                <w:color w:val="000000"/>
+                <w:lang w:eastAsia="de-DE"/>
+              </w:rPr>
+              <w:t>$</w:t>
             </w:r>
           </w:p>
         </w:tc>
@@ -24729,7 +25807,25 @@
                 <w:color w:val="000000"/>
                 <w:lang w:eastAsia="de-DE"/>
               </w:rPr>
-              <w:t>$Herr SLName$</w:t>
+              <w:t xml:space="preserve">$Herr </w:t>
+            </w:r>
+            <w:proofErr w:type="spellStart"/>
+            <w:r>
+              <w:rPr>
+                <w:rFonts w:ascii="Calibri" w:eastAsia="Times New Roman" w:hAnsi="Calibri" w:cs="Calibri"/>
+                <w:color w:val="000000"/>
+                <w:lang w:eastAsia="de-DE"/>
+              </w:rPr>
+              <w:t>SLName</w:t>
+            </w:r>
+            <w:proofErr w:type="spellEnd"/>
+            <w:r>
+              <w:rPr>
+                <w:rFonts w:ascii="Calibri" w:eastAsia="Times New Roman" w:hAnsi="Calibri" w:cs="Calibri"/>
+                <w:color w:val="000000"/>
+                <w:lang w:eastAsia="de-DE"/>
+              </w:rPr>
+              <w:t>$</w:t>
             </w:r>
           </w:p>
         </w:tc>
@@ -24880,7 +25976,23 @@
                 <w:lang w:eastAsia="de-DE"/>
               </w:rPr>
               <w:lastRenderedPageBreak/>
-              <w:t>Platzhalter stv. Schulleitung</w:t>
+              <w:t xml:space="preserve">Platzhalter </w:t>
+            </w:r>
+            <w:proofErr w:type="spellStart"/>
+            <w:r>
+              <w:rPr>
+                <w:rFonts w:eastAsia="Times New Roman"/>
+                <w:lang w:eastAsia="de-DE"/>
+              </w:rPr>
+              <w:t>stv</w:t>
+            </w:r>
+            <w:proofErr w:type="spellEnd"/>
+            <w:r>
+              <w:rPr>
+                <w:rFonts w:eastAsia="Times New Roman"/>
+                <w:lang w:eastAsia="de-DE"/>
+              </w:rPr>
+              <w:t>. Schulleitung</w:t>
             </w:r>
             <w:bookmarkEnd w:id="34"/>
           </w:p>
@@ -25027,7 +26139,25 @@
                 <w:color w:val="000000"/>
                 <w:lang w:eastAsia="de-DE"/>
               </w:rPr>
-              <w:t>$SSchulleiter$</w:t>
+              <w:t>$</w:t>
+            </w:r>
+            <w:proofErr w:type="spellStart"/>
+            <w:r>
+              <w:rPr>
+                <w:rFonts w:ascii="Calibri" w:eastAsia="Times New Roman" w:hAnsi="Calibri" w:cs="Calibri"/>
+                <w:color w:val="000000"/>
+                <w:lang w:eastAsia="de-DE"/>
+              </w:rPr>
+              <w:t>SSchulleiter</w:t>
+            </w:r>
+            <w:proofErr w:type="spellEnd"/>
+            <w:r>
+              <w:rPr>
+                <w:rFonts w:ascii="Calibri" w:eastAsia="Times New Roman" w:hAnsi="Calibri" w:cs="Calibri"/>
+                <w:color w:val="000000"/>
+                <w:lang w:eastAsia="de-DE"/>
+              </w:rPr>
+              <w:t>$</w:t>
             </w:r>
           </w:p>
         </w:tc>
@@ -25161,7 +26291,25 @@
                 <w:color w:val="000000"/>
                 <w:lang w:eastAsia="de-DE"/>
               </w:rPr>
-              <w:t>$SSLAnrede$˽</w:t>
+              <w:t>$</w:t>
+            </w:r>
+            <w:proofErr w:type="spellStart"/>
+            <w:r>
+              <w:rPr>
+                <w:rFonts w:ascii="Calibri" w:eastAsia="Times New Roman" w:hAnsi="Calibri" w:cs="Calibri"/>
+                <w:color w:val="000000"/>
+                <w:lang w:eastAsia="de-DE"/>
+              </w:rPr>
+              <w:t>SSLAnrede</w:t>
+            </w:r>
+            <w:proofErr w:type="spellEnd"/>
+            <w:r>
+              <w:rPr>
+                <w:rFonts w:ascii="Calibri" w:eastAsia="Times New Roman" w:hAnsi="Calibri" w:cs="Calibri"/>
+                <w:color w:val="000000"/>
+                <w:lang w:eastAsia="de-DE"/>
+              </w:rPr>
+              <w:t>$˽</w:t>
             </w:r>
           </w:p>
         </w:tc>
@@ -25327,7 +26475,25 @@
                 <w:color w:val="000000"/>
                 <w:lang w:eastAsia="de-DE"/>
               </w:rPr>
-              <w:t>$SSLTitel$˽</w:t>
+              <w:t>$</w:t>
+            </w:r>
+            <w:proofErr w:type="spellStart"/>
+            <w:r>
+              <w:rPr>
+                <w:rFonts w:ascii="Calibri" w:eastAsia="Times New Roman" w:hAnsi="Calibri" w:cs="Calibri"/>
+                <w:color w:val="000000"/>
+                <w:lang w:eastAsia="de-DE"/>
+              </w:rPr>
+              <w:t>SSLTitel</w:t>
+            </w:r>
+            <w:proofErr w:type="spellEnd"/>
+            <w:r>
+              <w:rPr>
+                <w:rFonts w:ascii="Calibri" w:eastAsia="Times New Roman" w:hAnsi="Calibri" w:cs="Calibri"/>
+                <w:color w:val="000000"/>
+                <w:lang w:eastAsia="de-DE"/>
+              </w:rPr>
+              <w:t>$˽</w:t>
             </w:r>
           </w:p>
         </w:tc>
@@ -25461,7 +26627,25 @@
                 <w:color w:val="000000"/>
                 <w:lang w:eastAsia="de-DE"/>
               </w:rPr>
-              <w:t>$SSLName$</w:t>
+              <w:t>$</w:t>
+            </w:r>
+            <w:proofErr w:type="spellStart"/>
+            <w:r>
+              <w:rPr>
+                <w:rFonts w:ascii="Calibri" w:eastAsia="Times New Roman" w:hAnsi="Calibri" w:cs="Calibri"/>
+                <w:color w:val="000000"/>
+                <w:lang w:eastAsia="de-DE"/>
+              </w:rPr>
+              <w:t>SSLName</w:t>
+            </w:r>
+            <w:proofErr w:type="spellEnd"/>
+            <w:r>
+              <w:rPr>
+                <w:rFonts w:ascii="Calibri" w:eastAsia="Times New Roman" w:hAnsi="Calibri" w:cs="Calibri"/>
+                <w:color w:val="000000"/>
+                <w:lang w:eastAsia="de-DE"/>
+              </w:rPr>
+              <w:t>$</w:t>
             </w:r>
           </w:p>
         </w:tc>
@@ -25595,7 +26779,25 @@
                 <w:color w:val="000000"/>
                 <w:lang w:eastAsia="de-DE"/>
               </w:rPr>
-              <w:t>$SSLVorname$</w:t>
+              <w:t>$</w:t>
+            </w:r>
+            <w:proofErr w:type="spellStart"/>
+            <w:r>
+              <w:rPr>
+                <w:rFonts w:ascii="Calibri" w:eastAsia="Times New Roman" w:hAnsi="Calibri" w:cs="Calibri"/>
+                <w:color w:val="000000"/>
+                <w:lang w:eastAsia="de-DE"/>
+              </w:rPr>
+              <w:t>SSLVorname</w:t>
+            </w:r>
+            <w:proofErr w:type="spellEnd"/>
+            <w:r>
+              <w:rPr>
+                <w:rFonts w:ascii="Calibri" w:eastAsia="Times New Roman" w:hAnsi="Calibri" w:cs="Calibri"/>
+                <w:color w:val="000000"/>
+                <w:lang w:eastAsia="de-DE"/>
+              </w:rPr>
+              <w:t>$</w:t>
             </w:r>
           </w:p>
         </w:tc>
@@ -25729,7 +26931,25 @@
                 <w:color w:val="000000"/>
                 <w:lang w:eastAsia="de-DE"/>
               </w:rPr>
-              <w:t>$SSLVornameKurz$</w:t>
+              <w:t>$</w:t>
+            </w:r>
+            <w:proofErr w:type="spellStart"/>
+            <w:r>
+              <w:rPr>
+                <w:rFonts w:ascii="Calibri" w:eastAsia="Times New Roman" w:hAnsi="Calibri" w:cs="Calibri"/>
+                <w:color w:val="000000"/>
+                <w:lang w:eastAsia="de-DE"/>
+              </w:rPr>
+              <w:t>SSLVornameKurz</w:t>
+            </w:r>
+            <w:proofErr w:type="spellEnd"/>
+            <w:r>
+              <w:rPr>
+                <w:rFonts w:ascii="Calibri" w:eastAsia="Times New Roman" w:hAnsi="Calibri" w:cs="Calibri"/>
+                <w:color w:val="000000"/>
+                <w:lang w:eastAsia="de-DE"/>
+              </w:rPr>
+              <w:t>$</w:t>
             </w:r>
           </w:p>
         </w:tc>
@@ -25863,7 +27083,25 @@
                 <w:color w:val="000000"/>
                 <w:lang w:eastAsia="de-DE"/>
               </w:rPr>
-              <w:t>$SSLAmt$</w:t>
+              <w:t>$</w:t>
+            </w:r>
+            <w:proofErr w:type="spellStart"/>
+            <w:r>
+              <w:rPr>
+                <w:rFonts w:ascii="Calibri" w:eastAsia="Times New Roman" w:hAnsi="Calibri" w:cs="Calibri"/>
+                <w:color w:val="000000"/>
+                <w:lang w:eastAsia="de-DE"/>
+              </w:rPr>
+              <w:t>SSLAmt</w:t>
+            </w:r>
+            <w:proofErr w:type="spellEnd"/>
+            <w:r>
+              <w:rPr>
+                <w:rFonts w:ascii="Calibri" w:eastAsia="Times New Roman" w:hAnsi="Calibri" w:cs="Calibri"/>
+                <w:color w:val="000000"/>
+                <w:lang w:eastAsia="de-DE"/>
+              </w:rPr>
+              <w:t>$</w:t>
             </w:r>
           </w:p>
         </w:tc>
@@ -25997,7 +27235,25 @@
                 <w:color w:val="000000"/>
                 <w:lang w:eastAsia="de-DE"/>
               </w:rPr>
-              <w:t>$Herr SSLName$</w:t>
+              <w:t xml:space="preserve">$Herr </w:t>
+            </w:r>
+            <w:proofErr w:type="spellStart"/>
+            <w:r>
+              <w:rPr>
+                <w:rFonts w:ascii="Calibri" w:eastAsia="Times New Roman" w:hAnsi="Calibri" w:cs="Calibri"/>
+                <w:color w:val="000000"/>
+                <w:lang w:eastAsia="de-DE"/>
+              </w:rPr>
+              <w:t>SSLName</w:t>
+            </w:r>
+            <w:proofErr w:type="spellEnd"/>
+            <w:r>
+              <w:rPr>
+                <w:rFonts w:ascii="Calibri" w:eastAsia="Times New Roman" w:hAnsi="Calibri" w:cs="Calibri"/>
+                <w:color w:val="000000"/>
+                <w:lang w:eastAsia="de-DE"/>
+              </w:rPr>
+              <w:t>$</w:t>
             </w:r>
           </w:p>
         </w:tc>
@@ -26369,6 +27625,7 @@
               </w:rPr>
               <w:t>$</w:t>
             </w:r>
+            <w:proofErr w:type="spellStart"/>
             <w:r>
               <w:rPr>
                 <w:rFonts w:ascii="Calibri" w:eastAsia="Times New Roman" w:hAnsi="Calibri" w:cs="Calibri"/>
@@ -26377,6 +27634,7 @@
               </w:rPr>
               <w:t>Texteingabe|Titel</w:t>
             </w:r>
+            <w:proofErr w:type="spellEnd"/>
             <w:r>
               <w:rPr>
                 <w:rFonts w:ascii="Calibri" w:eastAsia="Times New Roman" w:hAnsi="Calibri" w:cs="Calibri"/>
@@ -26493,13 +27751,23 @@
               </w:rPr>
               <w:t>$</w:t>
             </w:r>
-            <w:r>
-              <w:rPr>
-                <w:rFonts w:ascii="Calibri" w:eastAsia="Times New Roman" w:hAnsi="Calibri" w:cs="Calibri"/>
-                <w:color w:val="000000"/>
-                <w:lang w:eastAsia="de-DE"/>
-              </w:rPr>
-              <w:t>Texteingabe|Titel|</w:t>
+            <w:proofErr w:type="spellStart"/>
+            <w:r>
+              <w:rPr>
+                <w:rFonts w:ascii="Calibri" w:eastAsia="Times New Roman" w:hAnsi="Calibri" w:cs="Calibri"/>
+                <w:color w:val="000000"/>
+                <w:lang w:eastAsia="de-DE"/>
+              </w:rPr>
+              <w:t>Texteingabe|Titel</w:t>
+            </w:r>
+            <w:proofErr w:type="spellEnd"/>
+            <w:r>
+              <w:rPr>
+                <w:rFonts w:ascii="Calibri" w:eastAsia="Times New Roman" w:hAnsi="Calibri" w:cs="Calibri"/>
+                <w:color w:val="000000"/>
+                <w:lang w:eastAsia="de-DE"/>
+              </w:rPr>
+              <w:t>|</w:t>
             </w:r>
             <w:r>
               <w:t xml:space="preserve"> Textvorschlag</w:t>
@@ -26595,7 +27863,16 @@
                 <w:lang w:eastAsia="de-DE"/>
               </w:rPr>
               <w:lastRenderedPageBreak/>
-              <w:t>$Datumsauswahl</w:t>
+              <w:t>$</w:t>
+            </w:r>
+            <w:proofErr w:type="spellStart"/>
+            <w:r>
+              <w:rPr>
+                <w:rFonts w:ascii="Calibri" w:eastAsia="Times New Roman" w:hAnsi="Calibri" w:cs="Calibri"/>
+                <w:color w:val="000000"/>
+                <w:lang w:eastAsia="de-DE"/>
+              </w:rPr>
+              <w:t>Datumsauswahl</w:t>
             </w:r>
             <w:r>
               <w:rPr>
@@ -26605,6 +27882,7 @@
               </w:rPr>
               <w:t>|Titel</w:t>
             </w:r>
+            <w:proofErr w:type="spellEnd"/>
             <w:r>
               <w:rPr>
                 <w:rFonts w:ascii="Calibri" w:eastAsia="Times New Roman" w:hAnsi="Calibri" w:cs="Calibri"/>
@@ -26695,7 +27973,16 @@
                 <w:color w:val="000000"/>
                 <w:lang w:eastAsia="de-DE"/>
               </w:rPr>
-              <w:t>$Datumsauswahl Langform</w:t>
+              <w:t xml:space="preserve">$Datumsauswahl </w:t>
+            </w:r>
+            <w:proofErr w:type="spellStart"/>
+            <w:r>
+              <w:rPr>
+                <w:rFonts w:ascii="Calibri" w:eastAsia="Times New Roman" w:hAnsi="Calibri" w:cs="Calibri"/>
+                <w:color w:val="000000"/>
+                <w:lang w:eastAsia="de-DE"/>
+              </w:rPr>
+              <w:t>Langform</w:t>
             </w:r>
             <w:r>
               <w:rPr>
@@ -26705,6 +27992,7 @@
               </w:rPr>
               <w:t>|Titel</w:t>
             </w:r>
+            <w:proofErr w:type="spellEnd"/>
             <w:r>
               <w:rPr>
                 <w:rFonts w:ascii="Calibri" w:eastAsia="Times New Roman" w:hAnsi="Calibri" w:cs="Calibri"/>
@@ -26759,6 +28047,104 @@
                 <w:lang w:eastAsia="de-DE"/>
               </w:rPr>
               <w:t>Es können beliebig viele Platzhalter verwendet werden. Für jeden unterschiedlichen Platzhalter erfolgt eine eigene Abfrage.</w:t>
+            </w:r>
+          </w:p>
+        </w:tc>
+      </w:tr>
+      <w:tr>
+        <w:trPr>
+          <w:cantSplit/>
+          <w:trHeight w:val="292"/>
+        </w:trPr>
+        <w:tc>
+          <w:tcPr>
+            <w:tcW w:w="3060" w:type="dxa"/>
+            <w:tcBorders>
+              <w:top w:val="single" w:sz="4" w:space="0" w:color="auto"/>
+              <w:left w:val="single" w:sz="4" w:space="0" w:color="auto"/>
+              <w:bottom w:val="single" w:sz="4" w:space="0" w:color="auto"/>
+              <w:right w:val="single" w:sz="4" w:space="0" w:color="auto"/>
+            </w:tcBorders>
+            <w:shd w:val="clear" w:color="auto" w:fill="auto"/>
+            <w:vAlign w:val="bottom"/>
+          </w:tcPr>
+          <w:p>
+            <w:pPr>
+              <w:spacing w:after="0" w:line="240" w:lineRule="auto"/>
+              <w:rPr>
+                <w:rFonts w:ascii="Calibri" w:eastAsia="Times New Roman" w:hAnsi="Calibri" w:cs="Calibri"/>
+                <w:color w:val="000000"/>
+                <w:lang w:eastAsia="de-DE"/>
+              </w:rPr>
+            </w:pPr>
+            <w:r>
+              <w:rPr>
+                <w:rFonts w:ascii="Calibri" w:eastAsia="Times New Roman" w:hAnsi="Calibri" w:cs="Calibri"/>
+                <w:color w:val="000000"/>
+                <w:lang w:eastAsia="de-DE"/>
+              </w:rPr>
+              <w:t>$Briefdatum$</w:t>
+            </w:r>
+          </w:p>
+        </w:tc>
+        <w:tc>
+          <w:tcPr>
+            <w:tcW w:w="7850" w:type="dxa"/>
+            <w:tcBorders>
+              <w:top w:val="single" w:sz="4" w:space="0" w:color="auto"/>
+              <w:left w:val="single" w:sz="4" w:space="0" w:color="auto"/>
+              <w:bottom w:val="single" w:sz="4" w:space="0" w:color="auto"/>
+              <w:right w:val="single" w:sz="4" w:space="0" w:color="auto"/>
+            </w:tcBorders>
+          </w:tcPr>
+          <w:p>
+            <w:pPr>
+              <w:spacing w:after="0" w:line="240" w:lineRule="auto"/>
+              <w:rPr>
+                <w:rFonts w:ascii="Calibri" w:eastAsia="Times New Roman" w:hAnsi="Calibri" w:cs="Calibri"/>
+                <w:color w:val="000000"/>
+                <w:lang w:eastAsia="de-DE"/>
+              </w:rPr>
+            </w:pPr>
+            <w:r>
+              <w:rPr>
+                <w:rFonts w:ascii="Calibri" w:eastAsia="Times New Roman" w:hAnsi="Calibri" w:cs="Calibri"/>
+                <w:color w:val="000000"/>
+                <w:lang w:eastAsia="de-DE"/>
+              </w:rPr>
+              <w:t xml:space="preserve">Der Platzhalter wird mit den Werten ersetzt, die im Datumsfeld des Briefkopfes eingetragen werden. </w:t>
+            </w:r>
+            <w:r>
+              <w:rPr>
+                <w:rFonts w:ascii="Calibri" w:eastAsia="Times New Roman" w:hAnsi="Calibri" w:cs="Calibri"/>
+                <w:color w:val="000000"/>
+                <w:lang w:eastAsia="de-DE"/>
+              </w:rPr>
+              <w:t>Dieses Datumsfeld wird normalerweise automatisch vom Serienbrief befüllt. Aber a</w:t>
+            </w:r>
+            <w:r>
+              <w:rPr>
+                <w:rFonts w:ascii="Calibri" w:eastAsia="Times New Roman" w:hAnsi="Calibri" w:cs="Calibri"/>
+                <w:color w:val="000000"/>
+                <w:lang w:eastAsia="de-DE"/>
+              </w:rPr>
+              <w:t xml:space="preserve">uch wenn dort </w:t>
+            </w:r>
+            <w:r>
+              <w:rPr>
+                <w:rFonts w:ascii="Calibri" w:eastAsia="Times New Roman" w:hAnsi="Calibri" w:cs="Calibri"/>
+                <w:color w:val="000000"/>
+                <w:lang w:eastAsia="de-DE"/>
+              </w:rPr>
+              <w:t>manuell</w:t>
+            </w:r>
+            <w:r>
+              <w:rPr>
+                <w:rFonts w:ascii="Calibri" w:eastAsia="Times New Roman" w:hAnsi="Calibri" w:cs="Calibri"/>
+                <w:color w:val="000000"/>
+                <w:lang w:eastAsia="de-DE"/>
+              </w:rPr>
+              <w:t xml:space="preserve"> Texte in der Form "Ort, den Datum", "Ort, der Datum", "Ort, Datum" oder "Datum" eingetragen werden, gelingt die Extraktion des Briefdatums.</w:t>
             </w:r>
           </w:p>
         </w:tc>
@@ -26848,7 +28234,25 @@
                 <w:color w:val="000000"/>
                 <w:lang w:eastAsia="de-DE"/>
               </w:rPr>
-              <w:t xml:space="preserve">Durch Verwendung von &amp;männliche Form%weibliche Form&amp; </w:t>
+              <w:t xml:space="preserve">Durch Verwendung von &amp;männliche </w:t>
+            </w:r>
+            <w:proofErr w:type="spellStart"/>
+            <w:r>
+              <w:rPr>
+                <w:rFonts w:ascii="Calibri" w:eastAsia="Times New Roman" w:hAnsi="Calibri" w:cs="Calibri"/>
+                <w:color w:val="000000"/>
+                <w:lang w:eastAsia="de-DE"/>
+              </w:rPr>
+              <w:t>Form%weibliche</w:t>
+            </w:r>
+            <w:proofErr w:type="spellEnd"/>
+            <w:r>
+              <w:rPr>
+                <w:rFonts w:ascii="Calibri" w:eastAsia="Times New Roman" w:hAnsi="Calibri" w:cs="Calibri"/>
+                <w:color w:val="000000"/>
+                <w:lang w:eastAsia="de-DE"/>
+              </w:rPr>
+              <w:t xml:space="preserve"> Form&amp; </w:t>
             </w:r>
             <w:r>
               <w:rPr>
@@ -26926,43 +28330,97 @@
                 <w:color w:val="000000"/>
                 <w:lang w:eastAsia="de-DE"/>
               </w:rPr>
-              <w:t>&amp;Klassensprecher%Klassensprecherin&amp;</w:t>
-            </w:r>
-          </w:p>
-          <w:p>
-            <w:pPr>
-              <w:spacing w:after="0" w:line="240" w:lineRule="auto"/>
-              <w:rPr>
-                <w:rFonts w:ascii="Calibri" w:eastAsia="Times New Roman" w:hAnsi="Calibri" w:cs="Calibri"/>
-                <w:color w:val="000000"/>
-                <w:lang w:eastAsia="de-DE"/>
-              </w:rPr>
-            </w:pPr>
-            <w:r>
-              <w:rPr>
-                <w:rFonts w:ascii="Calibri" w:eastAsia="Times New Roman" w:hAnsi="Calibri" w:cs="Calibri"/>
-                <w:color w:val="000000"/>
-                <w:lang w:eastAsia="de-DE"/>
-              </w:rPr>
-              <w:t>&amp;Klassenbuchführer%Klassenbuchführerin&amp;</w:t>
-            </w:r>
-          </w:p>
-          <w:p>
-            <w:pPr>
-              <w:spacing w:after="0" w:line="240" w:lineRule="auto"/>
-              <w:rPr>
-                <w:rFonts w:ascii="Calibri" w:eastAsia="Times New Roman" w:hAnsi="Calibri" w:cs="Calibri"/>
-                <w:color w:val="000000"/>
-                <w:lang w:eastAsia="de-DE"/>
-              </w:rPr>
-            </w:pPr>
-            <w:r>
-              <w:rPr>
-                <w:rFonts w:ascii="Calibri" w:eastAsia="Times New Roman" w:hAnsi="Calibri" w:cs="Calibri"/>
-                <w:color w:val="000000"/>
-                <w:lang w:eastAsia="de-DE"/>
-              </w:rPr>
-              <w:t>&amp;der Junge%das Mädchen&amp;</w:t>
+              <w:t>&amp;</w:t>
+            </w:r>
+            <w:proofErr w:type="spellStart"/>
+            <w:r>
+              <w:rPr>
+                <w:rFonts w:ascii="Calibri" w:eastAsia="Times New Roman" w:hAnsi="Calibri" w:cs="Calibri"/>
+                <w:color w:val="000000"/>
+                <w:lang w:eastAsia="de-DE"/>
+              </w:rPr>
+              <w:t>Klassensprecher%Klassensprecherin</w:t>
+            </w:r>
+            <w:proofErr w:type="spellEnd"/>
+            <w:r>
+              <w:rPr>
+                <w:rFonts w:ascii="Calibri" w:eastAsia="Times New Roman" w:hAnsi="Calibri" w:cs="Calibri"/>
+                <w:color w:val="000000"/>
+                <w:lang w:eastAsia="de-DE"/>
+              </w:rPr>
+              <w:t>&amp;</w:t>
+            </w:r>
+          </w:p>
+          <w:p>
+            <w:pPr>
+              <w:spacing w:after="0" w:line="240" w:lineRule="auto"/>
+              <w:rPr>
+                <w:rFonts w:ascii="Calibri" w:eastAsia="Times New Roman" w:hAnsi="Calibri" w:cs="Calibri"/>
+                <w:color w:val="000000"/>
+                <w:lang w:eastAsia="de-DE"/>
+              </w:rPr>
+            </w:pPr>
+            <w:r>
+              <w:rPr>
+                <w:rFonts w:ascii="Calibri" w:eastAsia="Times New Roman" w:hAnsi="Calibri" w:cs="Calibri"/>
+                <w:color w:val="000000"/>
+                <w:lang w:eastAsia="de-DE"/>
+              </w:rPr>
+              <w:t>&amp;</w:t>
+            </w:r>
+            <w:proofErr w:type="spellStart"/>
+            <w:r>
+              <w:rPr>
+                <w:rFonts w:ascii="Calibri" w:eastAsia="Times New Roman" w:hAnsi="Calibri" w:cs="Calibri"/>
+                <w:color w:val="000000"/>
+                <w:lang w:eastAsia="de-DE"/>
+              </w:rPr>
+              <w:t>Klassenbuchführer%Klassenbuchführerin</w:t>
+            </w:r>
+            <w:proofErr w:type="spellEnd"/>
+            <w:r>
+              <w:rPr>
+                <w:rFonts w:ascii="Calibri" w:eastAsia="Times New Roman" w:hAnsi="Calibri" w:cs="Calibri"/>
+                <w:color w:val="000000"/>
+                <w:lang w:eastAsia="de-DE"/>
+              </w:rPr>
+              <w:t>&amp;</w:t>
+            </w:r>
+          </w:p>
+          <w:p>
+            <w:pPr>
+              <w:spacing w:after="0" w:line="240" w:lineRule="auto"/>
+              <w:rPr>
+                <w:rFonts w:ascii="Calibri" w:eastAsia="Times New Roman" w:hAnsi="Calibri" w:cs="Calibri"/>
+                <w:color w:val="000000"/>
+                <w:lang w:eastAsia="de-DE"/>
+              </w:rPr>
+            </w:pPr>
+            <w:r>
+              <w:rPr>
+                <w:rFonts w:ascii="Calibri" w:eastAsia="Times New Roman" w:hAnsi="Calibri" w:cs="Calibri"/>
+                <w:color w:val="000000"/>
+                <w:lang w:eastAsia="de-DE"/>
+              </w:rPr>
+              <w:t xml:space="preserve">&amp;der </w:t>
+            </w:r>
+            <w:proofErr w:type="spellStart"/>
+            <w:r>
+              <w:rPr>
+                <w:rFonts w:ascii="Calibri" w:eastAsia="Times New Roman" w:hAnsi="Calibri" w:cs="Calibri"/>
+                <w:color w:val="000000"/>
+                <w:lang w:eastAsia="de-DE"/>
+              </w:rPr>
+              <w:t>Junge%das</w:t>
+            </w:r>
+            <w:proofErr w:type="spellEnd"/>
+            <w:r>
+              <w:rPr>
+                <w:rFonts w:ascii="Calibri" w:eastAsia="Times New Roman" w:hAnsi="Calibri" w:cs="Calibri"/>
+                <w:color w:val="000000"/>
+                <w:lang w:eastAsia="de-DE"/>
+              </w:rPr>
+              <w:t xml:space="preserve"> Mädchen&amp;</w:t>
             </w:r>
           </w:p>
         </w:tc>
@@ -27013,7 +28471,7 @@
           <w:sz w:val="24"/>
           <w:szCs w:val="24"/>
         </w:rPr>
-        <w:t>0</w:t>
+        <w:t>01</w:t>
       </w:r>
       <w:r>
         <w:rPr>
@@ -27022,7 +28480,7 @@
           <w:sz w:val="24"/>
           <w:szCs w:val="24"/>
         </w:rPr>
-        <w:t>9</w:t>
+        <w:t>.</w:t>
       </w:r>
       <w:r>
         <w:rPr>
@@ -27031,7 +28489,16 @@
           <w:sz w:val="24"/>
           <w:szCs w:val="24"/>
         </w:rPr>
-        <w:t>.05.2023</w:t>
+        <w:t>01</w:t>
+      </w:r>
+      <w:r>
+        <w:rPr>
+          <w:b/>
+          <w:bCs/>
+          <w:sz w:val="24"/>
+          <w:szCs w:val="24"/>
+        </w:rPr>
+        <w:t>.2023</w:t>
       </w:r>
     </w:p>
     <w:p>
@@ -27052,7 +28519,10 @@
         <w:spacing w:after="160" w:line="259" w:lineRule="auto"/>
       </w:pPr>
       <w:r>
-        <w:t>Verbesserungen im Code für eine einfachere zukünftige Fehlersuche und einfachere Änderungen (keine Auswirkungen auf die Reportfunktionalität)</w:t>
+        <w:t xml:space="preserve">Der Platzhalter $Briefdatum$ wurde wieder implementiert, da er für die Warnbriefe benötigt wird. </w:t>
+      </w:r>
+      <w:r>
+        <w:t>Der Platzhalter wird mit den Werten ersetzt, die im Datumsfeld des Briefkopfes eingetragen werden. Dieses Datumsfeld wird normalerweise automatisch vom Serienbrief befüllt. Aber auch wenn dort manuell Texte in der Form "Ort, den Datum", "Ort, der Datum", "Ort, Datum" oder "Datum" eingetragen werden, gelingt die Extraktion des Briefdatums.</w:t>
       </w:r>
     </w:p>
     <w:p>
@@ -27074,7 +28544,25 @@
           <w:sz w:val="24"/>
           <w:szCs w:val="24"/>
         </w:rPr>
-        <w:t>08.05.2023</w:t>
+        <w:t>0</w:t>
+      </w:r>
+      <w:r>
+        <w:rPr>
+          <w:b/>
+          <w:bCs/>
+          <w:sz w:val="24"/>
+          <w:szCs w:val="24"/>
+        </w:rPr>
+        <w:t>9</w:t>
+      </w:r>
+      <w:r>
+        <w:rPr>
+          <w:b/>
+          <w:bCs/>
+          <w:sz w:val="24"/>
+          <w:szCs w:val="24"/>
+        </w:rPr>
+        <w:t>.05.2023</w:t>
       </w:r>
     </w:p>
     <w:p>
@@ -27090,252 +28578,12 @@
         <w:pStyle w:val="Listenabsatz"/>
         <w:numPr>
           <w:ilvl w:val="0"/>
-          <w:numId w:val="9"/>
+          <w:numId w:val="12"/>
         </w:numPr>
         <w:spacing w:after="160" w:line="259" w:lineRule="auto"/>
       </w:pPr>
       <w:r>
-        <w:t>Der Code wurde umfangreicher überarbeitet. Das Ersetzen der Platzhalter erfolgt nun in zwei Schritten. Im ersten Schritt werden Platzhalter ersetzt, welche bei allen Serienbriefen identisch sind. Der so vorbereitete Brief dient in der Folge als Vorlage für die restlichen Ersetzungen, welche Schülerweise erfolgen müssen.</w:t>
-      </w:r>
-    </w:p>
-    <w:p>
-      <w:pPr>
-        <w:pStyle w:val="Listenabsatz"/>
-        <w:numPr>
-          <w:ilvl w:val="0"/>
-          <w:numId w:val="9"/>
-        </w:numPr>
-        <w:spacing w:after="160" w:line="259" w:lineRule="auto"/>
-      </w:pPr>
-      <w:r>
-        <w:t xml:space="preserve">Der Parameter 'BriefdatumAbfrage' wurde entfernt. Die Abfrage eines </w:t>
-      </w:r>
-      <w:r>
-        <w:t>B</w:t>
-      </w:r>
-      <w:r>
-        <w:t>riefdatums wird nun über den Eintrag im Datumsfeld gesteuert.</w:t>
-      </w:r>
-    </w:p>
-    <w:p>
-      <w:pPr>
-        <w:pStyle w:val="Listenabsatz"/>
-        <w:numPr>
-          <w:ilvl w:val="1"/>
-          <w:numId w:val="9"/>
-        </w:numPr>
-        <w:spacing w:after="160" w:line="259" w:lineRule="auto"/>
-      </w:pPr>
-      <w:r>
-        <w:t>Ort, Datum: Als Datum wird das Tagesdatum des Systems gesetzt</w:t>
-      </w:r>
-    </w:p>
-    <w:p>
-      <w:pPr>
-        <w:pStyle w:val="Listenabsatz"/>
-        <w:numPr>
-          <w:ilvl w:val="1"/>
-          <w:numId w:val="9"/>
-        </w:numPr>
-        <w:spacing w:after="160" w:line="259" w:lineRule="auto"/>
-      </w:pPr>
-      <w:r>
-        <w:t>Ort, Datumsauswahl: Über eine Datumsauswahl kann das Briefdatum gewählt werden</w:t>
-      </w:r>
-    </w:p>
-    <w:p>
-      <w:pPr>
-        <w:pStyle w:val="Listenabsatz"/>
-        <w:numPr>
-          <w:ilvl w:val="1"/>
-          <w:numId w:val="9"/>
-        </w:numPr>
-        <w:spacing w:after="160" w:line="259" w:lineRule="auto"/>
-      </w:pPr>
-      <w:r>
-        <w:t>manueller Eintrag: ein manueller Eintrag, der von den vorhergehenden Optionen abweicht, wird unverändert übernommen</w:t>
-      </w:r>
-    </w:p>
-    <w:p>
-      <w:pPr>
-        <w:pStyle w:val="Listenabsatz"/>
-        <w:numPr>
-          <w:ilvl w:val="0"/>
-          <w:numId w:val="9"/>
-        </w:numPr>
-        <w:spacing w:after="160" w:line="259" w:lineRule="auto"/>
-      </w:pPr>
-      <w:r>
-        <w:t xml:space="preserve">Der Platzhalter </w:t>
-      </w:r>
-      <w:r>
-        <w:t>$Briefdatum$</w:t>
-      </w:r>
-      <w:r>
-        <w:t xml:space="preserve"> wird nicht mehr ersetzt/unterstützt, da er im Brieftext keinen Sinn ergibt.</w:t>
-      </w:r>
-    </w:p>
-    <w:p>
-      <w:pPr>
-        <w:pStyle w:val="Listenabsatz"/>
-        <w:numPr>
-          <w:ilvl w:val="0"/>
-          <w:numId w:val="9"/>
-        </w:numPr>
-        <w:spacing w:after="160" w:line="259" w:lineRule="auto"/>
-      </w:pPr>
-      <w:r>
-        <w:t xml:space="preserve">Der Parameter 'BLstattSTL' wurde entfernt. </w:t>
-      </w:r>
-      <w:r>
-        <w:t>In der gymnasialen Oberstufe werden nun immer die Begriffe 'Beratungslehrer/Beratungslehrerin/Beratungslehrkraft' verwendet, da dies nach APO-GOSt die offizielle Bezeichnung ist. In der Oberstufe an Berufskollegs werden nun immer die Begriffe 'Jahrgangsstufenleiter/Jahrgangsstufenleiterin/Jahrgangsstufenleitung' verwendet, da dies nach APO-BK die offizielle Bezeichnung ist.</w:t>
-      </w:r>
-    </w:p>
-    <w:p>
-      <w:pPr>
-        <w:pStyle w:val="Listenabsatz"/>
-        <w:numPr>
-          <w:ilvl w:val="0"/>
-          <w:numId w:val="9"/>
-        </w:numPr>
-        <w:spacing w:after="160" w:line="259" w:lineRule="auto"/>
-      </w:pPr>
-      <w:r>
-        <w:t xml:space="preserve">Die Platzhalter </w:t>
-      </w:r>
-      <w:r>
-        <w:t>$Datumsauswahl$, $Datumsauswahl2$, $Datumsauswahl3$, $Datumsauswahl Langform$, $Datumsauswahl Langform2$, $Datumsauswahl Langform3$, $Eingabetext$, $Eingabetext2$, $Eingabetext3$</w:t>
-      </w:r>
-      <w:r>
-        <w:t xml:space="preserve"> werden nicht mehr ersetzt/unterstützt. Briefvorlagen mit diesen Platzhaltern müssen angepasst werden.</w:t>
-      </w:r>
-      <w:r>
-        <w:t xml:space="preserve"> Hierzu stehen neue, flexiblere Platzhalter zur Verfügung</w:t>
-      </w:r>
-    </w:p>
-    <w:p>
-      <w:pPr>
-        <w:pStyle w:val="Listenabsatz"/>
-        <w:numPr>
-          <w:ilvl w:val="0"/>
-          <w:numId w:val="9"/>
-        </w:numPr>
-        <w:spacing w:after="160" w:line="259" w:lineRule="auto"/>
-      </w:pPr>
-      <w:r>
-        <w:t xml:space="preserve">Es können nun beliebig viele Platzhalter zur Texteingabe und Datumsauswahl verwendet werden. </w:t>
-      </w:r>
-      <w:r>
-        <w:t xml:space="preserve">Der Platzhalter für die Texteingabe besteht aus dem Signalwort 'Texteingabe', einem Titel für das Eingabefenster und optional aus einem </w:t>
-      </w:r>
-      <w:r>
-        <w:t>Textvorschlag</w:t>
-      </w:r>
-      <w:r>
-        <w:t xml:space="preserve">. Der Platzhalter </w:t>
-      </w:r>
-      <w:r>
-        <w:t>beginnt</w:t>
-      </w:r>
-      <w:r>
-        <w:t xml:space="preserve"> und </w:t>
-      </w:r>
-      <w:r>
-        <w:t>e</w:t>
-      </w:r>
-      <w:r>
-        <w:t xml:space="preserve">ndet wie gewohnt mit dem Dollarzeichen, während </w:t>
-      </w:r>
-      <w:r>
-        <w:t>Signalwort, Titel und Textvorschlag durch ein Pipe-Zeichen | (AltGr+&lt;) voneinander getrennt werden. Der Platzhalter für die Datumsauswahl besteht aus dem Signalwort 'Datumsauswahl' oder 'Datumsauswahl Langform' und einem Titel für das Eingabefenster.</w:t>
-      </w:r>
-    </w:p>
-    <w:p>
-      <w:pPr>
-        <w:pStyle w:val="Listenabsatz"/>
-        <w:spacing w:after="160" w:line="259" w:lineRule="auto"/>
-      </w:pPr>
-    </w:p>
-    <w:p>
-      <w:pPr>
-        <w:pStyle w:val="Listenabsatz"/>
-        <w:spacing w:after="160" w:line="259" w:lineRule="auto"/>
-      </w:pPr>
-      <w:r>
-        <w:t>Beispiel:</w:t>
-      </w:r>
-    </w:p>
-    <w:p>
-      <w:pPr>
-        <w:pStyle w:val="Listenabsatz"/>
-        <w:spacing w:after="160" w:line="259" w:lineRule="auto"/>
-      </w:pPr>
-      <w:r>
-        <w:t xml:space="preserve">$Texteingabe|Dies ist der Titeltext|Dies ist der </w:t>
-      </w:r>
-      <w:r>
-        <w:t>Textvorschlag</w:t>
-      </w:r>
-      <w:r>
-        <w:t>$</w:t>
-      </w:r>
-    </w:p>
-    <w:p>
-      <w:pPr>
-        <w:pStyle w:val="Listenabsatz"/>
-        <w:spacing w:after="160" w:line="259" w:lineRule="auto"/>
-      </w:pPr>
-      <w:r>
-        <w:t>$Texteingabe|Dies ist der Titeltext$</w:t>
-      </w:r>
-    </w:p>
-    <w:p>
-      <w:pPr>
-        <w:pStyle w:val="Listenabsatz"/>
-        <w:spacing w:after="160" w:line="259" w:lineRule="auto"/>
-      </w:pPr>
-      <w:r>
-        <w:t>$Datumsauswahl|Dies ist der Titeltext$</w:t>
-      </w:r>
-    </w:p>
-    <w:p>
-      <w:pPr>
-        <w:pStyle w:val="Listenabsatz"/>
-        <w:spacing w:after="160" w:line="259" w:lineRule="auto"/>
-      </w:pPr>
-      <w:r>
-        <w:t>$Datumsauswahl Langform|Dies ist der Titeltext$</w:t>
-      </w:r>
-    </w:p>
-    <w:p>
-      <w:pPr>
-        <w:pStyle w:val="Listenabsatz"/>
-        <w:spacing w:after="160" w:line="259" w:lineRule="auto"/>
-      </w:pPr>
-    </w:p>
-    <w:p>
-      <w:pPr>
-        <w:pStyle w:val="Listenabsatz"/>
-        <w:spacing w:after="160" w:line="259" w:lineRule="auto"/>
-      </w:pPr>
-      <w:r>
-        <w:lastRenderedPageBreak/>
-        <w:t>Wenn im Brieftext mehrere identische Platzhalter für die Texteingabe oder Datumsauswahl vorkommen, erfolgt nur ein einzelnes Abfragefenster. Beide Platzhalter werden identisch ersetzt. Solange sich die Platzhalter</w:t>
-      </w:r>
-      <w:r>
-        <w:t xml:space="preserve"> voneinander unterscheiden, erfolgt für jeden einzelnen eine Eingabeaufforderung.</w:t>
-      </w:r>
-      <w:r>
-        <w:t xml:space="preserve"> Die obigen Beispiele unterscheiden sich alle voneinander, so dass für jeden einzelnen eine Eingabeaufforderung erscheinen würde.</w:t>
-      </w:r>
-    </w:p>
-    <w:p>
-      <w:pPr>
-        <w:pStyle w:val="Listenabsatz"/>
-        <w:spacing w:after="160" w:line="259" w:lineRule="auto"/>
-      </w:pPr>
-      <w:r>
-        <w:t>Wenn für volljährige Schülerinnen und Schüler ein zweites rtf-Dokument geladen wird, so erfolgt für diese Platzhalter keine erneute Abfrage, jedoch werden diese ersetzt, sofern die Platzhalter identisch zu denen im ersten Dokument sind. Das zweite Dokument für volljährige Schülerinnen und Schüler kann also alle Platzhalter des ersten Dokuments enthalten, darf aber keine weiteren Platzhalter darüber hinaus verwenden, da diese nicht ersetzt werden.</w:t>
+        <w:t>Verbesserungen im Code für eine einfachere zukünftige Fehlersuche und einfachere Änderungen (keine Auswirkungen auf die Reportfunktionalität)</w:t>
       </w:r>
     </w:p>
     <w:p>
@@ -27357,7 +28605,7 @@
           <w:sz w:val="24"/>
           <w:szCs w:val="24"/>
         </w:rPr>
-        <w:t>23.03.2023</w:t>
+        <w:t>08.05.2023</w:t>
       </w:r>
     </w:p>
     <w:p>
@@ -27365,7 +28613,7 @@
         <w:spacing w:after="160" w:line="259" w:lineRule="auto"/>
       </w:pPr>
       <w:r>
-        <w:t>Mahnbrief</w:t>
+        <w:t>Alle Serienbriefe</w:t>
       </w:r>
     </w:p>
     <w:p>
@@ -27378,7 +28626,322 @@
         <w:spacing w:after="160" w:line="259" w:lineRule="auto"/>
       </w:pPr>
       <w:r>
-        <w:t>Im Code des Mahnbriefes fehlten in einer Abfrage zwei Klammern. Die fehlenden Klammern konnten dazu führen, dass im zweiten Halbjahr gemahnte Fächer des ersten Halbjahres aufgelistet wurden, wenn ein abwegiges Mahndatum gesetzt wurde.</w:t>
+        <w:t>Der Code wurde umfangreicher überarbeitet. Das Ersetzen der Platzhalter erfolgt nun in zwei Schritten. Im ersten Schritt werden Platzhalter ersetzt, welche bei allen Serienbriefen identisch sind. Der so vorbereitete Brief dient in der Folge als Vorlage für die restlichen Ersetzungen, welche Schülerweise erfolgen müssen.</w:t>
+      </w:r>
+    </w:p>
+    <w:p>
+      <w:pPr>
+        <w:pStyle w:val="Listenabsatz"/>
+        <w:numPr>
+          <w:ilvl w:val="0"/>
+          <w:numId w:val="9"/>
+        </w:numPr>
+        <w:spacing w:after="160" w:line="259" w:lineRule="auto"/>
+      </w:pPr>
+      <w:r>
+        <w:t>Der Parameter '</w:t>
+      </w:r>
+      <w:proofErr w:type="spellStart"/>
+      <w:r>
+        <w:t>BriefdatumAbfrage</w:t>
+      </w:r>
+      <w:proofErr w:type="spellEnd"/>
+      <w:r>
+        <w:t xml:space="preserve">' wurde entfernt. Die Abfrage eines </w:t>
+      </w:r>
+      <w:r>
+        <w:t>B</w:t>
+      </w:r>
+      <w:r>
+        <w:t>riefdatums wird nun über den Eintrag im Datumsfeld gesteuert.</w:t>
+      </w:r>
+    </w:p>
+    <w:p>
+      <w:pPr>
+        <w:pStyle w:val="Listenabsatz"/>
+        <w:numPr>
+          <w:ilvl w:val="1"/>
+          <w:numId w:val="9"/>
+        </w:numPr>
+        <w:spacing w:after="160" w:line="259" w:lineRule="auto"/>
+      </w:pPr>
+      <w:r>
+        <w:t>Ort, Datum: Als Datum wird das Tagesdatum des Systems gesetzt</w:t>
+      </w:r>
+    </w:p>
+    <w:p>
+      <w:pPr>
+        <w:pStyle w:val="Listenabsatz"/>
+        <w:numPr>
+          <w:ilvl w:val="1"/>
+          <w:numId w:val="9"/>
+        </w:numPr>
+        <w:spacing w:after="160" w:line="259" w:lineRule="auto"/>
+      </w:pPr>
+      <w:r>
+        <w:t>Ort, Datumsauswahl: Über eine Datumsauswahl kann das Briefdatum gewählt werden</w:t>
+      </w:r>
+    </w:p>
+    <w:p>
+      <w:pPr>
+        <w:pStyle w:val="Listenabsatz"/>
+        <w:numPr>
+          <w:ilvl w:val="1"/>
+          <w:numId w:val="9"/>
+        </w:numPr>
+        <w:spacing w:after="160" w:line="259" w:lineRule="auto"/>
+      </w:pPr>
+      <w:r>
+        <w:t>manueller Eintrag: ein manueller Eintrag, der von den vorhergehenden Optionen abweicht, wird unverändert übernommen</w:t>
+      </w:r>
+    </w:p>
+    <w:p>
+      <w:pPr>
+        <w:pStyle w:val="Listenabsatz"/>
+        <w:numPr>
+          <w:ilvl w:val="0"/>
+          <w:numId w:val="9"/>
+        </w:numPr>
+        <w:spacing w:after="160" w:line="259" w:lineRule="auto"/>
+      </w:pPr>
+      <w:r>
+        <w:t xml:space="preserve">Der Platzhalter </w:t>
+      </w:r>
+      <w:r>
+        <w:t>$Briefdatum$</w:t>
+      </w:r>
+      <w:r>
+        <w:t xml:space="preserve"> wird nicht mehr ersetzt/unterstützt, da er im Brieftext keinen Sinn ergibt.</w:t>
+      </w:r>
+    </w:p>
+    <w:p>
+      <w:pPr>
+        <w:pStyle w:val="Listenabsatz"/>
+        <w:numPr>
+          <w:ilvl w:val="0"/>
+          <w:numId w:val="9"/>
+        </w:numPr>
+        <w:spacing w:after="160" w:line="259" w:lineRule="auto"/>
+      </w:pPr>
+      <w:r>
+        <w:t>Der Parameter '</w:t>
+      </w:r>
+      <w:proofErr w:type="spellStart"/>
+      <w:r>
+        <w:t>BLstattSTL</w:t>
+      </w:r>
+      <w:proofErr w:type="spellEnd"/>
+      <w:r>
+        <w:t xml:space="preserve">' wurde entfernt. </w:t>
+      </w:r>
+      <w:r>
+        <w:t>In der gymnasialen Oberstufe werden nun immer die Begriffe 'Beratungslehrer/Beratungslehrerin/Beratungslehrkraft' verwendet, da dies nach APO-GOSt die offizielle Bezeichnung ist. In der Oberstufe an Berufskollegs werden nun immer die Begriffe 'Jahrgangsstufenleiter/Jahrgangsstufenleiterin/Jahrgangsstufenleitung' verwendet, da dies nach APO-BK die offizielle Bezeichnung ist.</w:t>
+      </w:r>
+    </w:p>
+    <w:p>
+      <w:pPr>
+        <w:pStyle w:val="Listenabsatz"/>
+        <w:numPr>
+          <w:ilvl w:val="0"/>
+          <w:numId w:val="9"/>
+        </w:numPr>
+        <w:spacing w:after="160" w:line="259" w:lineRule="auto"/>
+      </w:pPr>
+      <w:r>
+        <w:t xml:space="preserve">Die Platzhalter </w:t>
+      </w:r>
+      <w:r>
+        <w:t>$Datumsauswahl$, $Datumsauswahl2$, $Datumsauswahl3$, $Datumsauswahl Langform$, $Datumsauswahl Langform2$, $Datumsauswahl Langform3$, $Eingabetext$, $Eingabetext2$, $Eingabetext3$</w:t>
+      </w:r>
+      <w:r>
+        <w:t xml:space="preserve"> werden nicht mehr ersetzt/unterstützt. Briefvorlagen mit diesen Platzhaltern müssen angepasst werden.</w:t>
+      </w:r>
+      <w:r>
+        <w:t xml:space="preserve"> Hierzu stehen neue, flexiblere Platzhalter zur Verfügung</w:t>
+      </w:r>
+    </w:p>
+    <w:p>
+      <w:pPr>
+        <w:pStyle w:val="Listenabsatz"/>
+        <w:numPr>
+          <w:ilvl w:val="0"/>
+          <w:numId w:val="9"/>
+        </w:numPr>
+        <w:spacing w:after="160" w:line="259" w:lineRule="auto"/>
+      </w:pPr>
+      <w:r>
+        <w:t xml:space="preserve">Es können nun beliebig viele Platzhalter zur Texteingabe und Datumsauswahl verwendet werden. </w:t>
+      </w:r>
+      <w:r>
+        <w:t xml:space="preserve">Der Platzhalter für die Texteingabe besteht aus dem Signalwort 'Texteingabe', einem Titel für das Eingabefenster und optional aus einem </w:t>
+      </w:r>
+      <w:r>
+        <w:t>Textvorschlag</w:t>
+      </w:r>
+      <w:r>
+        <w:t xml:space="preserve">. Der Platzhalter </w:t>
+      </w:r>
+      <w:r>
+        <w:t>beginnt</w:t>
+      </w:r>
+      <w:r>
+        <w:t xml:space="preserve"> und </w:t>
+      </w:r>
+      <w:r>
+        <w:t>e</w:t>
+      </w:r>
+      <w:r>
+        <w:t xml:space="preserve">ndet wie gewohnt mit dem Dollarzeichen, während </w:t>
+      </w:r>
+      <w:r>
+        <w:t>Signalwort, Titel und Textvorschlag durch ein Pipe-Zeichen | (</w:t>
+      </w:r>
+      <w:proofErr w:type="spellStart"/>
+      <w:r>
+        <w:t>AltGr</w:t>
+      </w:r>
+      <w:proofErr w:type="spellEnd"/>
+      <w:r>
+        <w:t xml:space="preserve">+&lt;) voneinander getrennt werden. Der Platzhalter für die </w:t>
+      </w:r>
+      <w:r>
+        <w:lastRenderedPageBreak/>
+        <w:t>Datumsauswahl besteht aus dem Signalwort 'Datumsauswahl' oder 'Datumsauswahl Langform' und einem Titel für das Eingabefenster.</w:t>
+      </w:r>
+    </w:p>
+    <w:p>
+      <w:pPr>
+        <w:pStyle w:val="Listenabsatz"/>
+        <w:spacing w:after="160" w:line="259" w:lineRule="auto"/>
+      </w:pPr>
+    </w:p>
+    <w:p>
+      <w:pPr>
+        <w:pStyle w:val="Listenabsatz"/>
+        <w:spacing w:after="160" w:line="259" w:lineRule="auto"/>
+      </w:pPr>
+      <w:r>
+        <w:t>Beispiel:</w:t>
+      </w:r>
+    </w:p>
+    <w:p>
+      <w:pPr>
+        <w:pStyle w:val="Listenabsatz"/>
+        <w:spacing w:after="160" w:line="259" w:lineRule="auto"/>
+      </w:pPr>
+      <w:r>
+        <w:t>$</w:t>
+      </w:r>
+      <w:proofErr w:type="spellStart"/>
+      <w:r>
+        <w:t>Texteingabe|Dies</w:t>
+      </w:r>
+      <w:proofErr w:type="spellEnd"/>
+      <w:r>
+        <w:t xml:space="preserve"> ist der </w:t>
+      </w:r>
+      <w:proofErr w:type="spellStart"/>
+      <w:r>
+        <w:t>Titeltext|Dies</w:t>
+      </w:r>
+      <w:proofErr w:type="spellEnd"/>
+      <w:r>
+        <w:t xml:space="preserve"> ist der </w:t>
+      </w:r>
+      <w:r>
+        <w:t>Textvorschlag</w:t>
+      </w:r>
+      <w:r>
+        <w:t>$</w:t>
+      </w:r>
+    </w:p>
+    <w:p>
+      <w:pPr>
+        <w:pStyle w:val="Listenabsatz"/>
+        <w:spacing w:after="160" w:line="259" w:lineRule="auto"/>
+      </w:pPr>
+      <w:r>
+        <w:t>$</w:t>
+      </w:r>
+      <w:proofErr w:type="spellStart"/>
+      <w:r>
+        <w:t>Texteingabe|Dies</w:t>
+      </w:r>
+      <w:proofErr w:type="spellEnd"/>
+      <w:r>
+        <w:t xml:space="preserve"> ist der Titeltext$</w:t>
+      </w:r>
+    </w:p>
+    <w:p>
+      <w:pPr>
+        <w:pStyle w:val="Listenabsatz"/>
+        <w:spacing w:after="160" w:line="259" w:lineRule="auto"/>
+      </w:pPr>
+      <w:r>
+        <w:t>$</w:t>
+      </w:r>
+      <w:proofErr w:type="spellStart"/>
+      <w:r>
+        <w:t>Datumsauswahl|Dies</w:t>
+      </w:r>
+      <w:proofErr w:type="spellEnd"/>
+      <w:r>
+        <w:t xml:space="preserve"> ist der Titeltext$</w:t>
+      </w:r>
+    </w:p>
+    <w:p>
+      <w:pPr>
+        <w:pStyle w:val="Listenabsatz"/>
+        <w:spacing w:after="160" w:line="259" w:lineRule="auto"/>
+      </w:pPr>
+      <w:r>
+        <w:t xml:space="preserve">$Datumsauswahl </w:t>
+      </w:r>
+      <w:proofErr w:type="spellStart"/>
+      <w:r>
+        <w:t>Langform|Dies</w:t>
+      </w:r>
+      <w:proofErr w:type="spellEnd"/>
+      <w:r>
+        <w:t xml:space="preserve"> ist der Titeltext$</w:t>
+      </w:r>
+    </w:p>
+    <w:p>
+      <w:pPr>
+        <w:pStyle w:val="Listenabsatz"/>
+        <w:spacing w:after="160" w:line="259" w:lineRule="auto"/>
+      </w:pPr>
+    </w:p>
+    <w:p>
+      <w:pPr>
+        <w:pStyle w:val="Listenabsatz"/>
+        <w:spacing w:after="160" w:line="259" w:lineRule="auto"/>
+      </w:pPr>
+      <w:r>
+        <w:t>Wenn im Brieftext mehrere identische Platzhalter für die Texteingabe oder Datumsauswahl vorkommen, erfolgt nur ein einzelnes Abfragefenster. Beide Platzhalter werden identisch ersetzt. Solange sich die Platzhalter</w:t>
+      </w:r>
+      <w:r>
+        <w:t xml:space="preserve"> voneinander unterscheiden, erfolgt für jeden einzelnen eine Eingabeaufforderung.</w:t>
+      </w:r>
+      <w:r>
+        <w:t xml:space="preserve"> Die obigen Beispiele unterscheiden sich alle voneinander, so dass für jeden einzelnen eine Eingabeaufforderung erscheinen würde.</w:t>
+      </w:r>
+    </w:p>
+    <w:p>
+      <w:pPr>
+        <w:pStyle w:val="Listenabsatz"/>
+        <w:spacing w:after="160" w:line="259" w:lineRule="auto"/>
+      </w:pPr>
+      <w:r>
+        <w:t xml:space="preserve">Wenn für volljährige Schülerinnen und Schüler ein zweites </w:t>
+      </w:r>
+      <w:proofErr w:type="spellStart"/>
+      <w:r>
+        <w:t>rtf</w:t>
+      </w:r>
+      <w:proofErr w:type="spellEnd"/>
+      <w:r>
+        <w:t>-Dokument geladen wird, so erfolgt für diese Platzhalter keine erneute Abfrage, jedoch werden diese ersetzt, sofern die Platzhalter identisch zu denen im ersten Dokument sind. Das zweite Dokument für volljährige Schülerinnen und Schüler kann also alle Platzhalter des ersten Dokuments enthalten, darf aber keine weiteren Platzhalter darüber hinaus verwenden, da diese nicht ersetzt werden.</w:t>
       </w:r>
     </w:p>
     <w:p>
@@ -27400,7 +28963,7 @@
           <w:sz w:val="24"/>
           <w:szCs w:val="24"/>
         </w:rPr>
-        <w:t>08.03.2023</w:t>
+        <w:t>23.03.2023</w:t>
       </w:r>
     </w:p>
     <w:p>
@@ -27408,7 +28971,7 @@
         <w:spacing w:after="160" w:line="259" w:lineRule="auto"/>
       </w:pPr>
       <w:r>
-        <w:t>Alle Serienbriefe</w:t>
+        <w:t>Mahnbrief</w:t>
       </w:r>
     </w:p>
     <w:p>
@@ -27421,7 +28984,7 @@
         <w:spacing w:after="160" w:line="259" w:lineRule="auto"/>
       </w:pPr>
       <w:r>
-        <w:t>Viele Schulen tragen in das Datenbankfeld „Name“ den Rufnamen und in das Datenbankfeld „Weitere/Alle Vornamen“ den vollständigen Vornamen ein. Die Serienbriefe wurden aus diesem Grund um folgende Platzhalter erweitert: $AlleVornamen$, $AlleVornamen Name$, $Name, AlleVornamen$, $Name AlleVornamen$, $Lieber AlleVornamen$, $lieber AlleVornamen$.</w:t>
+        <w:t>Im Code des Mahnbriefes fehlten in einer Abfrage zwei Klammern. Die fehlenden Klammern konnten dazu führen, dass im zweiten Halbjahr gemahnte Fächer des ersten Halbjahres aufgelistet wurden, wenn ein abwegiges Mahndatum gesetzt wurde.</w:t>
       </w:r>
     </w:p>
     <w:p>
@@ -27443,7 +29006,7 @@
           <w:sz w:val="24"/>
           <w:szCs w:val="24"/>
         </w:rPr>
-        <w:t>19.01.2023</w:t>
+        <w:t>08.03.2023</w:t>
       </w:r>
     </w:p>
     <w:p>
@@ -27451,7 +29014,7 @@
         <w:spacing w:after="160" w:line="259" w:lineRule="auto"/>
       </w:pPr>
       <w:r>
-        <w:t>Serienbrief Erzieher und Mahnbrief</w:t>
+        <w:t>Alle Serienbriefe</w:t>
       </w:r>
     </w:p>
     <w:p>
@@ -27464,28 +29027,55 @@
         <w:spacing w:after="160" w:line="259" w:lineRule="auto"/>
       </w:pPr>
       <w:r>
-        <w:t xml:space="preserve">Beim Drucken eines </w:t>
-      </w:r>
-      <w:r>
-        <w:t>Erzieher-</w:t>
-      </w:r>
-      <w:r>
-        <w:t xml:space="preserve">Serienbriefs mit Archivierung </w:t>
-      </w:r>
-      <w:r>
-        <w:t xml:space="preserve">lief der Reportgenerator in eine Endlosschliefe. Der Fehler konnte nur </w:t>
-      </w:r>
-      <w:r>
-        <w:t>durch Anpassung des Reportdesigners behoben werden</w:t>
-      </w:r>
-      <w:r>
-        <w:t>.</w:t>
-      </w:r>
-      <w:r>
-        <w:t xml:space="preserve"> Die Prozedur NurErzieherMitAnschreiben wird nun nach Beenden des Reports automatisch zurückgesetzt.</w:t>
-      </w:r>
-      <w:r>
-        <w:t xml:space="preserve"> In den Serienbriefen an Erzieher musste in der Folge die Funktion NurErzieherMitAnschreiben aus dem ReportAfterPrint-Ereignis entfernt werden.</w:t>
+        <w:t>Viele Schulen tragen in das Datenbankfeld „Name“ den Rufnamen und in das Datenbankfeld „Weitere/Alle Vornamen“ den vollständigen Vornamen ein. Die Serienbriefe wurden aus diesem Grund um folgende Platzhalter erweitert: $</w:t>
+      </w:r>
+      <w:proofErr w:type="spellStart"/>
+      <w:r>
+        <w:t>AlleVornamen</w:t>
+      </w:r>
+      <w:proofErr w:type="spellEnd"/>
+      <w:r>
+        <w:t>$, $</w:t>
+      </w:r>
+      <w:proofErr w:type="spellStart"/>
+      <w:r>
+        <w:t>AlleVornamen</w:t>
+      </w:r>
+      <w:proofErr w:type="spellEnd"/>
+      <w:r>
+        <w:t xml:space="preserve"> Name$, $Name, </w:t>
+      </w:r>
+      <w:proofErr w:type="spellStart"/>
+      <w:r>
+        <w:t>AlleVornamen</w:t>
+      </w:r>
+      <w:proofErr w:type="spellEnd"/>
+      <w:r>
+        <w:t xml:space="preserve">$, $Name </w:t>
+      </w:r>
+      <w:proofErr w:type="spellStart"/>
+      <w:r>
+        <w:t>AlleVornamen</w:t>
+      </w:r>
+      <w:proofErr w:type="spellEnd"/>
+      <w:r>
+        <w:t xml:space="preserve">$, $Lieber </w:t>
+      </w:r>
+      <w:proofErr w:type="spellStart"/>
+      <w:r>
+        <w:t>AlleVornamen</w:t>
+      </w:r>
+      <w:proofErr w:type="spellEnd"/>
+      <w:r>
+        <w:t xml:space="preserve">$, $lieber </w:t>
+      </w:r>
+      <w:proofErr w:type="spellStart"/>
+      <w:r>
+        <w:t>AlleVornamen</w:t>
+      </w:r>
+      <w:proofErr w:type="spellEnd"/>
+      <w:r>
+        <w:t>$.</w:t>
       </w:r>
     </w:p>
     <w:p>
@@ -27507,7 +29097,7 @@
           <w:sz w:val="24"/>
           <w:szCs w:val="24"/>
         </w:rPr>
-        <w:t>06.12.2022</w:t>
+        <w:t>19.01.2023</w:t>
       </w:r>
     </w:p>
     <w:p>
@@ -27528,7 +29118,36 @@
         <w:spacing w:after="160" w:line="259" w:lineRule="auto"/>
       </w:pPr>
       <w:r>
-        <w:t>Die Funktion Platzhalter ersetzen wurde optimiert. Nun werden auch volljährige Schülerinnen und Schüler korrekt angesprochen, wenn keine Anrede vorhanden ist. Zudem wurde die Anrede bei Personen ohne eindeutige Anrede vereinheitlicht.</w:t>
+        <w:t xml:space="preserve">Beim Drucken eines </w:t>
+      </w:r>
+      <w:r>
+        <w:t>Erzieher-</w:t>
+      </w:r>
+      <w:r>
+        <w:t xml:space="preserve">Serienbriefs mit Archivierung </w:t>
+      </w:r>
+      <w:r>
+        <w:t xml:space="preserve">lief der Reportgenerator in eine Endlosschliefe. Der Fehler konnte nur </w:t>
+      </w:r>
+      <w:r>
+        <w:t>durch Anpassung des Reportdesigners behoben werden</w:t>
+      </w:r>
+      <w:r>
+        <w:t>.</w:t>
+      </w:r>
+      <w:r>
+        <w:t xml:space="preserve"> Die Prozedur NurErzieherMitAnschreiben wird nun nach Beenden des Reports automatisch zurückgesetzt.</w:t>
+      </w:r>
+      <w:r>
+        <w:t xml:space="preserve"> In den Serienbriefen an Erzieher musste in der Folge die Funktion NurErzieherMitAnschreiben aus dem </w:t>
+      </w:r>
+      <w:proofErr w:type="spellStart"/>
+      <w:r>
+        <w:t>ReportAfterPrint</w:t>
+      </w:r>
+      <w:proofErr w:type="spellEnd"/>
+      <w:r>
+        <w:t>-Ereignis entfernt werden.</w:t>
       </w:r>
     </w:p>
     <w:p>
@@ -27550,7 +29169,7 @@
           <w:sz w:val="24"/>
           <w:szCs w:val="24"/>
         </w:rPr>
-        <w:t>21.05.2022</w:t>
+        <w:t>06.12.2022</w:t>
       </w:r>
     </w:p>
     <w:p>
@@ -27558,7 +29177,7 @@
         <w:spacing w:after="160" w:line="259" w:lineRule="auto"/>
       </w:pPr>
       <w:r>
-        <w:t>Alle Serienbriefe</w:t>
+        <w:t>Serienbrief Erzieher und Mahnbrief</w:t>
       </w:r>
     </w:p>
     <w:p>
@@ -27571,89 +29190,8 @@
         <w:spacing w:after="160" w:line="259" w:lineRule="auto"/>
       </w:pPr>
       <w:r>
-        <w:t xml:space="preserve">Wenn rtf-Brieftext geladen wurde, kam es zu einer Fehlermeldung, sobald Schild geschlossen wurde. Schild wurde in der Folge nicht ordnungsgemäß beendet und lief unsichtbar als Instanz </w:t>
-      </w:r>
-      <w:r>
         <w:lastRenderedPageBreak/>
-        <w:t>weiter. Auf diese Weise konnten viele Schild-Instanzen im Hintergrund ausgeführt werden und Speicherplatz belegen. Ursache war Code im GlobalOnDestroy Ereignis. Hier darf anscheinend kein Code eingetragen sein. Der relevante Code wurde in das ReportAfterPrint- und in der Folge auch in das ReportBeforePrint-Ereignis verschoben.</w:t>
-      </w:r>
-    </w:p>
-    <w:p>
-      <w:pPr>
-        <w:pStyle w:val="Listenabsatz"/>
-        <w:numPr>
-          <w:ilvl w:val="0"/>
-          <w:numId w:val="9"/>
-        </w:numPr>
-        <w:spacing w:after="160" w:line="259" w:lineRule="auto"/>
-      </w:pPr>
-      <w:r>
-        <w:t>Es wurden mehrere Platzhalter ergänzt:</w:t>
-      </w:r>
-    </w:p>
-    <w:p>
-      <w:pPr>
-        <w:pStyle w:val="Listenabsatz"/>
-        <w:numPr>
-          <w:ilvl w:val="1"/>
-          <w:numId w:val="9"/>
-        </w:numPr>
-        <w:spacing w:after="160" w:line="259" w:lineRule="auto"/>
-      </w:pPr>
-      <w:r>
-        <w:t>$Schuljahr$ gibt das aktuelle Schuljahr des jeweiligen Schülers in der Form „2021/22“ aus</w:t>
-      </w:r>
-    </w:p>
-    <w:p>
-      <w:pPr>
-        <w:pStyle w:val="Listenabsatz"/>
-        <w:numPr>
-          <w:ilvl w:val="1"/>
-          <w:numId w:val="9"/>
-        </w:numPr>
-        <w:spacing w:after="160" w:line="259" w:lineRule="auto"/>
-      </w:pPr>
-      <w:r>
-        <w:t>$Schuljahr und Abschnitt$ gibt das aktuelle Schuljahr und den aktuellen Abschnitt in der Form „2021/22 1. Halbjahr“ aus</w:t>
-      </w:r>
-    </w:p>
-    <w:p>
-      <w:pPr>
-        <w:pStyle w:val="Listenabsatz"/>
-        <w:numPr>
-          <w:ilvl w:val="1"/>
-          <w:numId w:val="9"/>
-        </w:numPr>
-        <w:spacing w:after="160" w:line="259" w:lineRule="auto"/>
-      </w:pPr>
-      <w:r>
-        <w:t>$Datumsauswahl2$ und $Datumsauswahl3$ eröffnen mit dem bestehenden Platzhalter $Datumsauswahl$ die Möglichkeit bis zu drei Platzhalter für ein Datum in der Kurzform „21.02.2021“ zu verwenden</w:t>
-      </w:r>
-    </w:p>
-    <w:p>
-      <w:pPr>
-        <w:pStyle w:val="Listenabsatz"/>
-        <w:numPr>
-          <w:ilvl w:val="1"/>
-          <w:numId w:val="9"/>
-        </w:numPr>
-        <w:spacing w:after="160" w:line="259" w:lineRule="auto"/>
-      </w:pPr>
-      <w:r>
-        <w:t>$Datumsauswahl Langform2$ und $Datumsauswahl Langform3$ eröffnen mit dem bestehenden Platzhalter $Datumsauswahl Langform$ die Möglichkeit bis zu drei Platzhalter für ein Datum in der Langform „Samstag, 21. Mai 2022“ zu verwenden</w:t>
-      </w:r>
-    </w:p>
-    <w:p>
-      <w:pPr>
-        <w:pStyle w:val="Listenabsatz"/>
-        <w:numPr>
-          <w:ilvl w:val="1"/>
-          <w:numId w:val="9"/>
-        </w:numPr>
-        <w:spacing w:after="160" w:line="259" w:lineRule="auto"/>
-      </w:pPr>
-      <w:r>
-        <w:t>$Eingabetext2$ und $Eingabetext3$ eröffnet mit dem bestehenden Platzhalter $Eingabetext$ die Möglichkeit bis zu drei Platzhalter für einen Eingabetext zu verwenden</w:t>
+        <w:t>Die Funktion Platzhalter ersetzen wurde optimiert. Nun werden auch volljährige Schülerinnen und Schüler korrekt angesprochen, wenn keine Anrede vorhanden ist. Zudem wurde die Anrede bei Personen ohne eindeutige Anrede vereinheitlicht.</w:t>
       </w:r>
     </w:p>
     <w:p>
@@ -27675,6 +29213,159 @@
           <w:sz w:val="24"/>
           <w:szCs w:val="24"/>
         </w:rPr>
+        <w:t>21.05.2022</w:t>
+      </w:r>
+    </w:p>
+    <w:p>
+      <w:pPr>
+        <w:spacing w:after="160" w:line="259" w:lineRule="auto"/>
+      </w:pPr>
+      <w:r>
+        <w:t>Alle Serienbriefe</w:t>
+      </w:r>
+    </w:p>
+    <w:p>
+      <w:pPr>
+        <w:pStyle w:val="Listenabsatz"/>
+        <w:numPr>
+          <w:ilvl w:val="0"/>
+          <w:numId w:val="9"/>
+        </w:numPr>
+        <w:spacing w:after="160" w:line="259" w:lineRule="auto"/>
+      </w:pPr>
+      <w:r>
+        <w:t xml:space="preserve">Wenn </w:t>
+      </w:r>
+      <w:proofErr w:type="spellStart"/>
+      <w:r>
+        <w:t>rtf</w:t>
+      </w:r>
+      <w:proofErr w:type="spellEnd"/>
+      <w:r>
+        <w:t xml:space="preserve">-Brieftext geladen wurde, kam es zu einer Fehlermeldung, sobald Schild geschlossen wurde. Schild wurde in der Folge nicht ordnungsgemäß beendet und lief unsichtbar als Instanz weiter. Auf diese Weise konnten viele Schild-Instanzen im Hintergrund ausgeführt werden und Speicherplatz belegen. Ursache war Code im </w:t>
+      </w:r>
+      <w:proofErr w:type="spellStart"/>
+      <w:r>
+        <w:t>GlobalOnDestroy</w:t>
+      </w:r>
+      <w:proofErr w:type="spellEnd"/>
+      <w:r>
+        <w:t xml:space="preserve"> Ereignis. Hier darf anscheinend kein Code eingetragen sein. Der relevante Code wurde in das </w:t>
+      </w:r>
+      <w:proofErr w:type="spellStart"/>
+      <w:r>
+        <w:t>ReportAfterPrint</w:t>
+      </w:r>
+      <w:proofErr w:type="spellEnd"/>
+      <w:r>
+        <w:t xml:space="preserve">- und in der Folge auch in das </w:t>
+      </w:r>
+      <w:proofErr w:type="spellStart"/>
+      <w:r>
+        <w:t>ReportBeforePrint</w:t>
+      </w:r>
+      <w:proofErr w:type="spellEnd"/>
+      <w:r>
+        <w:t>-Ereignis verschoben.</w:t>
+      </w:r>
+    </w:p>
+    <w:p>
+      <w:pPr>
+        <w:pStyle w:val="Listenabsatz"/>
+        <w:numPr>
+          <w:ilvl w:val="0"/>
+          <w:numId w:val="9"/>
+        </w:numPr>
+        <w:spacing w:after="160" w:line="259" w:lineRule="auto"/>
+      </w:pPr>
+      <w:r>
+        <w:t>Es wurden mehrere Platzhalter ergänzt:</w:t>
+      </w:r>
+    </w:p>
+    <w:p>
+      <w:pPr>
+        <w:pStyle w:val="Listenabsatz"/>
+        <w:numPr>
+          <w:ilvl w:val="1"/>
+          <w:numId w:val="9"/>
+        </w:numPr>
+        <w:spacing w:after="160" w:line="259" w:lineRule="auto"/>
+      </w:pPr>
+      <w:r>
+        <w:t>$Schuljahr$ gibt das aktuelle Schuljahr des jeweiligen Schülers in der Form „2021/22“ aus</w:t>
+      </w:r>
+    </w:p>
+    <w:p>
+      <w:pPr>
+        <w:pStyle w:val="Listenabsatz"/>
+        <w:numPr>
+          <w:ilvl w:val="1"/>
+          <w:numId w:val="9"/>
+        </w:numPr>
+        <w:spacing w:after="160" w:line="259" w:lineRule="auto"/>
+      </w:pPr>
+      <w:r>
+        <w:t>$Schuljahr und Abschnitt$ gibt das aktuelle Schuljahr und den aktuellen Abschnitt in der Form „2021/22 1. Halbjahr“ aus</w:t>
+      </w:r>
+    </w:p>
+    <w:p>
+      <w:pPr>
+        <w:pStyle w:val="Listenabsatz"/>
+        <w:numPr>
+          <w:ilvl w:val="1"/>
+          <w:numId w:val="9"/>
+        </w:numPr>
+        <w:spacing w:after="160" w:line="259" w:lineRule="auto"/>
+      </w:pPr>
+      <w:r>
+        <w:t>$Datumsauswahl2$ und $Datumsauswahl3$ eröffnen mit dem bestehenden Platzhalter $Datumsauswahl$ die Möglichkeit bis zu drei Platzhalter für ein Datum in der Kurzform „21.02.2021“ zu verwenden</w:t>
+      </w:r>
+    </w:p>
+    <w:p>
+      <w:pPr>
+        <w:pStyle w:val="Listenabsatz"/>
+        <w:numPr>
+          <w:ilvl w:val="1"/>
+          <w:numId w:val="9"/>
+        </w:numPr>
+        <w:spacing w:after="160" w:line="259" w:lineRule="auto"/>
+      </w:pPr>
+      <w:r>
+        <w:t>$Datumsauswahl Langform2$ und $Datumsauswahl Langform3$ eröffnen mit dem bestehenden Platzhalter $Datumsauswahl Langform$ die Möglichkeit bis zu drei Platzhalter für ein Datum in der Langform „Samstag, 21. Mai 2022“ zu verwenden</w:t>
+      </w:r>
+    </w:p>
+    <w:p>
+      <w:pPr>
+        <w:pStyle w:val="Listenabsatz"/>
+        <w:numPr>
+          <w:ilvl w:val="1"/>
+          <w:numId w:val="9"/>
+        </w:numPr>
+        <w:spacing w:after="160" w:line="259" w:lineRule="auto"/>
+      </w:pPr>
+      <w:r>
+        <w:t>$Eingabetext2$ und $Eingabetext3$ eröffnet mit dem bestehenden Platzhalter $Eingabetext$ die Möglichkeit bis zu drei Platzhalter für einen Eingabetext zu verwenden</w:t>
+      </w:r>
+    </w:p>
+    <w:p>
+      <w:pPr>
+        <w:pBdr>
+          <w:bottom w:val="single" w:sz="4" w:space="1" w:color="auto"/>
+        </w:pBdr>
+        <w:rPr>
+          <w:b/>
+          <w:bCs/>
+          <w:sz w:val="24"/>
+          <w:szCs w:val="24"/>
+        </w:rPr>
+      </w:pPr>
+      <w:r>
+        <w:rPr>
+          <w:b/>
+          <w:bCs/>
+          <w:sz w:val="24"/>
+          <w:szCs w:val="24"/>
+        </w:rPr>
         <w:t>28</w:t>
       </w:r>
       <w:r>
@@ -27750,7 +29441,7 @@
 </file>
 
 <file path=word/endnotes.xml><?xml version="1.0" encoding="utf-8"?>
-<w:endnotes xmlns:wpc="http://schemas.microsoft.com/office/word/2010/wordprocessingCanvas" xmlns:cx="http://schemas.microsoft.com/office/drawing/2014/chartex" xmlns:cx1="http://schemas.microsoft.com/office/drawing/2015/9/8/chartex" xmlns:cx2="http://schemas.microsoft.com/office/drawing/2015/10/21/chartex" xmlns:cx3="http://schemas.microsoft.com/office/drawing/2016/5/9/chartex" xmlns:cx4="http://schemas.microsoft.com/office/drawing/2016/5/10/chartex" xmlns:cx5="http://schemas.microsoft.com/office/drawing/2016/5/11/chartex" xmlns:cx6="http://schemas.microsoft.com/office/drawing/2016/5/12/chartex" xmlns:cx7="http://schemas.microsoft.com/office/drawing/2016/5/13/chartex" xmlns:cx8="http://schemas.microsoft.com/office/drawing/2016/5/14/chartex" xmlns:mc="http://schemas.openxmlformats.org/markup-compatibility/2006" xmlns:aink="http://schemas.microsoft.com/office/drawing/2016/ink" xmlns:am3d="http://schemas.microsoft.com/office/drawing/2017/model3d" xmlns:o="urn:schemas-microsoft-com:office:office" xmlns:oel="http://schemas.microsoft.com/office/2019/extlst" xmlns:r="http://schemas.openxmlformats.org/officeDocument/2006/relationships" xmlns:m="http://schemas.openxmlformats.org/officeDocument/2006/math" xmlns:v="urn:schemas-microsoft-com:vml" xmlns:wp14="http://schemas.microsoft.com/office/word/2010/wordprocessingDrawing" xmlns:wp="http://schemas.openxmlformats.org/drawingml/2006/wordprocessingDrawing" xmlns:w10="urn:schemas-microsoft-com:office:word" xmlns:w="http://schemas.openxmlformats.org/wordprocessingml/2006/main" xmlns:w14="http://schemas.microsoft.com/office/word/2010/wordml" xmlns:w15="http://schemas.microsoft.com/office/word/2012/wordml" xmlns:w16cex="http://schemas.microsoft.com/office/word/2018/wordml/cex" xmlns:w16cid="http://schemas.microsoft.com/office/word/2016/wordml/cid" xmlns:w16="http://schemas.microsoft.com/office/word/2018/wordml" xmlns:w16du="http://schemas.microsoft.com/office/word/2023/wordml/word16du" xmlns:w16sdtdh="http://schemas.microsoft.com/office/word/2020/wordml/sdtdatahash" xmlns:w16se="http://schemas.microsoft.com/office/word/2015/wordml/symex" xmlns:wpg="http://schemas.microsoft.com/office/word/2010/wordprocessingGroup" xmlns:wpi="http://schemas.microsoft.com/office/word/2010/wordprocessingInk" xmlns:wne="http://schemas.microsoft.com/office/word/2006/wordml" xmlns:wps="http://schemas.microsoft.com/office/word/2010/wordprocessingShape" mc:Ignorable="w14 w15 w16se w16cid w16 w16cex w16sdtdh wp14">
+<w:endnotes xmlns:wpc="http://schemas.microsoft.com/office/word/2010/wordprocessingCanvas" xmlns:cx="http://schemas.microsoft.com/office/drawing/2014/chartex" xmlns:cx1="http://schemas.microsoft.com/office/drawing/2015/9/8/chartex" xmlns:cx2="http://schemas.microsoft.com/office/drawing/2015/10/21/chartex" xmlns:cx3="http://schemas.microsoft.com/office/drawing/2016/5/9/chartex" xmlns:cx4="http://schemas.microsoft.com/office/drawing/2016/5/10/chartex" xmlns:cx5="http://schemas.microsoft.com/office/drawing/2016/5/11/chartex" xmlns:cx6="http://schemas.microsoft.com/office/drawing/2016/5/12/chartex" xmlns:cx7="http://schemas.microsoft.com/office/drawing/2016/5/13/chartex" xmlns:cx8="http://schemas.microsoft.com/office/drawing/2016/5/14/chartex" xmlns:mc="http://schemas.openxmlformats.org/markup-compatibility/2006" xmlns:aink="http://schemas.microsoft.com/office/drawing/2016/ink" xmlns:am3d="http://schemas.microsoft.com/office/drawing/2017/model3d" xmlns:o="urn:schemas-microsoft-com:office:office" xmlns:oel="http://schemas.microsoft.com/office/2019/extlst" xmlns:r="http://schemas.openxmlformats.org/officeDocument/2006/relationships" xmlns:m="http://schemas.openxmlformats.org/officeDocument/2006/math" xmlns:v="urn:schemas-microsoft-com:vml" xmlns:wp14="http://schemas.microsoft.com/office/word/2010/wordprocessingDrawing" xmlns:wp="http://schemas.openxmlformats.org/drawingml/2006/wordprocessingDrawing" xmlns:w10="urn:schemas-microsoft-com:office:word" xmlns:w="http://schemas.openxmlformats.org/wordprocessingml/2006/main" xmlns:w14="http://schemas.microsoft.com/office/word/2010/wordml" xmlns:w15="http://schemas.microsoft.com/office/word/2012/wordml" xmlns:w16cex="http://schemas.microsoft.com/office/word/2018/wordml/cex" xmlns:w16cid="http://schemas.microsoft.com/office/word/2016/wordml/cid" xmlns:w16="http://schemas.microsoft.com/office/word/2018/wordml" xmlns:w16sdtdh="http://schemas.microsoft.com/office/word/2020/wordml/sdtdatahash" xmlns:w16se="http://schemas.microsoft.com/office/word/2015/wordml/symex" xmlns:wpg="http://schemas.microsoft.com/office/word/2010/wordprocessingGroup" xmlns:wpi="http://schemas.microsoft.com/office/word/2010/wordprocessingInk" xmlns:wne="http://schemas.microsoft.com/office/word/2006/wordml" xmlns:wps="http://schemas.microsoft.com/office/word/2010/wordprocessingShape" mc:Ignorable="w14 w15 w16se w16cid w16 w16cex w16sdtdh wp14">
   <w:endnote w:type="separator" w:id="-1">
     <w:p>
       <w:pPr>
@@ -27775,7 +29466,7 @@
 </file>
 
 <file path=word/footer1.xml><?xml version="1.0" encoding="utf-8"?>
-<w:ftr xmlns:wpc="http://schemas.microsoft.com/office/word/2010/wordprocessingCanvas" xmlns:cx="http://schemas.microsoft.com/office/drawing/2014/chartex" xmlns:cx1="http://schemas.microsoft.com/office/drawing/2015/9/8/chartex" xmlns:cx2="http://schemas.microsoft.com/office/drawing/2015/10/21/chartex" xmlns:cx3="http://schemas.microsoft.com/office/drawing/2016/5/9/chartex" xmlns:cx4="http://schemas.microsoft.com/office/drawing/2016/5/10/chartex" xmlns:cx5="http://schemas.microsoft.com/office/drawing/2016/5/11/chartex" xmlns:cx6="http://schemas.microsoft.com/office/drawing/2016/5/12/chartex" xmlns:cx7="http://schemas.microsoft.com/office/drawing/2016/5/13/chartex" xmlns:cx8="http://schemas.microsoft.com/office/drawing/2016/5/14/chartex" xmlns:mc="http://schemas.openxmlformats.org/markup-compatibility/2006" xmlns:aink="http://schemas.microsoft.com/office/drawing/2016/ink" xmlns:am3d="http://schemas.microsoft.com/office/drawing/2017/model3d" xmlns:o="urn:schemas-microsoft-com:office:office" xmlns:oel="http://schemas.microsoft.com/office/2019/extlst" xmlns:r="http://schemas.openxmlformats.org/officeDocument/2006/relationships" xmlns:m="http://schemas.openxmlformats.org/officeDocument/2006/math" xmlns:v="urn:schemas-microsoft-com:vml" xmlns:wp14="http://schemas.microsoft.com/office/word/2010/wordprocessingDrawing" xmlns:wp="http://schemas.openxmlformats.org/drawingml/2006/wordprocessingDrawing" xmlns:w10="urn:schemas-microsoft-com:office:word" xmlns:w="http://schemas.openxmlformats.org/wordprocessingml/2006/main" xmlns:w14="http://schemas.microsoft.com/office/word/2010/wordml" xmlns:w15="http://schemas.microsoft.com/office/word/2012/wordml" xmlns:w16cex="http://schemas.microsoft.com/office/word/2018/wordml/cex" xmlns:w16cid="http://schemas.microsoft.com/office/word/2016/wordml/cid" xmlns:w16="http://schemas.microsoft.com/office/word/2018/wordml" xmlns:w16du="http://schemas.microsoft.com/office/word/2023/wordml/word16du" xmlns:w16sdtdh="http://schemas.microsoft.com/office/word/2020/wordml/sdtdatahash" xmlns:w16se="http://schemas.microsoft.com/office/word/2015/wordml/symex" xmlns:wpg="http://schemas.microsoft.com/office/word/2010/wordprocessingGroup" xmlns:wpi="http://schemas.microsoft.com/office/word/2010/wordprocessingInk" xmlns:wne="http://schemas.microsoft.com/office/word/2006/wordml" xmlns:wps="http://schemas.microsoft.com/office/word/2010/wordprocessingShape" mc:Ignorable="w14 w15 w16se w16cid w16 w16cex w16sdtdh wp14">
+<w:ftr xmlns:wpc="http://schemas.microsoft.com/office/word/2010/wordprocessingCanvas" xmlns:cx="http://schemas.microsoft.com/office/drawing/2014/chartex" xmlns:cx1="http://schemas.microsoft.com/office/drawing/2015/9/8/chartex" xmlns:cx2="http://schemas.microsoft.com/office/drawing/2015/10/21/chartex" xmlns:cx3="http://schemas.microsoft.com/office/drawing/2016/5/9/chartex" xmlns:cx4="http://schemas.microsoft.com/office/drawing/2016/5/10/chartex" xmlns:cx5="http://schemas.microsoft.com/office/drawing/2016/5/11/chartex" xmlns:cx6="http://schemas.microsoft.com/office/drawing/2016/5/12/chartex" xmlns:cx7="http://schemas.microsoft.com/office/drawing/2016/5/13/chartex" xmlns:cx8="http://schemas.microsoft.com/office/drawing/2016/5/14/chartex" xmlns:mc="http://schemas.openxmlformats.org/markup-compatibility/2006" xmlns:aink="http://schemas.microsoft.com/office/drawing/2016/ink" xmlns:am3d="http://schemas.microsoft.com/office/drawing/2017/model3d" xmlns:o="urn:schemas-microsoft-com:office:office" xmlns:oel="http://schemas.microsoft.com/office/2019/extlst" xmlns:r="http://schemas.openxmlformats.org/officeDocument/2006/relationships" xmlns:m="http://schemas.openxmlformats.org/officeDocument/2006/math" xmlns:v="urn:schemas-microsoft-com:vml" xmlns:wp14="http://schemas.microsoft.com/office/word/2010/wordprocessingDrawing" xmlns:wp="http://schemas.openxmlformats.org/drawingml/2006/wordprocessingDrawing" xmlns:w10="urn:schemas-microsoft-com:office:word" xmlns:w="http://schemas.openxmlformats.org/wordprocessingml/2006/main" xmlns:w14="http://schemas.microsoft.com/office/word/2010/wordml" xmlns:w15="http://schemas.microsoft.com/office/word/2012/wordml" xmlns:w16cex="http://schemas.microsoft.com/office/word/2018/wordml/cex" xmlns:w16cid="http://schemas.microsoft.com/office/word/2016/wordml/cid" xmlns:w16="http://schemas.microsoft.com/office/word/2018/wordml" xmlns:w16sdtdh="http://schemas.microsoft.com/office/word/2020/wordml/sdtdatahash" xmlns:w16se="http://schemas.microsoft.com/office/word/2015/wordml/symex" xmlns:wpg="http://schemas.microsoft.com/office/word/2010/wordprocessingGroup" xmlns:wpi="http://schemas.microsoft.com/office/word/2010/wordprocessingInk" xmlns:wne="http://schemas.microsoft.com/office/word/2006/wordml" xmlns:wps="http://schemas.microsoft.com/office/word/2010/wordprocessingShape" mc:Ignorable="w14 w15 w16se w16cid w16 w16cex w16sdtdh wp14">
   <w:p>
     <w:pPr>
       <w:pStyle w:val="Fuzeile"/>
@@ -27785,7 +29476,7 @@
 </file>
 
 <file path=word/footer2.xml><?xml version="1.0" encoding="utf-8"?>
-<w:ftr xmlns:wpc="http://schemas.microsoft.com/office/word/2010/wordprocessingCanvas" xmlns:cx="http://schemas.microsoft.com/office/drawing/2014/chartex" xmlns:cx1="http://schemas.microsoft.com/office/drawing/2015/9/8/chartex" xmlns:cx2="http://schemas.microsoft.com/office/drawing/2015/10/21/chartex" xmlns:cx3="http://schemas.microsoft.com/office/drawing/2016/5/9/chartex" xmlns:cx4="http://schemas.microsoft.com/office/drawing/2016/5/10/chartex" xmlns:cx5="http://schemas.microsoft.com/office/drawing/2016/5/11/chartex" xmlns:cx6="http://schemas.microsoft.com/office/drawing/2016/5/12/chartex" xmlns:cx7="http://schemas.microsoft.com/office/drawing/2016/5/13/chartex" xmlns:cx8="http://schemas.microsoft.com/office/drawing/2016/5/14/chartex" xmlns:mc="http://schemas.openxmlformats.org/markup-compatibility/2006" xmlns:aink="http://schemas.microsoft.com/office/drawing/2016/ink" xmlns:am3d="http://schemas.microsoft.com/office/drawing/2017/model3d" xmlns:o="urn:schemas-microsoft-com:office:office" xmlns:oel="http://schemas.microsoft.com/office/2019/extlst" xmlns:r="http://schemas.openxmlformats.org/officeDocument/2006/relationships" xmlns:m="http://schemas.openxmlformats.org/officeDocument/2006/math" xmlns:v="urn:schemas-microsoft-com:vml" xmlns:wp14="http://schemas.microsoft.com/office/word/2010/wordprocessingDrawing" xmlns:wp="http://schemas.openxmlformats.org/drawingml/2006/wordprocessingDrawing" xmlns:w10="urn:schemas-microsoft-com:office:word" xmlns:w="http://schemas.openxmlformats.org/wordprocessingml/2006/main" xmlns:w14="http://schemas.microsoft.com/office/word/2010/wordml" xmlns:w15="http://schemas.microsoft.com/office/word/2012/wordml" xmlns:w16cex="http://schemas.microsoft.com/office/word/2018/wordml/cex" xmlns:w16cid="http://schemas.microsoft.com/office/word/2016/wordml/cid" xmlns:w16="http://schemas.microsoft.com/office/word/2018/wordml" xmlns:w16du="http://schemas.microsoft.com/office/word/2023/wordml/word16du" xmlns:w16sdtdh="http://schemas.microsoft.com/office/word/2020/wordml/sdtdatahash" xmlns:w16se="http://schemas.microsoft.com/office/word/2015/wordml/symex" xmlns:wpg="http://schemas.microsoft.com/office/word/2010/wordprocessingGroup" xmlns:wpi="http://schemas.microsoft.com/office/word/2010/wordprocessingInk" xmlns:wne="http://schemas.microsoft.com/office/word/2006/wordml" xmlns:wps="http://schemas.microsoft.com/office/word/2010/wordprocessingShape" mc:Ignorable="w14 w15 w16se w16cid w16 w16cex w16sdtdh wp14">
+<w:ftr xmlns:wpc="http://schemas.microsoft.com/office/word/2010/wordprocessingCanvas" xmlns:cx="http://schemas.microsoft.com/office/drawing/2014/chartex" xmlns:cx1="http://schemas.microsoft.com/office/drawing/2015/9/8/chartex" xmlns:cx2="http://schemas.microsoft.com/office/drawing/2015/10/21/chartex" xmlns:cx3="http://schemas.microsoft.com/office/drawing/2016/5/9/chartex" xmlns:cx4="http://schemas.microsoft.com/office/drawing/2016/5/10/chartex" xmlns:cx5="http://schemas.microsoft.com/office/drawing/2016/5/11/chartex" xmlns:cx6="http://schemas.microsoft.com/office/drawing/2016/5/12/chartex" xmlns:cx7="http://schemas.microsoft.com/office/drawing/2016/5/13/chartex" xmlns:cx8="http://schemas.microsoft.com/office/drawing/2016/5/14/chartex" xmlns:mc="http://schemas.openxmlformats.org/markup-compatibility/2006" xmlns:aink="http://schemas.microsoft.com/office/drawing/2016/ink" xmlns:am3d="http://schemas.microsoft.com/office/drawing/2017/model3d" xmlns:o="urn:schemas-microsoft-com:office:office" xmlns:oel="http://schemas.microsoft.com/office/2019/extlst" xmlns:r="http://schemas.openxmlformats.org/officeDocument/2006/relationships" xmlns:m="http://schemas.openxmlformats.org/officeDocument/2006/math" xmlns:v="urn:schemas-microsoft-com:vml" xmlns:wp14="http://schemas.microsoft.com/office/word/2010/wordprocessingDrawing" xmlns:wp="http://schemas.openxmlformats.org/drawingml/2006/wordprocessingDrawing" xmlns:w10="urn:schemas-microsoft-com:office:word" xmlns:w="http://schemas.openxmlformats.org/wordprocessingml/2006/main" xmlns:w14="http://schemas.microsoft.com/office/word/2010/wordml" xmlns:w15="http://schemas.microsoft.com/office/word/2012/wordml" xmlns:w16cex="http://schemas.microsoft.com/office/word/2018/wordml/cex" xmlns:w16cid="http://schemas.microsoft.com/office/word/2016/wordml/cid" xmlns:w16="http://schemas.microsoft.com/office/word/2018/wordml" xmlns:w16sdtdh="http://schemas.microsoft.com/office/word/2020/wordml/sdtdatahash" xmlns:w16se="http://schemas.microsoft.com/office/word/2015/wordml/symex" xmlns:wpg="http://schemas.microsoft.com/office/word/2010/wordprocessingGroup" xmlns:wpi="http://schemas.microsoft.com/office/word/2010/wordprocessingInk" xmlns:wne="http://schemas.microsoft.com/office/word/2006/wordml" xmlns:wps="http://schemas.microsoft.com/office/word/2010/wordprocessingShape" mc:Ignorable="w14 w15 w16se w16cid w16 w16cex w16sdtdh wp14">
   <w:p>
     <w:pPr>
       <w:pStyle w:val="Fuzeile"/>
@@ -27827,7 +29518,7 @@
 </file>
 
 <file path=word/footnotes.xml><?xml version="1.0" encoding="utf-8"?>
-<w:footnotes xmlns:wpc="http://schemas.microsoft.com/office/word/2010/wordprocessingCanvas" xmlns:cx="http://schemas.microsoft.com/office/drawing/2014/chartex" xmlns:cx1="http://schemas.microsoft.com/office/drawing/2015/9/8/chartex" xmlns:cx2="http://schemas.microsoft.com/office/drawing/2015/10/21/chartex" xmlns:cx3="http://schemas.microsoft.com/office/drawing/2016/5/9/chartex" xmlns:cx4="http://schemas.microsoft.com/office/drawing/2016/5/10/chartex" xmlns:cx5="http://schemas.microsoft.com/office/drawing/2016/5/11/chartex" xmlns:cx6="http://schemas.microsoft.com/office/drawing/2016/5/12/chartex" xmlns:cx7="http://schemas.microsoft.com/office/drawing/2016/5/13/chartex" xmlns:cx8="http://schemas.microsoft.com/office/drawing/2016/5/14/chartex" xmlns:mc="http://schemas.openxmlformats.org/markup-compatibility/2006" xmlns:aink="http://schemas.microsoft.com/office/drawing/2016/ink" xmlns:am3d="http://schemas.microsoft.com/office/drawing/2017/model3d" xmlns:o="urn:schemas-microsoft-com:office:office" xmlns:oel="http://schemas.microsoft.com/office/2019/extlst" xmlns:r="http://schemas.openxmlformats.org/officeDocument/2006/relationships" xmlns:m="http://schemas.openxmlformats.org/officeDocument/2006/math" xmlns:v="urn:schemas-microsoft-com:vml" xmlns:wp14="http://schemas.microsoft.com/office/word/2010/wordprocessingDrawing" xmlns:wp="http://schemas.openxmlformats.org/drawingml/2006/wordprocessingDrawing" xmlns:w10="urn:schemas-microsoft-com:office:word" xmlns:w="http://schemas.openxmlformats.org/wordprocessingml/2006/main" xmlns:w14="http://schemas.microsoft.com/office/word/2010/wordml" xmlns:w15="http://schemas.microsoft.com/office/word/2012/wordml" xmlns:w16cex="http://schemas.microsoft.com/office/word/2018/wordml/cex" xmlns:w16cid="http://schemas.microsoft.com/office/word/2016/wordml/cid" xmlns:w16="http://schemas.microsoft.com/office/word/2018/wordml" xmlns:w16du="http://schemas.microsoft.com/office/word/2023/wordml/word16du" xmlns:w16sdtdh="http://schemas.microsoft.com/office/word/2020/wordml/sdtdatahash" xmlns:w16se="http://schemas.microsoft.com/office/word/2015/wordml/symex" xmlns:wpg="http://schemas.microsoft.com/office/word/2010/wordprocessingGroup" xmlns:wpi="http://schemas.microsoft.com/office/word/2010/wordprocessingInk" xmlns:wne="http://schemas.microsoft.com/office/word/2006/wordml" xmlns:wps="http://schemas.microsoft.com/office/word/2010/wordprocessingShape" mc:Ignorable="w14 w15 w16se w16cid w16 w16cex w16sdtdh wp14">
+<w:footnotes xmlns:wpc="http://schemas.microsoft.com/office/word/2010/wordprocessingCanvas" xmlns:cx="http://schemas.microsoft.com/office/drawing/2014/chartex" xmlns:cx1="http://schemas.microsoft.com/office/drawing/2015/9/8/chartex" xmlns:cx2="http://schemas.microsoft.com/office/drawing/2015/10/21/chartex" xmlns:cx3="http://schemas.microsoft.com/office/drawing/2016/5/9/chartex" xmlns:cx4="http://schemas.microsoft.com/office/drawing/2016/5/10/chartex" xmlns:cx5="http://schemas.microsoft.com/office/drawing/2016/5/11/chartex" xmlns:cx6="http://schemas.microsoft.com/office/drawing/2016/5/12/chartex" xmlns:cx7="http://schemas.microsoft.com/office/drawing/2016/5/13/chartex" xmlns:cx8="http://schemas.microsoft.com/office/drawing/2016/5/14/chartex" xmlns:mc="http://schemas.openxmlformats.org/markup-compatibility/2006" xmlns:aink="http://schemas.microsoft.com/office/drawing/2016/ink" xmlns:am3d="http://schemas.microsoft.com/office/drawing/2017/model3d" xmlns:o="urn:schemas-microsoft-com:office:office" xmlns:oel="http://schemas.microsoft.com/office/2019/extlst" xmlns:r="http://schemas.openxmlformats.org/officeDocument/2006/relationships" xmlns:m="http://schemas.openxmlformats.org/officeDocument/2006/math" xmlns:v="urn:schemas-microsoft-com:vml" xmlns:wp14="http://schemas.microsoft.com/office/word/2010/wordprocessingDrawing" xmlns:wp="http://schemas.openxmlformats.org/drawingml/2006/wordprocessingDrawing" xmlns:w10="urn:schemas-microsoft-com:office:word" xmlns:w="http://schemas.openxmlformats.org/wordprocessingml/2006/main" xmlns:w14="http://schemas.microsoft.com/office/word/2010/wordml" xmlns:w15="http://schemas.microsoft.com/office/word/2012/wordml" xmlns:w16cex="http://schemas.microsoft.com/office/word/2018/wordml/cex" xmlns:w16cid="http://schemas.microsoft.com/office/word/2016/wordml/cid" xmlns:w16="http://schemas.microsoft.com/office/word/2018/wordml" xmlns:w16sdtdh="http://schemas.microsoft.com/office/word/2020/wordml/sdtdatahash" xmlns:w16se="http://schemas.microsoft.com/office/word/2015/wordml/symex" xmlns:wpg="http://schemas.microsoft.com/office/word/2010/wordprocessingGroup" xmlns:wpi="http://schemas.microsoft.com/office/word/2010/wordprocessingInk" xmlns:wne="http://schemas.microsoft.com/office/word/2006/wordml" xmlns:wps="http://schemas.microsoft.com/office/word/2010/wordprocessingShape" mc:Ignorable="w14 w15 w16se w16cid w16 w16cex w16sdtdh wp14">
   <w:footnote w:type="separator" w:id="-1">
     <w:p>
       <w:pPr>
@@ -27852,7 +29543,7 @@
 </file>
 
 <file path=word/header1.xml><?xml version="1.0" encoding="utf-8"?>
-<w:hdr xmlns:wpc="http://schemas.microsoft.com/office/word/2010/wordprocessingCanvas" xmlns:cx="http://schemas.microsoft.com/office/drawing/2014/chartex" xmlns:cx1="http://schemas.microsoft.com/office/drawing/2015/9/8/chartex" xmlns:cx2="http://schemas.microsoft.com/office/drawing/2015/10/21/chartex" xmlns:cx3="http://schemas.microsoft.com/office/drawing/2016/5/9/chartex" xmlns:cx4="http://schemas.microsoft.com/office/drawing/2016/5/10/chartex" xmlns:cx5="http://schemas.microsoft.com/office/drawing/2016/5/11/chartex" xmlns:cx6="http://schemas.microsoft.com/office/drawing/2016/5/12/chartex" xmlns:cx7="http://schemas.microsoft.com/office/drawing/2016/5/13/chartex" xmlns:cx8="http://schemas.microsoft.com/office/drawing/2016/5/14/chartex" xmlns:mc="http://schemas.openxmlformats.org/markup-compatibility/2006" xmlns:aink="http://schemas.microsoft.com/office/drawing/2016/ink" xmlns:am3d="http://schemas.microsoft.com/office/drawing/2017/model3d" xmlns:o="urn:schemas-microsoft-com:office:office" xmlns:oel="http://schemas.microsoft.com/office/2019/extlst" xmlns:r="http://schemas.openxmlformats.org/officeDocument/2006/relationships" xmlns:m="http://schemas.openxmlformats.org/officeDocument/2006/math" xmlns:v="urn:schemas-microsoft-com:vml" xmlns:wp14="http://schemas.microsoft.com/office/word/2010/wordprocessingDrawing" xmlns:wp="http://schemas.openxmlformats.org/drawingml/2006/wordprocessingDrawing" xmlns:w10="urn:schemas-microsoft-com:office:word" xmlns:w="http://schemas.openxmlformats.org/wordprocessingml/2006/main" xmlns:w14="http://schemas.microsoft.com/office/word/2010/wordml" xmlns:w15="http://schemas.microsoft.com/office/word/2012/wordml" xmlns:w16cex="http://schemas.microsoft.com/office/word/2018/wordml/cex" xmlns:w16cid="http://schemas.microsoft.com/office/word/2016/wordml/cid" xmlns:w16="http://schemas.microsoft.com/office/word/2018/wordml" xmlns:w16du="http://schemas.microsoft.com/office/word/2023/wordml/word16du" xmlns:w16sdtdh="http://schemas.microsoft.com/office/word/2020/wordml/sdtdatahash" xmlns:w16se="http://schemas.microsoft.com/office/word/2015/wordml/symex" xmlns:wpg="http://schemas.microsoft.com/office/word/2010/wordprocessingGroup" xmlns:wpi="http://schemas.microsoft.com/office/word/2010/wordprocessingInk" xmlns:wne="http://schemas.microsoft.com/office/word/2006/wordml" xmlns:wps="http://schemas.microsoft.com/office/word/2010/wordprocessingShape" mc:Ignorable="w14 w15 w16se w16cid w16 w16cex w16sdtdh wp14">
+<w:hdr xmlns:wpc="http://schemas.microsoft.com/office/word/2010/wordprocessingCanvas" xmlns:cx="http://schemas.microsoft.com/office/drawing/2014/chartex" xmlns:cx1="http://schemas.microsoft.com/office/drawing/2015/9/8/chartex" xmlns:cx2="http://schemas.microsoft.com/office/drawing/2015/10/21/chartex" xmlns:cx3="http://schemas.microsoft.com/office/drawing/2016/5/9/chartex" xmlns:cx4="http://schemas.microsoft.com/office/drawing/2016/5/10/chartex" xmlns:cx5="http://schemas.microsoft.com/office/drawing/2016/5/11/chartex" xmlns:cx6="http://schemas.microsoft.com/office/drawing/2016/5/12/chartex" xmlns:cx7="http://schemas.microsoft.com/office/drawing/2016/5/13/chartex" xmlns:cx8="http://schemas.microsoft.com/office/drawing/2016/5/14/chartex" xmlns:mc="http://schemas.openxmlformats.org/markup-compatibility/2006" xmlns:aink="http://schemas.microsoft.com/office/drawing/2016/ink" xmlns:am3d="http://schemas.microsoft.com/office/drawing/2017/model3d" xmlns:o="urn:schemas-microsoft-com:office:office" xmlns:oel="http://schemas.microsoft.com/office/2019/extlst" xmlns:r="http://schemas.openxmlformats.org/officeDocument/2006/relationships" xmlns:m="http://schemas.openxmlformats.org/officeDocument/2006/math" xmlns:v="urn:schemas-microsoft-com:vml" xmlns:wp14="http://schemas.microsoft.com/office/word/2010/wordprocessingDrawing" xmlns:wp="http://schemas.openxmlformats.org/drawingml/2006/wordprocessingDrawing" xmlns:w10="urn:schemas-microsoft-com:office:word" xmlns:w="http://schemas.openxmlformats.org/wordprocessingml/2006/main" xmlns:w14="http://schemas.microsoft.com/office/word/2010/wordml" xmlns:w15="http://schemas.microsoft.com/office/word/2012/wordml" xmlns:w16cex="http://schemas.microsoft.com/office/word/2018/wordml/cex" xmlns:w16cid="http://schemas.microsoft.com/office/word/2016/wordml/cid" xmlns:w16="http://schemas.microsoft.com/office/word/2018/wordml" xmlns:w16sdtdh="http://schemas.microsoft.com/office/word/2020/wordml/sdtdatahash" xmlns:w16se="http://schemas.microsoft.com/office/word/2015/wordml/symex" xmlns:wpg="http://schemas.microsoft.com/office/word/2010/wordprocessingGroup" xmlns:wpi="http://schemas.microsoft.com/office/word/2010/wordprocessingInk" xmlns:wne="http://schemas.microsoft.com/office/word/2006/wordml" xmlns:wps="http://schemas.microsoft.com/office/word/2010/wordprocessingShape" mc:Ignorable="w14 w15 w16se w16cid w16 w16cex w16sdtdh wp14">
   <w:p>
     <w:pPr>
       <w:pStyle w:val="Kopfzeile"/>
@@ -27868,7 +29559,7 @@
 </file>
 
 <file path=word/numbering.xml><?xml version="1.0" encoding="utf-8"?>
-<w:numbering xmlns:wpc="http://schemas.microsoft.com/office/word/2010/wordprocessingCanvas" xmlns:cx="http://schemas.microsoft.com/office/drawing/2014/chartex" xmlns:cx1="http://schemas.microsoft.com/office/drawing/2015/9/8/chartex" xmlns:cx2="http://schemas.microsoft.com/office/drawing/2015/10/21/chartex" xmlns:cx3="http://schemas.microsoft.com/office/drawing/2016/5/9/chartex" xmlns:cx4="http://schemas.microsoft.com/office/drawing/2016/5/10/chartex" xmlns:cx5="http://schemas.microsoft.com/office/drawing/2016/5/11/chartex" xmlns:cx6="http://schemas.microsoft.com/office/drawing/2016/5/12/chartex" xmlns:cx7="http://schemas.microsoft.com/office/drawing/2016/5/13/chartex" xmlns:cx8="http://schemas.microsoft.com/office/drawing/2016/5/14/chartex" xmlns:mc="http://schemas.openxmlformats.org/markup-compatibility/2006" xmlns:aink="http://schemas.microsoft.com/office/drawing/2016/ink" xmlns:am3d="http://schemas.microsoft.com/office/drawing/2017/model3d" xmlns:o="urn:schemas-microsoft-com:office:office" xmlns:oel="http://schemas.microsoft.com/office/2019/extlst" xmlns:r="http://schemas.openxmlformats.org/officeDocument/2006/relationships" xmlns:m="http://schemas.openxmlformats.org/officeDocument/2006/math" xmlns:v="urn:schemas-microsoft-com:vml" xmlns:wp14="http://schemas.microsoft.com/office/word/2010/wordprocessingDrawing" xmlns:wp="http://schemas.openxmlformats.org/drawingml/2006/wordprocessingDrawing" xmlns:w10="urn:schemas-microsoft-com:office:word" xmlns:w="http://schemas.openxmlformats.org/wordprocessingml/2006/main" xmlns:w14="http://schemas.microsoft.com/office/word/2010/wordml" xmlns:w15="http://schemas.microsoft.com/office/word/2012/wordml" xmlns:w16cex="http://schemas.microsoft.com/office/word/2018/wordml/cex" xmlns:w16cid="http://schemas.microsoft.com/office/word/2016/wordml/cid" xmlns:w16="http://schemas.microsoft.com/office/word/2018/wordml" xmlns:w16du="http://schemas.microsoft.com/office/word/2023/wordml/word16du" xmlns:w16sdtdh="http://schemas.microsoft.com/office/word/2020/wordml/sdtdatahash" xmlns:w16se="http://schemas.microsoft.com/office/word/2015/wordml/symex" xmlns:wpg="http://schemas.microsoft.com/office/word/2010/wordprocessingGroup" xmlns:wpi="http://schemas.microsoft.com/office/word/2010/wordprocessingInk" xmlns:wne="http://schemas.microsoft.com/office/word/2006/wordml" xmlns:wps="http://schemas.microsoft.com/office/word/2010/wordprocessingShape" mc:Ignorable="w14 w15 w16se w16cid w16 w16cex w16sdtdh wp14">
+<w:numbering xmlns:wpc="http://schemas.microsoft.com/office/word/2010/wordprocessingCanvas" xmlns:cx="http://schemas.microsoft.com/office/drawing/2014/chartex" xmlns:cx1="http://schemas.microsoft.com/office/drawing/2015/9/8/chartex" xmlns:cx2="http://schemas.microsoft.com/office/drawing/2015/10/21/chartex" xmlns:cx3="http://schemas.microsoft.com/office/drawing/2016/5/9/chartex" xmlns:cx4="http://schemas.microsoft.com/office/drawing/2016/5/10/chartex" xmlns:cx5="http://schemas.microsoft.com/office/drawing/2016/5/11/chartex" xmlns:cx6="http://schemas.microsoft.com/office/drawing/2016/5/12/chartex" xmlns:cx7="http://schemas.microsoft.com/office/drawing/2016/5/13/chartex" xmlns:cx8="http://schemas.microsoft.com/office/drawing/2016/5/14/chartex" xmlns:mc="http://schemas.openxmlformats.org/markup-compatibility/2006" xmlns:aink="http://schemas.microsoft.com/office/drawing/2016/ink" xmlns:am3d="http://schemas.microsoft.com/office/drawing/2017/model3d" xmlns:o="urn:schemas-microsoft-com:office:office" xmlns:oel="http://schemas.microsoft.com/office/2019/extlst" xmlns:r="http://schemas.openxmlformats.org/officeDocument/2006/relationships" xmlns:m="http://schemas.openxmlformats.org/officeDocument/2006/math" xmlns:v="urn:schemas-microsoft-com:vml" xmlns:wp14="http://schemas.microsoft.com/office/word/2010/wordprocessingDrawing" xmlns:wp="http://schemas.openxmlformats.org/drawingml/2006/wordprocessingDrawing" xmlns:w10="urn:schemas-microsoft-com:office:word" xmlns:w="http://schemas.openxmlformats.org/wordprocessingml/2006/main" xmlns:w14="http://schemas.microsoft.com/office/word/2010/wordml" xmlns:w15="http://schemas.microsoft.com/office/word/2012/wordml" xmlns:w16cex="http://schemas.microsoft.com/office/word/2018/wordml/cex" xmlns:w16cid="http://schemas.microsoft.com/office/word/2016/wordml/cid" xmlns:w16="http://schemas.microsoft.com/office/word/2018/wordml" xmlns:w16sdtdh="http://schemas.microsoft.com/office/word/2020/wordml/sdtdatahash" xmlns:w16se="http://schemas.microsoft.com/office/word/2015/wordml/symex" xmlns:wpg="http://schemas.microsoft.com/office/word/2010/wordprocessingGroup" xmlns:wpi="http://schemas.microsoft.com/office/word/2010/wordprocessingInk" xmlns:wne="http://schemas.microsoft.com/office/word/2006/wordml" xmlns:wps="http://schemas.microsoft.com/office/word/2010/wordprocessingShape" mc:Ignorable="w14 w15 w16se w16cid w16 w16cex w16sdtdh wp14">
   <w:abstractNum w:abstractNumId="0" w15:restartNumberingAfterBreak="0">
     <w:nsid w:val="02A17A28"/>
     <w:multiLevelType w:val="hybridMultilevel"/>

</xml_diff>

<commit_message>
Angepasste Anleitung nach Anpassung des zugehörigen Wiki-Artikels
</commit_message>
<xml_diff>
--- a/Serienbriefe Anleitung und Versionsgeschichte.docx
+++ b/Serienbriefe Anleitung und Versionsgeschichte.docx
@@ -1128,7 +1128,7 @@
                 <w:noProof/>
                 <w:webHidden/>
               </w:rPr>
-              <w:t>12</w:t>
+              <w:t>11</w:t>
             </w:r>
             <w:r>
               <w:rPr>
@@ -1200,7 +1200,7 @@
                 <w:noProof/>
                 <w:webHidden/>
               </w:rPr>
-              <w:t>12</w:t>
+              <w:t>11</w:t>
             </w:r>
             <w:r>
               <w:rPr>
@@ -1272,7 +1272,7 @@
                 <w:noProof/>
                 <w:webHidden/>
               </w:rPr>
-              <w:t>13</w:t>
+              <w:t>12</w:t>
             </w:r>
             <w:r>
               <w:rPr>
@@ -1344,7 +1344,7 @@
                 <w:noProof/>
                 <w:webHidden/>
               </w:rPr>
-              <w:t>14</w:t>
+              <w:t>13</w:t>
             </w:r>
             <w:r>
               <w:rPr>
@@ -1418,7 +1418,7 @@
                 <w:noProof/>
                 <w:webHidden/>
               </w:rPr>
-              <w:t>14</w:t>
+              <w:t>13</w:t>
             </w:r>
             <w:r>
               <w:rPr>
@@ -1492,7 +1492,7 @@
                 <w:noProof/>
                 <w:webHidden/>
               </w:rPr>
-              <w:t>15</w:t>
+              <w:t>14</w:t>
             </w:r>
             <w:r>
               <w:rPr>
@@ -1566,7 +1566,7 @@
                 <w:noProof/>
                 <w:webHidden/>
               </w:rPr>
-              <w:t>16</w:t>
+              <w:t>15</w:t>
             </w:r>
             <w:r>
               <w:rPr>
@@ -1640,7 +1640,7 @@
                 <w:noProof/>
                 <w:webHidden/>
               </w:rPr>
-              <w:t>17</w:t>
+              <w:t>16</w:t>
             </w:r>
             <w:r>
               <w:rPr>
@@ -1714,7 +1714,7 @@
                 <w:noProof/>
                 <w:webHidden/>
               </w:rPr>
-              <w:t>18</w:t>
+              <w:t>17</w:t>
             </w:r>
             <w:r>
               <w:rPr>
@@ -1788,7 +1788,7 @@
                 <w:noProof/>
                 <w:webHidden/>
               </w:rPr>
-              <w:t>21</w:t>
+              <w:t>20</w:t>
             </w:r>
             <w:r>
               <w:rPr>
@@ -1862,7 +1862,7 @@
                 <w:noProof/>
                 <w:webHidden/>
               </w:rPr>
-              <w:t>21</w:t>
+              <w:t>20</w:t>
             </w:r>
             <w:r>
               <w:rPr>
@@ -1936,7 +1936,7 @@
                 <w:noProof/>
                 <w:webHidden/>
               </w:rPr>
-              <w:t>22</w:t>
+              <w:t>21</w:t>
             </w:r>
             <w:r>
               <w:rPr>
@@ -2010,7 +2010,7 @@
                 <w:noProof/>
                 <w:webHidden/>
               </w:rPr>
-              <w:t>23</w:t>
+              <w:t>22</w:t>
             </w:r>
             <w:r>
               <w:rPr>
@@ -2082,7 +2082,7 @@
                 <w:noProof/>
                 <w:webHidden/>
               </w:rPr>
-              <w:t>24</w:t>
+              <w:t>23</w:t>
             </w:r>
             <w:r>
               <w:rPr>
@@ -5440,24 +5440,10 @@
     </w:p>
     <w:p>
       <w:pPr>
-        <w:rPr>
-          <w:rFonts w:asciiTheme="majorHAnsi" w:eastAsiaTheme="majorEastAsia" w:hAnsiTheme="majorHAnsi" w:cstheme="majorBidi"/>
-          <w:color w:val="365F91" w:themeColor="accent1" w:themeShade="BF"/>
-          <w:sz w:val="32"/>
-          <w:szCs w:val="32"/>
-        </w:rPr>
-      </w:pPr>
-      <w:r>
-        <w:br w:type="page"/>
-      </w:r>
-    </w:p>
-    <w:p>
-      <w:pPr>
         <w:pStyle w:val="berschrift1"/>
       </w:pPr>
       <w:bookmarkStart w:id="25" w:name="_Toc161643770"/>
       <w:r>
-        <w:lastRenderedPageBreak/>
         <w:t>Serienbrief Mahnungen</w:t>
       </w:r>
       <w:bookmarkEnd w:id="25"/>
@@ -5597,6 +5583,42 @@
     </w:p>
     <w:p>
       <w:pPr>
+        <w:rPr>
+          <w:bCs/>
+        </w:rPr>
+      </w:pPr>
+      <w:r>
+        <w:rPr>
+          <w:bCs/>
+        </w:rPr>
+        <w:t xml:space="preserve">Eine detaillierte Anleitung zum Druck der Mahnbriefe findet sich im Wiki hier: </w:t>
+      </w:r>
+      <w:hyperlink r:id="rId24" w:history="1">
+        <w:r>
+          <w:rPr>
+            <w:rStyle w:val="Hyperlink"/>
+            <w:bCs/>
+          </w:rPr>
+          <w:t>https://wiki.svws.nrw.de/mediawiki/i</w:t>
+        </w:r>
+        <w:r>
+          <w:rPr>
+            <w:rStyle w:val="Hyperlink"/>
+            <w:bCs/>
+          </w:rPr>
+          <w:t>n</w:t>
+        </w:r>
+        <w:r>
+          <w:rPr>
+            <w:rStyle w:val="Hyperlink"/>
+            <w:bCs/>
+          </w:rPr>
+          <w:t>dex.php?title=Mahnungen_drucken</w:t>
+        </w:r>
+      </w:hyperlink>
+    </w:p>
+    <w:p>
+      <w:pPr>
         <w:pStyle w:val="berschrift2"/>
       </w:pPr>
       <w:bookmarkStart w:id="26" w:name="_Toc161643771"/>
@@ -5627,72 +5649,31 @@
         <w:rPr>
           <w:bCs/>
         </w:rPr>
-        <w:t>Dieser Mahnbrief vermeidet die oben genannten Nachteile. Damit dieser Mahnbrief korrekt arbeitet, muss vorab der Filter II korrekt benutzt werden.</w:t>
-      </w:r>
-    </w:p>
-    <w:p>
-      <w:pPr>
+        <w:t>Dieser Mahnbrief vermeidet Nachteile</w:t>
+      </w:r>
+      <w:r>
         <w:rPr>
           <w:bCs/>
         </w:rPr>
-      </w:pPr>
-      <w:r>
-        <w:rPr>
-          <w:noProof/>
-        </w:rPr>
-        <w:drawing>
-          <wp:inline distT="0" distB="0" distL="0" distR="0" wp14:anchorId="00D809D6" wp14:editId="0739261D">
-            <wp:extent cx="5848350" cy="3142178"/>
-            <wp:effectExtent l="19050" t="19050" r="19050" b="20320"/>
-            <wp:docPr id="8" name="Grafik 8"/>
-            <wp:cNvGraphicFramePr>
-              <a:graphicFrameLocks xmlns:a="http://schemas.openxmlformats.org/drawingml/2006/main" noChangeAspect="1"/>
-            </wp:cNvGraphicFramePr>
-            <a:graphic xmlns:a="http://schemas.openxmlformats.org/drawingml/2006/main">
-              <a:graphicData uri="http://schemas.openxmlformats.org/drawingml/2006/picture">
-                <pic:pic xmlns:pic="http://schemas.openxmlformats.org/drawingml/2006/picture">
-                  <pic:nvPicPr>
-                    <pic:cNvPr id="1" name=""/>
-                    <pic:cNvPicPr/>
-                  </pic:nvPicPr>
-                  <pic:blipFill>
-                    <a:blip r:embed="rId24"/>
-                    <a:stretch>
-                      <a:fillRect/>
-                    </a:stretch>
-                  </pic:blipFill>
-                  <pic:spPr>
-                    <a:xfrm>
-                      <a:off x="0" y="0"/>
-                      <a:ext cx="5965212" cy="3204965"/>
-                    </a:xfrm>
-                    <a:prstGeom prst="rect">
-                      <a:avLst/>
-                    </a:prstGeom>
-                    <a:ln>
-                      <a:solidFill>
-                        <a:schemeClr val="tx1"/>
-                      </a:solidFill>
-                    </a:ln>
-                  </pic:spPr>
-                </pic:pic>
-              </a:graphicData>
-            </a:graphic>
-          </wp:inline>
-        </w:drawing>
-      </w:r>
-    </w:p>
-    <w:p>
-      <w:pPr>
+        <w:t>, die bei dem anderen Mahnbrief auftreten</w:t>
+      </w:r>
+      <w:r>
         <w:rPr>
           <w:bCs/>
         </w:rPr>
-      </w:pPr>
+        <w:t>. Damit dieser Mahnbrief korrekt arbeitet, muss vorab der Filter II korrekt benutzt werden.</w:t>
+      </w:r>
       <w:r>
         <w:rPr>
           <w:bCs/>
         </w:rPr>
-        <w:t>Der im Filter II zu verwendende SQL-Befehl kann entweder hier kopiert, oder über die Schaltfläche „Aus Datei laden“ eingelesen werden. Die entsprechende SQL-Datei befindet sich ebenfalls im Serienbrief-Ordner.</w:t>
+        <w:t xml:space="preserve"> Ein </w:t>
+      </w:r>
+      <w:r>
+        <w:rPr>
+          <w:bCs/>
+        </w:rPr>
+        <w:t>im Filter II zu verwendende SQL-Befehl kann entweder hier kopiert, oder über die Schaltfläche „Aus Datei laden“ eingelesen werden. Die entsprechende SQL-Datei befindet sich ebenfalls im Serienbrief-Ordner.</w:t>
       </w:r>
     </w:p>
     <w:p>
@@ -5922,7 +5903,6 @@
           <w:rStyle w:val="HTMLCode"/>
           <w:sz w:val="18"/>
           <w:szCs w:val="18"/>
-          <w:lang w:val="en-US"/>
         </w:rPr>
       </w:pPr>
       <w:r>
@@ -5930,41 +5910,9 @@
           <w:rStyle w:val="HTMLCode"/>
           <w:sz w:val="18"/>
           <w:szCs w:val="18"/>
-          <w:lang w:val="en-US"/>
         </w:rPr>
-        <w:t xml:space="preserve">AND EXISTS (SELECT slad.ID From </w:t>
-      </w:r>
-      <w:proofErr w:type="spellStart"/>
-      <w:r>
-        <w:rPr>
-          <w:rStyle w:val="HTMLCode"/>
-          <w:sz w:val="18"/>
-          <w:szCs w:val="18"/>
-          <w:lang w:val="en-US"/>
-        </w:rPr>
-        <w:t>SchuelerLernabschnittsdaten</w:t>
-      </w:r>
-      <w:proofErr w:type="spellEnd"/>
-      <w:r>
-        <w:rPr>
-          <w:rStyle w:val="HTMLCode"/>
-          <w:sz w:val="18"/>
-          <w:szCs w:val="18"/>
-          <w:lang w:val="en-US"/>
-        </w:rPr>
-        <w:t xml:space="preserve"> AS </w:t>
-      </w:r>
-      <w:proofErr w:type="spellStart"/>
-      <w:r>
-        <w:rPr>
-          <w:rStyle w:val="HTMLCode"/>
-          <w:sz w:val="18"/>
-          <w:szCs w:val="18"/>
-          <w:lang w:val="en-US"/>
-        </w:rPr>
-        <w:t>slad</w:t>
-      </w:r>
-      <w:proofErr w:type="spellEnd"/>
+        <w:t>AND EXISTS (SELECT slad.ID From SchuelerLernabschnittsdaten AS slad</w:t>
+      </w:r>
     </w:p>
     <w:p>
       <w:pPr>
@@ -5982,6 +5930,14 @@
           <w:szCs w:val="18"/>
         </w:rPr>
       </w:pPr>
+      <w:r>
+        <w:rPr>
+          <w:rStyle w:val="HTMLCode"/>
+          <w:sz w:val="18"/>
+          <w:szCs w:val="18"/>
+        </w:rPr>
+        <w:t xml:space="preserve">  </w:t>
+      </w:r>
       <w:r>
         <w:rPr>
           <w:rStyle w:val="HTMLCode"/>
@@ -6067,6 +6023,15 @@
           <w:szCs w:val="18"/>
           <w:lang w:val="en-US"/>
         </w:rPr>
+        <w:t xml:space="preserve">  </w:t>
+      </w:r>
+      <w:r>
+        <w:rPr>
+          <w:rStyle w:val="HTMLCode"/>
+          <w:sz w:val="18"/>
+          <w:szCs w:val="18"/>
+          <w:lang w:val="en-US"/>
+        </w:rPr>
         <w:t>WHERE slad.Schueler_ID=Schueler.ID</w:t>
       </w:r>
     </w:p>
@@ -6092,6 +6057,14 @@
           <w:sz w:val="18"/>
           <w:szCs w:val="18"/>
         </w:rPr>
+        <w:t xml:space="preserve">  </w:t>
+      </w:r>
+      <w:r>
+        <w:rPr>
+          <w:rStyle w:val="HTMLCode"/>
+          <w:sz w:val="18"/>
+          <w:szCs w:val="18"/>
+        </w:rPr>
         <w:t xml:space="preserve">AND </w:t>
       </w:r>
       <w:proofErr w:type="spellStart"/>
@@ -6199,6 +6172,14 @@
           <w:sz w:val="18"/>
           <w:szCs w:val="18"/>
         </w:rPr>
+        <w:t xml:space="preserve">  </w:t>
+      </w:r>
+      <w:r>
+        <w:rPr>
+          <w:rStyle w:val="HTMLCode"/>
+          <w:sz w:val="18"/>
+          <w:szCs w:val="18"/>
+        </w:rPr>
         <w:t xml:space="preserve">AND </w:t>
       </w:r>
       <w:proofErr w:type="spellStart"/>
@@ -6306,6 +6287,14 @@
           <w:sz w:val="18"/>
           <w:szCs w:val="18"/>
         </w:rPr>
+        <w:t xml:space="preserve">  </w:t>
+      </w:r>
+      <w:r>
+        <w:rPr>
+          <w:rStyle w:val="HTMLCode"/>
+          <w:sz w:val="18"/>
+          <w:szCs w:val="18"/>
+        </w:rPr>
         <w:t xml:space="preserve">AND </w:t>
       </w:r>
       <w:proofErr w:type="spellStart"/>
@@ -6345,6 +6334,14 @@
           <w:szCs w:val="18"/>
         </w:rPr>
       </w:pPr>
+      <w:r>
+        <w:rPr>
+          <w:rStyle w:val="HTMLCode"/>
+          <w:sz w:val="18"/>
+          <w:szCs w:val="18"/>
+        </w:rPr>
+        <w:t xml:space="preserve">  </w:t>
+      </w:r>
       <w:r>
         <w:rPr>
           <w:rStyle w:val="HTMLCode"/>
@@ -6398,6 +6395,15 @@
           <w:szCs w:val="18"/>
           <w:lang w:val="en-US"/>
         </w:rPr>
+        <w:t xml:space="preserve">  </w:t>
+      </w:r>
+      <w:r>
+        <w:rPr>
+          <w:rStyle w:val="HTMLCode"/>
+          <w:sz w:val="18"/>
+          <w:szCs w:val="18"/>
+          <w:lang w:val="en-US"/>
+        </w:rPr>
         <w:t xml:space="preserve">AND </w:t>
       </w:r>
       <w:proofErr w:type="spellStart"/>
@@ -6446,6 +6452,15 @@
           <w:szCs w:val="18"/>
           <w:lang w:val="en-US"/>
         </w:rPr>
+        <w:t xml:space="preserve">  </w:t>
+      </w:r>
+      <w:r>
+        <w:rPr>
+          <w:rStyle w:val="HTMLCode"/>
+          <w:sz w:val="18"/>
+          <w:szCs w:val="18"/>
+          <w:lang w:val="en-US"/>
+        </w:rPr>
         <w:t xml:space="preserve">AND </w:t>
       </w:r>
       <w:proofErr w:type="spellStart"/>
@@ -6481,7 +6496,6 @@
         <w:rPr>
           <w:bCs/>
         </w:rPr>
-        <w:lastRenderedPageBreak/>
         <w:t>Der SQL-</w:t>
       </w:r>
       <w:proofErr w:type="spellStart"/>
@@ -6566,6 +6580,7 @@
       </w:pPr>
       <w:bookmarkStart w:id="27" w:name="_Toc161643772"/>
       <w:r>
+        <w:lastRenderedPageBreak/>
         <w:t>Serienbrief Mahnung gefährdete Versetzung @Eltern</w:t>
       </w:r>
       <w:bookmarkEnd w:id="27"/>
@@ -6615,17 +6630,8 @@
         <w:rPr>
           <w:bCs/>
         </w:rPr>
-        <w:t xml:space="preserve">Ein Nachteil bleibt leider bei diesem Vorgehen in Schild-NRW 2 bestehen. Es kann sein, dass ein Schulkind lediglich im ersten Halbjahr gemahnt wurde und im zweiten Halbjahr keine Mahnungen erhalten soll. Diese Schüler würden vom Gruppenprozess ebenfalls gefiltert und erhalten einen Mahnbrief ohne Fächer. Diese muss man leider händisch aussortieren. Eine genaue Anleitung finden Sie hier: </w:t>
-      </w:r>
-      <w:hyperlink r:id="rId25" w:history="1">
-        <w:r>
-          <w:rPr>
-            <w:rStyle w:val="Hyperlink"/>
-            <w:bCs/>
-          </w:rPr>
-          <w:t>https://wiki.svws.nrw.de/mediawiki/index.php?title=Mahnungen_drucken</w:t>
-        </w:r>
-      </w:hyperlink>
+        <w:t xml:space="preserve">Ein Nachteil bleibt leider bei diesem Vorgehen in Schild-NRW 2 bestehen. Es kann sein, dass ein Schulkind lediglich im ersten Halbjahr gemahnt wurde und im zweiten Halbjahr keine Mahnungen erhalten soll. Diese Schüler würden vom Gruppenprozess ebenfalls gefiltert und erhalten einen Mahnbrief ohne Fächer. Diese muss man leider händisch aussortieren. </w:t>
+      </w:r>
     </w:p>
     <w:p>
       <w:pPr>
@@ -31521,7 +31527,7 @@
                           <pic:cNvPicPr/>
                         </pic:nvPicPr>
                         <pic:blipFill>
-                          <a:blip r:embed="rId26" cstate="print">
+                          <a:blip r:embed="rId25" cstate="print">
                             <a:extLst>
                               <a:ext uri="{28A0092B-C50C-407E-A947-70E740481C1C}">
                                 <a14:useLocalDpi xmlns:a14="http://schemas.microsoft.com/office/drawing/2010/main" val="0"/>
@@ -31712,14 +31718,7 @@
                 <w:rFonts w:ascii="Calibri" w:hAnsi="Calibri" w:cs="Calibri"/>
                 <w:color w:val="000000"/>
               </w:rPr>
-              <w:t>&gt;</w:t>
-            </w:r>
-            <w:r>
-              <w:rPr>
-                <w:rFonts w:ascii="Calibri" w:hAnsi="Calibri" w:cs="Calibri"/>
-                <w:color w:val="000000"/>
-              </w:rPr>
-              <w:t xml:space="preserve"> eingefügt.</w:t>
+              <w:t>&gt; eingefügt.</w:t>
             </w:r>
           </w:p>
           <w:p>

</xml_diff>

<commit_message>
Angepasste Anleitung & SQL-Datei für Filter II für SchILDzentral-Kunden
</commit_message>
<xml_diff>
--- a/Serienbriefe Anleitung und Versionsgeschichte.docx
+++ b/Serienbriefe Anleitung und Versionsgeschichte.docx
@@ -1272,7 +1272,7 @@
                 <w:noProof/>
                 <w:webHidden/>
               </w:rPr>
-              <w:t>12</w:t>
+              <w:t>11</w:t>
             </w:r>
             <w:r>
               <w:rPr>
@@ -1344,7 +1344,7 @@
                 <w:noProof/>
                 <w:webHidden/>
               </w:rPr>
-              <w:t>13</w:t>
+              <w:t>12</w:t>
             </w:r>
             <w:r>
               <w:rPr>
@@ -1418,7 +1418,7 @@
                 <w:noProof/>
                 <w:webHidden/>
               </w:rPr>
-              <w:t>13</w:t>
+              <w:t>12</w:t>
             </w:r>
             <w:r>
               <w:rPr>
@@ -1492,7 +1492,7 @@
                 <w:noProof/>
                 <w:webHidden/>
               </w:rPr>
-              <w:t>14</w:t>
+              <w:t>13</w:t>
             </w:r>
             <w:r>
               <w:rPr>
@@ -1566,7 +1566,7 @@
                 <w:noProof/>
                 <w:webHidden/>
               </w:rPr>
-              <w:t>15</w:t>
+              <w:t>14</w:t>
             </w:r>
             <w:r>
               <w:rPr>
@@ -1640,7 +1640,7 @@
                 <w:noProof/>
                 <w:webHidden/>
               </w:rPr>
-              <w:t>16</w:t>
+              <w:t>15</w:t>
             </w:r>
             <w:r>
               <w:rPr>
@@ -1714,7 +1714,7 @@
                 <w:noProof/>
                 <w:webHidden/>
               </w:rPr>
-              <w:t>17</w:t>
+              <w:t>16</w:t>
             </w:r>
             <w:r>
               <w:rPr>
@@ -1788,7 +1788,7 @@
                 <w:noProof/>
                 <w:webHidden/>
               </w:rPr>
-              <w:t>20</w:t>
+              <w:t>19</w:t>
             </w:r>
             <w:r>
               <w:rPr>
@@ -1862,7 +1862,7 @@
                 <w:noProof/>
                 <w:webHidden/>
               </w:rPr>
-              <w:t>20</w:t>
+              <w:t>19</w:t>
             </w:r>
             <w:r>
               <w:rPr>
@@ -1936,7 +1936,7 @@
                 <w:noProof/>
                 <w:webHidden/>
               </w:rPr>
-              <w:t>21</w:t>
+              <w:t>20</w:t>
             </w:r>
             <w:r>
               <w:rPr>
@@ -2010,7 +2010,7 @@
                 <w:noProof/>
                 <w:webHidden/>
               </w:rPr>
-              <w:t>22</w:t>
+              <w:t>21</w:t>
             </w:r>
             <w:r>
               <w:rPr>
@@ -2082,7 +2082,7 @@
                 <w:noProof/>
                 <w:webHidden/>
               </w:rPr>
-              <w:t>23</w:t>
+              <w:t>22</w:t>
             </w:r>
             <w:r>
               <w:rPr>
@@ -2264,55 +2264,7 @@
     </w:p>
     <w:p>
       <w:r>
-        <w:t>Die Serienbriefe sind so gestaltet, dass man im Reportdesigner sieht, wie der Serienbrief im Ausdruck aussehen würde, gemäß dem Konzept „</w:t>
-      </w:r>
-      <w:proofErr w:type="spellStart"/>
-      <w:r>
-        <w:t>What</w:t>
-      </w:r>
-      <w:proofErr w:type="spellEnd"/>
-      <w:r>
-        <w:t xml:space="preserve"> </w:t>
-      </w:r>
-      <w:proofErr w:type="spellStart"/>
-      <w:r>
-        <w:t>You</w:t>
-      </w:r>
-      <w:proofErr w:type="spellEnd"/>
-      <w:r>
-        <w:t xml:space="preserve"> See </w:t>
-      </w:r>
-      <w:proofErr w:type="spellStart"/>
-      <w:r>
-        <w:t>Is</w:t>
-      </w:r>
-      <w:proofErr w:type="spellEnd"/>
-      <w:r>
-        <w:t xml:space="preserve"> </w:t>
-      </w:r>
-      <w:proofErr w:type="spellStart"/>
-      <w:r>
-        <w:t>What</w:t>
-      </w:r>
-      <w:proofErr w:type="spellEnd"/>
-      <w:r>
-        <w:t xml:space="preserve"> </w:t>
-      </w:r>
-      <w:proofErr w:type="spellStart"/>
-      <w:r>
-        <w:t>You</w:t>
-      </w:r>
-      <w:proofErr w:type="spellEnd"/>
-      <w:r>
-        <w:t xml:space="preserve"> </w:t>
-      </w:r>
-      <w:proofErr w:type="spellStart"/>
-      <w:r>
-        <w:t>Get</w:t>
-      </w:r>
-      <w:proofErr w:type="spellEnd"/>
-      <w:r>
-        <w:t xml:space="preserve"> – WYSIWYG“. Vor dem </w:t>
+        <w:t xml:space="preserve">Die Serienbriefe sind so gestaltet, dass man im Reportdesigner sieht, wie der Serienbrief im Ausdruck aussehen würde, gemäß dem Konzept „What You See Is What You Get – WYSIWYG“. Vor dem </w:t>
       </w:r>
       <w:r>
         <w:t>aller</w:t>
@@ -2486,13 +2438,8 @@
       <w:r>
         <w:t xml:space="preserve"> werden, oder in einer gesonderten </w:t>
       </w:r>
-      <w:proofErr w:type="spellStart"/>
-      <w:r>
-        <w:t>rtf</w:t>
-      </w:r>
-      <w:proofErr w:type="spellEnd"/>
-      <w:r>
-        <w:t>-</w:t>
+      <w:r>
+        <w:t>rtf-</w:t>
       </w:r>
       <w:r>
         <w:t xml:space="preserve">Datei </w:t>
@@ -2546,13 +2493,8 @@
         <w:t xml:space="preserve">erüst strickt vom Textteil, so dass man nicht </w:t>
       </w:r>
       <w:r>
-        <w:t xml:space="preserve">aus </w:t>
-      </w:r>
-      <w:proofErr w:type="gramStart"/>
-      <w:r>
-        <w:t>Versehen</w:t>
-      </w:r>
-      <w:proofErr w:type="gramEnd"/>
+        <w:t>aus Versehen</w:t>
+      </w:r>
       <w:r>
         <w:t xml:space="preserve"> das </w:t>
       </w:r>
@@ -2796,21 +2738,12 @@
         </w:rPr>
         <w:t xml:space="preserve">im </w:t>
       </w:r>
-      <w:proofErr w:type="spellStart"/>
       <w:r>
         <w:rPr>
           <w:sz w:val="20"/>
           <w:szCs w:val="20"/>
         </w:rPr>
-        <w:t>Richtext</w:t>
-      </w:r>
-      <w:proofErr w:type="spellEnd"/>
-      <w:r>
-        <w:rPr>
-          <w:sz w:val="20"/>
-          <w:szCs w:val="20"/>
-        </w:rPr>
-        <w:t>-</w:t>
+        <w:t>Richtext-</w:t>
       </w:r>
       <w:r>
         <w:rPr>
@@ -2826,21 +2759,12 @@
         </w:rPr>
         <w:t>.</w:t>
       </w:r>
-      <w:proofErr w:type="spellStart"/>
       <w:r>
         <w:rPr>
           <w:sz w:val="20"/>
           <w:szCs w:val="20"/>
         </w:rPr>
-        <w:t>rtf</w:t>
-      </w:r>
-      <w:proofErr w:type="spellEnd"/>
-      <w:r>
-        <w:rPr>
-          <w:sz w:val="20"/>
-          <w:szCs w:val="20"/>
-        </w:rPr>
-        <w:t>“</w:t>
+        <w:t>rtf“</w:t>
       </w:r>
       <w:r>
         <w:rPr>
@@ -2854,30 +2778,14 @@
           <w:sz w:val="20"/>
           <w:szCs w:val="20"/>
         </w:rPr>
-        <w:t xml:space="preserve">im Ordner </w:t>
-      </w:r>
-      <w:proofErr w:type="gramStart"/>
+        <w:t>im Ordner „</w:t>
+      </w:r>
       <w:r>
         <w:rPr>
           <w:sz w:val="20"/>
           <w:szCs w:val="20"/>
         </w:rPr>
-        <w:t>„</w:t>
-      </w:r>
-      <w:r>
-        <w:rPr>
-          <w:sz w:val="20"/>
-          <w:szCs w:val="20"/>
-        </w:rPr>
-        <w:t>..</w:t>
-      </w:r>
-      <w:proofErr w:type="gramEnd"/>
-      <w:r>
-        <w:rPr>
-          <w:sz w:val="20"/>
-          <w:szCs w:val="20"/>
-        </w:rPr>
-        <w:t>\</w:t>
+        <w:t>..\</w:t>
       </w:r>
       <w:r>
         <w:rPr>
@@ -2955,7 +2863,6 @@
         </w:rPr>
         <w:t xml:space="preserve">In </w:t>
       </w:r>
-      <w:proofErr w:type="spellStart"/>
       <w:r>
         <w:rPr>
           <w:sz w:val="20"/>
@@ -2968,15 +2875,7 @@
           <w:sz w:val="20"/>
           <w:szCs w:val="20"/>
         </w:rPr>
-        <w:t>-NRW</w:t>
-      </w:r>
-      <w:proofErr w:type="spellEnd"/>
-      <w:r>
-        <w:rPr>
-          <w:sz w:val="20"/>
-          <w:szCs w:val="20"/>
-        </w:rPr>
-        <w:t xml:space="preserve"> Aufruf des </w:t>
+        <w:t xml:space="preserve">-NRW Aufruf des </w:t>
       </w:r>
       <w:r>
         <w:rPr>
@@ -3096,21 +2995,12 @@
         </w:rPr>
         <w:t>.</w:t>
       </w:r>
-      <w:proofErr w:type="spellStart"/>
       <w:r>
         <w:rPr>
           <w:sz w:val="20"/>
           <w:szCs w:val="20"/>
         </w:rPr>
-        <w:t>rtf</w:t>
-      </w:r>
-      <w:proofErr w:type="spellEnd"/>
-      <w:r>
-        <w:rPr>
-          <w:sz w:val="20"/>
-          <w:szCs w:val="20"/>
-        </w:rPr>
-        <w:t>“ aus.</w:t>
+        <w:t>rtf“ aus.</w:t>
       </w:r>
       <w:r>
         <w:rPr>
@@ -3164,7 +3054,6 @@
         </w:rPr>
         <w:t xml:space="preserve">In </w:t>
       </w:r>
-      <w:proofErr w:type="spellStart"/>
       <w:r>
         <w:rPr>
           <w:sz w:val="20"/>
@@ -3177,15 +3066,7 @@
           <w:sz w:val="20"/>
           <w:szCs w:val="20"/>
         </w:rPr>
-        <w:t>-NRW</w:t>
-      </w:r>
-      <w:proofErr w:type="spellEnd"/>
-      <w:r>
-        <w:rPr>
-          <w:sz w:val="20"/>
-          <w:szCs w:val="20"/>
-        </w:rPr>
-        <w:t xml:space="preserve"> Aufruf des Report-Explorers</w:t>
+        <w:t>-NRW Aufruf des Report-Explorers</w:t>
       </w:r>
       <w:r>
         <w:rPr>
@@ -3444,11 +3325,9 @@
       <w:r>
         <w:t xml:space="preserve"> in die jeweilige </w:t>
       </w:r>
-      <w:proofErr w:type="spellStart"/>
       <w:r>
         <w:t>Textbox</w:t>
       </w:r>
-      <w:proofErr w:type="spellEnd"/>
       <w:r>
         <w:t xml:space="preserve"> beliebig bearbeiten, löschen und anpassen. Die Textblöcke selbst sollten Sie nicht verschieben.</w:t>
       </w:r>
@@ -3906,11 +3785,9 @@
       <w:r>
         <w:t>„</w:t>
       </w:r>
-      <w:proofErr w:type="spellStart"/>
       <w:r>
         <w:t>BriefAdresse</w:t>
       </w:r>
-      <w:proofErr w:type="spellEnd"/>
       <w:r>
         <w:t>“</w:t>
       </w:r>
@@ -3920,11 +3797,9 @@
       <w:r>
         <w:t>„</w:t>
       </w:r>
-      <w:proofErr w:type="spellStart"/>
       <w:r>
         <w:t>Schueler</w:t>
       </w:r>
-      <w:proofErr w:type="spellEnd"/>
       <w:r>
         <w:t xml:space="preserve">“ </w:t>
       </w:r>
@@ -4353,39 +4228,7 @@
                 <w:rFonts w:ascii="Calibri" w:hAnsi="Calibri" w:cs="Calibri"/>
                 <w:color w:val="000000"/>
               </w:rPr>
-              <w:t>$</w:t>
-            </w:r>
-            <w:proofErr w:type="spellStart"/>
-            <w:r>
-              <w:rPr>
-                <w:rFonts w:ascii="Calibri" w:hAnsi="Calibri" w:cs="Calibri"/>
-                <w:color w:val="000000"/>
-              </w:rPr>
-              <w:t>KLVorname</w:t>
-            </w:r>
-            <w:proofErr w:type="spellEnd"/>
-            <w:r>
-              <w:rPr>
-                <w:rFonts w:ascii="Calibri" w:hAnsi="Calibri" w:cs="Calibri"/>
-                <w:color w:val="000000"/>
-              </w:rPr>
-              <w:t>$ $</w:t>
-            </w:r>
-            <w:proofErr w:type="spellStart"/>
-            <w:r>
-              <w:rPr>
-                <w:rFonts w:ascii="Calibri" w:hAnsi="Calibri" w:cs="Calibri"/>
-                <w:color w:val="000000"/>
-              </w:rPr>
-              <w:t>KLName</w:t>
-            </w:r>
-            <w:proofErr w:type="spellEnd"/>
-            <w:r>
-              <w:rPr>
-                <w:rFonts w:ascii="Calibri" w:hAnsi="Calibri" w:cs="Calibri"/>
-                <w:color w:val="000000"/>
-              </w:rPr>
-              <w:t>$, $Klassenlehrer$</w:t>
+              <w:t>$KLVorname$ $KLName$, $Klassenlehrer$</w:t>
             </w:r>
           </w:p>
         </w:tc>
@@ -4465,23 +4308,7 @@
         <w:ind w:left="1134" w:right="1277"/>
       </w:pPr>
       <w:r>
-        <w:t>$</w:t>
-      </w:r>
-      <w:proofErr w:type="spellStart"/>
-      <w:r>
-        <w:t>KLVorname</w:t>
-      </w:r>
-      <w:proofErr w:type="spellEnd"/>
-      <w:r>
-        <w:t>$ $</w:t>
-      </w:r>
-      <w:proofErr w:type="spellStart"/>
-      <w:r>
-        <w:t>KLName</w:t>
-      </w:r>
-      <w:proofErr w:type="spellEnd"/>
-      <w:r>
-        <w:t>$, $Klassenlehrer$</w:t>
+        <w:t>$KLVorname$ $KLName$, $Klassenlehrer$</w:t>
       </w:r>
     </w:p>
     <w:p>
@@ -4499,42 +4326,29 @@
     <w:p>
       <w:r>
         <w:lastRenderedPageBreak/>
-        <w:t xml:space="preserve">Speichern Sie diesen Brief in den Ordner </w:t>
-      </w:r>
-      <w:proofErr w:type="gramStart"/>
+        <w:t>Speichern Sie diesen Brief in den Ordner „</w:t>
+      </w:r>
+      <w:r>
+        <w:t>..\SchILD-Reports\Serienbriefe\RTF-Serienbriefvorlagen</w:t>
+      </w:r>
+      <w:r>
+        <w:t xml:space="preserve">“ </w:t>
+      </w:r>
+      <w:r>
+        <w:t>un</w:t>
+      </w:r>
+      <w:r>
+        <w:t>t</w:t>
+      </w:r>
+      <w:r>
+        <w:t xml:space="preserve">er Verwendung des Speicherformats </w:t>
+      </w:r>
       <w:r>
         <w:t>„</w:t>
       </w:r>
       <w:r>
-        <w:t>..</w:t>
-      </w:r>
-      <w:proofErr w:type="gramEnd"/>
-      <w:r>
-        <w:t>\SchILD-Reports\Serienbriefe\RTF-Serienbriefvorlagen</w:t>
-      </w:r>
-      <w:r>
-        <w:t xml:space="preserve">“ </w:t>
-      </w:r>
-      <w:r>
-        <w:t>un</w:t>
-      </w:r>
-      <w:r>
-        <w:t>t</w:t>
-      </w:r>
-      <w:r>
-        <w:t xml:space="preserve">er Verwendung des Speicherformats </w:t>
-      </w:r>
-      <w:r>
-        <w:t>„</w:t>
-      </w:r>
-      <w:r>
-        <w:t>.</w:t>
-      </w:r>
-      <w:proofErr w:type="spellStart"/>
-      <w:r>
-        <w:t>rtf</w:t>
-      </w:r>
-      <w:proofErr w:type="spellEnd"/>
+        <w:t>.rtf</w:t>
+      </w:r>
       <w:r>
         <w:t>“</w:t>
       </w:r>
@@ -4567,16 +4381,11 @@
       <w:r>
         <w:t xml:space="preserve">Wählen Sie zunächst in </w:t>
       </w:r>
-      <w:proofErr w:type="spellStart"/>
       <w:r>
         <w:t>SchILD</w:t>
       </w:r>
       <w:r>
-        <w:t>-NRW</w:t>
-      </w:r>
-      <w:proofErr w:type="spellEnd"/>
-      <w:r>
-        <w:t xml:space="preserve"> die Schülermenge aus.</w:t>
+        <w:t>-NRW die Schülermenge aus.</w:t>
       </w:r>
       <w:r>
         <w:t xml:space="preserve"> </w:t>
@@ -4673,16 +4482,11 @@
       <w:r>
         <w:t xml:space="preserve"> im Ordner </w:t>
       </w:r>
-      <w:proofErr w:type="gramStart"/>
       <w:r>
         <w:t>„</w:t>
       </w:r>
       <w:r>
-        <w:t>..</w:t>
-      </w:r>
-      <w:proofErr w:type="gramEnd"/>
-      <w:r>
-        <w:t>\SchILD-Reports\Serienbriefe\RTF-Serienbriefvorlagen</w:t>
+        <w:t>..\SchILD-Reports\Serienbriefe\RTF-Serienbriefvorlagen</w:t>
       </w:r>
       <w:r>
         <w:t xml:space="preserve">“ befindet. Durch Doppelklick auf diese </w:t>
@@ -4915,15 +4719,7 @@
         <w:t xml:space="preserve"> Maustaste auf den </w:t>
       </w:r>
       <w:r>
-        <w:t xml:space="preserve">Brieftext und wählen „Bearbeiten“. Sie gelangen nun in den </w:t>
-      </w:r>
-      <w:proofErr w:type="spellStart"/>
-      <w:r>
-        <w:t>RichText</w:t>
-      </w:r>
-      <w:proofErr w:type="spellEnd"/>
-      <w:r>
-        <w:t xml:space="preserve"> Editor, in welchem Sie den Brieftext eingeben können.</w:t>
+        <w:t>Brieftext und wählen „Bearbeiten“. Sie gelangen nun in den RichText Editor, in welchem Sie den Brieftext eingeben können.</w:t>
       </w:r>
     </w:p>
     <w:p>
@@ -4976,15 +4772,7 @@
         <w:t>-Report</w:t>
       </w:r>
       <w:r>
-        <w:t xml:space="preserve"> unter einem neuen Namen ab, z.B. „Einladung </w:t>
-      </w:r>
-      <w:proofErr w:type="spellStart"/>
-      <w:r>
-        <w:t>Theater.rtm</w:t>
-      </w:r>
-      <w:proofErr w:type="spellEnd"/>
-      <w:r>
-        <w:t>“.</w:t>
+        <w:t xml:space="preserve"> unter einem neuen Namen ab, z.B. „Einladung Theater.rtm“.</w:t>
       </w:r>
     </w:p>
     <w:p>
@@ -5266,13 +5054,11 @@
           </wp:anchor>
         </w:drawing>
       </w:r>
-      <w:proofErr w:type="spellStart"/>
       <w:r>
         <w:t>rtfLaden</w:t>
       </w:r>
       <w:bookmarkEnd w:id="17"/>
       <w:bookmarkEnd w:id="18"/>
-      <w:proofErr w:type="spellEnd"/>
     </w:p>
     <w:p>
       <w:r>
@@ -5290,13 +5076,11 @@
       </w:pPr>
       <w:bookmarkStart w:id="19" w:name="_Toc104053128"/>
       <w:bookmarkStart w:id="20" w:name="_Toc161643767"/>
-      <w:proofErr w:type="spellStart"/>
       <w:r>
         <w:t>rtfMitAbfrage</w:t>
       </w:r>
       <w:bookmarkEnd w:id="19"/>
       <w:bookmarkEnd w:id="20"/>
-      <w:proofErr w:type="spellEnd"/>
     </w:p>
     <w:p>
       <w:r>
@@ -5306,15 +5090,7 @@
         <w:t>s</w:t>
       </w:r>
       <w:r>
-        <w:t xml:space="preserve"> ist „ja“. Der Parameter wird nur berücksichtigt, wenn </w:t>
-      </w:r>
-      <w:proofErr w:type="spellStart"/>
-      <w:r>
-        <w:t>rtfLaden</w:t>
-      </w:r>
-      <w:proofErr w:type="spellEnd"/>
-      <w:r>
-        <w:t xml:space="preserve"> ebenfalls den Wert „ja“ hat.</w:t>
+        <w:t xml:space="preserve"> ist „ja“. Der Parameter wird nur berücksichtigt, wenn rtfLaden ebenfalls den Wert „ja“ hat.</w:t>
       </w:r>
     </w:p>
     <w:p>
@@ -5346,12 +5122,10 @@
       </w:pPr>
       <w:bookmarkStart w:id="21" w:name="_Toc104053129"/>
       <w:bookmarkStart w:id="22" w:name="_Toc161643768"/>
-      <w:proofErr w:type="spellStart"/>
       <w:r>
         <w:t>rtfVolljaehrigeLaden</w:t>
       </w:r>
       <w:bookmarkEnd w:id="21"/>
-      <w:proofErr w:type="spellEnd"/>
       <w:r>
         <w:t xml:space="preserve"> (nur im Serienbrief an Erzieher)</w:t>
       </w:r>
@@ -5359,15 +5133,7 @@
     </w:p>
     <w:p>
       <w:r>
-        <w:t xml:space="preserve">Die Standardeinstellung des Parameters ist „nein“. Der Parameter wird nur berücksichtigt, wenn </w:t>
-      </w:r>
-      <w:proofErr w:type="spellStart"/>
-      <w:r>
-        <w:t>rtfLaden</w:t>
-      </w:r>
-      <w:proofErr w:type="spellEnd"/>
-      <w:r>
-        <w:t xml:space="preserve"> ebenfalls den Wert „ja“ hat. Der Parameter steht nur im Serienbrief an Erzieher zur Verfügung.</w:t>
+        <w:t>Die Standardeinstellung des Parameters ist „nein“. Der Parameter wird nur berücksichtigt, wenn rtfLaden ebenfalls den Wert „ja“ hat. Der Parameter steht nur im Serienbrief an Erzieher zur Verfügung.</w:t>
       </w:r>
     </w:p>
     <w:p>
@@ -5383,23 +5149,7 @@
     </w:p>
     <w:p>
       <w:r>
-        <w:t xml:space="preserve">Es wird empfohlen, den Parameter </w:t>
-      </w:r>
-      <w:proofErr w:type="spellStart"/>
-      <w:r>
-        <w:t>rtfMitAbfrage</w:t>
-      </w:r>
-      <w:proofErr w:type="spellEnd"/>
-      <w:r>
-        <w:t xml:space="preserve"> auf den Wert „ja“ zu stellen, sofern der Parameter „</w:t>
-      </w:r>
-      <w:proofErr w:type="spellStart"/>
-      <w:r>
-        <w:t>rtfVolljaehrigeLaden</w:t>
-      </w:r>
-      <w:proofErr w:type="spellEnd"/>
-      <w:r>
-        <w:t>“ auf den Wert „ja“ gesetzt wird.</w:t>
+        <w:t>Es wird empfohlen, den Parameter rtfMitAbfrage auf den Wert „ja“ zu stellen, sofern der Parameter „rtfVolljaehrigeLaden“ auf den Wert „ja“ gesetzt wird.</w:t>
       </w:r>
     </w:p>
     <w:p>
@@ -5408,13 +5158,11 @@
       </w:pPr>
       <w:bookmarkStart w:id="23" w:name="_Toc104053130"/>
       <w:bookmarkStart w:id="24" w:name="_Toc161643769"/>
-      <w:proofErr w:type="spellStart"/>
       <w:r>
         <w:t>rtfNachbearbeiten</w:t>
       </w:r>
       <w:bookmarkEnd w:id="23"/>
       <w:bookmarkEnd w:id="24"/>
-      <w:proofErr w:type="spellEnd"/>
     </w:p>
     <w:p>
       <w:r>
@@ -5591,7 +5339,19 @@
         <w:rPr>
           <w:bCs/>
         </w:rPr>
-        <w:t xml:space="preserve">Eine detaillierte Anleitung zum Druck der Mahnbriefe findet sich im Wiki hier: </w:t>
+        <w:t xml:space="preserve">Eine detaillierte Anleitung zum Druck </w:t>
+      </w:r>
+      <w:r>
+        <w:rPr>
+          <w:bCs/>
+        </w:rPr>
+        <w:t>beider</w:t>
+      </w:r>
+      <w:r>
+        <w:rPr>
+          <w:bCs/>
+        </w:rPr>
+        <w:t xml:space="preserve"> Mahnbriefe findet sich im Wiki hier: </w:t>
       </w:r>
       <w:hyperlink r:id="rId24" w:history="1">
         <w:r>
@@ -5599,21 +5359,7 @@
             <w:rStyle w:val="Hyperlink"/>
             <w:bCs/>
           </w:rPr>
-          <w:t>https://wiki.svws.nrw.de/mediawiki/i</w:t>
-        </w:r>
-        <w:r>
-          <w:rPr>
-            <w:rStyle w:val="Hyperlink"/>
-            <w:bCs/>
-          </w:rPr>
-          <w:t>n</w:t>
-        </w:r>
-        <w:r>
-          <w:rPr>
-            <w:rStyle w:val="Hyperlink"/>
-            <w:bCs/>
-          </w:rPr>
-          <w:t>dex.php?title=Mahnungen_drucken</w:t>
+          <w:t>https://wiki.svws.nrw.de/mediawiki/index.php?title=Mahnungen_drucken</w:t>
         </w:r>
       </w:hyperlink>
     </w:p>
@@ -5678,909 +5424,10 @@
     </w:p>
     <w:p>
       <w:pPr>
-        <w:spacing w:after="0"/>
-        <w:rPr>
-          <w:bCs/>
-        </w:rPr>
-      </w:pPr>
-      <w:r>
-        <w:rPr>
-          <w:bCs/>
-        </w:rPr>
-        <w:t>SQL-Code für Filter II</w:t>
-      </w:r>
-    </w:p>
-    <w:p>
-      <w:pPr>
-        <w:pBdr>
-          <w:top w:val="single" w:sz="4" w:space="1" w:color="auto"/>
-          <w:left w:val="single" w:sz="4" w:space="4" w:color="auto"/>
-          <w:bottom w:val="single" w:sz="4" w:space="1" w:color="auto"/>
-          <w:right w:val="single" w:sz="4" w:space="4" w:color="auto"/>
-        </w:pBdr>
-        <w:shd w:val="clear" w:color="auto" w:fill="F2F2F2" w:themeFill="background1" w:themeFillShade="F2"/>
-        <w:spacing w:after="0" w:line="240" w:lineRule="auto"/>
-        <w:rPr>
-          <w:rStyle w:val="HTMLCode"/>
-          <w:sz w:val="18"/>
-          <w:szCs w:val="18"/>
-        </w:rPr>
-      </w:pPr>
-      <w:r>
-        <w:rPr>
-          <w:rStyle w:val="HTMLCode"/>
-          <w:sz w:val="18"/>
-          <w:szCs w:val="18"/>
-        </w:rPr>
-        <w:t xml:space="preserve">SELECT </w:t>
-      </w:r>
-      <w:proofErr w:type="gramStart"/>
-      <w:r>
-        <w:rPr>
-          <w:rStyle w:val="HTMLCode"/>
-          <w:sz w:val="18"/>
-          <w:szCs w:val="18"/>
-        </w:rPr>
-        <w:t>Schueler.*</w:t>
-      </w:r>
-      <w:proofErr w:type="gramEnd"/>
-      <w:r>
-        <w:rPr>
-          <w:rStyle w:val="HTMLCode"/>
-          <w:sz w:val="18"/>
-          <w:szCs w:val="18"/>
-        </w:rPr>
-        <w:t xml:space="preserve"> FROM </w:t>
-      </w:r>
-      <w:proofErr w:type="spellStart"/>
-      <w:r>
-        <w:rPr>
-          <w:rStyle w:val="HTMLCode"/>
-          <w:sz w:val="18"/>
-          <w:szCs w:val="18"/>
-        </w:rPr>
-        <w:t>Schueler</w:t>
-      </w:r>
-      <w:proofErr w:type="spellEnd"/>
-    </w:p>
-    <w:p>
-      <w:pPr>
-        <w:pBdr>
-          <w:top w:val="single" w:sz="4" w:space="1" w:color="auto"/>
-          <w:left w:val="single" w:sz="4" w:space="4" w:color="auto"/>
-          <w:bottom w:val="single" w:sz="4" w:space="1" w:color="auto"/>
-          <w:right w:val="single" w:sz="4" w:space="4" w:color="auto"/>
-        </w:pBdr>
-        <w:shd w:val="clear" w:color="auto" w:fill="F2F2F2" w:themeFill="background1" w:themeFillShade="F2"/>
-        <w:spacing w:after="0" w:line="240" w:lineRule="auto"/>
-        <w:rPr>
-          <w:rStyle w:val="HTMLCode"/>
-          <w:sz w:val="18"/>
-          <w:szCs w:val="18"/>
-        </w:rPr>
-      </w:pPr>
-      <w:r>
-        <w:rPr>
-          <w:rStyle w:val="HTMLCode"/>
-          <w:sz w:val="18"/>
-          <w:szCs w:val="18"/>
-        </w:rPr>
-        <w:t>WHERE</w:t>
-      </w:r>
-    </w:p>
-    <w:p>
-      <w:pPr>
-        <w:pBdr>
-          <w:top w:val="single" w:sz="4" w:space="1" w:color="auto"/>
-          <w:left w:val="single" w:sz="4" w:space="4" w:color="auto"/>
-          <w:bottom w:val="single" w:sz="4" w:space="1" w:color="auto"/>
-          <w:right w:val="single" w:sz="4" w:space="4" w:color="auto"/>
-        </w:pBdr>
-        <w:shd w:val="clear" w:color="auto" w:fill="F2F2F2" w:themeFill="background1" w:themeFillShade="F2"/>
-        <w:spacing w:after="0" w:line="240" w:lineRule="auto"/>
-        <w:rPr>
-          <w:rStyle w:val="HTMLCode"/>
-          <w:sz w:val="18"/>
-          <w:szCs w:val="18"/>
-        </w:rPr>
-      </w:pPr>
-      <w:proofErr w:type="spellStart"/>
-      <w:r>
-        <w:rPr>
-          <w:rStyle w:val="HTMLCode"/>
-          <w:sz w:val="18"/>
-          <w:szCs w:val="18"/>
-        </w:rPr>
-        <w:t>Schueler.Status</w:t>
-      </w:r>
-      <w:proofErr w:type="spellEnd"/>
-      <w:r>
-        <w:rPr>
-          <w:rStyle w:val="HTMLCode"/>
-          <w:sz w:val="18"/>
-          <w:szCs w:val="18"/>
-        </w:rPr>
-        <w:t xml:space="preserve"> IN (2)</w:t>
-      </w:r>
-    </w:p>
-    <w:p>
-      <w:pPr>
-        <w:pBdr>
-          <w:top w:val="single" w:sz="4" w:space="1" w:color="auto"/>
-          <w:left w:val="single" w:sz="4" w:space="4" w:color="auto"/>
-          <w:bottom w:val="single" w:sz="4" w:space="1" w:color="auto"/>
-          <w:right w:val="single" w:sz="4" w:space="4" w:color="auto"/>
-        </w:pBdr>
-        <w:shd w:val="clear" w:color="auto" w:fill="F2F2F2" w:themeFill="background1" w:themeFillShade="F2"/>
-        <w:spacing w:after="0" w:line="240" w:lineRule="auto"/>
-        <w:rPr>
-          <w:rStyle w:val="HTMLCode"/>
-          <w:sz w:val="18"/>
-          <w:szCs w:val="18"/>
-        </w:rPr>
-      </w:pPr>
-      <w:r>
-        <w:rPr>
-          <w:rStyle w:val="HTMLCode"/>
-          <w:sz w:val="18"/>
-          <w:szCs w:val="18"/>
-        </w:rPr>
-        <w:t xml:space="preserve">AND </w:t>
-      </w:r>
-      <w:proofErr w:type="spellStart"/>
-      <w:r>
-        <w:rPr>
-          <w:rStyle w:val="HTMLCode"/>
-          <w:sz w:val="18"/>
-          <w:szCs w:val="18"/>
-        </w:rPr>
-        <w:t>Schueler.Geloescht</w:t>
-      </w:r>
-      <w:proofErr w:type="spellEnd"/>
-      <w:r>
-        <w:rPr>
-          <w:rStyle w:val="HTMLCode"/>
-          <w:sz w:val="18"/>
-          <w:szCs w:val="18"/>
-        </w:rPr>
-        <w:t>='-'</w:t>
-      </w:r>
-    </w:p>
-    <w:p>
-      <w:pPr>
-        <w:pBdr>
-          <w:top w:val="single" w:sz="4" w:space="1" w:color="auto"/>
-          <w:left w:val="single" w:sz="4" w:space="4" w:color="auto"/>
-          <w:bottom w:val="single" w:sz="4" w:space="1" w:color="auto"/>
-          <w:right w:val="single" w:sz="4" w:space="4" w:color="auto"/>
-        </w:pBdr>
-        <w:shd w:val="clear" w:color="auto" w:fill="F2F2F2" w:themeFill="background1" w:themeFillShade="F2"/>
-        <w:spacing w:after="0" w:line="240" w:lineRule="auto"/>
-        <w:rPr>
-          <w:rStyle w:val="HTMLCode"/>
-          <w:sz w:val="18"/>
-          <w:szCs w:val="18"/>
-        </w:rPr>
-      </w:pPr>
-      <w:r>
-        <w:rPr>
-          <w:rStyle w:val="HTMLCode"/>
-          <w:sz w:val="18"/>
-          <w:szCs w:val="18"/>
-        </w:rPr>
-        <w:t xml:space="preserve">AND </w:t>
-      </w:r>
-      <w:proofErr w:type="spellStart"/>
-      <w:r>
-        <w:rPr>
-          <w:rStyle w:val="HTMLCode"/>
-          <w:sz w:val="18"/>
-          <w:szCs w:val="18"/>
-        </w:rPr>
-        <w:t>Schueler.ASDJahrgang</w:t>
-      </w:r>
-      <w:proofErr w:type="spellEnd"/>
-      <w:r>
-        <w:rPr>
-          <w:rStyle w:val="HTMLCode"/>
-          <w:sz w:val="18"/>
-          <w:szCs w:val="18"/>
-        </w:rPr>
-        <w:t xml:space="preserve"> IN ('06','07','08','09','10','EF')</w:t>
-      </w:r>
-    </w:p>
-    <w:p>
-      <w:pPr>
-        <w:pBdr>
-          <w:top w:val="single" w:sz="4" w:space="1" w:color="auto"/>
-          <w:left w:val="single" w:sz="4" w:space="4" w:color="auto"/>
-          <w:bottom w:val="single" w:sz="4" w:space="1" w:color="auto"/>
-          <w:right w:val="single" w:sz="4" w:space="4" w:color="auto"/>
-        </w:pBdr>
-        <w:shd w:val="clear" w:color="auto" w:fill="F2F2F2" w:themeFill="background1" w:themeFillShade="F2"/>
-        <w:spacing w:after="0" w:line="240" w:lineRule="auto"/>
-        <w:rPr>
-          <w:rStyle w:val="HTMLCode"/>
-          <w:sz w:val="18"/>
-          <w:szCs w:val="18"/>
-        </w:rPr>
-      </w:pPr>
-      <w:r>
-        <w:rPr>
-          <w:rStyle w:val="HTMLCode"/>
-          <w:sz w:val="18"/>
-          <w:szCs w:val="18"/>
-        </w:rPr>
-        <w:t>AND EXISTS (SELECT slad.ID From SchuelerLernabschnittsdaten AS slad</w:t>
-      </w:r>
-    </w:p>
-    <w:p>
-      <w:pPr>
-        <w:pBdr>
-          <w:top w:val="single" w:sz="4" w:space="1" w:color="auto"/>
-          <w:left w:val="single" w:sz="4" w:space="4" w:color="auto"/>
-          <w:bottom w:val="single" w:sz="4" w:space="1" w:color="auto"/>
-          <w:right w:val="single" w:sz="4" w:space="4" w:color="auto"/>
-        </w:pBdr>
-        <w:shd w:val="clear" w:color="auto" w:fill="F2F2F2" w:themeFill="background1" w:themeFillShade="F2"/>
-        <w:spacing w:after="0" w:line="240" w:lineRule="auto"/>
-        <w:rPr>
-          <w:rStyle w:val="HTMLCode"/>
-          <w:sz w:val="18"/>
-          <w:szCs w:val="18"/>
-        </w:rPr>
-      </w:pPr>
-      <w:r>
-        <w:rPr>
-          <w:rStyle w:val="HTMLCode"/>
-          <w:sz w:val="18"/>
-          <w:szCs w:val="18"/>
-        </w:rPr>
-        <w:t xml:space="preserve">  </w:t>
-      </w:r>
-      <w:r>
-        <w:rPr>
-          <w:rStyle w:val="HTMLCode"/>
-          <w:sz w:val="18"/>
-          <w:szCs w:val="18"/>
-        </w:rPr>
-        <w:t>IN</w:t>
-      </w:r>
-      <w:r>
-        <w:rPr>
-          <w:rStyle w:val="HTMLCode"/>
-          <w:sz w:val="18"/>
-          <w:szCs w:val="18"/>
-        </w:rPr>
-        <w:t>NER</w:t>
-      </w:r>
-      <w:r>
-        <w:rPr>
-          <w:rStyle w:val="HTMLCode"/>
-          <w:sz w:val="18"/>
-          <w:szCs w:val="18"/>
-        </w:rPr>
-        <w:t xml:space="preserve"> JOIN </w:t>
-      </w:r>
-      <w:proofErr w:type="spellStart"/>
-      <w:r>
-        <w:rPr>
-          <w:rStyle w:val="HTMLCode"/>
-          <w:sz w:val="18"/>
-          <w:szCs w:val="18"/>
-        </w:rPr>
-        <w:t>SchuelerLeistungsdaten</w:t>
-      </w:r>
-      <w:proofErr w:type="spellEnd"/>
-      <w:r>
-        <w:rPr>
-          <w:rStyle w:val="HTMLCode"/>
-          <w:sz w:val="18"/>
-          <w:szCs w:val="18"/>
-        </w:rPr>
-        <w:t xml:space="preserve"> AS </w:t>
-      </w:r>
-      <w:proofErr w:type="spellStart"/>
-      <w:r>
-        <w:rPr>
-          <w:rStyle w:val="HTMLCode"/>
-          <w:sz w:val="18"/>
-          <w:szCs w:val="18"/>
-        </w:rPr>
-        <w:t>sld</w:t>
-      </w:r>
-      <w:proofErr w:type="spellEnd"/>
-      <w:r>
-        <w:rPr>
-          <w:rStyle w:val="HTMLCode"/>
-          <w:sz w:val="18"/>
-          <w:szCs w:val="18"/>
-        </w:rPr>
-        <w:t xml:space="preserve"> ON sld.Abschnitt_ID=slad.ID</w:t>
-      </w:r>
-    </w:p>
-    <w:p>
-      <w:pPr>
-        <w:pBdr>
-          <w:top w:val="single" w:sz="4" w:space="1" w:color="auto"/>
-          <w:left w:val="single" w:sz="4" w:space="4" w:color="auto"/>
-          <w:bottom w:val="single" w:sz="4" w:space="1" w:color="auto"/>
-          <w:right w:val="single" w:sz="4" w:space="4" w:color="auto"/>
-        </w:pBdr>
-        <w:shd w:val="clear" w:color="auto" w:fill="F2F2F2" w:themeFill="background1" w:themeFillShade="F2"/>
-        <w:spacing w:after="0" w:line="240" w:lineRule="auto"/>
-        <w:rPr>
-          <w:rStyle w:val="HTMLCode"/>
-          <w:sz w:val="18"/>
-          <w:szCs w:val="18"/>
-          <w:lang w:val="en-US"/>
-        </w:rPr>
-      </w:pPr>
-      <w:r>
-        <w:rPr>
-          <w:rStyle w:val="HTMLCode"/>
-          <w:sz w:val="18"/>
-          <w:szCs w:val="18"/>
-          <w:lang w:val="en-US"/>
-        </w:rPr>
-        <w:t xml:space="preserve">  </w:t>
-      </w:r>
-      <w:r>
-        <w:rPr>
-          <w:rStyle w:val="HTMLCode"/>
-          <w:sz w:val="18"/>
-          <w:szCs w:val="18"/>
-          <w:lang w:val="en-US"/>
-        </w:rPr>
-        <w:t>WHERE slad.Schueler_ID=Schueler.ID</w:t>
-      </w:r>
-    </w:p>
-    <w:p>
-      <w:pPr>
-        <w:pBdr>
-          <w:top w:val="single" w:sz="4" w:space="1" w:color="auto"/>
-          <w:left w:val="single" w:sz="4" w:space="4" w:color="auto"/>
-          <w:bottom w:val="single" w:sz="4" w:space="1" w:color="auto"/>
-          <w:right w:val="single" w:sz="4" w:space="4" w:color="auto"/>
-        </w:pBdr>
-        <w:shd w:val="clear" w:color="auto" w:fill="F2F2F2" w:themeFill="background1" w:themeFillShade="F2"/>
-        <w:spacing w:after="0" w:line="240" w:lineRule="auto"/>
-        <w:rPr>
-          <w:rStyle w:val="HTMLCode"/>
-          <w:sz w:val="18"/>
-          <w:szCs w:val="18"/>
-        </w:rPr>
-      </w:pPr>
-      <w:r>
-        <w:rPr>
-          <w:rStyle w:val="HTMLCode"/>
-          <w:sz w:val="18"/>
-          <w:szCs w:val="18"/>
-        </w:rPr>
-        <w:t xml:space="preserve">  </w:t>
-      </w:r>
-      <w:r>
-        <w:rPr>
-          <w:rStyle w:val="HTMLCode"/>
-          <w:sz w:val="18"/>
-          <w:szCs w:val="18"/>
-        </w:rPr>
-        <w:t xml:space="preserve">AND </w:t>
-      </w:r>
-      <w:proofErr w:type="spellStart"/>
-      <w:proofErr w:type="gramStart"/>
-      <w:r>
-        <w:rPr>
-          <w:rStyle w:val="HTMLCode"/>
-          <w:sz w:val="18"/>
-          <w:szCs w:val="18"/>
-        </w:rPr>
-        <w:t>slad.Jahr</w:t>
-      </w:r>
-      <w:proofErr w:type="spellEnd"/>
-      <w:proofErr w:type="gramEnd"/>
-      <w:r>
-        <w:rPr>
-          <w:rStyle w:val="HTMLCode"/>
-          <w:sz w:val="18"/>
-          <w:szCs w:val="18"/>
-        </w:rPr>
-        <w:t xml:space="preserve">=(Select </w:t>
-      </w:r>
-      <w:proofErr w:type="spellStart"/>
-      <w:r>
-        <w:rPr>
-          <w:rStyle w:val="HTMLCode"/>
-          <w:sz w:val="18"/>
-          <w:szCs w:val="18"/>
-        </w:rPr>
-        <w:t>sch.Schuljahr</w:t>
-      </w:r>
-      <w:proofErr w:type="spellEnd"/>
-      <w:r>
-        <w:rPr>
-          <w:rStyle w:val="HTMLCode"/>
-          <w:sz w:val="18"/>
-          <w:szCs w:val="18"/>
-        </w:rPr>
-        <w:t xml:space="preserve"> FROM </w:t>
-      </w:r>
-      <w:proofErr w:type="spellStart"/>
-      <w:r>
-        <w:rPr>
-          <w:rStyle w:val="HTMLCode"/>
-          <w:sz w:val="18"/>
-          <w:szCs w:val="18"/>
-        </w:rPr>
-        <w:t>EigeneSchule</w:t>
-      </w:r>
-      <w:proofErr w:type="spellEnd"/>
-      <w:r>
-        <w:rPr>
-          <w:rStyle w:val="HTMLCode"/>
-          <w:sz w:val="18"/>
-          <w:szCs w:val="18"/>
-        </w:rPr>
-        <w:t xml:space="preserve"> AS </w:t>
-      </w:r>
-      <w:proofErr w:type="spellStart"/>
-      <w:r>
-        <w:rPr>
-          <w:rStyle w:val="HTMLCode"/>
-          <w:sz w:val="18"/>
-          <w:szCs w:val="18"/>
-        </w:rPr>
-        <w:t>s</w:t>
-      </w:r>
-      <w:r>
-        <w:rPr>
-          <w:rStyle w:val="HTMLCode"/>
-          <w:sz w:val="18"/>
-          <w:szCs w:val="18"/>
-        </w:rPr>
-        <w:t>ch</w:t>
-      </w:r>
-      <w:proofErr w:type="spellEnd"/>
-      <w:r>
-        <w:rPr>
-          <w:rStyle w:val="HTMLCode"/>
-          <w:sz w:val="18"/>
-          <w:szCs w:val="18"/>
-        </w:rPr>
-        <w:t>)</w:t>
-      </w:r>
-    </w:p>
-    <w:p>
-      <w:pPr>
-        <w:pBdr>
-          <w:top w:val="single" w:sz="4" w:space="1" w:color="auto"/>
-          <w:left w:val="single" w:sz="4" w:space="4" w:color="auto"/>
-          <w:bottom w:val="single" w:sz="4" w:space="1" w:color="auto"/>
-          <w:right w:val="single" w:sz="4" w:space="4" w:color="auto"/>
-        </w:pBdr>
-        <w:shd w:val="clear" w:color="auto" w:fill="F2F2F2" w:themeFill="background1" w:themeFillShade="F2"/>
-        <w:spacing w:after="0" w:line="240" w:lineRule="auto"/>
-        <w:rPr>
-          <w:rStyle w:val="HTMLCode"/>
-          <w:sz w:val="18"/>
-          <w:szCs w:val="18"/>
-        </w:rPr>
-      </w:pPr>
-      <w:r>
-        <w:rPr>
-          <w:rStyle w:val="HTMLCode"/>
-          <w:sz w:val="18"/>
-          <w:szCs w:val="18"/>
-        </w:rPr>
-        <w:t xml:space="preserve">  </w:t>
-      </w:r>
-      <w:r>
-        <w:rPr>
-          <w:rStyle w:val="HTMLCode"/>
-          <w:sz w:val="18"/>
-          <w:szCs w:val="18"/>
-        </w:rPr>
-        <w:t xml:space="preserve">AND </w:t>
-      </w:r>
-      <w:proofErr w:type="spellStart"/>
-      <w:proofErr w:type="gramStart"/>
-      <w:r>
-        <w:rPr>
-          <w:rStyle w:val="HTMLCode"/>
-          <w:sz w:val="18"/>
-          <w:szCs w:val="18"/>
-        </w:rPr>
-        <w:t>slad.Abschnitt</w:t>
-      </w:r>
-      <w:proofErr w:type="spellEnd"/>
-      <w:proofErr w:type="gramEnd"/>
-      <w:r>
-        <w:rPr>
-          <w:rStyle w:val="HTMLCode"/>
-          <w:sz w:val="18"/>
-          <w:szCs w:val="18"/>
-        </w:rPr>
-        <w:t xml:space="preserve">=(Select </w:t>
-      </w:r>
-      <w:proofErr w:type="spellStart"/>
-      <w:r>
-        <w:rPr>
-          <w:rStyle w:val="HTMLCode"/>
-          <w:sz w:val="18"/>
-          <w:szCs w:val="18"/>
-        </w:rPr>
-        <w:t>sch.SchuljahrAbschnitt</w:t>
-      </w:r>
-      <w:proofErr w:type="spellEnd"/>
-      <w:r>
-        <w:rPr>
-          <w:rStyle w:val="HTMLCode"/>
-          <w:sz w:val="18"/>
-          <w:szCs w:val="18"/>
-        </w:rPr>
-        <w:t xml:space="preserve"> FROM </w:t>
-      </w:r>
-      <w:proofErr w:type="spellStart"/>
-      <w:r>
-        <w:rPr>
-          <w:rStyle w:val="HTMLCode"/>
-          <w:sz w:val="18"/>
-          <w:szCs w:val="18"/>
-        </w:rPr>
-        <w:t>EigeneSchule</w:t>
-      </w:r>
-      <w:proofErr w:type="spellEnd"/>
-      <w:r>
-        <w:rPr>
-          <w:rStyle w:val="HTMLCode"/>
-          <w:sz w:val="18"/>
-          <w:szCs w:val="18"/>
-        </w:rPr>
-        <w:t xml:space="preserve"> AS </w:t>
-      </w:r>
-      <w:proofErr w:type="spellStart"/>
-      <w:r>
-        <w:rPr>
-          <w:rStyle w:val="HTMLCode"/>
-          <w:sz w:val="18"/>
-          <w:szCs w:val="18"/>
-        </w:rPr>
-        <w:t>s</w:t>
-      </w:r>
-      <w:r>
-        <w:rPr>
-          <w:rStyle w:val="HTMLCode"/>
-          <w:sz w:val="18"/>
-          <w:szCs w:val="18"/>
-        </w:rPr>
-        <w:t>ch</w:t>
-      </w:r>
-      <w:proofErr w:type="spellEnd"/>
-      <w:r>
-        <w:rPr>
-          <w:rStyle w:val="HTMLCode"/>
-          <w:sz w:val="18"/>
-          <w:szCs w:val="18"/>
-        </w:rPr>
-        <w:t xml:space="preserve">) </w:t>
-      </w:r>
-    </w:p>
-    <w:p>
-      <w:pPr>
-        <w:pBdr>
-          <w:top w:val="single" w:sz="4" w:space="1" w:color="auto"/>
-          <w:left w:val="single" w:sz="4" w:space="4" w:color="auto"/>
-          <w:bottom w:val="single" w:sz="4" w:space="1" w:color="auto"/>
-          <w:right w:val="single" w:sz="4" w:space="4" w:color="auto"/>
-        </w:pBdr>
-        <w:shd w:val="clear" w:color="auto" w:fill="F2F2F2" w:themeFill="background1" w:themeFillShade="F2"/>
-        <w:spacing w:after="0" w:line="240" w:lineRule="auto"/>
-        <w:rPr>
-          <w:rStyle w:val="HTMLCode"/>
-          <w:sz w:val="18"/>
-          <w:szCs w:val="18"/>
-        </w:rPr>
-      </w:pPr>
-      <w:r>
-        <w:rPr>
-          <w:rStyle w:val="HTMLCode"/>
-          <w:sz w:val="18"/>
-          <w:szCs w:val="18"/>
-        </w:rPr>
-        <w:t xml:space="preserve">  </w:t>
-      </w:r>
-      <w:r>
-        <w:rPr>
-          <w:rStyle w:val="HTMLCode"/>
-          <w:sz w:val="18"/>
-          <w:szCs w:val="18"/>
-        </w:rPr>
-        <w:t xml:space="preserve">AND </w:t>
-      </w:r>
-      <w:proofErr w:type="spellStart"/>
-      <w:proofErr w:type="gramStart"/>
-      <w:r>
-        <w:rPr>
-          <w:rStyle w:val="HTMLCode"/>
-          <w:sz w:val="18"/>
-          <w:szCs w:val="18"/>
-        </w:rPr>
-        <w:t>slad.WechselNr</w:t>
-      </w:r>
-      <w:proofErr w:type="spellEnd"/>
-      <w:proofErr w:type="gramEnd"/>
-      <w:r>
-        <w:rPr>
-          <w:rStyle w:val="HTMLCode"/>
-          <w:sz w:val="18"/>
-          <w:szCs w:val="18"/>
-        </w:rPr>
-        <w:t xml:space="preserve">=999 </w:t>
-      </w:r>
-    </w:p>
-    <w:p>
-      <w:pPr>
-        <w:pBdr>
-          <w:top w:val="single" w:sz="4" w:space="1" w:color="auto"/>
-          <w:left w:val="single" w:sz="4" w:space="4" w:color="auto"/>
-          <w:bottom w:val="single" w:sz="4" w:space="1" w:color="auto"/>
-          <w:right w:val="single" w:sz="4" w:space="4" w:color="auto"/>
-        </w:pBdr>
-        <w:shd w:val="clear" w:color="auto" w:fill="F2F2F2" w:themeFill="background1" w:themeFillShade="F2"/>
-        <w:spacing w:after="0" w:line="240" w:lineRule="auto"/>
-        <w:rPr>
-          <w:rStyle w:val="HTMLCode"/>
-          <w:sz w:val="18"/>
-          <w:szCs w:val="18"/>
-        </w:rPr>
-      </w:pPr>
-      <w:r>
-        <w:rPr>
-          <w:rStyle w:val="HTMLCode"/>
-          <w:sz w:val="18"/>
-          <w:szCs w:val="18"/>
-        </w:rPr>
-        <w:t xml:space="preserve">  </w:t>
-      </w:r>
-      <w:r>
-        <w:rPr>
-          <w:rStyle w:val="HTMLCode"/>
-          <w:sz w:val="18"/>
-          <w:szCs w:val="18"/>
-        </w:rPr>
-        <w:t xml:space="preserve">AND </w:t>
-      </w:r>
-      <w:proofErr w:type="spellStart"/>
-      <w:proofErr w:type="gramStart"/>
-      <w:r>
-        <w:rPr>
-          <w:rStyle w:val="HTMLCode"/>
-          <w:sz w:val="18"/>
-          <w:szCs w:val="18"/>
-        </w:rPr>
-        <w:t>slad.Hochrechnung</w:t>
-      </w:r>
-      <w:proofErr w:type="spellEnd"/>
-      <w:proofErr w:type="gramEnd"/>
-      <w:r>
-        <w:rPr>
-          <w:rStyle w:val="HTMLCode"/>
-          <w:sz w:val="18"/>
-          <w:szCs w:val="18"/>
-        </w:rPr>
-        <w:t>=0</w:t>
-      </w:r>
-    </w:p>
-    <w:p>
-      <w:pPr>
-        <w:pBdr>
-          <w:top w:val="single" w:sz="4" w:space="1" w:color="auto"/>
-          <w:left w:val="single" w:sz="4" w:space="4" w:color="auto"/>
-          <w:bottom w:val="single" w:sz="4" w:space="1" w:color="auto"/>
-          <w:right w:val="single" w:sz="4" w:space="4" w:color="auto"/>
-        </w:pBdr>
-        <w:shd w:val="clear" w:color="auto" w:fill="F2F2F2" w:themeFill="background1" w:themeFillShade="F2"/>
-        <w:spacing w:after="0" w:line="240" w:lineRule="auto"/>
-        <w:rPr>
-          <w:rStyle w:val="HTMLCode"/>
-          <w:sz w:val="18"/>
-          <w:szCs w:val="18"/>
-          <w:lang w:val="en-US"/>
-        </w:rPr>
-      </w:pPr>
-      <w:r>
-        <w:rPr>
-          <w:rStyle w:val="HTMLCode"/>
-          <w:sz w:val="18"/>
-          <w:szCs w:val="18"/>
-          <w:lang w:val="en-US"/>
-        </w:rPr>
-        <w:t xml:space="preserve">  </w:t>
-      </w:r>
-      <w:r>
-        <w:rPr>
-          <w:rStyle w:val="HTMLCode"/>
-          <w:sz w:val="18"/>
-          <w:szCs w:val="18"/>
-          <w:lang w:val="en-US"/>
-        </w:rPr>
-        <w:t xml:space="preserve">AND </w:t>
-      </w:r>
-      <w:proofErr w:type="spellStart"/>
-      <w:proofErr w:type="gramStart"/>
-      <w:r>
-        <w:rPr>
-          <w:rStyle w:val="HTMLCode"/>
-          <w:sz w:val="18"/>
-          <w:szCs w:val="18"/>
-          <w:lang w:val="en-US"/>
-        </w:rPr>
-        <w:t>sld.Warnung</w:t>
-      </w:r>
-      <w:proofErr w:type="spellEnd"/>
-      <w:proofErr w:type="gramEnd"/>
-      <w:r>
-        <w:rPr>
-          <w:rStyle w:val="HTMLCode"/>
-          <w:sz w:val="18"/>
-          <w:szCs w:val="18"/>
-          <w:lang w:val="en-US"/>
-        </w:rPr>
-        <w:t>='+'</w:t>
-      </w:r>
-    </w:p>
-    <w:p>
-      <w:pPr>
-        <w:pBdr>
-          <w:top w:val="single" w:sz="4" w:space="1" w:color="auto"/>
-          <w:left w:val="single" w:sz="4" w:space="4" w:color="auto"/>
-          <w:bottom w:val="single" w:sz="4" w:space="1" w:color="auto"/>
-          <w:right w:val="single" w:sz="4" w:space="4" w:color="auto"/>
-        </w:pBdr>
-        <w:shd w:val="clear" w:color="auto" w:fill="F2F2F2" w:themeFill="background1" w:themeFillShade="F2"/>
-        <w:rPr>
-          <w:rStyle w:val="HTMLCode"/>
-          <w:sz w:val="18"/>
-          <w:szCs w:val="18"/>
-          <w:lang w:val="en-US"/>
-        </w:rPr>
-      </w:pPr>
-      <w:r>
-        <w:rPr>
-          <w:rStyle w:val="HTMLCode"/>
-          <w:sz w:val="18"/>
-          <w:szCs w:val="18"/>
-          <w:lang w:val="en-US"/>
-        </w:rPr>
-        <w:t xml:space="preserve">  </w:t>
-      </w:r>
-      <w:r>
-        <w:rPr>
-          <w:rStyle w:val="HTMLCode"/>
-          <w:sz w:val="18"/>
-          <w:szCs w:val="18"/>
-          <w:lang w:val="en-US"/>
-        </w:rPr>
-        <w:t xml:space="preserve">AND </w:t>
-      </w:r>
-      <w:proofErr w:type="spellStart"/>
-      <w:proofErr w:type="gramStart"/>
-      <w:r>
-        <w:rPr>
-          <w:rStyle w:val="HTMLCode"/>
-          <w:sz w:val="18"/>
-          <w:szCs w:val="18"/>
-          <w:lang w:val="en-US"/>
-        </w:rPr>
-        <w:t>sld.Warndatum</w:t>
-      </w:r>
-      <w:proofErr w:type="spellEnd"/>
-      <w:proofErr w:type="gramEnd"/>
-      <w:r>
-        <w:rPr>
-          <w:rStyle w:val="HTMLCode"/>
-          <w:sz w:val="18"/>
-          <w:szCs w:val="18"/>
-          <w:lang w:val="en-US"/>
-        </w:rPr>
-        <w:t xml:space="preserve"> IS NULL)</w:t>
-      </w:r>
-    </w:p>
-    <w:p>
-      <w:pPr>
-        <w:rPr>
-          <w:bCs/>
-        </w:rPr>
-      </w:pPr>
-      <w:r>
-        <w:rPr>
-          <w:bCs/>
-        </w:rPr>
-        <w:t>Der SQL-</w:t>
-      </w:r>
-      <w:proofErr w:type="spellStart"/>
-      <w:r>
-        <w:rPr>
-          <w:bCs/>
-        </w:rPr>
-        <w:t>Codeteil</w:t>
-      </w:r>
-      <w:proofErr w:type="spellEnd"/>
-      <w:r>
-        <w:rPr>
-          <w:bCs/>
-        </w:rPr>
-        <w:t xml:space="preserve"> der für die Filterung der </w:t>
-      </w:r>
-      <w:proofErr w:type="gramStart"/>
-      <w:r>
-        <w:rPr>
-          <w:bCs/>
-        </w:rPr>
-        <w:t>zu mahnenden Jahrgänge</w:t>
-      </w:r>
-      <w:proofErr w:type="gramEnd"/>
-      <w:r>
-        <w:rPr>
-          <w:bCs/>
-        </w:rPr>
-        <w:t xml:space="preserve"> zuständig ist, muss auf die eigene Schulform angepasst werden. Im Beispiel ist eine Filterung eines Gymnasiums abgebildet.</w:t>
-      </w:r>
-    </w:p>
-    <w:p>
-      <w:pPr>
-        <w:pBdr>
-          <w:top w:val="single" w:sz="4" w:space="1" w:color="auto"/>
-          <w:left w:val="single" w:sz="4" w:space="4" w:color="auto"/>
-          <w:bottom w:val="single" w:sz="4" w:space="1" w:color="auto"/>
-          <w:right w:val="single" w:sz="4" w:space="4" w:color="auto"/>
-        </w:pBdr>
-        <w:shd w:val="clear" w:color="auto" w:fill="F2F2F2" w:themeFill="background1" w:themeFillShade="F2"/>
-        <w:rPr>
-          <w:rStyle w:val="HTMLCode"/>
-          <w:sz w:val="18"/>
-          <w:szCs w:val="18"/>
-        </w:rPr>
-      </w:pPr>
-      <w:r>
-        <w:rPr>
-          <w:rStyle w:val="HTMLCode"/>
-          <w:sz w:val="18"/>
-          <w:szCs w:val="18"/>
-        </w:rPr>
-        <w:t xml:space="preserve">AND </w:t>
-      </w:r>
-      <w:proofErr w:type="spellStart"/>
-      <w:r>
-        <w:rPr>
-          <w:rStyle w:val="HTMLCode"/>
-          <w:sz w:val="18"/>
-          <w:szCs w:val="18"/>
-        </w:rPr>
-        <w:t>Schueler.ASDJahrgang</w:t>
-      </w:r>
-      <w:proofErr w:type="spellEnd"/>
-      <w:r>
-        <w:rPr>
-          <w:rStyle w:val="HTMLCode"/>
-          <w:sz w:val="18"/>
-          <w:szCs w:val="18"/>
-        </w:rPr>
-        <w:t xml:space="preserve"> IN ('06','07','08','09','10','EF')</w:t>
-      </w:r>
-    </w:p>
-    <w:p>
-      <w:r>
-        <w:t>Nach dem Filtern der Schülerinnen und Schüler können die Mahnbriefe sofort über den Reportexplorer aufgerufen und gedruckt werden. Der Umweg über den Gruppenprozess ist für den Druck nicht notwendig. Dieser wird lediglich verwendet, um im Anschluss das Mahndatum zu setzen.</w:t>
-      </w:r>
-    </w:p>
-    <w:p>
-      <w:pPr>
         <w:pStyle w:val="berschrift2"/>
       </w:pPr>
       <w:bookmarkStart w:id="27" w:name="_Toc161643772"/>
       <w:r>
-        <w:lastRenderedPageBreak/>
         <w:t>Serienbrief Mahnung gefährdete Versetzung @Eltern</w:t>
       </w:r>
       <w:bookmarkEnd w:id="27"/>
@@ -7125,25 +5972,7 @@
                 <w:color w:val="000000"/>
                 <w:lang w:eastAsia="de-DE"/>
               </w:rPr>
-              <w:t>$</w:t>
-            </w:r>
-            <w:proofErr w:type="spellStart"/>
-            <w:r>
-              <w:rPr>
-                <w:rFonts w:ascii="Calibri" w:eastAsia="Times New Roman" w:hAnsi="Calibri" w:cs="Calibri"/>
-                <w:color w:val="000000"/>
-                <w:lang w:eastAsia="de-DE"/>
-              </w:rPr>
-              <w:t>AlleVornamen</w:t>
-            </w:r>
-            <w:proofErr w:type="spellEnd"/>
-            <w:r>
-              <w:rPr>
-                <w:rFonts w:ascii="Calibri" w:eastAsia="Times New Roman" w:hAnsi="Calibri" w:cs="Calibri"/>
-                <w:color w:val="000000"/>
-                <w:lang w:eastAsia="de-DE"/>
-              </w:rPr>
-              <w:t>$</w:t>
+              <w:t>$AlleVornamen$</w:t>
             </w:r>
           </w:p>
         </w:tc>
@@ -8146,7 +6975,6 @@
               </w:rPr>
               <w:t>$</w:t>
             </w:r>
-            <w:proofErr w:type="spellStart"/>
             <w:r>
               <w:rPr>
                 <w:rFonts w:ascii="Calibri" w:eastAsia="Times New Roman" w:hAnsi="Calibri" w:cs="Calibri"/>
@@ -8171,7 +6999,6 @@
               </w:rPr>
               <w:t>n</w:t>
             </w:r>
-            <w:proofErr w:type="spellEnd"/>
             <w:r>
               <w:rPr>
                 <w:rFonts w:ascii="Calibri" w:eastAsia="Times New Roman" w:hAnsi="Calibri" w:cs="Calibri"/>
@@ -8626,7 +7453,6 @@
               </w:rPr>
               <w:t xml:space="preserve">$Name, </w:t>
             </w:r>
-            <w:proofErr w:type="spellStart"/>
             <w:r>
               <w:rPr>
                 <w:rFonts w:ascii="Calibri" w:eastAsia="Times New Roman" w:hAnsi="Calibri" w:cs="Calibri"/>
@@ -8651,7 +7477,6 @@
               </w:rPr>
               <w:t>n</w:t>
             </w:r>
-            <w:proofErr w:type="spellEnd"/>
             <w:r>
               <w:rPr>
                 <w:rFonts w:ascii="Calibri" w:eastAsia="Times New Roman" w:hAnsi="Calibri" w:cs="Calibri"/>
@@ -8838,7 +7663,6 @@
               </w:rPr>
               <w:t xml:space="preserve">$Name </w:t>
             </w:r>
-            <w:proofErr w:type="spellStart"/>
             <w:r>
               <w:rPr>
                 <w:rFonts w:ascii="Calibri" w:eastAsia="Times New Roman" w:hAnsi="Calibri" w:cs="Calibri"/>
@@ -8863,7 +7687,6 @@
               </w:rPr>
               <w:t>n</w:t>
             </w:r>
-            <w:proofErr w:type="spellEnd"/>
             <w:r>
               <w:rPr>
                 <w:rFonts w:ascii="Calibri" w:eastAsia="Times New Roman" w:hAnsi="Calibri" w:cs="Calibri"/>
@@ -9182,25 +8005,7 @@
                 <w:color w:val="000000"/>
                 <w:lang w:eastAsia="de-DE"/>
               </w:rPr>
-              <w:t>$</w:t>
-            </w:r>
-            <w:proofErr w:type="spellStart"/>
-            <w:r>
-              <w:rPr>
-                <w:rFonts w:ascii="Calibri" w:eastAsia="Times New Roman" w:hAnsi="Calibri" w:cs="Calibri"/>
-                <w:color w:val="000000"/>
-                <w:lang w:eastAsia="de-DE"/>
-              </w:rPr>
-              <w:t>Nachpruefungsfaecher</w:t>
-            </w:r>
-            <w:proofErr w:type="spellEnd"/>
-            <w:r>
-              <w:rPr>
-                <w:rFonts w:ascii="Calibri" w:eastAsia="Times New Roman" w:hAnsi="Calibri" w:cs="Calibri"/>
-                <w:color w:val="000000"/>
-                <w:lang w:eastAsia="de-DE"/>
-              </w:rPr>
-              <w:t>$</w:t>
+              <w:t>$Nachpruefungsfaecher$</w:t>
             </w:r>
           </w:p>
         </w:tc>
@@ -9379,25 +8184,7 @@
                 <w:color w:val="000000"/>
                 <w:lang w:eastAsia="de-DE"/>
               </w:rPr>
-              <w:t>$</w:t>
-            </w:r>
-            <w:proofErr w:type="spellStart"/>
-            <w:r>
-              <w:rPr>
-                <w:rFonts w:ascii="Calibri" w:eastAsia="Times New Roman" w:hAnsi="Calibri" w:cs="Calibri"/>
-                <w:color w:val="000000"/>
-                <w:lang w:eastAsia="de-DE"/>
-              </w:rPr>
-              <w:t>Schueler</w:t>
-            </w:r>
-            <w:proofErr w:type="spellEnd"/>
-            <w:r>
-              <w:rPr>
-                <w:rFonts w:ascii="Calibri" w:eastAsia="Times New Roman" w:hAnsi="Calibri" w:cs="Calibri"/>
-                <w:color w:val="000000"/>
-                <w:lang w:eastAsia="de-DE"/>
-              </w:rPr>
-              <w:t>$</w:t>
+              <w:t>$Schueler$</w:t>
             </w:r>
           </w:p>
         </w:tc>
@@ -9621,7 +8408,6 @@
                 <w:lang w:eastAsia="de-DE"/>
               </w:rPr>
             </w:pPr>
-            <w:proofErr w:type="gramStart"/>
             <w:r>
               <w:rPr>
                 <w:rFonts w:ascii="Calibri" w:eastAsia="Times New Roman" w:hAnsi="Calibri" w:cs="Calibri"/>
@@ -9630,7 +8416,6 @@
               </w:rPr>
               <w:t>"Hallo"</w:t>
             </w:r>
-            <w:proofErr w:type="gramEnd"/>
           </w:p>
         </w:tc>
       </w:tr>
@@ -9757,7 +8542,6 @@
                 <w:lang w:eastAsia="de-DE"/>
               </w:rPr>
             </w:pPr>
-            <w:proofErr w:type="gramStart"/>
             <w:r>
               <w:rPr>
                 <w:rFonts w:ascii="Calibri" w:eastAsia="Times New Roman" w:hAnsi="Calibri" w:cs="Calibri"/>
@@ -9766,7 +8550,6 @@
               </w:rPr>
               <w:t>"hallo"</w:t>
             </w:r>
-            <w:proofErr w:type="gramEnd"/>
           </w:p>
         </w:tc>
       </w:tr>
@@ -9938,7 +8721,6 @@
               </w:rPr>
               <w:t xml:space="preserve">$Lieber </w:t>
             </w:r>
-            <w:proofErr w:type="spellStart"/>
             <w:r>
               <w:rPr>
                 <w:rFonts w:ascii="Calibri" w:eastAsia="Times New Roman" w:hAnsi="Calibri" w:cs="Calibri"/>
@@ -9963,7 +8745,6 @@
               </w:rPr>
               <w:t>n</w:t>
             </w:r>
-            <w:proofErr w:type="spellEnd"/>
             <w:r>
               <w:rPr>
                 <w:rFonts w:ascii="Calibri" w:eastAsia="Times New Roman" w:hAnsi="Calibri" w:cs="Calibri"/>
@@ -10284,7 +9065,6 @@
               </w:rPr>
               <w:t xml:space="preserve">$lieber </w:t>
             </w:r>
-            <w:proofErr w:type="spellStart"/>
             <w:r>
               <w:rPr>
                 <w:rFonts w:ascii="Calibri" w:eastAsia="Times New Roman" w:hAnsi="Calibri" w:cs="Calibri"/>
@@ -10309,7 +9089,6 @@
               </w:rPr>
               <w:t>n</w:t>
             </w:r>
-            <w:proofErr w:type="spellEnd"/>
             <w:r>
               <w:rPr>
                 <w:rFonts w:ascii="Calibri" w:eastAsia="Times New Roman" w:hAnsi="Calibri" w:cs="Calibri"/>
@@ -10764,25 +9543,7 @@
                 <w:lang w:eastAsia="de-DE"/>
               </w:rPr>
               <w:lastRenderedPageBreak/>
-              <w:t>$</w:t>
-            </w:r>
-            <w:proofErr w:type="gramStart"/>
-            <w:r>
-              <w:rPr>
-                <w:rFonts w:ascii="Calibri" w:eastAsia="Times New Roman" w:hAnsi="Calibri" w:cs="Calibri"/>
-                <w:color w:val="000000"/>
-                <w:lang w:eastAsia="de-DE"/>
-              </w:rPr>
-              <w:t>Sehr</w:t>
-            </w:r>
-            <w:proofErr w:type="gramEnd"/>
-            <w:r>
-              <w:rPr>
-                <w:rFonts w:ascii="Calibri" w:eastAsia="Times New Roman" w:hAnsi="Calibri" w:cs="Calibri"/>
-                <w:color w:val="000000"/>
-                <w:lang w:eastAsia="de-DE"/>
-              </w:rPr>
-              <w:t xml:space="preserve"> geehrter Herr Nachname$</w:t>
+              <w:t>$Sehr geehrter Herr Nachname$</w:t>
             </w:r>
           </w:p>
         </w:tc>
@@ -11050,25 +9811,7 @@
                 <w:color w:val="000000"/>
                 <w:lang w:eastAsia="de-DE"/>
               </w:rPr>
-              <w:t>$</w:t>
-            </w:r>
-            <w:proofErr w:type="spellStart"/>
-            <w:r>
-              <w:rPr>
-                <w:rFonts w:ascii="Calibri" w:eastAsia="Times New Roman" w:hAnsi="Calibri" w:cs="Calibri"/>
-                <w:color w:val="000000"/>
-                <w:lang w:eastAsia="de-DE"/>
-              </w:rPr>
-              <w:t>Schueler</w:t>
-            </w:r>
-            <w:proofErr w:type="spellEnd"/>
-            <w:r>
-              <w:rPr>
-                <w:rFonts w:ascii="Calibri" w:eastAsia="Times New Roman" w:hAnsi="Calibri" w:cs="Calibri"/>
-                <w:color w:val="000000"/>
-                <w:lang w:eastAsia="de-DE"/>
-              </w:rPr>
-              <w:t xml:space="preserve"> der Klasse$</w:t>
+              <w:t>$Schueler der Klasse$</w:t>
             </w:r>
           </w:p>
         </w:tc>
@@ -14441,7 +13184,6 @@
               </w:rPr>
               <w:t>$</w:t>
             </w:r>
-            <w:proofErr w:type="spellStart"/>
             <w:r>
               <w:rPr>
                 <w:rFonts w:ascii="Calibri" w:eastAsia="Times New Roman" w:hAnsi="Calibri" w:cs="Calibri"/>
@@ -14450,7 +13192,6 @@
               </w:rPr>
               <w:t>moechte</w:t>
             </w:r>
-            <w:proofErr w:type="spellEnd"/>
             <w:r>
               <w:rPr>
                 <w:rFonts w:ascii="Calibri" w:eastAsia="Times New Roman" w:hAnsi="Calibri" w:cs="Calibri"/>
@@ -14590,7 +13331,6 @@
               </w:rPr>
               <w:t xml:space="preserve">$Ich </w:t>
             </w:r>
-            <w:proofErr w:type="spellStart"/>
             <w:r>
               <w:rPr>
                 <w:rFonts w:ascii="Calibri" w:eastAsia="Times New Roman" w:hAnsi="Calibri" w:cs="Calibri"/>
@@ -14599,7 +13339,6 @@
               </w:rPr>
               <w:t>moechte</w:t>
             </w:r>
-            <w:proofErr w:type="spellEnd"/>
             <w:r>
               <w:rPr>
                 <w:rFonts w:ascii="Calibri" w:eastAsia="Times New Roman" w:hAnsi="Calibri" w:cs="Calibri"/>
@@ -15076,25 +13815,7 @@
                 <w:color w:val="000000"/>
                 <w:lang w:eastAsia="de-DE"/>
               </w:rPr>
-              <w:t xml:space="preserve">"Frau Dr. </w:t>
-            </w:r>
-            <w:proofErr w:type="spellStart"/>
-            <w:r>
-              <w:rPr>
-                <w:rFonts w:ascii="Calibri" w:eastAsia="Times New Roman" w:hAnsi="Calibri" w:cs="Calibri"/>
-                <w:color w:val="000000"/>
-                <w:lang w:eastAsia="de-DE"/>
-              </w:rPr>
-              <w:t>Elenor</w:t>
-            </w:r>
-            <w:proofErr w:type="spellEnd"/>
-            <w:r>
-              <w:rPr>
-                <w:rFonts w:ascii="Calibri" w:eastAsia="Times New Roman" w:hAnsi="Calibri" w:cs="Calibri"/>
-                <w:color w:val="000000"/>
-                <w:lang w:eastAsia="de-DE"/>
-              </w:rPr>
-              <w:t xml:space="preserve"> Richter"</w:t>
+              <w:t>"Frau Dr. Elenor Richter"</w:t>
             </w:r>
           </w:p>
         </w:tc>
@@ -15126,25 +13847,7 @@
                 <w:color w:val="000000"/>
                 <w:lang w:eastAsia="de-DE"/>
               </w:rPr>
-              <w:t xml:space="preserve">"Frau Dr. </w:t>
-            </w:r>
-            <w:proofErr w:type="spellStart"/>
-            <w:r>
-              <w:rPr>
-                <w:rFonts w:ascii="Calibri" w:eastAsia="Times New Roman" w:hAnsi="Calibri" w:cs="Calibri"/>
-                <w:color w:val="000000"/>
-                <w:lang w:eastAsia="de-DE"/>
-              </w:rPr>
-              <w:t>Elenor</w:t>
-            </w:r>
-            <w:proofErr w:type="spellEnd"/>
-            <w:r>
-              <w:rPr>
-                <w:rFonts w:ascii="Calibri" w:eastAsia="Times New Roman" w:hAnsi="Calibri" w:cs="Calibri"/>
-                <w:color w:val="000000"/>
-                <w:lang w:eastAsia="de-DE"/>
-              </w:rPr>
-              <w:t xml:space="preserve"> Richter und Herr Friedrich Richter"</w:t>
+              <w:t>"Frau Dr. Elenor Richter und Herr Friedrich Richter"</w:t>
             </w:r>
           </w:p>
         </w:tc>
@@ -15632,25 +14335,7 @@
                 <w:color w:val="000000"/>
                 <w:lang w:eastAsia="de-DE"/>
               </w:rPr>
-              <w:t xml:space="preserve">Guten Tag Dr. </w:t>
-            </w:r>
-            <w:proofErr w:type="spellStart"/>
-            <w:r>
-              <w:rPr>
-                <w:rFonts w:ascii="Calibri" w:eastAsia="Times New Roman" w:hAnsi="Calibri" w:cs="Calibri"/>
-                <w:color w:val="000000"/>
-                <w:lang w:eastAsia="de-DE"/>
-              </w:rPr>
-              <w:t>Elenor</w:t>
-            </w:r>
-            <w:proofErr w:type="spellEnd"/>
-            <w:r>
-              <w:rPr>
-                <w:rFonts w:ascii="Calibri" w:eastAsia="Times New Roman" w:hAnsi="Calibri" w:cs="Calibri"/>
-                <w:color w:val="000000"/>
-                <w:lang w:eastAsia="de-DE"/>
-              </w:rPr>
-              <w:t xml:space="preserve"> Richter</w:t>
+              <w:t>Guten Tag Dr. Elenor Richter</w:t>
             </w:r>
             <w:r>
               <w:rPr>
@@ -15848,25 +14533,7 @@
                 <w:color w:val="000000"/>
                 <w:lang w:eastAsia="de-DE"/>
               </w:rPr>
-              <w:t xml:space="preserve">guten Tag Dr. </w:t>
-            </w:r>
-            <w:proofErr w:type="spellStart"/>
-            <w:r>
-              <w:rPr>
-                <w:rFonts w:ascii="Calibri" w:eastAsia="Times New Roman" w:hAnsi="Calibri" w:cs="Calibri"/>
-                <w:color w:val="000000"/>
-                <w:lang w:eastAsia="de-DE"/>
-              </w:rPr>
-              <w:t>Elenor</w:t>
-            </w:r>
-            <w:proofErr w:type="spellEnd"/>
-            <w:r>
-              <w:rPr>
-                <w:rFonts w:ascii="Calibri" w:eastAsia="Times New Roman" w:hAnsi="Calibri" w:cs="Calibri"/>
-                <w:color w:val="000000"/>
-                <w:lang w:eastAsia="de-DE"/>
-              </w:rPr>
-              <w:t xml:space="preserve"> Richter</w:t>
+              <w:t>guten Tag Dr. Elenor Richter</w:t>
             </w:r>
             <w:r>
               <w:rPr>
@@ -15912,25 +14579,7 @@
                 <w:color w:val="000000"/>
                 <w:lang w:eastAsia="de-DE"/>
               </w:rPr>
-              <w:t>$</w:t>
-            </w:r>
-            <w:proofErr w:type="spellStart"/>
-            <w:r>
-              <w:rPr>
-                <w:rFonts w:ascii="Calibri" w:eastAsia="Times New Roman" w:hAnsi="Calibri" w:cs="Calibri"/>
-                <w:color w:val="000000"/>
-                <w:lang w:eastAsia="de-DE"/>
-              </w:rPr>
-              <w:t>Persoenliche</w:t>
-            </w:r>
-            <w:proofErr w:type="spellEnd"/>
-            <w:r>
-              <w:rPr>
-                <w:rFonts w:ascii="Calibri" w:eastAsia="Times New Roman" w:hAnsi="Calibri" w:cs="Calibri"/>
-                <w:color w:val="000000"/>
-                <w:lang w:eastAsia="de-DE"/>
-              </w:rPr>
-              <w:t xml:space="preserve"> Anrede$</w:t>
+              <w:t>$Persoenliche Anrede$</w:t>
             </w:r>
           </w:p>
         </w:tc>
@@ -16066,25 +14715,7 @@
                 <w:color w:val="000000"/>
                 <w:lang w:eastAsia="de-DE"/>
               </w:rPr>
-              <w:t xml:space="preserve">Hallo Dr. </w:t>
-            </w:r>
-            <w:proofErr w:type="spellStart"/>
-            <w:r>
-              <w:rPr>
-                <w:rFonts w:ascii="Calibri" w:eastAsia="Times New Roman" w:hAnsi="Calibri" w:cs="Calibri"/>
-                <w:color w:val="000000"/>
-                <w:lang w:eastAsia="de-DE"/>
-              </w:rPr>
-              <w:t>Elenor</w:t>
-            </w:r>
-            <w:proofErr w:type="spellEnd"/>
-            <w:r>
-              <w:rPr>
-                <w:rFonts w:ascii="Calibri" w:eastAsia="Times New Roman" w:hAnsi="Calibri" w:cs="Calibri"/>
-                <w:color w:val="000000"/>
-                <w:lang w:eastAsia="de-DE"/>
-              </w:rPr>
-              <w:t xml:space="preserve"> Richter</w:t>
+              <w:t>Hallo Dr. Elenor Richter</w:t>
             </w:r>
             <w:r>
               <w:rPr>
@@ -16132,7 +14763,6 @@
               </w:rPr>
               <w:t>$</w:t>
             </w:r>
-            <w:proofErr w:type="spellStart"/>
             <w:r>
               <w:rPr>
                 <w:rFonts w:ascii="Calibri" w:eastAsia="Times New Roman" w:hAnsi="Calibri" w:cs="Calibri"/>
@@ -16147,16 +14777,7 @@
                 <w:color w:val="000000"/>
                 <w:lang w:eastAsia="de-DE"/>
               </w:rPr>
-              <w:t>ersoenliche</w:t>
-            </w:r>
-            <w:proofErr w:type="spellEnd"/>
-            <w:r>
-              <w:rPr>
-                <w:rFonts w:ascii="Calibri" w:eastAsia="Times New Roman" w:hAnsi="Calibri" w:cs="Calibri"/>
-                <w:color w:val="000000"/>
-                <w:lang w:eastAsia="de-DE"/>
-              </w:rPr>
-              <w:t xml:space="preserve"> Anrede$</w:t>
+              <w:t>ersoenliche Anrede$</w:t>
             </w:r>
           </w:p>
         </w:tc>
@@ -16292,25 +14913,7 @@
                 <w:color w:val="000000"/>
                 <w:lang w:eastAsia="de-DE"/>
               </w:rPr>
-              <w:t xml:space="preserve">hallo Dr. </w:t>
-            </w:r>
-            <w:proofErr w:type="spellStart"/>
-            <w:r>
-              <w:rPr>
-                <w:rFonts w:ascii="Calibri" w:eastAsia="Times New Roman" w:hAnsi="Calibri" w:cs="Calibri"/>
-                <w:color w:val="000000"/>
-                <w:lang w:eastAsia="de-DE"/>
-              </w:rPr>
-              <w:t>Elenor</w:t>
-            </w:r>
-            <w:proofErr w:type="spellEnd"/>
-            <w:r>
-              <w:rPr>
-                <w:rFonts w:ascii="Calibri" w:eastAsia="Times New Roman" w:hAnsi="Calibri" w:cs="Calibri"/>
-                <w:color w:val="000000"/>
-                <w:lang w:eastAsia="de-DE"/>
-              </w:rPr>
-              <w:t xml:space="preserve"> Richter</w:t>
+              <w:t>hallo Dr. Elenor Richter</w:t>
             </w:r>
             <w:r>
               <w:rPr>
@@ -20423,25 +19026,7 @@
                 <w:color w:val="000000"/>
                 <w:lang w:eastAsia="de-DE"/>
               </w:rPr>
-              <w:t>$</w:t>
-            </w:r>
-            <w:proofErr w:type="spellStart"/>
-            <w:r>
-              <w:rPr>
-                <w:rFonts w:ascii="Calibri" w:eastAsia="Times New Roman" w:hAnsi="Calibri" w:cs="Calibri"/>
-                <w:color w:val="000000"/>
-                <w:lang w:eastAsia="de-DE"/>
-              </w:rPr>
-              <w:t>KLAnrede</w:t>
-            </w:r>
-            <w:proofErr w:type="spellEnd"/>
-            <w:r>
-              <w:rPr>
-                <w:rFonts w:ascii="Calibri" w:eastAsia="Times New Roman" w:hAnsi="Calibri" w:cs="Calibri"/>
-                <w:color w:val="000000"/>
-                <w:lang w:eastAsia="de-DE"/>
-              </w:rPr>
-              <w:t>$˽</w:t>
+              <w:t>$KLAnrede$˽</w:t>
             </w:r>
           </w:p>
         </w:tc>
@@ -20607,25 +19192,7 @@
                 <w:color w:val="000000"/>
                 <w:lang w:eastAsia="de-DE"/>
               </w:rPr>
-              <w:t>$</w:t>
-            </w:r>
-            <w:proofErr w:type="spellStart"/>
-            <w:r>
-              <w:rPr>
-                <w:rFonts w:ascii="Calibri" w:eastAsia="Times New Roman" w:hAnsi="Calibri" w:cs="Calibri"/>
-                <w:color w:val="000000"/>
-                <w:lang w:eastAsia="de-DE"/>
-              </w:rPr>
-              <w:t>KLTitel</w:t>
-            </w:r>
-            <w:proofErr w:type="spellEnd"/>
-            <w:r>
-              <w:rPr>
-                <w:rFonts w:ascii="Calibri" w:eastAsia="Times New Roman" w:hAnsi="Calibri" w:cs="Calibri"/>
-                <w:color w:val="000000"/>
-                <w:lang w:eastAsia="de-DE"/>
-              </w:rPr>
-              <w:t>$˽</w:t>
+              <w:t>$KLTitel$˽</w:t>
             </w:r>
           </w:p>
         </w:tc>
@@ -20759,25 +19326,7 @@
                 <w:color w:val="000000"/>
                 <w:lang w:eastAsia="de-DE"/>
               </w:rPr>
-              <w:t>$</w:t>
-            </w:r>
-            <w:proofErr w:type="spellStart"/>
-            <w:r>
-              <w:rPr>
-                <w:rFonts w:ascii="Calibri" w:eastAsia="Times New Roman" w:hAnsi="Calibri" w:cs="Calibri"/>
-                <w:color w:val="000000"/>
-                <w:lang w:eastAsia="de-DE"/>
-              </w:rPr>
-              <w:t>KLName</w:t>
-            </w:r>
-            <w:proofErr w:type="spellEnd"/>
-            <w:r>
-              <w:rPr>
-                <w:rFonts w:ascii="Calibri" w:eastAsia="Times New Roman" w:hAnsi="Calibri" w:cs="Calibri"/>
-                <w:color w:val="000000"/>
-                <w:lang w:eastAsia="de-DE"/>
-              </w:rPr>
-              <w:t>$</w:t>
+              <w:t>$KLName$</w:t>
             </w:r>
           </w:p>
         </w:tc>
@@ -20911,25 +19460,7 @@
                 <w:color w:val="000000"/>
                 <w:lang w:eastAsia="de-DE"/>
               </w:rPr>
-              <w:t>$</w:t>
-            </w:r>
-            <w:proofErr w:type="spellStart"/>
-            <w:r>
-              <w:rPr>
-                <w:rFonts w:ascii="Calibri" w:eastAsia="Times New Roman" w:hAnsi="Calibri" w:cs="Calibri"/>
-                <w:color w:val="000000"/>
-                <w:lang w:eastAsia="de-DE"/>
-              </w:rPr>
-              <w:t>KLVorname</w:t>
-            </w:r>
-            <w:proofErr w:type="spellEnd"/>
-            <w:r>
-              <w:rPr>
-                <w:rFonts w:ascii="Calibri" w:eastAsia="Times New Roman" w:hAnsi="Calibri" w:cs="Calibri"/>
-                <w:color w:val="000000"/>
-                <w:lang w:eastAsia="de-DE"/>
-              </w:rPr>
-              <w:t>$</w:t>
+              <w:t>$KLVorname$</w:t>
             </w:r>
           </w:p>
         </w:tc>
@@ -21063,25 +19594,7 @@
                 <w:color w:val="000000"/>
                 <w:lang w:eastAsia="de-DE"/>
               </w:rPr>
-              <w:t>$</w:t>
-            </w:r>
-            <w:proofErr w:type="spellStart"/>
-            <w:r>
-              <w:rPr>
-                <w:rFonts w:ascii="Calibri" w:eastAsia="Times New Roman" w:hAnsi="Calibri" w:cs="Calibri"/>
-                <w:color w:val="000000"/>
-                <w:lang w:eastAsia="de-DE"/>
-              </w:rPr>
-              <w:t>KLVornameKurz</w:t>
-            </w:r>
-            <w:proofErr w:type="spellEnd"/>
-            <w:r>
-              <w:rPr>
-                <w:rFonts w:ascii="Calibri" w:eastAsia="Times New Roman" w:hAnsi="Calibri" w:cs="Calibri"/>
-                <w:color w:val="000000"/>
-                <w:lang w:eastAsia="de-DE"/>
-              </w:rPr>
-              <w:t>$</w:t>
+              <w:t>$KLVornameKurz$</w:t>
             </w:r>
           </w:p>
         </w:tc>
@@ -21215,25 +19728,7 @@
                 <w:color w:val="000000"/>
                 <w:lang w:eastAsia="de-DE"/>
               </w:rPr>
-              <w:t>$</w:t>
-            </w:r>
-            <w:proofErr w:type="spellStart"/>
-            <w:r>
-              <w:rPr>
-                <w:rFonts w:ascii="Calibri" w:eastAsia="Times New Roman" w:hAnsi="Calibri" w:cs="Calibri"/>
-                <w:color w:val="000000"/>
-                <w:lang w:eastAsia="de-DE"/>
-              </w:rPr>
-              <w:t>KLAmt</w:t>
-            </w:r>
-            <w:proofErr w:type="spellEnd"/>
-            <w:r>
-              <w:rPr>
-                <w:rFonts w:ascii="Calibri" w:eastAsia="Times New Roman" w:hAnsi="Calibri" w:cs="Calibri"/>
-                <w:color w:val="000000"/>
-                <w:lang w:eastAsia="de-DE"/>
-              </w:rPr>
-              <w:t>$</w:t>
+              <w:t>$KLAmt$</w:t>
             </w:r>
           </w:p>
         </w:tc>
@@ -21265,25 +19760,7 @@
                 <w:color w:val="000000"/>
                 <w:lang w:eastAsia="de-DE"/>
               </w:rPr>
-              <w:t>"</w:t>
-            </w:r>
-            <w:proofErr w:type="spellStart"/>
-            <w:r>
-              <w:rPr>
-                <w:rFonts w:ascii="Calibri" w:eastAsia="Times New Roman" w:hAnsi="Calibri" w:cs="Calibri"/>
-                <w:color w:val="000000"/>
-                <w:lang w:eastAsia="de-DE"/>
-              </w:rPr>
-              <w:t>StR</w:t>
-            </w:r>
-            <w:proofErr w:type="spellEnd"/>
-            <w:r>
-              <w:rPr>
-                <w:rFonts w:ascii="Calibri" w:eastAsia="Times New Roman" w:hAnsi="Calibri" w:cs="Calibri"/>
-                <w:color w:val="000000"/>
-                <w:lang w:eastAsia="de-DE"/>
-              </w:rPr>
-              <w:t>""</w:t>
+              <w:t>"StR""</w:t>
             </w:r>
           </w:p>
         </w:tc>
@@ -21315,25 +19792,7 @@
                 <w:color w:val="000000"/>
                 <w:lang w:eastAsia="de-DE"/>
               </w:rPr>
-              <w:t>"</w:t>
-            </w:r>
-            <w:proofErr w:type="spellStart"/>
-            <w:r>
-              <w:rPr>
-                <w:rFonts w:ascii="Calibri" w:eastAsia="Times New Roman" w:hAnsi="Calibri" w:cs="Calibri"/>
-                <w:color w:val="000000"/>
-                <w:lang w:eastAsia="de-DE"/>
-              </w:rPr>
-              <w:t>StR</w:t>
-            </w:r>
-            <w:proofErr w:type="spellEnd"/>
-            <w:r>
-              <w:rPr>
-                <w:rFonts w:ascii="Calibri" w:eastAsia="Times New Roman" w:hAnsi="Calibri" w:cs="Calibri"/>
-                <w:color w:val="000000"/>
-                <w:lang w:eastAsia="de-DE"/>
-              </w:rPr>
-              <w:t>"</w:t>
+              <w:t>"StR"</w:t>
             </w:r>
           </w:p>
         </w:tc>
@@ -21365,25 +19824,7 @@
                 <w:color w:val="000000"/>
                 <w:lang w:eastAsia="de-DE"/>
               </w:rPr>
-              <w:t>"</w:t>
-            </w:r>
-            <w:proofErr w:type="spellStart"/>
-            <w:r>
-              <w:rPr>
-                <w:rFonts w:ascii="Calibri" w:eastAsia="Times New Roman" w:hAnsi="Calibri" w:cs="Calibri"/>
-                <w:color w:val="000000"/>
-                <w:lang w:eastAsia="de-DE"/>
-              </w:rPr>
-              <w:t>StR</w:t>
-            </w:r>
-            <w:proofErr w:type="spellEnd"/>
-            <w:r>
-              <w:rPr>
-                <w:rFonts w:ascii="Calibri" w:eastAsia="Times New Roman" w:hAnsi="Calibri" w:cs="Calibri"/>
-                <w:color w:val="000000"/>
-                <w:lang w:eastAsia="de-DE"/>
-              </w:rPr>
-              <w:t>""</w:t>
+              <w:t>"StR""</w:t>
             </w:r>
           </w:p>
         </w:tc>
@@ -21421,25 +19862,7 @@
                 <w:color w:val="000000"/>
                 <w:lang w:eastAsia="de-DE"/>
               </w:rPr>
-              <w:t xml:space="preserve">$Herr </w:t>
-            </w:r>
-            <w:proofErr w:type="spellStart"/>
-            <w:r>
-              <w:rPr>
-                <w:rFonts w:ascii="Calibri" w:eastAsia="Times New Roman" w:hAnsi="Calibri" w:cs="Calibri"/>
-                <w:color w:val="000000"/>
-                <w:lang w:eastAsia="de-DE"/>
-              </w:rPr>
-              <w:t>KLName</w:t>
-            </w:r>
-            <w:proofErr w:type="spellEnd"/>
-            <w:r>
-              <w:rPr>
-                <w:rFonts w:ascii="Calibri" w:eastAsia="Times New Roman" w:hAnsi="Calibri" w:cs="Calibri"/>
-                <w:color w:val="000000"/>
-                <w:lang w:eastAsia="de-DE"/>
-              </w:rPr>
-              <w:t>$</w:t>
+              <w:t>$Herr KLName$</w:t>
             </w:r>
           </w:p>
         </w:tc>
@@ -21589,23 +20012,7 @@
                 <w:rFonts w:eastAsia="Times New Roman"/>
                 <w:lang w:eastAsia="de-DE"/>
               </w:rPr>
-              <w:t xml:space="preserve">Platzhalter </w:t>
-            </w:r>
-            <w:proofErr w:type="spellStart"/>
-            <w:r>
-              <w:rPr>
-                <w:rFonts w:eastAsia="Times New Roman"/>
-                <w:lang w:eastAsia="de-DE"/>
-              </w:rPr>
-              <w:t>stv</w:t>
-            </w:r>
-            <w:proofErr w:type="spellEnd"/>
-            <w:r>
-              <w:rPr>
-                <w:rFonts w:eastAsia="Times New Roman"/>
-                <w:lang w:eastAsia="de-DE"/>
-              </w:rPr>
-              <w:t>. Klassenleitung</w:t>
+              <w:t>Platzhalter stv. Klassenleitung</w:t>
             </w:r>
             <w:bookmarkEnd w:id="34"/>
           </w:p>
@@ -21752,25 +20159,7 @@
                 <w:color w:val="000000"/>
                 <w:lang w:eastAsia="de-DE"/>
               </w:rPr>
-              <w:t>$</w:t>
-            </w:r>
-            <w:proofErr w:type="spellStart"/>
-            <w:r>
-              <w:rPr>
-                <w:rFonts w:ascii="Calibri" w:eastAsia="Times New Roman" w:hAnsi="Calibri" w:cs="Calibri"/>
-                <w:color w:val="000000"/>
-                <w:lang w:eastAsia="de-DE"/>
-              </w:rPr>
-              <w:t>SKlassenlehrer</w:t>
-            </w:r>
-            <w:proofErr w:type="spellEnd"/>
-            <w:r>
-              <w:rPr>
-                <w:rFonts w:ascii="Calibri" w:eastAsia="Times New Roman" w:hAnsi="Calibri" w:cs="Calibri"/>
-                <w:color w:val="000000"/>
-                <w:lang w:eastAsia="de-DE"/>
-              </w:rPr>
-              <w:t>$</w:t>
+              <w:t>$SKlassenlehrer$</w:t>
             </w:r>
           </w:p>
         </w:tc>
@@ -22095,25 +20484,7 @@
                 <w:lang w:eastAsia="de-DE"/>
               </w:rPr>
               <w:lastRenderedPageBreak/>
-              <w:t xml:space="preserve">$der </w:t>
-            </w:r>
-            <w:proofErr w:type="spellStart"/>
-            <w:r>
-              <w:rPr>
-                <w:rFonts w:ascii="Calibri" w:eastAsia="Times New Roman" w:hAnsi="Calibri" w:cs="Calibri"/>
-                <w:color w:val="000000"/>
-                <w:lang w:eastAsia="de-DE"/>
-              </w:rPr>
-              <w:t>SKlassenlehrer</w:t>
-            </w:r>
-            <w:proofErr w:type="spellEnd"/>
-            <w:r>
-              <w:rPr>
-                <w:rFonts w:ascii="Calibri" w:eastAsia="Times New Roman" w:hAnsi="Calibri" w:cs="Calibri"/>
-                <w:color w:val="000000"/>
-                <w:lang w:eastAsia="de-DE"/>
-              </w:rPr>
-              <w:t>$</w:t>
+              <w:t>$der SKlassenlehrer$</w:t>
             </w:r>
           </w:p>
         </w:tc>
@@ -22485,25 +20856,7 @@
                 <w:color w:val="000000"/>
                 <w:lang w:eastAsia="de-DE"/>
               </w:rPr>
-              <w:t xml:space="preserve">$den </w:t>
-            </w:r>
-            <w:proofErr w:type="spellStart"/>
-            <w:r>
-              <w:rPr>
-                <w:rFonts w:ascii="Calibri" w:eastAsia="Times New Roman" w:hAnsi="Calibri" w:cs="Calibri"/>
-                <w:color w:val="000000"/>
-                <w:lang w:eastAsia="de-DE"/>
-              </w:rPr>
-              <w:t>SKlassenlehrer</w:t>
-            </w:r>
-            <w:proofErr w:type="spellEnd"/>
-            <w:r>
-              <w:rPr>
-                <w:rFonts w:ascii="Calibri" w:eastAsia="Times New Roman" w:hAnsi="Calibri" w:cs="Calibri"/>
-                <w:color w:val="000000"/>
-                <w:lang w:eastAsia="de-DE"/>
-              </w:rPr>
-              <w:t>$</w:t>
+              <w:t>$den SKlassenlehrer$</w:t>
             </w:r>
           </w:p>
         </w:tc>
@@ -22923,25 +21276,7 @@
                 <w:color w:val="000000"/>
                 <w:lang w:eastAsia="de-DE"/>
               </w:rPr>
-              <w:t xml:space="preserve">$dem </w:t>
-            </w:r>
-            <w:proofErr w:type="spellStart"/>
-            <w:r>
-              <w:rPr>
-                <w:rFonts w:ascii="Calibri" w:eastAsia="Times New Roman" w:hAnsi="Calibri" w:cs="Calibri"/>
-                <w:color w:val="000000"/>
-                <w:lang w:eastAsia="de-DE"/>
-              </w:rPr>
-              <w:t>SKlassenlehrer</w:t>
-            </w:r>
-            <w:proofErr w:type="spellEnd"/>
-            <w:r>
-              <w:rPr>
-                <w:rFonts w:ascii="Calibri" w:eastAsia="Times New Roman" w:hAnsi="Calibri" w:cs="Calibri"/>
-                <w:color w:val="000000"/>
-                <w:lang w:eastAsia="de-DE"/>
-              </w:rPr>
-              <w:t>$</w:t>
+              <w:t>$dem SKlassenlehrer$</w:t>
             </w:r>
           </w:p>
         </w:tc>
@@ -23376,16 +21711,7 @@
                 <w:color w:val="000000"/>
                 <w:lang w:eastAsia="de-DE"/>
               </w:rPr>
-              <w:t xml:space="preserve"> </w:t>
-            </w:r>
-            <w:proofErr w:type="spellStart"/>
-            <w:r>
-              <w:rPr>
-                <w:rFonts w:ascii="Calibri" w:eastAsia="Times New Roman" w:hAnsi="Calibri" w:cs="Calibri"/>
-                <w:color w:val="000000"/>
-                <w:lang w:eastAsia="de-DE"/>
-              </w:rPr>
-              <w:t>SKlassenlehrer</w:t>
+              <w:t xml:space="preserve"> SKlassenlehrer</w:t>
             </w:r>
             <w:r>
               <w:rPr>
@@ -23395,7 +21721,6 @@
               </w:rPr>
               <w:t>s</w:t>
             </w:r>
-            <w:proofErr w:type="spellEnd"/>
             <w:r>
               <w:rPr>
                 <w:rFonts w:ascii="Calibri" w:eastAsia="Times New Roman" w:hAnsi="Calibri" w:cs="Calibri"/>
@@ -23883,25 +22208,7 @@
                 <w:color w:val="000000"/>
                 <w:lang w:eastAsia="de-DE"/>
               </w:rPr>
-              <w:t xml:space="preserve">$Dein </w:t>
-            </w:r>
-            <w:proofErr w:type="spellStart"/>
-            <w:r>
-              <w:rPr>
-                <w:rFonts w:ascii="Calibri" w:eastAsia="Times New Roman" w:hAnsi="Calibri" w:cs="Calibri"/>
-                <w:color w:val="000000"/>
-                <w:lang w:eastAsia="de-DE"/>
-              </w:rPr>
-              <w:t>SKlassenlehrer</w:t>
-            </w:r>
-            <w:proofErr w:type="spellEnd"/>
-            <w:r>
-              <w:rPr>
-                <w:rFonts w:ascii="Calibri" w:eastAsia="Times New Roman" w:hAnsi="Calibri" w:cs="Calibri"/>
-                <w:color w:val="000000"/>
-                <w:lang w:eastAsia="de-DE"/>
-              </w:rPr>
-              <w:t>$</w:t>
+              <w:t>$Dein SKlassenlehrer$</w:t>
             </w:r>
           </w:p>
         </w:tc>
@@ -24274,25 +22581,7 @@
                 <w:lang w:eastAsia="de-DE"/>
               </w:rPr>
               <w:lastRenderedPageBreak/>
-              <w:t xml:space="preserve">$dein </w:t>
-            </w:r>
-            <w:proofErr w:type="spellStart"/>
-            <w:r>
-              <w:rPr>
-                <w:rFonts w:ascii="Calibri" w:eastAsia="Times New Roman" w:hAnsi="Calibri" w:cs="Calibri"/>
-                <w:color w:val="000000"/>
-                <w:lang w:eastAsia="de-DE"/>
-              </w:rPr>
-              <w:t>SKlassenlehrer</w:t>
-            </w:r>
-            <w:proofErr w:type="spellEnd"/>
-            <w:r>
-              <w:rPr>
-                <w:rFonts w:ascii="Calibri" w:eastAsia="Times New Roman" w:hAnsi="Calibri" w:cs="Calibri"/>
-                <w:color w:val="000000"/>
-                <w:lang w:eastAsia="de-DE"/>
-              </w:rPr>
-              <w:t>$</w:t>
+              <w:t>$dein SKlassenlehrer$</w:t>
             </w:r>
           </w:p>
         </w:tc>
@@ -24679,25 +22968,7 @@
                 <w:color w:val="000000"/>
                 <w:lang w:eastAsia="de-DE"/>
               </w:rPr>
-              <w:t xml:space="preserve"> </w:t>
-            </w:r>
-            <w:proofErr w:type="spellStart"/>
-            <w:r>
-              <w:rPr>
-                <w:rFonts w:ascii="Calibri" w:eastAsia="Times New Roman" w:hAnsi="Calibri" w:cs="Calibri"/>
-                <w:color w:val="000000"/>
-                <w:lang w:eastAsia="de-DE"/>
-              </w:rPr>
-              <w:t>SKlassenlehrer</w:t>
-            </w:r>
-            <w:proofErr w:type="spellEnd"/>
-            <w:r>
-              <w:rPr>
-                <w:rFonts w:ascii="Calibri" w:eastAsia="Times New Roman" w:hAnsi="Calibri" w:cs="Calibri"/>
-                <w:color w:val="000000"/>
-                <w:lang w:eastAsia="de-DE"/>
-              </w:rPr>
-              <w:t>$</w:t>
+              <w:t xml:space="preserve"> SKlassenlehrer$</w:t>
             </w:r>
           </w:p>
         </w:tc>
@@ -25153,25 +23424,7 @@
                 <w:color w:val="000000"/>
                 <w:lang w:eastAsia="de-DE"/>
               </w:rPr>
-              <w:t xml:space="preserve"> </w:t>
-            </w:r>
-            <w:proofErr w:type="spellStart"/>
-            <w:r>
-              <w:rPr>
-                <w:rFonts w:ascii="Calibri" w:eastAsia="Times New Roman" w:hAnsi="Calibri" w:cs="Calibri"/>
-                <w:color w:val="000000"/>
-                <w:lang w:eastAsia="de-DE"/>
-              </w:rPr>
-              <w:t>SKlassenlehrer</w:t>
-            </w:r>
-            <w:proofErr w:type="spellEnd"/>
-            <w:r>
-              <w:rPr>
-                <w:rFonts w:ascii="Calibri" w:eastAsia="Times New Roman" w:hAnsi="Calibri" w:cs="Calibri"/>
-                <w:color w:val="000000"/>
-                <w:lang w:eastAsia="de-DE"/>
-              </w:rPr>
-              <w:t>$</w:t>
+              <w:t xml:space="preserve"> SKlassenlehrer$</w:t>
             </w:r>
           </w:p>
         </w:tc>
@@ -25596,25 +23849,7 @@
                 <w:color w:val="000000"/>
                 <w:lang w:eastAsia="de-DE"/>
               </w:rPr>
-              <w:t xml:space="preserve">$Ihr </w:t>
-            </w:r>
-            <w:proofErr w:type="spellStart"/>
-            <w:r>
-              <w:rPr>
-                <w:rFonts w:ascii="Calibri" w:eastAsia="Times New Roman" w:hAnsi="Calibri" w:cs="Calibri"/>
-                <w:color w:val="000000"/>
-                <w:lang w:eastAsia="de-DE"/>
-              </w:rPr>
-              <w:t>SKlassenlehrer</w:t>
-            </w:r>
-            <w:proofErr w:type="spellEnd"/>
-            <w:r>
-              <w:rPr>
-                <w:rFonts w:ascii="Calibri" w:eastAsia="Times New Roman" w:hAnsi="Calibri" w:cs="Calibri"/>
-                <w:color w:val="000000"/>
-                <w:lang w:eastAsia="de-DE"/>
-              </w:rPr>
-              <w:t>$</w:t>
+              <w:t>$Ihr SKlassenlehrer$</w:t>
             </w:r>
           </w:p>
         </w:tc>
@@ -25986,25 +24221,7 @@
                 <w:color w:val="000000"/>
                 <w:lang w:eastAsia="de-DE"/>
               </w:rPr>
-              <w:t xml:space="preserve">$ihr </w:t>
-            </w:r>
-            <w:proofErr w:type="spellStart"/>
-            <w:r>
-              <w:rPr>
-                <w:rFonts w:ascii="Calibri" w:eastAsia="Times New Roman" w:hAnsi="Calibri" w:cs="Calibri"/>
-                <w:color w:val="000000"/>
-                <w:lang w:eastAsia="de-DE"/>
-              </w:rPr>
-              <w:t>SKlassenlehrer</w:t>
-            </w:r>
-            <w:proofErr w:type="spellEnd"/>
-            <w:r>
-              <w:rPr>
-                <w:rFonts w:ascii="Calibri" w:eastAsia="Times New Roman" w:hAnsi="Calibri" w:cs="Calibri"/>
-                <w:color w:val="000000"/>
-                <w:lang w:eastAsia="de-DE"/>
-              </w:rPr>
-              <w:t>$</w:t>
+              <w:t>$ihr SKlassenlehrer$</w:t>
             </w:r>
           </w:p>
         </w:tc>
@@ -26376,25 +24593,7 @@
                 <w:color w:val="000000"/>
                 <w:lang w:eastAsia="de-DE"/>
               </w:rPr>
-              <w:t>$</w:t>
-            </w:r>
-            <w:proofErr w:type="spellStart"/>
-            <w:r>
-              <w:rPr>
-                <w:rFonts w:ascii="Calibri" w:eastAsia="Times New Roman" w:hAnsi="Calibri" w:cs="Calibri"/>
-                <w:color w:val="000000"/>
-                <w:lang w:eastAsia="de-DE"/>
-              </w:rPr>
-              <w:t>SKLAnrede</w:t>
-            </w:r>
-            <w:proofErr w:type="spellEnd"/>
-            <w:r>
-              <w:rPr>
-                <w:rFonts w:ascii="Calibri" w:eastAsia="Times New Roman" w:hAnsi="Calibri" w:cs="Calibri"/>
-                <w:color w:val="000000"/>
-                <w:lang w:eastAsia="de-DE"/>
-              </w:rPr>
-              <w:t>$˽</w:t>
+              <w:t>$SKLAnrede$˽</w:t>
             </w:r>
           </w:p>
         </w:tc>
@@ -26560,25 +24759,7 @@
                 <w:color w:val="000000"/>
                 <w:lang w:eastAsia="de-DE"/>
               </w:rPr>
-              <w:t>$</w:t>
-            </w:r>
-            <w:proofErr w:type="spellStart"/>
-            <w:r>
-              <w:rPr>
-                <w:rFonts w:ascii="Calibri" w:eastAsia="Times New Roman" w:hAnsi="Calibri" w:cs="Calibri"/>
-                <w:color w:val="000000"/>
-                <w:lang w:eastAsia="de-DE"/>
-              </w:rPr>
-              <w:t>SKLTitel</w:t>
-            </w:r>
-            <w:proofErr w:type="spellEnd"/>
-            <w:r>
-              <w:rPr>
-                <w:rFonts w:ascii="Calibri" w:eastAsia="Times New Roman" w:hAnsi="Calibri" w:cs="Calibri"/>
-                <w:color w:val="000000"/>
-                <w:lang w:eastAsia="de-DE"/>
-              </w:rPr>
-              <w:t>$˽</w:t>
+              <w:t>$SKLTitel$˽</w:t>
             </w:r>
           </w:p>
         </w:tc>
@@ -26712,25 +24893,7 @@
                 <w:color w:val="000000"/>
                 <w:lang w:eastAsia="de-DE"/>
               </w:rPr>
-              <w:t>$</w:t>
-            </w:r>
-            <w:proofErr w:type="spellStart"/>
-            <w:r>
-              <w:rPr>
-                <w:rFonts w:ascii="Calibri" w:eastAsia="Times New Roman" w:hAnsi="Calibri" w:cs="Calibri"/>
-                <w:color w:val="000000"/>
-                <w:lang w:eastAsia="de-DE"/>
-              </w:rPr>
-              <w:t>SKLName</w:t>
-            </w:r>
-            <w:proofErr w:type="spellEnd"/>
-            <w:r>
-              <w:rPr>
-                <w:rFonts w:ascii="Calibri" w:eastAsia="Times New Roman" w:hAnsi="Calibri" w:cs="Calibri"/>
-                <w:color w:val="000000"/>
-                <w:lang w:eastAsia="de-DE"/>
-              </w:rPr>
-              <w:t>$</w:t>
+              <w:t>$SKLName$</w:t>
             </w:r>
           </w:p>
         </w:tc>
@@ -26865,25 +25028,7 @@
                 <w:lang w:eastAsia="de-DE"/>
               </w:rPr>
               <w:lastRenderedPageBreak/>
-              <w:t>$</w:t>
-            </w:r>
-            <w:proofErr w:type="spellStart"/>
-            <w:r>
-              <w:rPr>
-                <w:rFonts w:ascii="Calibri" w:eastAsia="Times New Roman" w:hAnsi="Calibri" w:cs="Calibri"/>
-                <w:color w:val="000000"/>
-                <w:lang w:eastAsia="de-DE"/>
-              </w:rPr>
-              <w:t>SKLVorname</w:t>
-            </w:r>
-            <w:proofErr w:type="spellEnd"/>
-            <w:r>
-              <w:rPr>
-                <w:rFonts w:ascii="Calibri" w:eastAsia="Times New Roman" w:hAnsi="Calibri" w:cs="Calibri"/>
-                <w:color w:val="000000"/>
-                <w:lang w:eastAsia="de-DE"/>
-              </w:rPr>
-              <w:t>$</w:t>
+              <w:t>$SKLVorname$</w:t>
             </w:r>
           </w:p>
         </w:tc>
@@ -27017,25 +25162,7 @@
                 <w:color w:val="000000"/>
                 <w:lang w:eastAsia="de-DE"/>
               </w:rPr>
-              <w:t>$</w:t>
-            </w:r>
-            <w:proofErr w:type="spellStart"/>
-            <w:r>
-              <w:rPr>
-                <w:rFonts w:ascii="Calibri" w:eastAsia="Times New Roman" w:hAnsi="Calibri" w:cs="Calibri"/>
-                <w:color w:val="000000"/>
-                <w:lang w:eastAsia="de-DE"/>
-              </w:rPr>
-              <w:t>SKLVornameKurz</w:t>
-            </w:r>
-            <w:proofErr w:type="spellEnd"/>
-            <w:r>
-              <w:rPr>
-                <w:rFonts w:ascii="Calibri" w:eastAsia="Times New Roman" w:hAnsi="Calibri" w:cs="Calibri"/>
-                <w:color w:val="000000"/>
-                <w:lang w:eastAsia="de-DE"/>
-              </w:rPr>
-              <w:t>$</w:t>
+              <w:t>$SKLVornameKurz$</w:t>
             </w:r>
           </w:p>
         </w:tc>
@@ -27169,25 +25296,7 @@
                 <w:color w:val="000000"/>
                 <w:lang w:eastAsia="de-DE"/>
               </w:rPr>
-              <w:t>$</w:t>
-            </w:r>
-            <w:proofErr w:type="spellStart"/>
-            <w:r>
-              <w:rPr>
-                <w:rFonts w:ascii="Calibri" w:eastAsia="Times New Roman" w:hAnsi="Calibri" w:cs="Calibri"/>
-                <w:color w:val="000000"/>
-                <w:lang w:eastAsia="de-DE"/>
-              </w:rPr>
-              <w:t>SKLAmt</w:t>
-            </w:r>
-            <w:proofErr w:type="spellEnd"/>
-            <w:r>
-              <w:rPr>
-                <w:rFonts w:ascii="Calibri" w:eastAsia="Times New Roman" w:hAnsi="Calibri" w:cs="Calibri"/>
-                <w:color w:val="000000"/>
-                <w:lang w:eastAsia="de-DE"/>
-              </w:rPr>
-              <w:t>$</w:t>
+              <w:t>$SKLAmt$</w:t>
             </w:r>
           </w:p>
         </w:tc>
@@ -27219,25 +25328,7 @@
                 <w:color w:val="000000"/>
                 <w:lang w:eastAsia="de-DE"/>
               </w:rPr>
-              <w:t>"</w:t>
-            </w:r>
-            <w:proofErr w:type="spellStart"/>
-            <w:r>
-              <w:rPr>
-                <w:rFonts w:ascii="Calibri" w:eastAsia="Times New Roman" w:hAnsi="Calibri" w:cs="Calibri"/>
-                <w:color w:val="000000"/>
-                <w:lang w:eastAsia="de-DE"/>
-              </w:rPr>
-              <w:t>StR</w:t>
-            </w:r>
-            <w:proofErr w:type="spellEnd"/>
-            <w:r>
-              <w:rPr>
-                <w:rFonts w:ascii="Calibri" w:eastAsia="Times New Roman" w:hAnsi="Calibri" w:cs="Calibri"/>
-                <w:color w:val="000000"/>
-                <w:lang w:eastAsia="de-DE"/>
-              </w:rPr>
-              <w:t>""</w:t>
+              <w:t>"StR""</w:t>
             </w:r>
           </w:p>
         </w:tc>
@@ -27269,25 +25360,7 @@
                 <w:color w:val="000000"/>
                 <w:lang w:eastAsia="de-DE"/>
               </w:rPr>
-              <w:t>"</w:t>
-            </w:r>
-            <w:proofErr w:type="spellStart"/>
-            <w:r>
-              <w:rPr>
-                <w:rFonts w:ascii="Calibri" w:eastAsia="Times New Roman" w:hAnsi="Calibri" w:cs="Calibri"/>
-                <w:color w:val="000000"/>
-                <w:lang w:eastAsia="de-DE"/>
-              </w:rPr>
-              <w:t>StR</w:t>
-            </w:r>
-            <w:proofErr w:type="spellEnd"/>
-            <w:r>
-              <w:rPr>
-                <w:rFonts w:ascii="Calibri" w:eastAsia="Times New Roman" w:hAnsi="Calibri" w:cs="Calibri"/>
-                <w:color w:val="000000"/>
-                <w:lang w:eastAsia="de-DE"/>
-              </w:rPr>
-              <w:t>"</w:t>
+              <w:t>"StR"</w:t>
             </w:r>
           </w:p>
         </w:tc>
@@ -27319,25 +25392,7 @@
                 <w:color w:val="000000"/>
                 <w:lang w:eastAsia="de-DE"/>
               </w:rPr>
-              <w:t>"</w:t>
-            </w:r>
-            <w:proofErr w:type="spellStart"/>
-            <w:r>
-              <w:rPr>
-                <w:rFonts w:ascii="Calibri" w:eastAsia="Times New Roman" w:hAnsi="Calibri" w:cs="Calibri"/>
-                <w:color w:val="000000"/>
-                <w:lang w:eastAsia="de-DE"/>
-              </w:rPr>
-              <w:t>StR</w:t>
-            </w:r>
-            <w:proofErr w:type="spellEnd"/>
-            <w:r>
-              <w:rPr>
-                <w:rFonts w:ascii="Calibri" w:eastAsia="Times New Roman" w:hAnsi="Calibri" w:cs="Calibri"/>
-                <w:color w:val="000000"/>
-                <w:lang w:eastAsia="de-DE"/>
-              </w:rPr>
-              <w:t>"</w:t>
+              <w:t>"StR"</w:t>
             </w:r>
           </w:p>
         </w:tc>
@@ -27375,25 +25430,7 @@
                 <w:color w:val="000000"/>
                 <w:lang w:eastAsia="de-DE"/>
               </w:rPr>
-              <w:t xml:space="preserve">$Herr </w:t>
-            </w:r>
-            <w:proofErr w:type="spellStart"/>
-            <w:r>
-              <w:rPr>
-                <w:rFonts w:ascii="Calibri" w:eastAsia="Times New Roman" w:hAnsi="Calibri" w:cs="Calibri"/>
-                <w:color w:val="000000"/>
-                <w:lang w:eastAsia="de-DE"/>
-              </w:rPr>
-              <w:t>SKLName</w:t>
-            </w:r>
-            <w:proofErr w:type="spellEnd"/>
-            <w:r>
-              <w:rPr>
-                <w:rFonts w:ascii="Calibri" w:eastAsia="Times New Roman" w:hAnsi="Calibri" w:cs="Calibri"/>
-                <w:color w:val="000000"/>
-                <w:lang w:eastAsia="de-DE"/>
-              </w:rPr>
-              <w:t>$</w:t>
+              <w:t>$Herr SKLName$</w:t>
             </w:r>
           </w:p>
         </w:tc>
@@ -27824,25 +25861,7 @@
                 <w:color w:val="000000"/>
                 <w:lang w:eastAsia="de-DE"/>
               </w:rPr>
-              <w:t>$</w:t>
-            </w:r>
-            <w:proofErr w:type="spellStart"/>
-            <w:r>
-              <w:rPr>
-                <w:rFonts w:ascii="Calibri" w:eastAsia="Times New Roman" w:hAnsi="Calibri" w:cs="Calibri"/>
-                <w:color w:val="000000"/>
-                <w:lang w:eastAsia="de-DE"/>
-              </w:rPr>
-              <w:t>SLAnrede</w:t>
-            </w:r>
-            <w:proofErr w:type="spellEnd"/>
-            <w:r>
-              <w:rPr>
-                <w:rFonts w:ascii="Calibri" w:eastAsia="Times New Roman" w:hAnsi="Calibri" w:cs="Calibri"/>
-                <w:color w:val="000000"/>
-                <w:lang w:eastAsia="de-DE"/>
-              </w:rPr>
-              <w:t>$˽</w:t>
+              <w:t>$SLAnrede$˽</w:t>
             </w:r>
           </w:p>
         </w:tc>
@@ -28008,25 +26027,7 @@
                 <w:color w:val="000000"/>
                 <w:lang w:eastAsia="de-DE"/>
               </w:rPr>
-              <w:t>$</w:t>
-            </w:r>
-            <w:proofErr w:type="spellStart"/>
-            <w:r>
-              <w:rPr>
-                <w:rFonts w:ascii="Calibri" w:eastAsia="Times New Roman" w:hAnsi="Calibri" w:cs="Calibri"/>
-                <w:color w:val="000000"/>
-                <w:lang w:eastAsia="de-DE"/>
-              </w:rPr>
-              <w:t>SLTitel</w:t>
-            </w:r>
-            <w:proofErr w:type="spellEnd"/>
-            <w:r>
-              <w:rPr>
-                <w:rFonts w:ascii="Calibri" w:eastAsia="Times New Roman" w:hAnsi="Calibri" w:cs="Calibri"/>
-                <w:color w:val="000000"/>
-                <w:lang w:eastAsia="de-DE"/>
-              </w:rPr>
-              <w:t>$˽</w:t>
+              <w:t>$SLTitel$˽</w:t>
             </w:r>
           </w:p>
         </w:tc>
@@ -28160,25 +26161,7 @@
                 <w:color w:val="000000"/>
                 <w:lang w:eastAsia="de-DE"/>
               </w:rPr>
-              <w:t>$</w:t>
-            </w:r>
-            <w:proofErr w:type="spellStart"/>
-            <w:r>
-              <w:rPr>
-                <w:rFonts w:ascii="Calibri" w:eastAsia="Times New Roman" w:hAnsi="Calibri" w:cs="Calibri"/>
-                <w:color w:val="000000"/>
-                <w:lang w:eastAsia="de-DE"/>
-              </w:rPr>
-              <w:t>SLName</w:t>
-            </w:r>
-            <w:proofErr w:type="spellEnd"/>
-            <w:r>
-              <w:rPr>
-                <w:rFonts w:ascii="Calibri" w:eastAsia="Times New Roman" w:hAnsi="Calibri" w:cs="Calibri"/>
-                <w:color w:val="000000"/>
-                <w:lang w:eastAsia="de-DE"/>
-              </w:rPr>
-              <w:t>$</w:t>
+              <w:t>$SLName$</w:t>
             </w:r>
           </w:p>
         </w:tc>
@@ -28312,25 +26295,7 @@
                 <w:color w:val="000000"/>
                 <w:lang w:eastAsia="de-DE"/>
               </w:rPr>
-              <w:t>$</w:t>
-            </w:r>
-            <w:proofErr w:type="spellStart"/>
-            <w:r>
-              <w:rPr>
-                <w:rFonts w:ascii="Calibri" w:eastAsia="Times New Roman" w:hAnsi="Calibri" w:cs="Calibri"/>
-                <w:color w:val="000000"/>
-                <w:lang w:eastAsia="de-DE"/>
-              </w:rPr>
-              <w:t>SLVorname</w:t>
-            </w:r>
-            <w:proofErr w:type="spellEnd"/>
-            <w:r>
-              <w:rPr>
-                <w:rFonts w:ascii="Calibri" w:eastAsia="Times New Roman" w:hAnsi="Calibri" w:cs="Calibri"/>
-                <w:color w:val="000000"/>
-                <w:lang w:eastAsia="de-DE"/>
-              </w:rPr>
-              <w:t>$</w:t>
+              <w:t>$SLVorname$</w:t>
             </w:r>
           </w:p>
         </w:tc>
@@ -28464,25 +26429,7 @@
                 <w:color w:val="000000"/>
                 <w:lang w:eastAsia="de-DE"/>
               </w:rPr>
-              <w:t>$</w:t>
-            </w:r>
-            <w:proofErr w:type="spellStart"/>
-            <w:r>
-              <w:rPr>
-                <w:rFonts w:ascii="Calibri" w:eastAsia="Times New Roman" w:hAnsi="Calibri" w:cs="Calibri"/>
-                <w:color w:val="000000"/>
-                <w:lang w:eastAsia="de-DE"/>
-              </w:rPr>
-              <w:t>SLVornameKurz</w:t>
-            </w:r>
-            <w:proofErr w:type="spellEnd"/>
-            <w:r>
-              <w:rPr>
-                <w:rFonts w:ascii="Calibri" w:eastAsia="Times New Roman" w:hAnsi="Calibri" w:cs="Calibri"/>
-                <w:color w:val="000000"/>
-                <w:lang w:eastAsia="de-DE"/>
-              </w:rPr>
-              <w:t>$</w:t>
+              <w:t>$SLVornameKurz$</w:t>
             </w:r>
           </w:p>
         </w:tc>
@@ -28616,25 +26563,7 @@
                 <w:color w:val="000000"/>
                 <w:lang w:eastAsia="de-DE"/>
               </w:rPr>
-              <w:t>$</w:t>
-            </w:r>
-            <w:proofErr w:type="spellStart"/>
-            <w:r>
-              <w:rPr>
-                <w:rFonts w:ascii="Calibri" w:eastAsia="Times New Roman" w:hAnsi="Calibri" w:cs="Calibri"/>
-                <w:color w:val="000000"/>
-                <w:lang w:eastAsia="de-DE"/>
-              </w:rPr>
-              <w:t>SLAmt</w:t>
-            </w:r>
-            <w:proofErr w:type="spellEnd"/>
-            <w:r>
-              <w:rPr>
-                <w:rFonts w:ascii="Calibri" w:eastAsia="Times New Roman" w:hAnsi="Calibri" w:cs="Calibri"/>
-                <w:color w:val="000000"/>
-                <w:lang w:eastAsia="de-DE"/>
-              </w:rPr>
-              <w:t>$</w:t>
+              <w:t>$SLAmt$</w:t>
             </w:r>
           </w:p>
         </w:tc>
@@ -28768,25 +26697,7 @@
                 <w:color w:val="000000"/>
                 <w:lang w:eastAsia="de-DE"/>
               </w:rPr>
-              <w:t xml:space="preserve">$Herr </w:t>
-            </w:r>
-            <w:proofErr w:type="spellStart"/>
-            <w:r>
-              <w:rPr>
-                <w:rFonts w:ascii="Calibri" w:eastAsia="Times New Roman" w:hAnsi="Calibri" w:cs="Calibri"/>
-                <w:color w:val="000000"/>
-                <w:lang w:eastAsia="de-DE"/>
-              </w:rPr>
-              <w:t>SLName</w:t>
-            </w:r>
-            <w:proofErr w:type="spellEnd"/>
-            <w:r>
-              <w:rPr>
-                <w:rFonts w:ascii="Calibri" w:eastAsia="Times New Roman" w:hAnsi="Calibri" w:cs="Calibri"/>
-                <w:color w:val="000000"/>
-                <w:lang w:eastAsia="de-DE"/>
-              </w:rPr>
-              <w:t>$</w:t>
+              <w:t>$Herr SLName$</w:t>
             </w:r>
           </w:p>
         </w:tc>
@@ -28936,23 +26847,7 @@
                 <w:rFonts w:eastAsia="Times New Roman"/>
                 <w:lang w:eastAsia="de-DE"/>
               </w:rPr>
-              <w:t xml:space="preserve">Platzhalter </w:t>
-            </w:r>
-            <w:proofErr w:type="spellStart"/>
-            <w:r>
-              <w:rPr>
-                <w:rFonts w:eastAsia="Times New Roman"/>
-                <w:lang w:eastAsia="de-DE"/>
-              </w:rPr>
-              <w:t>stv</w:t>
-            </w:r>
-            <w:proofErr w:type="spellEnd"/>
-            <w:r>
-              <w:rPr>
-                <w:rFonts w:eastAsia="Times New Roman"/>
-                <w:lang w:eastAsia="de-DE"/>
-              </w:rPr>
-              <w:t>. Schulleitung</w:t>
+              <w:t>Platzhalter stv. Schulleitung</w:t>
             </w:r>
             <w:bookmarkEnd w:id="36"/>
           </w:p>
@@ -29099,25 +26994,7 @@
                 <w:color w:val="000000"/>
                 <w:lang w:eastAsia="de-DE"/>
               </w:rPr>
-              <w:t>$</w:t>
-            </w:r>
-            <w:proofErr w:type="spellStart"/>
-            <w:r>
-              <w:rPr>
-                <w:rFonts w:ascii="Calibri" w:eastAsia="Times New Roman" w:hAnsi="Calibri" w:cs="Calibri"/>
-                <w:color w:val="000000"/>
-                <w:lang w:eastAsia="de-DE"/>
-              </w:rPr>
-              <w:t>SSchulleiter</w:t>
-            </w:r>
-            <w:proofErr w:type="spellEnd"/>
-            <w:r>
-              <w:rPr>
-                <w:rFonts w:ascii="Calibri" w:eastAsia="Times New Roman" w:hAnsi="Calibri" w:cs="Calibri"/>
-                <w:color w:val="000000"/>
-                <w:lang w:eastAsia="de-DE"/>
-              </w:rPr>
-              <w:t>$</w:t>
+              <w:t>$SSchulleiter$</w:t>
             </w:r>
           </w:p>
         </w:tc>
@@ -29251,25 +27128,7 @@
                 <w:color w:val="000000"/>
                 <w:lang w:eastAsia="de-DE"/>
               </w:rPr>
-              <w:t>$</w:t>
-            </w:r>
-            <w:proofErr w:type="spellStart"/>
-            <w:r>
-              <w:rPr>
-                <w:rFonts w:ascii="Calibri" w:eastAsia="Times New Roman" w:hAnsi="Calibri" w:cs="Calibri"/>
-                <w:color w:val="000000"/>
-                <w:lang w:eastAsia="de-DE"/>
-              </w:rPr>
-              <w:t>SSLAnrede</w:t>
-            </w:r>
-            <w:proofErr w:type="spellEnd"/>
-            <w:r>
-              <w:rPr>
-                <w:rFonts w:ascii="Calibri" w:eastAsia="Times New Roman" w:hAnsi="Calibri" w:cs="Calibri"/>
-                <w:color w:val="000000"/>
-                <w:lang w:eastAsia="de-DE"/>
-              </w:rPr>
-              <w:t>$˽</w:t>
+              <w:t>$SSLAnrede$˽</w:t>
             </w:r>
           </w:p>
         </w:tc>
@@ -29435,25 +27294,7 @@
                 <w:color w:val="000000"/>
                 <w:lang w:eastAsia="de-DE"/>
               </w:rPr>
-              <w:t>$</w:t>
-            </w:r>
-            <w:proofErr w:type="spellStart"/>
-            <w:r>
-              <w:rPr>
-                <w:rFonts w:ascii="Calibri" w:eastAsia="Times New Roman" w:hAnsi="Calibri" w:cs="Calibri"/>
-                <w:color w:val="000000"/>
-                <w:lang w:eastAsia="de-DE"/>
-              </w:rPr>
-              <w:t>SSLTitel</w:t>
-            </w:r>
-            <w:proofErr w:type="spellEnd"/>
-            <w:r>
-              <w:rPr>
-                <w:rFonts w:ascii="Calibri" w:eastAsia="Times New Roman" w:hAnsi="Calibri" w:cs="Calibri"/>
-                <w:color w:val="000000"/>
-                <w:lang w:eastAsia="de-DE"/>
-              </w:rPr>
-              <w:t>$˽</w:t>
+              <w:t>$SSLTitel$˽</w:t>
             </w:r>
           </w:p>
         </w:tc>
@@ -29587,25 +27428,7 @@
                 <w:color w:val="000000"/>
                 <w:lang w:eastAsia="de-DE"/>
               </w:rPr>
-              <w:t>$</w:t>
-            </w:r>
-            <w:proofErr w:type="spellStart"/>
-            <w:r>
-              <w:rPr>
-                <w:rFonts w:ascii="Calibri" w:eastAsia="Times New Roman" w:hAnsi="Calibri" w:cs="Calibri"/>
-                <w:color w:val="000000"/>
-                <w:lang w:eastAsia="de-DE"/>
-              </w:rPr>
-              <w:t>SSLName</w:t>
-            </w:r>
-            <w:proofErr w:type="spellEnd"/>
-            <w:r>
-              <w:rPr>
-                <w:rFonts w:ascii="Calibri" w:eastAsia="Times New Roman" w:hAnsi="Calibri" w:cs="Calibri"/>
-                <w:color w:val="000000"/>
-                <w:lang w:eastAsia="de-DE"/>
-              </w:rPr>
-              <w:t>$</w:t>
+              <w:t>$SSLName$</w:t>
             </w:r>
           </w:p>
         </w:tc>
@@ -29739,25 +27562,7 @@
                 <w:color w:val="000000"/>
                 <w:lang w:eastAsia="de-DE"/>
               </w:rPr>
-              <w:t>$</w:t>
-            </w:r>
-            <w:proofErr w:type="spellStart"/>
-            <w:r>
-              <w:rPr>
-                <w:rFonts w:ascii="Calibri" w:eastAsia="Times New Roman" w:hAnsi="Calibri" w:cs="Calibri"/>
-                <w:color w:val="000000"/>
-                <w:lang w:eastAsia="de-DE"/>
-              </w:rPr>
-              <w:t>SSLVorname</w:t>
-            </w:r>
-            <w:proofErr w:type="spellEnd"/>
-            <w:r>
-              <w:rPr>
-                <w:rFonts w:ascii="Calibri" w:eastAsia="Times New Roman" w:hAnsi="Calibri" w:cs="Calibri"/>
-                <w:color w:val="000000"/>
-                <w:lang w:eastAsia="de-DE"/>
-              </w:rPr>
-              <w:t>$</w:t>
+              <w:t>$SSLVorname$</w:t>
             </w:r>
           </w:p>
         </w:tc>
@@ -29891,25 +27696,7 @@
                 <w:color w:val="000000"/>
                 <w:lang w:eastAsia="de-DE"/>
               </w:rPr>
-              <w:t>$</w:t>
-            </w:r>
-            <w:proofErr w:type="spellStart"/>
-            <w:r>
-              <w:rPr>
-                <w:rFonts w:ascii="Calibri" w:eastAsia="Times New Roman" w:hAnsi="Calibri" w:cs="Calibri"/>
-                <w:color w:val="000000"/>
-                <w:lang w:eastAsia="de-DE"/>
-              </w:rPr>
-              <w:t>SSLVornameKurz</w:t>
-            </w:r>
-            <w:proofErr w:type="spellEnd"/>
-            <w:r>
-              <w:rPr>
-                <w:rFonts w:ascii="Calibri" w:eastAsia="Times New Roman" w:hAnsi="Calibri" w:cs="Calibri"/>
-                <w:color w:val="000000"/>
-                <w:lang w:eastAsia="de-DE"/>
-              </w:rPr>
-              <w:t>$</w:t>
+              <w:t>$SSLVornameKurz$</w:t>
             </w:r>
           </w:p>
         </w:tc>
@@ -30043,25 +27830,7 @@
                 <w:color w:val="000000"/>
                 <w:lang w:eastAsia="de-DE"/>
               </w:rPr>
-              <w:t>$</w:t>
-            </w:r>
-            <w:proofErr w:type="spellStart"/>
-            <w:r>
-              <w:rPr>
-                <w:rFonts w:ascii="Calibri" w:eastAsia="Times New Roman" w:hAnsi="Calibri" w:cs="Calibri"/>
-                <w:color w:val="000000"/>
-                <w:lang w:eastAsia="de-DE"/>
-              </w:rPr>
-              <w:t>SSLAmt</w:t>
-            </w:r>
-            <w:proofErr w:type="spellEnd"/>
-            <w:r>
-              <w:rPr>
-                <w:rFonts w:ascii="Calibri" w:eastAsia="Times New Roman" w:hAnsi="Calibri" w:cs="Calibri"/>
-                <w:color w:val="000000"/>
-                <w:lang w:eastAsia="de-DE"/>
-              </w:rPr>
-              <w:t>$</w:t>
+              <w:t>$SSLAmt$</w:t>
             </w:r>
           </w:p>
         </w:tc>
@@ -30195,25 +27964,7 @@
                 <w:color w:val="000000"/>
                 <w:lang w:eastAsia="de-DE"/>
               </w:rPr>
-              <w:t xml:space="preserve">$Herr </w:t>
-            </w:r>
-            <w:proofErr w:type="spellStart"/>
-            <w:r>
-              <w:rPr>
-                <w:rFonts w:ascii="Calibri" w:eastAsia="Times New Roman" w:hAnsi="Calibri" w:cs="Calibri"/>
-                <w:color w:val="000000"/>
-                <w:lang w:eastAsia="de-DE"/>
-              </w:rPr>
-              <w:t>SSLName</w:t>
-            </w:r>
-            <w:proofErr w:type="spellEnd"/>
-            <w:r>
-              <w:rPr>
-                <w:rFonts w:ascii="Calibri" w:eastAsia="Times New Roman" w:hAnsi="Calibri" w:cs="Calibri"/>
-                <w:color w:val="000000"/>
-                <w:lang w:eastAsia="de-DE"/>
-              </w:rPr>
-              <w:t>$</w:t>
+              <w:t>$Herr SSLName$</w:t>
             </w:r>
           </w:p>
         </w:tc>
@@ -30586,7 +28337,6 @@
               </w:rPr>
               <w:t>$</w:t>
             </w:r>
-            <w:proofErr w:type="spellStart"/>
             <w:r>
               <w:rPr>
                 <w:rFonts w:ascii="Calibri" w:eastAsia="Times New Roman" w:hAnsi="Calibri" w:cs="Calibri"/>
@@ -30603,7 +28353,6 @@
               </w:rPr>
               <w:t>Text|Titel</w:t>
             </w:r>
-            <w:proofErr w:type="spellEnd"/>
             <w:r>
               <w:rPr>
                 <w:rFonts w:ascii="Calibri" w:eastAsia="Times New Roman" w:hAnsi="Calibri" w:cs="Calibri"/>
@@ -30720,7 +28469,6 @@
               </w:rPr>
               <w:t>$</w:t>
             </w:r>
-            <w:proofErr w:type="spellStart"/>
             <w:r>
               <w:rPr>
                 <w:rFonts w:ascii="Calibri" w:eastAsia="Times New Roman" w:hAnsi="Calibri" w:cs="Calibri"/>
@@ -30740,7 +28488,6 @@
             <w:r>
               <w:t>Textvorschlag</w:t>
             </w:r>
-            <w:proofErr w:type="spellEnd"/>
             <w:r>
               <w:rPr>
                 <w:rFonts w:ascii="Calibri" w:eastAsia="Times New Roman" w:hAnsi="Calibri" w:cs="Calibri"/>
@@ -30833,7 +28580,6 @@
               </w:rPr>
               <w:t>$</w:t>
             </w:r>
-            <w:proofErr w:type="spellStart"/>
             <w:r>
               <w:rPr>
                 <w:rFonts w:ascii="Calibri" w:eastAsia="Times New Roman" w:hAnsi="Calibri" w:cs="Calibri"/>
@@ -30850,7 +28596,6 @@
               </w:rPr>
               <w:t>|Titel</w:t>
             </w:r>
-            <w:proofErr w:type="spellEnd"/>
             <w:r>
               <w:rPr>
                 <w:rFonts w:ascii="Calibri" w:eastAsia="Times New Roman" w:hAnsi="Calibri" w:cs="Calibri"/>
@@ -30943,25 +28688,14 @@
               </w:rPr>
               <w:t>$</w:t>
             </w:r>
-            <w:proofErr w:type="spellStart"/>
-            <w:r>
-              <w:rPr>
-                <w:rFonts w:ascii="Calibri" w:eastAsia="Times New Roman" w:hAnsi="Calibri" w:cs="Calibri"/>
-                <w:color w:val="000000"/>
-                <w:lang w:eastAsia="de-DE"/>
-              </w:rPr>
-              <w:t>Eingabe|Datum</w:t>
-            </w:r>
-            <w:proofErr w:type="spellEnd"/>
-            <w:r>
-              <w:rPr>
-                <w:rFonts w:ascii="Calibri" w:eastAsia="Times New Roman" w:hAnsi="Calibri" w:cs="Calibri"/>
-                <w:color w:val="000000"/>
-                <w:lang w:eastAsia="de-DE"/>
-              </w:rPr>
-              <w:t> </w:t>
-            </w:r>
-            <w:proofErr w:type="spellStart"/>
+            <w:r>
+              <w:rPr>
+                <w:rFonts w:ascii="Calibri" w:eastAsia="Times New Roman" w:hAnsi="Calibri" w:cs="Calibri"/>
+                <w:color w:val="000000"/>
+                <w:lang w:eastAsia="de-DE"/>
+              </w:rPr>
+              <w:t>Eingabe|Datum </w:t>
+            </w:r>
             <w:r>
               <w:rPr>
                 <w:rFonts w:ascii="Calibri" w:eastAsia="Times New Roman" w:hAnsi="Calibri" w:cs="Calibri"/>
@@ -30978,7 +28712,6 @@
               </w:rPr>
               <w:t>|Titel</w:t>
             </w:r>
-            <w:proofErr w:type="spellEnd"/>
             <w:r>
               <w:rPr>
                 <w:rFonts w:ascii="Calibri" w:eastAsia="Times New Roman" w:hAnsi="Calibri" w:cs="Calibri"/>
@@ -31221,25 +28954,7 @@
                 <w:color w:val="000000"/>
                 <w:lang w:eastAsia="de-DE"/>
               </w:rPr>
-              <w:t xml:space="preserve">Durch Verwendung von &amp;männliche </w:t>
-            </w:r>
-            <w:proofErr w:type="spellStart"/>
-            <w:r>
-              <w:rPr>
-                <w:rFonts w:ascii="Calibri" w:eastAsia="Times New Roman" w:hAnsi="Calibri" w:cs="Calibri"/>
-                <w:color w:val="000000"/>
-                <w:lang w:eastAsia="de-DE"/>
-              </w:rPr>
-              <w:t>Form%weibliche</w:t>
-            </w:r>
-            <w:proofErr w:type="spellEnd"/>
-            <w:r>
-              <w:rPr>
-                <w:rFonts w:ascii="Calibri" w:eastAsia="Times New Roman" w:hAnsi="Calibri" w:cs="Calibri"/>
-                <w:color w:val="000000"/>
-                <w:lang w:eastAsia="de-DE"/>
-              </w:rPr>
-              <w:t xml:space="preserve"> Form&amp; </w:t>
+              <w:t xml:space="preserve">Durch Verwendung von &amp;männliche Form%weibliche Form&amp; </w:t>
             </w:r>
             <w:r>
               <w:rPr>
@@ -31317,97 +29032,43 @@
                 <w:color w:val="000000"/>
                 <w:lang w:eastAsia="de-DE"/>
               </w:rPr>
-              <w:t>&amp;</w:t>
-            </w:r>
-            <w:proofErr w:type="spellStart"/>
-            <w:r>
-              <w:rPr>
-                <w:rFonts w:ascii="Calibri" w:eastAsia="Times New Roman" w:hAnsi="Calibri" w:cs="Calibri"/>
-                <w:color w:val="000000"/>
-                <w:lang w:eastAsia="de-DE"/>
-              </w:rPr>
-              <w:t>Klassensprecher%Klassensprecherin</w:t>
-            </w:r>
-            <w:proofErr w:type="spellEnd"/>
-            <w:r>
-              <w:rPr>
-                <w:rFonts w:ascii="Calibri" w:eastAsia="Times New Roman" w:hAnsi="Calibri" w:cs="Calibri"/>
-                <w:color w:val="000000"/>
-                <w:lang w:eastAsia="de-DE"/>
-              </w:rPr>
-              <w:t>&amp;</w:t>
-            </w:r>
-          </w:p>
-          <w:p>
-            <w:pPr>
-              <w:spacing w:after="0" w:line="240" w:lineRule="auto"/>
-              <w:rPr>
-                <w:rFonts w:ascii="Calibri" w:eastAsia="Times New Roman" w:hAnsi="Calibri" w:cs="Calibri"/>
-                <w:color w:val="000000"/>
-                <w:lang w:eastAsia="de-DE"/>
-              </w:rPr>
-            </w:pPr>
-            <w:r>
-              <w:rPr>
-                <w:rFonts w:ascii="Calibri" w:eastAsia="Times New Roman" w:hAnsi="Calibri" w:cs="Calibri"/>
-                <w:color w:val="000000"/>
-                <w:lang w:eastAsia="de-DE"/>
-              </w:rPr>
-              <w:t>&amp;</w:t>
-            </w:r>
-            <w:proofErr w:type="spellStart"/>
-            <w:r>
-              <w:rPr>
-                <w:rFonts w:ascii="Calibri" w:eastAsia="Times New Roman" w:hAnsi="Calibri" w:cs="Calibri"/>
-                <w:color w:val="000000"/>
-                <w:lang w:eastAsia="de-DE"/>
-              </w:rPr>
-              <w:t>Klassenbuchführer%Klassenbuchführerin</w:t>
-            </w:r>
-            <w:proofErr w:type="spellEnd"/>
-            <w:r>
-              <w:rPr>
-                <w:rFonts w:ascii="Calibri" w:eastAsia="Times New Roman" w:hAnsi="Calibri" w:cs="Calibri"/>
-                <w:color w:val="000000"/>
-                <w:lang w:eastAsia="de-DE"/>
-              </w:rPr>
-              <w:t>&amp;</w:t>
-            </w:r>
-          </w:p>
-          <w:p>
-            <w:pPr>
-              <w:spacing w:after="0" w:line="240" w:lineRule="auto"/>
-              <w:rPr>
-                <w:rFonts w:ascii="Calibri" w:eastAsia="Times New Roman" w:hAnsi="Calibri" w:cs="Calibri"/>
-                <w:color w:val="000000"/>
-                <w:lang w:eastAsia="de-DE"/>
-              </w:rPr>
-            </w:pPr>
-            <w:r>
-              <w:rPr>
-                <w:rFonts w:ascii="Calibri" w:eastAsia="Times New Roman" w:hAnsi="Calibri" w:cs="Calibri"/>
-                <w:color w:val="000000"/>
-                <w:lang w:eastAsia="de-DE"/>
-              </w:rPr>
-              <w:t xml:space="preserve">&amp;der </w:t>
-            </w:r>
-            <w:proofErr w:type="spellStart"/>
-            <w:r>
-              <w:rPr>
-                <w:rFonts w:ascii="Calibri" w:eastAsia="Times New Roman" w:hAnsi="Calibri" w:cs="Calibri"/>
-                <w:color w:val="000000"/>
-                <w:lang w:eastAsia="de-DE"/>
-              </w:rPr>
-              <w:t>Junge%das</w:t>
-            </w:r>
-            <w:proofErr w:type="spellEnd"/>
-            <w:r>
-              <w:rPr>
-                <w:rFonts w:ascii="Calibri" w:eastAsia="Times New Roman" w:hAnsi="Calibri" w:cs="Calibri"/>
-                <w:color w:val="000000"/>
-                <w:lang w:eastAsia="de-DE"/>
-              </w:rPr>
-              <w:t xml:space="preserve"> Mädchen&amp;</w:t>
+              <w:t>&amp;Klassensprecher%Klassensprecherin&amp;</w:t>
+            </w:r>
+          </w:p>
+          <w:p>
+            <w:pPr>
+              <w:spacing w:after="0" w:line="240" w:lineRule="auto"/>
+              <w:rPr>
+                <w:rFonts w:ascii="Calibri" w:eastAsia="Times New Roman" w:hAnsi="Calibri" w:cs="Calibri"/>
+                <w:color w:val="000000"/>
+                <w:lang w:eastAsia="de-DE"/>
+              </w:rPr>
+            </w:pPr>
+            <w:r>
+              <w:rPr>
+                <w:rFonts w:ascii="Calibri" w:eastAsia="Times New Roman" w:hAnsi="Calibri" w:cs="Calibri"/>
+                <w:color w:val="000000"/>
+                <w:lang w:eastAsia="de-DE"/>
+              </w:rPr>
+              <w:t>&amp;Klassenbuchführer%Klassenbuchführerin&amp;</w:t>
+            </w:r>
+          </w:p>
+          <w:p>
+            <w:pPr>
+              <w:spacing w:after="0" w:line="240" w:lineRule="auto"/>
+              <w:rPr>
+                <w:rFonts w:ascii="Calibri" w:eastAsia="Times New Roman" w:hAnsi="Calibri" w:cs="Calibri"/>
+                <w:color w:val="000000"/>
+                <w:lang w:eastAsia="de-DE"/>
+              </w:rPr>
+            </w:pPr>
+            <w:r>
+              <w:rPr>
+                <w:rFonts w:ascii="Calibri" w:eastAsia="Times New Roman" w:hAnsi="Calibri" w:cs="Calibri"/>
+                <w:color w:val="000000"/>
+                <w:lang w:eastAsia="de-DE"/>
+              </w:rPr>
+              <w:t>&amp;der Junge%das Mädchen&amp;</w:t>
             </w:r>
           </w:p>
           <w:p>
@@ -31586,64 +29247,36 @@
                 <w:color w:val="000000"/>
                 <w:lang w:eastAsia="de-DE"/>
               </w:rPr>
-              <w:t xml:space="preserve"> und somit die oben definierten Platzhalter beliebig erweitert. Hierbei sollte jedoch berücksichtigt werden, dass lediglich auf diejenigen Daten zugegriffen werden kann, die von der Hauptdatenquelle „</w:t>
-            </w:r>
-            <w:proofErr w:type="spellStart"/>
-            <w:r>
-              <w:rPr>
-                <w:rFonts w:ascii="Calibri" w:eastAsia="Times New Roman" w:hAnsi="Calibri" w:cs="Calibri"/>
-                <w:color w:val="000000"/>
-                <w:lang w:eastAsia="de-DE"/>
-              </w:rPr>
-              <w:t>Schueler</w:t>
-            </w:r>
-            <w:proofErr w:type="spellEnd"/>
-            <w:r>
-              <w:rPr>
-                <w:rFonts w:ascii="Calibri" w:eastAsia="Times New Roman" w:hAnsi="Calibri" w:cs="Calibri"/>
-                <w:color w:val="000000"/>
-                <w:lang w:eastAsia="de-DE"/>
-              </w:rPr>
-              <w:t>“ bzw. „Erzieher“ erreicht werden können. Dies können auch die obersten Einträge von Untertabellen sein, oder die Einträge von Tabellen, die mit den Hauptpipelines in einer 1:1 Beziehung stehen.</w:t>
-            </w:r>
-          </w:p>
-          <w:p>
-            <w:pPr>
-              <w:spacing w:after="0" w:line="240" w:lineRule="auto"/>
-              <w:rPr>
-                <w:rFonts w:ascii="Calibri" w:eastAsia="Times New Roman" w:hAnsi="Calibri" w:cs="Calibri"/>
-                <w:color w:val="000000"/>
-                <w:lang w:eastAsia="de-DE"/>
-              </w:rPr>
-            </w:pPr>
-          </w:p>
-          <w:p>
-            <w:pPr>
-              <w:spacing w:after="0" w:line="240" w:lineRule="auto"/>
-              <w:rPr>
-                <w:rFonts w:ascii="Calibri" w:eastAsia="Times New Roman" w:hAnsi="Calibri" w:cs="Calibri"/>
-                <w:color w:val="000000"/>
-                <w:lang w:eastAsia="de-DE"/>
-              </w:rPr>
-            </w:pPr>
-            <w:r>
-              <w:rPr>
-                <w:rFonts w:ascii="Calibri" w:eastAsia="Times New Roman" w:hAnsi="Calibri" w:cs="Calibri"/>
-                <w:color w:val="000000"/>
-                <w:lang w:eastAsia="de-DE"/>
-              </w:rPr>
-              <w:t xml:space="preserve">Der Reportdesigner liefert eine komfortable Möglichkeit, diese Platzhalter einzufügen. Klicken Sie hierzu mit der rechten Maustaste auf den Brieftext und wählen im Kontextmenü „Bearbeiten“. Sie gelangen in den </w:t>
-            </w:r>
-            <w:proofErr w:type="spellStart"/>
-            <w:r>
-              <w:rPr>
-                <w:rFonts w:ascii="Calibri" w:eastAsia="Times New Roman" w:hAnsi="Calibri" w:cs="Calibri"/>
-                <w:color w:val="000000"/>
-                <w:lang w:eastAsia="de-DE"/>
-              </w:rPr>
-              <w:t>RichText</w:t>
-            </w:r>
-            <w:proofErr w:type="spellEnd"/>
+              <w:t xml:space="preserve"> und somit die oben definierten Platzhalter beliebig erweitert. Hierbei sollte jedoch berücksichtigt werden, dass lediglich auf diejenigen Daten zugegriffen werden kann, die von der Hauptdatenquelle „Schueler“ bzw. „Erzieher“ erreicht werden können. Dies können auch die obersten Einträge von Untertabellen sein, oder die Einträge von Tabellen, die mit den Hauptpipelines in einer 1:1 Beziehung stehen.</w:t>
+            </w:r>
+          </w:p>
+          <w:p>
+            <w:pPr>
+              <w:spacing w:after="0" w:line="240" w:lineRule="auto"/>
+              <w:rPr>
+                <w:rFonts w:ascii="Calibri" w:eastAsia="Times New Roman" w:hAnsi="Calibri" w:cs="Calibri"/>
+                <w:color w:val="000000"/>
+                <w:lang w:eastAsia="de-DE"/>
+              </w:rPr>
+            </w:pPr>
+          </w:p>
+          <w:p>
+            <w:pPr>
+              <w:spacing w:after="0" w:line="240" w:lineRule="auto"/>
+              <w:rPr>
+                <w:rFonts w:ascii="Calibri" w:eastAsia="Times New Roman" w:hAnsi="Calibri" w:cs="Calibri"/>
+                <w:color w:val="000000"/>
+                <w:lang w:eastAsia="de-DE"/>
+              </w:rPr>
+            </w:pPr>
+            <w:r>
+              <w:rPr>
+                <w:rFonts w:ascii="Calibri" w:eastAsia="Times New Roman" w:hAnsi="Calibri" w:cs="Calibri"/>
+                <w:color w:val="000000"/>
+                <w:lang w:eastAsia="de-DE"/>
+              </w:rPr>
+              <w:t>Der Reportdesigner liefert eine komfortable Möglichkeit, diese Platzhalter einzufügen. Klicken Sie hierzu mit der rechten Maustaste auf den Brieftext und wählen im Kontextmenü „Bearbeiten“. Sie gelangen in den RichText</w:t>
+            </w:r>
             <w:r>
               <w:rPr>
                 <w:rFonts w:ascii="Calibri" w:eastAsia="Times New Roman" w:hAnsi="Calibri" w:cs="Calibri"/>
@@ -31651,74 +29284,14 @@
                 <w:lang w:eastAsia="de-DE"/>
               </w:rPr>
               <w:noBreakHyphen/>
-              <w:t xml:space="preserve">Editor, welcher auf der rechten Seite die Platzhalter für die Serienbrief (Mail </w:t>
-            </w:r>
-            <w:proofErr w:type="spellStart"/>
-            <w:proofErr w:type="gramStart"/>
-            <w:r>
-              <w:rPr>
-                <w:rFonts w:ascii="Calibri" w:eastAsia="Times New Roman" w:hAnsi="Calibri" w:cs="Calibri"/>
-                <w:color w:val="000000"/>
-                <w:lang w:eastAsia="de-DE"/>
-              </w:rPr>
-              <w:t>Merge</w:t>
-            </w:r>
-            <w:proofErr w:type="spellEnd"/>
-            <w:r>
-              <w:rPr>
-                <w:rFonts w:ascii="Calibri" w:eastAsia="Times New Roman" w:hAnsi="Calibri" w:cs="Calibri"/>
-                <w:color w:val="000000"/>
-                <w:lang w:eastAsia="de-DE"/>
-              </w:rPr>
-              <w:t>)-</w:t>
-            </w:r>
-            <w:proofErr w:type="gramEnd"/>
-            <w:r>
-              <w:rPr>
-                <w:rFonts w:ascii="Calibri" w:eastAsia="Times New Roman" w:hAnsi="Calibri" w:cs="Calibri"/>
-                <w:color w:val="000000"/>
-                <w:lang w:eastAsia="de-DE"/>
-              </w:rPr>
-              <w:t xml:space="preserve">Funktion bereithält. Wählen Sie hier eine geeignete Pipeline und das gewünschte Feld. Im Bereich „Display Format“ können Sie zudem das Aussehen des einzufügenden Textes manipulieren. Ein Doppelklick auf das gewünschte Feld fügt den Platzhalter an der Position des Cursors im RTF-Text ein. Im gezeigten Beispiel wird das Alter eines Schulkindes durch den Platzhalter </w:t>
+              <w:t xml:space="preserve">Editor, welcher auf der rechten Seite die Platzhalter für die Serienbrief (Mail Merge)-Funktion bereithält. Wählen Sie hier eine geeignete Pipeline und das gewünschte Feld. Im Bereich „Display Format“ können Sie zudem das Aussehen des einzufügenden Textes manipulieren. Ein Doppelklick auf das gewünschte Feld fügt den Platzhalter an der Position des Cursors im RTF-Text ein. Im gezeigten Beispiel wird das Alter eines Schulkindes durch den Platzhalter </w:t>
             </w:r>
             <w:r>
               <w:rPr>
                 <w:rFonts w:ascii="Calibri" w:hAnsi="Calibri" w:cs="Calibri"/>
                 <w:color w:val="000000"/>
               </w:rPr>
-              <w:t>&lt;</w:t>
-            </w:r>
-            <w:proofErr w:type="spellStart"/>
-            <w:r>
-              <w:rPr>
-                <w:rFonts w:ascii="Calibri" w:hAnsi="Calibri" w:cs="Calibri"/>
-                <w:color w:val="000000"/>
-              </w:rPr>
-              <w:t>dbtext</w:t>
-            </w:r>
-            <w:proofErr w:type="spellEnd"/>
-            <w:r>
-              <w:rPr>
-                <w:rFonts w:ascii="Calibri" w:hAnsi="Calibri" w:cs="Calibri"/>
-                <w:color w:val="000000"/>
-              </w:rPr>
-              <w:t>&gt;Alter&lt;/</w:t>
-            </w:r>
-            <w:proofErr w:type="spellStart"/>
-            <w:r>
-              <w:rPr>
-                <w:rFonts w:ascii="Calibri" w:hAnsi="Calibri" w:cs="Calibri"/>
-                <w:color w:val="000000"/>
-              </w:rPr>
-              <w:t>dbtext</w:t>
-            </w:r>
-            <w:proofErr w:type="spellEnd"/>
-            <w:r>
-              <w:rPr>
-                <w:rFonts w:ascii="Calibri" w:hAnsi="Calibri" w:cs="Calibri"/>
-                <w:color w:val="000000"/>
-              </w:rPr>
-              <w:t>&gt; eingefügt.</w:t>
+              <w:t>&lt;dbtext&gt;Alter&lt;/dbtext&gt; eingefügt.</w:t>
             </w:r>
           </w:p>
           <w:p>
@@ -31897,55 +29470,7 @@
           <w:i/>
           <w:iCs/>
         </w:rPr>
-        <w:t>$</w:t>
-      </w:r>
-      <w:proofErr w:type="spellStart"/>
-      <w:r>
-        <w:rPr>
-          <w:i/>
-          <w:iCs/>
-        </w:rPr>
-        <w:t>Eingabe|</w:t>
-      </w:r>
-      <w:proofErr w:type="gramStart"/>
-      <w:r>
-        <w:rPr>
-          <w:i/>
-          <w:iCs/>
-        </w:rPr>
-        <w:t>Typ</w:t>
-      </w:r>
-      <w:proofErr w:type="spellEnd"/>
-      <w:r>
-        <w:rPr>
-          <w:i/>
-          <w:iCs/>
-        </w:rPr>
-        <w:t>{</w:t>
-      </w:r>
-      <w:proofErr w:type="gramEnd"/>
-      <w:r>
-        <w:rPr>
-          <w:i/>
-          <w:iCs/>
-        </w:rPr>
-        <w:t>Text, Datum, Datum Langform}|</w:t>
-      </w:r>
-      <w:proofErr w:type="spellStart"/>
-      <w:r>
-        <w:rPr>
-          <w:i/>
-          <w:iCs/>
-        </w:rPr>
-        <w:t>Titel|Optional</w:t>
-      </w:r>
-      <w:proofErr w:type="spellEnd"/>
-      <w:r>
-        <w:rPr>
-          <w:i/>
-          <w:iCs/>
-        </w:rPr>
-        <w:t>: Textvorschlag$</w:t>
+        <w:t>$Eingabe|Typ{Text, Datum, Datum Langform}|Titel|Optional: Textvorschlag$</w:t>
       </w:r>
     </w:p>
     <w:p>
@@ -31977,39 +29502,7 @@
           <w:i/>
           <w:iCs/>
         </w:rPr>
-        <w:t>$</w:t>
-      </w:r>
-      <w:proofErr w:type="spellStart"/>
-      <w:r>
-        <w:rPr>
-          <w:i/>
-          <w:iCs/>
-        </w:rPr>
-        <w:t>Eingabe|Text|Bitte</w:t>
-      </w:r>
-      <w:proofErr w:type="spellEnd"/>
-      <w:r>
-        <w:rPr>
-          <w:i/>
-          <w:iCs/>
-        </w:rPr>
-        <w:t xml:space="preserve"> tragen Sie Ihren Wohnort </w:t>
-      </w:r>
-      <w:proofErr w:type="spellStart"/>
-      <w:r>
-        <w:rPr>
-          <w:i/>
-          <w:iCs/>
-        </w:rPr>
-        <w:t>ein|Velbert</w:t>
-      </w:r>
-      <w:proofErr w:type="spellEnd"/>
-      <w:r>
-        <w:rPr>
-          <w:i/>
-          <w:iCs/>
-        </w:rPr>
-        <w:t>$</w:t>
+        <w:t>$Eingabe|Text|Bitte tragen Sie Ihren Wohnort ein|Velbert$</w:t>
       </w:r>
     </w:p>
     <w:p>
@@ -32026,23 +29519,7 @@
           <w:i/>
           <w:iCs/>
         </w:rPr>
-        <w:t>$</w:t>
-      </w:r>
-      <w:proofErr w:type="spellStart"/>
-      <w:r>
-        <w:rPr>
-          <w:i/>
-          <w:iCs/>
-        </w:rPr>
-        <w:t>Eingabe|Text|Bitte</w:t>
-      </w:r>
-      <w:proofErr w:type="spellEnd"/>
-      <w:r>
-        <w:rPr>
-          <w:i/>
-          <w:iCs/>
-        </w:rPr>
-        <w:t xml:space="preserve"> tragen Sie Ihren Wohnort ein$</w:t>
+        <w:t>$Eingabe|Text|Bitte tragen Sie Ihren Wohnort ein$</w:t>
       </w:r>
     </w:p>
     <w:p>
@@ -32059,23 +29536,7 @@
           <w:i/>
           <w:iCs/>
         </w:rPr>
-        <w:t>$</w:t>
-      </w:r>
-      <w:proofErr w:type="spellStart"/>
-      <w:r>
-        <w:rPr>
-          <w:i/>
-          <w:iCs/>
-        </w:rPr>
-        <w:t>Eingabe|Datum|Bitte</w:t>
-      </w:r>
-      <w:proofErr w:type="spellEnd"/>
-      <w:r>
-        <w:rPr>
-          <w:i/>
-          <w:iCs/>
-        </w:rPr>
-        <w:t xml:space="preserve"> wählen Sie ein Datum aus$</w:t>
+        <w:t>$Eingabe|Datum|Bitte wählen Sie ein Datum aus$</w:t>
       </w:r>
     </w:p>
     <w:p>
@@ -32092,39 +29553,7 @@
           <w:i/>
           <w:iCs/>
         </w:rPr>
-        <w:t>$</w:t>
-      </w:r>
-      <w:proofErr w:type="spellStart"/>
-      <w:r>
-        <w:rPr>
-          <w:i/>
-          <w:iCs/>
-        </w:rPr>
-        <w:t>Eingabe|Datum</w:t>
-      </w:r>
-      <w:proofErr w:type="spellEnd"/>
-      <w:r>
-        <w:rPr>
-          <w:i/>
-          <w:iCs/>
-        </w:rPr>
-        <w:t xml:space="preserve"> </w:t>
-      </w:r>
-      <w:proofErr w:type="spellStart"/>
-      <w:r>
-        <w:rPr>
-          <w:i/>
-          <w:iCs/>
-        </w:rPr>
-        <w:t>Langform|Bitte</w:t>
-      </w:r>
-      <w:proofErr w:type="spellEnd"/>
-      <w:r>
-        <w:rPr>
-          <w:i/>
-          <w:iCs/>
-        </w:rPr>
-        <w:t xml:space="preserve"> wählen Sie ein Datum aus$</w:t>
+        <w:t>$Eingabe|Datum Langform|Bitte wählen Sie ein Datum aus$</w:t>
       </w:r>
     </w:p>
     <w:p>
@@ -32328,18 +29757,16 @@
           <w:color w:val="000000"/>
           <w:lang w:eastAsia="de-DE"/>
         </w:rPr>
-        <w:t xml:space="preserve"> </w:t>
-      </w:r>
-      <w:proofErr w:type="spellStart"/>
+        <w:t xml:space="preserve"> SKlassenlehrer$</w:t>
+      </w:r>
       <w:r>
         <w:rPr>
           <w:rFonts w:ascii="Calibri" w:eastAsia="Times New Roman" w:hAnsi="Calibri" w:cs="Calibri"/>
           <w:color w:val="000000"/>
           <w:lang w:eastAsia="de-DE"/>
         </w:rPr>
-        <w:t>SKlassenlehrer</w:t>
-      </w:r>
-      <w:proofErr w:type="spellEnd"/>
+        <w:t xml:space="preserve">, </w:t>
+      </w:r>
       <w:r>
         <w:rPr>
           <w:rFonts w:ascii="Calibri" w:eastAsia="Times New Roman" w:hAnsi="Calibri" w:cs="Calibri"/>
@@ -32354,22 +29781,6 @@
           <w:color w:val="000000"/>
           <w:lang w:eastAsia="de-DE"/>
         </w:rPr>
-        <w:t xml:space="preserve">, </w:t>
-      </w:r>
-      <w:r>
-        <w:rPr>
-          <w:rFonts w:ascii="Calibri" w:eastAsia="Times New Roman" w:hAnsi="Calibri" w:cs="Calibri"/>
-          <w:color w:val="000000"/>
-          <w:lang w:eastAsia="de-DE"/>
-        </w:rPr>
-        <w:t>$</w:t>
-      </w:r>
-      <w:r>
-        <w:rPr>
-          <w:rFonts w:ascii="Calibri" w:eastAsia="Times New Roman" w:hAnsi="Calibri" w:cs="Calibri"/>
-          <w:color w:val="000000"/>
-          <w:lang w:eastAsia="de-DE"/>
-        </w:rPr>
         <w:t>d</w:t>
       </w:r>
       <w:r>
@@ -32394,25 +29805,7 @@
           <w:color w:val="000000"/>
           <w:lang w:eastAsia="de-DE"/>
         </w:rPr>
-        <w:t xml:space="preserve"> </w:t>
-      </w:r>
-      <w:proofErr w:type="spellStart"/>
-      <w:r>
-        <w:rPr>
-          <w:rFonts w:ascii="Calibri" w:eastAsia="Times New Roman" w:hAnsi="Calibri" w:cs="Calibri"/>
-          <w:color w:val="000000"/>
-          <w:lang w:eastAsia="de-DE"/>
-        </w:rPr>
-        <w:t>SKlassenlehrer</w:t>
-      </w:r>
-      <w:proofErr w:type="spellEnd"/>
-      <w:r>
-        <w:rPr>
-          <w:rFonts w:ascii="Calibri" w:eastAsia="Times New Roman" w:hAnsi="Calibri" w:cs="Calibri"/>
-          <w:color w:val="000000"/>
-          <w:lang w:eastAsia="de-DE"/>
-        </w:rPr>
-        <w:t>$</w:t>
+        <w:t xml:space="preserve"> SKlassenlehrer$</w:t>
       </w:r>
     </w:p>
     <w:p>
@@ -32576,15 +29969,7 @@
         <w:spacing w:after="160" w:line="259" w:lineRule="auto"/>
       </w:pPr>
       <w:r>
-        <w:t>Der Parameter '</w:t>
-      </w:r>
-      <w:proofErr w:type="spellStart"/>
-      <w:r>
-        <w:t>BriefdatumAbfrage</w:t>
-      </w:r>
-      <w:proofErr w:type="spellEnd"/>
-      <w:r>
-        <w:t xml:space="preserve">' wurde entfernt. Die Abfrage eines </w:t>
+        <w:t xml:space="preserve">Der Parameter 'BriefdatumAbfrage' wurde entfernt. Die Abfrage eines </w:t>
       </w:r>
       <w:r>
         <w:t>B</w:t>
@@ -32661,15 +30046,7 @@
         <w:spacing w:after="160" w:line="259" w:lineRule="auto"/>
       </w:pPr>
       <w:r>
-        <w:t>Der Parameter '</w:t>
-      </w:r>
-      <w:proofErr w:type="spellStart"/>
-      <w:r>
-        <w:t>BLstattSTL</w:t>
-      </w:r>
-      <w:proofErr w:type="spellEnd"/>
-      <w:r>
-        <w:t xml:space="preserve">' wurde entfernt. </w:t>
+        <w:t xml:space="preserve">Der Parameter 'BLstattSTL' wurde entfernt. </w:t>
       </w:r>
       <w:r>
         <w:t>In der gymnasialen Oberstufe werden nun immer die Begriffe 'Beratungslehrer/Beratungslehrerin/Beratungslehrkraft' verwendet, da dies nach APO-GOSt die offizielle Bezeichnung ist. In der Oberstufe an Berufskollegs werden nun immer die Begriffe 'Jahrgangsstufenleiter/Jahrgangsstufenleiterin/Jahrgangsstufenleitung' verwendet, da dies nach APO-BK die offizielle Bezeichnung ist.</w:t>
@@ -32731,15 +30108,7 @@
         <w:t xml:space="preserve">ndet wie gewohnt mit dem Dollarzeichen, während </w:t>
       </w:r>
       <w:r>
-        <w:t>Signalwort, Titel und Textvorschlag durch ein Pipe-Zeichen | (</w:t>
-      </w:r>
-      <w:proofErr w:type="spellStart"/>
-      <w:r>
-        <w:t>AltGr</w:t>
-      </w:r>
-      <w:proofErr w:type="spellEnd"/>
-      <w:r>
-        <w:t>+&lt;) voneinander getrennt werden. Der Platzhalter für die Datumsauswahl besteht aus dem Signalwort 'Datumsauswahl' oder 'Datumsauswahl Langform' und einem Titel für das Eingabefenster.</w:t>
+        <w:t>Signalwort, Titel und Textvorschlag durch ein Pipe-Zeichen | (AltGr+&lt;) voneinander getrennt werden. Der Platzhalter für die Datumsauswahl besteht aus dem Signalwort 'Datumsauswahl' oder 'Datumsauswahl Langform' und einem Titel für das Eingabefenster.</w:t>
       </w:r>
     </w:p>
     <w:p>
@@ -32763,23 +30132,7 @@
         <w:spacing w:after="160" w:line="259" w:lineRule="auto"/>
       </w:pPr>
       <w:r>
-        <w:t>$</w:t>
-      </w:r>
-      <w:proofErr w:type="spellStart"/>
-      <w:r>
-        <w:t>Texteingabe|Dies</w:t>
-      </w:r>
-      <w:proofErr w:type="spellEnd"/>
-      <w:r>
-        <w:t xml:space="preserve"> ist der </w:t>
-      </w:r>
-      <w:proofErr w:type="spellStart"/>
-      <w:r>
-        <w:t>Titeltext|Dies</w:t>
-      </w:r>
-      <w:proofErr w:type="spellEnd"/>
-      <w:r>
-        <w:t xml:space="preserve"> ist der </w:t>
+        <w:t xml:space="preserve">$Texteingabe|Dies ist der Titeltext|Dies ist der </w:t>
       </w:r>
       <w:r>
         <w:t>Textvorschlag</w:t>
@@ -32794,15 +30147,7 @@
         <w:spacing w:after="160" w:line="259" w:lineRule="auto"/>
       </w:pPr>
       <w:r>
-        <w:t>$</w:t>
-      </w:r>
-      <w:proofErr w:type="spellStart"/>
-      <w:r>
-        <w:t>Texteingabe|Dies</w:t>
-      </w:r>
-      <w:proofErr w:type="spellEnd"/>
-      <w:r>
-        <w:t xml:space="preserve"> ist der Titeltext$</w:t>
+        <w:t>$Texteingabe|Dies ist der Titeltext$</w:t>
       </w:r>
     </w:p>
     <w:p>
@@ -32811,15 +30156,7 @@
         <w:spacing w:after="160" w:line="259" w:lineRule="auto"/>
       </w:pPr>
       <w:r>
-        <w:t>$</w:t>
-      </w:r>
-      <w:proofErr w:type="spellStart"/>
-      <w:r>
-        <w:t>Datumsauswahl|Dies</w:t>
-      </w:r>
-      <w:proofErr w:type="spellEnd"/>
-      <w:r>
-        <w:t xml:space="preserve"> ist der Titeltext$</w:t>
+        <w:t>$Datumsauswahl|Dies ist der Titeltext$</w:t>
       </w:r>
     </w:p>
     <w:p>
@@ -32828,15 +30165,7 @@
         <w:spacing w:after="160" w:line="259" w:lineRule="auto"/>
       </w:pPr>
       <w:r>
-        <w:t xml:space="preserve">$Datumsauswahl </w:t>
-      </w:r>
-      <w:proofErr w:type="spellStart"/>
-      <w:r>
-        <w:t>Langform|Dies</w:t>
-      </w:r>
-      <w:proofErr w:type="spellEnd"/>
-      <w:r>
-        <w:t xml:space="preserve"> ist der Titeltext$</w:t>
+        <w:t>$Datumsauswahl Langform|Dies ist der Titeltext$</w:t>
       </w:r>
     </w:p>
     <w:p>
@@ -32866,15 +30195,7 @@
         <w:spacing w:after="160" w:line="259" w:lineRule="auto"/>
       </w:pPr>
       <w:r>
-        <w:t xml:space="preserve">Wenn für volljährige Schülerinnen und Schüler ein zweites </w:t>
-      </w:r>
-      <w:proofErr w:type="spellStart"/>
-      <w:r>
-        <w:t>rtf</w:t>
-      </w:r>
-      <w:proofErr w:type="spellEnd"/>
-      <w:r>
-        <w:t>-Dokument geladen wird, so erfolgt für diese Platzhalter keine erneute Abfrage, jedoch werden diese ersetzt, sofern die Platzhalter identisch zu denen im ersten Dokument sind. Das zweite Dokument für volljährige Schülerinnen und Schüler kann also alle Platzhalter des ersten Dokuments enthalten, darf aber keine weiteren Platzhalter darüber hinaus verwenden, da diese nicht ersetzt werden.</w:t>
+        <w:t>Wenn für volljährige Schülerinnen und Schüler ein zweites rtf-Dokument geladen wird, so erfolgt für diese Platzhalter keine erneute Abfrage, jedoch werden diese ersetzt, sofern die Platzhalter identisch zu denen im ersten Dokument sind. Das zweite Dokument für volljährige Schülerinnen und Schüler kann also alle Platzhalter des ersten Dokuments enthalten, darf aber keine weiteren Platzhalter darüber hinaus verwenden, da diese nicht ersetzt werden.</w:t>
       </w:r>
     </w:p>
     <w:p>
@@ -32961,55 +30282,7 @@
         <w:spacing w:after="160" w:line="259" w:lineRule="auto"/>
       </w:pPr>
       <w:r>
-        <w:t>Viele Schulen tragen in das Datenbankfeld „Name“ den Rufnamen und in das Datenbankfeld „Weitere/Alle Vornamen“ den vollständigen Vornamen ein. Die Serienbriefe wurden aus diesem Grund um folgende Platzhalter erweitert: $</w:t>
-      </w:r>
-      <w:proofErr w:type="spellStart"/>
-      <w:r>
-        <w:t>AlleVornamen</w:t>
-      </w:r>
-      <w:proofErr w:type="spellEnd"/>
-      <w:r>
-        <w:t>$, $</w:t>
-      </w:r>
-      <w:proofErr w:type="spellStart"/>
-      <w:r>
-        <w:t>AlleVornamen</w:t>
-      </w:r>
-      <w:proofErr w:type="spellEnd"/>
-      <w:r>
-        <w:t xml:space="preserve"> Name$, $Name, </w:t>
-      </w:r>
-      <w:proofErr w:type="spellStart"/>
-      <w:r>
-        <w:t>AlleVornamen</w:t>
-      </w:r>
-      <w:proofErr w:type="spellEnd"/>
-      <w:r>
-        <w:t xml:space="preserve">$, $Name </w:t>
-      </w:r>
-      <w:proofErr w:type="spellStart"/>
-      <w:r>
-        <w:t>AlleVornamen</w:t>
-      </w:r>
-      <w:proofErr w:type="spellEnd"/>
-      <w:r>
-        <w:t xml:space="preserve">$, $Lieber </w:t>
-      </w:r>
-      <w:proofErr w:type="spellStart"/>
-      <w:r>
-        <w:t>AlleVornamen</w:t>
-      </w:r>
-      <w:proofErr w:type="spellEnd"/>
-      <w:r>
-        <w:t xml:space="preserve">$, $lieber </w:t>
-      </w:r>
-      <w:proofErr w:type="spellStart"/>
-      <w:r>
-        <w:t>AlleVornamen</w:t>
-      </w:r>
-      <w:proofErr w:type="spellEnd"/>
-      <w:r>
-        <w:t>$.</w:t>
+        <w:t>Viele Schulen tragen in das Datenbankfeld „Name“ den Rufnamen und in das Datenbankfeld „Weitere/Alle Vornamen“ den vollständigen Vornamen ein. Die Serienbriefe wurden aus diesem Grund um folgende Platzhalter erweitert: $AlleVornamen$, $AlleVornamen Name$, $Name, AlleVornamen$, $Name AlleVornamen$, $Lieber AlleVornamen$, $lieber AlleVornamen$.</w:t>
       </w:r>
     </w:p>
     <w:p>
@@ -33073,15 +30346,7 @@
         <w:t xml:space="preserve"> Die Prozedur NurErzieherMitAnschreiben wird nun nach Beenden des Reports automatisch zurückgesetzt.</w:t>
       </w:r>
       <w:r>
-        <w:t xml:space="preserve"> In den Serienbriefen an Erzieher musste in der Folge die Funktion NurErzieherMitAnschreiben aus dem </w:t>
-      </w:r>
-      <w:proofErr w:type="spellStart"/>
-      <w:r>
-        <w:t>ReportAfterPrint</w:t>
-      </w:r>
-      <w:proofErr w:type="spellEnd"/>
-      <w:r>
-        <w:t>-Ereignis entfernt werden.</w:t>
+        <w:t xml:space="preserve"> In den Serienbriefen an Erzieher musste in der Folge die Funktion NurErzieherMitAnschreiben aus dem ReportAfterPrint-Ereignis entfernt werden.</w:t>
       </w:r>
     </w:p>
     <w:p>
@@ -33167,47 +30432,7 @@
         <w:spacing w:after="160" w:line="259" w:lineRule="auto"/>
       </w:pPr>
       <w:r>
-        <w:t xml:space="preserve">Wenn </w:t>
-      </w:r>
-      <w:proofErr w:type="spellStart"/>
-      <w:r>
-        <w:t>rtf</w:t>
-      </w:r>
-      <w:proofErr w:type="spellEnd"/>
-      <w:r>
-        <w:t xml:space="preserve">-Brieftext geladen wurde, kam es zu einer Fehlermeldung, sobald Schild geschlossen wurde. Schild wurde in der Folge nicht ordnungsgemäß beendet und lief unsichtbar als Instanz weiter. Auf diese Weise konnten viele Schild-Instanzen im Hintergrund ausgeführt werden und Speicherplatz belegen. Ursache war Code im </w:t>
-      </w:r>
-      <w:proofErr w:type="spellStart"/>
-      <w:r>
-        <w:t>GlobalOnDestroy</w:t>
-      </w:r>
-      <w:proofErr w:type="spellEnd"/>
-      <w:r>
-        <w:t xml:space="preserve"> Ereignis. Hier </w:t>
-      </w:r>
-      <w:proofErr w:type="gramStart"/>
-      <w:r>
-        <w:t>darf anscheinend</w:t>
-      </w:r>
-      <w:proofErr w:type="gramEnd"/>
-      <w:r>
-        <w:t xml:space="preserve"> kein Code eingetragen sein. Der relevante Code wurde in das </w:t>
-      </w:r>
-      <w:proofErr w:type="spellStart"/>
-      <w:r>
-        <w:t>ReportAfterPrint</w:t>
-      </w:r>
-      <w:proofErr w:type="spellEnd"/>
-      <w:r>
-        <w:t xml:space="preserve">- und in der Folge auch in das </w:t>
-      </w:r>
-      <w:proofErr w:type="spellStart"/>
-      <w:r>
-        <w:t>ReportBeforePrint</w:t>
-      </w:r>
-      <w:proofErr w:type="spellEnd"/>
-      <w:r>
-        <w:t>-Ereignis verschoben.</w:t>
+        <w:t>Wenn rtf-Brieftext geladen wurde, kam es zu einer Fehlermeldung, sobald Schild geschlossen wurde. Schild wurde in der Folge nicht ordnungsgemäß beendet und lief unsichtbar als Instanz weiter. Auf diese Weise konnten viele Schild-Instanzen im Hintergrund ausgeführt werden und Speicherplatz belegen. Ursache war Code im GlobalOnDestroy Ereignis. Hier darf anscheinend kein Code eingetragen sein. Der relevante Code wurde in das ReportAfterPrint- und in der Folge auch in das ReportBeforePrint-Ereignis verschoben.</w:t>
       </w:r>
     </w:p>
     <w:p>

</xml_diff>

<commit_message>
Versionsdatum angepasst, Versionshistorie ergänzt
</commit_message>
<xml_diff>
--- a/Serienbriefe Anleitung und Versionsgeschichte.docx
+++ b/Serienbriefe Anleitung und Versionsgeschichte.docx
@@ -33344,7 +33344,7 @@
           <w:sz w:val="24"/>
           <w:szCs w:val="24"/>
         </w:rPr>
-        <w:t>13.0</w:t>
+        <w:t>23</w:t>
       </w:r>
       <w:r>
         <w:rPr>
@@ -33353,16 +33353,7 @@
           <w:sz w:val="24"/>
           <w:szCs w:val="24"/>
         </w:rPr>
-        <w:t>6</w:t>
-      </w:r>
-      <w:r>
-        <w:rPr>
-          <w:b/>
-          <w:bCs/>
-          <w:sz w:val="24"/>
-          <w:szCs w:val="24"/>
-        </w:rPr>
-        <w:t>.2024</w:t>
+        <w:t>.06.2024</w:t>
       </w:r>
     </w:p>
     <w:p>
@@ -33370,7 +33361,10 @@
         <w:spacing w:after="160" w:line="259" w:lineRule="auto"/>
       </w:pPr>
       <w:r>
-        <w:t>Alle Serienbriefe</w:t>
+        <w:t>Serienbrief</w:t>
+      </w:r>
+      <w:r>
+        <w:t xml:space="preserve"> Nichtversetzte</w:t>
       </w:r>
     </w:p>
     <w:p>
@@ -33387,16 +33381,40 @@
         </w:rPr>
       </w:pPr>
       <w:r>
-        <w:t xml:space="preserve">Bei den Eingabeplatzhaltern hatte sich mit dem letzten Update </w:t>
-      </w:r>
-      <w:r>
-        <w:t>ein</w:t>
-      </w:r>
-      <w:r>
-        <w:t xml:space="preserve"> Fehler eingeschlichen</w:t>
-      </w:r>
-      <w:r>
-        <w:t>, welcher behoben wurde.</w:t>
+        <w:t>Fehler beim Laden von</w:t>
+      </w:r>
+      <w:r>
+        <w:t xml:space="preserve"> Briefen an volljährige Schülerinnen und Schüler behoben</w:t>
+      </w:r>
+    </w:p>
+    <w:p>
+      <w:pPr>
+        <w:pBdr>
+          <w:bottom w:val="single" w:sz="4" w:space="1" w:color="auto"/>
+        </w:pBdr>
+        <w:rPr>
+          <w:b/>
+          <w:bCs/>
+          <w:sz w:val="24"/>
+          <w:szCs w:val="24"/>
+        </w:rPr>
+      </w:pPr>
+      <w:r>
+        <w:rPr>
+          <w:b/>
+          <w:bCs/>
+          <w:sz w:val="24"/>
+          <w:szCs w:val="24"/>
+        </w:rPr>
+        <w:t>13.06.2024</w:t>
+      </w:r>
+    </w:p>
+    <w:p>
+      <w:pPr>
+        <w:spacing w:after="160" w:line="259" w:lineRule="auto"/>
+      </w:pPr>
+      <w:r>
+        <w:t>Alle Serienbriefe</w:t>
       </w:r>
     </w:p>
     <w:p>
@@ -33413,10 +33431,7 @@
         </w:rPr>
       </w:pPr>
       <w:r>
-        <w:t>Der Platzhalter</w:t>
-      </w:r>
-      <w:r>
-        <w:t xml:space="preserve"> der Persönlichen Ansprache von Erziehern setzte ein Komma an einer falschen Stelle. Dies wurde nun behoben.</w:t>
+        <w:t>Bei den Eingabeplatzhaltern hatte sich mit dem letzten Update ein Fehler eingeschlichen, welcher behoben wurde.</w:t>
       </w:r>
     </w:p>
     <w:p>
@@ -33433,67 +33448,7 @@
         </w:rPr>
       </w:pPr>
       <w:r>
-        <w:t>Im Briefkopf kann nun</w:t>
-      </w:r>
-      <w:r>
-        <w:t xml:space="preserve"> zwischen Ort, Datum und Ort, den Datum unterschieden werden.</w:t>
-      </w:r>
-    </w:p>
-    <w:p>
-      <w:pPr>
-        <w:pBdr>
-          <w:bottom w:val="single" w:sz="4" w:space="1" w:color="auto"/>
-        </w:pBdr>
-        <w:rPr>
-          <w:b/>
-          <w:bCs/>
-          <w:sz w:val="24"/>
-          <w:szCs w:val="24"/>
-        </w:rPr>
-      </w:pPr>
-      <w:r>
-        <w:rPr>
-          <w:b/>
-          <w:bCs/>
-          <w:sz w:val="24"/>
-          <w:szCs w:val="24"/>
-        </w:rPr>
-        <w:t>13</w:t>
-      </w:r>
-      <w:r>
-        <w:rPr>
-          <w:b/>
-          <w:bCs/>
-          <w:sz w:val="24"/>
-          <w:szCs w:val="24"/>
-        </w:rPr>
-        <w:t>.</w:t>
-      </w:r>
-      <w:r>
-        <w:rPr>
-          <w:b/>
-          <w:bCs/>
-          <w:sz w:val="24"/>
-          <w:szCs w:val="24"/>
-        </w:rPr>
-        <w:t>05</w:t>
-      </w:r>
-      <w:r>
-        <w:rPr>
-          <w:b/>
-          <w:bCs/>
-          <w:sz w:val="24"/>
-          <w:szCs w:val="24"/>
-        </w:rPr>
-        <w:t>.2024</w:t>
-      </w:r>
-    </w:p>
-    <w:p>
-      <w:pPr>
-        <w:spacing w:after="160" w:line="259" w:lineRule="auto"/>
-      </w:pPr>
-      <w:r>
-        <w:t>Alle Serienbriefe</w:t>
+        <w:t>Der Platzhalter der Persönlichen Ansprache von Erziehern setzte ein Komma an einer falschen Stelle. Dies wurde nun behoben.</w:t>
       </w:r>
     </w:p>
     <w:p>
@@ -33510,84 +33465,7 @@
         </w:rPr>
       </w:pPr>
       <w:r>
-        <w:t>Drei neue Platzhalter $Schule$, $Schule, Anschrift$ und $Schule, Anschrift, Schulnummer$ wurden eingefügt, um Vorlagen mit Rechtsbehelfsbelehrungen bereitzustellen.</w:t>
-      </w:r>
-    </w:p>
-    <w:p>
-      <w:pPr>
-        <w:pStyle w:val="Listenabsatz"/>
-        <w:numPr>
-          <w:ilvl w:val="0"/>
-          <w:numId w:val="12"/>
-        </w:numPr>
-        <w:spacing w:after="160" w:line="259" w:lineRule="auto"/>
-      </w:pPr>
-      <w:r>
-        <w:rPr>
-          <w:rFonts w:ascii="Calibri" w:eastAsia="Times New Roman" w:hAnsi="Calibri" w:cs="Calibri"/>
-          <w:color w:val="000000"/>
-          <w:lang w:eastAsia="de-DE"/>
-        </w:rPr>
-        <w:t>Der Aufruf für das dynamische Nachladen der RTF-Dokumente wurde angepasst. Der alte Aufruf konnte dazu führen, dass der Serienbrief in einen Fehler läuft.</w:t>
-      </w:r>
-    </w:p>
-    <w:p>
-      <w:pPr>
-        <w:pStyle w:val="Listenabsatz"/>
-        <w:numPr>
-          <w:ilvl w:val="0"/>
-          <w:numId w:val="12"/>
-        </w:numPr>
-        <w:spacing w:after="160" w:line="259" w:lineRule="auto"/>
-      </w:pPr>
-      <w:r>
-        <w:rPr>
-          <w:rFonts w:ascii="Calibri" w:eastAsia="Times New Roman" w:hAnsi="Calibri" w:cs="Calibri"/>
-          <w:color w:val="000000"/>
-          <w:lang w:eastAsia="de-DE"/>
-        </w:rPr>
-        <w:t>Bei der Ersetzung von Eingabe-Platzhaltern wurden Umlaute in Fenstertiteln und Textvorschlägen nicht korrekt angezeigt. Dies wurde behoben.</w:t>
-      </w:r>
-    </w:p>
-    <w:p>
-      <w:pPr>
-        <w:pStyle w:val="Listenabsatz"/>
-        <w:numPr>
-          <w:ilvl w:val="0"/>
-          <w:numId w:val="12"/>
-        </w:numPr>
-        <w:spacing w:after="160" w:line="259" w:lineRule="auto"/>
-      </w:pPr>
-      <w:r>
-        <w:rPr>
-          <w:rFonts w:ascii="Calibri" w:eastAsia="Times New Roman" w:hAnsi="Calibri" w:cs="Calibri"/>
-          <w:color w:val="000000"/>
-          <w:lang w:eastAsia="de-DE"/>
-        </w:rPr>
-        <w:t>Die Platzhalter $Tagesdatum$ und $Seitenwechsel$ werden nun dynamisch ersetzt und nicht mehr zu Beginn. Diese Anpassung war für den Serienbrief Nichtversetzung notwendig.</w:t>
-      </w:r>
-    </w:p>
-    <w:p>
-      <w:r>
-        <w:t>Neuer Serienbrief</w:t>
-      </w:r>
-    </w:p>
-    <w:p>
-      <w:pPr>
-        <w:pStyle w:val="Listenabsatz"/>
-        <w:numPr>
-          <w:ilvl w:val="0"/>
-          <w:numId w:val="12"/>
-        </w:numPr>
-      </w:pPr>
-      <w:r>
-        <w:t>Neuer Serienbrief „</w:t>
-      </w:r>
-      <w:r>
-        <w:t>Serienbrief Nichtversetzung @Erzieher.rtm</w:t>
-      </w:r>
-      <w:r>
-        <w:t>“. Der Serienbrief ist an alle Nichtversetzten mit und ohne Nachprüfungsmöglichkeit gerichtet, welche vorab gefiltert werden müssen. Der Brief analysiert Schulform, Gliederung, Jahrgang, Wiederholung und Verweildauer. Anhand der Ergebnisse wird für jedes Schulkind der passende RTF-Brieftext dynamisch aus einem bereitgestellten RTF-Dokument geladen und dann die Platzhalter ersetzt. Der Brief kann an allen Schulformen genutzt und die Brieftexte an die eigenen Bedürfnisse angepasst werden.</w:t>
+        <w:t>Im Briefkopf kann nun zwischen Ort, Datum und Ort, den Datum unterschieden werden.</w:t>
       </w:r>
     </w:p>
     <w:p>
@@ -33609,7 +33487,34 @@
           <w:sz w:val="24"/>
           <w:szCs w:val="24"/>
         </w:rPr>
-        <w:t>17.04.2024</w:t>
+        <w:t>13</w:t>
+      </w:r>
+      <w:r>
+        <w:rPr>
+          <w:b/>
+          <w:bCs/>
+          <w:sz w:val="24"/>
+          <w:szCs w:val="24"/>
+        </w:rPr>
+        <w:t>.</w:t>
+      </w:r>
+      <w:r>
+        <w:rPr>
+          <w:b/>
+          <w:bCs/>
+          <w:sz w:val="24"/>
+          <w:szCs w:val="24"/>
+        </w:rPr>
+        <w:t>05</w:t>
+      </w:r>
+      <w:r>
+        <w:rPr>
+          <w:b/>
+          <w:bCs/>
+          <w:sz w:val="24"/>
+          <w:szCs w:val="24"/>
+        </w:rPr>
+        <w:t>.2024</w:t>
       </w:r>
     </w:p>
     <w:p>
@@ -33634,7 +33539,114 @@
         </w:rPr>
       </w:pPr>
       <w:r>
-        <w:t>Ein neuer Platzhalter $Folgeschuljahr$ wurde hinzugefügt.</w:t>
+        <w:t>Drei neue Platzhalter $Schule$, $Schule, Anschrift$ und $Schule, Anschrift, Schulnummer$ wurden eingefügt, um Vorlagen mit Rechtsbehelfsbelehrungen bereitzustellen.</w:t>
+      </w:r>
+    </w:p>
+    <w:p>
+      <w:pPr>
+        <w:pStyle w:val="Listenabsatz"/>
+        <w:numPr>
+          <w:ilvl w:val="0"/>
+          <w:numId w:val="12"/>
+        </w:numPr>
+        <w:spacing w:after="160" w:line="259" w:lineRule="auto"/>
+      </w:pPr>
+      <w:r>
+        <w:rPr>
+          <w:rFonts w:ascii="Calibri" w:eastAsia="Times New Roman" w:hAnsi="Calibri" w:cs="Calibri"/>
+          <w:color w:val="000000"/>
+          <w:lang w:eastAsia="de-DE"/>
+        </w:rPr>
+        <w:t>Der Aufruf für das dynamische Nachladen der RTF-Dokumente wurde angepasst. Der alte Aufruf konnte dazu führen, dass der Serienbrief in einen Fehler läuft.</w:t>
+      </w:r>
+    </w:p>
+    <w:p>
+      <w:pPr>
+        <w:pStyle w:val="Listenabsatz"/>
+        <w:numPr>
+          <w:ilvl w:val="0"/>
+          <w:numId w:val="12"/>
+        </w:numPr>
+        <w:spacing w:after="160" w:line="259" w:lineRule="auto"/>
+      </w:pPr>
+      <w:r>
+        <w:rPr>
+          <w:rFonts w:ascii="Calibri" w:eastAsia="Times New Roman" w:hAnsi="Calibri" w:cs="Calibri"/>
+          <w:color w:val="000000"/>
+          <w:lang w:eastAsia="de-DE"/>
+        </w:rPr>
+        <w:t>Bei der Ersetzung von Eingabe-Platzhaltern wurden Umlaute in Fenstertiteln und Textvorschlägen nicht korrekt angezeigt. Dies wurde behoben.</w:t>
+      </w:r>
+    </w:p>
+    <w:p>
+      <w:pPr>
+        <w:pStyle w:val="Listenabsatz"/>
+        <w:numPr>
+          <w:ilvl w:val="0"/>
+          <w:numId w:val="12"/>
+        </w:numPr>
+        <w:spacing w:after="160" w:line="259" w:lineRule="auto"/>
+      </w:pPr>
+      <w:r>
+        <w:rPr>
+          <w:rFonts w:ascii="Calibri" w:eastAsia="Times New Roman" w:hAnsi="Calibri" w:cs="Calibri"/>
+          <w:color w:val="000000"/>
+          <w:lang w:eastAsia="de-DE"/>
+        </w:rPr>
+        <w:t>Die Platzhalter $Tagesdatum$ und $Seitenwechsel$ werden nun dynamisch ersetzt und nicht mehr zu Beginn. Diese Anpassung war für den Serienbrief Nichtversetzung notwendig.</w:t>
+      </w:r>
+    </w:p>
+    <w:p>
+      <w:r>
+        <w:t>Neuer Serienbrief</w:t>
+      </w:r>
+    </w:p>
+    <w:p>
+      <w:pPr>
+        <w:pStyle w:val="Listenabsatz"/>
+        <w:numPr>
+          <w:ilvl w:val="0"/>
+          <w:numId w:val="12"/>
+        </w:numPr>
+      </w:pPr>
+      <w:r>
+        <w:t>Neuer Serienbrief „</w:t>
+      </w:r>
+      <w:r>
+        <w:t>Serienbrief Nichtversetzung @Erzieher.rtm</w:t>
+      </w:r>
+      <w:r>
+        <w:t>“. Der Serienbrief ist an alle Nichtversetzten mit und ohne Nachprüfungsmöglichkeit gerichtet, welche vorab gefiltert werden müssen. Der Brief analysiert Schulform, Gliederung, Jahrgang, Wiederholung und Verweildauer. Anhand der Ergebnisse wird für jedes Schulkind der passende RTF-Brieftext dynamisch aus einem bereitgestellten RTF-Dokument geladen und dann die Platzhalter ersetzt. Der Brief kann an allen Schulformen genutzt und die Brieftexte an die eigenen Bedürfnisse angepasst werden.</w:t>
+      </w:r>
+    </w:p>
+    <w:p>
+      <w:pPr>
+        <w:pBdr>
+          <w:bottom w:val="single" w:sz="4" w:space="1" w:color="auto"/>
+        </w:pBdr>
+        <w:rPr>
+          <w:b/>
+          <w:bCs/>
+          <w:sz w:val="24"/>
+          <w:szCs w:val="24"/>
+        </w:rPr>
+      </w:pPr>
+      <w:r>
+        <w:rPr>
+          <w:b/>
+          <w:bCs/>
+          <w:sz w:val="24"/>
+          <w:szCs w:val="24"/>
+        </w:rPr>
+        <w:t>17.04.2024</w:t>
+      </w:r>
+    </w:p>
+    <w:p>
+      <w:pPr>
+        <w:spacing w:after="160" w:line="259" w:lineRule="auto"/>
+      </w:pPr>
+      <w:r>
+        <w:t>Alle Serienbriefe</w:t>
       </w:r>
     </w:p>
     <w:p>
@@ -33651,6 +33663,23 @@
         </w:rPr>
       </w:pPr>
       <w:r>
+        <w:t>Ein neuer Platzhalter $Folgeschuljahr$ wurde hinzugefügt.</w:t>
+      </w:r>
+    </w:p>
+    <w:p>
+      <w:pPr>
+        <w:pStyle w:val="Listenabsatz"/>
+        <w:numPr>
+          <w:ilvl w:val="0"/>
+          <w:numId w:val="12"/>
+        </w:numPr>
+        <w:spacing w:after="160" w:line="259" w:lineRule="auto"/>
+        <w:rPr>
+          <w:i/>
+          <w:iCs/>
+        </w:rPr>
+      </w:pPr>
+      <w:r>
         <w:t>Bei Nutzung des Platzhalters $Folgeklasse$ wurde bei Schülerinnen und Schülern der Klasse 10 als Folgeklasse „Klasse EF“ ausgegeben. Dies wurde nun auf „Jahrgangsstufe EF“ korrigiert.</w:t>
       </w:r>
     </w:p>
@@ -33694,6 +33723,7 @@
         <w:spacing w:after="160" w:line="259" w:lineRule="auto"/>
       </w:pPr>
       <w:r>
+        <w:lastRenderedPageBreak/>
         <w:t>ACHTUNG: Die Platzhalterformate für Texteingaben und Datumsauswahl wurden geändert</w:t>
       </w:r>
       <w:r>
@@ -33756,7 +33786,6 @@
           <w:i/>
           <w:iCs/>
         </w:rPr>
-        <w:lastRenderedPageBreak/>
         <w:t>$</w:t>
       </w:r>
       <w:proofErr w:type="spellStart"/>
@@ -34422,7 +34451,11 @@
         <w:spacing w:after="160" w:line="259" w:lineRule="auto"/>
       </w:pPr>
       <w:r>
-        <w:t>Der Code wurde umfangreicher überarbeitet. Das Ersetzen der Platzhalter erfolgt nun in zwei Schritten. Im ersten Schritt werden Platzhalter ersetzt, welche bei allen Serienbriefen identisch sind. Der so vorbereitete Brief dient in der Folge als Vorlage für die restlichen Ersetzungen, welche Schülerweise erfolgen müssen.</w:t>
+        <w:t xml:space="preserve">Der Code wurde umfangreicher überarbeitet. Das Ersetzen der Platzhalter erfolgt nun in zwei Schritten. Im ersten Schritt werden Platzhalter ersetzt, welche bei allen Serienbriefen identisch </w:t>
+      </w:r>
+      <w:r>
+        <w:lastRenderedPageBreak/>
+        <w:t>sind. Der so vorbereitete Brief dient in der Folge als Vorlage für die restlichen Ersetzungen, welche Schülerweise erfolgen müssen.</w:t>
       </w:r>
     </w:p>
     <w:p>
@@ -34488,7 +34521,6 @@
         <w:spacing w:after="160" w:line="259" w:lineRule="auto"/>
       </w:pPr>
       <w:r>
-        <w:lastRenderedPageBreak/>
         <w:t>manueller Eintrag: ein manueller Eintrag, der von den vorhergehenden Optionen abweicht, wird unverändert übernommen</w:t>
       </w:r>
     </w:p>
@@ -34777,6 +34809,7 @@
         <w:spacing w:after="160" w:line="259" w:lineRule="auto"/>
       </w:pPr>
       <w:r>
+        <w:lastRenderedPageBreak/>
         <w:t>Im Code des Mahnbriefes fehlten in einer Abfrage zwei Klammern. Die fehlenden Klammern konnten dazu führen, dass im zweiten Halbjahr gemahnte Fächer des ersten Halbjahres aufgelistet wurden, wenn ein abwegiges Mahndatum gesetzt wurde.</w:t>
       </w:r>
     </w:p>
@@ -34820,7 +34853,6 @@
         <w:spacing w:after="160" w:line="259" w:lineRule="auto"/>
       </w:pPr>
       <w:r>
-        <w:lastRenderedPageBreak/>
         <w:t>Viele Schulen tragen in das Datenbankfeld „Name“ den Rufnamen und in das Datenbankfeld „Weitere/Alle Vornamen“ den vollständigen Vornamen ein. Die Serienbriefe wurden aus diesem Grund um folgende Platzhalter erweitert: $</w:t>
       </w:r>
       <w:proofErr w:type="spellStart"/>
@@ -35132,6 +35164,7 @@
         <w:spacing w:after="160" w:line="259" w:lineRule="auto"/>
       </w:pPr>
       <w:r>
+        <w:lastRenderedPageBreak/>
         <w:t>$Datumsauswahl Langform2$ und $Datumsauswahl Langform3$ eröffnen mit dem bestehenden Platzhalter $Datumsauswahl Langform$ die Möglichkeit bis zu drei Platzhalter für ein Datum in der Langform „Samstag, 21. Mai 2022“ zu verwenden</w:t>
       </w:r>
     </w:p>
@@ -35214,7 +35247,6 @@
         </w:numPr>
       </w:pPr>
       <w:r>
-        <w:lastRenderedPageBreak/>
         <w:t>Bei dem Serienbrief an die Erziehungsberechtigten wird das Geschlecht und damit die formelle und persönliche Briefanrede anhand der Anrede 'Herr' oder 'Frau' unterschieden. Fehlt dieses Geschlecht, so wurde bisher die Briefanrede in der Form 'Sehr geehrte Erziehungsberechtigt' verwendet.</w:t>
       </w:r>
     </w:p>

</xml_diff>